<commit_message>
versão atual da monografia
</commit_message>
<xml_diff>
--- a/Monografia/TCC  03.10.docx
+++ b/Monografia/TCC  03.10.docx
@@ -4642,8 +4642,6 @@
       </w:r>
       <w:bookmarkEnd w:id="0"/>
     </w:p>
-    <w:p/>
-    <w:p/>
     <w:p>
       <w:r>
         <w:t>Em 11 de março de 2020, a Organização Mundial da Saúde (OMS) declarou que o mundo enfrentava uma nova pandemia</w:t>
@@ -4778,7 +4776,13 @@
     </w:p>
     <w:p>
       <w:r>
-        <w:t xml:space="preserve">Nessa perspectiva, o período pandêmico disseminou o atraso tecnológico na conjuntura estrutural das </w:t>
+        <w:t>Nessa perspectiva</w:t>
+      </w:r>
+      <w:r>
+        <w:t xml:space="preserve">, o período pandêmico prejudicou financeiramente </w:t>
+      </w:r>
+      <w:r>
+        <w:t xml:space="preserve">a conjuntura estrutural das </w:t>
       </w:r>
       <w:r>
         <w:t>academias,</w:t>
@@ -4790,43 +4794,37 @@
         <w:t xml:space="preserve">, </w:t>
       </w:r>
       <w:r>
-        <w:t xml:space="preserve">prejudicando, </w:t>
-      </w:r>
-      <w:r>
-        <w:t>principalmente, academias de pequeno porte</w:t>
-      </w:r>
-      <w:r>
-        <w:t>. Desse modo,</w:t>
-      </w:r>
-      <w:r>
-        <w:t xml:space="preserve"> tendo</w:t>
+        <w:t>o que prejudicou</w:t>
       </w:r>
       <w:r>
         <w:t xml:space="preserve"> </w:t>
       </w:r>
       <w:r>
-        <w:t>como</w:t>
-      </w:r>
-      <w:r>
-        <w:t xml:space="preserve"> a</w:t>
-      </w:r>
-      <w:r>
-        <w:t xml:space="preserve"> principal </w:t>
-      </w:r>
-      <w:r>
-        <w:t xml:space="preserve">área atingida a interação </w:t>
-      </w:r>
-      <w:r>
-        <w:t xml:space="preserve">entre aluno e professor, a </w:t>
-      </w:r>
-      <w:r>
-        <w:t>forma precária e desatualizada</w:t>
+        <w:t>principalmente</w:t>
+      </w:r>
+      <w:r>
+        <w:t xml:space="preserve"> academias de pequeno porte</w:t>
+      </w:r>
+      <w:r>
+        <w:t xml:space="preserve">, que por sua vez afetou diretamente </w:t>
+      </w:r>
+      <w:r>
+        <w:t xml:space="preserve">a interação </w:t>
+      </w:r>
+      <w:r>
+        <w:t xml:space="preserve">entre aluno e professor, </w:t>
+      </w:r>
+      <w:r>
+        <w:t xml:space="preserve">prejudicou também a forma já </w:t>
+      </w:r>
+      <w:r>
+        <w:t>precária e desatualizada</w:t>
       </w:r>
       <w:r>
         <w:t xml:space="preserve"> </w:t>
       </w:r>
       <w:r>
-        <w:t>de</w:t>
+        <w:t>na atribuição de</w:t>
       </w:r>
       <w:r>
         <w:t xml:space="preserve"> treinos e cadastros de alunos e funcionários, tendo em vista que</w:t>
@@ -4850,7 +4848,19 @@
         <w:t>utiliza</w:t>
       </w:r>
       <w:r>
-        <w:t xml:space="preserve">do como principal meio de armazenamento de dados. </w:t>
+        <w:t xml:space="preserve">do como principal meio de </w:t>
+      </w:r>
+      <w:r>
+        <w:t>gerenciamento</w:t>
+      </w:r>
+      <w:r>
+        <w:t xml:space="preserve"> de</w:t>
+      </w:r>
+      <w:r>
+        <w:t xml:space="preserve"> informações</w:t>
+      </w:r>
+      <w:r>
+        <w:t xml:space="preserve">. </w:t>
       </w:r>
     </w:p>
     <w:p>
@@ -4876,23 +4886,10 @@
         <w:t>d</w:t>
       </w:r>
       <w:r>
-        <w:t xml:space="preserve">a (perca ou perda </w:t>
-      </w:r>
-      <w:proofErr w:type="gramStart"/>
-      <w:r>
-        <w:t>n</w:t>
-      </w:r>
-      <w:proofErr w:type="gramEnd"/>
-      <w:r>
-        <w:t xml:space="preserve"> sei </w:t>
-      </w:r>
-      <w:proofErr w:type="spellStart"/>
-      <w:r>
-        <w:t>ksksksk</w:t>
-      </w:r>
-      <w:proofErr w:type="spellEnd"/>
-      <w:r>
-        <w:t>) de clientes atualmente. Isso porque</w:t>
+        <w:t xml:space="preserve">a </w:t>
+      </w:r>
+      <w:r>
+        <w:t>perda de clientes atualmente. Isso porque</w:t>
       </w:r>
       <w:r>
         <w:t>,</w:t>
@@ -4972,7 +4969,15 @@
           <w:szCs w:val="24"/>
           <w:shd w:val="clear" w:color="auto" w:fill="FFFFFF"/>
         </w:rPr>
-        <w:t xml:space="preserve">referente ao modo de </w:t>
+        <w:t xml:space="preserve">inerente </w:t>
+      </w:r>
+      <w:r>
+        <w:rPr>
+          <w:rFonts w:cs="Arial"/>
+          <w:szCs w:val="24"/>
+          <w:shd w:val="clear" w:color="auto" w:fill="FFFFFF"/>
+        </w:rPr>
+        <w:t xml:space="preserve">ao modo de </w:t>
       </w:r>
       <w:r>
         <w:rPr>
@@ -5018,10 +5023,10 @@
         <w:t xml:space="preserve"> e dificulta</w:t>
       </w:r>
       <w:r>
-        <w:t>, no próprio gerenciamento do perfil dos clientes e dos docentes</w:t>
-      </w:r>
-      <w:r>
-        <w:t>, n</w:t>
+        <w:t>r</w:t>
+      </w:r>
+      <w:r>
+        <w:t>, no próprio gerenciamento do perfil dos clientes e dos docentes, n</w:t>
       </w:r>
       <w:r>
         <w:t xml:space="preserve">a </w:t>
@@ -5045,7 +5050,10 @@
         <w:t>casionando</w:t>
       </w:r>
       <w:r>
-        <w:t xml:space="preserve"> a insatisfação de todas as partes.</w:t>
+        <w:t xml:space="preserve"> a insatisfação de ambas</w:t>
+      </w:r>
+      <w:r>
+        <w:t xml:space="preserve"> as partes.</w:t>
       </w:r>
     </w:p>
     <w:p>
@@ -5062,26 +5070,31 @@
         <w:t xml:space="preserve"> do</w:t>
       </w:r>
       <w:r>
-        <w:t xml:space="preserve"> estudo das tecnologias necessárias com o fito de amenizar e solucionar as dificuldades apresentadas, também foram feitas</w:t>
-      </w:r>
-      <w:r>
-        <w:t xml:space="preserve"> pesquisas de campo afim de </w:t>
-      </w:r>
-      <w:r>
-        <w:lastRenderedPageBreak/>
-        <w:t>coletar o repertório de mudanças a serem feitas n</w:t>
-      </w:r>
+        <w:t xml:space="preserve"> estudo de</w:t>
+      </w:r>
+      <w:r>
+        <w:t xml:space="preserve"> tecnologias </w:t>
+      </w:r>
+      <w:r>
+        <w:t xml:space="preserve">como </w:t>
+      </w:r>
+      <w:r>
+        <w:t>(EXEMPLOS)</w:t>
+      </w:r>
+      <w:r>
+        <w:t xml:space="preserve"> </w:t>
+      </w:r>
+      <w:r>
+        <w:t>com o fito de amenizar e solucionar as dificuldades apresentadas, também foram feitas</w:t>
+      </w:r>
+      <w:r>
+        <w:t xml:space="preserve"> pesquisas de campo afim de coletar o repertório de mudanças a serem feitas na situação atual das academias. </w:t>
+      </w:r>
+    </w:p>
+    <w:p>
       <w:bookmarkStart w:id="1" w:name="_GoBack"/>
       <w:bookmarkEnd w:id="1"/>
-      <w:r>
-        <w:t xml:space="preserve">a situação atual das academias. </w:t>
-      </w:r>
-    </w:p>
-    <w:p/>
-    <w:p/>
-    <w:p/>
-    <w:p/>
-    <w:p/>
+    </w:p>
     <w:p/>
     <w:p/>
     <w:p>
@@ -5096,284 +5109,6 @@
     </w:p>
     <w:p>
       <w:pPr>
-        <w:rPr>
-          <w:rFonts w:cs="Arial"/>
-          <w:color w:val="212529"/>
-          <w:szCs w:val="24"/>
-          <w:shd w:val="clear" w:color="auto" w:fill="FFFFFF"/>
-        </w:rPr>
-      </w:pPr>
-      <w:r>
-        <w:rPr>
-          <w:rFonts w:cs="Arial"/>
-          <w:b/>
-          <w:bCs/>
-          <w:sz w:val="28"/>
-          <w:szCs w:val="28"/>
-        </w:rPr>
-        <w:t xml:space="preserve"> </w:t>
-      </w:r>
-      <w:r>
-        <w:rPr>
-          <w:rFonts w:cs="Arial"/>
-          <w:b/>
-          <w:bCs/>
-          <w:sz w:val="28"/>
-          <w:szCs w:val="28"/>
-        </w:rPr>
-        <w:t>1</w:t>
-      </w:r>
-      <w:r>
-        <w:rPr>
-          <w:rFonts w:cs="Arial"/>
-          <w:b/>
-          <w:bCs/>
-          <w:sz w:val="28"/>
-          <w:szCs w:val="28"/>
-        </w:rPr>
-        <w:t>.</w:t>
-      </w:r>
-      <w:r>
-        <w:rPr>
-          <w:rFonts w:cs="Arial"/>
-          <w:b/>
-          <w:bCs/>
-          <w:sz w:val="28"/>
-          <w:szCs w:val="28"/>
-        </w:rPr>
-        <w:t xml:space="preserve">1 </w:t>
-      </w:r>
-      <w:r>
-        <w:rPr>
-          <w:rFonts w:cs="Arial"/>
-          <w:b/>
-          <w:bCs/>
-          <w:sz w:val="28"/>
-          <w:szCs w:val="28"/>
-        </w:rPr>
-        <w:t xml:space="preserve">PROBLEMA </w:t>
-      </w:r>
-    </w:p>
-    <w:p>
-      <w:pPr>
-        <w:ind w:firstLine="709"/>
-        <w:rPr>
-          <w:rFonts w:cs="Arial"/>
-          <w:color w:val="212529"/>
-          <w:szCs w:val="24"/>
-          <w:shd w:val="clear" w:color="auto" w:fill="FFFFFF"/>
-        </w:rPr>
-      </w:pPr>
-      <w:r>
-        <w:rPr>
-          <w:rFonts w:cs="Arial"/>
-          <w:color w:val="212529"/>
-          <w:szCs w:val="24"/>
-          <w:shd w:val="clear" w:color="auto" w:fill="FFFFFF"/>
-        </w:rPr>
-        <w:t xml:space="preserve"> Sabe-se qu</w:t>
-      </w:r>
-      <w:r>
-        <w:rPr>
-          <w:rFonts w:cs="Arial"/>
-          <w:color w:val="212529"/>
-          <w:szCs w:val="24"/>
-          <w:shd w:val="clear" w:color="auto" w:fill="FFFFFF"/>
-        </w:rPr>
-        <w:t>e a maior parcela das pessoas te</w:t>
-      </w:r>
-      <w:r>
-        <w:rPr>
-          <w:rFonts w:cs="Arial"/>
-          <w:color w:val="212529"/>
-          <w:szCs w:val="24"/>
-          <w:shd w:val="clear" w:color="auto" w:fill="FFFFFF"/>
-        </w:rPr>
-        <w:t>m grande dificuldade de manter-se em forma</w:t>
-      </w:r>
-      <w:r>
-        <w:rPr>
-          <w:rFonts w:cs="Arial"/>
-          <w:color w:val="212529"/>
-          <w:szCs w:val="24"/>
-          <w:shd w:val="clear" w:color="auto" w:fill="FFFFFF"/>
-        </w:rPr>
-        <w:t xml:space="preserve"> com uma rotina de exercícios,</w:t>
-      </w:r>
-      <w:r>
-        <w:rPr>
-          <w:rFonts w:cs="Arial"/>
-          <w:color w:val="212529"/>
-          <w:szCs w:val="24"/>
-          <w:shd w:val="clear" w:color="auto" w:fill="FFFFFF"/>
-        </w:rPr>
-        <w:t xml:space="preserve"> condicionar e balancear de maneira correta uma alimentação sa</w:t>
-      </w:r>
-      <w:r>
-        <w:rPr>
-          <w:rFonts w:cs="Arial"/>
-          <w:color w:val="212529"/>
-          <w:szCs w:val="24"/>
-          <w:shd w:val="clear" w:color="auto" w:fill="FFFFFF"/>
-        </w:rPr>
-        <w:t>u</w:t>
-      </w:r>
-      <w:r>
-        <w:rPr>
-          <w:rFonts w:cs="Arial"/>
-          <w:color w:val="212529"/>
-          <w:szCs w:val="24"/>
-          <w:shd w:val="clear" w:color="auto" w:fill="FFFFFF"/>
-        </w:rPr>
-        <w:t>dável. Isso porque</w:t>
-      </w:r>
-      <w:r>
-        <w:rPr>
-          <w:rFonts w:cs="Arial"/>
-          <w:color w:val="212529"/>
-          <w:szCs w:val="24"/>
-          <w:shd w:val="clear" w:color="auto" w:fill="FFFFFF"/>
-        </w:rPr>
-        <w:t xml:space="preserve"> grande parte d</w:t>
-      </w:r>
-      <w:r>
-        <w:rPr>
-          <w:rFonts w:cs="Arial"/>
-          <w:color w:val="212529"/>
-          <w:szCs w:val="24"/>
-          <w:shd w:val="clear" w:color="auto" w:fill="FFFFFF"/>
-        </w:rPr>
-        <w:t>a sociedade atual tem costumes que prej</w:t>
-      </w:r>
-      <w:r>
-        <w:rPr>
-          <w:rFonts w:cs="Arial"/>
-          <w:color w:val="212529"/>
-          <w:szCs w:val="24"/>
-          <w:shd w:val="clear" w:color="auto" w:fill="FFFFFF"/>
-        </w:rPr>
-        <w:t>udicam a</w:t>
-      </w:r>
-      <w:r>
-        <w:rPr>
-          <w:rFonts w:cs="Arial"/>
-          <w:color w:val="212529"/>
-          <w:szCs w:val="24"/>
-          <w:shd w:val="clear" w:color="auto" w:fill="FFFFFF"/>
-        </w:rPr>
-        <w:t xml:space="preserve"> saúde acarretando doenças como:</w:t>
-      </w:r>
-      <w:r>
-        <w:rPr>
-          <w:rFonts w:cs="Arial"/>
-          <w:color w:val="212529"/>
-          <w:szCs w:val="24"/>
-          <w:shd w:val="clear" w:color="auto" w:fill="FFFFFF"/>
-        </w:rPr>
-        <w:t xml:space="preserve"> sedentarismo,</w:t>
-      </w:r>
-      <w:r>
-        <w:rPr>
-          <w:rFonts w:cs="Arial"/>
-          <w:color w:val="212529"/>
-          <w:szCs w:val="24"/>
-          <w:shd w:val="clear" w:color="auto" w:fill="FFFFFF"/>
-        </w:rPr>
-        <w:t xml:space="preserve"> triglicérides, colesterol, obesidade, gordura no fígado</w:t>
-      </w:r>
-      <w:r>
-        <w:rPr>
-          <w:rFonts w:cs="Arial"/>
-          <w:color w:val="212529"/>
-          <w:szCs w:val="24"/>
-          <w:shd w:val="clear" w:color="auto" w:fill="FFFFFF"/>
-        </w:rPr>
-        <w:t xml:space="preserve">, </w:t>
-      </w:r>
-      <w:r>
-        <w:rPr>
-          <w:rFonts w:cs="Arial"/>
-          <w:color w:val="212529"/>
-          <w:szCs w:val="24"/>
-          <w:shd w:val="clear" w:color="auto" w:fill="FFFFFF"/>
-        </w:rPr>
-        <w:t>infarto etc.</w:t>
-      </w:r>
-      <w:r>
-        <w:rPr>
-          <w:rFonts w:cs="Arial"/>
-          <w:color w:val="212529"/>
-          <w:szCs w:val="24"/>
-          <w:shd w:val="clear" w:color="auto" w:fill="FFFFFF"/>
-        </w:rPr>
-        <w:t xml:space="preserve"> </w:t>
-      </w:r>
-      <w:r>
-        <w:rPr>
-          <w:rFonts w:cs="Arial"/>
-          <w:color w:val="212529"/>
-          <w:szCs w:val="24"/>
-          <w:shd w:val="clear" w:color="auto" w:fill="FFFFFF"/>
-        </w:rPr>
-        <w:t xml:space="preserve">Com a aparição </w:t>
-      </w:r>
-      <w:r>
-        <w:rPr>
-          <w:rFonts w:cs="Arial"/>
-          <w:color w:val="212529"/>
-          <w:szCs w:val="24"/>
-          <w:shd w:val="clear" w:color="auto" w:fill="FFFFFF"/>
-        </w:rPr>
-        <w:t>da pandemia</w:t>
-      </w:r>
-      <w:r>
-        <w:rPr>
-          <w:rFonts w:cs="Arial"/>
-          <w:color w:val="212529"/>
-          <w:szCs w:val="24"/>
-          <w:shd w:val="clear" w:color="auto" w:fill="FFFFFF"/>
-        </w:rPr>
-        <w:t xml:space="preserve"> devido ao vírus (COVID-19)</w:t>
-      </w:r>
-      <w:r>
-        <w:rPr>
-          <w:rFonts w:cs="Arial"/>
-          <w:color w:val="212529"/>
-          <w:szCs w:val="24"/>
-          <w:shd w:val="clear" w:color="auto" w:fill="FFFFFF"/>
-        </w:rPr>
-        <w:t xml:space="preserve"> houve um aumento no sedentarismo</w:t>
-      </w:r>
-      <w:r>
-        <w:rPr>
-          <w:rFonts w:cs="Arial"/>
-          <w:color w:val="212529"/>
-          <w:szCs w:val="24"/>
-          <w:shd w:val="clear" w:color="auto" w:fill="FFFFFF"/>
-        </w:rPr>
-        <w:t xml:space="preserve"> e a diminuição à procura de academias</w:t>
-      </w:r>
-      <w:r>
-        <w:rPr>
-          <w:rFonts w:cs="Arial"/>
-          <w:color w:val="212529"/>
-          <w:szCs w:val="24"/>
-          <w:shd w:val="clear" w:color="auto" w:fill="FFFFFF"/>
-        </w:rPr>
-        <w:t xml:space="preserve"> no país</w:t>
-      </w:r>
-      <w:r>
-        <w:rPr>
-          <w:rFonts w:cs="Arial"/>
-          <w:color w:val="212529"/>
-          <w:szCs w:val="24"/>
-          <w:shd w:val="clear" w:color="auto" w:fill="FFFFFF"/>
-        </w:rPr>
-        <w:t>.</w:t>
-      </w:r>
-    </w:p>
-    <w:p>
-      <w:pPr>
         <w:pStyle w:val="Ttulo1"/>
       </w:pPr>
       <w:bookmarkStart w:id="2" w:name="_Toc115646369"/>
@@ -5438,7 +5173,6 @@
           <w:i/>
           <w:iCs/>
         </w:rPr>
-        <w:lastRenderedPageBreak/>
         <w:t>Preprocessor</w:t>
       </w:r>
       <w:proofErr w:type="spellEnd"/>
@@ -5704,6 +5438,7 @@
     </w:p>
     <w:p>
       <w:r>
+        <w:lastRenderedPageBreak/>
         <w:t>(</w:t>
       </w:r>
       <w:proofErr w:type="spellStart"/>
@@ -5989,7 +5724,6 @@
         <w:rPr>
           <w:rStyle w:val="paraphrase"/>
         </w:rPr>
-        <w:lastRenderedPageBreak/>
         <w:t xml:space="preserve">Para se ter uma modelagem </w:t>
       </w:r>
       <w:r>
@@ -6232,6 +5966,7 @@
         <w:rPr>
           <w:rStyle w:val="paraphrase"/>
         </w:rPr>
+        <w:lastRenderedPageBreak/>
         <w:t xml:space="preserve">O CSS está presente em todos </w:t>
       </w:r>
       <w:r>
@@ -6693,7 +6428,6 @@
         <w:rPr>
           <w:rStyle w:val="paraphrase"/>
         </w:rPr>
-        <w:lastRenderedPageBreak/>
         <w:t xml:space="preserve">bibliotecas </w:t>
       </w:r>
       <w:r>
@@ -7214,6 +6948,7 @@
     </w:p>
     <w:p>
       <w:r>
+        <w:lastRenderedPageBreak/>
         <w:t xml:space="preserve">O </w:t>
       </w:r>
       <w:proofErr w:type="spellStart"/>
@@ -7389,7 +7124,6 @@
       </w:pPr>
       <w:bookmarkStart w:id="7" w:name="_Toc115646374"/>
       <w:r>
-        <w:lastRenderedPageBreak/>
         <w:t>2.</w:t>
       </w:r>
       <w:r>
@@ -7738,7 +7472,11 @@
         <w:t xml:space="preserve"> para aprimorar o PHP, reescrevendo todo o código-fonte com base no PHP/FI</w:t>
       </w:r>
       <w:r>
-        <w:t xml:space="preserve"> 2, resultando assim, na criação do PHP 3, disponibilizado oficialmente em julho de 1998 (DALL’OGLIO, 2015). O PHP 3 t</w:t>
+        <w:t xml:space="preserve"> 2, resultando assim, na criação do </w:t>
+      </w:r>
+      <w:r>
+        <w:lastRenderedPageBreak/>
+        <w:t>PHP 3, disponibilizado oficialmente em julho de 1998 (DALL’OGLIO, 2015). O PHP 3 t</w:t>
       </w:r>
       <w:r>
         <w:t>inha como novidade</w:t>
@@ -7900,7 +7638,6 @@
     </w:p>
     <w:p>
       <w:r>
-        <w:lastRenderedPageBreak/>
         <w:t>O PHP</w:t>
       </w:r>
       <w:r>
@@ -8031,6 +7768,7 @@
           <w:sz w:val="20"/>
           <w:szCs w:val="20"/>
         </w:rPr>
+        <w:lastRenderedPageBreak/>
         <w:t xml:space="preserve">Figura </w:t>
       </w:r>
       <w:r>
@@ -8286,7 +8024,6 @@
           <w:sz w:val="24"/>
           <w:szCs w:val="24"/>
         </w:rPr>
-        <w:lastRenderedPageBreak/>
         <w:t>A figura 2 apresenta um código PHP embutid</w:t>
       </w:r>
       <w:r>
@@ -8580,6 +8317,7 @@
           <w:sz w:val="20"/>
           <w:szCs w:val="20"/>
         </w:rPr>
+        <w:lastRenderedPageBreak/>
         <w:t xml:space="preserve">Figura </w:t>
       </w:r>
       <w:r>
@@ -8739,7 +8477,6 @@
         <w:t xml:space="preserve">a em </w:t>
       </w:r>
       <w:r>
-        <w:lastRenderedPageBreak/>
         <w:t>agosto de 2021</w:t>
       </w:r>
       <w:r>
@@ -8928,6 +8665,7 @@
     </w:p>
     <w:p>
       <w:r>
+        <w:lastRenderedPageBreak/>
         <w:tab/>
       </w:r>
       <w:r>
@@ -9281,11 +9019,7 @@
         <w:t xml:space="preserve">, que oferece diversos meios </w:t>
       </w:r>
       <w:r>
-        <w:t xml:space="preserve">de uso comum no meio de </w:t>
-      </w:r>
-      <w:r>
-        <w:lastRenderedPageBreak/>
-        <w:t xml:space="preserve">desenvolvimento </w:t>
+        <w:t xml:space="preserve">de uso comum no meio de desenvolvimento </w:t>
       </w:r>
       <w:r>
         <w:rPr>
@@ -9368,6 +9102,7 @@
           <w:sz w:val="20"/>
           <w:szCs w:val="20"/>
         </w:rPr>
+        <w:lastRenderedPageBreak/>
         <w:t xml:space="preserve"> </w:t>
       </w:r>
       <w:r>
@@ -9669,6 +9404,98 @@
     </w:p>
     <w:p>
       <w:r>
+        <w:t>•</w:t>
+      </w:r>
+      <w:r>
+        <w:tab/>
+      </w:r>
+      <w:proofErr w:type="spellStart"/>
+      <w:r>
+        <w:rPr>
+          <w:i/>
+          <w:iCs/>
+        </w:rPr>
+        <w:t>database</w:t>
+      </w:r>
+      <w:proofErr w:type="spellEnd"/>
+      <w:r>
+        <w:t xml:space="preserve">: esta pasta armazena classes específicas das interações com banco de dados sendo elas: </w:t>
+      </w:r>
+      <w:proofErr w:type="spellStart"/>
+      <w:r>
+        <w:rPr>
+          <w:i/>
+          <w:iCs/>
+        </w:rPr>
+        <w:t>migrations</w:t>
+      </w:r>
+      <w:proofErr w:type="spellEnd"/>
+      <w:r>
+        <w:t xml:space="preserve">, </w:t>
+      </w:r>
+      <w:proofErr w:type="spellStart"/>
+      <w:r>
+        <w:rPr>
+          <w:i/>
+          <w:iCs/>
+        </w:rPr>
+        <w:t>factories</w:t>
+      </w:r>
+      <w:proofErr w:type="spellEnd"/>
+      <w:r>
+        <w:t xml:space="preserve"> e </w:t>
+      </w:r>
+      <w:proofErr w:type="spellStart"/>
+      <w:r>
+        <w:rPr>
+          <w:i/>
+          <w:iCs/>
+        </w:rPr>
+        <w:t>seeds</w:t>
+      </w:r>
+      <w:proofErr w:type="spellEnd"/>
+      <w:r>
+        <w:t>.</w:t>
+      </w:r>
+    </w:p>
+    <w:p>
+      <w:r>
+        <w:t>•</w:t>
+      </w:r>
+      <w:r>
+        <w:tab/>
+      </w:r>
+      <w:proofErr w:type="spellStart"/>
+      <w:r>
+        <w:rPr>
+          <w:i/>
+          <w:iCs/>
+        </w:rPr>
+        <w:t>public</w:t>
+      </w:r>
+      <w:proofErr w:type="spellEnd"/>
+      <w:r>
+        <w:t xml:space="preserve">: nesta pasta que a alocação de arquivos de acesso público como imagens, arquivos estáticos é realizada. Esta pasta possui o arquivo </w:t>
+      </w:r>
+      <w:proofErr w:type="spellStart"/>
+      <w:r>
+        <w:t>index.php</w:t>
+      </w:r>
+      <w:proofErr w:type="spellEnd"/>
+      <w:r>
+        <w:t xml:space="preserve">, arquivo de configuração do servidor </w:t>
+      </w:r>
+      <w:proofErr w:type="spellStart"/>
+      <w:r>
+        <w:t>Apache.htaccess</w:t>
+      </w:r>
+      <w:proofErr w:type="spellEnd"/>
+      <w:r>
+        <w:t>, e diversos outros arquivos de configuração</w:t>
+      </w:r>
+    </w:p>
+    <w:p>
+      <w:r>
         <w:lastRenderedPageBreak/>
         <w:t>•</w:t>
       </w:r>
@@ -9681,11 +9508,25 @@
           <w:i/>
           <w:iCs/>
         </w:rPr>
-        <w:t>database</w:t>
+        <w:t>routes</w:t>
       </w:r>
       <w:proofErr w:type="spellEnd"/>
       <w:r>
-        <w:t xml:space="preserve">: esta pasta armazena classes específicas das interações com banco de dados sendo elas: </w:t>
+        <w:t xml:space="preserve">: pasta </w:t>
+      </w:r>
+      <w:r>
+        <w:t>onde</w:t>
+      </w:r>
+      <w:r>
+        <w:t xml:space="preserve"> as rotas serão definidas, seja para uma API, aplicação Web etc.</w:t>
+      </w:r>
+    </w:p>
+    <w:p>
+      <w:r>
+        <w:t>•</w:t>
+      </w:r>
+      <w:r>
+        <w:tab/>
       </w:r>
       <w:proofErr w:type="spellStart"/>
       <w:r>
@@ -9693,11 +9534,19 @@
           <w:i/>
           <w:iCs/>
         </w:rPr>
-        <w:t>migrations</w:t>
+        <w:t>storage</w:t>
       </w:r>
       <w:proofErr w:type="spellEnd"/>
       <w:r>
-        <w:t xml:space="preserve">, </w:t>
+        <w:t>: pasta destinada a manter arquivos gerados pelo framework, como logs, sessões, caches etc.</w:t>
+      </w:r>
+    </w:p>
+    <w:p>
+      <w:r>
+        <w:t>•</w:t>
+      </w:r>
+      <w:r>
+        <w:tab/>
       </w:r>
       <w:proofErr w:type="spellStart"/>
       <w:r>
@@ -9705,11 +9554,11 @@
           <w:i/>
           <w:iCs/>
         </w:rPr>
-        <w:t>factories</w:t>
+        <w:t>resources</w:t>
       </w:r>
       <w:proofErr w:type="spellEnd"/>
       <w:r>
-        <w:t xml:space="preserve"> e </w:t>
+        <w:t xml:space="preserve">: armazena as </w:t>
       </w:r>
       <w:proofErr w:type="spellStart"/>
       <w:r>
@@ -9717,11 +9566,11 @@
           <w:i/>
           <w:iCs/>
         </w:rPr>
-        <w:t>seeds</w:t>
+        <w:t>views</w:t>
       </w:r>
       <w:proofErr w:type="spellEnd"/>
       <w:r>
-        <w:t>.</w:t>
+        <w:t xml:space="preserve"> do projeto, arquivos para compilação de CSS, arquivos de linguagem e outros recursos.</w:t>
       </w:r>
     </w:p>
     <w:p>
@@ -9737,27 +9586,11 @@
           <w:i/>
           <w:iCs/>
         </w:rPr>
-        <w:t>public</w:t>
+        <w:t>tests</w:t>
       </w:r>
       <w:proofErr w:type="spellEnd"/>
       <w:r>
-        <w:t xml:space="preserve">: nesta pasta que a alocação de arquivos de acesso público como imagens, arquivos estáticos é realizada. Esta pasta possui o arquivo </w:t>
-      </w:r>
-      <w:proofErr w:type="spellStart"/>
-      <w:r>
-        <w:t>index.php</w:t>
-      </w:r>
-      <w:proofErr w:type="spellEnd"/>
-      <w:r>
-        <w:t xml:space="preserve">, arquivo de configuração do servidor </w:t>
-      </w:r>
-      <w:proofErr w:type="spellStart"/>
-      <w:r>
-        <w:t>Apache.htaccess</w:t>
-      </w:r>
-      <w:proofErr w:type="spellEnd"/>
-      <w:r>
-        <w:t>, e diversos outros arquivos de configuração</w:t>
+        <w:t>: pasta com a finalidade de armazenar arquivos de teste unitários.</w:t>
       </w:r>
     </w:p>
     <w:p>
@@ -9773,17 +9606,88 @@
           <w:i/>
           <w:iCs/>
         </w:rPr>
-        <w:t>routes</w:t>
+        <w:t>vendor</w:t>
       </w:r>
       <w:proofErr w:type="spellEnd"/>
       <w:r>
-        <w:t xml:space="preserve">: pasta </w:t>
-      </w:r>
-      <w:r>
-        <w:t>onde</w:t>
-      </w:r>
-      <w:r>
-        <w:t xml:space="preserve"> as rotas serão definidas, seja para uma API, aplicação Web etc.</w:t>
+        <w:t>: possui arquivos do framework propriamente dito. Não havendo necessidade de alterar a pasta.</w:t>
+      </w:r>
+    </w:p>
+    <w:p>
+      <w:r>
+        <w:t>•</w:t>
+      </w:r>
+      <w:proofErr w:type="gramStart"/>
+      <w:r>
+        <w:tab/>
+        <w:t>.</w:t>
+      </w:r>
+      <w:proofErr w:type="spellStart"/>
+      <w:r>
+        <w:t>env</w:t>
+      </w:r>
+      <w:proofErr w:type="spellEnd"/>
+      <w:proofErr w:type="gramEnd"/>
+      <w:r>
+        <w:t>: arquivo responsável por possuir as variáveis da aplicação incluindo a chave criada no momento da criação do projeto.</w:t>
+      </w:r>
+    </w:p>
+    <w:p>
+      <w:r>
+        <w:t>•</w:t>
+      </w:r>
+      <w:proofErr w:type="gramStart"/>
+      <w:r>
+        <w:tab/>
+        <w:t>.</w:t>
+      </w:r>
+      <w:proofErr w:type="spellStart"/>
+      <w:r>
+        <w:t>env</w:t>
+      </w:r>
+      <w:proofErr w:type="gramEnd"/>
+      <w:r>
+        <w:t>-example</w:t>
+      </w:r>
+      <w:proofErr w:type="spellEnd"/>
+      <w:r>
+        <w:t>: arquivo de exemplo para configuração das variáveis da aplicação.</w:t>
+      </w:r>
+    </w:p>
+    <w:p>
+      <w:r>
+        <w:t>•</w:t>
+      </w:r>
+      <w:r>
+        <w:tab/>
+        <w:t>.</w:t>
+      </w:r>
+      <w:proofErr w:type="spellStart"/>
+      <w:r>
+        <w:t>gitattributes</w:t>
+      </w:r>
+      <w:proofErr w:type="spellEnd"/>
+      <w:r>
+        <w:t>: arquivo que possui orientações para o servidor de versionamento.</w:t>
+      </w:r>
+    </w:p>
+    <w:p>
+      <w:r>
+        <w:t>•</w:t>
+      </w:r>
+      <w:proofErr w:type="gramStart"/>
+      <w:r>
+        <w:tab/>
+        <w:t>.</w:t>
+      </w:r>
+      <w:proofErr w:type="spellStart"/>
+      <w:r>
+        <w:t>gitignore</w:t>
+      </w:r>
+      <w:proofErr w:type="spellEnd"/>
+      <w:proofErr w:type="gramEnd"/>
+      <w:r>
+        <w:t>: arquivo responsável por impedir outros arquivos de serem adicionados a repositórios GIT, como o arquivo detentor da chave da aplicação e a pasta do próprio framework.</w:t>
       </w:r>
     </w:p>
     <w:p>
@@ -9799,11 +9703,11 @@
           <w:i/>
           <w:iCs/>
         </w:rPr>
-        <w:t>storage</w:t>
+        <w:t>artisan</w:t>
       </w:r>
       <w:proofErr w:type="spellEnd"/>
       <w:r>
-        <w:t>: pasta destinada a manter arquivos gerados pelo framework, como logs, sessões, caches etc.</w:t>
+        <w:t>: arquivo encarregado de carregar recursos do framework automaticamente.</w:t>
       </w:r>
     </w:p>
     <w:p>
@@ -9814,165 +9718,32 @@
         <w:tab/>
       </w:r>
       <w:proofErr w:type="spellStart"/>
-      <w:r>
-        <w:rPr>
-          <w:i/>
-          <w:iCs/>
-        </w:rPr>
-        <w:t>resources</w:t>
-      </w:r>
-      <w:proofErr w:type="spellEnd"/>
-      <w:r>
-        <w:t xml:space="preserve">: armazena as </w:t>
-      </w:r>
-      <w:proofErr w:type="spellStart"/>
-      <w:r>
-        <w:rPr>
-          <w:i/>
-          <w:iCs/>
-        </w:rPr>
-        <w:t>views</w:t>
-      </w:r>
-      <w:proofErr w:type="spellEnd"/>
-      <w:r>
-        <w:t xml:space="preserve"> do projeto, arquivos para compilação de CSS, arquivos de linguagem e outros recursos.</w:t>
-      </w:r>
-    </w:p>
-    <w:p>
-      <w:r>
-        <w:t>•</w:t>
-      </w:r>
-      <w:r>
-        <w:tab/>
-      </w:r>
-      <w:proofErr w:type="spellStart"/>
-      <w:r>
-        <w:rPr>
-          <w:i/>
-          <w:iCs/>
-        </w:rPr>
-        <w:t>tests</w:t>
-      </w:r>
-      <w:proofErr w:type="spellEnd"/>
-      <w:r>
-        <w:t>: pasta com a finalidade de armazenar arquivos de teste unitários.</w:t>
-      </w:r>
-    </w:p>
-    <w:p>
-      <w:r>
-        <w:t>•</w:t>
-      </w:r>
-      <w:r>
-        <w:tab/>
-      </w:r>
-      <w:proofErr w:type="spellStart"/>
-      <w:r>
-        <w:rPr>
-          <w:i/>
-          <w:iCs/>
-        </w:rPr>
-        <w:t>vendor</w:t>
-      </w:r>
-      <w:proofErr w:type="spellEnd"/>
-      <w:r>
-        <w:t>: possui arquivos do framework propriamente dito. Não havendo necessidade de alterar a pasta.</w:t>
-      </w:r>
-    </w:p>
-    <w:p>
-      <w:r>
-        <w:t>•</w:t>
-      </w:r>
       <w:proofErr w:type="gramStart"/>
       <w:r>
-        <w:tab/>
-        <w:t>.</w:t>
-      </w:r>
-      <w:proofErr w:type="spellStart"/>
-      <w:r>
-        <w:t>env</w:t>
+        <w:t>composer.json</w:t>
       </w:r>
       <w:proofErr w:type="spellEnd"/>
       <w:proofErr w:type="gramEnd"/>
       <w:r>
-        <w:t>: arquivo responsável por possuir as variáveis da aplicação incluindo a chave criada no momento da criação do projeto.</w:t>
+        <w:t xml:space="preserve">: responsável por determinar as dependências do projeto. Este arquivo possui as orientações que informam aos gerenciadores de pacotes quais são os pacotes e as bibliotecas das quais o projeto é dependente. </w:t>
       </w:r>
     </w:p>
     <w:p>
       <w:r>
         <w:t>•</w:t>
       </w:r>
+      <w:r>
+        <w:tab/>
+      </w:r>
+      <w:proofErr w:type="spellStart"/>
       <w:proofErr w:type="gramStart"/>
       <w:r>
-        <w:tab/>
-        <w:t>.</w:t>
-      </w:r>
-      <w:proofErr w:type="spellStart"/>
-      <w:r>
-        <w:t>env</w:t>
-      </w:r>
-      <w:proofErr w:type="gramEnd"/>
-      <w:r>
-        <w:t>-example</w:t>
-      </w:r>
-      <w:proofErr w:type="spellEnd"/>
-      <w:r>
-        <w:t>: arquivo de exemplo para configuração das variáveis da aplicação.</w:t>
-      </w:r>
-    </w:p>
-    <w:p>
-      <w:r>
-        <w:t>•</w:t>
-      </w:r>
-      <w:r>
-        <w:tab/>
-        <w:t>.</w:t>
-      </w:r>
-      <w:proofErr w:type="spellStart"/>
-      <w:r>
-        <w:t>gitattributes</w:t>
-      </w:r>
-      <w:proofErr w:type="spellEnd"/>
-      <w:r>
-        <w:t>: arquivo que possui orientações para o servidor de versionamento.</w:t>
-      </w:r>
-    </w:p>
-    <w:p>
-      <w:r>
-        <w:t>•</w:t>
-      </w:r>
-      <w:proofErr w:type="gramStart"/>
-      <w:r>
-        <w:tab/>
-        <w:t>.</w:t>
-      </w:r>
-      <w:proofErr w:type="spellStart"/>
-      <w:r>
-        <w:t>gitignore</w:t>
+        <w:t>composer.lock</w:t>
       </w:r>
       <w:proofErr w:type="spellEnd"/>
       <w:proofErr w:type="gramEnd"/>
       <w:r>
-        <w:t>: arquivo responsável por impedir outros arquivos de serem adicionados a repositórios GIT, como o arquivo detentor da chave da aplicação e a pasta do próprio framework.</w:t>
-      </w:r>
-    </w:p>
-    <w:p>
-      <w:r>
-        <w:t>•</w:t>
-      </w:r>
-      <w:r>
-        <w:tab/>
-      </w:r>
-      <w:proofErr w:type="spellStart"/>
-      <w:r>
-        <w:rPr>
-          <w:i/>
-          <w:iCs/>
-        </w:rPr>
-        <w:t>artisan</w:t>
-      </w:r>
-      <w:proofErr w:type="spellEnd"/>
-      <w:r>
-        <w:t>: arquivo encarregado de carregar recursos do framework automaticamente.</w:t>
+        <w:t>: arquivo criado automaticamente pelo gerenciador de dependências Composer. Após a instalação das dependências, o Composer guarda a lista de versões exatas dos pacotes instalados nesse arquivo, travando o projeto a essas versões específicas</w:t>
       </w:r>
     </w:p>
     <w:p>
@@ -9985,77 +9756,41 @@
       <w:proofErr w:type="spellStart"/>
       <w:proofErr w:type="gramStart"/>
       <w:r>
-        <w:t>composer.json</w:t>
+        <w:t>package.json</w:t>
       </w:r>
       <w:proofErr w:type="spellEnd"/>
       <w:proofErr w:type="gramEnd"/>
       <w:r>
-        <w:t xml:space="preserve">: responsável por determinar as dependências do projeto. Este arquivo possui as orientações que informam aos gerenciadores de pacotes quais são os pacotes e as bibliotecas das quais o projeto é dependente. </w:t>
+        <w:t xml:space="preserve">: este arquivo possui as dependências para fazer uso do </w:t>
+      </w:r>
+      <w:proofErr w:type="spellStart"/>
+      <w:r>
+        <w:t>Gulp</w:t>
+      </w:r>
+      <w:proofErr w:type="spellEnd"/>
+      <w:r>
+        <w:t xml:space="preserve"> (ferramenta de automação de tarefas em </w:t>
+      </w:r>
+      <w:proofErr w:type="spellStart"/>
+      <w:r>
+        <w:t>JavaScript</w:t>
+      </w:r>
+      <w:proofErr w:type="spellEnd"/>
+      <w:r>
+        <w:t xml:space="preserve">) com o </w:t>
+      </w:r>
+      <w:proofErr w:type="spellStart"/>
+      <w:r>
+        <w:t>Laravel</w:t>
+      </w:r>
+      <w:proofErr w:type="spellEnd"/>
+      <w:r>
+        <w:t>.</w:t>
       </w:r>
     </w:p>
     <w:p>
       <w:r>
         <w:lastRenderedPageBreak/>
-        <w:t>•</w:t>
-      </w:r>
-      <w:r>
-        <w:tab/>
-      </w:r>
-      <w:proofErr w:type="spellStart"/>
-      <w:proofErr w:type="gramStart"/>
-      <w:r>
-        <w:t>composer.lock</w:t>
-      </w:r>
-      <w:proofErr w:type="spellEnd"/>
-      <w:proofErr w:type="gramEnd"/>
-      <w:r>
-        <w:t>: arquivo criado automaticamente pelo gerenciador de dependências Composer. Após a instalação das dependências, o Composer guarda a lista de versões exatas dos pacotes instalados nesse arquivo, travando o projeto a essas versões específicas</w:t>
-      </w:r>
-    </w:p>
-    <w:p>
-      <w:r>
-        <w:t>•</w:t>
-      </w:r>
-      <w:r>
-        <w:tab/>
-      </w:r>
-      <w:proofErr w:type="spellStart"/>
-      <w:proofErr w:type="gramStart"/>
-      <w:r>
-        <w:t>package.json</w:t>
-      </w:r>
-      <w:proofErr w:type="spellEnd"/>
-      <w:proofErr w:type="gramEnd"/>
-      <w:r>
-        <w:t xml:space="preserve">: este arquivo possui as dependências para fazer uso do </w:t>
-      </w:r>
-      <w:proofErr w:type="spellStart"/>
-      <w:r>
-        <w:t>Gulp</w:t>
-      </w:r>
-      <w:proofErr w:type="spellEnd"/>
-      <w:r>
-        <w:t xml:space="preserve"> (ferramenta de automação de tarefas em </w:t>
-      </w:r>
-      <w:proofErr w:type="spellStart"/>
-      <w:r>
-        <w:t>JavaScript</w:t>
-      </w:r>
-      <w:proofErr w:type="spellEnd"/>
-      <w:r>
-        <w:t xml:space="preserve">) com o </w:t>
-      </w:r>
-      <w:proofErr w:type="spellStart"/>
-      <w:r>
-        <w:t>Laravel</w:t>
-      </w:r>
-      <w:proofErr w:type="spellEnd"/>
-      <w:r>
-        <w:t>.</w:t>
-      </w:r>
-    </w:p>
-    <w:p>
-      <w:r>
         <w:t>•</w:t>
       </w:r>
       <w:r>
@@ -10503,7 +10238,6 @@
           <w:i/>
           <w:iCs/>
         </w:rPr>
-        <w:lastRenderedPageBreak/>
         <w:t>Routes</w:t>
       </w:r>
       <w:proofErr w:type="spellEnd"/>
@@ -10568,6 +10302,7 @@
           <w:i/>
           <w:iCs/>
         </w:rPr>
+        <w:lastRenderedPageBreak/>
         <w:t>Model</w:t>
       </w:r>
       <w:r>
@@ -14585,7 +14320,7 @@
           <w:rPr>
             <w:noProof/>
           </w:rPr>
-          <w:t>10</w:t>
+          <w:t>11</w:t>
         </w:r>
         <w:r>
           <w:fldChar w:fldCharType="end"/>
@@ -16993,15 +16728,6 @@
 </file>
 
 <file path=customXml/item1.xml><?xml version="1.0" encoding="utf-8"?>
-<?mso-contentType ?>
-<FormTemplates xmlns="http://schemas.microsoft.com/sharepoint/v3/contenttype/forms">
-  <Display>DocumentLibraryForm</Display>
-  <Edit>DocumentLibraryForm</Edit>
-  <New>DocumentLibraryForm</New>
-</FormTemplates>
-</file>
-
-<file path=customXml/item2.xml><?xml version="1.0" encoding="utf-8"?>
 <ct:contentTypeSchema xmlns:ct="http://schemas.microsoft.com/office/2006/metadata/contentType" xmlns:ma="http://schemas.microsoft.com/office/2006/metadata/properties/metaAttributes" ct:_="" ma:_="" ma:contentTypeName="Document" ma:contentTypeID="0x010100A0BDA9925765D843955FCB1DBED643AA" ma:contentTypeVersion="13" ma:contentTypeDescription="Create a new document." ma:contentTypeScope="" ma:versionID="aad9a6230260417460e63ebd385ac575">
   <xsd:schema xmlns:xsd="http://www.w3.org/2001/XMLSchema" xmlns:xs="http://www.w3.org/2001/XMLSchema" xmlns:p="http://schemas.microsoft.com/office/2006/metadata/properties" xmlns:ns3="3402a4ad-fe19-4794-919e-f291b2dc1b5b" xmlns:ns4="8740965d-81fe-4874-aea8-e2a236e25223" targetNamespace="http://schemas.microsoft.com/office/2006/metadata/properties" ma:root="true" ma:fieldsID="8748f19febd17733061b5673b7aa73db" ns3:_="" ns4:_="">
     <xsd:import namespace="3402a4ad-fe19-4794-919e-f291b2dc1b5b"/>
@@ -17224,6 +16950,15 @@
 </ct:contentTypeSchema>
 </file>
 
+<file path=customXml/item2.xml><?xml version="1.0" encoding="utf-8"?>
+<?mso-contentType ?>
+<FormTemplates xmlns="http://schemas.microsoft.com/sharepoint/v3/contenttype/forms">
+  <Display>DocumentLibraryForm</Display>
+  <Edit>DocumentLibraryForm</Edit>
+  <New>DocumentLibraryForm</New>
+</FormTemplates>
+</file>
+
 <file path=customXml/item3.xml><?xml version="1.0" encoding="utf-8"?>
 <p:properties xmlns:p="http://schemas.microsoft.com/office/2006/metadata/properties" xmlns:xsi="http://www.w3.org/2001/XMLSchema-instance" xmlns:pc="http://schemas.microsoft.com/office/infopath/2007/PartnerControls">
   <documentManagement/>
@@ -17235,14 +16970,6 @@
 </file>
 
 <file path=customXml/itemProps1.xml><?xml version="1.0" encoding="utf-8"?>
-<ds:datastoreItem xmlns:ds="http://schemas.openxmlformats.org/officeDocument/2006/customXml" ds:itemID="{726B6CF7-7E64-472D-93D7-25032DF2EBD5}">
-  <ds:schemaRefs>
-    <ds:schemaRef ds:uri="http://schemas.microsoft.com/sharepoint/v3/contenttype/forms"/>
-  </ds:schemaRefs>
-</ds:datastoreItem>
-</file>
-
-<file path=customXml/itemProps2.xml><?xml version="1.0" encoding="utf-8"?>
 <ds:datastoreItem xmlns:ds="http://schemas.openxmlformats.org/officeDocument/2006/customXml" ds:itemID="{2DA6259E-E7A7-4EE8-A303-D75FB4700E51}">
   <ds:schemaRefs>
     <ds:schemaRef ds:uri="http://schemas.microsoft.com/office/2006/metadata/contentType"/>
@@ -17261,6 +16988,14 @@
 </ds:datastoreItem>
 </file>
 
+<file path=customXml/itemProps2.xml><?xml version="1.0" encoding="utf-8"?>
+<ds:datastoreItem xmlns:ds="http://schemas.openxmlformats.org/officeDocument/2006/customXml" ds:itemID="{726B6CF7-7E64-472D-93D7-25032DF2EBD5}">
+  <ds:schemaRefs>
+    <ds:schemaRef ds:uri="http://schemas.microsoft.com/sharepoint/v3/contenttype/forms"/>
+  </ds:schemaRefs>
+</ds:datastoreItem>
+</file>
+
 <file path=customXml/itemProps3.xml><?xml version="1.0" encoding="utf-8"?>
 <ds:datastoreItem xmlns:ds="http://schemas.openxmlformats.org/officeDocument/2006/customXml" ds:itemID="{CB4A2E6C-BD44-4CF7-A70C-E3EE471D2259}">
   <ds:schemaRefs>
@@ -17271,7 +17006,7 @@
 </file>
 
 <file path=customXml/itemProps4.xml><?xml version="1.0" encoding="utf-8"?>
-<ds:datastoreItem xmlns:ds="http://schemas.openxmlformats.org/officeDocument/2006/customXml" ds:itemID="{E67E25F7-55F2-40E8-830B-E4FE2AA1852F}">
+<ds:datastoreItem xmlns:ds="http://schemas.openxmlformats.org/officeDocument/2006/customXml" ds:itemID="{6CB21BB0-788E-4F79-B323-967902F404D8}">
   <ds:schemaRefs>
     <ds:schemaRef ds:uri="http://schemas.openxmlformats.org/officeDocument/2006/bibliography"/>
   </ds:schemaRefs>

</xml_diff>

<commit_message>
adicionei referencias q faltavam
</commit_message>
<xml_diff>
--- a/Monografia/TCC  03.10.docx
+++ b/Monografia/TCC  03.10.docx
@@ -14798,6 +14798,100 @@
           <w:szCs w:val="20"/>
         </w:rPr>
         <w:t xml:space="preserve"> e PHP. Jataí-GO, 2017. 198f. Monografia (Curso Superior de Tecnologia em Análise e Desenvolvimento de Sistemas). IFG: Jataí-GO, 2017.</w:t>
+      </w:r>
+    </w:p>
+    <w:p>
+      <w:pPr>
+        <w:spacing w:line="240" w:lineRule="auto"/>
+        <w:rPr>
+          <w:rFonts w:eastAsia="Calibri" w:cs="Arial"/>
+          <w:color w:val="222222"/>
+          <w:sz w:val="20"/>
+          <w:szCs w:val="20"/>
+          <w:shd w:val="clear" w:color="auto" w:fill="FFFFFF"/>
+        </w:rPr>
+      </w:pPr>
+      <w:r>
+        <w:rPr>
+          <w:rFonts w:eastAsia="Calibri" w:cs="Arial"/>
+          <w:color w:val="222222"/>
+          <w:sz w:val="20"/>
+          <w:szCs w:val="20"/>
+          <w:shd w:val="clear" w:color="auto" w:fill="FFFFFF"/>
+        </w:rPr>
+        <w:t>SILVA, Maurício Samy. </w:t>
+      </w:r>
+      <w:proofErr w:type="spellStart"/>
+      <w:r>
+        <w:rPr>
+          <w:rFonts w:eastAsia="Calibri" w:cs="Arial"/>
+          <w:b/>
+          <w:bCs/>
+          <w:color w:val="222222"/>
+          <w:sz w:val="20"/>
+          <w:szCs w:val="20"/>
+          <w:shd w:val="clear" w:color="auto" w:fill="FFFFFF"/>
+        </w:rPr>
+        <w:t>JavaScript</w:t>
+      </w:r>
+      <w:proofErr w:type="spellEnd"/>
+      <w:r>
+        <w:rPr>
+          <w:rFonts w:eastAsia="Calibri" w:cs="Arial"/>
+          <w:b/>
+          <w:bCs/>
+          <w:color w:val="222222"/>
+          <w:sz w:val="20"/>
+          <w:szCs w:val="20"/>
+          <w:shd w:val="clear" w:color="auto" w:fill="FFFFFF"/>
+        </w:rPr>
+        <w:t xml:space="preserve">-Guia do Programador: Guia completo das funcionalidades de linguagem </w:t>
+      </w:r>
+      <w:proofErr w:type="spellStart"/>
+      <w:r>
+        <w:rPr>
+          <w:rFonts w:eastAsia="Calibri" w:cs="Arial"/>
+          <w:b/>
+          <w:bCs/>
+          <w:color w:val="222222"/>
+          <w:sz w:val="20"/>
+          <w:szCs w:val="20"/>
+          <w:shd w:val="clear" w:color="auto" w:fill="FFFFFF"/>
+        </w:rPr>
+        <w:t>JavaScript</w:t>
+      </w:r>
+      <w:proofErr w:type="spellEnd"/>
+      <w:r>
+        <w:rPr>
+          <w:rFonts w:eastAsia="Calibri" w:cs="Arial"/>
+          <w:color w:val="222222"/>
+          <w:sz w:val="20"/>
+          <w:szCs w:val="20"/>
+          <w:shd w:val="clear" w:color="auto" w:fill="FFFFFF"/>
+        </w:rPr>
+        <w:t xml:space="preserve">. </w:t>
+      </w:r>
+      <w:proofErr w:type="spellStart"/>
+      <w:r>
+        <w:rPr>
+          <w:rFonts w:eastAsia="Calibri" w:cs="Arial"/>
+          <w:color w:val="222222"/>
+          <w:sz w:val="20"/>
+          <w:szCs w:val="20"/>
+          <w:shd w:val="clear" w:color="auto" w:fill="FFFFFF"/>
+        </w:rPr>
+        <w:t>Novatec</w:t>
+      </w:r>
+      <w:proofErr w:type="spellEnd"/>
+      <w:r>
+        <w:rPr>
+          <w:rFonts w:eastAsia="Calibri" w:cs="Arial"/>
+          <w:color w:val="222222"/>
+          <w:sz w:val="20"/>
+          <w:szCs w:val="20"/>
+          <w:shd w:val="clear" w:color="auto" w:fill="FFFFFF"/>
+        </w:rPr>
+        <w:t xml:space="preserve"> Editora, 2010.</w:t>
       </w:r>
     </w:p>
     <w:p>

</xml_diff>

<commit_message>
so pq vou para o outro pc msm mudei algumas coisas termineio de escrever o css to arrumando o banco de dados e vou colocar os exemplos ou vou escrever os demais topicos
</commit_message>
<xml_diff>
--- a/Monografia/TCC  03.10.docx
+++ b/Monografia/TCC  03.10.docx
@@ -1,6 +1,6 @@
 
 <file path=word/document.xml><?xml version="1.0" encoding="utf-8"?>
-<w:document xmlns:wpc="http://schemas.microsoft.com/office/word/2010/wordprocessingCanvas" xmlns:cx="http://schemas.microsoft.com/office/drawing/2014/chartex" xmlns:cx1="http://schemas.microsoft.com/office/drawing/2015/9/8/chartex" xmlns:cx2="http://schemas.microsoft.com/office/drawing/2015/10/21/chartex" xmlns:cx3="http://schemas.microsoft.com/office/drawing/2016/5/9/chartex" xmlns:cx4="http://schemas.microsoft.com/office/drawing/2016/5/10/chartex" xmlns:cx5="http://schemas.microsoft.com/office/drawing/2016/5/11/chartex" xmlns:cx6="http://schemas.microsoft.com/office/drawing/2016/5/12/chartex" xmlns:cx7="http://schemas.microsoft.com/office/drawing/2016/5/13/chartex" xmlns:cx8="http://schemas.microsoft.com/office/drawing/2016/5/14/chartex" xmlns:mc="http://schemas.openxmlformats.org/markup-compatibility/2006" xmlns:aink="http://schemas.microsoft.com/office/drawing/2016/ink" xmlns:am3d="http://schemas.microsoft.com/office/drawing/2017/model3d" xmlns:o="urn:schemas-microsoft-com:office:office" xmlns:oel="http://schemas.microsoft.com/office/2019/extlst" xmlns:r="http://schemas.openxmlformats.org/officeDocument/2006/relationships" xmlns:m="http://schemas.openxmlformats.org/officeDocument/2006/math" xmlns:v="urn:schemas-microsoft-com:vml" xmlns:wp14="http://schemas.microsoft.com/office/word/2010/wordprocessingDrawing" xmlns:wp="http://schemas.openxmlformats.org/drawingml/2006/wordprocessingDrawing" xmlns:w10="urn:schemas-microsoft-com:office:word" xmlns:w="http://schemas.openxmlformats.org/wordprocessingml/2006/main" xmlns:w14="http://schemas.microsoft.com/office/word/2010/wordml" xmlns:w15="http://schemas.microsoft.com/office/word/2012/wordml" xmlns:w16cex="http://schemas.microsoft.com/office/word/2018/wordml/cex" xmlns:w16cid="http://schemas.microsoft.com/office/word/2016/wordml/cid" xmlns:w16="http://schemas.microsoft.com/office/word/2018/wordml" xmlns:w16sdtdh="http://schemas.microsoft.com/office/word/2020/wordml/sdtdatahash" xmlns:w16se="http://schemas.microsoft.com/office/word/2015/wordml/symex" xmlns:wpg="http://schemas.microsoft.com/office/word/2010/wordprocessingGroup" xmlns:wpi="http://schemas.microsoft.com/office/word/2010/wordprocessingInk" xmlns:wne="http://schemas.microsoft.com/office/word/2006/wordml" xmlns:wps="http://schemas.microsoft.com/office/word/2010/wordprocessingShape" mc:Ignorable="w14 w15 w16se w16cid w16 w16cex w16sdtdh wp14">
+<w:document xmlns:wpc="http://schemas.microsoft.com/office/word/2010/wordprocessingCanvas" xmlns:cx="http://schemas.microsoft.com/office/drawing/2014/chartex" xmlns:mc="http://schemas.openxmlformats.org/markup-compatibility/2006" xmlns:o="urn:schemas-microsoft-com:office:office" xmlns:r="http://schemas.openxmlformats.org/officeDocument/2006/relationships" xmlns:m="http://schemas.openxmlformats.org/officeDocument/2006/math" xmlns:v="urn:schemas-microsoft-com:vml" xmlns:wp14="http://schemas.microsoft.com/office/word/2010/wordprocessingDrawing" xmlns:wp="http://schemas.openxmlformats.org/drawingml/2006/wordprocessingDrawing" xmlns:w10="urn:schemas-microsoft-com:office:word" xmlns:w="http://schemas.openxmlformats.org/wordprocessingml/2006/main" xmlns:w14="http://schemas.microsoft.com/office/word/2010/wordml" xmlns:w15="http://schemas.microsoft.com/office/word/2012/wordml" xmlns:w16se="http://schemas.microsoft.com/office/word/2015/wordml/symex" xmlns:wpg="http://schemas.microsoft.com/office/word/2010/wordprocessingGroup" xmlns:wpi="http://schemas.microsoft.com/office/word/2010/wordprocessingInk" xmlns:wne="http://schemas.microsoft.com/office/word/2006/wordml" xmlns:wps="http://schemas.microsoft.com/office/word/2010/wordprocessingShape" mc:Ignorable="w14 w15 w16se wp14">
   <w:body>
     <w:p>
       <w:pPr>
@@ -2002,6 +2002,13 @@
     </w:p>
     <w:sdt>
       <w:sdtPr>
+        <w:rPr>
+          <w:rFonts w:ascii="Arial" w:eastAsiaTheme="minorHAnsi" w:hAnsi="Arial" w:cstheme="minorBidi"/>
+          <w:color w:val="auto"/>
+          <w:sz w:val="24"/>
+          <w:szCs w:val="22"/>
+          <w:lang w:eastAsia="en-US"/>
+        </w:rPr>
         <w:id w:val="-1242257337"/>
         <w:docPartObj>
           <w:docPartGallery w:val="Table of Contents"/>
@@ -2010,13 +2017,8 @@
       </w:sdtPr>
       <w:sdtEndPr>
         <w:rPr>
-          <w:rFonts w:ascii="Arial" w:eastAsiaTheme="minorHAnsi" w:hAnsi="Arial" w:cstheme="minorBidi"/>
-          <w:b/>
-          <w:bCs/>
-          <w:color w:val="auto"/>
-          <w:sz w:val="24"/>
-          <w:szCs w:val="22"/>
-          <w:lang w:eastAsia="en-US"/>
+          <w:b/>
+          <w:bCs/>
         </w:rPr>
       </w:sdtEndPr>
       <w:sdtContent>
@@ -4985,23 +4987,13 @@
         </w:rPr>
         <w:t xml:space="preserve"> </w:t>
       </w:r>
-      <w:proofErr w:type="gramStart"/>
       <w:r>
         <w:rPr>
           <w:rFonts w:cs="Arial"/>
           <w:szCs w:val="24"/>
           <w:shd w:val="clear" w:color="auto" w:fill="FFFFFF"/>
         </w:rPr>
-        <w:t>especifico</w:t>
-      </w:r>
-      <w:proofErr w:type="gramEnd"/>
-      <w:r>
-        <w:rPr>
-          <w:rFonts w:cs="Arial"/>
-          <w:szCs w:val="24"/>
-          <w:shd w:val="clear" w:color="auto" w:fill="FFFFFF"/>
-        </w:rPr>
-        <w:t xml:space="preserve"> </w:t>
+        <w:t xml:space="preserve">especifico </w:t>
       </w:r>
       <w:r>
         <w:rPr>
@@ -5214,7 +5206,15 @@
       </w:r>
       <w:proofErr w:type="spellEnd"/>
       <w:r>
-        <w:t xml:space="preserve">) e o JavaScript. As páginas web possuem um sistema eficaz de edição e modelagem, necessitando de uma IDE de modelagem como Visual Studio </w:t>
+        <w:t xml:space="preserve">) e o </w:t>
+      </w:r>
+      <w:proofErr w:type="spellStart"/>
+      <w:r>
+        <w:t>JavaScript</w:t>
+      </w:r>
+      <w:proofErr w:type="spellEnd"/>
+      <w:r>
+        <w:t xml:space="preserve">. As páginas web possuem um sistema eficaz de edição e modelagem, necessitando de uma IDE de modelagem como Visual Studio </w:t>
       </w:r>
       <w:proofErr w:type="spellStart"/>
       <w:r>
@@ -5530,14 +5530,27 @@
       <w:r>
         <w:t xml:space="preserve">Figura </w:t>
       </w:r>
-      <w:fldSimple w:instr=" SEQ Figura \* ARABIC ">
-        <w:r>
-          <w:rPr>
-            <w:noProof/>
-          </w:rPr>
-          <w:t>1</w:t>
-        </w:r>
-      </w:fldSimple>
+      <w:r>
+        <w:fldChar w:fldCharType="begin"/>
+      </w:r>
+      <w:r>
+        <w:instrText xml:space="preserve"> SEQ Figura \* ARABIC </w:instrText>
+      </w:r>
+      <w:r>
+        <w:fldChar w:fldCharType="separate"/>
+      </w:r>
+      <w:r>
+        <w:rPr>
+          <w:noProof/>
+        </w:rPr>
+        <w:t>1</w:t>
+      </w:r>
+      <w:r>
+        <w:rPr>
+          <w:noProof/>
+        </w:rPr>
+        <w:fldChar w:fldCharType="end"/>
+      </w:r>
       <w:r>
         <w:t xml:space="preserve"> - </w:t>
       </w:r>
@@ -5556,6 +5569,10 @@
     </w:p>
     <w:p>
       <w:r>
+        <w:rPr>
+          <w:noProof/>
+          <w:lang w:eastAsia="pt-BR"/>
+        </w:rPr>
         <w:drawing>
           <wp:inline distT="0" distB="0" distL="0" distR="0" wp14:anchorId="2A5FB8FF" wp14:editId="7066BA68">
             <wp:extent cx="4591691" cy="543001"/>
@@ -5653,14 +5670,27 @@
       <w:r>
         <w:t xml:space="preserve">Figura </w:t>
       </w:r>
-      <w:fldSimple w:instr=" SEQ Figura \* ARABIC ">
-        <w:r>
-          <w:rPr>
-            <w:noProof/>
-          </w:rPr>
-          <w:t>2</w:t>
-        </w:r>
-      </w:fldSimple>
+      <w:r>
+        <w:fldChar w:fldCharType="begin"/>
+      </w:r>
+      <w:r>
+        <w:instrText xml:space="preserve"> SEQ Figura \* ARABIC </w:instrText>
+      </w:r>
+      <w:r>
+        <w:fldChar w:fldCharType="separate"/>
+      </w:r>
+      <w:r>
+        <w:rPr>
+          <w:noProof/>
+        </w:rPr>
+        <w:t>2</w:t>
+      </w:r>
+      <w:r>
+        <w:rPr>
+          <w:noProof/>
+        </w:rPr>
+        <w:fldChar w:fldCharType="end"/>
+      </w:r>
       <w:r>
         <w:t xml:space="preserve"> -</w:t>
       </w:r>
@@ -5677,6 +5707,10 @@
     </w:p>
     <w:p>
       <w:r>
+        <w:rPr>
+          <w:noProof/>
+          <w:lang w:eastAsia="pt-BR"/>
+        </w:rPr>
         <w:drawing>
           <wp:inline distT="0" distB="0" distL="0" distR="0" wp14:anchorId="22F19D7F" wp14:editId="25EE052A">
             <wp:extent cx="3019846" cy="1638529"/>
@@ -5974,20 +6008,37 @@
       <w:r>
         <w:t xml:space="preserve">Figura </w:t>
       </w:r>
-      <w:fldSimple w:instr=" SEQ Figura \* ARABIC ">
-        <w:r>
-          <w:rPr>
-            <w:noProof/>
-          </w:rPr>
-          <w:t>3</w:t>
-        </w:r>
-      </w:fldSimple>
+      <w:r>
+        <w:fldChar w:fldCharType="begin"/>
+      </w:r>
+      <w:r>
+        <w:instrText xml:space="preserve"> SEQ Figura \* ARABIC </w:instrText>
+      </w:r>
+      <w:r>
+        <w:fldChar w:fldCharType="separate"/>
+      </w:r>
+      <w:r>
+        <w:rPr>
+          <w:noProof/>
+        </w:rPr>
+        <w:t>3</w:t>
+      </w:r>
+      <w:r>
+        <w:rPr>
+          <w:noProof/>
+        </w:rPr>
+        <w:fldChar w:fldCharType="end"/>
+      </w:r>
       <w:r>
         <w:t xml:space="preserve"> - Código Básico de uma Tabela, Código HTML</w:t>
       </w:r>
     </w:p>
     <w:p>
       <w:r>
+        <w:rPr>
+          <w:noProof/>
+          <w:lang w:eastAsia="pt-BR"/>
+        </w:rPr>
         <w:drawing>
           <wp:inline distT="0" distB="0" distL="0" distR="0" wp14:anchorId="7D660998" wp14:editId="7565A992">
             <wp:extent cx="3924848" cy="4563112"/>
@@ -6045,14 +6096,27 @@
       <w:r>
         <w:t xml:space="preserve">Figura </w:t>
       </w:r>
-      <w:fldSimple w:instr=" SEQ Figura \* ARABIC ">
-        <w:r>
-          <w:rPr>
-            <w:noProof/>
-          </w:rPr>
-          <w:t>4</w:t>
-        </w:r>
-      </w:fldSimple>
+      <w:r>
+        <w:fldChar w:fldCharType="begin"/>
+      </w:r>
+      <w:r>
+        <w:instrText xml:space="preserve"> SEQ Figura \* ARABIC </w:instrText>
+      </w:r>
+      <w:r>
+        <w:fldChar w:fldCharType="separate"/>
+      </w:r>
+      <w:r>
+        <w:rPr>
+          <w:noProof/>
+        </w:rPr>
+        <w:t>4</w:t>
+      </w:r>
+      <w:r>
+        <w:rPr>
+          <w:noProof/>
+        </w:rPr>
+        <w:fldChar w:fldCharType="end"/>
+      </w:r>
       <w:r>
         <w:t xml:space="preserve"> - Tabela HTML, Página </w:t>
       </w:r>
@@ -6069,6 +6133,10 @@
         <w:pStyle w:val="Legendafiguras"/>
       </w:pPr>
       <w:r>
+        <w:rPr>
+          <w:noProof/>
+          <w:lang w:eastAsia="pt-BR"/>
+        </w:rPr>
         <w:lastRenderedPageBreak/>
         <w:drawing>
           <wp:inline distT="0" distB="0" distL="0" distR="0" wp14:anchorId="69289059" wp14:editId="2D39DFAD">
@@ -6168,15 +6236,7 @@
       </w:r>
       <w:proofErr w:type="spellEnd"/>
       <w:r>
-        <w:t xml:space="preserve">&gt; é responsável pela bordadura em torno da tabela com uma espessura definida em 1 pixel. </w:t>
-      </w:r>
-      <w:proofErr w:type="gramStart"/>
-      <w:r>
-        <w:t>O mesmo</w:t>
-      </w:r>
-      <w:proofErr w:type="gramEnd"/>
-      <w:r>
-        <w:t xml:space="preserve"> descreve os outros elementos utilizados:</w:t>
+        <w:t>&gt; é responsável pela bordadura em torno da tabela com uma espessura definida em 1 pixel. O mesmo descreve os outros elementos utilizados:</w:t>
       </w:r>
     </w:p>
     <w:p>
@@ -6269,29 +6329,50 @@
     </w:p>
     <w:p>
       <w:r>
+        <w:rPr>
+          <w:i/>
+        </w:rPr>
         <w:t xml:space="preserve">        </w:t>
       </w:r>
       <w:proofErr w:type="spellStart"/>
       <w:r>
+        <w:rPr>
+          <w:i/>
+        </w:rPr>
         <w:t>Cascading</w:t>
       </w:r>
       <w:proofErr w:type="spellEnd"/>
       <w:r>
+        <w:rPr>
+          <w:i/>
+        </w:rPr>
         <w:t xml:space="preserve"> </w:t>
       </w:r>
       <w:proofErr w:type="spellStart"/>
       <w:r>
+        <w:rPr>
+          <w:i/>
+        </w:rPr>
         <w:t>Styl</w:t>
       </w:r>
       <w:r>
+        <w:rPr>
+          <w:i/>
+        </w:rPr>
         <w:t>e</w:t>
       </w:r>
       <w:proofErr w:type="spellEnd"/>
       <w:r>
+        <w:rPr>
+          <w:i/>
+        </w:rPr>
         <w:t xml:space="preserve"> </w:t>
       </w:r>
       <w:proofErr w:type="spellStart"/>
       <w:r>
+        <w:rPr>
+          <w:i/>
+        </w:rPr>
         <w:t>Sheets</w:t>
       </w:r>
       <w:proofErr w:type="spellEnd"/>
@@ -6336,6 +6417,63 @@
       </w:r>
       <w:r>
         <w:t>marcar e modelar</w:t>
+      </w:r>
+      <w:r>
+        <w:t xml:space="preserve">, toda vez que era preciso utilizar um determinado tipo de estilo era necessário utilizar </w:t>
+      </w:r>
+      <w:proofErr w:type="spellStart"/>
+      <w:r>
+        <w:rPr>
+          <w:i/>
+        </w:rPr>
+        <w:t>tags</w:t>
+      </w:r>
+      <w:proofErr w:type="spellEnd"/>
+      <w:r>
+        <w:t xml:space="preserve"> e mais </w:t>
+      </w:r>
+      <w:proofErr w:type="spellStart"/>
+      <w:r>
+        <w:rPr>
+          <w:i/>
+        </w:rPr>
+        <w:t>tags</w:t>
+      </w:r>
+      <w:proofErr w:type="spellEnd"/>
+      <w:r>
+        <w:rPr>
+          <w:i/>
+        </w:rPr>
+        <w:t xml:space="preserve"> </w:t>
+      </w:r>
+      <w:r>
+        <w:t>em HTML</w:t>
+      </w:r>
+      <w:r>
+        <w:t>, tornando impossível a criação de</w:t>
+      </w:r>
+      <w:r>
+        <w:rPr>
+          <w:i/>
+        </w:rPr>
+        <w:t xml:space="preserve"> </w:t>
+      </w:r>
+      <w:proofErr w:type="spellStart"/>
+      <w:r>
+        <w:rPr>
+          <w:i/>
+        </w:rPr>
+        <w:t>lyouts</w:t>
+      </w:r>
+      <w:proofErr w:type="spellEnd"/>
+      <w:r>
+        <w:rPr>
+          <w:i/>
+        </w:rPr>
+        <w:t xml:space="preserve"> </w:t>
+      </w:r>
+      <w:r>
+        <w:t>eficientes</w:t>
       </w:r>
       <w:r>
         <w:t>.</w:t>
@@ -6462,318 +6600,443 @@
     </w:p>
     <w:p>
       <w:pPr>
+        <w:spacing w:line="240" w:lineRule="auto"/>
+        <w:ind w:left="2268"/>
         <w:rPr>
           <w:rStyle w:val="paraphrase"/>
-          <w:b/>
-        </w:rPr>
-      </w:pPr>
-      <w:r>
+          <w:sz w:val="20"/>
+          <w:szCs w:val="20"/>
+        </w:rPr>
+      </w:pPr>
+    </w:p>
+    <w:p>
+      <w:pPr>
         <w:rPr>
           <w:rStyle w:val="paraphrase"/>
         </w:rPr>
-        <w:t>Para JR Lewis</w:t>
-      </w:r>
+      </w:pPr>
       <w:r>
         <w:rPr>
           <w:rStyle w:val="paraphrase"/>
         </w:rPr>
-        <w:t xml:space="preserve"> </w:t>
+        <w:t xml:space="preserve">Para JR Lewis a inovação feita </w:t>
       </w:r>
       <w:r>
         <w:rPr>
           <w:rStyle w:val="paraphrase"/>
-          <w:color w:val="000000" w:themeColor="text1"/>
-        </w:rPr>
-        <w:t>(</w:t>
+        </w:rPr>
+        <w:t>com o surgimento do CSS melhorou</w:t>
       </w:r>
       <w:r>
         <w:rPr>
           <w:rStyle w:val="paraphrase"/>
-          <w:color w:val="000000" w:themeColor="text1"/>
-        </w:rPr>
-        <w:t>2010</w:t>
-      </w:r>
-      <w:r>
+        </w:rPr>
+        <w:t xml:space="preserve"> e facilitou a forma de trabalhar na web. </w:t>
+      </w:r>
+    </w:p>
+    <w:p>
+      <w:pPr>
+        <w:pStyle w:val="Legendafiguras"/>
         <w:rPr>
           <w:rStyle w:val="paraphrase"/>
-          <w:color w:val="000000" w:themeColor="text1"/>
+          <w:sz w:val="24"/>
+          <w:szCs w:val="24"/>
+        </w:rPr>
+      </w:pPr>
+      <w:r>
+        <w:rPr>
+          <w:rStyle w:val="paraphrase"/>
+          <w:sz w:val="24"/>
+          <w:szCs w:val="24"/>
+        </w:rPr>
+        <w:t>O CSS tem uma grande compatibilidade com navegadores web, também possuí uma manutenção de projetos rápida e fácil, apenas uma mudança no projeto pode transformar o escopo inteiro dando outra cara ao projeto.</w:t>
+      </w:r>
+    </w:p>
+    <w:p>
+      <w:pPr>
+        <w:pStyle w:val="Legendafiguras"/>
+        <w:rPr>
+          <w:rFonts w:cs="Arial"/>
+          <w:color w:val="000000"/>
+          <w:sz w:val="24"/>
+          <w:szCs w:val="24"/>
+        </w:rPr>
+      </w:pPr>
+      <w:r>
+        <w:rPr>
+          <w:rStyle w:val="paraphrase"/>
+          <w:sz w:val="24"/>
+          <w:szCs w:val="24"/>
+        </w:rPr>
+        <w:lastRenderedPageBreak/>
+        <w:t xml:space="preserve">O CSS está presente em diversos </w:t>
+      </w:r>
+      <w:r>
+        <w:rPr>
+          <w:rStyle w:val="paraphrase"/>
+          <w:i/>
+          <w:sz w:val="24"/>
+          <w:szCs w:val="24"/>
+        </w:rPr>
+        <w:t xml:space="preserve">frameworks </w:t>
+      </w:r>
+      <w:r>
+        <w:rPr>
+          <w:rStyle w:val="paraphrase"/>
+          <w:sz w:val="24"/>
+          <w:szCs w:val="24"/>
+        </w:rPr>
+        <w:t xml:space="preserve">como </w:t>
+      </w:r>
+      <w:proofErr w:type="spellStart"/>
+      <w:r>
+        <w:rPr>
+          <w:rStyle w:val="paraphrase"/>
+          <w:sz w:val="24"/>
+          <w:szCs w:val="24"/>
+        </w:rPr>
+        <w:t>bootstrap</w:t>
+      </w:r>
+      <w:proofErr w:type="spellEnd"/>
+      <w:r>
+        <w:rPr>
+          <w:rStyle w:val="paraphrase"/>
+          <w:sz w:val="24"/>
+          <w:szCs w:val="24"/>
+        </w:rPr>
+        <w:t xml:space="preserve">, </w:t>
+      </w:r>
+      <w:hyperlink r:id="rId15" w:anchor="2-_Bulma" w:tooltip="2- Bulma" w:history="1">
+        <w:proofErr w:type="spellStart"/>
+        <w:r>
+          <w:rPr>
+            <w:rFonts w:cs="Arial"/>
+            <w:color w:val="000000"/>
+            <w:sz w:val="24"/>
+            <w:szCs w:val="24"/>
+          </w:rPr>
+          <w:t>b</w:t>
+        </w:r>
+        <w:r>
+          <w:rPr>
+            <w:rStyle w:val="Hyperlink"/>
+            <w:rFonts w:cs="Arial"/>
+            <w:color w:val="444444"/>
+            <w:sz w:val="24"/>
+            <w:szCs w:val="24"/>
+          </w:rPr>
+          <w:t>ulma</w:t>
+        </w:r>
+        <w:proofErr w:type="spellEnd"/>
+      </w:hyperlink>
+      <w:hyperlink r:id="rId16" w:anchor="3-_Materialize" w:tooltip="3- Materialize" w:history="1">
+        <w:r>
+          <w:rPr>
+            <w:rStyle w:val="Hyperlink"/>
+            <w:rFonts w:cs="Arial"/>
+            <w:color w:val="444444"/>
+            <w:sz w:val="24"/>
+            <w:szCs w:val="24"/>
+          </w:rPr>
+          <w:t>, materialize</w:t>
+        </w:r>
+      </w:hyperlink>
+      <w:hyperlink r:id="rId17" w:anchor="4-_Foundation" w:tooltip="4- Foundation" w:history="1">
+        <w:r>
+          <w:rPr>
+            <w:rStyle w:val="Hyperlink"/>
+            <w:rFonts w:cs="Arial"/>
+            <w:color w:val="444444"/>
+            <w:sz w:val="24"/>
+            <w:szCs w:val="24"/>
+          </w:rPr>
+          <w:t xml:space="preserve">, </w:t>
+        </w:r>
+        <w:proofErr w:type="spellStart"/>
+        <w:r>
+          <w:rPr>
+            <w:rStyle w:val="Hyperlink"/>
+            <w:rFonts w:cs="Arial"/>
+            <w:color w:val="444444"/>
+            <w:sz w:val="24"/>
+            <w:szCs w:val="24"/>
+          </w:rPr>
+          <w:t>f</w:t>
+        </w:r>
+        <w:r>
+          <w:rPr>
+            <w:rStyle w:val="Hyperlink"/>
+            <w:rFonts w:cs="Arial"/>
+            <w:color w:val="444444"/>
+            <w:sz w:val="24"/>
+            <w:szCs w:val="24"/>
+          </w:rPr>
+          <w:t>oundation</w:t>
+        </w:r>
+        <w:proofErr w:type="spellEnd"/>
+      </w:hyperlink>
+      <w:r>
+        <w:rPr>
+          <w:sz w:val="24"/>
+          <w:szCs w:val="24"/>
+        </w:rPr>
+        <w:t>,</w:t>
+      </w:r>
+      <w:hyperlink r:id="rId18" w:anchor="6-_Semantic_UI" w:tooltip="6- Semantic UI" w:history="1">
+        <w:r>
+          <w:rPr>
+            <w:rStyle w:val="Hyperlink"/>
+            <w:rFonts w:cs="Arial"/>
+            <w:color w:val="444444"/>
+            <w:sz w:val="24"/>
+            <w:szCs w:val="24"/>
+          </w:rPr>
+          <w:t xml:space="preserve"> </w:t>
+        </w:r>
+        <w:proofErr w:type="spellStart"/>
+        <w:r>
+          <w:rPr>
+            <w:rStyle w:val="Hyperlink"/>
+            <w:rFonts w:cs="Arial"/>
+            <w:color w:val="444444"/>
+            <w:sz w:val="24"/>
+            <w:szCs w:val="24"/>
+          </w:rPr>
+          <w:t>Semantic</w:t>
+        </w:r>
+        <w:proofErr w:type="spellEnd"/>
+        <w:r>
+          <w:rPr>
+            <w:rStyle w:val="Hyperlink"/>
+            <w:rFonts w:cs="Arial"/>
+            <w:color w:val="444444"/>
+            <w:sz w:val="24"/>
+            <w:szCs w:val="24"/>
+          </w:rPr>
+          <w:t xml:space="preserve"> UI</w:t>
+        </w:r>
+      </w:hyperlink>
+      <w:r>
+        <w:rPr>
+          <w:rFonts w:cs="Arial"/>
+          <w:color w:val="000000"/>
+          <w:sz w:val="24"/>
+          <w:szCs w:val="24"/>
+        </w:rPr>
+        <w:t>, esses frameworks são utilizados na criação de sites, ajudam na velocidade e leveza no desenvolvimento do projeto.</w:t>
+      </w:r>
+    </w:p>
+    <w:p>
+      <w:pPr>
+        <w:rPr>
+          <w:rStyle w:val="paraphrase"/>
+          <w:b/>
+        </w:rPr>
+      </w:pPr>
+      <w:r>
+        <w:rPr>
+          <w:rStyle w:val="paraphrase"/>
+        </w:rPr>
+        <w:t xml:space="preserve">Para se ter uma modelagem </w:t>
+      </w:r>
+      <w:r>
+        <w:rPr>
+          <w:rStyle w:val="paraphrase"/>
+        </w:rPr>
+        <w:t>faz</w:t>
+      </w:r>
+      <w:r>
+        <w:rPr>
+          <w:rStyle w:val="paraphrase"/>
+        </w:rPr>
+        <w:t>-se</w:t>
+      </w:r>
+      <w:r>
+        <w:rPr>
+          <w:rStyle w:val="paraphrase"/>
+        </w:rPr>
+        <w:t xml:space="preserve"> mister</w:t>
+      </w:r>
+      <w:r>
+        <w:rPr>
+          <w:rStyle w:val="paraphrase"/>
+        </w:rPr>
+        <w:t xml:space="preserve"> ter todo o</w:t>
+      </w:r>
+      <w:r>
+        <w:rPr>
+          <w:rStyle w:val="paraphrase"/>
+        </w:rPr>
+        <w:t xml:space="preserve"> escopo do</w:t>
+      </w:r>
+      <w:r>
+        <w:rPr>
+          <w:rStyle w:val="paraphrase"/>
+        </w:rPr>
+        <w:t xml:space="preserve"> projeto CSS dentro da </w:t>
+      </w:r>
+      <w:proofErr w:type="spellStart"/>
+      <w:r>
+        <w:rPr>
+          <w:rStyle w:val="paraphrase"/>
+          <w:i/>
+          <w:iCs/>
+        </w:rPr>
+        <w:t>tag</w:t>
+      </w:r>
+      <w:proofErr w:type="spellEnd"/>
+      <w:r>
+        <w:rPr>
+          <w:rStyle w:val="paraphrase"/>
+        </w:rPr>
+        <w:t xml:space="preserve"> (</w:t>
+      </w:r>
+      <w:proofErr w:type="spellStart"/>
+      <w:r>
+        <w:rPr>
+          <w:rStyle w:val="paraphrase"/>
+          <w:i/>
+          <w:iCs/>
+        </w:rPr>
+        <w:t>style</w:t>
+      </w:r>
+      <w:proofErr w:type="spellEnd"/>
+      <w:r>
+        <w:rPr>
+          <w:rStyle w:val="paraphrase"/>
         </w:rPr>
         <w:t>)</w:t>
       </w:r>
       <w:r>
         <w:rPr>
           <w:rStyle w:val="paraphrase"/>
-          <w:color w:val="000000" w:themeColor="text1"/>
-        </w:rPr>
-        <w:t xml:space="preserve"> </w:t>
+        </w:rPr>
+        <w:t>, a</w:t>
       </w:r>
       <w:r>
         <w:rPr>
           <w:rStyle w:val="paraphrase"/>
         </w:rPr>
-        <w:t xml:space="preserve">a inovação feita </w:t>
+        <w:t xml:space="preserve">s funcionalidades do CSS são definidas </w:t>
       </w:r>
       <w:r>
         <w:rPr>
           <w:rStyle w:val="paraphrase"/>
         </w:rPr>
-        <w:t xml:space="preserve">com o surgimento do CSS inovou e facilitou a forma de trabalhar na web. </w:t>
-      </w:r>
-    </w:p>
-    <w:p>
-      <w:pPr>
+        <w:t xml:space="preserve">em </w:t>
+      </w:r>
+      <w:proofErr w:type="spellStart"/>
+      <w:r>
         <w:rPr>
           <w:rStyle w:val="paraphrase"/>
-        </w:rPr>
-      </w:pPr>
+          <w:i/>
+          <w:iCs/>
+        </w:rPr>
+        <w:t>tags</w:t>
+      </w:r>
+      <w:proofErr w:type="spellEnd"/>
       <w:r>
         <w:rPr>
           <w:rStyle w:val="paraphrase"/>
         </w:rPr>
-        <w:t xml:space="preserve">Para se ter uma modelagem </w:t>
-      </w:r>
+        <w:t xml:space="preserve">, em classes, </w:t>
+      </w:r>
+      <w:proofErr w:type="spellStart"/>
       <w:r>
         <w:rPr>
           <w:rStyle w:val="paraphrase"/>
         </w:rPr>
-        <w:t>faz</w:t>
-      </w:r>
+        <w:t>contêiners</w:t>
+      </w:r>
+      <w:proofErr w:type="spellEnd"/>
       <w:r>
         <w:rPr>
           <w:rStyle w:val="paraphrase"/>
         </w:rPr>
-        <w:t>-se</w:t>
+        <w:t>, identificadores e atributos. O</w:t>
       </w:r>
       <w:r>
         <w:rPr>
           <w:rStyle w:val="paraphrase"/>
         </w:rPr>
-        <w:t xml:space="preserve"> mister</w:t>
-      </w:r>
+        <w:t xml:space="preserve"> CSS puxa a </w:t>
+      </w:r>
+      <w:proofErr w:type="spellStart"/>
       <w:r>
         <w:rPr>
           <w:rStyle w:val="paraphrase"/>
-        </w:rPr>
-        <w:t xml:space="preserve"> ter todo o</w:t>
-      </w:r>
+          <w:i/>
+          <w:iCs/>
+        </w:rPr>
+        <w:t>tag</w:t>
+      </w:r>
+      <w:proofErr w:type="spellEnd"/>
       <w:r>
         <w:rPr>
           <w:rStyle w:val="paraphrase"/>
         </w:rPr>
-        <w:t xml:space="preserve"> escopo do</w:t>
-      </w:r>
+        <w:t xml:space="preserve"> utilizada no HTML, como as </w:t>
+      </w:r>
+      <w:proofErr w:type="spellStart"/>
       <w:r>
         <w:rPr>
           <w:rStyle w:val="paraphrase"/>
-        </w:rPr>
-        <w:t xml:space="preserve"> projeto CSS dentro da </w:t>
-      </w:r>
-      <w:proofErr w:type="spellStart"/>
+          <w:i/>
+          <w:iCs/>
+        </w:rPr>
+        <w:t>tags</w:t>
+      </w:r>
+      <w:proofErr w:type="spellEnd"/>
       <w:r>
         <w:rPr>
           <w:rStyle w:val="paraphrase"/>
-          <w:i/>
-          <w:iCs/>
-        </w:rPr>
-        <w:t>tag</w:t>
-      </w:r>
-      <w:proofErr w:type="spellEnd"/>
+        </w:rPr>
+        <w:t xml:space="preserve"> &lt;</w:t>
+      </w:r>
+      <w:proofErr w:type="spellStart"/>
       <w:r>
         <w:rPr>
           <w:rStyle w:val="paraphrase"/>
         </w:rPr>
-        <w:t xml:space="preserve"> (</w:t>
-      </w:r>
-      <w:proofErr w:type="spellStart"/>
+        <w:t>div</w:t>
+      </w:r>
+      <w:proofErr w:type="spellEnd"/>
       <w:r>
         <w:rPr>
           <w:rStyle w:val="paraphrase"/>
-          <w:i/>
-          <w:iCs/>
-        </w:rPr>
-        <w:t>style</w:t>
-      </w:r>
-      <w:proofErr w:type="spellEnd"/>
+        </w:rPr>
+        <w:t>&gt;, &lt;h1&gt;, &lt;p&gt; e m</w:t>
+      </w:r>
       <w:r>
         <w:rPr>
           <w:rStyle w:val="paraphrase"/>
         </w:rPr>
-        <w:t>)</w:t>
+        <w:t>odela de acordo com as particularidades das divisões</w:t>
       </w:r>
       <w:r>
         <w:rPr>
           <w:rStyle w:val="paraphrase"/>
         </w:rPr>
-        <w:t>, a</w:t>
-      </w:r>
-      <w:r>
+        <w:t>.</w:t>
+      </w:r>
+    </w:p>
+    <w:p>
+      <w:pPr>
         <w:rPr>
           <w:rStyle w:val="paraphrase"/>
         </w:rPr>
-        <w:t xml:space="preserve">s funcionalidades do CSS são definidas </w:t>
-      </w:r>
+      </w:pPr>
       <w:r>
         <w:rPr>
           <w:rStyle w:val="paraphrase"/>
         </w:rPr>
-        <w:t xml:space="preserve">em </w:t>
-      </w:r>
-      <w:proofErr w:type="spellStart"/>
+        <w:t>O CSS está presente em toda</w:t>
+      </w:r>
       <w:r>
         <w:rPr>
           <w:rStyle w:val="paraphrase"/>
-          <w:i/>
-          <w:iCs/>
-        </w:rPr>
-        <w:t>tags</w:t>
-      </w:r>
-      <w:proofErr w:type="spellEnd"/>
-      <w:r>
-        <w:rPr>
-          <w:rStyle w:val="paraphrase"/>
-        </w:rPr>
-        <w:t xml:space="preserve"> assim como no </w:t>
-      </w:r>
-      <w:r>
-        <w:rPr>
-          <w:rStyle w:val="paraphrase"/>
-        </w:rPr>
-        <w:t>HTML</w:t>
-      </w:r>
-      <w:r>
-        <w:rPr>
-          <w:rStyle w:val="paraphrase"/>
-        </w:rPr>
-        <w:t xml:space="preserve">. Pois o CSS puxa a </w:t>
-      </w:r>
-      <w:proofErr w:type="spellStart"/>
-      <w:r>
-        <w:rPr>
-          <w:rStyle w:val="paraphrase"/>
-          <w:i/>
-          <w:iCs/>
-        </w:rPr>
-        <w:t>tag</w:t>
-      </w:r>
-      <w:proofErr w:type="spellEnd"/>
-      <w:r>
-        <w:rPr>
-          <w:rStyle w:val="paraphrase"/>
-        </w:rPr>
-        <w:t xml:space="preserve"> utilizada no HTML, como as </w:t>
-      </w:r>
-      <w:proofErr w:type="spellStart"/>
-      <w:r>
-        <w:rPr>
-          <w:rStyle w:val="paraphrase"/>
-          <w:i/>
-          <w:iCs/>
-        </w:rPr>
-        <w:t>tags</w:t>
-      </w:r>
-      <w:proofErr w:type="spellEnd"/>
-      <w:r>
-        <w:rPr>
-          <w:rStyle w:val="paraphrase"/>
-        </w:rPr>
-        <w:t xml:space="preserve"> &lt;</w:t>
-      </w:r>
-      <w:proofErr w:type="spellStart"/>
-      <w:r>
-        <w:rPr>
-          <w:rStyle w:val="paraphrase"/>
-        </w:rPr>
-        <w:t>div</w:t>
-      </w:r>
-      <w:proofErr w:type="spellEnd"/>
-      <w:r>
-        <w:rPr>
-          <w:rStyle w:val="paraphrase"/>
-        </w:rPr>
-        <w:t>&gt;, &lt;h1&gt;, &lt;p&gt; e modela como no exemplo de código abaixo:</w:t>
-      </w:r>
-    </w:p>
-    <w:p>
-      <w:pPr>
-        <w:rPr>
-          <w:rStyle w:val="paraphrase"/>
-        </w:rPr>
-      </w:pPr>
-    </w:p>
-    <w:p>
-      <w:pPr>
-        <w:rPr>
-          <w:rStyle w:val="paraphrase"/>
-        </w:rPr>
-      </w:pPr>
-      <w:r>
-        <w:rPr>
-          <w:rStyle w:val="paraphrase"/>
-          <w:noProof/>
-          <w:lang w:eastAsia="pt-BR"/>
-        </w:rPr>
-        <w:lastRenderedPageBreak/>
-        <w:drawing>
-          <wp:inline distT="0" distB="0" distL="0" distR="0" wp14:anchorId="67F01DAB" wp14:editId="01AF0A4F">
-            <wp:extent cx="3277057" cy="2943636"/>
-            <wp:effectExtent l="0" t="0" r="0" b="9525"/>
-            <wp:docPr id="3" name="Imagem 3"/>
-            <wp:cNvGraphicFramePr>
-              <a:graphicFrameLocks xmlns:a="http://schemas.openxmlformats.org/drawingml/2006/main" noChangeAspect="1"/>
-            </wp:cNvGraphicFramePr>
-            <a:graphic xmlns:a="http://schemas.openxmlformats.org/drawingml/2006/main">
-              <a:graphicData uri="http://schemas.openxmlformats.org/drawingml/2006/picture">
-                <pic:pic xmlns:pic="http://schemas.openxmlformats.org/drawingml/2006/picture">
-                  <pic:nvPicPr>
-                    <pic:cNvPr id="1" name=""/>
-                    <pic:cNvPicPr/>
-                  </pic:nvPicPr>
-                  <pic:blipFill>
-                    <a:blip r:embed="rId15"/>
-                    <a:stretch>
-                      <a:fillRect/>
-                    </a:stretch>
-                  </pic:blipFill>
-                  <pic:spPr>
-                    <a:xfrm>
-                      <a:off x="0" y="0"/>
-                      <a:ext cx="3277057" cy="2943636"/>
-                    </a:xfrm>
-                    <a:prstGeom prst="rect">
-                      <a:avLst/>
-                    </a:prstGeom>
-                  </pic:spPr>
-                </pic:pic>
-              </a:graphicData>
-            </a:graphic>
-          </wp:inline>
-        </w:drawing>
-      </w:r>
-      <w:r>
-        <w:rPr>
-          <w:rStyle w:val="paraphrase"/>
-        </w:rPr>
-        <w:t xml:space="preserve"> </w:t>
-      </w:r>
-    </w:p>
-    <w:p>
-      <w:pPr>
-        <w:rPr>
-          <w:rStyle w:val="paraphrase"/>
-        </w:rPr>
-      </w:pPr>
-    </w:p>
-    <w:p>
-      <w:pPr>
-        <w:rPr>
-          <w:rStyle w:val="paraphrase"/>
-        </w:rPr>
-      </w:pPr>
-      <w:r>
-        <w:rPr>
-          <w:rStyle w:val="paraphrase"/>
-        </w:rPr>
-        <w:t xml:space="preserve">O CSS está presente em todos </w:t>
+        </w:rPr>
+        <w:t xml:space="preserve">s </w:t>
       </w:r>
       <w:r>
         <w:rPr>
@@ -7584,7 +7847,6 @@
         <w:rPr>
           <w:rStyle w:val="paraphrase"/>
         </w:rPr>
-        <w:lastRenderedPageBreak/>
         <w:t>(</w:t>
       </w:r>
       <w:proofErr w:type="spellStart"/>
@@ -7616,6 +7878,7 @@
         <w:rPr>
           <w:rFonts w:cs="Arial"/>
         </w:rPr>
+        <w:lastRenderedPageBreak/>
         <w:t>2.</w:t>
       </w:r>
       <w:r>
@@ -7907,17 +8170,17 @@
           <w:sz w:val="20"/>
           <w:szCs w:val="20"/>
         </w:rPr>
+        <w:t>JavaScript permite criar pequenos programas embutidos no próprio código de uma página HTML e capazes de gerar números, processar alguns dados, verificar formulários, alterar valor de elementos HTML e criar elementos HTML. Tudo isso diretamente no computador). (Grillo, 2008, pg.4)</w:t>
+      </w:r>
+    </w:p>
+    <w:p>
+      <w:pPr>
+        <w:rPr>
+          <w:b/>
+        </w:rPr>
+      </w:pPr>
+      <w:r>
         <w:lastRenderedPageBreak/>
-        <w:t>JavaScript permite criar pequenos programas embutidos no próprio código de uma página HTML e capazes de gerar números, processar alguns dados, verificar formulários, alterar valor de elementos HTML e criar elementos HTML. Tudo isso diretamente no computador). (Grillo, 2008, pg.4)</w:t>
-      </w:r>
-    </w:p>
-    <w:p>
-      <w:pPr>
-        <w:rPr>
-          <w:b/>
-        </w:rPr>
-      </w:pPr>
-      <w:r>
         <w:t>Oque torna o JS uma linguagem indispensável para a programação web.</w:t>
       </w:r>
     </w:p>
@@ -8260,7 +8523,15 @@
       </w:r>
       <w:proofErr w:type="spellEnd"/>
       <w:r>
-        <w:t xml:space="preserve"> e Zeev </w:t>
+        <w:t xml:space="preserve"> e </w:t>
+      </w:r>
+      <w:proofErr w:type="spellStart"/>
+      <w:r>
+        <w:t>Zeev</w:t>
+      </w:r>
+      <w:proofErr w:type="spellEnd"/>
+      <w:r>
+        <w:t xml:space="preserve"> </w:t>
       </w:r>
       <w:proofErr w:type="spellStart"/>
       <w:r>
@@ -8350,7 +8621,15 @@
         <w:t xml:space="preserve"> PH</w:t>
       </w:r>
       <w:r>
-        <w:t xml:space="preserve">P. Lançado em 2000 e desenvolvido por Zeev e </w:t>
+        <w:t xml:space="preserve">P. Lançado em 2000 e desenvolvido por </w:t>
+      </w:r>
+      <w:proofErr w:type="spellStart"/>
+      <w:r>
+        <w:t>Zeev</w:t>
+      </w:r>
+      <w:proofErr w:type="spellEnd"/>
+      <w:r>
+        <w:t xml:space="preserve"> e </w:t>
       </w:r>
       <w:proofErr w:type="spellStart"/>
       <w:r>
@@ -8396,158 +8675,148 @@
         <w:t xml:space="preserve">, além da abstração de sua API, </w:t>
       </w:r>
       <w:r>
+        <w:t xml:space="preserve">permitindo ser utilizado como linguagem para </w:t>
+      </w:r>
+      <w:proofErr w:type="spellStart"/>
+      <w:r>
+        <w:rPr>
+          <w:i/>
+          <w:iCs/>
+        </w:rPr>
+        <w:t>shell</w:t>
+      </w:r>
+      <w:proofErr w:type="spellEnd"/>
+      <w:r>
+        <w:t xml:space="preserve"> </w:t>
+      </w:r>
+      <w:r>
+        <w:rPr>
+          <w:i/>
+          <w:iCs/>
+        </w:rPr>
+        <w:t>script</w:t>
+      </w:r>
+      <w:r>
+        <w:t>.</w:t>
+      </w:r>
+      <w:r>
+        <w:t xml:space="preserve"> Hoje</w:t>
+      </w:r>
+      <w:r>
+        <w:t xml:space="preserve"> </w:t>
+      </w:r>
+      <w:r>
+        <w:t>estando</w:t>
+      </w:r>
+      <w:r>
+        <w:t xml:space="preserve"> na versão 8,</w:t>
+      </w:r>
+      <w:r>
+        <w:t xml:space="preserve"> </w:t>
+      </w:r>
+      <w:r>
+        <w:t>o PHP se</w:t>
+      </w:r>
+      <w:r>
+        <w:t xml:space="preserve"> consolidou como uma das mais utilizadas linguagens do lado servidor</w:t>
+      </w:r>
+      <w:r>
+        <w:t>.</w:t>
+      </w:r>
+    </w:p>
+    <w:p>
+      <w:r>
         <w:lastRenderedPageBreak/>
-        <w:t xml:space="preserve">permitindo ser utilizado como linguagem para </w:t>
-      </w:r>
-      <w:proofErr w:type="spellStart"/>
+        <w:t>O PHP</w:t>
+      </w:r>
+      <w:r>
+        <w:t xml:space="preserve">, assim como o JS, é uma linguagem comumente utilizada abordando </w:t>
+      </w:r>
+      <w:r>
+        <w:t xml:space="preserve">o paradigma da </w:t>
+      </w:r>
+      <w:r>
+        <w:t xml:space="preserve">Programação Orientada a Objetos (POO), que representa uma filosofia para criação de sistemas (DALL’OGLIO, 2015). De acordo com Mendes (2009), o paradigma da orientação a objetos teve seu início em meados da década de 70, mas </w:t>
+      </w:r>
+      <w:r>
+        <w:t>somente</w:t>
+      </w:r>
+      <w:r>
+        <w:t xml:space="preserve"> após o sucesso da linguagem de programação Java é que o paradigma ganhou credibilidade</w:t>
+      </w:r>
+      <w:r>
+        <w:t xml:space="preserve">. Este paradigma traz uma diferente perspectiva da programação estruturada, na questão de adotar meios mais próximos do mecanismo humano para gerenciar a complexidade de um sistema. </w:t>
+      </w:r>
+      <w:proofErr w:type="spellStart"/>
+      <w:r>
+        <w:t>Dall’Oglio</w:t>
+      </w:r>
+      <w:proofErr w:type="spellEnd"/>
+      <w:r>
+        <w:t xml:space="preserve"> (2015) afirma que as linguagens estruturadas (</w:t>
+      </w:r>
+      <w:proofErr w:type="spellStart"/>
+      <w:r>
+        <w:t>Cobol</w:t>
+      </w:r>
+      <w:proofErr w:type="spellEnd"/>
+      <w:r>
+        <w:t xml:space="preserve">, Clipper, Pascal) </w:t>
+      </w:r>
+      <w:r>
+        <w:t>criavam</w:t>
+      </w:r>
+      <w:r>
+        <w:t xml:space="preserve"> sistemas formados por um conjunto de procedimentos e variáveis nem sempre agrupadas de acordo com o contexto, já na orientação a objetos, é utilizada uma ótica mais </w:t>
+      </w:r>
+      <w:r>
+        <w:t>semelhante ao</w:t>
+      </w:r>
+      <w:r>
+        <w:t xml:space="preserve"> mundo real</w:t>
+      </w:r>
+      <w:r>
+        <w:t>, lidando com objetos que retratam estruturas que carregam dados e comportamento próprio que conversam entre si com o objetivo de formar algo maior, um sistema.</w:t>
+      </w:r>
+    </w:p>
+    <w:p>
+      <w:r>
+        <w:t xml:space="preserve">Um programa PHP possui regras de escrita assim como outras linguagem, para se iniciar um código PHP, deve-se utilizar </w:t>
+      </w:r>
+      <w:proofErr w:type="gramStart"/>
       <w:r>
         <w:rPr>
           <w:i/>
           <w:iCs/>
         </w:rPr>
-        <w:t>shell</w:t>
-      </w:r>
-      <w:proofErr w:type="spellEnd"/>
-      <w:r>
+        <w:t>&lt;?</w:t>
+      </w:r>
+      <w:proofErr w:type="spellStart"/>
+      <w:r>
+        <w:rPr>
+          <w:i/>
+          <w:iCs/>
+        </w:rPr>
+        <w:t>php</w:t>
+      </w:r>
+      <w:proofErr w:type="spellEnd"/>
+      <w:proofErr w:type="gramEnd"/>
+      <w:r>
+        <w:rPr>
+          <w:i/>
+          <w:iCs/>
+        </w:rPr>
         <w:t xml:space="preserve"> </w:t>
       </w:r>
       <w:r>
+        <w:t xml:space="preserve">no início do código e </w:t>
+      </w:r>
+      <w:r>
         <w:rPr>
           <w:i/>
           <w:iCs/>
         </w:rPr>
-        <w:t>script</w:t>
-      </w:r>
-      <w:r>
-        <w:t>.</w:t>
-      </w:r>
-      <w:r>
-        <w:t xml:space="preserve"> Hoje</w:t>
-      </w:r>
-      <w:r>
-        <w:t xml:space="preserve"> </w:t>
-      </w:r>
-      <w:r>
-        <w:t>estando</w:t>
-      </w:r>
-      <w:r>
-        <w:t xml:space="preserve"> na versão 8,</w:t>
-      </w:r>
-      <w:r>
-        <w:t xml:space="preserve"> </w:t>
-      </w:r>
-      <w:r>
-        <w:t>o PHP se</w:t>
-      </w:r>
-      <w:r>
-        <w:t xml:space="preserve"> consolidou como uma das mais utilizadas linguagens do lado servidor</w:t>
-      </w:r>
-      <w:r>
-        <w:t>.</w:t>
-      </w:r>
-    </w:p>
-    <w:p>
-      <w:r>
-        <w:t>O PHP</w:t>
-      </w:r>
-      <w:r>
-        <w:t xml:space="preserve">, assim como o JS, é uma linguagem comumente utilizada abordando </w:t>
-      </w:r>
-      <w:r>
-        <w:t xml:space="preserve">o paradigma da </w:t>
-      </w:r>
-      <w:r>
-        <w:t xml:space="preserve">Programação Orientada a Objetos (POO), que representa uma filosofia para criação de sistemas (DALL’OGLIO, 2015). De acordo com Mendes (2009), o paradigma da orientação a objetos teve seu início em meados da década de 70, mas </w:t>
-      </w:r>
-      <w:r>
-        <w:t>somente</w:t>
-      </w:r>
-      <w:r>
-        <w:t xml:space="preserve"> após o sucesso da linguagem de programação Java é que o paradigma ganhou credibilidade</w:t>
-      </w:r>
-      <w:r>
-        <w:t xml:space="preserve">. Este paradigma traz uma diferente perspectiva da programação estruturada, na questão de adotar meios mais próximos do mecanismo humano para gerenciar a complexidade de um sistema. </w:t>
-      </w:r>
-      <w:proofErr w:type="spellStart"/>
-      <w:r>
-        <w:t>Dall’Oglio</w:t>
-      </w:r>
-      <w:proofErr w:type="spellEnd"/>
-      <w:r>
-        <w:t xml:space="preserve"> (2015) afirma que as linguagens estruturadas (</w:t>
-      </w:r>
-      <w:proofErr w:type="spellStart"/>
-      <w:r>
-        <w:t>Cobol</w:t>
-      </w:r>
-      <w:proofErr w:type="spellEnd"/>
-      <w:r>
-        <w:t xml:space="preserve">, Clipper, Pascal) </w:t>
-      </w:r>
-      <w:r>
-        <w:t>criavam</w:t>
-      </w:r>
-      <w:r>
-        <w:t xml:space="preserve"> sistemas formados por um conjunto de procedimentos e variáveis nem sempre agrupadas de acordo com o contexto, já na orientação a objetos, é utilizada uma ótica mais </w:t>
-      </w:r>
-      <w:r>
-        <w:t>semelhante ao</w:t>
-      </w:r>
-      <w:r>
-        <w:t xml:space="preserve"> mundo real</w:t>
-      </w:r>
-      <w:r>
-        <w:t>, lidando com objetos que retratam estruturas que carregam dados e comportamento próprio que conversam entre si com o objetivo de formar algo maior, um sistema.</w:t>
-      </w:r>
-    </w:p>
-    <w:p>
-      <w:r>
-        <w:t xml:space="preserve">Um programa PHP possui regras de escrita assim como outras linguagem, para se iniciar um código PHP, deve-se utilizar </w:t>
-      </w:r>
-      <w:r>
-        <w:rPr>
-          <w:i/>
-          <w:iCs/>
-        </w:rPr>
-        <w:t>&lt;?</w:t>
-      </w:r>
-      <w:proofErr w:type="spellStart"/>
-      <w:r>
-        <w:rPr>
-          <w:i/>
-          <w:iCs/>
-        </w:rPr>
-        <w:t>php</w:t>
-      </w:r>
-      <w:proofErr w:type="spellEnd"/>
-      <w:r>
-        <w:rPr>
-          <w:i/>
-          <w:iCs/>
-        </w:rPr>
-        <w:t xml:space="preserve"> </w:t>
-      </w:r>
-      <w:r>
-        <w:t xml:space="preserve">no início do código </w:t>
-      </w:r>
-      <w:proofErr w:type="gramStart"/>
-      <w:r>
-        <w:t xml:space="preserve">e </w:t>
-      </w:r>
-      <w:r>
-        <w:rPr>
-          <w:i/>
-          <w:iCs/>
-        </w:rPr>
-        <w:t>?</w:t>
-      </w:r>
-      <w:proofErr w:type="gramEnd"/>
-      <w:r>
-        <w:rPr>
-          <w:i/>
-          <w:iCs/>
-        </w:rPr>
-        <w:t>&gt;</w:t>
+        <w:t>?&gt;</w:t>
       </w:r>
       <w:r>
         <w:rPr>
@@ -8680,7 +8949,7 @@
                     <pic:cNvPicPr/>
                   </pic:nvPicPr>
                   <pic:blipFill>
-                    <a:blip r:embed="rId16"/>
+                    <a:blip r:embed="rId19"/>
                     <a:stretch>
                       <a:fillRect/>
                     </a:stretch>
@@ -8804,11 +9073,7 @@
         <w:t>possibilidade de incorporar</w:t>
       </w:r>
       <w:r>
-        <w:t xml:space="preserve"> </w:t>
-      </w:r>
-      <w:r>
-        <w:lastRenderedPageBreak/>
-        <w:t xml:space="preserve">fragmentos de </w:t>
+        <w:t xml:space="preserve"> fragmentos de </w:t>
       </w:r>
       <w:r>
         <w:t xml:space="preserve">códigos </w:t>
@@ -8847,6 +9112,7 @@
           <w:sz w:val="24"/>
           <w:szCs w:val="24"/>
         </w:rPr>
+        <w:lastRenderedPageBreak/>
         <w:t>A figura 2 apresenta um código PHP embutid</w:t>
       </w:r>
       <w:r>
@@ -8996,7 +9262,7 @@
                     <pic:cNvPicPr/>
                   </pic:nvPicPr>
                   <pic:blipFill>
-                    <a:blip r:embed="rId17"/>
+                    <a:blip r:embed="rId20"/>
                     <a:stretch>
                       <a:fillRect/>
                     </a:stretch>
@@ -9235,7 +9501,7 @@
                     <pic:cNvPicPr/>
                   </pic:nvPicPr>
                   <pic:blipFill>
-                    <a:blip r:embed="rId18"/>
+                    <a:blip r:embed="rId21"/>
                     <a:stretch>
                       <a:fillRect/>
                     </a:stretch>
@@ -9277,36 +9543,39 @@
     </w:p>
     <w:p>
       <w:r>
+        <w:t>O PHP</w:t>
+      </w:r>
+      <w:r>
+        <w:t xml:space="preserve"> é um módulo oficial de servidor HTTP Apache, um dos maiores servidores </w:t>
+      </w:r>
+      <w:r>
+        <w:rPr>
+          <w:i/>
+          <w:iCs/>
+        </w:rPr>
+        <w:t>Web</w:t>
+      </w:r>
+      <w:r>
+        <w:t xml:space="preserve"> do mercado</w:t>
+      </w:r>
+      <w:r>
+        <w:t xml:space="preserve">. </w:t>
+      </w:r>
+      <w:r>
+        <w:t>A empresa</w:t>
+      </w:r>
+      <w:r>
+        <w:t xml:space="preserve"> </w:t>
+      </w:r>
+      <w:r>
+        <w:t>W3Techs (2022)</w:t>
+      </w:r>
+      <w:r>
+        <w:t xml:space="preserve">, responsável por </w:t>
+      </w:r>
+      <w:r>
         <w:lastRenderedPageBreak/>
-        <w:t>O PHP</w:t>
-      </w:r>
-      <w:r>
-        <w:t xml:space="preserve"> é um módulo oficial de servidor HTTP Apache, um dos maiores servidores </w:t>
-      </w:r>
-      <w:r>
-        <w:rPr>
-          <w:i/>
-          <w:iCs/>
-        </w:rPr>
-        <w:t>Web</w:t>
-      </w:r>
-      <w:r>
-        <w:t xml:space="preserve"> do mercado</w:t>
-      </w:r>
-      <w:r>
-        <w:t xml:space="preserve">. </w:t>
-      </w:r>
-      <w:r>
-        <w:t>A empresa</w:t>
-      </w:r>
-      <w:r>
-        <w:t xml:space="preserve"> </w:t>
-      </w:r>
-      <w:r>
-        <w:t>W3Techs (2022)</w:t>
-      </w:r>
-      <w:r>
-        <w:t xml:space="preserve">, responsável por monitorar o uso de tecnologias na </w:t>
+        <w:t xml:space="preserve">monitorar o uso de tecnologias na </w:t>
       </w:r>
       <w:r>
         <w:t>Web</w:t>
@@ -9596,7 +9865,7 @@
           <w:i/>
           <w:iCs/>
         </w:rPr>
-        <w:t xml:space="preserve"> PHP Model </w:t>
+        <w:t xml:space="preserve"> PHP </w:t>
       </w:r>
       <w:proofErr w:type="spellStart"/>
       <w:r>
@@ -9604,6 +9873,22 @@
           <w:i/>
           <w:iCs/>
         </w:rPr>
+        <w:t>Model</w:t>
+      </w:r>
+      <w:proofErr w:type="spellEnd"/>
+      <w:r>
+        <w:rPr>
+          <w:i/>
+          <w:iCs/>
+        </w:rPr>
+        <w:t xml:space="preserve"> </w:t>
+      </w:r>
+      <w:proofErr w:type="spellStart"/>
+      <w:r>
+        <w:rPr>
+          <w:i/>
+          <w:iCs/>
+        </w:rPr>
         <w:t>View</w:t>
       </w:r>
       <w:proofErr w:type="spellEnd"/>
@@ -9824,17 +10109,85 @@
     </w:p>
     <w:p>
       <w:r>
+        <w:t>Silva (</w:t>
+      </w:r>
+      <w:r>
+        <w:t>2017</w:t>
+      </w:r>
+      <w:r>
+        <w:t>)</w:t>
+      </w:r>
+      <w:r>
+        <w:t xml:space="preserve"> afirma que o </w:t>
+      </w:r>
+      <w:proofErr w:type="spellStart"/>
+      <w:r>
+        <w:rPr>
+          <w:i/>
+          <w:iCs/>
+        </w:rPr>
+        <w:t>Blade</w:t>
+      </w:r>
+      <w:proofErr w:type="spellEnd"/>
+      <w:r>
+        <w:rPr>
+          <w:i/>
+          <w:iCs/>
+        </w:rPr>
+        <w:t xml:space="preserve"> </w:t>
+      </w:r>
+      <w:proofErr w:type="spellStart"/>
+      <w:r>
+        <w:rPr>
+          <w:i/>
+          <w:iCs/>
+        </w:rPr>
+        <w:t>Template</w:t>
+      </w:r>
+      <w:proofErr w:type="spellEnd"/>
+      <w:r>
+        <w:t xml:space="preserve"> pode ser descrito como uma </w:t>
+      </w:r>
+      <w:r>
+        <w:t xml:space="preserve">maneira diferente de escrever as </w:t>
+      </w:r>
+      <w:proofErr w:type="spellStart"/>
+      <w:r>
+        <w:rPr>
+          <w:i/>
+          <w:iCs/>
+        </w:rPr>
+        <w:t>views</w:t>
+      </w:r>
+      <w:proofErr w:type="spellEnd"/>
+      <w:r>
+        <w:t>.</w:t>
+      </w:r>
+      <w:r>
+        <w:t xml:space="preserve"> O que normalmente </w:t>
+      </w:r>
+      <w:r>
+        <w:t xml:space="preserve">era feito através de </w:t>
+      </w:r>
+      <w:proofErr w:type="spellStart"/>
+      <w:r>
+        <w:rPr>
+          <w:i/>
+          <w:iCs/>
+        </w:rPr>
+        <w:t>tags</w:t>
+      </w:r>
+      <w:proofErr w:type="spellEnd"/>
+      <w:r>
+        <w:rPr>
+          <w:i/>
+          <w:iCs/>
+        </w:rPr>
+        <w:t xml:space="preserve"> </w:t>
+      </w:r>
+      <w:r>
         <w:lastRenderedPageBreak/>
-        <w:t>Silva (</w:t>
-      </w:r>
-      <w:r>
-        <w:t>2017</w:t>
-      </w:r>
-      <w:r>
-        <w:t>)</w:t>
-      </w:r>
-      <w:r>
-        <w:t xml:space="preserve"> afirma que o </w:t>
+        <w:t xml:space="preserve">PHP diretamente no HTML, o </w:t>
       </w:r>
       <w:proofErr w:type="spellStart"/>
       <w:r>
@@ -9842,48 +10195,68 @@
           <w:i/>
           <w:iCs/>
         </w:rPr>
-        <w:t>Blade</w:t>
-      </w:r>
-      <w:proofErr w:type="spellEnd"/>
+        <w:t>b</w:t>
+      </w:r>
       <w:r>
         <w:rPr>
           <w:i/>
           <w:iCs/>
         </w:rPr>
+        <w:t>lade</w:t>
+      </w:r>
+      <w:proofErr w:type="spellEnd"/>
+      <w:r>
+        <w:rPr>
+          <w:i/>
+          <w:iCs/>
+        </w:rPr>
         <w:t xml:space="preserve"> </w:t>
       </w:r>
+      <w:r>
+        <w:t xml:space="preserve">faz uso de </w:t>
+      </w:r>
+      <w:r>
+        <w:t>uma</w:t>
+      </w:r>
+      <w:r>
+        <w:t xml:space="preserve"> sintaxe</w:t>
+      </w:r>
+      <w:r>
+        <w:t xml:space="preserve"> </w:t>
+      </w:r>
+      <w:r>
+        <w:t>com chaves e arrobas</w:t>
+      </w:r>
+      <w:r>
+        <w:t>, que por sua vez, traz</w:t>
+      </w:r>
+      <w:r>
+        <w:t xml:space="preserve"> uma clareza para os códigos, deixando os arquivos das </w:t>
+      </w:r>
       <w:proofErr w:type="spellStart"/>
       <w:r>
         <w:rPr>
           <w:i/>
           <w:iCs/>
         </w:rPr>
-        <w:t>Template</w:t>
-      </w:r>
-      <w:proofErr w:type="spellEnd"/>
-      <w:r>
-        <w:t xml:space="preserve"> pode ser descrito como uma </w:t>
-      </w:r>
-      <w:r>
-        <w:t xml:space="preserve">maneira diferente de escrever as </w:t>
-      </w:r>
-      <w:proofErr w:type="spellStart"/>
+        <w:t>views</w:t>
+      </w:r>
+      <w:proofErr w:type="spellEnd"/>
       <w:r>
         <w:rPr>
           <w:i/>
           <w:iCs/>
         </w:rPr>
-        <w:t>views</w:t>
-      </w:r>
-      <w:proofErr w:type="spellEnd"/>
+        <w:t xml:space="preserve"> </w:t>
+      </w:r>
+      <w:r>
+        <w:t>mais limpos e de fácil leitura</w:t>
+      </w:r>
       <w:r>
         <w:t>.</w:t>
       </w:r>
       <w:r>
-        <w:t xml:space="preserve"> O que normalmente </w:t>
-      </w:r>
-      <w:r>
-        <w:t xml:space="preserve">era feito através de </w:t>
+        <w:t xml:space="preserve"> Uma </w:t>
       </w:r>
       <w:proofErr w:type="spellStart"/>
       <w:r>
@@ -9891,7 +10264,7 @@
           <w:i/>
           <w:iCs/>
         </w:rPr>
-        <w:t>tags</w:t>
+        <w:t>view</w:t>
       </w:r>
       <w:proofErr w:type="spellEnd"/>
       <w:r>
@@ -9902,7 +10275,7 @@
         <w:t xml:space="preserve"> </w:t>
       </w:r>
       <w:r>
-        <w:t xml:space="preserve">PHP diretamente no HTML, o </w:t>
+        <w:t xml:space="preserve">em formato </w:t>
       </w:r>
       <w:proofErr w:type="spellStart"/>
       <w:r>
@@ -9910,43 +10283,96 @@
           <w:i/>
           <w:iCs/>
         </w:rPr>
-        <w:t>b</w:t>
-      </w:r>
+        <w:t>blade</w:t>
+      </w:r>
+      <w:proofErr w:type="spellEnd"/>
+      <w:r>
+        <w:t xml:space="preserve"> é nomeado como &lt;nome</w:t>
+      </w:r>
+      <w:proofErr w:type="gramStart"/>
+      <w:r>
+        <w:t>&gt;.</w:t>
+      </w:r>
+      <w:proofErr w:type="spellStart"/>
       <w:r>
         <w:rPr>
           <w:i/>
           <w:iCs/>
         </w:rPr>
-        <w:t>lade</w:t>
-      </w:r>
-      <w:proofErr w:type="spellEnd"/>
+        <w:t>blade</w:t>
+      </w:r>
+      <w:r>
+        <w:t>.php</w:t>
+      </w:r>
+      <w:proofErr w:type="spellEnd"/>
+      <w:proofErr w:type="gramEnd"/>
+      <w:r>
+        <w:t xml:space="preserve">. O </w:t>
+      </w:r>
+      <w:proofErr w:type="spellStart"/>
+      <w:r>
+        <w:t>Laravel</w:t>
+      </w:r>
+      <w:proofErr w:type="spellEnd"/>
+      <w:r>
+        <w:t xml:space="preserve">, por padrão, reconhecerá que a </w:t>
+      </w:r>
+      <w:proofErr w:type="spellStart"/>
       <w:r>
         <w:rPr>
           <w:i/>
           <w:iCs/>
         </w:rPr>
+        <w:t>view</w:t>
+      </w:r>
+      <w:proofErr w:type="spellEnd"/>
+      <w:r>
+        <w:rPr>
+          <w:i/>
+          <w:iCs/>
+        </w:rPr>
         <w:t xml:space="preserve"> </w:t>
       </w:r>
       <w:r>
-        <w:t xml:space="preserve">faz uso de </w:t>
-      </w:r>
-      <w:r>
-        <w:t>uma</w:t>
-      </w:r>
-      <w:r>
-        <w:t xml:space="preserve"> sintaxe</w:t>
+        <w:t xml:space="preserve">possui a estrutura </w:t>
+      </w:r>
+      <w:proofErr w:type="spellStart"/>
+      <w:r>
+        <w:rPr>
+          <w:i/>
+          <w:iCs/>
+        </w:rPr>
+        <w:t>blade</w:t>
+      </w:r>
+      <w:proofErr w:type="spellEnd"/>
+      <w:r>
+        <w:t xml:space="preserve">, convertendo os códigos </w:t>
+      </w:r>
+      <w:proofErr w:type="spellStart"/>
+      <w:r>
+        <w:rPr>
+          <w:i/>
+          <w:iCs/>
+        </w:rPr>
+        <w:t>blade</w:t>
+      </w:r>
+      <w:proofErr w:type="spellEnd"/>
+      <w:r>
+        <w:t xml:space="preserve"> em código PHP</w:t>
+      </w:r>
+      <w:r>
+        <w:t>.</w:t>
       </w:r>
       <w:r>
         <w:t xml:space="preserve"> </w:t>
       </w:r>
-      <w:r>
-        <w:t>com chaves e arrobas</w:t>
-      </w:r>
-      <w:r>
-        <w:t>, que por sua vez, traz</w:t>
-      </w:r>
-      <w:r>
-        <w:t xml:space="preserve"> uma clareza para os códigos, deixando os arquivos das </w:t>
+    </w:p>
+    <w:p>
+      <w:r>
+        <w:t>A</w:t>
+      </w:r>
+      <w:r>
+        <w:t xml:space="preserve"> figura 4 e 5 fazem a comparação de um código padrão </w:t>
       </w:r>
       <w:proofErr w:type="spellStart"/>
       <w:r>
@@ -9954,7 +10380,7 @@
           <w:i/>
           <w:iCs/>
         </w:rPr>
-        <w:t>views</w:t>
+        <w:t>blade</w:t>
       </w:r>
       <w:proofErr w:type="spellEnd"/>
       <w:r>
@@ -9965,147 +10391,6 @@
         <w:t xml:space="preserve"> </w:t>
       </w:r>
       <w:r>
-        <w:t>mais limpos e de fácil leitura</w:t>
-      </w:r>
-      <w:r>
-        <w:t>.</w:t>
-      </w:r>
-      <w:r>
-        <w:t xml:space="preserve"> Uma </w:t>
-      </w:r>
-      <w:proofErr w:type="spellStart"/>
-      <w:r>
-        <w:rPr>
-          <w:i/>
-          <w:iCs/>
-        </w:rPr>
-        <w:t>view</w:t>
-      </w:r>
-      <w:proofErr w:type="spellEnd"/>
-      <w:r>
-        <w:rPr>
-          <w:i/>
-          <w:iCs/>
-        </w:rPr>
-        <w:t xml:space="preserve"> </w:t>
-      </w:r>
-      <w:r>
-        <w:t xml:space="preserve">em formato </w:t>
-      </w:r>
-      <w:proofErr w:type="spellStart"/>
-      <w:r>
-        <w:rPr>
-          <w:i/>
-          <w:iCs/>
-        </w:rPr>
-        <w:t>blade</w:t>
-      </w:r>
-      <w:proofErr w:type="spellEnd"/>
-      <w:r>
-        <w:t xml:space="preserve"> é nomeado como &lt;nome</w:t>
-      </w:r>
-      <w:proofErr w:type="gramStart"/>
-      <w:r>
-        <w:t>&gt;.</w:t>
-      </w:r>
-      <w:proofErr w:type="spellStart"/>
-      <w:r>
-        <w:rPr>
-          <w:i/>
-          <w:iCs/>
-        </w:rPr>
-        <w:t>blade</w:t>
-      </w:r>
-      <w:r>
-        <w:t>.php</w:t>
-      </w:r>
-      <w:proofErr w:type="spellEnd"/>
-      <w:proofErr w:type="gramEnd"/>
-      <w:r>
-        <w:t xml:space="preserve">. O </w:t>
-      </w:r>
-      <w:proofErr w:type="spellStart"/>
-      <w:r>
-        <w:t>Laravel</w:t>
-      </w:r>
-      <w:proofErr w:type="spellEnd"/>
-      <w:r>
-        <w:t xml:space="preserve">, por padrão, reconhecerá que a </w:t>
-      </w:r>
-      <w:proofErr w:type="spellStart"/>
-      <w:r>
-        <w:rPr>
-          <w:i/>
-          <w:iCs/>
-        </w:rPr>
-        <w:t>view</w:t>
-      </w:r>
-      <w:proofErr w:type="spellEnd"/>
-      <w:r>
-        <w:rPr>
-          <w:i/>
-          <w:iCs/>
-        </w:rPr>
-        <w:t xml:space="preserve"> </w:t>
-      </w:r>
-      <w:r>
-        <w:t xml:space="preserve">possui a estrutura </w:t>
-      </w:r>
-      <w:proofErr w:type="spellStart"/>
-      <w:r>
-        <w:rPr>
-          <w:i/>
-          <w:iCs/>
-        </w:rPr>
-        <w:t>blade</w:t>
-      </w:r>
-      <w:proofErr w:type="spellEnd"/>
-      <w:r>
-        <w:t xml:space="preserve">, convertendo os códigos </w:t>
-      </w:r>
-      <w:proofErr w:type="spellStart"/>
-      <w:r>
-        <w:rPr>
-          <w:i/>
-          <w:iCs/>
-        </w:rPr>
-        <w:t>blade</w:t>
-      </w:r>
-      <w:proofErr w:type="spellEnd"/>
-      <w:r>
-        <w:t xml:space="preserve"> em código PHP</w:t>
-      </w:r>
-      <w:r>
-        <w:t>.</w:t>
-      </w:r>
-      <w:r>
-        <w:t xml:space="preserve"> </w:t>
-      </w:r>
-    </w:p>
-    <w:p>
-      <w:r>
-        <w:t>A</w:t>
-      </w:r>
-      <w:r>
-        <w:t xml:space="preserve"> figura 4 e 5 fazem a comparação de um código padrão </w:t>
-      </w:r>
-      <w:proofErr w:type="spellStart"/>
-      <w:r>
-        <w:rPr>
-          <w:i/>
-          <w:iCs/>
-        </w:rPr>
-        <w:t>blade</w:t>
-      </w:r>
-      <w:proofErr w:type="spellEnd"/>
-      <w:r>
-        <w:rPr>
-          <w:i/>
-          <w:iCs/>
-        </w:rPr>
-        <w:t xml:space="preserve"> </w:t>
-      </w:r>
-      <w:r>
         <w:t>e PHP.</w:t>
       </w:r>
     </w:p>
@@ -10116,14 +10401,27 @@
       <w:r>
         <w:t xml:space="preserve">Figura </w:t>
       </w:r>
-      <w:fldSimple w:instr=" SEQ Figura \* ARABIC ">
-        <w:r>
-          <w:rPr>
-            <w:noProof/>
-          </w:rPr>
-          <w:t>8</w:t>
-        </w:r>
-      </w:fldSimple>
+      <w:r>
+        <w:fldChar w:fldCharType="begin"/>
+      </w:r>
+      <w:r>
+        <w:instrText xml:space="preserve"> SEQ Figura \* ARABIC </w:instrText>
+      </w:r>
+      <w:r>
+        <w:fldChar w:fldCharType="separate"/>
+      </w:r>
+      <w:r>
+        <w:rPr>
+          <w:noProof/>
+        </w:rPr>
+        <w:t>8</w:t>
+      </w:r>
+      <w:r>
+        <w:rPr>
+          <w:noProof/>
+        </w:rPr>
+        <w:fldChar w:fldCharType="end"/>
+      </w:r>
       <w:r>
         <w:t xml:space="preserve"> -</w:t>
       </w:r>
@@ -10146,6 +10444,7 @@
       <w:r>
         <w:rPr>
           <w:noProof/>
+          <w:lang w:eastAsia="pt-BR"/>
         </w:rPr>
         <w:drawing>
           <wp:inline distT="0" distB="0" distL="0" distR="0" wp14:anchorId="5E1AC99C" wp14:editId="26859384">
@@ -10163,7 +10462,7 @@
                     <pic:cNvPicPr/>
                   </pic:nvPicPr>
                   <pic:blipFill>
-                    <a:blip r:embed="rId19"/>
+                    <a:blip r:embed="rId22"/>
                     <a:stretch>
                       <a:fillRect/>
                     </a:stretch>
@@ -10339,14 +10638,27 @@
       <w:r>
         <w:t xml:space="preserve">Figura </w:t>
       </w:r>
-      <w:fldSimple w:instr=" SEQ Figura \* ARABIC ">
-        <w:r>
-          <w:rPr>
-            <w:noProof/>
-          </w:rPr>
-          <w:t>9</w:t>
-        </w:r>
-      </w:fldSimple>
+      <w:r>
+        <w:fldChar w:fldCharType="begin"/>
+      </w:r>
+      <w:r>
+        <w:instrText xml:space="preserve"> SEQ Figura \* ARABIC </w:instrText>
+      </w:r>
+      <w:r>
+        <w:fldChar w:fldCharType="separate"/>
+      </w:r>
+      <w:r>
+        <w:rPr>
+          <w:noProof/>
+        </w:rPr>
+        <w:t>9</w:t>
+      </w:r>
+      <w:r>
+        <w:rPr>
+          <w:noProof/>
+        </w:rPr>
+        <w:fldChar w:fldCharType="end"/>
+      </w:r>
       <w:r>
         <w:t xml:space="preserve"> - </w:t>
       </w:r>
@@ -10397,6 +10709,7 @@
         <w:rPr>
           <w:noProof/>
           <w:szCs w:val="24"/>
+          <w:lang w:eastAsia="pt-BR"/>
         </w:rPr>
         <w:drawing>
           <wp:inline distT="0" distB="0" distL="0" distR="0" wp14:anchorId="0F768523" wp14:editId="771ED1DB">
@@ -10414,7 +10727,7 @@
                     <pic:cNvPicPr/>
                   </pic:nvPicPr>
                   <pic:blipFill>
-                    <a:blip r:embed="rId20"/>
+                    <a:blip r:embed="rId23"/>
                     <a:stretch>
                       <a:fillRect/>
                     </a:stretch>
@@ -10473,18 +10786,12 @@
         <w:rPr>
           <w:sz w:val="24"/>
         </w:rPr>
-        <w:t xml:space="preserve"> (2012), um framework assimila um conjunto de classes ou funções implantadas em uma linguagem de programação específica, facilitando o processo de desenvolver um software. </w:t>
-      </w:r>
-      <w:r>
-        <w:rPr>
-          <w:sz w:val="24"/>
-        </w:rPr>
+        <w:t xml:space="preserve"> (2012), um framework assimila um conjunto de classes ou funções implantadas em uma linguagem de programação específica, facilitando o processo de desenvolver um software. Um framework, então, é um conceito, uma estrutura que serve como início para o desenvolvimento de um projeto específico.</w:t>
+      </w:r>
+    </w:p>
+    <w:p>
+      <w:r>
         <w:lastRenderedPageBreak/>
-        <w:t>Um framework, então, é um conceito, uma estrutura que serve como início para o desenvolvimento de um projeto específico.</w:t>
-      </w:r>
-    </w:p>
-    <w:p>
-      <w:r>
         <w:t xml:space="preserve">Ao criar um projeto com o </w:t>
       </w:r>
       <w:proofErr w:type="spellStart"/>
@@ -10664,7 +10971,7 @@
                     </pic:cNvPicPr>
                   </pic:nvPicPr>
                   <pic:blipFill>
-                    <a:blip r:embed="rId21">
+                    <a:blip r:embed="rId24">
                       <a:extLst>
                         <a:ext uri="{28A0092B-C50C-407E-A947-70E740481C1C}">
                           <a14:useLocalDpi xmlns:a14="http://schemas.microsoft.com/office/drawing/2010/main" val="0"/>
@@ -10744,7 +11051,15 @@
         <w:t>app</w:t>
       </w:r>
       <w:r>
-        <w:t>: é justamente a pasta da aplicação. Nesta pasta se encontra os models e a subpasta Http/</w:t>
+        <w:t xml:space="preserve">: é justamente a pasta da aplicação. Nesta pasta se encontra os models e a subpasta </w:t>
+      </w:r>
+      <w:proofErr w:type="spellStart"/>
+      <w:r>
+        <w:t>Http</w:t>
+      </w:r>
+      <w:proofErr w:type="spellEnd"/>
+      <w:r>
+        <w:t>/</w:t>
       </w:r>
       <w:proofErr w:type="spellStart"/>
       <w:r>
@@ -10815,6 +11130,62 @@
       <w:proofErr w:type="spellEnd"/>
       <w:r>
         <w:t>: pasta onde estão os arquivos de configuração, como as configurações de conexão com banco de dados e outros.</w:t>
+      </w:r>
+    </w:p>
+    <w:p>
+      <w:r>
+        <w:t>•</w:t>
+      </w:r>
+      <w:r>
+        <w:tab/>
+      </w:r>
+      <w:proofErr w:type="spellStart"/>
+      <w:r>
+        <w:rPr>
+          <w:i/>
+          <w:iCs/>
+        </w:rPr>
+        <w:t>database</w:t>
+      </w:r>
+      <w:proofErr w:type="spellEnd"/>
+      <w:r>
+        <w:t xml:space="preserve">: esta pasta armazena classes específicas das interações com banco de dados sendo elas: </w:t>
+      </w:r>
+      <w:proofErr w:type="spellStart"/>
+      <w:r>
+        <w:rPr>
+          <w:i/>
+          <w:iCs/>
+        </w:rPr>
+        <w:t>migrations</w:t>
+      </w:r>
+      <w:proofErr w:type="spellEnd"/>
+      <w:r>
+        <w:t xml:space="preserve">, </w:t>
+      </w:r>
+      <w:proofErr w:type="spellStart"/>
+      <w:r>
+        <w:rPr>
+          <w:i/>
+          <w:iCs/>
+        </w:rPr>
+        <w:t>factories</w:t>
+      </w:r>
+      <w:proofErr w:type="spellEnd"/>
+      <w:r>
+        <w:t xml:space="preserve"> e </w:t>
+      </w:r>
+      <w:proofErr w:type="spellStart"/>
+      <w:r>
+        <w:rPr>
+          <w:i/>
+          <w:iCs/>
+        </w:rPr>
+        <w:t>seeds</w:t>
+      </w:r>
+      <w:proofErr w:type="spellEnd"/>
+      <w:r>
+        <w:t>.</w:t>
       </w:r>
     </w:p>
     <w:p>
@@ -10831,62 +11202,6 @@
           <w:i/>
           <w:iCs/>
         </w:rPr>
-        <w:t>database</w:t>
-      </w:r>
-      <w:proofErr w:type="spellEnd"/>
-      <w:r>
-        <w:t xml:space="preserve">: esta pasta armazena classes específicas das interações com banco de dados sendo elas: </w:t>
-      </w:r>
-      <w:proofErr w:type="spellStart"/>
-      <w:r>
-        <w:rPr>
-          <w:i/>
-          <w:iCs/>
-        </w:rPr>
-        <w:t>migrations</w:t>
-      </w:r>
-      <w:proofErr w:type="spellEnd"/>
-      <w:r>
-        <w:t xml:space="preserve">, </w:t>
-      </w:r>
-      <w:proofErr w:type="spellStart"/>
-      <w:r>
-        <w:rPr>
-          <w:i/>
-          <w:iCs/>
-        </w:rPr>
-        <w:t>factories</w:t>
-      </w:r>
-      <w:proofErr w:type="spellEnd"/>
-      <w:r>
-        <w:t xml:space="preserve"> e </w:t>
-      </w:r>
-      <w:proofErr w:type="spellStart"/>
-      <w:r>
-        <w:rPr>
-          <w:i/>
-          <w:iCs/>
-        </w:rPr>
-        <w:t>seeds</w:t>
-      </w:r>
-      <w:proofErr w:type="spellEnd"/>
-      <w:r>
-        <w:t>.</w:t>
-      </w:r>
-    </w:p>
-    <w:p>
-      <w:r>
-        <w:t>•</w:t>
-      </w:r>
-      <w:r>
-        <w:tab/>
-      </w:r>
-      <w:proofErr w:type="spellStart"/>
-      <w:r>
-        <w:rPr>
-          <w:i/>
-          <w:iCs/>
-        </w:rPr>
         <w:t>public</w:t>
       </w:r>
       <w:proofErr w:type="spellEnd"/>
@@ -11145,7 +11460,28 @@
     </w:p>
     <w:p>
       <w:r>
+        <w:t>•</w:t>
+      </w:r>
+      <w:r>
+        <w:tab/>
+      </w:r>
+      <w:proofErr w:type="spellStart"/>
+      <w:proofErr w:type="gramStart"/>
+      <w:r>
+        <w:t>composer.lock</w:t>
+      </w:r>
+      <w:proofErr w:type="spellEnd"/>
+      <w:proofErr w:type="gramEnd"/>
+      <w:r>
+        <w:t xml:space="preserve">: arquivo criado automaticamente pelo gerenciador de dependências Composer. Após a instalação das dependências, o Composer </w:t>
+      </w:r>
+      <w:r>
         <w:lastRenderedPageBreak/>
+        <w:t>guarda a lista de versões exatas dos pacotes instalados nesse arquivo, travando o projeto a essas versões específicas</w:t>
+      </w:r>
+    </w:p>
+    <w:p>
+      <w:r>
         <w:t>•</w:t>
       </w:r>
       <w:r>
@@ -11154,29 +11490,11 @@
       <w:proofErr w:type="spellStart"/>
       <w:proofErr w:type="gramStart"/>
       <w:r>
-        <w:t>composer.lock</w:t>
+        <w:t>package.json</w:t>
       </w:r>
       <w:proofErr w:type="spellEnd"/>
       <w:proofErr w:type="gramEnd"/>
       <w:r>
-        <w:t>: arquivo criado automaticamente pelo gerenciador de dependências Composer. Após a instalação das dependências, o Composer guarda a lista de versões exatas dos pacotes instalados nesse arquivo, travando o projeto a essas versões específicas</w:t>
-      </w:r>
-    </w:p>
-    <w:p>
-      <w:r>
-        <w:t>•</w:t>
-      </w:r>
-      <w:r>
-        <w:tab/>
-      </w:r>
-      <w:proofErr w:type="spellStart"/>
-      <w:proofErr w:type="gramStart"/>
-      <w:r>
-        <w:t>package.json</w:t>
-      </w:r>
-      <w:proofErr w:type="spellEnd"/>
-      <w:proofErr w:type="gramEnd"/>
-      <w:r>
         <w:t xml:space="preserve">: este arquivo possui as dependências para fazer uso do </w:t>
       </w:r>
       <w:proofErr w:type="spellStart"/>
@@ -11185,7 +11503,15 @@
       </w:r>
       <w:proofErr w:type="spellEnd"/>
       <w:r>
-        <w:t xml:space="preserve"> (ferramenta de automação de tarefas em JavaScript) com o </w:t>
+        <w:t xml:space="preserve"> (ferramenta de automação de tarefas em </w:t>
+      </w:r>
+      <w:proofErr w:type="spellStart"/>
+      <w:r>
+        <w:t>JavaScript</w:t>
+      </w:r>
+      <w:proofErr w:type="spellEnd"/>
+      <w:r>
+        <w:t xml:space="preserve">) com o </w:t>
       </w:r>
       <w:proofErr w:type="spellStart"/>
       <w:r>
@@ -11495,7 +11821,7 @@
                     <pic:cNvPicPr/>
                   </pic:nvPicPr>
                   <pic:blipFill rotWithShape="1">
-                    <a:blip r:embed="rId22"/>
+                    <a:blip r:embed="rId25"/>
                     <a:srcRect l="129" t="8088" r="-129" b="-898"/>
                     <a:stretch/>
                   </pic:blipFill>
@@ -11652,34 +11978,37 @@
           <w:i/>
           <w:iCs/>
         </w:rPr>
+        <w:t>Routes</w:t>
+      </w:r>
+      <w:proofErr w:type="spellEnd"/>
+      <w:r>
+        <w:t xml:space="preserve">: mapeiam as requisições HTTP e as enviam para o </w:t>
+      </w:r>
+      <w:proofErr w:type="spellStart"/>
+      <w:r>
+        <w:rPr>
+          <w:i/>
+          <w:iCs/>
+        </w:rPr>
+        <w:t>controller</w:t>
+      </w:r>
+      <w:proofErr w:type="spellEnd"/>
+      <w:r>
+        <w:rPr>
+          <w:i/>
+          <w:iCs/>
+        </w:rPr>
+        <w:t xml:space="preserve"> </w:t>
+      </w:r>
+      <w:r>
+        <w:t>adequado</w:t>
+      </w:r>
+      <w:r>
+        <w:t xml:space="preserve">. Apesar de não ser uma camada própria do modelo MVC, é o </w:t>
+      </w:r>
+      <w:r>
         <w:lastRenderedPageBreak/>
-        <w:t>Routes</w:t>
-      </w:r>
-      <w:proofErr w:type="spellEnd"/>
-      <w:r>
-        <w:t xml:space="preserve">: mapeiam as requisições HTTP e as enviam para o </w:t>
-      </w:r>
-      <w:proofErr w:type="spellStart"/>
-      <w:r>
-        <w:rPr>
-          <w:i/>
-          <w:iCs/>
-        </w:rPr>
-        <w:t>controller</w:t>
-      </w:r>
-      <w:proofErr w:type="spellEnd"/>
-      <w:r>
-        <w:rPr>
-          <w:i/>
-          <w:iCs/>
-        </w:rPr>
-        <w:t xml:space="preserve"> </w:t>
-      </w:r>
-      <w:r>
-        <w:t>adequado</w:t>
-      </w:r>
-      <w:r>
-        <w:t>. Apesar de não ser uma camada própria do modelo MVC, é o procedimento mais comum para abordar requisições HTTP. Certos</w:t>
+        <w:t>procedimento mais comum para abordar requisições HTTP. Certos</w:t>
       </w:r>
       <w:r>
         <w:rPr>
@@ -11975,8 +12304,18 @@
           <w:iCs/>
           <w:szCs w:val="24"/>
         </w:rPr>
-        <w:t>, models</w:t>
-      </w:r>
+        <w:t xml:space="preserve">, </w:t>
+      </w:r>
+      <w:proofErr w:type="spellStart"/>
+      <w:r>
+        <w:rPr>
+          <w:i/>
+          <w:iCs/>
+          <w:szCs w:val="24"/>
+        </w:rPr>
+        <w:t>models</w:t>
+      </w:r>
+      <w:proofErr w:type="spellEnd"/>
       <w:r>
         <w:rPr>
           <w:szCs w:val="24"/>
@@ -12271,7 +12610,7 @@
                     <pic:cNvPicPr/>
                   </pic:nvPicPr>
                   <pic:blipFill>
-                    <a:blip r:embed="rId23"/>
+                    <a:blip r:embed="rId26"/>
                     <a:stretch>
                       <a:fillRect/>
                     </a:stretch>
@@ -12465,7 +12804,7 @@
                     <pic:cNvPicPr/>
                   </pic:nvPicPr>
                   <pic:blipFill>
-                    <a:blip r:embed="rId24"/>
+                    <a:blip r:embed="rId27"/>
                     <a:stretch>
                       <a:fillRect/>
                     </a:stretch>
@@ -12639,7 +12978,7 @@
                     <pic:cNvPicPr/>
                   </pic:nvPicPr>
                   <pic:blipFill>
-                    <a:blip r:embed="rId25"/>
+                    <a:blip r:embed="rId28"/>
                     <a:stretch>
                       <a:fillRect/>
                     </a:stretch>
@@ -12886,7 +13225,7 @@
                     <pic:cNvPicPr/>
                   </pic:nvPicPr>
                   <pic:blipFill>
-                    <a:blip r:embed="rId26"/>
+                    <a:blip r:embed="rId29"/>
                     <a:stretch>
                       <a:fillRect/>
                     </a:stretch>
@@ -13065,7 +13404,7 @@
                     <pic:cNvPicPr/>
                   </pic:nvPicPr>
                   <pic:blipFill>
-                    <a:blip r:embed="rId27">
+                    <a:blip r:embed="rId30">
                       <a:extLst>
                         <a:ext uri="{28A0092B-C50C-407E-A947-70E740481C1C}">
                           <a14:useLocalDpi xmlns:a14="http://schemas.microsoft.com/office/drawing/2010/main" val="0"/>
@@ -13265,7 +13604,7 @@
                     <pic:cNvPicPr/>
                   </pic:nvPicPr>
                   <pic:blipFill>
-                    <a:blip r:embed="rId28"/>
+                    <a:blip r:embed="rId31"/>
                     <a:stretch>
                       <a:fillRect/>
                     </a:stretch>
@@ -13462,7 +13801,7 @@
                     <pic:cNvPicPr/>
                   </pic:nvPicPr>
                   <pic:blipFill>
-                    <a:blip r:embed="rId29"/>
+                    <a:blip r:embed="rId32"/>
                     <a:stretch>
                       <a:fillRect/>
                     </a:stretch>
@@ -13672,7 +14011,7 @@
                     <pic:cNvPicPr/>
                   </pic:nvPicPr>
                   <pic:blipFill>
-                    <a:blip r:embed="rId30"/>
+                    <a:blip r:embed="rId33"/>
                     <a:stretch>
                       <a:fillRect/>
                     </a:stretch>
@@ -13845,7 +14184,7 @@
                     <pic:cNvPicPr/>
                   </pic:nvPicPr>
                   <pic:blipFill>
-                    <a:blip r:embed="rId31"/>
+                    <a:blip r:embed="rId34"/>
                     <a:stretch>
                       <a:fillRect/>
                     </a:stretch>
@@ -13952,16 +14291,16 @@
         <w:t xml:space="preserve"> em meados dos anos 80 baseado nos padrões SQL, </w:t>
       </w:r>
       <w:r>
-        <w:rPr>
-          <w:u w:val="single"/>
-        </w:rPr>
         <w:t>pela</w:t>
       </w:r>
       <w:r>
         <w:t xml:space="preserve"> empresa Oracle</w:t>
       </w:r>
       <w:r>
-        <w:t xml:space="preserve"> com o fito de armazenar e salvar informações e registros, sejam funcionais ou não funcionais. O banco de dados consegue fazer ligação com diversas linguagens de programação tornando-o mais prático.</w:t>
+        <w:t xml:space="preserve"> com o fito de armazenar e salvar informações e registros, sejam funcionais ou não funcionais. O banco de dados consegue fazer ligação com diversas linguagens de prog</w:t>
+      </w:r>
+      <w:r>
+        <w:t>ramação tornando-o mais prático.</w:t>
       </w:r>
       <w:r>
         <w:t xml:space="preserve"> </w:t>
@@ -13970,7 +14309,12 @@
         <w:t>A estrutura do banco de dados consiste em tabelas relacionadas entre si, através de c</w:t>
       </w:r>
       <w:r>
-        <w:t>haves primarias ou estrangeiras</w:t>
+        <w:t>haves primarias e</w:t>
+      </w:r>
+      <w:bookmarkStart w:id="10" w:name="_GoBack"/>
+      <w:bookmarkEnd w:id="10"/>
+      <w:r>
+        <w:t xml:space="preserve"> estrangeiras</w:t>
       </w:r>
       <w:r>
         <w:t>.</w:t>
@@ -14311,7 +14655,7 @@
           <w:rFonts w:cs="Arial"/>
         </w:rPr>
       </w:pPr>
-      <w:bookmarkStart w:id="10" w:name="_Toc116528178"/>
+      <w:bookmarkStart w:id="11" w:name="_Toc116528178"/>
       <w:r>
         <w:rPr>
           <w:rFonts w:cs="Arial"/>
@@ -14331,7 +14675,7 @@
         </w:rPr>
         <w:t>.1 Abordagem Relacional</w:t>
       </w:r>
-      <w:bookmarkEnd w:id="10"/>
+      <w:bookmarkEnd w:id="11"/>
     </w:p>
     <w:p>
       <w:pPr>
@@ -14340,7 +14684,7 @@
           <w:rFonts w:cs="Arial"/>
         </w:rPr>
       </w:pPr>
-      <w:bookmarkStart w:id="11" w:name="_Toc116528179"/>
+      <w:bookmarkStart w:id="12" w:name="_Toc116528179"/>
       <w:r>
         <w:rPr>
           <w:rFonts w:cs="Arial"/>
@@ -14359,7 +14703,7 @@
         </w:rPr>
         <w:t>.2 Normalização</w:t>
       </w:r>
-      <w:bookmarkEnd w:id="11"/>
+      <w:bookmarkEnd w:id="12"/>
     </w:p>
     <w:p>
       <w:pPr>
@@ -14368,7 +14712,7 @@
           <w:rFonts w:cs="Arial"/>
         </w:rPr>
       </w:pPr>
-      <w:bookmarkStart w:id="12" w:name="_Toc116528180"/>
+      <w:bookmarkStart w:id="13" w:name="_Toc116528180"/>
       <w:r>
         <w:rPr>
           <w:rFonts w:cs="Arial"/>
@@ -14387,7 +14731,7 @@
         </w:rPr>
         <w:t>.3 Dicionário de Dados</w:t>
       </w:r>
-      <w:bookmarkEnd w:id="12"/>
+      <w:bookmarkEnd w:id="13"/>
     </w:p>
     <w:p>
       <w:pPr>
@@ -14396,7 +14740,7 @@
           <w:rFonts w:cs="Arial"/>
         </w:rPr>
       </w:pPr>
-      <w:bookmarkStart w:id="13" w:name="_Toc116528181"/>
+      <w:bookmarkStart w:id="14" w:name="_Toc116528181"/>
       <w:r>
         <w:rPr>
           <w:rFonts w:cs="Arial"/>
@@ -14415,7 +14759,7 @@
         </w:rPr>
         <w:t xml:space="preserve"> UML</w:t>
       </w:r>
-      <w:bookmarkEnd w:id="13"/>
+      <w:bookmarkEnd w:id="14"/>
     </w:p>
     <w:p>
       <w:pPr>
@@ -14424,7 +14768,7 @@
           <w:rFonts w:cs="Arial"/>
         </w:rPr>
       </w:pPr>
-      <w:bookmarkStart w:id="14" w:name="_Toc116528182"/>
+      <w:bookmarkStart w:id="15" w:name="_Toc116528182"/>
       <w:r>
         <w:rPr>
           <w:rFonts w:cs="Arial"/>
@@ -14443,7 +14787,7 @@
         </w:rPr>
         <w:t>.1 Levantamento de Requisitos</w:t>
       </w:r>
-      <w:bookmarkEnd w:id="14"/>
+      <w:bookmarkEnd w:id="15"/>
     </w:p>
     <w:p>
       <w:pPr>
@@ -14452,7 +14796,7 @@
           <w:rFonts w:cs="Arial"/>
         </w:rPr>
       </w:pPr>
-      <w:bookmarkStart w:id="15" w:name="_Toc116528183"/>
+      <w:bookmarkStart w:id="16" w:name="_Toc116528183"/>
       <w:r>
         <w:rPr>
           <w:rFonts w:cs="Arial"/>
@@ -14471,7 +14815,7 @@
         </w:rPr>
         <w:t>.2 Diagrama de Casos de Uso</w:t>
       </w:r>
-      <w:bookmarkEnd w:id="15"/>
+      <w:bookmarkEnd w:id="16"/>
     </w:p>
     <w:p>
       <w:pPr>
@@ -14480,7 +14824,7 @@
           <w:rFonts w:cs="Arial"/>
         </w:rPr>
       </w:pPr>
-      <w:bookmarkStart w:id="16" w:name="_Toc116528184"/>
+      <w:bookmarkStart w:id="17" w:name="_Toc116528184"/>
       <w:r>
         <w:rPr>
           <w:rFonts w:cs="Arial"/>
@@ -14499,7 +14843,7 @@
         </w:rPr>
         <w:t>.3 Diagrama de Atividades</w:t>
       </w:r>
-      <w:bookmarkEnd w:id="16"/>
+      <w:bookmarkEnd w:id="17"/>
     </w:p>
     <w:p>
       <w:pPr>
@@ -14508,7 +14852,7 @@
           <w:rFonts w:cs="Arial"/>
         </w:rPr>
       </w:pPr>
-      <w:bookmarkStart w:id="17" w:name="_Toc116528185"/>
+      <w:bookmarkStart w:id="18" w:name="_Toc116528185"/>
       <w:r>
         <w:rPr>
           <w:rFonts w:cs="Arial"/>
@@ -14527,7 +14871,7 @@
         </w:rPr>
         <w:t>.4 Diagrama de Classes</w:t>
       </w:r>
-      <w:bookmarkEnd w:id="17"/>
+      <w:bookmarkEnd w:id="18"/>
     </w:p>
     <w:p>
       <w:pPr>
@@ -14536,7 +14880,7 @@
           <w:rFonts w:cs="Arial"/>
         </w:rPr>
       </w:pPr>
-      <w:bookmarkStart w:id="18" w:name="_Toc116528186"/>
+      <w:bookmarkStart w:id="19" w:name="_Toc116528186"/>
       <w:r>
         <w:rPr>
           <w:rFonts w:cs="Arial"/>
@@ -14555,7 +14899,7 @@
         </w:rPr>
         <w:t>.5 Diagrama de Sequência</w:t>
       </w:r>
-      <w:bookmarkEnd w:id="18"/>
+      <w:bookmarkEnd w:id="19"/>
     </w:p>
     <w:p>
       <w:pPr>
@@ -14564,74 +14908,74 @@
           <w:rFonts w:cs="Arial"/>
         </w:rPr>
       </w:pPr>
-      <w:bookmarkStart w:id="19" w:name="_Toc116528187"/>
+      <w:bookmarkStart w:id="20" w:name="_Toc116528187"/>
       <w:r>
         <w:rPr>
           <w:rFonts w:cs="Arial"/>
         </w:rPr>
         <w:t>3 DESENVOLVIMENTO</w:t>
       </w:r>
-      <w:bookmarkEnd w:id="19"/>
+      <w:bookmarkEnd w:id="20"/>
     </w:p>
     <w:p>
       <w:pPr>
         <w:pStyle w:val="Ttulo1"/>
       </w:pPr>
-      <w:bookmarkStart w:id="20" w:name="_Toc116528188"/>
+      <w:bookmarkStart w:id="21" w:name="_Toc116528188"/>
       <w:r>
         <w:t>3.1 Diagrama de Casos de Uso</w:t>
       </w:r>
-      <w:bookmarkEnd w:id="20"/>
+      <w:bookmarkEnd w:id="21"/>
     </w:p>
     <w:p>
       <w:pPr>
         <w:pStyle w:val="Ttulo1"/>
       </w:pPr>
-      <w:bookmarkStart w:id="21" w:name="_Toc116528189"/>
+      <w:bookmarkStart w:id="22" w:name="_Toc116528189"/>
       <w:r>
         <w:t>3.2 Diagrama de Atividades</w:t>
       </w:r>
-      <w:bookmarkEnd w:id="21"/>
+      <w:bookmarkEnd w:id="22"/>
     </w:p>
     <w:p>
       <w:pPr>
         <w:pStyle w:val="Ttulo1"/>
       </w:pPr>
-      <w:bookmarkStart w:id="22" w:name="_Toc116528190"/>
+      <w:bookmarkStart w:id="23" w:name="_Toc116528190"/>
       <w:r>
         <w:t>3,3 Diagramas de Classes</w:t>
       </w:r>
-      <w:bookmarkEnd w:id="22"/>
+      <w:bookmarkEnd w:id="23"/>
     </w:p>
     <w:p>
       <w:pPr>
         <w:pStyle w:val="Ttulo1"/>
       </w:pPr>
-      <w:bookmarkStart w:id="23" w:name="_Toc116528191"/>
+      <w:bookmarkStart w:id="24" w:name="_Toc116528191"/>
       <w:r>
         <w:t>3.4 Diagrama de Sequência</w:t>
       </w:r>
-      <w:bookmarkEnd w:id="23"/>
+      <w:bookmarkEnd w:id="24"/>
     </w:p>
     <w:p>
       <w:pPr>
         <w:pStyle w:val="Ttulo1"/>
       </w:pPr>
-      <w:bookmarkStart w:id="24" w:name="_Toc116528192"/>
+      <w:bookmarkStart w:id="25" w:name="_Toc116528192"/>
       <w:r>
         <w:t>3.5 DER</w:t>
       </w:r>
-      <w:bookmarkEnd w:id="24"/>
+      <w:bookmarkEnd w:id="25"/>
     </w:p>
     <w:p>
       <w:pPr>
         <w:pStyle w:val="Ttulo1"/>
       </w:pPr>
-      <w:bookmarkStart w:id="25" w:name="_Toc116528193"/>
+      <w:bookmarkStart w:id="26" w:name="_Toc116528193"/>
       <w:r>
         <w:t>3.6 Aplicação</w:t>
       </w:r>
-      <w:bookmarkEnd w:id="25"/>
+      <w:bookmarkEnd w:id="26"/>
     </w:p>
     <w:p>
       <w:pPr>
@@ -14640,14 +14984,14 @@
           <w:rFonts w:cs="Arial"/>
         </w:rPr>
       </w:pPr>
-      <w:bookmarkStart w:id="26" w:name="_Toc116528194"/>
+      <w:bookmarkStart w:id="27" w:name="_Toc116528194"/>
       <w:r>
         <w:rPr>
           <w:rFonts w:cs="Arial"/>
         </w:rPr>
         <w:t>4 CONCLUSÃO</w:t>
       </w:r>
-      <w:bookmarkEnd w:id="26"/>
+      <w:bookmarkEnd w:id="27"/>
     </w:p>
     <w:p>
       <w:pPr>
@@ -15341,7 +15685,23 @@
           <w:sz w:val="20"/>
           <w:szCs w:val="20"/>
         </w:rPr>
-        <w:t xml:space="preserve"> Mariotto </w:t>
+        <w:t xml:space="preserve"> </w:t>
+      </w:r>
+      <w:proofErr w:type="spellStart"/>
+      <w:r>
+        <w:rPr>
+          <w:sz w:val="20"/>
+          <w:szCs w:val="20"/>
+        </w:rPr>
+        <w:t>Mariotto</w:t>
+      </w:r>
+      <w:proofErr w:type="spellEnd"/>
+      <w:r>
+        <w:rPr>
+          <w:sz w:val="20"/>
+          <w:szCs w:val="20"/>
+        </w:rPr>
+        <w:t xml:space="preserve"> </w:t>
       </w:r>
       <w:proofErr w:type="spellStart"/>
       <w:r>
@@ -15765,55 +16125,7 @@
           <w:sz w:val="20"/>
           <w:szCs w:val="20"/>
         </w:rPr>
-        <w:t xml:space="preserve"> em: &lt;https://w3techs.com/</w:t>
-      </w:r>
-      <w:proofErr w:type="spellStart"/>
-      <w:r>
-        <w:rPr>
-          <w:sz w:val="20"/>
-          <w:szCs w:val="20"/>
-        </w:rPr>
-        <w:t>technologies</w:t>
-      </w:r>
-      <w:proofErr w:type="spellEnd"/>
-      <w:r>
-        <w:rPr>
-          <w:sz w:val="20"/>
-          <w:szCs w:val="20"/>
-        </w:rPr>
-        <w:t>/</w:t>
-      </w:r>
-      <w:proofErr w:type="spellStart"/>
-      <w:r>
-        <w:rPr>
-          <w:sz w:val="20"/>
-          <w:szCs w:val="20"/>
-        </w:rPr>
-        <w:t>details</w:t>
-      </w:r>
-      <w:proofErr w:type="spellEnd"/>
-      <w:r>
-        <w:rPr>
-          <w:sz w:val="20"/>
-          <w:szCs w:val="20"/>
-        </w:rPr>
-        <w:t>/</w:t>
-      </w:r>
-      <w:proofErr w:type="spellStart"/>
-      <w:r>
-        <w:rPr>
-          <w:sz w:val="20"/>
-          <w:szCs w:val="20"/>
-        </w:rPr>
-        <w:t>pl-php</w:t>
-      </w:r>
-      <w:proofErr w:type="spellEnd"/>
-      <w:r>
-        <w:rPr>
-          <w:sz w:val="20"/>
-          <w:szCs w:val="20"/>
-        </w:rPr>
-        <w:t>&gt;. Acesso em: 12 out. 2022.</w:t>
+        <w:t xml:space="preserve"> em: &lt;https://w3techs.com/technologies/details/pl-php&gt;. Acesso em: 12 out. 2022.</w:t>
       </w:r>
     </w:p>
     <w:p>
@@ -15843,7 +16155,7 @@
       </w:pPr>
     </w:p>
     <w:sectPr>
-      <w:headerReference w:type="default" r:id="rId32"/>
+      <w:headerReference w:type="default" r:id="rId35"/>
       <w:pgSz w:w="11906" w:h="16838"/>
       <w:pgMar w:top="1417" w:right="1701" w:bottom="1417" w:left="1701" w:header="709" w:footer="709" w:gutter="0"/>
       <w:cols w:space="708"/>
@@ -15854,7 +16166,7 @@
 </file>
 
 <file path=word/endnotes.xml><?xml version="1.0" encoding="utf-8"?>
-<w:endnotes xmlns:wpc="http://schemas.microsoft.com/office/word/2010/wordprocessingCanvas" xmlns:cx="http://schemas.microsoft.com/office/drawing/2014/chartex" xmlns:cx1="http://schemas.microsoft.com/office/drawing/2015/9/8/chartex" xmlns:cx2="http://schemas.microsoft.com/office/drawing/2015/10/21/chartex" xmlns:cx3="http://schemas.microsoft.com/office/drawing/2016/5/9/chartex" xmlns:cx4="http://schemas.microsoft.com/office/drawing/2016/5/10/chartex" xmlns:cx5="http://schemas.microsoft.com/office/drawing/2016/5/11/chartex" xmlns:cx6="http://schemas.microsoft.com/office/drawing/2016/5/12/chartex" xmlns:cx7="http://schemas.microsoft.com/office/drawing/2016/5/13/chartex" xmlns:cx8="http://schemas.microsoft.com/office/drawing/2016/5/14/chartex" xmlns:mc="http://schemas.openxmlformats.org/markup-compatibility/2006" xmlns:aink="http://schemas.microsoft.com/office/drawing/2016/ink" xmlns:am3d="http://schemas.microsoft.com/office/drawing/2017/model3d" xmlns:o="urn:schemas-microsoft-com:office:office" xmlns:oel="http://schemas.microsoft.com/office/2019/extlst" xmlns:r="http://schemas.openxmlformats.org/officeDocument/2006/relationships" xmlns:m="http://schemas.openxmlformats.org/officeDocument/2006/math" xmlns:v="urn:schemas-microsoft-com:vml" xmlns:wp14="http://schemas.microsoft.com/office/word/2010/wordprocessingDrawing" xmlns:wp="http://schemas.openxmlformats.org/drawingml/2006/wordprocessingDrawing" xmlns:w10="urn:schemas-microsoft-com:office:word" xmlns:w="http://schemas.openxmlformats.org/wordprocessingml/2006/main" xmlns:w14="http://schemas.microsoft.com/office/word/2010/wordml" xmlns:w15="http://schemas.microsoft.com/office/word/2012/wordml" xmlns:w16cex="http://schemas.microsoft.com/office/word/2018/wordml/cex" xmlns:w16cid="http://schemas.microsoft.com/office/word/2016/wordml/cid" xmlns:w16="http://schemas.microsoft.com/office/word/2018/wordml" xmlns:w16sdtdh="http://schemas.microsoft.com/office/word/2020/wordml/sdtdatahash" xmlns:w16se="http://schemas.microsoft.com/office/word/2015/wordml/symex" xmlns:wpg="http://schemas.microsoft.com/office/word/2010/wordprocessingGroup" xmlns:wpi="http://schemas.microsoft.com/office/word/2010/wordprocessingInk" xmlns:wne="http://schemas.microsoft.com/office/word/2006/wordml" xmlns:wps="http://schemas.microsoft.com/office/word/2010/wordprocessingShape" mc:Ignorable="w14 w15 w16se w16cid w16 w16cex w16sdtdh wp14">
+<w:endnotes xmlns:wpc="http://schemas.microsoft.com/office/word/2010/wordprocessingCanvas" xmlns:cx="http://schemas.microsoft.com/office/drawing/2014/chartex" xmlns:mc="http://schemas.openxmlformats.org/markup-compatibility/2006" xmlns:o="urn:schemas-microsoft-com:office:office" xmlns:r="http://schemas.openxmlformats.org/officeDocument/2006/relationships" xmlns:m="http://schemas.openxmlformats.org/officeDocument/2006/math" xmlns:v="urn:schemas-microsoft-com:vml" xmlns:wp14="http://schemas.microsoft.com/office/word/2010/wordprocessingDrawing" xmlns:wp="http://schemas.openxmlformats.org/drawingml/2006/wordprocessingDrawing" xmlns:w10="urn:schemas-microsoft-com:office:word" xmlns:w="http://schemas.openxmlformats.org/wordprocessingml/2006/main" xmlns:w14="http://schemas.microsoft.com/office/word/2010/wordml" xmlns:w15="http://schemas.microsoft.com/office/word/2012/wordml" xmlns:w16se="http://schemas.microsoft.com/office/word/2015/wordml/symex" xmlns:wpg="http://schemas.microsoft.com/office/word/2010/wordprocessingGroup" xmlns:wpi="http://schemas.microsoft.com/office/word/2010/wordprocessingInk" xmlns:wne="http://schemas.microsoft.com/office/word/2006/wordml" xmlns:wps="http://schemas.microsoft.com/office/word/2010/wordprocessingShape" mc:Ignorable="w14 w15 w16se wp14">
   <w:endnote w:type="separator" w:id="-1">
     <w:p>
       <w:pPr>
@@ -15879,7 +16191,7 @@
 </file>
 
 <file path=word/footnotes.xml><?xml version="1.0" encoding="utf-8"?>
-<w:footnotes xmlns:wpc="http://schemas.microsoft.com/office/word/2010/wordprocessingCanvas" xmlns:cx="http://schemas.microsoft.com/office/drawing/2014/chartex" xmlns:cx1="http://schemas.microsoft.com/office/drawing/2015/9/8/chartex" xmlns:cx2="http://schemas.microsoft.com/office/drawing/2015/10/21/chartex" xmlns:cx3="http://schemas.microsoft.com/office/drawing/2016/5/9/chartex" xmlns:cx4="http://schemas.microsoft.com/office/drawing/2016/5/10/chartex" xmlns:cx5="http://schemas.microsoft.com/office/drawing/2016/5/11/chartex" xmlns:cx6="http://schemas.microsoft.com/office/drawing/2016/5/12/chartex" xmlns:cx7="http://schemas.microsoft.com/office/drawing/2016/5/13/chartex" xmlns:cx8="http://schemas.microsoft.com/office/drawing/2016/5/14/chartex" xmlns:mc="http://schemas.openxmlformats.org/markup-compatibility/2006" xmlns:aink="http://schemas.microsoft.com/office/drawing/2016/ink" xmlns:am3d="http://schemas.microsoft.com/office/drawing/2017/model3d" xmlns:o="urn:schemas-microsoft-com:office:office" xmlns:oel="http://schemas.microsoft.com/office/2019/extlst" xmlns:r="http://schemas.openxmlformats.org/officeDocument/2006/relationships" xmlns:m="http://schemas.openxmlformats.org/officeDocument/2006/math" xmlns:v="urn:schemas-microsoft-com:vml" xmlns:wp14="http://schemas.microsoft.com/office/word/2010/wordprocessingDrawing" xmlns:wp="http://schemas.openxmlformats.org/drawingml/2006/wordprocessingDrawing" xmlns:w10="urn:schemas-microsoft-com:office:word" xmlns:w="http://schemas.openxmlformats.org/wordprocessingml/2006/main" xmlns:w14="http://schemas.microsoft.com/office/word/2010/wordml" xmlns:w15="http://schemas.microsoft.com/office/word/2012/wordml" xmlns:w16cex="http://schemas.microsoft.com/office/word/2018/wordml/cex" xmlns:w16cid="http://schemas.microsoft.com/office/word/2016/wordml/cid" xmlns:w16="http://schemas.microsoft.com/office/word/2018/wordml" xmlns:w16sdtdh="http://schemas.microsoft.com/office/word/2020/wordml/sdtdatahash" xmlns:w16se="http://schemas.microsoft.com/office/word/2015/wordml/symex" xmlns:wpg="http://schemas.microsoft.com/office/word/2010/wordprocessingGroup" xmlns:wpi="http://schemas.microsoft.com/office/word/2010/wordprocessingInk" xmlns:wne="http://schemas.microsoft.com/office/word/2006/wordml" xmlns:wps="http://schemas.microsoft.com/office/word/2010/wordprocessingShape" mc:Ignorable="w14 w15 w16se w16cid w16 w16cex w16sdtdh wp14">
+<w:footnotes xmlns:wpc="http://schemas.microsoft.com/office/word/2010/wordprocessingCanvas" xmlns:cx="http://schemas.microsoft.com/office/drawing/2014/chartex" xmlns:mc="http://schemas.openxmlformats.org/markup-compatibility/2006" xmlns:o="urn:schemas-microsoft-com:office:office" xmlns:r="http://schemas.openxmlformats.org/officeDocument/2006/relationships" xmlns:m="http://schemas.openxmlformats.org/officeDocument/2006/math" xmlns:v="urn:schemas-microsoft-com:vml" xmlns:wp14="http://schemas.microsoft.com/office/word/2010/wordprocessingDrawing" xmlns:wp="http://schemas.openxmlformats.org/drawingml/2006/wordprocessingDrawing" xmlns:w10="urn:schemas-microsoft-com:office:word" xmlns:w="http://schemas.openxmlformats.org/wordprocessingml/2006/main" xmlns:w14="http://schemas.microsoft.com/office/word/2010/wordml" xmlns:w15="http://schemas.microsoft.com/office/word/2012/wordml" xmlns:w16se="http://schemas.microsoft.com/office/word/2015/wordml/symex" xmlns:wpg="http://schemas.microsoft.com/office/word/2010/wordprocessingGroup" xmlns:wpi="http://schemas.microsoft.com/office/word/2010/wordprocessingInk" xmlns:wne="http://schemas.microsoft.com/office/word/2006/wordml" xmlns:wps="http://schemas.microsoft.com/office/word/2010/wordprocessingShape" mc:Ignorable="w14 w15 w16se wp14">
   <w:footnote w:type="separator" w:id="-1">
     <w:p>
       <w:pPr>
@@ -15904,7 +16216,7 @@
 </file>
 
 <file path=word/header1.xml><?xml version="1.0" encoding="utf-8"?>
-<w:hdr xmlns:wpc="http://schemas.microsoft.com/office/word/2010/wordprocessingCanvas" xmlns:cx="http://schemas.microsoft.com/office/drawing/2014/chartex" xmlns:cx1="http://schemas.microsoft.com/office/drawing/2015/9/8/chartex" xmlns:cx2="http://schemas.microsoft.com/office/drawing/2015/10/21/chartex" xmlns:cx3="http://schemas.microsoft.com/office/drawing/2016/5/9/chartex" xmlns:cx4="http://schemas.microsoft.com/office/drawing/2016/5/10/chartex" xmlns:cx5="http://schemas.microsoft.com/office/drawing/2016/5/11/chartex" xmlns:cx6="http://schemas.microsoft.com/office/drawing/2016/5/12/chartex" xmlns:cx7="http://schemas.microsoft.com/office/drawing/2016/5/13/chartex" xmlns:cx8="http://schemas.microsoft.com/office/drawing/2016/5/14/chartex" xmlns:mc="http://schemas.openxmlformats.org/markup-compatibility/2006" xmlns:aink="http://schemas.microsoft.com/office/drawing/2016/ink" xmlns:am3d="http://schemas.microsoft.com/office/drawing/2017/model3d" xmlns:o="urn:schemas-microsoft-com:office:office" xmlns:oel="http://schemas.microsoft.com/office/2019/extlst" xmlns:r="http://schemas.openxmlformats.org/officeDocument/2006/relationships" xmlns:m="http://schemas.openxmlformats.org/officeDocument/2006/math" xmlns:v="urn:schemas-microsoft-com:vml" xmlns:wp14="http://schemas.microsoft.com/office/word/2010/wordprocessingDrawing" xmlns:wp="http://schemas.openxmlformats.org/drawingml/2006/wordprocessingDrawing" xmlns:w10="urn:schemas-microsoft-com:office:word" xmlns:w="http://schemas.openxmlformats.org/wordprocessingml/2006/main" xmlns:w14="http://schemas.microsoft.com/office/word/2010/wordml" xmlns:w15="http://schemas.microsoft.com/office/word/2012/wordml" xmlns:w16cex="http://schemas.microsoft.com/office/word/2018/wordml/cex" xmlns:w16cid="http://schemas.microsoft.com/office/word/2016/wordml/cid" xmlns:w16="http://schemas.microsoft.com/office/word/2018/wordml" xmlns:w16sdtdh="http://schemas.microsoft.com/office/word/2020/wordml/sdtdatahash" xmlns:w16se="http://schemas.microsoft.com/office/word/2015/wordml/symex" xmlns:wpg="http://schemas.microsoft.com/office/word/2010/wordprocessingGroup" xmlns:wpi="http://schemas.microsoft.com/office/word/2010/wordprocessingInk" xmlns:wne="http://schemas.microsoft.com/office/word/2006/wordml" xmlns:wps="http://schemas.microsoft.com/office/word/2010/wordprocessingShape" mc:Ignorable="w14 w15 w16se w16cid w16 w16cex w16sdtdh wp14">
+<w:hdr xmlns:wpc="http://schemas.microsoft.com/office/word/2010/wordprocessingCanvas" xmlns:cx="http://schemas.microsoft.com/office/drawing/2014/chartex" xmlns:mc="http://schemas.openxmlformats.org/markup-compatibility/2006" xmlns:o="urn:schemas-microsoft-com:office:office" xmlns:r="http://schemas.openxmlformats.org/officeDocument/2006/relationships" xmlns:m="http://schemas.openxmlformats.org/officeDocument/2006/math" xmlns:v="urn:schemas-microsoft-com:vml" xmlns:wp14="http://schemas.microsoft.com/office/word/2010/wordprocessingDrawing" xmlns:wp="http://schemas.openxmlformats.org/drawingml/2006/wordprocessingDrawing" xmlns:w10="urn:schemas-microsoft-com:office:word" xmlns:w="http://schemas.openxmlformats.org/wordprocessingml/2006/main" xmlns:w14="http://schemas.microsoft.com/office/word/2010/wordml" xmlns:w15="http://schemas.microsoft.com/office/word/2012/wordml" xmlns:w16se="http://schemas.microsoft.com/office/word/2015/wordml/symex" xmlns:wpg="http://schemas.microsoft.com/office/word/2010/wordprocessingGroup" xmlns:wpi="http://schemas.microsoft.com/office/word/2010/wordprocessingInk" xmlns:wne="http://schemas.microsoft.com/office/word/2006/wordml" xmlns:wps="http://schemas.microsoft.com/office/word/2010/wordprocessingShape" mc:Ignorable="w14 w15 w16se wp14">
   <w:sdt>
     <w:sdtPr>
       <w:id w:val="1897241659"/>
@@ -15913,6 +16225,7 @@
         <w:docPartUnique/>
       </w:docPartObj>
     </w:sdtPr>
+    <w:sdtEndPr/>
     <w:sdtContent>
       <w:p>
         <w:pPr>
@@ -15932,7 +16245,7 @@
           <w:rPr>
             <w:noProof/>
           </w:rPr>
-          <w:t>11</w:t>
+          <w:t>33</w:t>
         </w:r>
         <w:r>
           <w:fldChar w:fldCharType="end"/>
@@ -15957,7 +16270,7 @@
 </file>
 
 <file path=word/numbering.xml><?xml version="1.0" encoding="utf-8"?>
-<w:numbering xmlns:wpc="http://schemas.microsoft.com/office/word/2010/wordprocessingCanvas" xmlns:cx="http://schemas.microsoft.com/office/drawing/2014/chartex" xmlns:cx1="http://schemas.microsoft.com/office/drawing/2015/9/8/chartex" xmlns:cx2="http://schemas.microsoft.com/office/drawing/2015/10/21/chartex" xmlns:cx3="http://schemas.microsoft.com/office/drawing/2016/5/9/chartex" xmlns:cx4="http://schemas.microsoft.com/office/drawing/2016/5/10/chartex" xmlns:cx5="http://schemas.microsoft.com/office/drawing/2016/5/11/chartex" xmlns:cx6="http://schemas.microsoft.com/office/drawing/2016/5/12/chartex" xmlns:cx7="http://schemas.microsoft.com/office/drawing/2016/5/13/chartex" xmlns:cx8="http://schemas.microsoft.com/office/drawing/2016/5/14/chartex" xmlns:mc="http://schemas.openxmlformats.org/markup-compatibility/2006" xmlns:aink="http://schemas.microsoft.com/office/drawing/2016/ink" xmlns:am3d="http://schemas.microsoft.com/office/drawing/2017/model3d" xmlns:o="urn:schemas-microsoft-com:office:office" xmlns:oel="http://schemas.microsoft.com/office/2019/extlst" xmlns:r="http://schemas.openxmlformats.org/officeDocument/2006/relationships" xmlns:m="http://schemas.openxmlformats.org/officeDocument/2006/math" xmlns:v="urn:schemas-microsoft-com:vml" xmlns:wp14="http://schemas.microsoft.com/office/word/2010/wordprocessingDrawing" xmlns:wp="http://schemas.openxmlformats.org/drawingml/2006/wordprocessingDrawing" xmlns:w10="urn:schemas-microsoft-com:office:word" xmlns:w="http://schemas.openxmlformats.org/wordprocessingml/2006/main" xmlns:w14="http://schemas.microsoft.com/office/word/2010/wordml" xmlns:w15="http://schemas.microsoft.com/office/word/2012/wordml" xmlns:w16cex="http://schemas.microsoft.com/office/word/2018/wordml/cex" xmlns:w16cid="http://schemas.microsoft.com/office/word/2016/wordml/cid" xmlns:w16="http://schemas.microsoft.com/office/word/2018/wordml" xmlns:w16sdtdh="http://schemas.microsoft.com/office/word/2020/wordml/sdtdatahash" xmlns:w16se="http://schemas.microsoft.com/office/word/2015/wordml/symex" xmlns:wpg="http://schemas.microsoft.com/office/word/2010/wordprocessingGroup" xmlns:wpi="http://schemas.microsoft.com/office/word/2010/wordprocessingInk" xmlns:wne="http://schemas.microsoft.com/office/word/2006/wordml" xmlns:wps="http://schemas.microsoft.com/office/word/2010/wordprocessingShape" mc:Ignorable="w14 w15 w16se w16cid w16 w16cex w16sdtdh wp14">
+<w:numbering xmlns:wpc="http://schemas.microsoft.com/office/word/2010/wordprocessingCanvas" xmlns:cx="http://schemas.microsoft.com/office/drawing/2014/chartex" xmlns:mc="http://schemas.openxmlformats.org/markup-compatibility/2006" xmlns:o="urn:schemas-microsoft-com:office:office" xmlns:r="http://schemas.openxmlformats.org/officeDocument/2006/relationships" xmlns:m="http://schemas.openxmlformats.org/officeDocument/2006/math" xmlns:v="urn:schemas-microsoft-com:vml" xmlns:wp14="http://schemas.microsoft.com/office/word/2010/wordprocessingDrawing" xmlns:wp="http://schemas.openxmlformats.org/drawingml/2006/wordprocessingDrawing" xmlns:w10="urn:schemas-microsoft-com:office:word" xmlns:w="http://schemas.openxmlformats.org/wordprocessingml/2006/main" xmlns:w14="http://schemas.microsoft.com/office/word/2010/wordml" xmlns:w15="http://schemas.microsoft.com/office/word/2012/wordml" xmlns:w16se="http://schemas.microsoft.com/office/word/2015/wordml/symex" xmlns:wpg="http://schemas.microsoft.com/office/word/2010/wordprocessingGroup" xmlns:wpi="http://schemas.microsoft.com/office/word/2010/wordprocessingInk" xmlns:wne="http://schemas.microsoft.com/office/word/2006/wordml" xmlns:wps="http://schemas.microsoft.com/office/word/2010/wordprocessingShape" mc:Ignorable="w14 w15 w16se wp14">
   <w:abstractNum w:abstractNumId="0" w15:restartNumberingAfterBreak="0">
     <w:nsid w:val="02496342"/>
     <w:multiLevelType w:val="hybridMultilevel"/>
@@ -17326,6 +17639,155 @@
     </w:lvl>
   </w:abstractNum>
   <w:abstractNum w:abstractNumId="12" w15:restartNumberingAfterBreak="0">
+    <w:nsid w:val="3A3E1E95"/>
+    <w:multiLevelType w:val="multilevel"/>
+    <w:tmpl w:val="DFD0B114"/>
+    <w:lvl w:ilvl="0">
+      <w:start w:val="1"/>
+      <w:numFmt w:val="bullet"/>
+      <w:lvlText w:val=""/>
+      <w:lvlJc w:val="left"/>
+      <w:pPr>
+        <w:tabs>
+          <w:tab w:val="num" w:pos="720"/>
+        </w:tabs>
+        <w:ind w:left="720" w:hanging="360"/>
+      </w:pPr>
+      <w:rPr>
+        <w:rFonts w:ascii="Symbol" w:hAnsi="Symbol" w:hint="default"/>
+        <w:sz w:val="20"/>
+      </w:rPr>
+    </w:lvl>
+    <w:lvl w:ilvl="1" w:tentative="1">
+      <w:start w:val="1"/>
+      <w:numFmt w:val="bullet"/>
+      <w:lvlText w:val="o"/>
+      <w:lvlJc w:val="left"/>
+      <w:pPr>
+        <w:tabs>
+          <w:tab w:val="num" w:pos="1440"/>
+        </w:tabs>
+        <w:ind w:left="1440" w:hanging="360"/>
+      </w:pPr>
+      <w:rPr>
+        <w:rFonts w:ascii="Courier New" w:hAnsi="Courier New" w:hint="default"/>
+        <w:sz w:val="20"/>
+      </w:rPr>
+    </w:lvl>
+    <w:lvl w:ilvl="2" w:tentative="1">
+      <w:start w:val="1"/>
+      <w:numFmt w:val="bullet"/>
+      <w:lvlText w:val=""/>
+      <w:lvlJc w:val="left"/>
+      <w:pPr>
+        <w:tabs>
+          <w:tab w:val="num" w:pos="2160"/>
+        </w:tabs>
+        <w:ind w:left="2160" w:hanging="360"/>
+      </w:pPr>
+      <w:rPr>
+        <w:rFonts w:ascii="Wingdings" w:hAnsi="Wingdings" w:hint="default"/>
+        <w:sz w:val="20"/>
+      </w:rPr>
+    </w:lvl>
+    <w:lvl w:ilvl="3" w:tentative="1">
+      <w:start w:val="1"/>
+      <w:numFmt w:val="bullet"/>
+      <w:lvlText w:val=""/>
+      <w:lvlJc w:val="left"/>
+      <w:pPr>
+        <w:tabs>
+          <w:tab w:val="num" w:pos="2880"/>
+        </w:tabs>
+        <w:ind w:left="2880" w:hanging="360"/>
+      </w:pPr>
+      <w:rPr>
+        <w:rFonts w:ascii="Wingdings" w:hAnsi="Wingdings" w:hint="default"/>
+        <w:sz w:val="20"/>
+      </w:rPr>
+    </w:lvl>
+    <w:lvl w:ilvl="4" w:tentative="1">
+      <w:start w:val="1"/>
+      <w:numFmt w:val="bullet"/>
+      <w:lvlText w:val=""/>
+      <w:lvlJc w:val="left"/>
+      <w:pPr>
+        <w:tabs>
+          <w:tab w:val="num" w:pos="3600"/>
+        </w:tabs>
+        <w:ind w:left="3600" w:hanging="360"/>
+      </w:pPr>
+      <w:rPr>
+        <w:rFonts w:ascii="Wingdings" w:hAnsi="Wingdings" w:hint="default"/>
+        <w:sz w:val="20"/>
+      </w:rPr>
+    </w:lvl>
+    <w:lvl w:ilvl="5" w:tentative="1">
+      <w:start w:val="1"/>
+      <w:numFmt w:val="bullet"/>
+      <w:lvlText w:val=""/>
+      <w:lvlJc w:val="left"/>
+      <w:pPr>
+        <w:tabs>
+          <w:tab w:val="num" w:pos="4320"/>
+        </w:tabs>
+        <w:ind w:left="4320" w:hanging="360"/>
+      </w:pPr>
+      <w:rPr>
+        <w:rFonts w:ascii="Wingdings" w:hAnsi="Wingdings" w:hint="default"/>
+        <w:sz w:val="20"/>
+      </w:rPr>
+    </w:lvl>
+    <w:lvl w:ilvl="6" w:tentative="1">
+      <w:start w:val="1"/>
+      <w:numFmt w:val="bullet"/>
+      <w:lvlText w:val=""/>
+      <w:lvlJc w:val="left"/>
+      <w:pPr>
+        <w:tabs>
+          <w:tab w:val="num" w:pos="5040"/>
+        </w:tabs>
+        <w:ind w:left="5040" w:hanging="360"/>
+      </w:pPr>
+      <w:rPr>
+        <w:rFonts w:ascii="Wingdings" w:hAnsi="Wingdings" w:hint="default"/>
+        <w:sz w:val="20"/>
+      </w:rPr>
+    </w:lvl>
+    <w:lvl w:ilvl="7" w:tentative="1">
+      <w:start w:val="1"/>
+      <w:numFmt w:val="bullet"/>
+      <w:lvlText w:val=""/>
+      <w:lvlJc w:val="left"/>
+      <w:pPr>
+        <w:tabs>
+          <w:tab w:val="num" w:pos="5760"/>
+        </w:tabs>
+        <w:ind w:left="5760" w:hanging="360"/>
+      </w:pPr>
+      <w:rPr>
+        <w:rFonts w:ascii="Wingdings" w:hAnsi="Wingdings" w:hint="default"/>
+        <w:sz w:val="20"/>
+      </w:rPr>
+    </w:lvl>
+    <w:lvl w:ilvl="8" w:tentative="1">
+      <w:start w:val="1"/>
+      <w:numFmt w:val="bullet"/>
+      <w:lvlText w:val=""/>
+      <w:lvlJc w:val="left"/>
+      <w:pPr>
+        <w:tabs>
+          <w:tab w:val="num" w:pos="6480"/>
+        </w:tabs>
+        <w:ind w:left="6480" w:hanging="360"/>
+      </w:pPr>
+      <w:rPr>
+        <w:rFonts w:ascii="Wingdings" w:hAnsi="Wingdings" w:hint="default"/>
+        <w:sz w:val="20"/>
+      </w:rPr>
+    </w:lvl>
+  </w:abstractNum>
+  <w:abstractNum w:abstractNumId="13" w15:restartNumberingAfterBreak="0">
     <w:nsid w:val="6A4473FB"/>
     <w:multiLevelType w:val="hybridMultilevel"/>
     <w:tmpl w:val="55A29C3C"/>
@@ -17438,7 +17900,7 @@
       </w:rPr>
     </w:lvl>
   </w:abstractNum>
-  <w:abstractNum w:abstractNumId="13" w15:restartNumberingAfterBreak="0">
+  <w:abstractNum w:abstractNumId="14" w15:restartNumberingAfterBreak="0">
     <w:nsid w:val="6D6455E1"/>
     <w:multiLevelType w:val="hybridMultilevel"/>
     <w:tmpl w:val="35FC8096"/>
@@ -17527,7 +17989,7 @@
       </w:pPr>
     </w:lvl>
   </w:abstractNum>
-  <w:abstractNum w:abstractNumId="14" w15:restartNumberingAfterBreak="0">
+  <w:abstractNum w:abstractNumId="15" w15:restartNumberingAfterBreak="0">
     <w:nsid w:val="7643317F"/>
     <w:multiLevelType w:val="multilevel"/>
     <w:tmpl w:val="AE768AC6"/>
@@ -17648,56 +18110,59 @@
       </w:rPr>
     </w:lvl>
   </w:abstractNum>
-  <w:num w:numId="1" w16cid:durableId="1468086314">
+  <w:num w:numId="1">
+    <w:abstractNumId w:val="15"/>
+  </w:num>
+  <w:num w:numId="2">
+    <w:abstractNumId w:val="8"/>
+  </w:num>
+  <w:num w:numId="3">
+    <w:abstractNumId w:val="6"/>
+  </w:num>
+  <w:num w:numId="4">
     <w:abstractNumId w:val="14"/>
   </w:num>
-  <w:num w:numId="2" w16cid:durableId="338778798">
-    <w:abstractNumId w:val="8"/>
+  <w:num w:numId="5">
+    <w:abstractNumId w:val="7"/>
   </w:num>
-  <w:num w:numId="3" w16cid:durableId="79718509">
-    <w:abstractNumId w:val="6"/>
+  <w:num w:numId="6">
+    <w:abstractNumId w:val="2"/>
   </w:num>
-  <w:num w:numId="4" w16cid:durableId="222067076">
+  <w:num w:numId="7">
+    <w:abstractNumId w:val="9"/>
+  </w:num>
+  <w:num w:numId="8">
+    <w:abstractNumId w:val="1"/>
+  </w:num>
+  <w:num w:numId="9">
+    <w:abstractNumId w:val="5"/>
+  </w:num>
+  <w:num w:numId="10">
+    <w:abstractNumId w:val="3"/>
+  </w:num>
+  <w:num w:numId="11">
+    <w:abstractNumId w:val="11"/>
+  </w:num>
+  <w:num w:numId="12">
+    <w:abstractNumId w:val="4"/>
+  </w:num>
+  <w:num w:numId="13">
+    <w:abstractNumId w:val="10"/>
+  </w:num>
+  <w:num w:numId="14">
     <w:abstractNumId w:val="13"/>
   </w:num>
-  <w:num w:numId="5" w16cid:durableId="690112739">
-    <w:abstractNumId w:val="7"/>
+  <w:num w:numId="15">
+    <w:abstractNumId w:val="0"/>
   </w:num>
-  <w:num w:numId="6" w16cid:durableId="316109817">
-    <w:abstractNumId w:val="2"/>
-  </w:num>
-  <w:num w:numId="7" w16cid:durableId="515734106">
-    <w:abstractNumId w:val="9"/>
-  </w:num>
-  <w:num w:numId="8" w16cid:durableId="1209877265">
-    <w:abstractNumId w:val="1"/>
-  </w:num>
-  <w:num w:numId="9" w16cid:durableId="1040084257">
-    <w:abstractNumId w:val="5"/>
-  </w:num>
-  <w:num w:numId="10" w16cid:durableId="1124807272">
-    <w:abstractNumId w:val="3"/>
-  </w:num>
-  <w:num w:numId="11" w16cid:durableId="1985740839">
-    <w:abstractNumId w:val="11"/>
-  </w:num>
-  <w:num w:numId="12" w16cid:durableId="1548030910">
-    <w:abstractNumId w:val="4"/>
-  </w:num>
-  <w:num w:numId="13" w16cid:durableId="1228341969">
-    <w:abstractNumId w:val="10"/>
-  </w:num>
-  <w:num w:numId="14" w16cid:durableId="503856561">
+  <w:num w:numId="16">
     <w:abstractNumId w:val="12"/>
-  </w:num>
-  <w:num w:numId="15" w16cid:durableId="1505897000">
-    <w:abstractNumId w:val="0"/>
   </w:num>
 </w:numbering>
 </file>
 
 <file path=word/styles.xml><?xml version="1.0" encoding="utf-8"?>
-<w:styles xmlns:mc="http://schemas.openxmlformats.org/markup-compatibility/2006" xmlns:r="http://schemas.openxmlformats.org/officeDocument/2006/relationships" xmlns:w="http://schemas.openxmlformats.org/wordprocessingml/2006/main" xmlns:w14="http://schemas.microsoft.com/office/word/2010/wordml" xmlns:w15="http://schemas.microsoft.com/office/word/2012/wordml" xmlns:w16cex="http://schemas.microsoft.com/office/word/2018/wordml/cex" xmlns:w16cid="http://schemas.microsoft.com/office/word/2016/wordml/cid" xmlns:w16="http://schemas.microsoft.com/office/word/2018/wordml" xmlns:w16sdtdh="http://schemas.microsoft.com/office/word/2020/wordml/sdtdatahash" xmlns:w16se="http://schemas.microsoft.com/office/word/2015/wordml/symex" mc:Ignorable="w14 w15 w16se w16cid w16 w16cex w16sdtdh">
+<w:styles xmlns:mc="http://schemas.openxmlformats.org/markup-compatibility/2006" xmlns:r="http://schemas.openxmlformats.org/officeDocument/2006/relationships" xmlns:w="http://schemas.openxmlformats.org/wordprocessingml/2006/main" xmlns:w14="http://schemas.microsoft.com/office/word/2010/wordml" xmlns:w15="http://schemas.microsoft.com/office/word/2012/wordml" xmlns:w16se="http://schemas.microsoft.com/office/word/2015/wordml/symex" mc:Ignorable="w14 w15 w16se">
   <w:docDefaults>
     <w:rPrDefault>
       <w:rPr>
@@ -17713,7 +18178,7 @@
       </w:pPr>
     </w:pPrDefault>
   </w:docDefaults>
-  <w:latentStyles w:defLockedState="0" w:defUIPriority="99" w:defSemiHidden="0" w:defUnhideWhenUsed="0" w:defQFormat="0" w:count="376">
+  <w:latentStyles w:defLockedState="0" w:defUIPriority="99" w:defSemiHidden="0" w:defUnhideWhenUsed="0" w:defQFormat="0" w:count="371">
     <w:lsdException w:name="Normal" w:uiPriority="0" w:qFormat="1"/>
     <w:lsdException w:name="heading 1" w:uiPriority="9" w:qFormat="1"/>
     <w:lsdException w:name="heading 2" w:semiHidden="1" w:uiPriority="9" w:unhideWhenUsed="1" w:qFormat="1"/>
@@ -18085,11 +18550,6 @@
     <w:lsdException w:name="List Table 5 Dark Accent 6" w:uiPriority="50"/>
     <w:lsdException w:name="List Table 6 Colorful Accent 6" w:uiPriority="51"/>
     <w:lsdException w:name="List Table 7 Colorful Accent 6" w:uiPriority="52"/>
-    <w:lsdException w:name="Mention" w:semiHidden="1" w:unhideWhenUsed="1"/>
-    <w:lsdException w:name="Smart Hyperlink" w:semiHidden="1" w:unhideWhenUsed="1"/>
-    <w:lsdException w:name="Hashtag" w:semiHidden="1" w:unhideWhenUsed="1"/>
-    <w:lsdException w:name="Unresolved Mention" w:semiHidden="1" w:unhideWhenUsed="1"/>
-    <w:lsdException w:name="Smart Link" w:semiHidden="1" w:unhideWhenUsed="1"/>
   </w:latentStyles>
   <w:style w:type="paragraph" w:default="1" w:styleId="Normal">
     <w:name w:val="Normal"/>
@@ -19031,18 +19491,18 @@
 </file>
 
 <file path=customXml/item2.xml><?xml version="1.0" encoding="utf-8"?>
+<p:properties xmlns:p="http://schemas.microsoft.com/office/2006/metadata/properties" xmlns:xsi="http://www.w3.org/2001/XMLSchema-instance" xmlns:pc="http://schemas.microsoft.com/office/infopath/2007/PartnerControls">
+  <documentManagement/>
+</p:properties>
+</file>
+
+<file path=customXml/item3.xml><?xml version="1.0" encoding="utf-8"?>
 <?mso-contentType ?>
 <FormTemplates xmlns="http://schemas.microsoft.com/sharepoint/v3/contenttype/forms">
   <Display>DocumentLibraryForm</Display>
   <Edit>DocumentLibraryForm</Edit>
   <New>DocumentLibraryForm</New>
 </FormTemplates>
-</file>
-
-<file path=customXml/item3.xml><?xml version="1.0" encoding="utf-8"?>
-<p:properties xmlns:p="http://schemas.microsoft.com/office/2006/metadata/properties" xmlns:xsi="http://www.w3.org/2001/XMLSchema-instance" xmlns:pc="http://schemas.microsoft.com/office/infopath/2007/PartnerControls">
-  <documentManagement/>
-</p:properties>
 </file>
 
 <file path=customXml/item4.xml><?xml version="1.0" encoding="utf-8"?>
@@ -19069,14 +19529,6 @@
 </file>
 
 <file path=customXml/itemProps2.xml><?xml version="1.0" encoding="utf-8"?>
-<ds:datastoreItem xmlns:ds="http://schemas.openxmlformats.org/officeDocument/2006/customXml" ds:itemID="{726B6CF7-7E64-472D-93D7-25032DF2EBD5}">
-  <ds:schemaRefs>
-    <ds:schemaRef ds:uri="http://schemas.microsoft.com/sharepoint/v3/contenttype/forms"/>
-  </ds:schemaRefs>
-</ds:datastoreItem>
-</file>
-
-<file path=customXml/itemProps3.xml><?xml version="1.0" encoding="utf-8"?>
 <ds:datastoreItem xmlns:ds="http://schemas.openxmlformats.org/officeDocument/2006/customXml" ds:itemID="{CB4A2E6C-BD44-4CF7-A70C-E3EE471D2259}">
   <ds:schemaRefs>
     <ds:schemaRef ds:uri="http://schemas.microsoft.com/office/2006/metadata/properties"/>
@@ -19085,8 +19537,16 @@
 </ds:datastoreItem>
 </file>
 
+<file path=customXml/itemProps3.xml><?xml version="1.0" encoding="utf-8"?>
+<ds:datastoreItem xmlns:ds="http://schemas.openxmlformats.org/officeDocument/2006/customXml" ds:itemID="{726B6CF7-7E64-472D-93D7-25032DF2EBD5}">
+  <ds:schemaRefs>
+    <ds:schemaRef ds:uri="http://schemas.microsoft.com/sharepoint/v3/contenttype/forms"/>
+  </ds:schemaRefs>
+</ds:datastoreItem>
+</file>
+
 <file path=customXml/itemProps4.xml><?xml version="1.0" encoding="utf-8"?>
-<ds:datastoreItem xmlns:ds="http://schemas.openxmlformats.org/officeDocument/2006/customXml" ds:itemID="{6CB21BB0-788E-4F79-B323-967902F404D8}">
+<ds:datastoreItem xmlns:ds="http://schemas.openxmlformats.org/officeDocument/2006/customXml" ds:itemID="{88CF2BD8-8EA2-4EF6-9CBA-B34558E9B157}">
   <ds:schemaRefs>
     <ds:schemaRef ds:uri="http://schemas.openxmlformats.org/officeDocument/2006/bibliography"/>
   </ds:schemaRefs>

</xml_diff>

<commit_message>
uml so faltam algumas citaçoes e comecei levantamento de requisitos
</commit_message>
<xml_diff>
--- a/Monografia/TCC  03.10.docx
+++ b/Monografia/TCC  03.10.docx
@@ -5392,22 +5392,19 @@
         <w:t xml:space="preserve">tecnologias para mitigar os problemas de atrasos tecnológicos nas academias visando principalmente as academias locais. </w:t>
       </w:r>
     </w:p>
-    <w:p>
-      <w:bookmarkStart w:id="2" w:name="_GoBack"/>
+    <w:p/>
+    <w:p>
+      <w:pPr>
+        <w:pStyle w:val="Ttulo1"/>
+      </w:pPr>
+      <w:bookmarkStart w:id="2" w:name="_Toc116528171"/>
+      <w:r>
+        <w:t xml:space="preserve">2.1 </w:t>
+      </w:r>
+      <w:r>
+        <w:t>HTML</w:t>
+      </w:r>
       <w:bookmarkEnd w:id="2"/>
-    </w:p>
-    <w:p>
-      <w:pPr>
-        <w:pStyle w:val="Ttulo1"/>
-      </w:pPr>
-      <w:bookmarkStart w:id="3" w:name="_Toc116528171"/>
-      <w:r>
-        <w:t xml:space="preserve">2.1 </w:t>
-      </w:r>
-      <w:r>
-        <w:t>HTML</w:t>
-      </w:r>
-      <w:bookmarkEnd w:id="3"/>
     </w:p>
     <w:p>
       <w:r>
@@ -6533,11 +6530,11 @@
       <w:pPr>
         <w:pStyle w:val="Ttulo1"/>
       </w:pPr>
-      <w:bookmarkStart w:id="4" w:name="_Toc116528172"/>
+      <w:bookmarkStart w:id="3" w:name="_Toc116528172"/>
       <w:r>
         <w:t>2.2 CSS</w:t>
       </w:r>
-      <w:bookmarkEnd w:id="4"/>
+      <w:bookmarkEnd w:id="3"/>
     </w:p>
     <w:p>
       <w:r>
@@ -7961,11 +7958,11 @@
       <w:pPr>
         <w:pStyle w:val="Ttulo1"/>
       </w:pPr>
-      <w:bookmarkStart w:id="5" w:name="_Toc116528173"/>
+      <w:bookmarkStart w:id="4" w:name="_Toc116528173"/>
       <w:r>
         <w:t>2.3 BOOTSTRAP</w:t>
       </w:r>
-      <w:bookmarkEnd w:id="5"/>
+      <w:bookmarkEnd w:id="4"/>
     </w:p>
     <w:p>
       <w:pPr>
@@ -9180,7 +9177,7 @@
           <w:rFonts w:cs="Arial"/>
         </w:rPr>
       </w:pPr>
-      <w:bookmarkStart w:id="6" w:name="_Toc116528174"/>
+      <w:bookmarkStart w:id="5" w:name="_Toc116528174"/>
       <w:r>
         <w:rPr>
           <w:rFonts w:cs="Arial"/>
@@ -9206,7 +9203,7 @@
         </w:rPr>
         <w:t>JavaScript</w:t>
       </w:r>
-      <w:bookmarkEnd w:id="6"/>
+      <w:bookmarkEnd w:id="5"/>
       <w:proofErr w:type="spellEnd"/>
     </w:p>
     <w:p>
@@ -9550,7 +9547,7 @@
       <w:pPr>
         <w:pStyle w:val="Ttulo1"/>
       </w:pPr>
-      <w:bookmarkStart w:id="7" w:name="_Toc116528175"/>
+      <w:bookmarkStart w:id="6" w:name="_Toc116528175"/>
       <w:r>
         <w:t>2.</w:t>
       </w:r>
@@ -9560,7 +9557,7 @@
       <w:r>
         <w:t xml:space="preserve"> PHP</w:t>
       </w:r>
-      <w:bookmarkEnd w:id="7"/>
+      <w:bookmarkEnd w:id="6"/>
     </w:p>
     <w:p>
       <w:r>
@@ -11016,7 +11013,7 @@
           <w:rFonts w:cs="Arial"/>
         </w:rPr>
       </w:pPr>
-      <w:bookmarkStart w:id="8" w:name="_Toc116528176"/>
+      <w:bookmarkStart w:id="7" w:name="_Toc116528176"/>
       <w:r>
         <w:rPr>
           <w:rFonts w:cs="Arial"/>
@@ -11041,7 +11038,7 @@
         </w:rPr>
         <w:t>ARAVEL</w:t>
       </w:r>
-      <w:bookmarkEnd w:id="8"/>
+      <w:bookmarkEnd w:id="7"/>
     </w:p>
     <w:p>
       <w:r>
@@ -11836,7 +11833,7 @@
       <w:pPr>
         <w:pStyle w:val="Legendafiguras"/>
       </w:pPr>
-      <w:bookmarkStart w:id="9" w:name="_Hlk116343141"/>
+      <w:bookmarkStart w:id="8" w:name="_Hlk116343141"/>
       <w:r>
         <w:t xml:space="preserve">Fonte: </w:t>
       </w:r>
@@ -11844,7 +11841,7 @@
         <w:t>Silva (2017).</w:t>
       </w:r>
     </w:p>
-    <w:bookmarkEnd w:id="9"/>
+    <w:bookmarkEnd w:id="8"/>
     <w:p>
       <w:pPr>
         <w:rPr>
@@ -15494,7 +15491,7 @@
           <w:rFonts w:cs="Arial"/>
         </w:rPr>
       </w:pPr>
-      <w:bookmarkStart w:id="10" w:name="_Toc116528177"/>
+      <w:bookmarkStart w:id="9" w:name="_Toc116528177"/>
       <w:r>
         <w:rPr>
           <w:rFonts w:cs="Arial"/>
@@ -15531,7 +15528,7 @@
         </w:rPr>
         <w:t>BANCO DE DADOS</w:t>
       </w:r>
-      <w:bookmarkEnd w:id="10"/>
+      <w:bookmarkEnd w:id="9"/>
     </w:p>
     <w:p>
       <w:r>
@@ -16194,7 +16191,7 @@
           <w:rFonts w:cs="Arial"/>
         </w:rPr>
       </w:pPr>
-      <w:bookmarkStart w:id="11" w:name="_Toc116528178"/>
+      <w:bookmarkStart w:id="10" w:name="_Toc116528178"/>
       <w:r>
         <w:rPr>
           <w:rFonts w:cs="Arial"/>
@@ -16214,7 +16211,7 @@
         </w:rPr>
         <w:t>.1 Abordagem Relacional</w:t>
       </w:r>
-      <w:bookmarkEnd w:id="11"/>
+      <w:bookmarkEnd w:id="10"/>
     </w:p>
     <w:p>
       <w:r>
@@ -16474,7 +16471,7 @@
           <w:rFonts w:cs="Arial"/>
         </w:rPr>
       </w:pPr>
-      <w:bookmarkStart w:id="12" w:name="_Toc116528179"/>
+      <w:bookmarkStart w:id="11" w:name="_Toc116528179"/>
       <w:r>
         <w:rPr>
           <w:rFonts w:cs="Arial"/>
@@ -16493,6 +16490,35 @@
         </w:rPr>
         <w:t>.2 Normalização</w:t>
       </w:r>
+      <w:bookmarkEnd w:id="11"/>
+    </w:p>
+    <w:p/>
+    <w:p>
+      <w:pPr>
+        <w:pStyle w:val="Ttulo1"/>
+        <w:rPr>
+          <w:rFonts w:cs="Arial"/>
+        </w:rPr>
+      </w:pPr>
+      <w:bookmarkStart w:id="12" w:name="_Toc116528180"/>
+      <w:r>
+        <w:rPr>
+          <w:rFonts w:cs="Arial"/>
+        </w:rPr>
+        <w:t>2.</w:t>
+      </w:r>
+      <w:r>
+        <w:rPr>
+          <w:rFonts w:cs="Arial"/>
+        </w:rPr>
+        <w:t>7</w:t>
+      </w:r>
+      <w:r>
+        <w:rPr>
+          <w:rFonts w:cs="Arial"/>
+        </w:rPr>
+        <w:t>.3 Dicionário de Dados</w:t>
+      </w:r>
       <w:bookmarkEnd w:id="12"/>
     </w:p>
     <w:p/>
@@ -16503,7 +16529,7 @@
           <w:rFonts w:cs="Arial"/>
         </w:rPr>
       </w:pPr>
-      <w:bookmarkStart w:id="13" w:name="_Toc116528180"/>
+      <w:bookmarkStart w:id="13" w:name="_Toc116528181"/>
       <w:r>
         <w:rPr>
           <w:rFonts w:cs="Arial"/>
@@ -16514,16 +16540,115 @@
         <w:rPr>
           <w:rFonts w:cs="Arial"/>
         </w:rPr>
-        <w:t>7</w:t>
-      </w:r>
-      <w:r>
-        <w:rPr>
-          <w:rFonts w:cs="Arial"/>
-        </w:rPr>
-        <w:t>.3 Dicionário de Dados</w:t>
+        <w:t>8</w:t>
+      </w:r>
+      <w:r>
+        <w:rPr>
+          <w:rFonts w:cs="Arial"/>
+        </w:rPr>
+        <w:t xml:space="preserve"> UML</w:t>
       </w:r>
       <w:bookmarkEnd w:id="13"/>
     </w:p>
+    <w:p>
+      <w:r>
+        <w:t xml:space="preserve">A </w:t>
+      </w:r>
+      <w:proofErr w:type="spellStart"/>
+      <w:r>
+        <w:rPr>
+          <w:i/>
+        </w:rPr>
+        <w:t>Unifed</w:t>
+      </w:r>
+      <w:proofErr w:type="spellEnd"/>
+      <w:r>
+        <w:rPr>
+          <w:i/>
+        </w:rPr>
+        <w:t xml:space="preserve"> </w:t>
+      </w:r>
+      <w:proofErr w:type="spellStart"/>
+      <w:r>
+        <w:rPr>
+          <w:i/>
+        </w:rPr>
+        <w:t>Modeling</w:t>
+      </w:r>
+      <w:proofErr w:type="spellEnd"/>
+      <w:r>
+        <w:rPr>
+          <w:i/>
+        </w:rPr>
+        <w:t xml:space="preserve"> </w:t>
+      </w:r>
+      <w:proofErr w:type="spellStart"/>
+      <w:r>
+        <w:rPr>
+          <w:i/>
+        </w:rPr>
+        <w:t>Language</w:t>
+      </w:r>
+      <w:proofErr w:type="spellEnd"/>
+      <w:r>
+        <w:t xml:space="preserve"> ou linguagem de modelo unificada (UML) é uma ferramenta de modelagem e planejamento visual de projetos de </w:t>
+      </w:r>
+      <w:r>
+        <w:rPr>
+          <w:i/>
+        </w:rPr>
+        <w:t>software</w:t>
+      </w:r>
+      <w:r>
+        <w:t>. Uma UML mostra diversos tipos de pré-modelos ou esboços de diagramas, dentre todos os diagramas, os mais utilizados para este serviço são os diagramas de classe e de sequência (</w:t>
+      </w:r>
+      <w:proofErr w:type="spellStart"/>
+      <w:r>
+        <w:t>Larman</w:t>
+      </w:r>
+      <w:proofErr w:type="spellEnd"/>
+      <w:r>
+        <w:t>, 2000). Utilizando-se dos diagramas questão presentes na UML com intuito de ter a pré-visualização dos</w:t>
+      </w:r>
+      <w:r>
+        <w:t xml:space="preserve"> requisitos e escopo do projeto</w:t>
+      </w:r>
+      <w:r>
+        <w:t xml:space="preserve"> e auxilia também na visualização plena da comunicação dos objetos no sistema. Os diagramas dependem completamente da UML para ter suas funcionalidades ela é também constituída por quatorze diagramas sendo eles os mais utilizados os diagramas de classe, diagrama de caso de uso, diagrama de sequência e diagrama de atividade. Tais diagramas facilitam a comunicação dentro do ambiente de trabalho, comunicação entre cliente e funcionário, pois dissipa as dúvidas dos clientes através da idealização dos projetos visuais, auxilia a manutenção </w:t>
+      </w:r>
+      <w:r>
+        <w:t xml:space="preserve">do projeto </w:t>
+      </w:r>
+      <w:r>
+        <w:t xml:space="preserve">de forma fácil e dinâmica. </w:t>
+      </w:r>
+    </w:p>
+    <w:p>
+      <w:r>
+        <w:t>A UML tem uma ferramenta muito interessante chamada levantamento de requisitos, o levantamento de requisitos</w:t>
+      </w:r>
+      <w:r>
+        <w:t xml:space="preserve"> consiste em conjecturar os requisitos funcionais ou não funcionais necessários para a conclusão do trabalho e UML </w:t>
+      </w:r>
+      <w:r>
+        <w:t xml:space="preserve">está presente na construção de todas as aplicações e projetos </w:t>
+      </w:r>
+      <w:r>
+        <w:t xml:space="preserve">de sistemas de </w:t>
+      </w:r>
+      <w:r>
+        <w:rPr>
+          <w:i/>
+        </w:rPr>
+        <w:t>software</w:t>
+      </w:r>
+      <w:r>
+        <w:t xml:space="preserve"> </w:t>
+      </w:r>
+      <w:r>
+        <w:t>o que à faz ser confundida por muitos como uma linguagem de programação.</w:t>
+      </w:r>
+    </w:p>
     <w:p/>
     <w:p>
       <w:pPr>
@@ -16532,7 +16657,7 @@
           <w:rFonts w:cs="Arial"/>
         </w:rPr>
       </w:pPr>
-      <w:bookmarkStart w:id="14" w:name="_Toc116528181"/>
+      <w:bookmarkStart w:id="14" w:name="_Toc116528182"/>
       <w:r>
         <w:rPr>
           <w:rFonts w:cs="Arial"/>
@@ -16549,103 +16674,41 @@
         <w:rPr>
           <w:rFonts w:cs="Arial"/>
         </w:rPr>
-        <w:t xml:space="preserve"> UML</w:t>
+        <w:t>.1 Levantamento de Requisitos</w:t>
       </w:r>
       <w:bookmarkEnd w:id="14"/>
     </w:p>
     <w:p>
       <w:r>
-        <w:t xml:space="preserve"> A </w:t>
-      </w:r>
-      <w:proofErr w:type="spellStart"/>
-      <w:r>
-        <w:rPr>
-          <w:i/>
-        </w:rPr>
-        <w:t>Unifed</w:t>
-      </w:r>
-      <w:proofErr w:type="spellEnd"/>
-      <w:r>
-        <w:rPr>
-          <w:i/>
-        </w:rPr>
+        <w:t xml:space="preserve">O levantamento de requisitos é uma ferramenta pertencente a UML, </w:t>
+      </w:r>
+      <w:r>
+        <w:t>sua principal função é</w:t>
+      </w:r>
+      <w:r>
+        <w:t xml:space="preserve"> que o usuário e o desenvolvedor tenham a mesma visão do problema </w:t>
+      </w:r>
+      <w:r>
+        <w:lastRenderedPageBreak/>
+        <w:t>a ser resolvido e</w:t>
+      </w:r>
+      <w:r>
+        <w:t xml:space="preserve"> levantar o que o cliente quer e precisa, ou seja, entender o cliente e estar a par das regras e processos de neg</w:t>
+      </w:r>
+      <w:r>
+        <w:t>ócio, é necessário verificar a viabilidade da aplicação</w:t>
+      </w:r>
+      <w:r>
+        <w:t xml:space="preserve"> se é possível ou não fazer a aplicação e de que forma fazer o projeto, observar também o que cada componente vai realizar no sistema. </w:t>
+      </w:r>
+      <w:bookmarkStart w:id="15" w:name="_GoBack"/>
+      <w:bookmarkEnd w:id="15"/>
+    </w:p>
+    <w:p>
+      <w:r>
         <w:t xml:space="preserve"> </w:t>
       </w:r>
-      <w:proofErr w:type="spellStart"/>
-      <w:r>
-        <w:rPr>
-          <w:i/>
-        </w:rPr>
-        <w:t>Modeling</w:t>
-      </w:r>
-      <w:proofErr w:type="spellEnd"/>
-      <w:r>
-        <w:rPr>
-          <w:i/>
-        </w:rPr>
-        <w:t xml:space="preserve"> </w:t>
-      </w:r>
-      <w:proofErr w:type="spellStart"/>
-      <w:r>
-        <w:rPr>
-          <w:i/>
-        </w:rPr>
-        <w:t>Language</w:t>
-      </w:r>
-      <w:proofErr w:type="spellEnd"/>
-      <w:r>
-        <w:t xml:space="preserve"> (UML)</w:t>
-      </w:r>
-      <w:r>
-        <w:t xml:space="preserve"> é uma</w:t>
-      </w:r>
-      <w:r>
-        <w:t xml:space="preserve"> </w:t>
-      </w:r>
-      <w:r>
-        <w:t xml:space="preserve">ferramenta de modelagem e planejamento de projetos </w:t>
-      </w:r>
-      <w:r>
-        <w:t xml:space="preserve">visuais através </w:t>
-      </w:r>
-      <w:r>
-        <w:t xml:space="preserve">de diagramas. A </w:t>
-      </w:r>
-      <w:r>
-        <w:t>UML</w:t>
-      </w:r>
-      <w:r>
-        <w:t xml:space="preserve"> é constituída por dezesseis diagramas</w:t>
-      </w:r>
-      <w:r>
-        <w:t xml:space="preserve"> no que </w:t>
-      </w:r>
-      <w:r>
-        <w:t>facilita a comunicação dentro do ambiente de trabalho</w:t>
-      </w:r>
-      <w:r>
-        <w:t>, comunicação entre cliente e funcionário sanando as dúvidas</w:t>
-      </w:r>
-      <w:r>
-        <w:t xml:space="preserve"> dos clientes</w:t>
-      </w:r>
-      <w:r>
-        <w:t xml:space="preserve"> </w:t>
-      </w:r>
-      <w:r>
-        <w:t xml:space="preserve">através da idealização dos diagramas, </w:t>
-      </w:r>
-      <w:r>
-        <w:t xml:space="preserve">auxilia a manutenção de forma </w:t>
-      </w:r>
-      <w:r>
-        <w:t xml:space="preserve">fácil e dinâmica.  </w:t>
-      </w:r>
-      <w:r>
-        <w:t xml:space="preserve"> </w:t>
-      </w:r>
-    </w:p>
-    <w:p/>
+    </w:p>
     <w:p>
       <w:pPr>
         <w:pStyle w:val="Ttulo1"/>
@@ -16653,45 +16716,11 @@
           <w:rFonts w:cs="Arial"/>
         </w:rPr>
       </w:pPr>
-      <w:bookmarkStart w:id="15" w:name="_Toc116528182"/>
-      <w:r>
-        <w:rPr>
-          <w:rFonts w:cs="Arial"/>
-        </w:rPr>
-        <w:t>2.</w:t>
-      </w:r>
-      <w:r>
-        <w:rPr>
-          <w:rFonts w:cs="Arial"/>
-        </w:rPr>
-        <w:t>8</w:t>
-      </w:r>
-      <w:r>
-        <w:rPr>
-          <w:rFonts w:cs="Arial"/>
-        </w:rPr>
-        <w:t>.1 Levantamento de Requisitos</w:t>
-      </w:r>
-      <w:bookmarkEnd w:id="15"/>
-    </w:p>
-    <w:p>
-      <w:r>
-        <w:t xml:space="preserve">O levantamento de requisitos é uma ferramenta pertencente a UML, </w:t>
-      </w:r>
-    </w:p>
-    <w:p>
-      <w:pPr>
-        <w:pStyle w:val="Ttulo1"/>
-        <w:rPr>
-          <w:rFonts w:cs="Arial"/>
-        </w:rPr>
-      </w:pPr>
       <w:bookmarkStart w:id="16" w:name="_Toc116528183"/>
       <w:r>
         <w:rPr>
           <w:rFonts w:cs="Arial"/>
         </w:rPr>
-        <w:lastRenderedPageBreak/>
         <w:t>2.</w:t>
       </w:r>
       <w:r>
@@ -16985,13 +17014,24 @@
           <w:szCs w:val="28"/>
         </w:rPr>
       </w:pPr>
-      <w:r>
+    </w:p>
+    <w:p>
+      <w:pPr>
+        <w:jc w:val="center"/>
         <w:rPr>
           <w:b/>
           <w:bCs/>
           <w:sz w:val="28"/>
           <w:szCs w:val="28"/>
         </w:rPr>
+      </w:pPr>
+      <w:r>
+        <w:rPr>
+          <w:b/>
+          <w:bCs/>
+          <w:sz w:val="28"/>
+          <w:szCs w:val="28"/>
+        </w:rPr>
         <w:t>REFERENCIAS</w:t>
       </w:r>
     </w:p>
@@ -17014,1153 +17054,1168 @@
           <w:szCs w:val="20"/>
           <w:shd w:val="clear" w:color="auto" w:fill="FFFFFF"/>
         </w:rPr>
+        <w:t>ALVES, WILLIAM PEREIRA. </w:t>
+      </w:r>
+      <w:r>
+        <w:rPr>
+          <w:rFonts w:cs="Arial"/>
+          <w:b/>
+          <w:bCs/>
+          <w:color w:val="222222"/>
+          <w:sz w:val="20"/>
+          <w:szCs w:val="20"/>
+          <w:shd w:val="clear" w:color="auto" w:fill="FFFFFF"/>
+        </w:rPr>
+        <w:t>Banco de dados</w:t>
+      </w:r>
+      <w:r>
+        <w:rPr>
+          <w:rFonts w:cs="Arial"/>
+          <w:color w:val="222222"/>
+          <w:sz w:val="20"/>
+          <w:szCs w:val="20"/>
+          <w:shd w:val="clear" w:color="auto" w:fill="FFFFFF"/>
+        </w:rPr>
+        <w:t>. Saraiva Educação SA, 2014.</w:t>
+      </w:r>
+    </w:p>
+    <w:p>
+      <w:pPr>
+        <w:spacing w:line="240" w:lineRule="auto"/>
+        <w:rPr>
+          <w:sz w:val="20"/>
+          <w:szCs w:val="20"/>
+          <w:lang w:val="en-US"/>
+        </w:rPr>
+      </w:pPr>
+      <w:r>
+        <w:rPr>
+          <w:rFonts w:cs="Arial"/>
+          <w:color w:val="222222"/>
+          <w:sz w:val="20"/>
+          <w:szCs w:val="20"/>
+          <w:shd w:val="clear" w:color="auto" w:fill="FFFFFF"/>
+        </w:rPr>
+        <w:t>ARAÚJO, M. A. P. Modelagem de Dados–Teoria e Prática. </w:t>
+      </w:r>
+      <w:r>
+        <w:rPr>
+          <w:rFonts w:cs="Arial"/>
+          <w:b/>
+          <w:bCs/>
+          <w:color w:val="222222"/>
+          <w:sz w:val="20"/>
+          <w:szCs w:val="20"/>
+          <w:shd w:val="clear" w:color="auto" w:fill="FFFFFF"/>
+        </w:rPr>
+        <w:t>Revista Saber Digital</w:t>
+      </w:r>
+      <w:r>
+        <w:rPr>
+          <w:rFonts w:cs="Arial"/>
+          <w:color w:val="222222"/>
+          <w:sz w:val="20"/>
+          <w:szCs w:val="20"/>
+          <w:shd w:val="clear" w:color="auto" w:fill="FFFFFF"/>
+        </w:rPr>
+        <w:t>, v. 1, n. 01, p. 27-64, 2008.</w:t>
+      </w:r>
+    </w:p>
+    <w:p>
+      <w:pPr>
+        <w:spacing w:line="240" w:lineRule="auto"/>
+        <w:rPr>
+          <w:sz w:val="20"/>
+          <w:szCs w:val="20"/>
+        </w:rPr>
+      </w:pPr>
+      <w:r>
+        <w:rPr>
+          <w:sz w:val="20"/>
+          <w:szCs w:val="20"/>
+          <w:lang w:val="en-US"/>
+        </w:rPr>
+        <w:t xml:space="preserve">MCCOOL, Shawn. </w:t>
+      </w:r>
+      <w:proofErr w:type="spellStart"/>
+      <w:r>
+        <w:rPr>
+          <w:b/>
+          <w:bCs/>
+          <w:sz w:val="20"/>
+          <w:szCs w:val="20"/>
+          <w:lang w:val="en-US"/>
+        </w:rPr>
+        <w:t>Laravel</w:t>
+      </w:r>
+      <w:proofErr w:type="spellEnd"/>
+      <w:r>
+        <w:rPr>
+          <w:b/>
+          <w:bCs/>
+          <w:sz w:val="20"/>
+          <w:szCs w:val="20"/>
+          <w:lang w:val="en-US"/>
+        </w:rPr>
+        <w:t xml:space="preserve"> starter</w:t>
+      </w:r>
+      <w:r>
+        <w:rPr>
+          <w:sz w:val="20"/>
+          <w:szCs w:val="20"/>
+          <w:lang w:val="en-US"/>
+        </w:rPr>
+        <w:t xml:space="preserve">. </w:t>
+      </w:r>
+      <w:proofErr w:type="spellStart"/>
+      <w:r>
+        <w:rPr>
+          <w:sz w:val="20"/>
+          <w:szCs w:val="20"/>
+        </w:rPr>
+        <w:t>Packt</w:t>
+      </w:r>
+      <w:proofErr w:type="spellEnd"/>
+      <w:r>
+        <w:rPr>
+          <w:sz w:val="20"/>
+          <w:szCs w:val="20"/>
+        </w:rPr>
+        <w:t xml:space="preserve"> </w:t>
+      </w:r>
+      <w:proofErr w:type="spellStart"/>
+      <w:r>
+        <w:rPr>
+          <w:sz w:val="20"/>
+          <w:szCs w:val="20"/>
+        </w:rPr>
+        <w:t>Publishing</w:t>
+      </w:r>
+      <w:proofErr w:type="spellEnd"/>
+      <w:r>
+        <w:rPr>
+          <w:sz w:val="20"/>
+          <w:szCs w:val="20"/>
+        </w:rPr>
+        <w:t>, 2012.</w:t>
+      </w:r>
+    </w:p>
+    <w:p>
+      <w:pPr>
+        <w:spacing w:line="240" w:lineRule="auto"/>
+        <w:rPr>
+          <w:sz w:val="20"/>
+          <w:szCs w:val="20"/>
+        </w:rPr>
+      </w:pPr>
+      <w:r>
+        <w:rPr>
+          <w:rFonts w:cs="Arial"/>
+          <w:color w:val="222222"/>
+          <w:sz w:val="20"/>
+          <w:szCs w:val="20"/>
+          <w:shd w:val="clear" w:color="auto" w:fill="FFFFFF"/>
+        </w:rPr>
+        <w:t xml:space="preserve">BAZZI, Cláudio </w:t>
+      </w:r>
+      <w:proofErr w:type="spellStart"/>
+      <w:r>
+        <w:rPr>
+          <w:rFonts w:cs="Arial"/>
+          <w:color w:val="222222"/>
+          <w:sz w:val="20"/>
+          <w:szCs w:val="20"/>
+          <w:shd w:val="clear" w:color="auto" w:fill="FFFFFF"/>
+        </w:rPr>
+        <w:t>Leones</w:t>
+      </w:r>
+      <w:proofErr w:type="spellEnd"/>
+      <w:r>
+        <w:rPr>
+          <w:rFonts w:cs="Arial"/>
+          <w:color w:val="222222"/>
+          <w:sz w:val="20"/>
+          <w:szCs w:val="20"/>
+          <w:shd w:val="clear" w:color="auto" w:fill="FFFFFF"/>
+        </w:rPr>
+        <w:t>. Introdução a Banco de Dados. 2018.</w:t>
+      </w:r>
+    </w:p>
+    <w:p>
+      <w:pPr>
+        <w:spacing w:line="240" w:lineRule="auto"/>
+        <w:rPr>
+          <w:sz w:val="20"/>
+          <w:szCs w:val="20"/>
+        </w:rPr>
+      </w:pPr>
+      <w:r>
+        <w:rPr>
+          <w:sz w:val="20"/>
+          <w:szCs w:val="20"/>
+        </w:rPr>
+        <w:t xml:space="preserve">CALDEIRA, Carlos. </w:t>
+      </w:r>
+      <w:r>
+        <w:rPr>
+          <w:b/>
+          <w:bCs/>
+          <w:sz w:val="20"/>
+          <w:szCs w:val="20"/>
+        </w:rPr>
+        <w:t>Introdução ao HTML</w:t>
+      </w:r>
+      <w:r>
+        <w:rPr>
+          <w:sz w:val="20"/>
+          <w:szCs w:val="20"/>
+        </w:rPr>
+        <w:t>. 2015</w:t>
+      </w:r>
+      <w:r>
+        <w:rPr>
+          <w:sz w:val="20"/>
+          <w:szCs w:val="20"/>
+        </w:rPr>
+        <w:t>.</w:t>
+      </w:r>
+    </w:p>
+    <w:p>
+      <w:pPr>
+        <w:spacing w:line="240" w:lineRule="auto"/>
+        <w:rPr>
+          <w:rFonts w:cs="Arial"/>
+          <w:color w:val="222222"/>
+          <w:sz w:val="20"/>
+          <w:szCs w:val="20"/>
+          <w:shd w:val="clear" w:color="auto" w:fill="FFFFFF"/>
+        </w:rPr>
+      </w:pPr>
+      <w:r>
+        <w:rPr>
+          <w:rFonts w:cs="Arial"/>
+          <w:color w:val="222222"/>
+          <w:sz w:val="20"/>
+          <w:szCs w:val="20"/>
+          <w:shd w:val="clear" w:color="auto" w:fill="FFFFFF"/>
+        </w:rPr>
+        <w:t>CARDOSO, GISELLE CRISTINA; CARDOSO, VIRGÍNIA M. </w:t>
+      </w:r>
+      <w:r>
+        <w:rPr>
+          <w:rFonts w:cs="Arial"/>
+          <w:b/>
+          <w:bCs/>
+          <w:color w:val="222222"/>
+          <w:sz w:val="20"/>
+          <w:szCs w:val="20"/>
+          <w:shd w:val="clear" w:color="auto" w:fill="FFFFFF"/>
+        </w:rPr>
+        <w:t>Sistema de banco de dados</w:t>
+      </w:r>
+      <w:r>
+        <w:rPr>
+          <w:rFonts w:cs="Arial"/>
+          <w:color w:val="222222"/>
+          <w:sz w:val="20"/>
+          <w:szCs w:val="20"/>
+          <w:shd w:val="clear" w:color="auto" w:fill="FFFFFF"/>
+        </w:rPr>
+        <w:t>. Saraiva Educação SA, 2017.</w:t>
+      </w:r>
+    </w:p>
+    <w:p>
+      <w:pPr>
+        <w:spacing w:line="240" w:lineRule="auto"/>
+        <w:rPr>
+          <w:sz w:val="20"/>
+          <w:szCs w:val="20"/>
+        </w:rPr>
+      </w:pPr>
+      <w:r>
+        <w:rPr>
+          <w:rFonts w:cs="Arial"/>
+          <w:color w:val="222222"/>
+          <w:sz w:val="20"/>
+          <w:szCs w:val="20"/>
+          <w:shd w:val="clear" w:color="auto" w:fill="FFFFFF"/>
+        </w:rPr>
+        <w:t>CINTRA, Glauber Ferreira. Banco de Dados. 2012</w:t>
+      </w:r>
+      <w:r>
+        <w:rPr>
+          <w:sz w:val="20"/>
+          <w:szCs w:val="20"/>
+        </w:rPr>
+        <w:t>.</w:t>
+      </w:r>
+    </w:p>
+    <w:p>
+      <w:pPr>
+        <w:spacing w:line="240" w:lineRule="auto"/>
+        <w:rPr>
+          <w:sz w:val="20"/>
+          <w:szCs w:val="20"/>
+          <w:lang w:val="en-US"/>
+        </w:rPr>
+      </w:pPr>
+      <w:r>
+        <w:rPr>
+          <w:sz w:val="20"/>
+          <w:szCs w:val="20"/>
+          <w:lang w:val="en-US"/>
+        </w:rPr>
+        <w:t xml:space="preserve">CONVERSE, Tim; PARK, Joyce. </w:t>
+      </w:r>
+      <w:r>
+        <w:rPr>
+          <w:b/>
+          <w:bCs/>
+          <w:sz w:val="20"/>
+          <w:szCs w:val="20"/>
+          <w:lang w:val="en-US"/>
+        </w:rPr>
+        <w:t xml:space="preserve">PHP: a </w:t>
+      </w:r>
+      <w:proofErr w:type="spellStart"/>
+      <w:r>
+        <w:rPr>
+          <w:b/>
+          <w:bCs/>
+          <w:sz w:val="20"/>
+          <w:szCs w:val="20"/>
+          <w:lang w:val="en-US"/>
+        </w:rPr>
+        <w:t>bíblia</w:t>
+      </w:r>
+      <w:proofErr w:type="spellEnd"/>
+      <w:r>
+        <w:rPr>
+          <w:sz w:val="20"/>
+          <w:szCs w:val="20"/>
+          <w:lang w:val="en-US"/>
+        </w:rPr>
+        <w:t>. Gulf Professional Publishing, 2003.</w:t>
+      </w:r>
+    </w:p>
+    <w:p>
+      <w:pPr>
+        <w:spacing w:line="240" w:lineRule="auto"/>
+        <w:rPr>
+          <w:sz w:val="20"/>
+          <w:szCs w:val="20"/>
+        </w:rPr>
+      </w:pPr>
+      <w:r>
+        <w:rPr>
+          <w:sz w:val="20"/>
+          <w:szCs w:val="20"/>
+        </w:rPr>
+        <w:t xml:space="preserve">COSTA, Carlos J. Desenvolvimento para </w:t>
+      </w:r>
+      <w:proofErr w:type="gramStart"/>
+      <w:r>
+        <w:rPr>
+          <w:sz w:val="20"/>
+          <w:szCs w:val="20"/>
+        </w:rPr>
+        <w:t>web .</w:t>
+      </w:r>
+      <w:proofErr w:type="gramEnd"/>
+      <w:r>
+        <w:rPr>
+          <w:sz w:val="20"/>
+          <w:szCs w:val="20"/>
+        </w:rPr>
+        <w:t xml:space="preserve"> ITML </w:t>
+      </w:r>
+      <w:proofErr w:type="spellStart"/>
+      <w:r>
+        <w:rPr>
+          <w:sz w:val="20"/>
+          <w:szCs w:val="20"/>
+        </w:rPr>
+        <w:t>press</w:t>
+      </w:r>
+      <w:proofErr w:type="spellEnd"/>
+      <w:r>
+        <w:rPr>
+          <w:sz w:val="20"/>
+          <w:szCs w:val="20"/>
+        </w:rPr>
+        <w:t>/</w:t>
+      </w:r>
+      <w:proofErr w:type="spellStart"/>
+      <w:r>
+        <w:rPr>
+          <w:sz w:val="20"/>
+          <w:szCs w:val="20"/>
+        </w:rPr>
+        <w:t>Lusocredito</w:t>
+      </w:r>
+      <w:proofErr w:type="spellEnd"/>
+      <w:r>
+        <w:rPr>
+          <w:sz w:val="20"/>
+          <w:szCs w:val="20"/>
+        </w:rPr>
+        <w:t>, 2007.</w:t>
+      </w:r>
+    </w:p>
+    <w:p>
+      <w:pPr>
+        <w:spacing w:line="240" w:lineRule="auto"/>
+        <w:rPr>
+          <w:sz w:val="20"/>
+          <w:szCs w:val="20"/>
+        </w:rPr>
+      </w:pPr>
+      <w:r>
+        <w:rPr>
+          <w:sz w:val="20"/>
+          <w:szCs w:val="20"/>
+        </w:rPr>
+        <w:t xml:space="preserve">DALL’OGLIO, Pablo. </w:t>
+      </w:r>
+      <w:r>
+        <w:rPr>
+          <w:b/>
+          <w:bCs/>
+          <w:sz w:val="20"/>
+          <w:szCs w:val="20"/>
+        </w:rPr>
+        <w:t>PHP Programando com Orientação a Objetos</w:t>
+      </w:r>
+      <w:r>
+        <w:rPr>
+          <w:sz w:val="20"/>
+          <w:szCs w:val="20"/>
+        </w:rPr>
+        <w:t xml:space="preserve"> 3ª Edição. </w:t>
+      </w:r>
+      <w:proofErr w:type="spellStart"/>
+      <w:r>
+        <w:rPr>
+          <w:sz w:val="20"/>
+          <w:szCs w:val="20"/>
+        </w:rPr>
+        <w:t>Novatec</w:t>
+      </w:r>
+      <w:proofErr w:type="spellEnd"/>
+      <w:r>
+        <w:rPr>
+          <w:sz w:val="20"/>
+          <w:szCs w:val="20"/>
+        </w:rPr>
+        <w:t xml:space="preserve"> Editora, 2015.</w:t>
+      </w:r>
+    </w:p>
+    <w:p>
+      <w:pPr>
+        <w:spacing w:line="240" w:lineRule="auto"/>
+        <w:rPr>
+          <w:sz w:val="20"/>
+          <w:szCs w:val="20"/>
+        </w:rPr>
+      </w:pPr>
+      <w:r>
+        <w:rPr>
+          <w:sz w:val="20"/>
+          <w:szCs w:val="20"/>
+        </w:rPr>
+        <w:t xml:space="preserve">DOUGLAS, Michael; MARABESI, Matheus. </w:t>
+      </w:r>
+      <w:r>
+        <w:rPr>
+          <w:b/>
+          <w:bCs/>
+          <w:sz w:val="20"/>
+          <w:szCs w:val="20"/>
+        </w:rPr>
+        <w:t xml:space="preserve">Aprendendo </w:t>
+      </w:r>
+      <w:proofErr w:type="spellStart"/>
+      <w:r>
+        <w:rPr>
+          <w:b/>
+          <w:bCs/>
+          <w:sz w:val="20"/>
+          <w:szCs w:val="20"/>
+        </w:rPr>
+        <w:t>Laravel</w:t>
+      </w:r>
+      <w:proofErr w:type="spellEnd"/>
+      <w:r>
+        <w:rPr>
+          <w:b/>
+          <w:bCs/>
+          <w:sz w:val="20"/>
+          <w:szCs w:val="20"/>
+        </w:rPr>
+        <w:t>: O framework PHP dos artesãos da web</w:t>
+      </w:r>
+      <w:r>
+        <w:rPr>
+          <w:sz w:val="20"/>
+          <w:szCs w:val="20"/>
+        </w:rPr>
+        <w:t xml:space="preserve">. </w:t>
+      </w:r>
+      <w:proofErr w:type="spellStart"/>
+      <w:r>
+        <w:rPr>
+          <w:sz w:val="20"/>
+          <w:szCs w:val="20"/>
+        </w:rPr>
+        <w:t>Novatec</w:t>
+      </w:r>
+      <w:proofErr w:type="spellEnd"/>
+      <w:r>
+        <w:rPr>
+          <w:sz w:val="20"/>
+          <w:szCs w:val="20"/>
+        </w:rPr>
+        <w:t xml:space="preserve"> Editora, 2017.</w:t>
+      </w:r>
+    </w:p>
+    <w:p>
+      <w:pPr>
+        <w:spacing w:line="240" w:lineRule="auto"/>
+        <w:rPr>
+          <w:sz w:val="20"/>
+          <w:szCs w:val="20"/>
+        </w:rPr>
+      </w:pPr>
+      <w:r>
+        <w:rPr>
+          <w:sz w:val="20"/>
+          <w:szCs w:val="20"/>
+        </w:rPr>
+        <w:t xml:space="preserve">FLANAGAN, David. </w:t>
+      </w:r>
+      <w:proofErr w:type="spellStart"/>
+      <w:r>
+        <w:rPr>
+          <w:b/>
+          <w:bCs/>
+          <w:sz w:val="20"/>
+          <w:szCs w:val="20"/>
+        </w:rPr>
+        <w:t>JavaScript</w:t>
+      </w:r>
+      <w:proofErr w:type="spellEnd"/>
+      <w:r>
+        <w:rPr>
+          <w:b/>
+          <w:bCs/>
+          <w:sz w:val="20"/>
+          <w:szCs w:val="20"/>
+        </w:rPr>
+        <w:t>: o guia definitivo</w:t>
+      </w:r>
+      <w:r>
+        <w:rPr>
+          <w:sz w:val="20"/>
+          <w:szCs w:val="20"/>
+        </w:rPr>
+        <w:t xml:space="preserve">. </w:t>
+      </w:r>
+      <w:proofErr w:type="spellStart"/>
+      <w:r>
+        <w:rPr>
+          <w:sz w:val="20"/>
+          <w:szCs w:val="20"/>
+        </w:rPr>
+        <w:t>Bookman</w:t>
+      </w:r>
+      <w:proofErr w:type="spellEnd"/>
+      <w:r>
+        <w:rPr>
+          <w:sz w:val="20"/>
+          <w:szCs w:val="20"/>
+        </w:rPr>
+        <w:t xml:space="preserve"> Editora, 2004.</w:t>
+      </w:r>
+    </w:p>
+    <w:p>
+      <w:pPr>
+        <w:spacing w:line="240" w:lineRule="auto"/>
+        <w:rPr>
+          <w:sz w:val="20"/>
+          <w:szCs w:val="20"/>
+        </w:rPr>
+      </w:pPr>
+      <w:r>
+        <w:rPr>
+          <w:sz w:val="20"/>
+          <w:szCs w:val="20"/>
+        </w:rPr>
+        <w:t xml:space="preserve">FLATSCHART, Fábio. </w:t>
+      </w:r>
+      <w:r>
+        <w:rPr>
+          <w:b/>
+          <w:bCs/>
+          <w:sz w:val="20"/>
+          <w:szCs w:val="20"/>
+        </w:rPr>
+        <w:t>HTML 5-Embarque Imediato</w:t>
+      </w:r>
+      <w:r>
+        <w:rPr>
+          <w:sz w:val="20"/>
+          <w:szCs w:val="20"/>
+        </w:rPr>
+        <w:t xml:space="preserve">. </w:t>
+      </w:r>
+      <w:proofErr w:type="spellStart"/>
+      <w:r>
+        <w:rPr>
+          <w:sz w:val="20"/>
+          <w:szCs w:val="20"/>
+        </w:rPr>
+        <w:t>Brasport</w:t>
+      </w:r>
+      <w:proofErr w:type="spellEnd"/>
+      <w:r>
+        <w:rPr>
+          <w:sz w:val="20"/>
+          <w:szCs w:val="20"/>
+        </w:rPr>
+        <w:t>, 2011.</w:t>
+      </w:r>
+    </w:p>
+    <w:p>
+      <w:pPr>
+        <w:spacing w:line="240" w:lineRule="auto"/>
+        <w:rPr>
+          <w:sz w:val="20"/>
+          <w:szCs w:val="20"/>
+          <w:lang w:val="en-US"/>
+        </w:rPr>
+      </w:pPr>
+      <w:r>
+        <w:rPr>
+          <w:sz w:val="20"/>
+          <w:szCs w:val="20"/>
+        </w:rPr>
+        <w:t xml:space="preserve">GABARDO, Ademir C. </w:t>
+      </w:r>
+      <w:proofErr w:type="spellStart"/>
+      <w:r>
+        <w:rPr>
+          <w:b/>
+          <w:bCs/>
+          <w:sz w:val="20"/>
+          <w:szCs w:val="20"/>
+        </w:rPr>
+        <w:t>Laravel</w:t>
+      </w:r>
+      <w:proofErr w:type="spellEnd"/>
+      <w:r>
+        <w:rPr>
+          <w:b/>
+          <w:bCs/>
+          <w:sz w:val="20"/>
+          <w:szCs w:val="20"/>
+        </w:rPr>
+        <w:t xml:space="preserve"> para ninjas</w:t>
+      </w:r>
+      <w:r>
+        <w:rPr>
+          <w:sz w:val="20"/>
+          <w:szCs w:val="20"/>
+        </w:rPr>
+        <w:t xml:space="preserve">. </w:t>
+      </w:r>
+      <w:proofErr w:type="spellStart"/>
+      <w:r>
+        <w:rPr>
+          <w:sz w:val="20"/>
+          <w:szCs w:val="20"/>
+          <w:lang w:val="en-US"/>
+        </w:rPr>
+        <w:t>Novatec</w:t>
+      </w:r>
+      <w:proofErr w:type="spellEnd"/>
+      <w:r>
+        <w:rPr>
+          <w:sz w:val="20"/>
+          <w:szCs w:val="20"/>
+          <w:lang w:val="en-US"/>
+        </w:rPr>
+        <w:t xml:space="preserve"> </w:t>
+      </w:r>
+      <w:proofErr w:type="spellStart"/>
+      <w:r>
+        <w:rPr>
+          <w:sz w:val="20"/>
+          <w:szCs w:val="20"/>
+          <w:lang w:val="en-US"/>
+        </w:rPr>
+        <w:t>Editora</w:t>
+      </w:r>
+      <w:proofErr w:type="spellEnd"/>
+      <w:r>
+        <w:rPr>
+          <w:sz w:val="20"/>
+          <w:szCs w:val="20"/>
+          <w:lang w:val="en-US"/>
+        </w:rPr>
+        <w:t>, 2017.</w:t>
+      </w:r>
+    </w:p>
+    <w:p>
+      <w:pPr>
+        <w:spacing w:line="240" w:lineRule="auto"/>
+        <w:rPr>
+          <w:sz w:val="20"/>
+          <w:szCs w:val="20"/>
+        </w:rPr>
+      </w:pPr>
+      <w:r>
+        <w:rPr>
+          <w:sz w:val="20"/>
+          <w:szCs w:val="20"/>
+        </w:rPr>
+        <w:t xml:space="preserve">GRILLO, Filipe Del Nero; FORTES, Renata </w:t>
+      </w:r>
+      <w:proofErr w:type="spellStart"/>
+      <w:r>
+        <w:rPr>
+          <w:sz w:val="20"/>
+          <w:szCs w:val="20"/>
+        </w:rPr>
+        <w:t>Pontin</w:t>
+      </w:r>
+      <w:proofErr w:type="spellEnd"/>
+      <w:r>
+        <w:rPr>
+          <w:sz w:val="20"/>
+          <w:szCs w:val="20"/>
+        </w:rPr>
+        <w:t xml:space="preserve"> de Mattos. </w:t>
+      </w:r>
+      <w:r>
+        <w:rPr>
+          <w:b/>
+          <w:bCs/>
+          <w:sz w:val="20"/>
+          <w:szCs w:val="20"/>
+        </w:rPr>
+        <w:t xml:space="preserve">Aprendendo </w:t>
+      </w:r>
+      <w:proofErr w:type="spellStart"/>
+      <w:r>
+        <w:rPr>
+          <w:b/>
+          <w:bCs/>
+          <w:sz w:val="20"/>
+          <w:szCs w:val="20"/>
+        </w:rPr>
+        <w:t>JavaScript</w:t>
+      </w:r>
+      <w:proofErr w:type="spellEnd"/>
+      <w:r>
+        <w:rPr>
+          <w:sz w:val="20"/>
+          <w:szCs w:val="20"/>
+        </w:rPr>
+        <w:t>. São Carlos: USP, 2008.</w:t>
+      </w:r>
+    </w:p>
+    <w:p>
+      <w:pPr>
+        <w:spacing w:line="240" w:lineRule="auto"/>
+        <w:rPr>
+          <w:sz w:val="20"/>
+          <w:szCs w:val="20"/>
+        </w:rPr>
+      </w:pPr>
+      <w:r>
+        <w:rPr>
+          <w:sz w:val="20"/>
+          <w:szCs w:val="20"/>
+        </w:rPr>
+        <w:t>JOBSTRAIBIZER, Flávia. </w:t>
+      </w:r>
+      <w:r>
+        <w:rPr>
+          <w:b/>
+          <w:bCs/>
+          <w:sz w:val="20"/>
+          <w:szCs w:val="20"/>
+        </w:rPr>
+        <w:t>Criação de sites com o CSS</w:t>
+      </w:r>
+      <w:r>
+        <w:rPr>
+          <w:sz w:val="20"/>
+          <w:szCs w:val="20"/>
+        </w:rPr>
+        <w:t>. Universo dos Livros Editora, 2009.</w:t>
+      </w:r>
+    </w:p>
+    <w:p>
+      <w:pPr>
+        <w:spacing w:line="240" w:lineRule="auto"/>
+        <w:rPr>
+          <w:sz w:val="20"/>
+          <w:szCs w:val="20"/>
+        </w:rPr>
+      </w:pPr>
+      <w:r>
+        <w:rPr>
+          <w:sz w:val="20"/>
+          <w:szCs w:val="20"/>
+        </w:rPr>
+        <w:t xml:space="preserve">JR LEWIS, Joseph R.; MOSCOVITZ, </w:t>
+      </w:r>
+      <w:proofErr w:type="spellStart"/>
+      <w:r>
+        <w:rPr>
+          <w:sz w:val="20"/>
+          <w:szCs w:val="20"/>
+        </w:rPr>
+        <w:t>Meitar</w:t>
+      </w:r>
+      <w:proofErr w:type="spellEnd"/>
+      <w:r>
+        <w:rPr>
+          <w:sz w:val="20"/>
+          <w:szCs w:val="20"/>
+        </w:rPr>
+        <w:t xml:space="preserve">. </w:t>
+      </w:r>
+      <w:proofErr w:type="spellStart"/>
+      <w:r>
+        <w:rPr>
+          <w:b/>
+          <w:bCs/>
+          <w:sz w:val="20"/>
+          <w:szCs w:val="20"/>
+        </w:rPr>
+        <w:t>Css</w:t>
+      </w:r>
+      <w:proofErr w:type="spellEnd"/>
+      <w:r>
+        <w:rPr>
+          <w:b/>
+          <w:bCs/>
+          <w:sz w:val="20"/>
+          <w:szCs w:val="20"/>
+        </w:rPr>
+        <w:t xml:space="preserve"> avançado</w:t>
+      </w:r>
+      <w:r>
+        <w:rPr>
+          <w:sz w:val="20"/>
+          <w:szCs w:val="20"/>
+        </w:rPr>
+        <w:t>. Tradução de Edgard B, p. 16, 2010</w:t>
+      </w:r>
+    </w:p>
+    <w:p>
+      <w:pPr>
+        <w:rPr>
+          <w:sz w:val="20"/>
+          <w:szCs w:val="20"/>
+        </w:rPr>
+      </w:pPr>
+      <w:r>
+        <w:rPr>
+          <w:sz w:val="20"/>
+          <w:szCs w:val="20"/>
+        </w:rPr>
+        <w:t xml:space="preserve">LARMAN, Craig. Utilizando UML e padrões. </w:t>
+      </w:r>
+      <w:proofErr w:type="spellStart"/>
+      <w:r>
+        <w:rPr>
+          <w:sz w:val="20"/>
+          <w:szCs w:val="20"/>
+        </w:rPr>
+        <w:t>Bookman</w:t>
+      </w:r>
+      <w:proofErr w:type="spellEnd"/>
+      <w:r>
+        <w:rPr>
+          <w:sz w:val="20"/>
+          <w:szCs w:val="20"/>
+        </w:rPr>
+        <w:t xml:space="preserve"> Editora, 2000.</w:t>
+      </w:r>
+    </w:p>
+    <w:p>
+      <w:pPr>
+        <w:spacing w:line="240" w:lineRule="auto"/>
+        <w:rPr>
+          <w:sz w:val="20"/>
+          <w:szCs w:val="20"/>
+        </w:rPr>
+      </w:pPr>
+      <w:r>
+        <w:rPr>
+          <w:sz w:val="20"/>
+          <w:szCs w:val="20"/>
+        </w:rPr>
+        <w:t xml:space="preserve">TECHIO, Gabriel </w:t>
+      </w:r>
+      <w:proofErr w:type="spellStart"/>
+      <w:r>
+        <w:rPr>
+          <w:sz w:val="20"/>
+          <w:szCs w:val="20"/>
+        </w:rPr>
+        <w:t>Bressan</w:t>
+      </w:r>
+      <w:proofErr w:type="spellEnd"/>
+      <w:r>
+        <w:rPr>
+          <w:sz w:val="20"/>
+          <w:szCs w:val="20"/>
+        </w:rPr>
+        <w:t xml:space="preserve">; CHICON, </w:t>
+      </w:r>
+      <w:proofErr w:type="spellStart"/>
+      <w:r>
+        <w:rPr>
+          <w:sz w:val="20"/>
+          <w:szCs w:val="20"/>
+        </w:rPr>
+        <w:t>Patricia</w:t>
+      </w:r>
+      <w:proofErr w:type="spellEnd"/>
+      <w:r>
+        <w:rPr>
+          <w:sz w:val="20"/>
+          <w:szCs w:val="20"/>
+        </w:rPr>
+        <w:t xml:space="preserve"> </w:t>
+      </w:r>
+      <w:proofErr w:type="spellStart"/>
+      <w:r>
+        <w:rPr>
+          <w:sz w:val="20"/>
+          <w:szCs w:val="20"/>
+        </w:rPr>
+        <w:t>Mariotto</w:t>
+      </w:r>
+      <w:proofErr w:type="spellEnd"/>
+      <w:r>
+        <w:rPr>
+          <w:sz w:val="20"/>
+          <w:szCs w:val="20"/>
+        </w:rPr>
+        <w:t xml:space="preserve"> </w:t>
+      </w:r>
+      <w:proofErr w:type="spellStart"/>
+      <w:r>
+        <w:rPr>
+          <w:sz w:val="20"/>
+          <w:szCs w:val="20"/>
+        </w:rPr>
+        <w:t>Mozzaquatro</w:t>
+      </w:r>
+      <w:proofErr w:type="spellEnd"/>
+      <w:r>
+        <w:rPr>
+          <w:sz w:val="20"/>
+          <w:szCs w:val="20"/>
+        </w:rPr>
+        <w:t xml:space="preserve">. </w:t>
+      </w:r>
+      <w:r>
+        <w:rPr>
+          <w:b/>
+          <w:bCs/>
+          <w:sz w:val="20"/>
+          <w:szCs w:val="20"/>
+        </w:rPr>
+        <w:t xml:space="preserve">Implementação dos frameworks </w:t>
+      </w:r>
+      <w:proofErr w:type="spellStart"/>
+      <w:r>
+        <w:rPr>
+          <w:b/>
+          <w:bCs/>
+          <w:sz w:val="20"/>
+          <w:szCs w:val="20"/>
+        </w:rPr>
+        <w:t>bootstrap</w:t>
+      </w:r>
+      <w:proofErr w:type="spellEnd"/>
+      <w:r>
+        <w:rPr>
+          <w:b/>
+          <w:bCs/>
+          <w:sz w:val="20"/>
+          <w:szCs w:val="20"/>
+        </w:rPr>
+        <w:t xml:space="preserve"> e Foundation aplicados na construção de um objeto de aprendizagem para o ensino da Engenharia de Software</w:t>
+      </w:r>
+      <w:r>
+        <w:rPr>
+          <w:sz w:val="20"/>
+          <w:szCs w:val="20"/>
+        </w:rPr>
+        <w:t>. 2016. 44. Monografia (Curso Super de Tecnologia da Informação)</w:t>
+      </w:r>
+      <w:r>
+        <w:rPr>
+          <w:sz w:val="20"/>
+          <w:szCs w:val="20"/>
+        </w:rPr>
+        <w:t xml:space="preserve"> - Universidade de Cruz Alta (</w:t>
+      </w:r>
+      <w:proofErr w:type="spellStart"/>
+      <w:r>
+        <w:rPr>
+          <w:sz w:val="20"/>
+          <w:szCs w:val="20"/>
+        </w:rPr>
+        <w:t>unicruz</w:t>
+      </w:r>
+      <w:proofErr w:type="spellEnd"/>
+      <w:r>
+        <w:rPr>
+          <w:sz w:val="20"/>
+          <w:szCs w:val="20"/>
+        </w:rPr>
+        <w:t>), Rio Grande do Sul, 2016.</w:t>
+      </w:r>
+    </w:p>
+    <w:p>
+      <w:pPr>
+        <w:spacing w:line="240" w:lineRule="auto"/>
+        <w:rPr>
+          <w:sz w:val="20"/>
+          <w:szCs w:val="20"/>
+        </w:rPr>
+      </w:pPr>
+      <w:r>
+        <w:rPr>
+          <w:sz w:val="20"/>
+          <w:szCs w:val="20"/>
+        </w:rPr>
+        <w:t xml:space="preserve">MENDES, Douglas Rocha. </w:t>
+      </w:r>
+      <w:r>
+        <w:rPr>
+          <w:b/>
+          <w:bCs/>
+          <w:sz w:val="20"/>
+          <w:szCs w:val="20"/>
+        </w:rPr>
+        <w:t>Programação Java com ênfase em Orientação a Objetos.</w:t>
+      </w:r>
+      <w:r>
+        <w:rPr>
+          <w:sz w:val="20"/>
+          <w:szCs w:val="20"/>
+        </w:rPr>
+        <w:t xml:space="preserve"> </w:t>
+      </w:r>
+      <w:proofErr w:type="spellStart"/>
+      <w:r>
+        <w:rPr>
+          <w:sz w:val="20"/>
+          <w:szCs w:val="20"/>
+        </w:rPr>
+        <w:t>Novatec</w:t>
+      </w:r>
+      <w:proofErr w:type="spellEnd"/>
+      <w:r>
+        <w:rPr>
+          <w:sz w:val="20"/>
+          <w:szCs w:val="20"/>
+        </w:rPr>
+        <w:t xml:space="preserve"> Editora, 2009.</w:t>
+      </w:r>
+    </w:p>
+    <w:p>
+      <w:pPr>
+        <w:spacing w:line="240" w:lineRule="auto"/>
+        <w:rPr>
+          <w:sz w:val="20"/>
+          <w:szCs w:val="20"/>
+        </w:rPr>
+      </w:pPr>
+      <w:r>
+        <w:rPr>
+          <w:sz w:val="20"/>
+          <w:szCs w:val="20"/>
+        </w:rPr>
+        <w:t>SILVA, Arthur de Almeida Pereira da.</w:t>
+      </w:r>
+      <w:r>
+        <w:rPr>
+          <w:sz w:val="20"/>
+          <w:szCs w:val="20"/>
+        </w:rPr>
+        <w:t xml:space="preserve"> </w:t>
+      </w:r>
+      <w:r>
+        <w:rPr>
+          <w:b/>
+          <w:bCs/>
+          <w:sz w:val="20"/>
+          <w:szCs w:val="20"/>
+        </w:rPr>
+        <w:t>DESIGN RESPONSIVO: TÉCNICAS, FRAMEWORKS E FERRAMENTAS</w:t>
+      </w:r>
+      <w:r>
+        <w:rPr>
+          <w:sz w:val="20"/>
+          <w:szCs w:val="20"/>
+        </w:rPr>
+        <w:t>.</w:t>
+      </w:r>
+      <w:r>
+        <w:rPr>
+          <w:sz w:val="20"/>
+          <w:szCs w:val="20"/>
+        </w:rPr>
+        <w:t xml:space="preserve"> </w:t>
+      </w:r>
+      <w:r>
+        <w:rPr>
+          <w:sz w:val="20"/>
+          <w:szCs w:val="20"/>
+        </w:rPr>
+        <w:t>2014. 86 f. TCC (Graduação) -Curso de Sistemas de Informação, Centro de Ciências Exatas e Tecnologia, Universidade Federal do Estado do Rio de Janeiro (</w:t>
+      </w:r>
+      <w:proofErr w:type="spellStart"/>
+      <w:r>
+        <w:rPr>
+          <w:sz w:val="20"/>
+          <w:szCs w:val="20"/>
+        </w:rPr>
+        <w:t>unirio</w:t>
+      </w:r>
+      <w:proofErr w:type="spellEnd"/>
+      <w:r>
+        <w:rPr>
+          <w:sz w:val="20"/>
+          <w:szCs w:val="20"/>
+        </w:rPr>
+        <w:t>), Rio de Janeiro, 2014.</w:t>
+      </w:r>
+    </w:p>
+    <w:p>
+      <w:pPr>
+        <w:spacing w:line="240" w:lineRule="auto"/>
+        <w:rPr>
+          <w:sz w:val="20"/>
+          <w:szCs w:val="20"/>
+        </w:rPr>
+      </w:pPr>
+      <w:r>
+        <w:rPr>
+          <w:sz w:val="20"/>
+          <w:szCs w:val="20"/>
+        </w:rPr>
         <w:lastRenderedPageBreak/>
-        <w:t>ALVES, WILLIAM PEREIRA. </w:t>
-      </w:r>
-      <w:r>
-        <w:rPr>
-          <w:rFonts w:cs="Arial"/>
-          <w:b/>
-          <w:bCs/>
-          <w:color w:val="222222"/>
-          <w:sz w:val="20"/>
-          <w:szCs w:val="20"/>
-          <w:shd w:val="clear" w:color="auto" w:fill="FFFFFF"/>
-        </w:rPr>
-        <w:t>Banco de dados</w:t>
-      </w:r>
-      <w:r>
-        <w:rPr>
-          <w:rFonts w:cs="Arial"/>
-          <w:color w:val="222222"/>
-          <w:sz w:val="20"/>
-          <w:szCs w:val="20"/>
-          <w:shd w:val="clear" w:color="auto" w:fill="FFFFFF"/>
-        </w:rPr>
-        <w:t>. Saraiva Educação SA, 2014.</w:t>
-      </w:r>
-    </w:p>
-    <w:p>
-      <w:pPr>
-        <w:spacing w:line="240" w:lineRule="auto"/>
-        <w:rPr>
-          <w:sz w:val="20"/>
-          <w:szCs w:val="20"/>
-          <w:lang w:val="en-US"/>
-        </w:rPr>
-      </w:pPr>
-      <w:r>
-        <w:rPr>
-          <w:rFonts w:cs="Arial"/>
-          <w:color w:val="222222"/>
-          <w:sz w:val="20"/>
-          <w:szCs w:val="20"/>
-          <w:shd w:val="clear" w:color="auto" w:fill="FFFFFF"/>
-        </w:rPr>
-        <w:t>ARAÚJO, M. A. P. Modelagem de Dados–Teoria e Prática. </w:t>
-      </w:r>
-      <w:r>
-        <w:rPr>
-          <w:rFonts w:cs="Arial"/>
-          <w:b/>
-          <w:bCs/>
-          <w:color w:val="222222"/>
-          <w:sz w:val="20"/>
-          <w:szCs w:val="20"/>
-          <w:shd w:val="clear" w:color="auto" w:fill="FFFFFF"/>
-        </w:rPr>
-        <w:t>Revista Saber Digital</w:t>
-      </w:r>
-      <w:r>
-        <w:rPr>
-          <w:rFonts w:cs="Arial"/>
-          <w:color w:val="222222"/>
-          <w:sz w:val="20"/>
-          <w:szCs w:val="20"/>
-          <w:shd w:val="clear" w:color="auto" w:fill="FFFFFF"/>
-        </w:rPr>
-        <w:t>, v. 1, n. 01, p. 27-64, 2008.</w:t>
-      </w:r>
-    </w:p>
-    <w:p>
-      <w:pPr>
-        <w:spacing w:line="240" w:lineRule="auto"/>
-        <w:rPr>
-          <w:sz w:val="20"/>
-          <w:szCs w:val="20"/>
-        </w:rPr>
-      </w:pPr>
-      <w:r>
-        <w:rPr>
-          <w:sz w:val="20"/>
-          <w:szCs w:val="20"/>
-          <w:lang w:val="en-US"/>
-        </w:rPr>
-        <w:t xml:space="preserve">MCCOOL, Shawn. </w:t>
-      </w:r>
-      <w:proofErr w:type="spellStart"/>
-      <w:r>
-        <w:rPr>
-          <w:b/>
-          <w:bCs/>
-          <w:sz w:val="20"/>
-          <w:szCs w:val="20"/>
-          <w:lang w:val="en-US"/>
-        </w:rPr>
-        <w:t>Laravel</w:t>
-      </w:r>
-      <w:proofErr w:type="spellEnd"/>
-      <w:r>
-        <w:rPr>
-          <w:b/>
-          <w:bCs/>
-          <w:sz w:val="20"/>
-          <w:szCs w:val="20"/>
-          <w:lang w:val="en-US"/>
-        </w:rPr>
-        <w:t xml:space="preserve"> starter</w:t>
-      </w:r>
-      <w:r>
-        <w:rPr>
-          <w:sz w:val="20"/>
-          <w:szCs w:val="20"/>
-          <w:lang w:val="en-US"/>
-        </w:rPr>
-        <w:t xml:space="preserve">. </w:t>
-      </w:r>
-      <w:proofErr w:type="spellStart"/>
-      <w:r>
-        <w:rPr>
-          <w:sz w:val="20"/>
-          <w:szCs w:val="20"/>
-        </w:rPr>
-        <w:t>Packt</w:t>
-      </w:r>
-      <w:proofErr w:type="spellEnd"/>
-      <w:r>
-        <w:rPr>
-          <w:sz w:val="20"/>
-          <w:szCs w:val="20"/>
-        </w:rPr>
-        <w:t xml:space="preserve"> </w:t>
-      </w:r>
-      <w:proofErr w:type="spellStart"/>
-      <w:r>
-        <w:rPr>
-          <w:sz w:val="20"/>
-          <w:szCs w:val="20"/>
-        </w:rPr>
-        <w:t>Publishing</w:t>
-      </w:r>
-      <w:proofErr w:type="spellEnd"/>
-      <w:r>
-        <w:rPr>
-          <w:sz w:val="20"/>
-          <w:szCs w:val="20"/>
-        </w:rPr>
-        <w:t>, 2012.</w:t>
-      </w:r>
-    </w:p>
-    <w:p>
-      <w:pPr>
-        <w:spacing w:line="240" w:lineRule="auto"/>
-        <w:rPr>
-          <w:sz w:val="20"/>
-          <w:szCs w:val="20"/>
-        </w:rPr>
-      </w:pPr>
-      <w:r>
-        <w:rPr>
-          <w:rFonts w:cs="Arial"/>
-          <w:color w:val="222222"/>
-          <w:sz w:val="20"/>
-          <w:szCs w:val="20"/>
-          <w:shd w:val="clear" w:color="auto" w:fill="FFFFFF"/>
-        </w:rPr>
-        <w:t xml:space="preserve">BAZZI, Cláudio </w:t>
-      </w:r>
-      <w:proofErr w:type="spellStart"/>
-      <w:r>
-        <w:rPr>
-          <w:rFonts w:cs="Arial"/>
-          <w:color w:val="222222"/>
-          <w:sz w:val="20"/>
-          <w:szCs w:val="20"/>
-          <w:shd w:val="clear" w:color="auto" w:fill="FFFFFF"/>
-        </w:rPr>
-        <w:t>Leones</w:t>
-      </w:r>
-      <w:proofErr w:type="spellEnd"/>
-      <w:r>
-        <w:rPr>
-          <w:rFonts w:cs="Arial"/>
-          <w:color w:val="222222"/>
-          <w:sz w:val="20"/>
-          <w:szCs w:val="20"/>
-          <w:shd w:val="clear" w:color="auto" w:fill="FFFFFF"/>
-        </w:rPr>
-        <w:t>. Introdução a Banco de Dados. 2018.</w:t>
-      </w:r>
-    </w:p>
-    <w:p>
-      <w:pPr>
-        <w:spacing w:line="240" w:lineRule="auto"/>
-        <w:rPr>
-          <w:sz w:val="20"/>
-          <w:szCs w:val="20"/>
-        </w:rPr>
-      </w:pPr>
-      <w:r>
-        <w:rPr>
-          <w:sz w:val="20"/>
-          <w:szCs w:val="20"/>
-        </w:rPr>
-        <w:t xml:space="preserve">CALDEIRA, Carlos. </w:t>
-      </w:r>
-      <w:r>
-        <w:rPr>
-          <w:b/>
-          <w:bCs/>
-          <w:sz w:val="20"/>
-          <w:szCs w:val="20"/>
-        </w:rPr>
-        <w:t>Introdução ao HTML</w:t>
-      </w:r>
-      <w:r>
-        <w:rPr>
-          <w:sz w:val="20"/>
-          <w:szCs w:val="20"/>
-        </w:rPr>
-        <w:t>. 2015</w:t>
-      </w:r>
-      <w:r>
-        <w:rPr>
-          <w:sz w:val="20"/>
-          <w:szCs w:val="20"/>
-        </w:rPr>
-        <w:t>.</w:t>
-      </w:r>
-    </w:p>
-    <w:p>
-      <w:pPr>
-        <w:spacing w:line="240" w:lineRule="auto"/>
-        <w:rPr>
-          <w:rFonts w:cs="Arial"/>
-          <w:color w:val="222222"/>
-          <w:sz w:val="20"/>
-          <w:szCs w:val="20"/>
-          <w:shd w:val="clear" w:color="auto" w:fill="FFFFFF"/>
-        </w:rPr>
-      </w:pPr>
-      <w:r>
-        <w:rPr>
-          <w:rFonts w:cs="Arial"/>
-          <w:color w:val="222222"/>
-          <w:sz w:val="20"/>
-          <w:szCs w:val="20"/>
-          <w:shd w:val="clear" w:color="auto" w:fill="FFFFFF"/>
-        </w:rPr>
-        <w:t>CARDOSO, GISELLE CRISTINA; CARDOSO, VIRGÍNIA M. </w:t>
-      </w:r>
-      <w:r>
-        <w:rPr>
-          <w:rFonts w:cs="Arial"/>
-          <w:b/>
-          <w:bCs/>
-          <w:color w:val="222222"/>
-          <w:sz w:val="20"/>
-          <w:szCs w:val="20"/>
-          <w:shd w:val="clear" w:color="auto" w:fill="FFFFFF"/>
-        </w:rPr>
-        <w:t>Sistema de banco de dados</w:t>
-      </w:r>
-      <w:r>
-        <w:rPr>
-          <w:rFonts w:cs="Arial"/>
-          <w:color w:val="222222"/>
-          <w:sz w:val="20"/>
-          <w:szCs w:val="20"/>
-          <w:shd w:val="clear" w:color="auto" w:fill="FFFFFF"/>
-        </w:rPr>
-        <w:t>. Saraiva Educação SA, 2017.</w:t>
-      </w:r>
-    </w:p>
-    <w:p>
-      <w:pPr>
-        <w:spacing w:line="240" w:lineRule="auto"/>
-        <w:rPr>
-          <w:sz w:val="20"/>
-          <w:szCs w:val="20"/>
-        </w:rPr>
-      </w:pPr>
-      <w:r>
-        <w:rPr>
-          <w:rFonts w:cs="Arial"/>
-          <w:color w:val="222222"/>
-          <w:sz w:val="20"/>
-          <w:szCs w:val="20"/>
-          <w:shd w:val="clear" w:color="auto" w:fill="FFFFFF"/>
-        </w:rPr>
-        <w:t>CINTRA, Glauber Ferreira. Banco de Dados. 2012</w:t>
-      </w:r>
-      <w:r>
-        <w:rPr>
-          <w:sz w:val="20"/>
-          <w:szCs w:val="20"/>
-        </w:rPr>
-        <w:t>.</w:t>
-      </w:r>
-    </w:p>
-    <w:p>
-      <w:pPr>
-        <w:spacing w:line="240" w:lineRule="auto"/>
-        <w:rPr>
-          <w:sz w:val="20"/>
-          <w:szCs w:val="20"/>
-          <w:lang w:val="en-US"/>
-        </w:rPr>
-      </w:pPr>
-      <w:r>
-        <w:rPr>
-          <w:sz w:val="20"/>
-          <w:szCs w:val="20"/>
-          <w:lang w:val="en-US"/>
-        </w:rPr>
-        <w:t xml:space="preserve">CONVERSE, Tim; PARK, Joyce. </w:t>
-      </w:r>
-      <w:r>
-        <w:rPr>
-          <w:b/>
-          <w:bCs/>
-          <w:sz w:val="20"/>
-          <w:szCs w:val="20"/>
-          <w:lang w:val="en-US"/>
-        </w:rPr>
-        <w:t xml:space="preserve">PHP: a </w:t>
-      </w:r>
-      <w:proofErr w:type="spellStart"/>
-      <w:r>
-        <w:rPr>
-          <w:b/>
-          <w:bCs/>
-          <w:sz w:val="20"/>
-          <w:szCs w:val="20"/>
-          <w:lang w:val="en-US"/>
-        </w:rPr>
-        <w:t>bíblia</w:t>
-      </w:r>
-      <w:proofErr w:type="spellEnd"/>
-      <w:r>
-        <w:rPr>
-          <w:sz w:val="20"/>
-          <w:szCs w:val="20"/>
-          <w:lang w:val="en-US"/>
-        </w:rPr>
-        <w:t>. Gulf Professional Publishing, 2003.</w:t>
-      </w:r>
-    </w:p>
-    <w:p>
-      <w:pPr>
-        <w:spacing w:line="240" w:lineRule="auto"/>
-        <w:rPr>
-          <w:sz w:val="20"/>
-          <w:szCs w:val="20"/>
-        </w:rPr>
-      </w:pPr>
-      <w:r>
-        <w:rPr>
-          <w:sz w:val="20"/>
-          <w:szCs w:val="20"/>
-        </w:rPr>
-        <w:t xml:space="preserve">COSTA, Carlos J. Desenvolvimento para </w:t>
-      </w:r>
-      <w:proofErr w:type="gramStart"/>
-      <w:r>
-        <w:rPr>
-          <w:sz w:val="20"/>
-          <w:szCs w:val="20"/>
-        </w:rPr>
-        <w:t>web .</w:t>
-      </w:r>
-      <w:proofErr w:type="gramEnd"/>
-      <w:r>
-        <w:rPr>
-          <w:sz w:val="20"/>
-          <w:szCs w:val="20"/>
-        </w:rPr>
-        <w:t xml:space="preserve"> ITML </w:t>
-      </w:r>
-      <w:proofErr w:type="spellStart"/>
-      <w:r>
-        <w:rPr>
-          <w:sz w:val="20"/>
-          <w:szCs w:val="20"/>
-        </w:rPr>
-        <w:t>press</w:t>
-      </w:r>
-      <w:proofErr w:type="spellEnd"/>
-      <w:r>
-        <w:rPr>
-          <w:sz w:val="20"/>
-          <w:szCs w:val="20"/>
-        </w:rPr>
-        <w:t>/</w:t>
-      </w:r>
-      <w:proofErr w:type="spellStart"/>
-      <w:r>
-        <w:rPr>
-          <w:sz w:val="20"/>
-          <w:szCs w:val="20"/>
-        </w:rPr>
-        <w:t>Lusocredito</w:t>
-      </w:r>
-      <w:proofErr w:type="spellEnd"/>
-      <w:r>
-        <w:rPr>
-          <w:sz w:val="20"/>
-          <w:szCs w:val="20"/>
-        </w:rPr>
-        <w:t>, 2007.</w:t>
-      </w:r>
-    </w:p>
-    <w:p>
-      <w:pPr>
-        <w:spacing w:line="240" w:lineRule="auto"/>
-        <w:rPr>
-          <w:sz w:val="20"/>
-          <w:szCs w:val="20"/>
-        </w:rPr>
-      </w:pPr>
-      <w:r>
-        <w:rPr>
-          <w:sz w:val="20"/>
-          <w:szCs w:val="20"/>
-        </w:rPr>
-        <w:t xml:space="preserve">DALL’OGLIO, Pablo. </w:t>
-      </w:r>
-      <w:r>
-        <w:rPr>
-          <w:b/>
-          <w:bCs/>
-          <w:sz w:val="20"/>
-          <w:szCs w:val="20"/>
-        </w:rPr>
-        <w:t>PHP Programando com Orientação a Objetos</w:t>
-      </w:r>
-      <w:r>
-        <w:rPr>
-          <w:sz w:val="20"/>
-          <w:szCs w:val="20"/>
-        </w:rPr>
-        <w:t xml:space="preserve"> 3ª Edição. </w:t>
-      </w:r>
-      <w:proofErr w:type="spellStart"/>
-      <w:r>
-        <w:rPr>
-          <w:sz w:val="20"/>
-          <w:szCs w:val="20"/>
-        </w:rPr>
-        <w:t>Novatec</w:t>
-      </w:r>
-      <w:proofErr w:type="spellEnd"/>
-      <w:r>
-        <w:rPr>
-          <w:sz w:val="20"/>
-          <w:szCs w:val="20"/>
-        </w:rPr>
-        <w:t xml:space="preserve"> Editora, 2015.</w:t>
-      </w:r>
-    </w:p>
-    <w:p>
-      <w:pPr>
-        <w:spacing w:line="240" w:lineRule="auto"/>
-        <w:rPr>
-          <w:sz w:val="20"/>
-          <w:szCs w:val="20"/>
-        </w:rPr>
-      </w:pPr>
-      <w:r>
-        <w:rPr>
-          <w:sz w:val="20"/>
-          <w:szCs w:val="20"/>
-        </w:rPr>
-        <w:t xml:space="preserve">DOUGLAS, Michael; MARABESI, Matheus. </w:t>
-      </w:r>
-      <w:r>
-        <w:rPr>
-          <w:b/>
-          <w:bCs/>
-          <w:sz w:val="20"/>
-          <w:szCs w:val="20"/>
-        </w:rPr>
-        <w:t xml:space="preserve">Aprendendo </w:t>
-      </w:r>
-      <w:proofErr w:type="spellStart"/>
-      <w:r>
-        <w:rPr>
-          <w:b/>
-          <w:bCs/>
-          <w:sz w:val="20"/>
-          <w:szCs w:val="20"/>
-        </w:rPr>
-        <w:t>Laravel</w:t>
-      </w:r>
-      <w:proofErr w:type="spellEnd"/>
-      <w:r>
-        <w:rPr>
-          <w:b/>
-          <w:bCs/>
-          <w:sz w:val="20"/>
-          <w:szCs w:val="20"/>
-        </w:rPr>
-        <w:t>: O framework PHP dos artesãos da web</w:t>
-      </w:r>
-      <w:r>
-        <w:rPr>
-          <w:sz w:val="20"/>
-          <w:szCs w:val="20"/>
-        </w:rPr>
-        <w:t xml:space="preserve">. </w:t>
-      </w:r>
-      <w:proofErr w:type="spellStart"/>
-      <w:r>
-        <w:rPr>
-          <w:sz w:val="20"/>
-          <w:szCs w:val="20"/>
-        </w:rPr>
-        <w:t>Novatec</w:t>
-      </w:r>
-      <w:proofErr w:type="spellEnd"/>
-      <w:r>
-        <w:rPr>
-          <w:sz w:val="20"/>
-          <w:szCs w:val="20"/>
-        </w:rPr>
-        <w:t xml:space="preserve"> Editora, 2017.</w:t>
-      </w:r>
-    </w:p>
-    <w:p>
-      <w:pPr>
-        <w:spacing w:line="240" w:lineRule="auto"/>
-        <w:rPr>
-          <w:sz w:val="20"/>
-          <w:szCs w:val="20"/>
-        </w:rPr>
-      </w:pPr>
-      <w:r>
-        <w:rPr>
-          <w:sz w:val="20"/>
-          <w:szCs w:val="20"/>
-        </w:rPr>
-        <w:t xml:space="preserve">FLANAGAN, David. </w:t>
-      </w:r>
-      <w:proofErr w:type="spellStart"/>
-      <w:r>
-        <w:rPr>
-          <w:b/>
-          <w:bCs/>
-          <w:sz w:val="20"/>
-          <w:szCs w:val="20"/>
-        </w:rPr>
-        <w:t>JavaScript</w:t>
-      </w:r>
-      <w:proofErr w:type="spellEnd"/>
-      <w:r>
-        <w:rPr>
-          <w:b/>
-          <w:bCs/>
-          <w:sz w:val="20"/>
-          <w:szCs w:val="20"/>
-        </w:rPr>
-        <w:t>: o guia definitivo</w:t>
-      </w:r>
-      <w:r>
-        <w:rPr>
-          <w:sz w:val="20"/>
-          <w:szCs w:val="20"/>
-        </w:rPr>
-        <w:t xml:space="preserve">. </w:t>
-      </w:r>
-      <w:proofErr w:type="spellStart"/>
-      <w:r>
-        <w:rPr>
-          <w:sz w:val="20"/>
-          <w:szCs w:val="20"/>
-        </w:rPr>
-        <w:t>Bookman</w:t>
-      </w:r>
-      <w:proofErr w:type="spellEnd"/>
-      <w:r>
-        <w:rPr>
-          <w:sz w:val="20"/>
-          <w:szCs w:val="20"/>
-        </w:rPr>
-        <w:t xml:space="preserve"> Editora, 2004.</w:t>
-      </w:r>
-    </w:p>
-    <w:p>
-      <w:pPr>
-        <w:spacing w:line="240" w:lineRule="auto"/>
-        <w:rPr>
-          <w:sz w:val="20"/>
-          <w:szCs w:val="20"/>
-        </w:rPr>
-      </w:pPr>
-      <w:r>
-        <w:rPr>
-          <w:sz w:val="20"/>
-          <w:szCs w:val="20"/>
-        </w:rPr>
-        <w:t xml:space="preserve">FLATSCHART, Fábio. </w:t>
-      </w:r>
-      <w:r>
-        <w:rPr>
-          <w:b/>
-          <w:bCs/>
-          <w:sz w:val="20"/>
-          <w:szCs w:val="20"/>
-        </w:rPr>
-        <w:t>HTML 5-Embarque Imediato</w:t>
-      </w:r>
-      <w:r>
-        <w:rPr>
-          <w:sz w:val="20"/>
-          <w:szCs w:val="20"/>
-        </w:rPr>
-        <w:t xml:space="preserve">. </w:t>
-      </w:r>
-      <w:proofErr w:type="spellStart"/>
-      <w:r>
-        <w:rPr>
-          <w:sz w:val="20"/>
-          <w:szCs w:val="20"/>
-        </w:rPr>
-        <w:t>Brasport</w:t>
-      </w:r>
-      <w:proofErr w:type="spellEnd"/>
-      <w:r>
-        <w:rPr>
-          <w:sz w:val="20"/>
-          <w:szCs w:val="20"/>
-        </w:rPr>
-        <w:t>, 2011.</w:t>
-      </w:r>
-    </w:p>
-    <w:p>
-      <w:pPr>
-        <w:spacing w:line="240" w:lineRule="auto"/>
-        <w:rPr>
-          <w:sz w:val="20"/>
-          <w:szCs w:val="20"/>
-          <w:lang w:val="en-US"/>
-        </w:rPr>
-      </w:pPr>
-      <w:r>
-        <w:rPr>
-          <w:sz w:val="20"/>
-          <w:szCs w:val="20"/>
-        </w:rPr>
-        <w:t xml:space="preserve">GABARDO, Ademir C. </w:t>
-      </w:r>
-      <w:proofErr w:type="spellStart"/>
-      <w:r>
-        <w:rPr>
-          <w:b/>
-          <w:bCs/>
-          <w:sz w:val="20"/>
-          <w:szCs w:val="20"/>
-        </w:rPr>
-        <w:t>Laravel</w:t>
-      </w:r>
-      <w:proofErr w:type="spellEnd"/>
-      <w:r>
-        <w:rPr>
-          <w:b/>
-          <w:bCs/>
-          <w:sz w:val="20"/>
-          <w:szCs w:val="20"/>
-        </w:rPr>
-        <w:t xml:space="preserve"> para ninjas</w:t>
-      </w:r>
-      <w:r>
-        <w:rPr>
-          <w:sz w:val="20"/>
-          <w:szCs w:val="20"/>
-        </w:rPr>
-        <w:t xml:space="preserve">. </w:t>
-      </w:r>
-      <w:proofErr w:type="spellStart"/>
-      <w:r>
-        <w:rPr>
-          <w:sz w:val="20"/>
-          <w:szCs w:val="20"/>
-          <w:lang w:val="en-US"/>
-        </w:rPr>
-        <w:t>Novatec</w:t>
-      </w:r>
-      <w:proofErr w:type="spellEnd"/>
-      <w:r>
-        <w:rPr>
-          <w:sz w:val="20"/>
-          <w:szCs w:val="20"/>
-          <w:lang w:val="en-US"/>
-        </w:rPr>
-        <w:t xml:space="preserve"> </w:t>
-      </w:r>
-      <w:proofErr w:type="spellStart"/>
-      <w:r>
-        <w:rPr>
-          <w:sz w:val="20"/>
-          <w:szCs w:val="20"/>
-          <w:lang w:val="en-US"/>
-        </w:rPr>
-        <w:t>Editora</w:t>
-      </w:r>
-      <w:proofErr w:type="spellEnd"/>
-      <w:r>
-        <w:rPr>
-          <w:sz w:val="20"/>
-          <w:szCs w:val="20"/>
-          <w:lang w:val="en-US"/>
-        </w:rPr>
-        <w:t>, 2017.</w:t>
-      </w:r>
-    </w:p>
-    <w:p>
-      <w:pPr>
-        <w:spacing w:line="240" w:lineRule="auto"/>
-        <w:rPr>
-          <w:sz w:val="20"/>
-          <w:szCs w:val="20"/>
-        </w:rPr>
-      </w:pPr>
-      <w:r>
-        <w:rPr>
-          <w:sz w:val="20"/>
-          <w:szCs w:val="20"/>
-        </w:rPr>
-        <w:t xml:space="preserve">GRILLO, Filipe Del Nero; FORTES, Renata </w:t>
-      </w:r>
-      <w:proofErr w:type="spellStart"/>
-      <w:r>
-        <w:rPr>
-          <w:sz w:val="20"/>
-          <w:szCs w:val="20"/>
-        </w:rPr>
-        <w:t>Pontin</w:t>
-      </w:r>
-      <w:proofErr w:type="spellEnd"/>
-      <w:r>
-        <w:rPr>
-          <w:sz w:val="20"/>
-          <w:szCs w:val="20"/>
-        </w:rPr>
-        <w:t xml:space="preserve"> de Mattos. </w:t>
-      </w:r>
-      <w:r>
-        <w:rPr>
-          <w:b/>
-          <w:bCs/>
-          <w:sz w:val="20"/>
-          <w:szCs w:val="20"/>
-        </w:rPr>
-        <w:t xml:space="preserve">Aprendendo </w:t>
-      </w:r>
-      <w:proofErr w:type="spellStart"/>
-      <w:r>
-        <w:rPr>
-          <w:b/>
-          <w:bCs/>
-          <w:sz w:val="20"/>
-          <w:szCs w:val="20"/>
-        </w:rPr>
-        <w:t>JavaScript</w:t>
-      </w:r>
-      <w:proofErr w:type="spellEnd"/>
-      <w:r>
-        <w:rPr>
-          <w:sz w:val="20"/>
-          <w:szCs w:val="20"/>
-        </w:rPr>
-        <w:t>. São Carlos: USP, 2008.</w:t>
-      </w:r>
-    </w:p>
-    <w:p>
-      <w:pPr>
-        <w:spacing w:line="240" w:lineRule="auto"/>
-        <w:rPr>
-          <w:sz w:val="20"/>
-          <w:szCs w:val="20"/>
-        </w:rPr>
-      </w:pPr>
-      <w:r>
-        <w:rPr>
-          <w:sz w:val="20"/>
-          <w:szCs w:val="20"/>
-        </w:rPr>
-        <w:t>JOBSTRAIBIZER, Flávia. </w:t>
-      </w:r>
-      <w:r>
-        <w:rPr>
-          <w:b/>
-          <w:bCs/>
-          <w:sz w:val="20"/>
-          <w:szCs w:val="20"/>
-        </w:rPr>
-        <w:t>Criação de sites com o CSS</w:t>
-      </w:r>
-      <w:r>
-        <w:rPr>
-          <w:sz w:val="20"/>
-          <w:szCs w:val="20"/>
-        </w:rPr>
-        <w:t>. Universo dos Livros Editora, 2009.</w:t>
-      </w:r>
-    </w:p>
-    <w:p>
-      <w:pPr>
-        <w:spacing w:line="240" w:lineRule="auto"/>
-        <w:rPr>
-          <w:sz w:val="20"/>
-          <w:szCs w:val="20"/>
-        </w:rPr>
-      </w:pPr>
-      <w:r>
-        <w:rPr>
-          <w:sz w:val="20"/>
-          <w:szCs w:val="20"/>
-        </w:rPr>
-        <w:t xml:space="preserve">JR LEWIS, Joseph R.; MOSCOVITZ, </w:t>
-      </w:r>
-      <w:proofErr w:type="spellStart"/>
-      <w:r>
-        <w:rPr>
-          <w:sz w:val="20"/>
-          <w:szCs w:val="20"/>
-        </w:rPr>
-        <w:t>Meitar</w:t>
-      </w:r>
-      <w:proofErr w:type="spellEnd"/>
-      <w:r>
-        <w:rPr>
-          <w:sz w:val="20"/>
-          <w:szCs w:val="20"/>
-        </w:rPr>
-        <w:t xml:space="preserve">. </w:t>
-      </w:r>
-      <w:proofErr w:type="spellStart"/>
-      <w:r>
-        <w:rPr>
-          <w:b/>
-          <w:bCs/>
-          <w:sz w:val="20"/>
-          <w:szCs w:val="20"/>
-        </w:rPr>
-        <w:t>Css</w:t>
-      </w:r>
-      <w:proofErr w:type="spellEnd"/>
-      <w:r>
-        <w:rPr>
-          <w:b/>
-          <w:bCs/>
-          <w:sz w:val="20"/>
-          <w:szCs w:val="20"/>
-        </w:rPr>
-        <w:t xml:space="preserve"> avançado</w:t>
-      </w:r>
-      <w:r>
-        <w:rPr>
-          <w:sz w:val="20"/>
-          <w:szCs w:val="20"/>
-        </w:rPr>
-        <w:t>. Tradução de Edgard B, p. 16, 2010</w:t>
-      </w:r>
-    </w:p>
-    <w:p>
-      <w:pPr>
-        <w:spacing w:line="240" w:lineRule="auto"/>
-        <w:rPr>
-          <w:sz w:val="20"/>
-          <w:szCs w:val="20"/>
-        </w:rPr>
-      </w:pPr>
-      <w:r>
-        <w:rPr>
-          <w:sz w:val="20"/>
-          <w:szCs w:val="20"/>
-        </w:rPr>
-        <w:t xml:space="preserve">TECHIO, Gabriel </w:t>
-      </w:r>
-      <w:proofErr w:type="spellStart"/>
-      <w:r>
-        <w:rPr>
-          <w:sz w:val="20"/>
-          <w:szCs w:val="20"/>
-        </w:rPr>
-        <w:t>Bressan</w:t>
-      </w:r>
-      <w:proofErr w:type="spellEnd"/>
-      <w:r>
-        <w:rPr>
-          <w:sz w:val="20"/>
-          <w:szCs w:val="20"/>
-        </w:rPr>
-        <w:t xml:space="preserve">; CHICON, </w:t>
-      </w:r>
-      <w:proofErr w:type="spellStart"/>
-      <w:r>
-        <w:rPr>
-          <w:sz w:val="20"/>
-          <w:szCs w:val="20"/>
-        </w:rPr>
-        <w:t>Patricia</w:t>
-      </w:r>
-      <w:proofErr w:type="spellEnd"/>
-      <w:r>
-        <w:rPr>
-          <w:sz w:val="20"/>
-          <w:szCs w:val="20"/>
-        </w:rPr>
-        <w:t xml:space="preserve"> </w:t>
-      </w:r>
-      <w:proofErr w:type="spellStart"/>
-      <w:r>
-        <w:rPr>
-          <w:sz w:val="20"/>
-          <w:szCs w:val="20"/>
-        </w:rPr>
-        <w:t>Mariotto</w:t>
-      </w:r>
-      <w:proofErr w:type="spellEnd"/>
-      <w:r>
-        <w:rPr>
-          <w:sz w:val="20"/>
-          <w:szCs w:val="20"/>
-        </w:rPr>
-        <w:t xml:space="preserve"> </w:t>
-      </w:r>
-      <w:proofErr w:type="spellStart"/>
-      <w:r>
-        <w:rPr>
-          <w:sz w:val="20"/>
-          <w:szCs w:val="20"/>
-        </w:rPr>
-        <w:t>Mozzaquatro</w:t>
-      </w:r>
-      <w:proofErr w:type="spellEnd"/>
-      <w:r>
-        <w:rPr>
-          <w:sz w:val="20"/>
-          <w:szCs w:val="20"/>
-        </w:rPr>
-        <w:t xml:space="preserve">. </w:t>
-      </w:r>
-      <w:r>
-        <w:rPr>
-          <w:b/>
-          <w:bCs/>
-          <w:sz w:val="20"/>
-          <w:szCs w:val="20"/>
-        </w:rPr>
-        <w:t xml:space="preserve">Implementação dos frameworks </w:t>
-      </w:r>
-      <w:proofErr w:type="spellStart"/>
-      <w:r>
-        <w:rPr>
-          <w:b/>
-          <w:bCs/>
-          <w:sz w:val="20"/>
-          <w:szCs w:val="20"/>
-        </w:rPr>
-        <w:t>bootstrap</w:t>
-      </w:r>
-      <w:proofErr w:type="spellEnd"/>
-      <w:r>
-        <w:rPr>
-          <w:b/>
-          <w:bCs/>
-          <w:sz w:val="20"/>
-          <w:szCs w:val="20"/>
-        </w:rPr>
-        <w:t xml:space="preserve"> e Foundation aplicados na construção de um objeto de aprendizagem para o ensino da Engenharia de Software</w:t>
-      </w:r>
-      <w:r>
-        <w:rPr>
-          <w:sz w:val="20"/>
-          <w:szCs w:val="20"/>
-        </w:rPr>
-        <w:t xml:space="preserve">. 2016. 44. Monografia (Curso </w:t>
-      </w:r>
-      <w:proofErr w:type="spellStart"/>
-      <w:r>
-        <w:rPr>
-          <w:sz w:val="20"/>
-          <w:szCs w:val="20"/>
-        </w:rPr>
-        <w:t>Super</w:t>
-      </w:r>
-      <w:proofErr w:type="spellEnd"/>
-      <w:r>
-        <w:rPr>
-          <w:sz w:val="20"/>
-          <w:szCs w:val="20"/>
-        </w:rPr>
-        <w:t xml:space="preserve"> de Tecnologia da Informação)</w:t>
-      </w:r>
-      <w:r>
-        <w:rPr>
-          <w:sz w:val="20"/>
-          <w:szCs w:val="20"/>
-        </w:rPr>
-        <w:t xml:space="preserve"> - Universidade de Cruz Alta (</w:t>
-      </w:r>
-      <w:proofErr w:type="spellStart"/>
-      <w:r>
-        <w:rPr>
-          <w:sz w:val="20"/>
-          <w:szCs w:val="20"/>
-        </w:rPr>
-        <w:t>unicruz</w:t>
-      </w:r>
-      <w:proofErr w:type="spellEnd"/>
-      <w:r>
-        <w:rPr>
-          <w:sz w:val="20"/>
-          <w:szCs w:val="20"/>
-        </w:rPr>
-        <w:t>), Rio Grande do Sul, 2016.</w:t>
-      </w:r>
-    </w:p>
-    <w:p>
-      <w:pPr>
-        <w:spacing w:line="240" w:lineRule="auto"/>
-        <w:rPr>
-          <w:sz w:val="20"/>
-          <w:szCs w:val="20"/>
-        </w:rPr>
-      </w:pPr>
-      <w:r>
-        <w:rPr>
-          <w:sz w:val="20"/>
-          <w:szCs w:val="20"/>
-        </w:rPr>
-        <w:t xml:space="preserve">MENDES, Douglas Rocha. </w:t>
-      </w:r>
-      <w:r>
-        <w:rPr>
-          <w:b/>
-          <w:bCs/>
-          <w:sz w:val="20"/>
-          <w:szCs w:val="20"/>
-        </w:rPr>
-        <w:t>Programação Java com ênfase em Orientação a Objetos.</w:t>
-      </w:r>
-      <w:r>
-        <w:rPr>
-          <w:sz w:val="20"/>
-          <w:szCs w:val="20"/>
-        </w:rPr>
-        <w:t xml:space="preserve"> </w:t>
-      </w:r>
-      <w:proofErr w:type="spellStart"/>
-      <w:r>
-        <w:rPr>
-          <w:sz w:val="20"/>
-          <w:szCs w:val="20"/>
-        </w:rPr>
-        <w:t>Novatec</w:t>
-      </w:r>
-      <w:proofErr w:type="spellEnd"/>
-      <w:r>
-        <w:rPr>
-          <w:sz w:val="20"/>
-          <w:szCs w:val="20"/>
-        </w:rPr>
-        <w:t xml:space="preserve"> Editora, 2009.</w:t>
-      </w:r>
-    </w:p>
-    <w:p>
-      <w:pPr>
-        <w:spacing w:line="240" w:lineRule="auto"/>
-        <w:rPr>
-          <w:sz w:val="20"/>
-          <w:szCs w:val="20"/>
-        </w:rPr>
-      </w:pPr>
-      <w:r>
-        <w:rPr>
-          <w:sz w:val="20"/>
-          <w:szCs w:val="20"/>
-        </w:rPr>
-        <w:t>SILVA, Arthur de Almeida Pereira da.</w:t>
-      </w:r>
-      <w:r>
-        <w:rPr>
-          <w:sz w:val="20"/>
-          <w:szCs w:val="20"/>
-        </w:rPr>
-        <w:t xml:space="preserve"> </w:t>
-      </w:r>
-      <w:r>
-        <w:rPr>
-          <w:b/>
-          <w:bCs/>
-          <w:sz w:val="20"/>
-          <w:szCs w:val="20"/>
-        </w:rPr>
-        <w:t>DESIGN RESPONSIVO: TÉCNICAS, FRAMEWORKS E FERRAMENTAS</w:t>
-      </w:r>
-      <w:r>
-        <w:rPr>
-          <w:sz w:val="20"/>
-          <w:szCs w:val="20"/>
-        </w:rPr>
-        <w:t>.</w:t>
-      </w:r>
-      <w:r>
-        <w:rPr>
-          <w:sz w:val="20"/>
-          <w:szCs w:val="20"/>
-        </w:rPr>
-        <w:t xml:space="preserve"> </w:t>
-      </w:r>
-      <w:r>
-        <w:rPr>
-          <w:sz w:val="20"/>
-          <w:szCs w:val="20"/>
-        </w:rPr>
-        <w:t>2014. 86 f. TCC (Graduação) -Curso de Sistemas de Informação, Centro de Ciências Exatas e Tecnologia, Universidade Federal do Estado do Rio de Janeiro (</w:t>
-      </w:r>
-      <w:proofErr w:type="spellStart"/>
-      <w:r>
-        <w:rPr>
-          <w:sz w:val="20"/>
-          <w:szCs w:val="20"/>
-        </w:rPr>
-        <w:t>unirio</w:t>
-      </w:r>
-      <w:proofErr w:type="spellEnd"/>
-      <w:r>
-        <w:rPr>
-          <w:sz w:val="20"/>
-          <w:szCs w:val="20"/>
-        </w:rPr>
-        <w:t>), Rio de Janeiro, 2014.</w:t>
-      </w:r>
-    </w:p>
-    <w:p>
-      <w:pPr>
-        <w:spacing w:line="240" w:lineRule="auto"/>
-        <w:rPr>
-          <w:sz w:val="20"/>
-          <w:szCs w:val="20"/>
-        </w:rPr>
-      </w:pPr>
-      <w:r>
-        <w:rPr>
-          <w:sz w:val="20"/>
-          <w:szCs w:val="20"/>
-        </w:rPr>
         <w:t xml:space="preserve">SILVA, Daniel R. da. </w:t>
       </w:r>
       <w:r>
@@ -18704,7 +18759,7 @@
           <w:rPr>
             <w:noProof/>
           </w:rPr>
-          <w:t>21</w:t>
+          <w:t>39</w:t>
         </w:r>
         <w:r>
           <w:fldChar w:fldCharType="end"/>
@@ -22195,18 +22250,18 @@
 </file>
 
 <file path=customXml/item2.xml><?xml version="1.0" encoding="utf-8"?>
+<p:properties xmlns:p="http://schemas.microsoft.com/office/2006/metadata/properties" xmlns:xsi="http://www.w3.org/2001/XMLSchema-instance" xmlns:pc="http://schemas.microsoft.com/office/infopath/2007/PartnerControls">
+  <documentManagement/>
+</p:properties>
+</file>
+
+<file path=customXml/item3.xml><?xml version="1.0" encoding="utf-8"?>
 <?mso-contentType ?>
 <FormTemplates xmlns="http://schemas.microsoft.com/sharepoint/v3/contenttype/forms">
   <Display>DocumentLibraryForm</Display>
   <Edit>DocumentLibraryForm</Edit>
   <New>DocumentLibraryForm</New>
 </FormTemplates>
-</file>
-
-<file path=customXml/item3.xml><?xml version="1.0" encoding="utf-8"?>
-<p:properties xmlns:p="http://schemas.microsoft.com/office/2006/metadata/properties" xmlns:xsi="http://www.w3.org/2001/XMLSchema-instance" xmlns:pc="http://schemas.microsoft.com/office/infopath/2007/PartnerControls">
-  <documentManagement/>
-</p:properties>
 </file>
 
 <file path=customXml/item4.xml><?xml version="1.0" encoding="utf-8"?>
@@ -22233,14 +22288,6 @@
 </file>
 
 <file path=customXml/itemProps2.xml><?xml version="1.0" encoding="utf-8"?>
-<ds:datastoreItem xmlns:ds="http://schemas.openxmlformats.org/officeDocument/2006/customXml" ds:itemID="{726B6CF7-7E64-472D-93D7-25032DF2EBD5}">
-  <ds:schemaRefs>
-    <ds:schemaRef ds:uri="http://schemas.microsoft.com/sharepoint/v3/contenttype/forms"/>
-  </ds:schemaRefs>
-</ds:datastoreItem>
-</file>
-
-<file path=customXml/itemProps3.xml><?xml version="1.0" encoding="utf-8"?>
 <ds:datastoreItem xmlns:ds="http://schemas.openxmlformats.org/officeDocument/2006/customXml" ds:itemID="{CB4A2E6C-BD44-4CF7-A70C-E3EE471D2259}">
   <ds:schemaRefs>
     <ds:schemaRef ds:uri="http://schemas.microsoft.com/office/2006/metadata/properties"/>
@@ -22249,8 +22296,16 @@
 </ds:datastoreItem>
 </file>
 
+<file path=customXml/itemProps3.xml><?xml version="1.0" encoding="utf-8"?>
+<ds:datastoreItem xmlns:ds="http://schemas.openxmlformats.org/officeDocument/2006/customXml" ds:itemID="{726B6CF7-7E64-472D-93D7-25032DF2EBD5}">
+  <ds:schemaRefs>
+    <ds:schemaRef ds:uri="http://schemas.microsoft.com/sharepoint/v3/contenttype/forms"/>
+  </ds:schemaRefs>
+</ds:datastoreItem>
+</file>
+
 <file path=customXml/itemProps4.xml><?xml version="1.0" encoding="utf-8"?>
-<ds:datastoreItem xmlns:ds="http://schemas.openxmlformats.org/officeDocument/2006/customXml" ds:itemID="{5D7C526F-55E0-43BD-9CE7-D911270EFED0}">
+<ds:datastoreItem xmlns:ds="http://schemas.openxmlformats.org/officeDocument/2006/customXml" ds:itemID="{C04C0E9E-6125-4D37-B96D-E1E63B8AE94E}">
   <ds:schemaRefs>
     <ds:schemaRef ds:uri="http://schemas.openxmlformats.org/officeDocument/2006/bibliography"/>
   </ds:schemaRefs>

</xml_diff>

<commit_message>
adicionei a referencia da normalização
</commit_message>
<xml_diff>
--- a/Monografia/TCC  03.10.docx
+++ b/Monografia/TCC  03.10.docx
@@ -13673,6 +13673,7 @@
         <w:rPr>
           <w:b/>
           <w:bCs/>
+          <w:noProof/>
           <w:szCs w:val="24"/>
         </w:rPr>
         <w:drawing>
@@ -13827,6 +13828,7 @@
         <w:rPr>
           <w:i/>
           <w:iCs/>
+          <w:noProof/>
           <w:szCs w:val="24"/>
         </w:rPr>
         <w:drawing>
@@ -13964,6 +13966,7 @@
         <w:rPr>
           <w:b/>
           <w:bCs/>
+          <w:noProof/>
           <w:szCs w:val="24"/>
         </w:rPr>
         <w:drawing>
@@ -14059,6 +14062,7 @@
       </w:pPr>
       <w:r>
         <w:rPr>
+          <w:noProof/>
           <w:szCs w:val="24"/>
         </w:rPr>
         <w:drawing>
@@ -14180,6 +14184,7 @@
       </w:pPr>
       <w:r>
         <w:rPr>
+          <w:noProof/>
           <w:szCs w:val="24"/>
         </w:rPr>
         <w:drawing>
@@ -14440,13 +14445,7 @@
         <w:t>”</w:t>
       </w:r>
       <w:r>
-        <w:t xml:space="preserve"> é responsável por enviar dados </w:t>
-      </w:r>
-      <w:r>
-        <w:t>inseridos pelo usuário à</w:t>
-      </w:r>
-      <w:r>
-        <w:t xml:space="preserve"> tabela “</w:t>
+        <w:t xml:space="preserve"> é responsável por enviar dados inseridos pelo usuário à tabela “</w:t>
       </w:r>
       <w:proofErr w:type="spellStart"/>
       <w:r>
@@ -14521,6 +14520,9 @@
     </w:p>
     <w:p>
       <w:r>
+        <w:rPr>
+          <w:noProof/>
+        </w:rPr>
         <w:drawing>
           <wp:inline distT="0" distB="0" distL="0" distR="0" wp14:anchorId="72C4B29A" wp14:editId="7F04A7D1">
             <wp:extent cx="5400040" cy="2399665"/>
@@ -14666,6 +14668,7 @@
         <w:rPr>
           <w:b/>
           <w:bCs/>
+          <w:noProof/>
         </w:rPr>
         <w:drawing>
           <wp:inline distT="0" distB="0" distL="0" distR="0" wp14:anchorId="697177F9" wp14:editId="411479C0">
@@ -14803,19 +14806,14 @@
       <w:r>
         <w:t xml:space="preserve"> </w:t>
       </w:r>
-      <w:proofErr w:type="gramStart"/>
       <w:r>
         <w:t xml:space="preserve">- </w:t>
       </w:r>
-      <w:r>
-        <w:t xml:space="preserve"> </w:t>
-      </w:r>
       <w:proofErr w:type="spellStart"/>
       <w:r>
         <w:t>Migration</w:t>
       </w:r>
       <w:proofErr w:type="spellEnd"/>
-      <w:proofErr w:type="gramEnd"/>
       <w:r>
         <w:t xml:space="preserve"> dos Dados de Endereço, Código PHP</w:t>
       </w:r>
@@ -17207,6 +17205,38 @@
           <w:sz w:val="20"/>
           <w:szCs w:val="20"/>
         </w:rPr>
+        <w:t>HUDDLESTON, James. </w:t>
+      </w:r>
+      <w:r>
+        <w:rPr>
+          <w:b/>
+          <w:bCs/>
+          <w:sz w:val="20"/>
+          <w:szCs w:val="20"/>
+        </w:rPr>
+        <w:t>Iniciando em Banco de Dados com VB 2005</w:t>
+      </w:r>
+      <w:r>
+        <w:rPr>
+          <w:sz w:val="20"/>
+          <w:szCs w:val="20"/>
+        </w:rPr>
+        <w:t>: De Novatos a Profissionais. 1ª. ed. Rio De Janeiro: Ciência Moderna, 2008. 536 p.</w:t>
+      </w:r>
+    </w:p>
+    <w:p>
+      <w:pPr>
+        <w:spacing w:line="240" w:lineRule="auto"/>
+        <w:rPr>
+          <w:sz w:val="20"/>
+          <w:szCs w:val="20"/>
+        </w:rPr>
+      </w:pPr>
+      <w:r>
+        <w:rPr>
+          <w:sz w:val="20"/>
+          <w:szCs w:val="20"/>
+        </w:rPr>
         <w:t>JOBSTRAIBIZER, Flávia. </w:t>
       </w:r>
       <w:r>
@@ -17850,6 +17880,7 @@
           <w:szCs w:val="20"/>
           <w:lang w:val="en-US"/>
         </w:rPr>
+        <w:lastRenderedPageBreak/>
         <w:t>Usage statistics of PHP for websites</w:t>
       </w:r>
       <w:r>
@@ -20326,6 +20357,7 @@
     <w:lsdException w:name="HTML Sample" w:semiHidden="1" w:unhideWhenUsed="1"/>
     <w:lsdException w:name="HTML Typewriter" w:semiHidden="1" w:unhideWhenUsed="1"/>
     <w:lsdException w:name="HTML Variable" w:semiHidden="1" w:unhideWhenUsed="1"/>
+    <w:lsdException w:name="Normal Table" w:semiHidden="1" w:unhideWhenUsed="1"/>
     <w:lsdException w:name="annotation subject" w:semiHidden="1" w:unhideWhenUsed="1"/>
     <w:lsdException w:name="No List" w:semiHidden="1" w:unhideWhenUsed="1"/>
     <w:lsdException w:name="Outline List 1" w:semiHidden="1" w:unhideWhenUsed="1"/>
@@ -20368,8 +20400,11 @@
     <w:lsdException w:name="Table Contemporary" w:semiHidden="1" w:unhideWhenUsed="1"/>
     <w:lsdException w:name="Table Elegant" w:semiHidden="1" w:unhideWhenUsed="1"/>
     <w:lsdException w:name="Table Professional" w:semiHidden="1" w:unhideWhenUsed="1"/>
+    <w:lsdException w:name="Table Subtle 1" w:semiHidden="1" w:unhideWhenUsed="1"/>
     <w:lsdException w:name="Table Subtle 2" w:semiHidden="1" w:unhideWhenUsed="1"/>
     <w:lsdException w:name="Table Web 1" w:semiHidden="1" w:unhideWhenUsed="1"/>
+    <w:lsdException w:name="Table Web 2" w:semiHidden="1" w:unhideWhenUsed="1"/>
+    <w:lsdException w:name="Table Web 3" w:semiHidden="1" w:unhideWhenUsed="1"/>
     <w:lsdException w:name="Balloon Text" w:semiHidden="1" w:unhideWhenUsed="1"/>
     <w:lsdException w:name="Table Grid" w:uiPriority="39"/>
     <w:lsdException w:name="Table Theme" w:semiHidden="1" w:unhideWhenUsed="1"/>
@@ -21323,12 +21358,6 @@
 </file>
 
 <file path=customXml/item1.xml><?xml version="1.0" encoding="utf-8"?>
-<p:properties xmlns:p="http://schemas.microsoft.com/office/2006/metadata/properties" xmlns:xsi="http://www.w3.org/2001/XMLSchema-instance" xmlns:pc="http://schemas.microsoft.com/office/infopath/2007/PartnerControls">
-  <documentManagement/>
-</p:properties>
-</file>
-
-<file path=customXml/item2.xml><?xml version="1.0" encoding="utf-8"?>
 <ct:contentTypeSchema xmlns:ct="http://schemas.microsoft.com/office/2006/metadata/contentType" xmlns:ma="http://schemas.microsoft.com/office/2006/metadata/properties/metaAttributes" ct:_="" ma:_="" ma:contentTypeName="Document" ma:contentTypeID="0x010100A0BDA9925765D843955FCB1DBED643AA" ma:contentTypeVersion="13" ma:contentTypeDescription="Create a new document." ma:contentTypeScope="" ma:versionID="aad9a6230260417460e63ebd385ac575">
   <xsd:schema xmlns:xsd="http://www.w3.org/2001/XMLSchema" xmlns:xs="http://www.w3.org/2001/XMLSchema" xmlns:p="http://schemas.microsoft.com/office/2006/metadata/properties" xmlns:ns3="3402a4ad-fe19-4794-919e-f291b2dc1b5b" xmlns:ns4="8740965d-81fe-4874-aea8-e2a236e25223" targetNamespace="http://schemas.microsoft.com/office/2006/metadata/properties" ma:root="true" ma:fieldsID="8748f19febd17733061b5673b7aa73db" ns3:_="" ns4:_="">
     <xsd:import namespace="3402a4ad-fe19-4794-919e-f291b2dc1b5b"/>
@@ -21551,11 +21580,13 @@
 </ct:contentTypeSchema>
 </file>
 
-<file path=customXml/item3.xml><?xml version="1.0" encoding="utf-8"?>
-<b:Sources xmlns:b="http://schemas.openxmlformats.org/officeDocument/2006/bibliography" xmlns="http://schemas.openxmlformats.org/officeDocument/2006/bibliography" SelectedStyle="\APASixthEditionOfficeOnline.xsl" StyleName="APA" Version="6"/>
+<file path=customXml/item2.xml><?xml version="1.0" encoding="utf-8"?>
+<p:properties xmlns:p="http://schemas.microsoft.com/office/2006/metadata/properties" xmlns:xsi="http://www.w3.org/2001/XMLSchema-instance" xmlns:pc="http://schemas.microsoft.com/office/infopath/2007/PartnerControls">
+  <documentManagement/>
+</p:properties>
 </file>
 
-<file path=customXml/item4.xml><?xml version="1.0" encoding="utf-8"?>
+<file path=customXml/item3.xml><?xml version="1.0" encoding="utf-8"?>
 <?mso-contentType ?>
 <FormTemplates xmlns="http://schemas.microsoft.com/sharepoint/v3/contenttype/forms">
   <Display>DocumentLibraryForm</Display>
@@ -21564,16 +21595,11 @@
 </FormTemplates>
 </file>
 
-<file path=customXml/itemProps1.xml><?xml version="1.0" encoding="utf-8"?>
-<ds:datastoreItem xmlns:ds="http://schemas.openxmlformats.org/officeDocument/2006/customXml" ds:itemID="{CB4A2E6C-BD44-4CF7-A70C-E3EE471D2259}">
-  <ds:schemaRefs>
-    <ds:schemaRef ds:uri="http://schemas.microsoft.com/office/2006/metadata/properties"/>
-    <ds:schemaRef ds:uri="http://schemas.microsoft.com/office/infopath/2007/PartnerControls"/>
-  </ds:schemaRefs>
-</ds:datastoreItem>
+<file path=customXml/item4.xml><?xml version="1.0" encoding="utf-8"?>
+<b:Sources xmlns:b="http://schemas.openxmlformats.org/officeDocument/2006/bibliography" xmlns="http://schemas.openxmlformats.org/officeDocument/2006/bibliography" SelectedStyle="\APASixthEditionOfficeOnline.xsl" StyleName="APA" Version="6"/>
 </file>
 
-<file path=customXml/itemProps2.xml><?xml version="1.0" encoding="utf-8"?>
+<file path=customXml/itemProps1.xml><?xml version="1.0" encoding="utf-8"?>
 <ds:datastoreItem xmlns:ds="http://schemas.openxmlformats.org/officeDocument/2006/customXml" ds:itemID="{2DA6259E-E7A7-4EE8-A303-D75FB4700E51}">
   <ds:schemaRefs>
     <ds:schemaRef ds:uri="http://schemas.microsoft.com/office/2006/metadata/contentType"/>
@@ -21592,18 +21618,27 @@
 </ds:datastoreItem>
 </file>
 
+<file path=customXml/itemProps2.xml><?xml version="1.0" encoding="utf-8"?>
+<ds:datastoreItem xmlns:ds="http://schemas.openxmlformats.org/officeDocument/2006/customXml" ds:itemID="{CB4A2E6C-BD44-4CF7-A70C-E3EE471D2259}">
+  <ds:schemaRefs>
+    <ds:schemaRef ds:uri="http://schemas.microsoft.com/office/2006/metadata/properties"/>
+    <ds:schemaRef ds:uri="http://schemas.microsoft.com/office/infopath/2007/PartnerControls"/>
+  </ds:schemaRefs>
+</ds:datastoreItem>
+</file>
+
 <file path=customXml/itemProps3.xml><?xml version="1.0" encoding="utf-8"?>
+<ds:datastoreItem xmlns:ds="http://schemas.openxmlformats.org/officeDocument/2006/customXml" ds:itemID="{726B6CF7-7E64-472D-93D7-25032DF2EBD5}">
+  <ds:schemaRefs>
+    <ds:schemaRef ds:uri="http://schemas.microsoft.com/sharepoint/v3/contenttype/forms"/>
+  </ds:schemaRefs>
+</ds:datastoreItem>
+</file>
+
+<file path=customXml/itemProps4.xml><?xml version="1.0" encoding="utf-8"?>
 <ds:datastoreItem xmlns:ds="http://schemas.openxmlformats.org/officeDocument/2006/customXml" ds:itemID="{C04C0E9E-6125-4D37-B96D-E1E63B8AE94E}">
   <ds:schemaRefs>
     <ds:schemaRef ds:uri="http://schemas.openxmlformats.org/officeDocument/2006/bibliography"/>
   </ds:schemaRefs>
 </ds:datastoreItem>
-</file>
-
-<file path=customXml/itemProps4.xml><?xml version="1.0" encoding="utf-8"?>
-<ds:datastoreItem xmlns:ds="http://schemas.openxmlformats.org/officeDocument/2006/customXml" ds:itemID="{726B6CF7-7E64-472D-93D7-25032DF2EBD5}">
-  <ds:schemaRefs>
-    <ds:schemaRef ds:uri="http://schemas.microsoft.com/sharepoint/v3/contenttype/forms"/>
-  </ds:schemaRefs>
-</ds:datastoreItem>
 </file>
</xml_diff>

<commit_message>
intro ao referencial teorico pronto
</commit_message>
<xml_diff>
--- a/Monografia/TCC  03.10.docx
+++ b/Monografia/TCC  03.10.docx
@@ -5338,31 +5338,23 @@
     </w:p>
     <w:p>
       <w:r>
-        <w:t xml:space="preserve">Neste trabalho de conclusão de curso </w:t>
-      </w:r>
-      <w:r>
-        <w:t xml:space="preserve">foram utilizadas as </w:t>
-      </w:r>
-      <w:r>
-        <w:t xml:space="preserve">seguintes </w:t>
-      </w:r>
-      <w:r>
-        <w:t xml:space="preserve">tecnologias para mitigar os problemas de atrasos tecnológicos nas academias visando principalmente as academias locais. </w:t>
-      </w:r>
-    </w:p>
-    <w:p/>
+        <w:t>No referencial teórico estão presentes as tecnologias e a descrição de suas abordagens e funcionalidades necessárias que dão embasamento a todo o trabalho.</w:t>
+      </w:r>
+      <w:bookmarkStart w:id="2" w:name="_GoBack"/>
+      <w:bookmarkEnd w:id="2"/>
+    </w:p>
     <w:p>
       <w:pPr>
         <w:pStyle w:val="Ttulo1"/>
       </w:pPr>
-      <w:bookmarkStart w:id="2" w:name="_Toc116528171"/>
+      <w:bookmarkStart w:id="3" w:name="_Toc116528171"/>
       <w:r>
         <w:t xml:space="preserve">2.1 </w:t>
       </w:r>
       <w:r>
         <w:t>HTML</w:t>
       </w:r>
-      <w:bookmarkEnd w:id="2"/>
+      <w:bookmarkEnd w:id="3"/>
     </w:p>
     <w:p>
       <w:r>
@@ -5710,30 +5702,27 @@
       </w:r>
       <w:proofErr w:type="spellEnd"/>
       <w:r>
-        <w:t xml:space="preserve"> é responsável por indicar para o navegador quais os critérios que ele utilizará para processar o documento. O </w:t>
-      </w:r>
+        <w:t xml:space="preserve"> é responsável por indicar para o navegador quais os critérios que ele utilizará para processar o documento. O HTML 5 foi responsável por simplificar o uso deste elemento, a figura 1 apresenta como era declarado </w:t>
+      </w:r>
+      <w:proofErr w:type="spellStart"/>
+      <w:r>
+        <w:rPr>
+          <w:i/>
+          <w:iCs/>
+        </w:rPr>
+        <w:t>Doctype</w:t>
+      </w:r>
+      <w:proofErr w:type="spellEnd"/>
+      <w:r>
+        <w:t xml:space="preserve"> no HTML 4.</w:t>
+      </w:r>
+    </w:p>
+    <w:p>
+      <w:pPr>
+        <w:pStyle w:val="TituloFiguras"/>
+      </w:pPr>
       <w:r>
         <w:lastRenderedPageBreak/>
-        <w:t xml:space="preserve">HTML 5 foi responsável por simplificar o uso deste elemento, a figura 1 apresenta como era declarado </w:t>
-      </w:r>
-      <w:proofErr w:type="spellStart"/>
-      <w:r>
-        <w:rPr>
-          <w:i/>
-          <w:iCs/>
-        </w:rPr>
-        <w:t>Doctype</w:t>
-      </w:r>
-      <w:proofErr w:type="spellEnd"/>
-      <w:r>
-        <w:t xml:space="preserve"> no HTML 4.</w:t>
-      </w:r>
-    </w:p>
-    <w:p>
-      <w:pPr>
-        <w:pStyle w:val="TituloFiguras"/>
-      </w:pPr>
-      <w:r>
         <w:t xml:space="preserve">Figura </w:t>
       </w:r>
       <w:fldSimple w:instr=" SEQ Figura \* ARABIC ">
@@ -6115,14 +6104,17 @@
     </w:p>
     <w:p>
       <w:r>
+        <w:t>Com o HTML 5 é possível realizar diversas atividades, dentre ela</w:t>
+      </w:r>
+      <w:r>
+        <w:t>s</w:t>
+      </w:r>
+      <w:r>
+        <w:t xml:space="preserve"> está a criação de tabelas. As tabelas em HTML são estruturas de divisão dos elementos que </w:t>
+      </w:r>
+      <w:r>
         <w:lastRenderedPageBreak/>
-        <w:t>Com o HTML 5 é possível realizar diversas atividades, dentre ela</w:t>
-      </w:r>
-      <w:r>
-        <w:t>s</w:t>
-      </w:r>
-      <w:r>
-        <w:t xml:space="preserve"> está a criação de tabelas. As tabelas em HTML são estruturas de divisão dos elementos que fazem parte de uma página </w:t>
+        <w:t xml:space="preserve">fazem parte de uma página </w:t>
       </w:r>
       <w:r>
         <w:rPr>
@@ -6297,7 +6289,6 @@
           <w:noProof/>
           <w:lang w:eastAsia="pt-BR"/>
         </w:rPr>
-        <w:lastRenderedPageBreak/>
         <w:drawing>
           <wp:inline distT="0" distB="0" distL="0" distR="0" wp14:anchorId="5B01906C" wp14:editId="1C414877">
             <wp:extent cx="3953427" cy="866896"/>
@@ -6340,6 +6331,7 @@
         <w:pStyle w:val="Legendafiguras"/>
       </w:pPr>
       <w:r>
+        <w:lastRenderedPageBreak/>
         <w:t>Fonte: Autoria própria, 2022.</w:t>
       </w:r>
     </w:p>
@@ -6486,11 +6478,11 @@
       <w:pPr>
         <w:pStyle w:val="Ttulo1"/>
       </w:pPr>
-      <w:bookmarkStart w:id="3" w:name="_Toc116528172"/>
+      <w:bookmarkStart w:id="4" w:name="_Toc116528172"/>
       <w:r>
         <w:t>2.2 CSS</w:t>
       </w:r>
-      <w:bookmarkEnd w:id="3"/>
+      <w:bookmarkEnd w:id="4"/>
     </w:p>
     <w:p>
       <w:r>
@@ -6843,7 +6835,6 @@
           <w:sz w:val="24"/>
           <w:szCs w:val="24"/>
         </w:rPr>
-        <w:lastRenderedPageBreak/>
         <w:t xml:space="preserve">O CSS está presente em diversos </w:t>
       </w:r>
       <w:r>
@@ -7159,7 +7150,14 @@
         <w:rPr>
           <w:rStyle w:val="paraphrase"/>
         </w:rPr>
-        <w:t xml:space="preserve">, classes, </w:t>
+        <w:t xml:space="preserve">, </w:t>
+      </w:r>
+      <w:r>
+        <w:rPr>
+          <w:rStyle w:val="paraphrase"/>
+        </w:rPr>
+        <w:lastRenderedPageBreak/>
+        <w:t xml:space="preserve">classes, </w:t>
       </w:r>
       <w:r>
         <w:rPr>
@@ -7402,7 +7400,6 @@
         <w:rPr>
           <w:rStyle w:val="paraphrase"/>
         </w:rPr>
-        <w:lastRenderedPageBreak/>
         <w:t xml:space="preserve">Seguindo a programação básica do CSS, </w:t>
       </w:r>
       <w:r>
@@ -7455,6 +7452,7 @@
           <w:noProof/>
           <w:lang w:eastAsia="pt-BR"/>
         </w:rPr>
+        <w:lastRenderedPageBreak/>
         <w:drawing>
           <wp:inline distT="0" distB="0" distL="0" distR="0" wp14:anchorId="661D8843" wp14:editId="01401F23">
             <wp:extent cx="5400040" cy="2221865"/>
@@ -7636,7 +7634,6 @@
           <w:i/>
           <w:iCs/>
         </w:rPr>
-        <w:lastRenderedPageBreak/>
         <w:t>Background</w:t>
       </w:r>
       <w:r>
@@ -7720,6 +7717,7 @@
           <w:i/>
           <w:iCs/>
         </w:rPr>
+        <w:lastRenderedPageBreak/>
         <w:t>Margin</w:t>
       </w:r>
       <w:proofErr w:type="spellEnd"/>
@@ -7893,8 +7891,6 @@
           <w:rStyle w:val="paraphrase"/>
         </w:rPr>
       </w:pPr>
-      <w:bookmarkStart w:id="4" w:name="_GoBack"/>
-      <w:bookmarkEnd w:id="4"/>
     </w:p>
     <w:p>
       <w:pPr>
@@ -8183,14 +8179,7 @@
         <w:rPr>
           <w:szCs w:val="24"/>
         </w:rPr>
-        <w:t xml:space="preserve"> </w:t>
-      </w:r>
-      <w:r>
-        <w:rPr>
-          <w:szCs w:val="24"/>
-        </w:rPr>
-        <w:lastRenderedPageBreak/>
-        <w:t>predefinidos</w:t>
+        <w:t xml:space="preserve"> predefinidos</w:t>
       </w:r>
       <w:r>
         <w:rPr>
@@ -8463,6 +8452,7 @@
         <w:rPr>
           <w:rStyle w:val="synonyms"/>
         </w:rPr>
+        <w:lastRenderedPageBreak/>
         <w:t>software</w:t>
       </w:r>
       <w:r>
@@ -16439,6 +16429,7 @@
         <w:t xml:space="preserve"> se é possível ou não fazer a aplicação e de que forma fazer o projeto, observar também o que cada componente vai realizar no sistema. </w:t>
       </w:r>
     </w:p>
+    <w:p/>
     <w:p>
       <w:r>
         <w:t xml:space="preserve"> </w:t>
@@ -18468,7 +18459,7 @@
           <w:rPr>
             <w:noProof/>
           </w:rPr>
-          <w:t>17</w:t>
+          <w:t>11</w:t>
         </w:r>
         <w:r>
           <w:fldChar w:fldCharType="end"/>
@@ -22128,7 +22119,7 @@
 </file>
 
 <file path=customXml/itemProps4.xml><?xml version="1.0" encoding="utf-8"?>
-<ds:datastoreItem xmlns:ds="http://schemas.openxmlformats.org/officeDocument/2006/customXml" ds:itemID="{3B64D2F6-4D7B-489C-B58E-262A55526C7B}">
+<ds:datastoreItem xmlns:ds="http://schemas.openxmlformats.org/officeDocument/2006/customXml" ds:itemID="{C42D72B9-B0FE-4CF1-AC15-9964F45B3A68}">
   <ds:schemaRefs>
     <ds:schemaRef ds:uri="http://schemas.openxmlformats.org/officeDocument/2006/bibliography"/>
   </ds:schemaRefs>

</xml_diff>

<commit_message>
adicionei a referencia pedroso
</commit_message>
<xml_diff>
--- a/Monografia/TCC  03.10.docx
+++ b/Monografia/TCC  03.10.docx
@@ -1,6 +1,6 @@
 
 <file path=word/document.xml><?xml version="1.0" encoding="utf-8"?>
-<w:document xmlns:wpc="http://schemas.microsoft.com/office/word/2010/wordprocessingCanvas" xmlns:cx="http://schemas.microsoft.com/office/drawing/2014/chartex" xmlns:mc="http://schemas.openxmlformats.org/markup-compatibility/2006" xmlns:o="urn:schemas-microsoft-com:office:office" xmlns:r="http://schemas.openxmlformats.org/officeDocument/2006/relationships" xmlns:m="http://schemas.openxmlformats.org/officeDocument/2006/math" xmlns:v="urn:schemas-microsoft-com:vml" xmlns:wp14="http://schemas.microsoft.com/office/word/2010/wordprocessingDrawing" xmlns:wp="http://schemas.openxmlformats.org/drawingml/2006/wordprocessingDrawing" xmlns:w10="urn:schemas-microsoft-com:office:word" xmlns:w="http://schemas.openxmlformats.org/wordprocessingml/2006/main" xmlns:w14="http://schemas.microsoft.com/office/word/2010/wordml" xmlns:w15="http://schemas.microsoft.com/office/word/2012/wordml" xmlns:w16se="http://schemas.microsoft.com/office/word/2015/wordml/symex" xmlns:wpg="http://schemas.microsoft.com/office/word/2010/wordprocessingGroup" xmlns:wpi="http://schemas.microsoft.com/office/word/2010/wordprocessingInk" xmlns:wne="http://schemas.microsoft.com/office/word/2006/wordml" xmlns:wps="http://schemas.microsoft.com/office/word/2010/wordprocessingShape" mc:Ignorable="w14 w15 w16se wp14">
+<w:document xmlns:wpc="http://schemas.microsoft.com/office/word/2010/wordprocessingCanvas" xmlns:cx="http://schemas.microsoft.com/office/drawing/2014/chartex" xmlns:cx1="http://schemas.microsoft.com/office/drawing/2015/9/8/chartex" xmlns:cx2="http://schemas.microsoft.com/office/drawing/2015/10/21/chartex" xmlns:cx3="http://schemas.microsoft.com/office/drawing/2016/5/9/chartex" xmlns:cx4="http://schemas.microsoft.com/office/drawing/2016/5/10/chartex" xmlns:cx5="http://schemas.microsoft.com/office/drawing/2016/5/11/chartex" xmlns:cx6="http://schemas.microsoft.com/office/drawing/2016/5/12/chartex" xmlns:cx7="http://schemas.microsoft.com/office/drawing/2016/5/13/chartex" xmlns:cx8="http://schemas.microsoft.com/office/drawing/2016/5/14/chartex" xmlns:mc="http://schemas.openxmlformats.org/markup-compatibility/2006" xmlns:aink="http://schemas.microsoft.com/office/drawing/2016/ink" xmlns:am3d="http://schemas.microsoft.com/office/drawing/2017/model3d" xmlns:o="urn:schemas-microsoft-com:office:office" xmlns:oel="http://schemas.microsoft.com/office/2019/extlst" xmlns:r="http://schemas.openxmlformats.org/officeDocument/2006/relationships" xmlns:m="http://schemas.openxmlformats.org/officeDocument/2006/math" xmlns:v="urn:schemas-microsoft-com:vml" xmlns:wp14="http://schemas.microsoft.com/office/word/2010/wordprocessingDrawing" xmlns:wp="http://schemas.openxmlformats.org/drawingml/2006/wordprocessingDrawing" xmlns:w10="urn:schemas-microsoft-com:office:word" xmlns:w="http://schemas.openxmlformats.org/wordprocessingml/2006/main" xmlns:w14="http://schemas.microsoft.com/office/word/2010/wordml" xmlns:w15="http://schemas.microsoft.com/office/word/2012/wordml" xmlns:w16cex="http://schemas.microsoft.com/office/word/2018/wordml/cex" xmlns:w16cid="http://schemas.microsoft.com/office/word/2016/wordml/cid" xmlns:w16="http://schemas.microsoft.com/office/word/2018/wordml" xmlns:w16sdtdh="http://schemas.microsoft.com/office/word/2020/wordml/sdtdatahash" xmlns:w16se="http://schemas.microsoft.com/office/word/2015/wordml/symex" xmlns:wpg="http://schemas.microsoft.com/office/word/2010/wordprocessingGroup" xmlns:wpi="http://schemas.microsoft.com/office/word/2010/wordprocessingInk" xmlns:wne="http://schemas.microsoft.com/office/word/2006/wordml" xmlns:wps="http://schemas.microsoft.com/office/word/2010/wordprocessingShape" mc:Ignorable="w14 w15 w16se w16cid w16 w16cex w16sdtdh wp14">
   <w:body>
     <w:p>
       <w:pPr>
@@ -4691,7 +4691,7 @@
         <w:t>e gerenciamento de informações. V</w:t>
       </w:r>
       <w:r>
-        <w:t>ale-se ressaltar que o atrasado tecnológico nas academias é o principal agente da perda de clientes. Isso porque, há uma ausência de sites e aplicativos que auxiliam no desenvolvimento dos treinos.</w:t>
+        <w:t>ale ressaltar que o atrasado tecnológico nas academias é o principal agente da perda de clientes. Isso porque, há uma ausência de sites e aplicativos que auxiliam no desenvolvimento dos treinos.</w:t>
       </w:r>
     </w:p>
     <w:p>
@@ -4995,20 +4995,8 @@
           <w:color w:val="202124"/>
           <w:shd w:val="clear" w:color="auto" w:fill="FFFFFF"/>
         </w:rPr>
-        <w:t xml:space="preserve"> </w:t>
-      </w:r>
-      <w:proofErr w:type="spellStart"/>
-      <w:r>
-        <w:rPr>
-          <w:rFonts w:cs="Arial"/>
-          <w:bCs/>
-          <w:i/>
-          <w:color w:val="202124"/>
-          <w:shd w:val="clear" w:color="auto" w:fill="FFFFFF"/>
-        </w:rPr>
-        <w:t>Markup</w:t>
-      </w:r>
-      <w:proofErr w:type="spellEnd"/>
+        <w:t xml:space="preserve"> Markup</w:t>
+      </w:r>
       <w:r>
         <w:rPr>
           <w:rFonts w:cs="Arial"/>
@@ -5151,7 +5139,31 @@
         <w:rPr>
           <w:rFonts w:cs="Arial"/>
         </w:rPr>
-        <w:t xml:space="preserve"> com o intuito de estruturar a parte visual da aplicação. Para o manejo de dados,</w:t>
+        <w:t xml:space="preserve"> com o intuito de estruturar a parte visual da aplicação. Para </w:t>
+      </w:r>
+      <w:r>
+        <w:rPr>
+          <w:rFonts w:cs="Arial"/>
+        </w:rPr>
+        <w:t>a</w:t>
+      </w:r>
+      <w:r>
+        <w:rPr>
+          <w:rFonts w:cs="Arial"/>
+        </w:rPr>
+        <w:t xml:space="preserve"> </w:t>
+      </w:r>
+      <w:r>
+        <w:rPr>
+          <w:rFonts w:cs="Arial"/>
+        </w:rPr>
+        <w:t>administração</w:t>
+      </w:r>
+      <w:r>
+        <w:rPr>
+          <w:rFonts w:cs="Arial"/>
+        </w:rPr>
+        <w:t xml:space="preserve"> de dados,</w:t>
       </w:r>
       <w:r>
         <w:rPr>
@@ -5340,31 +5352,56 @@
       <w:r>
         <w:t>No referencial teórico estão presentes as tecnologias e a descrição de suas abordagens e funcionalidades necessárias que dão embasamento a todo o trabalho.</w:t>
       </w:r>
-      <w:bookmarkStart w:id="2" w:name="_GoBack"/>
+    </w:p>
+    <w:p>
+      <w:pPr>
+        <w:pStyle w:val="Ttulo1"/>
+      </w:pPr>
+      <w:bookmarkStart w:id="2" w:name="_Toc116528171"/>
+      <w:r>
+        <w:t xml:space="preserve">2.1 </w:t>
+      </w:r>
+      <w:r>
+        <w:t>HTML</w:t>
+      </w:r>
       <w:bookmarkEnd w:id="2"/>
     </w:p>
     <w:p>
-      <w:pPr>
-        <w:pStyle w:val="Ttulo1"/>
-      </w:pPr>
-      <w:bookmarkStart w:id="3" w:name="_Toc116528171"/>
-      <w:r>
-        <w:t xml:space="preserve">2.1 </w:t>
-      </w:r>
-      <w:r>
-        <w:t>HTML</w:t>
-      </w:r>
-      <w:bookmarkEnd w:id="3"/>
-    </w:p>
-    <w:p>
-      <w:r>
-        <w:t>O HTML (Linguagem de Marcação de Hipertexto), originou-se em 1991, pelo então considerado pai da internet Tim Berners-Lee, na Suíça.</w:t>
-      </w:r>
-      <w:r>
-        <w:t xml:space="preserve"> De acordo com o autor CJ Costa (2007). A linguagem HTML é construí</w:t>
-      </w:r>
-      <w:r>
-        <w:t xml:space="preserve">da por textos e códigos especiais chamadas marcas ou </w:t>
+      <w:r>
+        <w:t>O HTML</w:t>
+      </w:r>
+      <w:r>
+        <w:t xml:space="preserve"> </w:t>
+      </w:r>
+      <w:r>
+        <w:t>originou-se em 1991 pelo então considerado pai da internet Tim Berners-Lee, na Suíça.</w:t>
+      </w:r>
+      <w:r>
+        <w:t xml:space="preserve"> De acordo com o autor CJ Costa (2007)</w:t>
+      </w:r>
+      <w:r>
+        <w:t>,</w:t>
+      </w:r>
+      <w:r>
+        <w:t xml:space="preserve"> </w:t>
+      </w:r>
+      <w:r>
+        <w:t>a</w:t>
+      </w:r>
+      <w:r>
+        <w:t xml:space="preserve"> linguagem HTML é construí</w:t>
+      </w:r>
+      <w:r>
+        <w:t>da por textos e códigos especiais chamadas marcas ou</w:t>
+      </w:r>
+      <w:r>
+        <w:t xml:space="preserve"> </w:t>
+      </w:r>
+      <w:r>
+        <w:t>comandos de linguagem</w:t>
+      </w:r>
+      <w:r>
+        <w:t xml:space="preserve"> conhecidos como </w:t>
       </w:r>
       <w:proofErr w:type="spellStart"/>
       <w:r>
@@ -5376,15 +5413,25 @@
       </w:r>
       <w:proofErr w:type="spellEnd"/>
       <w:r>
-        <w:t xml:space="preserve"> (comandos de linguagem), o</w:t>
-      </w:r>
-      <w:r>
+        <w:t xml:space="preserve">. </w:t>
+      </w:r>
+      <w:r>
+        <w:rPr>
+          <w:highlight w:val="yellow"/>
+        </w:rPr>
+        <w:t>O</w:t>
+      </w:r>
+      <w:r>
+        <w:rPr>
+          <w:highlight w:val="yellow"/>
+        </w:rPr>
         <w:t xml:space="preserve"> HTML foi projetado inicialmente para interligar situações de pesquisas próximas e compartilhar arquivos com facilidade. Atualmente é a linguagem de marcação mais utilizada para formatar páginas web, sites e aplicativos mobiles em conjunto com linguagens de programação como o PHP (</w:t>
       </w:r>
       <w:r>
         <w:rPr>
           <w:i/>
           <w:iCs/>
+          <w:highlight w:val="yellow"/>
         </w:rPr>
         <w:t xml:space="preserve">Hypertext </w:t>
       </w:r>
@@ -5393,75 +5440,142 @@
         <w:rPr>
           <w:i/>
           <w:iCs/>
+          <w:highlight w:val="yellow"/>
         </w:rPr>
         <w:t>Preprocessor</w:t>
       </w:r>
       <w:proofErr w:type="spellEnd"/>
       <w:r>
+        <w:rPr>
+          <w:highlight w:val="yellow"/>
+        </w:rPr>
         <w:t xml:space="preserve">) e o </w:t>
       </w:r>
       <w:proofErr w:type="spellStart"/>
       <w:r>
+        <w:rPr>
+          <w:highlight w:val="yellow"/>
+        </w:rPr>
         <w:t>JavaScript</w:t>
       </w:r>
       <w:proofErr w:type="spellEnd"/>
       <w:r>
+        <w:rPr>
+          <w:highlight w:val="yellow"/>
+        </w:rPr>
         <w:t xml:space="preserve">. As páginas web possuem um sistema eficaz de edição e modelagem, necessitando de uma IDE de modelagem como Visual Studio </w:t>
       </w:r>
       <w:proofErr w:type="spellStart"/>
       <w:r>
+        <w:rPr>
+          <w:highlight w:val="yellow"/>
+        </w:rPr>
         <w:t>Code</w:t>
       </w:r>
       <w:proofErr w:type="spellEnd"/>
       <w:r>
+        <w:rPr>
+          <w:highlight w:val="yellow"/>
+        </w:rPr>
         <w:t xml:space="preserve">, </w:t>
       </w:r>
       <w:proofErr w:type="spellStart"/>
       <w:r>
+        <w:rPr>
+          <w:highlight w:val="yellow"/>
+        </w:rPr>
         <w:t>Not</w:t>
       </w:r>
       <w:proofErr w:type="spellEnd"/>
       <w:r>
+        <w:rPr>
+          <w:highlight w:val="yellow"/>
+        </w:rPr>
         <w:t xml:space="preserve"> </w:t>
       </w:r>
       <w:proofErr w:type="spellStart"/>
       <w:r>
+        <w:rPr>
+          <w:highlight w:val="yellow"/>
+        </w:rPr>
         <w:t>Pad</w:t>
       </w:r>
       <w:proofErr w:type="spellEnd"/>
       <w:r>
+        <w:rPr>
+          <w:highlight w:val="yellow"/>
+        </w:rPr>
         <w:t>++</w:t>
       </w:r>
       <w:r>
+        <w:rPr>
+          <w:highlight w:val="yellow"/>
+        </w:rPr>
         <w:t>,</w:t>
       </w:r>
       <w:r>
-        <w:t xml:space="preserve"> etc. </w:t>
-      </w:r>
-    </w:p>
-    <w:p>
-      <w:r>
-        <w:t xml:space="preserve">Para criar qualquer projeto em HTML é necessário seguir algumas regras, tais regras são as </w:t>
+        <w:rPr>
+          <w:highlight w:val="yellow"/>
+        </w:rPr>
+        <w:t xml:space="preserve"> etc.</w:t>
+      </w:r>
+      <w:r>
+        <w:t xml:space="preserve"> </w:t>
+      </w:r>
+    </w:p>
+    <w:p>
+      <w:proofErr w:type="spellStart"/>
+      <w:r>
+        <w:rPr>
+          <w:highlight w:val="yellow"/>
+        </w:rPr>
+        <w:t>k</w:t>
+      </w:r>
+      <w:r>
+        <w:rPr>
+          <w:highlight w:val="yellow"/>
+        </w:rPr>
+        <w:t>Para</w:t>
+      </w:r>
+      <w:proofErr w:type="spellEnd"/>
+      <w:r>
+        <w:rPr>
+          <w:highlight w:val="yellow"/>
+        </w:rPr>
+        <w:t xml:space="preserve"> criar qualquer projeto em HTML é necessário seguir algumas regras, tais regras são as </w:t>
       </w:r>
       <w:proofErr w:type="spellStart"/>
       <w:r>
         <w:rPr>
           <w:i/>
           <w:iCs/>
+          <w:highlight w:val="yellow"/>
         </w:rPr>
         <w:t>tags</w:t>
       </w:r>
       <w:proofErr w:type="spellEnd"/>
       <w:r>
+        <w:rPr>
+          <w:highlight w:val="yellow"/>
+        </w:rPr>
         <w:t>.</w:t>
       </w:r>
       <w:r>
+        <w:rPr>
+          <w:highlight w:val="yellow"/>
+        </w:rPr>
         <w:t xml:space="preserve"> </w:t>
       </w:r>
       <w:r>
+        <w:rPr>
+          <w:highlight w:val="yellow"/>
+        </w:rPr>
         <w:t>As</w:t>
       </w:r>
       <w:r>
+        <w:rPr>
+          <w:highlight w:val="yellow"/>
+        </w:rPr>
         <w:t xml:space="preserve"> </w:t>
       </w:r>
       <w:proofErr w:type="spellStart"/>
@@ -5469,20 +5583,21 @@
         <w:rPr>
           <w:i/>
           <w:iCs/>
+          <w:highlight w:val="yellow"/>
         </w:rPr>
         <w:t>tags</w:t>
       </w:r>
       <w:proofErr w:type="spellEnd"/>
       <w:r>
-        <w:t xml:space="preserve"> são </w:t>
-      </w:r>
-      <w:r>
-        <w:t>responsáveis</w:t>
-      </w:r>
-      <w:r>
-        <w:t xml:space="preserve"> pela criação de objetos identificáveis como: listas, links, parágrafos, textos</w:t>
-      </w:r>
-      <w:r>
+        <w:rPr>
+          <w:highlight w:val="yellow"/>
+        </w:rPr>
+        <w:t xml:space="preserve"> são responsáveis pela criação de objetos identificáveis como: listas, links, parágrafos, textos</w:t>
+      </w:r>
+      <w:r>
+        <w:rPr>
+          <w:highlight w:val="yellow"/>
+        </w:rPr>
         <w:t xml:space="preserve"> e formulários.</w:t>
       </w:r>
     </w:p>
@@ -6110,60 +6225,18 @@
         <w:t>s</w:t>
       </w:r>
       <w:r>
-        <w:t xml:space="preserve"> está a criação de tabelas. As tabelas em HTML são estruturas de divisão dos elementos que </w:t>
-      </w:r>
+        <w:t xml:space="preserve"> está a criação de </w:t>
+      </w:r>
+      <w:r>
+        <w:t>formulários</w:t>
+      </w:r>
+      <w:r>
+        <w:t xml:space="preserve">. </w:t>
+      </w:r>
+    </w:p>
+    <w:p>
       <w:r>
         <w:lastRenderedPageBreak/>
-        <w:t xml:space="preserve">fazem parte de uma página </w:t>
-      </w:r>
-      <w:r>
-        <w:rPr>
-          <w:i/>
-          <w:iCs/>
-        </w:rPr>
-        <w:t>web</w:t>
-      </w:r>
-      <w:r>
-        <w:t xml:space="preserve">, operando de forma similar a estruturas semelhantes que existem nos processadores de texto. As tabelas não só servem para escrever texto em </w:t>
-      </w:r>
-      <w:r>
-        <w:t>colunas,</w:t>
-      </w:r>
-      <w:r>
-        <w:t xml:space="preserve"> mas ainda, e </w:t>
-      </w:r>
-      <w:r>
-        <w:t>essencialmente</w:t>
-      </w:r>
-      <w:r>
-        <w:t>,</w:t>
-      </w:r>
-      <w:r>
-        <w:t xml:space="preserve"> para modificar o </w:t>
-      </w:r>
-      <w:r>
-        <w:rPr>
-          <w:i/>
-          <w:iCs/>
-        </w:rPr>
-        <w:t>layout</w:t>
-      </w:r>
-      <w:r>
-        <w:t xml:space="preserve"> padrão de uma página </w:t>
-      </w:r>
-      <w:r>
-        <w:rPr>
-          <w:i/>
-          <w:iCs/>
-        </w:rPr>
-        <w:t xml:space="preserve">web </w:t>
-      </w:r>
-      <w:r>
-        <w:t>(Caldeira, 2015).</w:t>
-      </w:r>
-    </w:p>
-    <w:p>
-      <w:r>
         <w:t xml:space="preserve">O trecho de código HTML </w:t>
       </w:r>
       <w:r>
@@ -6331,7 +6404,6 @@
         <w:pStyle w:val="Legendafiguras"/>
       </w:pPr>
       <w:r>
-        <w:lastRenderedPageBreak/>
         <w:t>Fonte: Autoria própria, 2022.</w:t>
       </w:r>
     </w:p>
@@ -6405,6 +6477,7 @@
           <w:i/>
           <w:iCs/>
         </w:rPr>
+        <w:lastRenderedPageBreak/>
         <w:t>Th</w:t>
       </w:r>
       <w:proofErr w:type="spellEnd"/>
@@ -6478,11 +6551,11 @@
       <w:pPr>
         <w:pStyle w:val="Ttulo1"/>
       </w:pPr>
-      <w:bookmarkStart w:id="4" w:name="_Toc116528172"/>
+      <w:bookmarkStart w:id="3" w:name="_Toc116528172"/>
       <w:r>
         <w:t>2.2 CSS</w:t>
       </w:r>
-      <w:bookmarkEnd w:id="4"/>
+      <w:bookmarkEnd w:id="3"/>
     </w:p>
     <w:p>
       <w:r>
@@ -7150,126 +7223,120 @@
         <w:rPr>
           <w:rStyle w:val="paraphrase"/>
         </w:rPr>
-        <w:t xml:space="preserve">, </w:t>
+        <w:t xml:space="preserve">, classes, </w:t>
       </w:r>
       <w:r>
         <w:rPr>
           <w:rStyle w:val="paraphrase"/>
         </w:rPr>
+        <w:t>containers</w:t>
+      </w:r>
+      <w:r>
+        <w:rPr>
+          <w:rStyle w:val="paraphrase"/>
+        </w:rPr>
+        <w:t>, identificadores e atributos. O</w:t>
+      </w:r>
+      <w:r>
+        <w:rPr>
+          <w:rStyle w:val="paraphrase"/>
+        </w:rPr>
+        <w:t xml:space="preserve"> CSS puxa a </w:t>
+      </w:r>
+      <w:proofErr w:type="spellStart"/>
+      <w:r>
+        <w:rPr>
+          <w:rStyle w:val="paraphrase"/>
+          <w:i/>
+          <w:iCs/>
+        </w:rPr>
+        <w:t>tag</w:t>
+      </w:r>
+      <w:proofErr w:type="spellEnd"/>
+      <w:r>
+        <w:rPr>
+          <w:rStyle w:val="paraphrase"/>
+        </w:rPr>
+        <w:t xml:space="preserve"> utilizada no HTML, como a </w:t>
+      </w:r>
+      <w:proofErr w:type="spellStart"/>
+      <w:r>
+        <w:rPr>
+          <w:rStyle w:val="paraphrase"/>
+          <w:i/>
+          <w:iCs/>
+        </w:rPr>
+        <w:t>tag</w:t>
+      </w:r>
+      <w:proofErr w:type="spellEnd"/>
+      <w:r>
+        <w:rPr>
+          <w:rStyle w:val="paraphrase"/>
+        </w:rPr>
+        <w:t xml:space="preserve"> &lt;</w:t>
+      </w:r>
+      <w:proofErr w:type="spellStart"/>
+      <w:r>
+        <w:rPr>
+          <w:rStyle w:val="paraphrase"/>
+          <w:i/>
+          <w:iCs/>
+        </w:rPr>
+        <w:t>div</w:t>
+      </w:r>
+      <w:proofErr w:type="spellEnd"/>
+      <w:r>
+        <w:rPr>
+          <w:rStyle w:val="paraphrase"/>
+        </w:rPr>
+        <w:t>&gt;, e m</w:t>
+      </w:r>
+      <w:r>
+        <w:rPr>
+          <w:rStyle w:val="paraphrase"/>
+        </w:rPr>
+        <w:t>odela de acordo com as particularidades das divisões</w:t>
+      </w:r>
+      <w:r>
+        <w:rPr>
+          <w:rStyle w:val="paraphrase"/>
+        </w:rPr>
+        <w:t>.</w:t>
+      </w:r>
+    </w:p>
+    <w:p>
+      <w:pPr>
+        <w:rPr>
+          <w:rStyle w:val="paraphrase"/>
+        </w:rPr>
+      </w:pPr>
+      <w:r>
+        <w:rPr>
+          <w:rStyle w:val="paraphrase"/>
+        </w:rPr>
+        <w:t xml:space="preserve">Segundo </w:t>
+      </w:r>
+      <w:proofErr w:type="spellStart"/>
+      <w:r>
+        <w:rPr>
+          <w:rStyle w:val="paraphrase"/>
+        </w:rPr>
+        <w:t>Jobstraibizer</w:t>
+      </w:r>
+      <w:proofErr w:type="spellEnd"/>
+      <w:r>
+        <w:rPr>
+          <w:rStyle w:val="paraphrase"/>
+        </w:rPr>
+        <w:t xml:space="preserve"> (2009), os documentos CSS são compostos por uma programação básica:</w:t>
+      </w:r>
+    </w:p>
+    <w:p>
+      <w:pPr>
+        <w:pStyle w:val="TituloFiguras"/>
+      </w:pPr>
+      <w:r>
         <w:lastRenderedPageBreak/>
-        <w:t xml:space="preserve">classes, </w:t>
-      </w:r>
-      <w:r>
-        <w:rPr>
-          <w:rStyle w:val="paraphrase"/>
-        </w:rPr>
-        <w:t>containers</w:t>
-      </w:r>
-      <w:r>
-        <w:rPr>
-          <w:rStyle w:val="paraphrase"/>
-        </w:rPr>
-        <w:t>, identificadores e atributos. O</w:t>
-      </w:r>
-      <w:r>
-        <w:rPr>
-          <w:rStyle w:val="paraphrase"/>
-        </w:rPr>
-        <w:t xml:space="preserve"> CSS puxa a </w:t>
-      </w:r>
-      <w:proofErr w:type="spellStart"/>
-      <w:r>
-        <w:rPr>
-          <w:rStyle w:val="paraphrase"/>
-          <w:i/>
-          <w:iCs/>
-        </w:rPr>
-        <w:t>tag</w:t>
-      </w:r>
-      <w:proofErr w:type="spellEnd"/>
-      <w:r>
-        <w:rPr>
-          <w:rStyle w:val="paraphrase"/>
-        </w:rPr>
-        <w:t xml:space="preserve"> utilizada no HTML, como a </w:t>
-      </w:r>
-      <w:proofErr w:type="spellStart"/>
-      <w:r>
-        <w:rPr>
-          <w:rStyle w:val="paraphrase"/>
-          <w:i/>
-          <w:iCs/>
-        </w:rPr>
-        <w:t>tag</w:t>
-      </w:r>
-      <w:proofErr w:type="spellEnd"/>
-      <w:r>
-        <w:rPr>
-          <w:rStyle w:val="paraphrase"/>
-        </w:rPr>
-        <w:t xml:space="preserve"> &lt;</w:t>
-      </w:r>
-      <w:proofErr w:type="spellStart"/>
-      <w:r>
-        <w:rPr>
-          <w:rStyle w:val="paraphrase"/>
-          <w:i/>
-          <w:iCs/>
-        </w:rPr>
-        <w:t>div</w:t>
-      </w:r>
-      <w:proofErr w:type="spellEnd"/>
-      <w:r>
-        <w:rPr>
-          <w:rStyle w:val="paraphrase"/>
-        </w:rPr>
-        <w:t>&gt;, e m</w:t>
-      </w:r>
-      <w:r>
-        <w:rPr>
-          <w:rStyle w:val="paraphrase"/>
-        </w:rPr>
-        <w:t>odela de acordo com as particularidades das divisões</w:t>
-      </w:r>
-      <w:r>
-        <w:rPr>
-          <w:rStyle w:val="paraphrase"/>
-        </w:rPr>
-        <w:t>.</w:t>
-      </w:r>
-    </w:p>
-    <w:p>
-      <w:pPr>
-        <w:rPr>
-          <w:rStyle w:val="paraphrase"/>
-        </w:rPr>
-      </w:pPr>
-      <w:r>
-        <w:rPr>
-          <w:rStyle w:val="paraphrase"/>
-        </w:rPr>
-        <w:t xml:space="preserve">Segundo </w:t>
-      </w:r>
-      <w:proofErr w:type="spellStart"/>
-      <w:r>
-        <w:rPr>
-          <w:rStyle w:val="paraphrase"/>
-        </w:rPr>
-        <w:t>Jobstraibizer</w:t>
-      </w:r>
-      <w:proofErr w:type="spellEnd"/>
-      <w:r>
-        <w:rPr>
-          <w:rStyle w:val="paraphrase"/>
-        </w:rPr>
-        <w:t xml:space="preserve"> (2009), os documentos CSS são compostos por uma programação básica:</w:t>
-      </w:r>
-    </w:p>
-    <w:p>
-      <w:pPr>
-        <w:pStyle w:val="TituloFiguras"/>
-      </w:pPr>
-      <w:r>
         <w:t xml:space="preserve">Figura </w:t>
       </w:r>
       <w:fldSimple w:instr=" SEQ Figura \* ARABIC ">
@@ -7452,7 +7519,6 @@
           <w:noProof/>
           <w:lang w:eastAsia="pt-BR"/>
         </w:rPr>
-        <w:lastRenderedPageBreak/>
         <w:drawing>
           <wp:inline distT="0" distB="0" distL="0" distR="0" wp14:anchorId="661D8843" wp14:editId="01401F23">
             <wp:extent cx="5400040" cy="2221865"/>
@@ -7506,6 +7572,7 @@
         <w:rPr>
           <w:rStyle w:val="paraphrase"/>
         </w:rPr>
+        <w:lastRenderedPageBreak/>
         <w:t>Fonte: Autoria própria, 2022.</w:t>
       </w:r>
     </w:p>
@@ -7717,7 +7784,6 @@
           <w:i/>
           <w:iCs/>
         </w:rPr>
-        <w:lastRenderedPageBreak/>
         <w:t>Margin</w:t>
       </w:r>
       <w:proofErr w:type="spellEnd"/>
@@ -7875,6 +7941,7 @@
           <w:i/>
           <w:iCs/>
         </w:rPr>
+        <w:lastRenderedPageBreak/>
         <w:t>Color</w:t>
       </w:r>
       <w:r>
@@ -7896,11 +7963,11 @@
       <w:pPr>
         <w:pStyle w:val="Ttulo1"/>
       </w:pPr>
-      <w:bookmarkStart w:id="5" w:name="_Toc116528173"/>
+      <w:bookmarkStart w:id="4" w:name="_Toc116528173"/>
       <w:r>
         <w:t>2.3 BOOTSTRAP</w:t>
       </w:r>
-      <w:bookmarkEnd w:id="5"/>
+      <w:bookmarkEnd w:id="4"/>
     </w:p>
     <w:p>
       <w:pPr>
@@ -8211,38 +8278,24 @@
         <w:rPr>
           <w:szCs w:val="24"/>
         </w:rPr>
-        <w:t xml:space="preserve">, componentes de </w:t>
-      </w:r>
-      <w:proofErr w:type="spellStart"/>
+        <w:t>, componentes de Javascript e outra</w:t>
+      </w:r>
       <w:r>
         <w:rPr>
           <w:szCs w:val="24"/>
         </w:rPr>
-        <w:t>Javascript</w:t>
-      </w:r>
-      <w:proofErr w:type="spellEnd"/>
+        <w:t>s</w:t>
+      </w:r>
       <w:r>
         <w:rPr>
           <w:szCs w:val="24"/>
         </w:rPr>
-        <w:t xml:space="preserve"> e outra</w:t>
+        <w:t xml:space="preserve"> opções de personalização</w:t>
       </w:r>
       <w:r>
         <w:rPr>
           <w:szCs w:val="24"/>
         </w:rPr>
-        <w:t>s</w:t>
-      </w:r>
-      <w:r>
-        <w:rPr>
-          <w:szCs w:val="24"/>
-        </w:rPr>
-        <w:t xml:space="preserve"> opções de personalização</w:t>
-      </w:r>
-      <w:r>
-        <w:rPr>
-          <w:szCs w:val="24"/>
-        </w:rPr>
         <w:t>.</w:t>
       </w:r>
     </w:p>
@@ -8452,469 +8505,469 @@
         <w:rPr>
           <w:rStyle w:val="synonyms"/>
         </w:rPr>
+        <w:t>software</w:t>
+      </w:r>
+      <w:r>
+        <w:rPr>
+          <w:rStyle w:val="added"/>
+        </w:rPr>
+        <w:t xml:space="preserve"> mais confiáveis</w:t>
+      </w:r>
+      <w:r>
+        <w:rPr>
+          <w:rStyle w:val="paraphrase"/>
+        </w:rPr>
+        <w:t xml:space="preserve">, </w:t>
+      </w:r>
+      <w:r>
+        <w:rPr>
+          <w:rStyle w:val="added"/>
+        </w:rPr>
+        <w:t>as</w:t>
+      </w:r>
+      <w:r>
+        <w:rPr>
+          <w:rStyle w:val="paraphrase"/>
+        </w:rPr>
+        <w:t xml:space="preserve"> </w:t>
+      </w:r>
+      <w:r>
+        <w:rPr>
+          <w:rStyle w:val="added"/>
+        </w:rPr>
+        <w:t>estruturas</w:t>
+      </w:r>
+      <w:r>
+        <w:rPr>
+          <w:rStyle w:val="paraphrase"/>
+        </w:rPr>
+        <w:t xml:space="preserve"> de desenvolvimento </w:t>
+      </w:r>
+      <w:r>
+        <w:rPr>
+          <w:rStyle w:val="added"/>
+        </w:rPr>
+        <w:t>da</w:t>
+      </w:r>
+      <w:r>
+        <w:rPr>
+          <w:rStyle w:val="paraphrase"/>
+        </w:rPr>
+        <w:t xml:space="preserve"> </w:t>
+      </w:r>
+      <w:r>
+        <w:rPr>
+          <w:rStyle w:val="added"/>
+          <w:i/>
+          <w:iCs/>
+        </w:rPr>
+        <w:t>w</w:t>
+      </w:r>
+      <w:r>
+        <w:rPr>
+          <w:rStyle w:val="added"/>
+          <w:i/>
+          <w:iCs/>
+        </w:rPr>
+        <w:t>eb</w:t>
+      </w:r>
+      <w:r>
+        <w:rPr>
+          <w:rStyle w:val="paraphrase"/>
+        </w:rPr>
+        <w:t xml:space="preserve"> </w:t>
+      </w:r>
+      <w:r>
+        <w:rPr>
+          <w:rStyle w:val="added"/>
+        </w:rPr>
+        <w:t xml:space="preserve">possuem </w:t>
+      </w:r>
+      <w:r>
+        <w:rPr>
+          <w:rStyle w:val="paraphrase"/>
+        </w:rPr>
+        <w:t xml:space="preserve">bibliotecas </w:t>
+      </w:r>
+      <w:r>
+        <w:rPr>
+          <w:rStyle w:val="added"/>
+        </w:rPr>
+        <w:t>projetadas</w:t>
+      </w:r>
+      <w:r>
+        <w:rPr>
+          <w:rStyle w:val="paraphrase"/>
+        </w:rPr>
+        <w:t xml:space="preserve"> </w:t>
+      </w:r>
+      <w:r>
+        <w:rPr>
+          <w:rStyle w:val="added"/>
+        </w:rPr>
+        <w:t>para</w:t>
+      </w:r>
+      <w:r>
+        <w:rPr>
+          <w:rStyle w:val="paraphrase"/>
+        </w:rPr>
+        <w:t xml:space="preserve"> </w:t>
+      </w:r>
+      <w:r>
+        <w:rPr>
+          <w:rStyle w:val="added"/>
+        </w:rPr>
+        <w:t>simplificar</w:t>
+      </w:r>
+      <w:r>
+        <w:rPr>
+          <w:rStyle w:val="paraphrase"/>
+        </w:rPr>
+        <w:t xml:space="preserve"> </w:t>
+      </w:r>
+      <w:r>
+        <w:rPr>
+          <w:rStyle w:val="synonyms"/>
+        </w:rPr>
+        <w:t>a codificação</w:t>
+      </w:r>
+      <w:r>
+        <w:rPr>
+          <w:rStyle w:val="paraphrase"/>
+        </w:rPr>
+        <w:t xml:space="preserve"> CSS </w:t>
+      </w:r>
+      <w:r>
+        <w:rPr>
+          <w:rStyle w:val="added"/>
+        </w:rPr>
+        <w:t>e</w:t>
+      </w:r>
+      <w:r>
+        <w:rPr>
+          <w:rStyle w:val="paraphrase"/>
+        </w:rPr>
+        <w:t xml:space="preserve"> </w:t>
+      </w:r>
+      <w:r>
+        <w:rPr>
+          <w:rStyle w:val="synonyms"/>
+        </w:rPr>
+        <w:t>aumentar</w:t>
+      </w:r>
+      <w:r>
+        <w:rPr>
+          <w:rStyle w:val="paraphrase"/>
+        </w:rPr>
+        <w:t xml:space="preserve"> </w:t>
+      </w:r>
+      <w:r>
+        <w:rPr>
+          <w:rStyle w:val="added"/>
+        </w:rPr>
+        <w:t>sua</w:t>
+      </w:r>
+      <w:r>
+        <w:rPr>
+          <w:rStyle w:val="paraphrase"/>
+        </w:rPr>
+        <w:t xml:space="preserve"> </w:t>
+      </w:r>
+      <w:r>
+        <w:rPr>
+          <w:rStyle w:val="added"/>
+        </w:rPr>
+        <w:t>compatibilidade</w:t>
+      </w:r>
+      <w:r>
+        <w:rPr>
+          <w:rStyle w:val="paraphrase"/>
+        </w:rPr>
+        <w:t xml:space="preserve"> </w:t>
+      </w:r>
+      <w:r>
+        <w:rPr>
+          <w:rStyle w:val="added"/>
+        </w:rPr>
+        <w:t>com</w:t>
+      </w:r>
+      <w:r>
+        <w:rPr>
+          <w:rStyle w:val="paraphrase"/>
+        </w:rPr>
+        <w:t xml:space="preserve"> </w:t>
+      </w:r>
+      <w:r>
+        <w:rPr>
+          <w:rStyle w:val="added"/>
+        </w:rPr>
+        <w:t>os</w:t>
+      </w:r>
+      <w:r>
+        <w:rPr>
+          <w:rStyle w:val="paraphrase"/>
+        </w:rPr>
+        <w:t xml:space="preserve"> </w:t>
+      </w:r>
+      <w:r>
+        <w:rPr>
+          <w:rStyle w:val="synonyms"/>
+        </w:rPr>
+        <w:t>padrões</w:t>
+      </w:r>
+      <w:r>
+        <w:rPr>
+          <w:rStyle w:val="paraphrase"/>
+        </w:rPr>
+        <w:t xml:space="preserve"> de </w:t>
+      </w:r>
+      <w:r>
+        <w:rPr>
+          <w:rStyle w:val="synonyms"/>
+        </w:rPr>
+        <w:t>estilo</w:t>
+      </w:r>
+      <w:r>
+        <w:rPr>
+          <w:rStyle w:val="paraphrase"/>
+        </w:rPr>
+        <w:t xml:space="preserve">, </w:t>
+      </w:r>
+      <w:r>
+        <w:rPr>
+          <w:rStyle w:val="added"/>
+        </w:rPr>
+        <w:t>bem</w:t>
+      </w:r>
+      <w:r>
+        <w:rPr>
+          <w:rStyle w:val="paraphrase"/>
+        </w:rPr>
+        <w:t xml:space="preserve"> </w:t>
+      </w:r>
+      <w:r>
+        <w:rPr>
+          <w:rStyle w:val="added"/>
+        </w:rPr>
+        <w:t>como</w:t>
+      </w:r>
+      <w:r>
+        <w:rPr>
+          <w:rStyle w:val="paraphrase"/>
+        </w:rPr>
+        <w:t xml:space="preserve"> </w:t>
+      </w:r>
+      <w:r>
+        <w:rPr>
+          <w:rStyle w:val="added"/>
+        </w:rPr>
+        <w:t>bibliotecas</w:t>
+      </w:r>
+      <w:r>
+        <w:rPr>
+          <w:rStyle w:val="paraphrase"/>
+        </w:rPr>
+        <w:t xml:space="preserve"> </w:t>
+      </w:r>
+      <w:r>
+        <w:rPr>
+          <w:rStyle w:val="added"/>
+        </w:rPr>
+        <w:t>para</w:t>
+      </w:r>
+      <w:r>
+        <w:rPr>
+          <w:rStyle w:val="paraphrase"/>
+        </w:rPr>
+        <w:t xml:space="preserve"> </w:t>
+      </w:r>
+      <w:r>
+        <w:rPr>
+          <w:rStyle w:val="added"/>
+        </w:rPr>
+        <w:t>desenvolvimento</w:t>
+      </w:r>
+      <w:r>
+        <w:rPr>
+          <w:rStyle w:val="paraphrase"/>
+        </w:rPr>
+        <w:t xml:space="preserve"> </w:t>
+      </w:r>
+      <w:r>
+        <w:rPr>
+          <w:rStyle w:val="added"/>
+        </w:rPr>
+        <w:t>que</w:t>
+      </w:r>
+      <w:r>
+        <w:rPr>
+          <w:rStyle w:val="paraphrase"/>
+        </w:rPr>
+        <w:t xml:space="preserve"> </w:t>
+      </w:r>
+      <w:r>
+        <w:rPr>
+          <w:rStyle w:val="added"/>
+        </w:rPr>
+        <w:t>tem</w:t>
+      </w:r>
+      <w:r>
+        <w:rPr>
+          <w:rStyle w:val="paraphrase"/>
+        </w:rPr>
+        <w:t xml:space="preserve"> </w:t>
+      </w:r>
+      <w:r>
+        <w:rPr>
+          <w:rStyle w:val="added"/>
+        </w:rPr>
+        <w:t xml:space="preserve">modelos </w:t>
+      </w:r>
+      <w:r>
+        <w:rPr>
+          <w:rStyle w:val="paraphrase"/>
+        </w:rPr>
+        <w:t>semip</w:t>
+      </w:r>
+      <w:r>
+        <w:rPr>
+          <w:rStyle w:val="added"/>
+        </w:rPr>
+        <w:t>rontos</w:t>
+      </w:r>
+      <w:r>
+        <w:rPr>
+          <w:rStyle w:val="paraphrase"/>
+        </w:rPr>
+        <w:t xml:space="preserve"> </w:t>
+      </w:r>
+      <w:r>
+        <w:rPr>
+          <w:rStyle w:val="added"/>
+        </w:rPr>
+        <w:t>e</w:t>
+      </w:r>
+      <w:r>
+        <w:rPr>
+          <w:rStyle w:val="paraphrase"/>
+        </w:rPr>
+        <w:t xml:space="preserve"> </w:t>
+      </w:r>
+      <w:r>
+        <w:rPr>
+          <w:rStyle w:val="added"/>
+        </w:rPr>
+        <w:t>prontos.</w:t>
+      </w:r>
+      <w:r>
+        <w:rPr>
+          <w:rStyle w:val="paraphrase"/>
+        </w:rPr>
+        <w:t xml:space="preserve"> </w:t>
+      </w:r>
+      <w:r>
+        <w:rPr>
+          <w:rStyle w:val="added"/>
+        </w:rPr>
+        <w:t>Diminuindo</w:t>
+      </w:r>
+      <w:r>
+        <w:rPr>
+          <w:rStyle w:val="paraphrase"/>
+        </w:rPr>
+        <w:t xml:space="preserve"> o tempo </w:t>
+      </w:r>
+      <w:r>
+        <w:rPr>
+          <w:rStyle w:val="added"/>
+        </w:rPr>
+        <w:t>trabalhado</w:t>
+      </w:r>
+      <w:r>
+        <w:rPr>
+          <w:rStyle w:val="paraphrase"/>
+        </w:rPr>
+        <w:t xml:space="preserve"> </w:t>
+      </w:r>
+      <w:r>
+        <w:rPr>
+          <w:rStyle w:val="added"/>
+        </w:rPr>
+        <w:t>nos</w:t>
+      </w:r>
+      <w:r>
+        <w:rPr>
+          <w:rStyle w:val="paraphrase"/>
+        </w:rPr>
+        <w:t xml:space="preserve"> </w:t>
+      </w:r>
+      <w:r>
+        <w:rPr>
+          <w:rStyle w:val="added"/>
+        </w:rPr>
+        <w:t>projetos</w:t>
+      </w:r>
+      <w:r>
+        <w:rPr>
+          <w:rStyle w:val="paraphrase"/>
+        </w:rPr>
+        <w:t>.</w:t>
+      </w:r>
+      <w:r>
+        <w:rPr>
+          <w:rStyle w:val="paraphrase"/>
+        </w:rPr>
+        <w:t xml:space="preserve"> </w:t>
+      </w:r>
+      <w:r>
+        <w:t xml:space="preserve">Hoje o </w:t>
+      </w:r>
+      <w:proofErr w:type="spellStart"/>
+      <w:r>
+        <w:rPr>
+          <w:i/>
+          <w:iCs/>
+        </w:rPr>
+        <w:t>bootstrap</w:t>
+      </w:r>
+      <w:proofErr w:type="spellEnd"/>
+      <w:r>
+        <w:t xml:space="preserve"> não é apenas um </w:t>
+      </w:r>
+      <w:r>
+        <w:rPr>
+          <w:i/>
+        </w:rPr>
+        <w:t>framework</w:t>
+      </w:r>
+      <w:r>
+        <w:t xml:space="preserve"> com design responsivo eficaz, mas oferece todos os tipos de opções de funcionalidade e estilo (</w:t>
+      </w:r>
+      <w:proofErr w:type="spellStart"/>
+      <w:r>
+        <w:t>Techio</w:t>
+      </w:r>
+      <w:proofErr w:type="spellEnd"/>
+      <w:r>
+        <w:t xml:space="preserve">; </w:t>
+      </w:r>
+      <w:proofErr w:type="spellStart"/>
+      <w:r>
+        <w:t>Chicon</w:t>
+      </w:r>
+      <w:proofErr w:type="spellEnd"/>
+      <w:r>
+        <w:t>, 2016).</w:t>
+      </w:r>
+    </w:p>
+    <w:p>
+      <w:r>
+        <w:t>Para conseguir</w:t>
+      </w:r>
+    </w:p>
+    <w:p>
+      <w:r>
         <w:lastRenderedPageBreak/>
-        <w:t>software</w:t>
-      </w:r>
-      <w:r>
-        <w:rPr>
-          <w:rStyle w:val="added"/>
-        </w:rPr>
-        <w:t xml:space="preserve"> mais confiáveis</w:t>
-      </w:r>
-      <w:r>
-        <w:rPr>
-          <w:rStyle w:val="paraphrase"/>
-        </w:rPr>
-        <w:t xml:space="preserve">, </w:t>
-      </w:r>
-      <w:r>
-        <w:rPr>
-          <w:rStyle w:val="added"/>
-        </w:rPr>
-        <w:t>as</w:t>
-      </w:r>
-      <w:r>
-        <w:rPr>
-          <w:rStyle w:val="paraphrase"/>
-        </w:rPr>
-        <w:t xml:space="preserve"> </w:t>
-      </w:r>
-      <w:r>
-        <w:rPr>
-          <w:rStyle w:val="added"/>
-        </w:rPr>
-        <w:t>estruturas</w:t>
-      </w:r>
-      <w:r>
-        <w:rPr>
-          <w:rStyle w:val="paraphrase"/>
-        </w:rPr>
-        <w:t xml:space="preserve"> de desenvolvimento </w:t>
-      </w:r>
-      <w:r>
-        <w:rPr>
-          <w:rStyle w:val="added"/>
-        </w:rPr>
-        <w:t>da</w:t>
-      </w:r>
-      <w:r>
-        <w:rPr>
-          <w:rStyle w:val="paraphrase"/>
-        </w:rPr>
-        <w:t xml:space="preserve"> </w:t>
-      </w:r>
-      <w:r>
-        <w:rPr>
-          <w:rStyle w:val="added"/>
-          <w:i/>
-          <w:iCs/>
-        </w:rPr>
-        <w:t>w</w:t>
-      </w:r>
-      <w:r>
-        <w:rPr>
-          <w:rStyle w:val="added"/>
-          <w:i/>
-          <w:iCs/>
-        </w:rPr>
-        <w:t>eb</w:t>
-      </w:r>
-      <w:r>
-        <w:rPr>
-          <w:rStyle w:val="paraphrase"/>
-        </w:rPr>
-        <w:t xml:space="preserve"> </w:t>
-      </w:r>
-      <w:r>
-        <w:rPr>
-          <w:rStyle w:val="added"/>
-        </w:rPr>
-        <w:t xml:space="preserve">possuem </w:t>
-      </w:r>
-      <w:r>
-        <w:rPr>
-          <w:rStyle w:val="paraphrase"/>
-        </w:rPr>
-        <w:t xml:space="preserve">bibliotecas </w:t>
-      </w:r>
-      <w:r>
-        <w:rPr>
-          <w:rStyle w:val="added"/>
-        </w:rPr>
-        <w:t>projetadas</w:t>
-      </w:r>
-      <w:r>
-        <w:rPr>
-          <w:rStyle w:val="paraphrase"/>
-        </w:rPr>
-        <w:t xml:space="preserve"> </w:t>
-      </w:r>
-      <w:r>
-        <w:rPr>
-          <w:rStyle w:val="added"/>
-        </w:rPr>
-        <w:t>para</w:t>
-      </w:r>
-      <w:r>
-        <w:rPr>
-          <w:rStyle w:val="paraphrase"/>
-        </w:rPr>
-        <w:t xml:space="preserve"> </w:t>
-      </w:r>
-      <w:r>
-        <w:rPr>
-          <w:rStyle w:val="added"/>
-        </w:rPr>
-        <w:t>simplificar</w:t>
-      </w:r>
-      <w:r>
-        <w:rPr>
-          <w:rStyle w:val="paraphrase"/>
-        </w:rPr>
-        <w:t xml:space="preserve"> </w:t>
-      </w:r>
-      <w:r>
-        <w:rPr>
-          <w:rStyle w:val="synonyms"/>
-        </w:rPr>
-        <w:t>a codificação</w:t>
-      </w:r>
-      <w:r>
-        <w:rPr>
-          <w:rStyle w:val="paraphrase"/>
-        </w:rPr>
-        <w:t xml:space="preserve"> CSS </w:t>
-      </w:r>
-      <w:r>
-        <w:rPr>
-          <w:rStyle w:val="added"/>
-        </w:rPr>
-        <w:t>e</w:t>
-      </w:r>
-      <w:r>
-        <w:rPr>
-          <w:rStyle w:val="paraphrase"/>
-        </w:rPr>
-        <w:t xml:space="preserve"> </w:t>
-      </w:r>
-      <w:r>
-        <w:rPr>
-          <w:rStyle w:val="synonyms"/>
-        </w:rPr>
-        <w:t>aumentar</w:t>
-      </w:r>
-      <w:r>
-        <w:rPr>
-          <w:rStyle w:val="paraphrase"/>
-        </w:rPr>
-        <w:t xml:space="preserve"> </w:t>
-      </w:r>
-      <w:r>
-        <w:rPr>
-          <w:rStyle w:val="added"/>
-        </w:rPr>
-        <w:t>sua</w:t>
-      </w:r>
-      <w:r>
-        <w:rPr>
-          <w:rStyle w:val="paraphrase"/>
-        </w:rPr>
-        <w:t xml:space="preserve"> </w:t>
-      </w:r>
-      <w:r>
-        <w:rPr>
-          <w:rStyle w:val="added"/>
-        </w:rPr>
-        <w:t>compatibilidade</w:t>
-      </w:r>
-      <w:r>
-        <w:rPr>
-          <w:rStyle w:val="paraphrase"/>
-        </w:rPr>
-        <w:t xml:space="preserve"> </w:t>
-      </w:r>
-      <w:r>
-        <w:rPr>
-          <w:rStyle w:val="added"/>
-        </w:rPr>
-        <w:t>com</w:t>
-      </w:r>
-      <w:r>
-        <w:rPr>
-          <w:rStyle w:val="paraphrase"/>
-        </w:rPr>
-        <w:t xml:space="preserve"> </w:t>
-      </w:r>
-      <w:r>
-        <w:rPr>
-          <w:rStyle w:val="added"/>
-        </w:rPr>
-        <w:t>os</w:t>
-      </w:r>
-      <w:r>
-        <w:rPr>
-          <w:rStyle w:val="paraphrase"/>
-        </w:rPr>
-        <w:t xml:space="preserve"> </w:t>
-      </w:r>
-      <w:r>
-        <w:rPr>
-          <w:rStyle w:val="synonyms"/>
-        </w:rPr>
-        <w:t>padrões</w:t>
-      </w:r>
-      <w:r>
-        <w:rPr>
-          <w:rStyle w:val="paraphrase"/>
-        </w:rPr>
-        <w:t xml:space="preserve"> de </w:t>
-      </w:r>
-      <w:r>
-        <w:rPr>
-          <w:rStyle w:val="synonyms"/>
-        </w:rPr>
-        <w:t>estilo</w:t>
-      </w:r>
-      <w:r>
-        <w:rPr>
-          <w:rStyle w:val="paraphrase"/>
-        </w:rPr>
-        <w:t xml:space="preserve">, </w:t>
-      </w:r>
-      <w:r>
-        <w:rPr>
-          <w:rStyle w:val="added"/>
-        </w:rPr>
-        <w:t>bem</w:t>
-      </w:r>
-      <w:r>
-        <w:rPr>
-          <w:rStyle w:val="paraphrase"/>
-        </w:rPr>
-        <w:t xml:space="preserve"> </w:t>
-      </w:r>
-      <w:r>
-        <w:rPr>
-          <w:rStyle w:val="added"/>
-        </w:rPr>
-        <w:t>como</w:t>
-      </w:r>
-      <w:r>
-        <w:rPr>
-          <w:rStyle w:val="paraphrase"/>
-        </w:rPr>
-        <w:t xml:space="preserve"> </w:t>
-      </w:r>
-      <w:r>
-        <w:rPr>
-          <w:rStyle w:val="added"/>
-        </w:rPr>
-        <w:t>bibliotecas</w:t>
-      </w:r>
-      <w:r>
-        <w:rPr>
-          <w:rStyle w:val="paraphrase"/>
-        </w:rPr>
-        <w:t xml:space="preserve"> </w:t>
-      </w:r>
-      <w:r>
-        <w:rPr>
-          <w:rStyle w:val="added"/>
-        </w:rPr>
-        <w:t>para</w:t>
-      </w:r>
-      <w:r>
-        <w:rPr>
-          <w:rStyle w:val="paraphrase"/>
-        </w:rPr>
-        <w:t xml:space="preserve"> </w:t>
-      </w:r>
-      <w:r>
-        <w:rPr>
-          <w:rStyle w:val="added"/>
-        </w:rPr>
-        <w:t>desenvolvimento</w:t>
-      </w:r>
-      <w:r>
-        <w:rPr>
-          <w:rStyle w:val="paraphrase"/>
-        </w:rPr>
-        <w:t xml:space="preserve"> </w:t>
-      </w:r>
-      <w:r>
-        <w:rPr>
-          <w:rStyle w:val="added"/>
-        </w:rPr>
-        <w:t>que</w:t>
-      </w:r>
-      <w:r>
-        <w:rPr>
-          <w:rStyle w:val="paraphrase"/>
-        </w:rPr>
-        <w:t xml:space="preserve"> </w:t>
-      </w:r>
-      <w:r>
-        <w:rPr>
-          <w:rStyle w:val="added"/>
-        </w:rPr>
-        <w:t>tem</w:t>
-      </w:r>
-      <w:r>
-        <w:rPr>
-          <w:rStyle w:val="paraphrase"/>
-        </w:rPr>
-        <w:t xml:space="preserve"> </w:t>
-      </w:r>
-      <w:r>
-        <w:rPr>
-          <w:rStyle w:val="added"/>
-        </w:rPr>
-        <w:t xml:space="preserve">modelos </w:t>
-      </w:r>
-      <w:r>
-        <w:rPr>
-          <w:rStyle w:val="paraphrase"/>
-        </w:rPr>
-        <w:t>semip</w:t>
-      </w:r>
-      <w:r>
-        <w:rPr>
-          <w:rStyle w:val="added"/>
-        </w:rPr>
-        <w:t>rontos</w:t>
-      </w:r>
-      <w:r>
-        <w:rPr>
-          <w:rStyle w:val="paraphrase"/>
-        </w:rPr>
-        <w:t xml:space="preserve"> </w:t>
-      </w:r>
-      <w:r>
-        <w:rPr>
-          <w:rStyle w:val="added"/>
-        </w:rPr>
-        <w:t>e</w:t>
-      </w:r>
-      <w:r>
-        <w:rPr>
-          <w:rStyle w:val="paraphrase"/>
-        </w:rPr>
-        <w:t xml:space="preserve"> </w:t>
-      </w:r>
-      <w:r>
-        <w:rPr>
-          <w:rStyle w:val="added"/>
-        </w:rPr>
-        <w:t>prontos.</w:t>
-      </w:r>
-      <w:r>
-        <w:rPr>
-          <w:rStyle w:val="paraphrase"/>
-        </w:rPr>
-        <w:t xml:space="preserve"> </w:t>
-      </w:r>
-      <w:r>
-        <w:rPr>
-          <w:rStyle w:val="added"/>
-        </w:rPr>
-        <w:t>Diminuindo</w:t>
-      </w:r>
-      <w:r>
-        <w:rPr>
-          <w:rStyle w:val="paraphrase"/>
-        </w:rPr>
-        <w:t xml:space="preserve"> o tempo </w:t>
-      </w:r>
-      <w:r>
-        <w:rPr>
-          <w:rStyle w:val="added"/>
-        </w:rPr>
-        <w:t>trabalhado</w:t>
-      </w:r>
-      <w:r>
-        <w:rPr>
-          <w:rStyle w:val="paraphrase"/>
-        </w:rPr>
-        <w:t xml:space="preserve"> </w:t>
-      </w:r>
-      <w:r>
-        <w:rPr>
-          <w:rStyle w:val="added"/>
-        </w:rPr>
-        <w:t>nos</w:t>
-      </w:r>
-      <w:r>
-        <w:rPr>
-          <w:rStyle w:val="paraphrase"/>
-        </w:rPr>
-        <w:t xml:space="preserve"> </w:t>
-      </w:r>
-      <w:r>
-        <w:rPr>
-          <w:rStyle w:val="added"/>
-        </w:rPr>
-        <w:t>projetos</w:t>
-      </w:r>
-      <w:r>
-        <w:rPr>
-          <w:rStyle w:val="paraphrase"/>
-        </w:rPr>
-        <w:t>.</w:t>
-      </w:r>
-      <w:r>
-        <w:rPr>
-          <w:rStyle w:val="paraphrase"/>
-        </w:rPr>
-        <w:t xml:space="preserve"> </w:t>
-      </w:r>
-      <w:r>
-        <w:t xml:space="preserve">Hoje o </w:t>
-      </w:r>
-      <w:proofErr w:type="spellStart"/>
-      <w:r>
-        <w:rPr>
-          <w:i/>
-          <w:iCs/>
-        </w:rPr>
-        <w:t>bootstrap</w:t>
-      </w:r>
-      <w:proofErr w:type="spellEnd"/>
-      <w:r>
-        <w:t xml:space="preserve"> não é apenas um </w:t>
-      </w:r>
-      <w:r>
-        <w:rPr>
-          <w:i/>
-        </w:rPr>
-        <w:t>framework</w:t>
-      </w:r>
-      <w:r>
-        <w:t xml:space="preserve"> com design responsivo eficaz, mas oferece todos os tipos de opções de funcionalidade e estilo (</w:t>
-      </w:r>
-      <w:proofErr w:type="spellStart"/>
-      <w:r>
-        <w:t>Techio</w:t>
-      </w:r>
-      <w:proofErr w:type="spellEnd"/>
-      <w:r>
-        <w:t xml:space="preserve">; </w:t>
-      </w:r>
-      <w:proofErr w:type="spellStart"/>
-      <w:r>
-        <w:t>Chicon</w:t>
-      </w:r>
-      <w:proofErr w:type="spellEnd"/>
-      <w:r>
-        <w:t>, 2016).</w:t>
-      </w:r>
-    </w:p>
-    <w:p>
-      <w:r>
-        <w:t>Para conseguir</w:t>
-      </w:r>
-    </w:p>
-    <w:p>
-      <w:r>
         <w:t xml:space="preserve">Para exemplificar a funcionalidade do </w:t>
       </w:r>
       <w:proofErr w:type="spellStart"/>
@@ -9085,7 +9138,6 @@
           <w:noProof/>
           <w:lang w:eastAsia="pt-BR"/>
         </w:rPr>
-        <w:lastRenderedPageBreak/>
         <w:drawing>
           <wp:inline distT="0" distB="0" distL="0" distR="0" wp14:anchorId="5CF3B585" wp14:editId="205292F0">
             <wp:extent cx="5400040" cy="1610360"/>
@@ -9163,11 +9215,12 @@
           <w:rFonts w:cs="Arial"/>
         </w:rPr>
       </w:pPr>
-      <w:bookmarkStart w:id="6" w:name="_Toc116528174"/>
-      <w:r>
-        <w:rPr>
-          <w:rFonts w:cs="Arial"/>
-        </w:rPr>
+      <w:bookmarkStart w:id="5" w:name="_Toc116528174"/>
+      <w:r>
+        <w:rPr>
+          <w:rFonts w:cs="Arial"/>
+        </w:rPr>
+        <w:lastRenderedPageBreak/>
         <w:t>2.</w:t>
       </w:r>
       <w:r>
@@ -9189,7 +9242,7 @@
         </w:rPr>
         <w:t>JavaScript</w:t>
       </w:r>
-      <w:bookmarkEnd w:id="6"/>
+      <w:bookmarkEnd w:id="5"/>
       <w:proofErr w:type="spellEnd"/>
     </w:p>
     <w:p>
@@ -9390,11 +9443,7 @@
         <w:t>,</w:t>
       </w:r>
       <w:r>
-        <w:t xml:space="preserve"> a linguagem possui sua estrutura em linhas e blocos de códigos, sendo eles </w:t>
-      </w:r>
-      <w:r>
-        <w:lastRenderedPageBreak/>
-        <w:t xml:space="preserve">chamadas de </w:t>
+        <w:t xml:space="preserve"> a linguagem possui sua estrutura em linhas e blocos de códigos, sendo eles chamadas de </w:t>
       </w:r>
       <w:proofErr w:type="spellStart"/>
       <w:r>
@@ -9505,8 +9554,9 @@
       <w:pPr>
         <w:pStyle w:val="Ttulo1"/>
       </w:pPr>
-      <w:bookmarkStart w:id="7" w:name="_Toc116528175"/>
-      <w:r>
+      <w:bookmarkStart w:id="6" w:name="_Toc116528175"/>
+      <w:r>
+        <w:lastRenderedPageBreak/>
         <w:t>2.</w:t>
       </w:r>
       <w:r>
@@ -9515,7 +9565,7 @@
       <w:r>
         <w:t xml:space="preserve"> PHP</w:t>
       </w:r>
-      <w:bookmarkEnd w:id="7"/>
+      <w:bookmarkEnd w:id="6"/>
     </w:p>
     <w:p>
       <w:r>
@@ -9794,321 +9844,315 @@
       </w:r>
       <w:proofErr w:type="spellEnd"/>
       <w:r>
-        <w:t xml:space="preserve"> e </w:t>
-      </w:r>
-      <w:proofErr w:type="spellStart"/>
-      <w:r>
-        <w:t>Zeev</w:t>
-      </w:r>
-      <w:proofErr w:type="spellEnd"/>
-      <w:r>
+        <w:t xml:space="preserve"> e Zeev </w:t>
+      </w:r>
+      <w:proofErr w:type="spellStart"/>
+      <w:r>
+        <w:t>Suraski</w:t>
+      </w:r>
+      <w:proofErr w:type="spellEnd"/>
+      <w:r>
+        <w:t xml:space="preserve">, dois estudantes israelenses que faziam uso dessa linguagem em um projeto acadêmico de comércio eletrônico, cooperaram junto a </w:t>
+      </w:r>
+      <w:proofErr w:type="spellStart"/>
+      <w:r>
+        <w:t>Rasmus</w:t>
+      </w:r>
+      <w:proofErr w:type="spellEnd"/>
+      <w:r>
+        <w:t xml:space="preserve"> para aprimorar o PHP, reescrevendo todo o código-fonte com base no PHP/FI</w:t>
+      </w:r>
+      <w:r>
+        <w:t xml:space="preserve"> 2, resultando assim, na criação do PHP 3, disponibilizado oficialmente em julho de 1998 (DALL’OGLIO, 2015). O PHP 3 t</w:t>
+      </w:r>
+      <w:r>
+        <w:t>inha como novidade</w:t>
+      </w:r>
+      <w:r>
+        <w:t xml:space="preserve"> extensibilidade, a possibilidade de conexão com diversos bancos de dados, novos protocolos, uma sintaxe mais consistente, suporte à orientação a objetos e uma nova </w:t>
+      </w:r>
+      <w:proofErr w:type="spellStart"/>
+      <w:r>
+        <w:rPr>
+          <w:i/>
+          <w:iCs/>
+        </w:rPr>
+        <w:t>Application</w:t>
+      </w:r>
+      <w:proofErr w:type="spellEnd"/>
+      <w:r>
+        <w:rPr>
+          <w:i/>
+          <w:iCs/>
+        </w:rPr>
         <w:t xml:space="preserve"> </w:t>
       </w:r>
       <w:proofErr w:type="spellStart"/>
       <w:r>
-        <w:t>Suraski</w:t>
-      </w:r>
-      <w:proofErr w:type="spellEnd"/>
-      <w:r>
-        <w:t xml:space="preserve">, dois estudantes israelenses que faziam uso dessa linguagem em um projeto acadêmico de comércio eletrônico, cooperaram junto a </w:t>
-      </w:r>
-      <w:proofErr w:type="spellStart"/>
-      <w:r>
-        <w:t>Rasmus</w:t>
-      </w:r>
-      <w:proofErr w:type="spellEnd"/>
-      <w:r>
-        <w:t xml:space="preserve"> para aprimorar o PHP, reescrevendo todo o código-fonte com base no PHP/FI</w:t>
-      </w:r>
-      <w:r>
-        <w:t xml:space="preserve"> 2, resultando assim, na criação do PHP 3, disponibilizado oficialmente em julho de 1998 (DALL’OGLIO, 2015). O PHP 3 t</w:t>
-      </w:r>
-      <w:r>
-        <w:t>inha como novidade</w:t>
-      </w:r>
-      <w:r>
-        <w:t xml:space="preserve"> extensibilidade, a possibilidade de conexão com diversos </w:t>
+        <w:rPr>
+          <w:i/>
+          <w:iCs/>
+        </w:rPr>
+        <w:t>Programming</w:t>
+      </w:r>
+      <w:proofErr w:type="spellEnd"/>
+      <w:r>
+        <w:rPr>
+          <w:i/>
+          <w:iCs/>
+        </w:rPr>
+        <w:t xml:space="preserve"> Interface</w:t>
+      </w:r>
+      <w:r>
+        <w:t xml:space="preserve"> </w:t>
+      </w:r>
+      <w:r>
+        <w:t>(</w:t>
+      </w:r>
+      <w:r>
+        <w:t>API</w:t>
+      </w:r>
+      <w:r>
+        <w:t>),</w:t>
+      </w:r>
+      <w:r>
+        <w:t xml:space="preserve"> possibilitando </w:t>
+      </w:r>
+      <w:r>
+        <w:t>a criação de novos módulos</w:t>
+      </w:r>
+      <w:r>
+        <w:t>, o</w:t>
+      </w:r>
+      <w:r>
+        <w:t xml:space="preserve"> que </w:t>
+      </w:r>
+      <w:r>
+        <w:t>ocasionou no interesse</w:t>
+      </w:r>
+      <w:r>
+        <w:t xml:space="preserve"> de diversos</w:t>
+      </w:r>
+      <w:r>
+        <w:t xml:space="preserve"> desenvolvedores </w:t>
+      </w:r>
+      <w:r>
+        <w:t>em relação ao</w:t>
+      </w:r>
+      <w:r>
+        <w:t xml:space="preserve"> PH</w:t>
+      </w:r>
+      <w:r>
+        <w:t xml:space="preserve">P. Lançado em 2000 e desenvolvido por Zeev e </w:t>
+      </w:r>
+      <w:proofErr w:type="spellStart"/>
+      <w:r>
+        <w:t>Andi</w:t>
+      </w:r>
+      <w:proofErr w:type="spellEnd"/>
+      <w:r>
+        <w:t>,</w:t>
+      </w:r>
+      <w:r>
+        <w:t xml:space="preserve"> o PHP 4</w:t>
+      </w:r>
+      <w:r>
+        <w:t xml:space="preserve"> tinha como objetivo melhorar seu desempenho e sua modularidade em aplicações complexas.</w:t>
+      </w:r>
+      <w:r>
+        <w:t xml:space="preserve"> Conforme </w:t>
+      </w:r>
+      <w:proofErr w:type="spellStart"/>
+      <w:r>
+        <w:t>Dall’Oglio</w:t>
+      </w:r>
+      <w:proofErr w:type="spellEnd"/>
+      <w:r>
+        <w:t xml:space="preserve"> (2015), esta versão</w:t>
+      </w:r>
+      <w:r>
+        <w:t xml:space="preserve"> </w:t>
+      </w:r>
+      <w:r>
+        <w:t>f</w:t>
+      </w:r>
+      <w:r>
+        <w:t xml:space="preserve">oi responsável por trazer melhorias como seções, </w:t>
+      </w:r>
+      <w:r>
+        <w:t>suporte a</w:t>
+      </w:r>
+      <w:r>
+        <w:t xml:space="preserve"> diversos servidores web</w:t>
+      </w:r>
+      <w:r>
+        <w:t xml:space="preserve">, além da abstração de sua API, </w:t>
+      </w:r>
+      <w:r>
+        <w:t xml:space="preserve">permitindo ser utilizado como linguagem para </w:t>
+      </w:r>
+      <w:proofErr w:type="spellStart"/>
+      <w:r>
+        <w:rPr>
+          <w:i/>
+          <w:iCs/>
+        </w:rPr>
+        <w:t>shell</w:t>
+      </w:r>
+      <w:proofErr w:type="spellEnd"/>
+      <w:r>
+        <w:t xml:space="preserve"> </w:t>
+      </w:r>
+      <w:r>
+        <w:rPr>
+          <w:i/>
+          <w:iCs/>
+        </w:rPr>
+        <w:t>script</w:t>
+      </w:r>
+      <w:r>
+        <w:t>.</w:t>
+      </w:r>
+      <w:r>
+        <w:t xml:space="preserve"> Hoje</w:t>
+      </w:r>
+      <w:r>
+        <w:t xml:space="preserve"> </w:t>
+      </w:r>
+      <w:r>
+        <w:t>estando</w:t>
+      </w:r>
+      <w:r>
+        <w:t xml:space="preserve"> na versão 8,</w:t>
+      </w:r>
+      <w:r>
+        <w:t xml:space="preserve"> </w:t>
+      </w:r>
+      <w:r>
+        <w:t>o PHP se</w:t>
+      </w:r>
+      <w:r>
+        <w:t xml:space="preserve"> consolidou como uma das mais utilizadas linguagens do lado servidor</w:t>
+      </w:r>
+      <w:r>
+        <w:t>.</w:t>
+      </w:r>
+    </w:p>
+    <w:p>
+      <w:r>
+        <w:t>O PHP</w:t>
+      </w:r>
+      <w:r>
+        <w:t xml:space="preserve">, assim como o JS, é uma linguagem comumente utilizada abordando </w:t>
+      </w:r>
+      <w:r>
+        <w:t xml:space="preserve">o paradigma da </w:t>
+      </w:r>
+      <w:r>
+        <w:t xml:space="preserve">Programação Orientada a Objetos (POO), que representa uma filosofia para criação de sistemas (DALL’OGLIO, 2015). De acordo com Mendes </w:t>
       </w:r>
       <w:r>
         <w:lastRenderedPageBreak/>
-        <w:t xml:space="preserve">bancos de dados, novos protocolos, uma sintaxe mais consistente, suporte à orientação a objetos e uma nova </w:t>
-      </w:r>
-      <w:proofErr w:type="spellStart"/>
+        <w:t xml:space="preserve">(2009), o paradigma da orientação a objetos teve seu início em meados da década de 70, mas </w:t>
+      </w:r>
+      <w:r>
+        <w:t>somente</w:t>
+      </w:r>
+      <w:r>
+        <w:t xml:space="preserve"> após o sucesso da linguagem de programação Java é que o paradigma ganhou credibilidade</w:t>
+      </w:r>
+      <w:r>
+        <w:t xml:space="preserve">. Este paradigma traz uma diferente perspectiva da programação estruturada, na questão de adotar meios mais próximos do mecanismo humano para gerenciar a complexidade de um sistema. </w:t>
+      </w:r>
+      <w:proofErr w:type="spellStart"/>
+      <w:r>
+        <w:t>Dall’Oglio</w:t>
+      </w:r>
+      <w:proofErr w:type="spellEnd"/>
+      <w:r>
+        <w:t xml:space="preserve"> (2015) afirma que as linguagens estruturadas </w:t>
+      </w:r>
+      <w:r>
+        <w:t xml:space="preserve">como </w:t>
+      </w:r>
+      <w:proofErr w:type="spellStart"/>
+      <w:r>
+        <w:t>Cobol</w:t>
+      </w:r>
+      <w:proofErr w:type="spellEnd"/>
+      <w:r>
+        <w:t>, Clipper</w:t>
+      </w:r>
+      <w:r>
+        <w:t xml:space="preserve"> e</w:t>
+      </w:r>
+      <w:r>
+        <w:t xml:space="preserve"> Pascal </w:t>
+      </w:r>
+      <w:r>
+        <w:t>criavam</w:t>
+      </w:r>
+      <w:r>
+        <w:t xml:space="preserve"> sistemas formados por um conjunto de procedimentos e variáveis nem sempre agrupadas de acordo com o contexto, já na orientação a objetos, é utilizada uma ótica mais </w:t>
+      </w:r>
+      <w:r>
+        <w:t>semelhante ao</w:t>
+      </w:r>
+      <w:r>
+        <w:t xml:space="preserve"> mundo real</w:t>
+      </w:r>
+      <w:r>
+        <w:t>, lidando com objetos que retratam estruturas que carregam dados e comportamento próprio que conversam entre si com o objetivo de formar algo maior, um sistema.</w:t>
+      </w:r>
+    </w:p>
+    <w:p>
+      <w:r>
+        <w:t xml:space="preserve">Um programa PHP possui regras de escrita assim como outras linguagem, para se iniciar um código PHP, deve-se utilizar </w:t>
+      </w:r>
       <w:r>
         <w:rPr>
           <w:i/>
           <w:iCs/>
         </w:rPr>
-        <w:t>Application</w:t>
-      </w:r>
-      <w:proofErr w:type="spellEnd"/>
+        <w:t>&lt;?</w:t>
+      </w:r>
+      <w:proofErr w:type="spellStart"/>
       <w:r>
         <w:rPr>
           <w:i/>
           <w:iCs/>
         </w:rPr>
+        <w:t>php</w:t>
+      </w:r>
+      <w:proofErr w:type="spellEnd"/>
+      <w:r>
+        <w:rPr>
+          <w:i/>
+          <w:iCs/>
+        </w:rPr>
         <w:t xml:space="preserve"> </w:t>
       </w:r>
-      <w:proofErr w:type="spellStart"/>
+      <w:r>
+        <w:t xml:space="preserve">no início do código </w:t>
+      </w:r>
+      <w:proofErr w:type="gramStart"/>
+      <w:r>
+        <w:t xml:space="preserve">e </w:t>
+      </w:r>
       <w:r>
         <w:rPr>
           <w:i/>
           <w:iCs/>
         </w:rPr>
-        <w:t>Programming</w:t>
-      </w:r>
-      <w:proofErr w:type="spellEnd"/>
+        <w:t>?</w:t>
+      </w:r>
+      <w:proofErr w:type="gramEnd"/>
       <w:r>
         <w:rPr>
           <w:i/>
           <w:iCs/>
         </w:rPr>
-        <w:t xml:space="preserve"> Interface</w:t>
-      </w:r>
-      <w:r>
-        <w:t xml:space="preserve"> </w:t>
-      </w:r>
-      <w:r>
-        <w:t>(</w:t>
-      </w:r>
-      <w:r>
-        <w:t>API</w:t>
-      </w:r>
-      <w:r>
-        <w:t>),</w:t>
-      </w:r>
-      <w:r>
-        <w:t xml:space="preserve"> possibilitando </w:t>
-      </w:r>
-      <w:r>
-        <w:t>a criação de novos módulos</w:t>
-      </w:r>
-      <w:r>
-        <w:t>, o</w:t>
-      </w:r>
-      <w:r>
-        <w:t xml:space="preserve"> que </w:t>
-      </w:r>
-      <w:r>
-        <w:t>ocasionou no interesse</w:t>
-      </w:r>
-      <w:r>
-        <w:t xml:space="preserve"> de diversos</w:t>
-      </w:r>
-      <w:r>
-        <w:t xml:space="preserve"> desenvolvedores </w:t>
-      </w:r>
-      <w:r>
-        <w:t>em relação ao</w:t>
-      </w:r>
-      <w:r>
-        <w:t xml:space="preserve"> PH</w:t>
-      </w:r>
-      <w:r>
-        <w:t xml:space="preserve">P. Lançado em 2000 e desenvolvido por </w:t>
-      </w:r>
-      <w:proofErr w:type="spellStart"/>
-      <w:r>
-        <w:t>Zeev</w:t>
-      </w:r>
-      <w:proofErr w:type="spellEnd"/>
-      <w:r>
-        <w:t xml:space="preserve"> e </w:t>
-      </w:r>
-      <w:proofErr w:type="spellStart"/>
-      <w:r>
-        <w:t>Andi</w:t>
-      </w:r>
-      <w:proofErr w:type="spellEnd"/>
-      <w:r>
-        <w:t>,</w:t>
-      </w:r>
-      <w:r>
-        <w:t xml:space="preserve"> o PHP 4</w:t>
-      </w:r>
-      <w:r>
-        <w:t xml:space="preserve"> tinha como objetivo melhorar seu desempenho e sua modularidade em aplicações complexas.</w:t>
-      </w:r>
-      <w:r>
-        <w:t xml:space="preserve"> Conforme </w:t>
-      </w:r>
-      <w:proofErr w:type="spellStart"/>
-      <w:r>
-        <w:t>Dall’Oglio</w:t>
-      </w:r>
-      <w:proofErr w:type="spellEnd"/>
-      <w:r>
-        <w:t xml:space="preserve"> (2015), esta versão</w:t>
-      </w:r>
-      <w:r>
-        <w:t xml:space="preserve"> </w:t>
-      </w:r>
-      <w:r>
-        <w:t>f</w:t>
-      </w:r>
-      <w:r>
-        <w:t xml:space="preserve">oi responsável por trazer melhorias como seções, </w:t>
-      </w:r>
-      <w:r>
-        <w:t>suporte a</w:t>
-      </w:r>
-      <w:r>
-        <w:t xml:space="preserve"> diversos servidores web</w:t>
-      </w:r>
-      <w:r>
-        <w:t xml:space="preserve">, além da abstração de sua API, </w:t>
-      </w:r>
-      <w:r>
-        <w:t xml:space="preserve">permitindo ser utilizado como linguagem para </w:t>
-      </w:r>
-      <w:proofErr w:type="spellStart"/>
-      <w:r>
-        <w:rPr>
-          <w:i/>
-          <w:iCs/>
-        </w:rPr>
-        <w:t>shell</w:t>
-      </w:r>
-      <w:proofErr w:type="spellEnd"/>
-      <w:r>
-        <w:t xml:space="preserve"> </w:t>
-      </w:r>
-      <w:r>
-        <w:rPr>
-          <w:i/>
-          <w:iCs/>
-        </w:rPr>
-        <w:t>script</w:t>
-      </w:r>
-      <w:r>
-        <w:t>.</w:t>
-      </w:r>
-      <w:r>
-        <w:t xml:space="preserve"> Hoje</w:t>
-      </w:r>
-      <w:r>
-        <w:t xml:space="preserve"> </w:t>
-      </w:r>
-      <w:r>
-        <w:t>estando</w:t>
-      </w:r>
-      <w:r>
-        <w:t xml:space="preserve"> na versão 8,</w:t>
-      </w:r>
-      <w:r>
-        <w:t xml:space="preserve"> </w:t>
-      </w:r>
-      <w:r>
-        <w:t>o PHP se</w:t>
-      </w:r>
-      <w:r>
-        <w:t xml:space="preserve"> consolidou como uma das mais utilizadas linguagens do lado servidor</w:t>
-      </w:r>
-      <w:r>
-        <w:t>.</w:t>
-      </w:r>
-    </w:p>
-    <w:p>
-      <w:r>
-        <w:t>O PHP</w:t>
-      </w:r>
-      <w:r>
-        <w:t xml:space="preserve">, assim como o JS, é uma linguagem comumente utilizada abordando </w:t>
-      </w:r>
-      <w:r>
-        <w:t xml:space="preserve">o paradigma da </w:t>
-      </w:r>
-      <w:r>
-        <w:t xml:space="preserve">Programação Orientada a Objetos (POO), que representa uma filosofia para criação de sistemas (DALL’OGLIO, 2015). De acordo com Mendes (2009), o paradigma da orientação a objetos teve seu início em meados da década de 70, mas </w:t>
-      </w:r>
-      <w:r>
-        <w:t>somente</w:t>
-      </w:r>
-      <w:r>
-        <w:t xml:space="preserve"> após o sucesso da linguagem de programação Java é que o paradigma ganhou credibilidade</w:t>
-      </w:r>
-      <w:r>
-        <w:t xml:space="preserve">. Este paradigma traz uma diferente perspectiva da programação estruturada, na questão de adotar meios mais próximos do mecanismo humano para gerenciar a complexidade de um sistema. </w:t>
-      </w:r>
-      <w:proofErr w:type="spellStart"/>
-      <w:r>
-        <w:t>Dall’Oglio</w:t>
-      </w:r>
-      <w:proofErr w:type="spellEnd"/>
-      <w:r>
-        <w:t xml:space="preserve"> (2015) afirma que as linguagens estruturadas </w:t>
-      </w:r>
-      <w:r>
-        <w:t xml:space="preserve">como </w:t>
-      </w:r>
-      <w:proofErr w:type="spellStart"/>
-      <w:r>
-        <w:t>Cobol</w:t>
-      </w:r>
-      <w:proofErr w:type="spellEnd"/>
-      <w:r>
-        <w:t>, Clipper</w:t>
-      </w:r>
-      <w:r>
-        <w:t xml:space="preserve"> e</w:t>
-      </w:r>
-      <w:r>
-        <w:t xml:space="preserve"> Pascal </w:t>
-      </w:r>
-      <w:r>
-        <w:t>criavam</w:t>
-      </w:r>
-      <w:r>
-        <w:t xml:space="preserve"> sistemas formados por um conjunto de procedimentos e variáveis nem sempre agrupadas de acordo com o contexto, já na orientação a objetos, é utilizada uma ótica mais </w:t>
-      </w:r>
-      <w:r>
-        <w:t>semelhante ao</w:t>
-      </w:r>
-      <w:r>
-        <w:t xml:space="preserve"> mundo real</w:t>
-      </w:r>
-      <w:r>
-        <w:t>, lidando com objetos que retratam estruturas que carregam dados e comportamento próprio que conversam entre si com o objetivo de formar algo maior, um sistema.</w:t>
-      </w:r>
-    </w:p>
-    <w:p>
-      <w:r>
-        <w:t xml:space="preserve">Um programa PHP possui regras de escrita assim como outras linguagem, para se iniciar um código PHP, deve-se utilizar </w:t>
-      </w:r>
-      <w:proofErr w:type="gramStart"/>
-      <w:r>
-        <w:rPr>
-          <w:i/>
-          <w:iCs/>
-        </w:rPr>
-        <w:t>&lt;?</w:t>
-      </w:r>
-      <w:proofErr w:type="spellStart"/>
-      <w:r>
-        <w:rPr>
-          <w:i/>
-          <w:iCs/>
-        </w:rPr>
-        <w:t>php</w:t>
-      </w:r>
-      <w:proofErr w:type="spellEnd"/>
-      <w:proofErr w:type="gramEnd"/>
-      <w:r>
-        <w:rPr>
-          <w:i/>
-          <w:iCs/>
-        </w:rPr>
-        <w:t xml:space="preserve"> </w:t>
-      </w:r>
-      <w:r>
-        <w:t xml:space="preserve">no início do código e </w:t>
-      </w:r>
-      <w:r>
-        <w:rPr>
-          <w:i/>
-          <w:iCs/>
-        </w:rPr>
-        <w:t>?&gt;</w:t>
+        <w:t>&gt;</w:t>
       </w:r>
       <w:r>
         <w:rPr>
@@ -10294,7 +10338,6 @@
           <w:szCs w:val="20"/>
           <w:highlight w:val="red"/>
         </w:rPr>
-        <w:lastRenderedPageBreak/>
         <w:t>Fonte: Autoria própria, 2022.</w:t>
       </w:r>
     </w:p>
@@ -10446,6 +10489,7 @@
           <w:szCs w:val="20"/>
           <w:highlight w:val="red"/>
         </w:rPr>
+        <w:lastRenderedPageBreak/>
         <w:t xml:space="preserve">Figura </w:t>
       </w:r>
       <w:r>
@@ -10697,7 +10741,6 @@
           <w:szCs w:val="20"/>
           <w:highlight w:val="red"/>
         </w:rPr>
-        <w:lastRenderedPageBreak/>
         <w:t xml:space="preserve">Figura </w:t>
       </w:r>
       <w:r>
@@ -10932,16 +10975,11 @@
       <w:r>
         <w:t>HTTP</w:t>
       </w:r>
-      <w:proofErr w:type="gramStart"/>
       <w:r>
         <w:t xml:space="preserve">) </w:t>
       </w:r>
       <w:r>
-        <w:t>Apache</w:t>
-      </w:r>
-      <w:proofErr w:type="gramEnd"/>
-      <w:r>
-        <w:t xml:space="preserve">, um dos maiores servidores </w:t>
+        <w:t xml:space="preserve">Apache, um dos maiores servidores </w:t>
       </w:r>
       <w:r>
         <w:rPr>
@@ -10966,7 +11004,11 @@
         <w:t>W3Techs (2022)</w:t>
       </w:r>
       <w:r>
-        <w:t xml:space="preserve">, responsável por monitorar o uso de tecnologias na </w:t>
+        <w:t xml:space="preserve">, responsável por </w:t>
+      </w:r>
+      <w:r>
+        <w:lastRenderedPageBreak/>
+        <w:t xml:space="preserve">monitorar o uso de tecnologias na </w:t>
       </w:r>
       <w:r>
         <w:t>Web</w:t>
@@ -11058,7 +11100,7 @@
           <w:rFonts w:cs="Arial"/>
         </w:rPr>
       </w:pPr>
-      <w:bookmarkStart w:id="8" w:name="_Toc116528176"/>
+      <w:bookmarkStart w:id="7" w:name="_Toc116528176"/>
       <w:r>
         <w:rPr>
           <w:rFonts w:cs="Arial"/>
@@ -11083,7 +11125,7 @@
         </w:rPr>
         <w:t>ARAVEL</w:t>
       </w:r>
-      <w:bookmarkEnd w:id="8"/>
+      <w:bookmarkEnd w:id="7"/>
     </w:p>
     <w:p>
       <w:r>
@@ -11173,371 +11215,355 @@
     </w:p>
     <w:p>
       <w:r>
+        <w:tab/>
+      </w:r>
+      <w:r>
+        <w:t>A obra</w:t>
+      </w:r>
+      <w:r>
+        <w:t xml:space="preserve"> </w:t>
+      </w:r>
+      <w:proofErr w:type="spellStart"/>
+      <w:r>
+        <w:t>Laravel</w:t>
+      </w:r>
+      <w:proofErr w:type="spellEnd"/>
+      <w:r>
+        <w:t xml:space="preserve"> para ninjas </w:t>
+      </w:r>
+      <w:r>
+        <w:rPr>
+          <w:highlight w:val="red"/>
+        </w:rPr>
+        <w:t>(</w:t>
+      </w:r>
+      <w:r>
+        <w:rPr>
+          <w:highlight w:val="red"/>
+        </w:rPr>
+        <w:t>GABARDO</w:t>
+      </w:r>
+      <w:r>
+        <w:rPr>
+          <w:highlight w:val="red"/>
+        </w:rPr>
+        <w:t>, 201</w:t>
+      </w:r>
+      <w:r>
+        <w:rPr>
+          <w:highlight w:val="red"/>
+        </w:rPr>
+        <w:t>7</w:t>
+      </w:r>
+      <w:r>
+        <w:rPr>
+          <w:highlight w:val="red"/>
+        </w:rPr>
+        <w:t>)</w:t>
+      </w:r>
+      <w:r>
+        <w:t xml:space="preserve"> </w:t>
+      </w:r>
+      <w:r>
+        <w:t>retrata</w:t>
+      </w:r>
+      <w:r>
+        <w:t xml:space="preserve"> o </w:t>
+      </w:r>
+      <w:proofErr w:type="spellStart"/>
+      <w:r>
+        <w:t>Laravel</w:t>
+      </w:r>
+      <w:proofErr w:type="spellEnd"/>
+      <w:r>
+        <w:t xml:space="preserve"> como um </w:t>
+      </w:r>
+      <w:r>
+        <w:rPr>
+          <w:i/>
+          <w:iCs/>
+        </w:rPr>
+        <w:t>framework</w:t>
+      </w:r>
+      <w:r>
+        <w:rPr>
+          <w:i/>
+          <w:iCs/>
+        </w:rPr>
+        <w:t xml:space="preserve"> </w:t>
+      </w:r>
+      <w:r>
+        <w:t>intuitivo, claro</w:t>
+      </w:r>
+      <w:r>
+        <w:t xml:space="preserve"> e com diversas funcionalidades</w:t>
+      </w:r>
+      <w:r>
+        <w:t>. Sendo</w:t>
+      </w:r>
+      <w:r>
+        <w:t xml:space="preserve"> um </w:t>
+      </w:r>
+      <w:r>
+        <w:rPr>
+          <w:i/>
+          <w:iCs/>
+        </w:rPr>
+        <w:t>framework</w:t>
+      </w:r>
+      <w:r>
+        <w:rPr>
+          <w:i/>
+          <w:iCs/>
+        </w:rPr>
+        <w:t xml:space="preserve"> </w:t>
+      </w:r>
+      <w:r>
+        <w:rPr>
+          <w:iCs/>
+        </w:rPr>
+        <w:t>PHP</w:t>
+      </w:r>
+      <w:r>
+        <w:rPr>
+          <w:i/>
+          <w:iCs/>
+        </w:rPr>
+        <w:t xml:space="preserve"> Model </w:t>
+      </w:r>
+      <w:proofErr w:type="spellStart"/>
+      <w:r>
+        <w:rPr>
+          <w:i/>
+          <w:iCs/>
+        </w:rPr>
+        <w:t>View</w:t>
+      </w:r>
+      <w:proofErr w:type="spellEnd"/>
+      <w:r>
+        <w:rPr>
+          <w:i/>
+          <w:iCs/>
+        </w:rPr>
+        <w:t xml:space="preserve"> </w:t>
+      </w:r>
+      <w:proofErr w:type="spellStart"/>
+      <w:r>
+        <w:rPr>
+          <w:i/>
+          <w:iCs/>
+        </w:rPr>
+        <w:t>Control</w:t>
+      </w:r>
+      <w:proofErr w:type="spellEnd"/>
+      <w:r>
+        <w:rPr>
+          <w:i/>
+          <w:iCs/>
+        </w:rPr>
+        <w:t xml:space="preserve"> (</w:t>
+      </w:r>
+      <w:r>
+        <w:t>MVC</w:t>
+      </w:r>
+      <w:r>
+        <w:rPr>
+          <w:i/>
+          <w:iCs/>
+        </w:rPr>
+        <w:t>)</w:t>
+      </w:r>
+      <w:r>
+        <w:rPr>
+          <w:i/>
+          <w:iCs/>
+        </w:rPr>
+        <w:t xml:space="preserve">, </w:t>
+      </w:r>
+      <w:r>
+        <w:t>sob a norma de Pro</w:t>
+      </w:r>
+      <w:r>
+        <w:t>gramação Orientada a Objetos (PO</w:t>
+      </w:r>
+      <w:r>
+        <w:t>O).</w:t>
+      </w:r>
+    </w:p>
+    <w:p>
+      <w:r>
+        <w:t xml:space="preserve">Os </w:t>
+      </w:r>
+      <w:r>
+        <w:rPr>
+          <w:i/>
+          <w:iCs/>
+        </w:rPr>
+        <w:t>frameworks</w:t>
+      </w:r>
+      <w:r>
+        <w:t xml:space="preserve"> </w:t>
+      </w:r>
+      <w:r>
+        <w:t xml:space="preserve">possuem diversos propósitos, como </w:t>
+      </w:r>
+      <w:r>
+        <w:t xml:space="preserve">diminuir ou </w:t>
+      </w:r>
+      <w:r>
+        <w:t>deixar</w:t>
+      </w:r>
+      <w:r>
+        <w:t xml:space="preserve"> de</w:t>
+      </w:r>
+      <w:r>
+        <w:t xml:space="preserve"> escrever um</w:t>
+      </w:r>
+      <w:r>
+        <w:t xml:space="preserve"> código-fonte por meio da reutilização de métodos</w:t>
+      </w:r>
+      <w:r>
+        <w:t>, classes e funções</w:t>
+      </w:r>
+      <w:r>
+        <w:t>,</w:t>
+      </w:r>
+      <w:r>
+        <w:t xml:space="preserve"> forçar a </w:t>
+      </w:r>
+      <w:r>
+        <w:t xml:space="preserve">utilização de um padrão de design de projetos, como </w:t>
+      </w:r>
+      <w:r>
+        <w:t xml:space="preserve">por exemplo </w:t>
+      </w:r>
+      <w:r>
+        <w:t xml:space="preserve">o </w:t>
+      </w:r>
+      <w:r>
+        <w:t>MVC</w:t>
+      </w:r>
+      <w:r>
+        <w:t xml:space="preserve">, que oferece diversos meios </w:t>
+      </w:r>
+      <w:r>
+        <w:t xml:space="preserve">de uso comum no meio de desenvolvimento </w:t>
+      </w:r>
+      <w:r>
+        <w:rPr>
+          <w:i/>
+          <w:iCs/>
+        </w:rPr>
+        <w:t>Web</w:t>
+      </w:r>
+      <w:r>
+        <w:t xml:space="preserve"> como </w:t>
+      </w:r>
+      <w:r>
+        <w:t>roteamento</w:t>
+      </w:r>
+      <w:r>
+        <w:t>, criação de formulários</w:t>
+      </w:r>
+      <w:r>
+        <w:t xml:space="preserve">, </w:t>
+      </w:r>
+      <w:r>
+        <w:t>sessões</w:t>
+      </w:r>
+      <w:r>
+        <w:t xml:space="preserve"> e outros </w:t>
+      </w:r>
+      <w:r>
+        <w:t>arti</w:t>
+      </w:r>
+      <w:r>
+        <w:t xml:space="preserve">fícios já feitos ou semiprontos, evitando assim, a necessidade de reescrever </w:t>
+      </w:r>
+      <w:r>
+        <w:t>tais funções em cada projeto</w:t>
+      </w:r>
+      <w:r>
+        <w:t>.</w:t>
+      </w:r>
+    </w:p>
+    <w:p>
+      <w:r>
+        <w:t>Dentro desses artifícios</w:t>
+      </w:r>
+      <w:r>
+        <w:t xml:space="preserve"> disponíveis, o </w:t>
+      </w:r>
+      <w:proofErr w:type="spellStart"/>
+      <w:r>
+        <w:t>Laravel</w:t>
+      </w:r>
+      <w:proofErr w:type="spellEnd"/>
+      <w:r>
+        <w:t xml:space="preserve"> faz uso</w:t>
+      </w:r>
+      <w:r>
+        <w:t xml:space="preserve"> da </w:t>
+      </w:r>
+      <w:proofErr w:type="spellStart"/>
+      <w:r>
+        <w:rPr>
+          <w:i/>
+          <w:iCs/>
+        </w:rPr>
+        <w:t>engine</w:t>
+      </w:r>
+      <w:proofErr w:type="spellEnd"/>
+      <w:r>
+        <w:t xml:space="preserve"> do </w:t>
+      </w:r>
+      <w:proofErr w:type="spellStart"/>
+      <w:r>
+        <w:rPr>
+          <w:i/>
+          <w:iCs/>
+        </w:rPr>
+        <w:t>Blade</w:t>
+      </w:r>
+      <w:proofErr w:type="spellEnd"/>
+      <w:r>
+        <w:rPr>
+          <w:i/>
+          <w:iCs/>
+        </w:rPr>
+        <w:t xml:space="preserve"> </w:t>
+      </w:r>
+      <w:proofErr w:type="spellStart"/>
+      <w:r>
+        <w:rPr>
+          <w:i/>
+          <w:iCs/>
+        </w:rPr>
+        <w:t>Template</w:t>
+      </w:r>
+      <w:proofErr w:type="spellEnd"/>
+      <w:r>
+        <w:t xml:space="preserve">, </w:t>
+      </w:r>
+      <w:r>
+        <w:t xml:space="preserve">que traz </w:t>
+      </w:r>
+      <w:r>
+        <w:t>diversas</w:t>
+      </w:r>
+      <w:r>
+        <w:t xml:space="preserve"> ferramentas que facilitam a escrita de um código HTML</w:t>
+      </w:r>
+      <w:r>
+        <w:t>, junto com dados dinâmicos de forma limpa e sem duplicação</w:t>
+      </w:r>
+      <w:r>
+        <w:t>.</w:t>
+      </w:r>
+    </w:p>
+    <w:p>
+      <w:r>
         <w:lastRenderedPageBreak/>
-        <w:tab/>
-      </w:r>
-      <w:r>
-        <w:t>A obra</w:t>
-      </w:r>
-      <w:r>
-        <w:t xml:space="preserve"> </w:t>
-      </w:r>
-      <w:proofErr w:type="spellStart"/>
-      <w:r>
-        <w:t>Laravel</w:t>
-      </w:r>
-      <w:proofErr w:type="spellEnd"/>
-      <w:r>
-        <w:t xml:space="preserve"> para ninjas </w:t>
-      </w:r>
-      <w:r>
-        <w:rPr>
-          <w:highlight w:val="red"/>
-        </w:rPr>
-        <w:t>(</w:t>
-      </w:r>
-      <w:r>
-        <w:rPr>
-          <w:highlight w:val="red"/>
-        </w:rPr>
-        <w:t>GABARDO</w:t>
-      </w:r>
-      <w:r>
-        <w:rPr>
-          <w:highlight w:val="red"/>
-        </w:rPr>
-        <w:t>, 201</w:t>
-      </w:r>
-      <w:r>
-        <w:rPr>
-          <w:highlight w:val="red"/>
-        </w:rPr>
-        <w:t>7</w:t>
-      </w:r>
-      <w:r>
-        <w:rPr>
-          <w:highlight w:val="red"/>
-        </w:rPr>
-        <w:t>)</w:t>
-      </w:r>
-      <w:r>
-        <w:t xml:space="preserve"> </w:t>
-      </w:r>
-      <w:r>
-        <w:t>retrata</w:t>
-      </w:r>
-      <w:r>
-        <w:t xml:space="preserve"> o </w:t>
-      </w:r>
-      <w:proofErr w:type="spellStart"/>
-      <w:r>
-        <w:t>Laravel</w:t>
-      </w:r>
-      <w:proofErr w:type="spellEnd"/>
-      <w:r>
-        <w:t xml:space="preserve"> como um </w:t>
-      </w:r>
-      <w:r>
-        <w:rPr>
-          <w:i/>
-          <w:iCs/>
-        </w:rPr>
-        <w:t>framework</w:t>
-      </w:r>
-      <w:r>
-        <w:rPr>
-          <w:i/>
-          <w:iCs/>
-        </w:rPr>
-        <w:t xml:space="preserve"> </w:t>
-      </w:r>
-      <w:r>
-        <w:t>intuitivo, claro</w:t>
-      </w:r>
-      <w:r>
-        <w:t xml:space="preserve"> e com diversas funcionalidades</w:t>
-      </w:r>
-      <w:r>
-        <w:t>. Sendo</w:t>
-      </w:r>
-      <w:r>
-        <w:t xml:space="preserve"> um </w:t>
-      </w:r>
-      <w:r>
-        <w:rPr>
-          <w:i/>
-          <w:iCs/>
-        </w:rPr>
-        <w:t>framework</w:t>
-      </w:r>
-      <w:r>
-        <w:rPr>
-          <w:i/>
-          <w:iCs/>
-        </w:rPr>
-        <w:t xml:space="preserve"> </w:t>
-      </w:r>
-      <w:r>
-        <w:rPr>
-          <w:iCs/>
-        </w:rPr>
-        <w:t>PHP</w:t>
-      </w:r>
-      <w:r>
-        <w:rPr>
-          <w:i/>
-          <w:iCs/>
-        </w:rPr>
-        <w:t xml:space="preserve"> </w:t>
-      </w:r>
-      <w:proofErr w:type="spellStart"/>
-      <w:r>
-        <w:rPr>
-          <w:i/>
-          <w:iCs/>
-        </w:rPr>
-        <w:t>Model</w:t>
-      </w:r>
-      <w:proofErr w:type="spellEnd"/>
-      <w:r>
-        <w:rPr>
-          <w:i/>
-          <w:iCs/>
-        </w:rPr>
-        <w:t xml:space="preserve"> </w:t>
-      </w:r>
-      <w:proofErr w:type="spellStart"/>
-      <w:r>
-        <w:rPr>
-          <w:i/>
-          <w:iCs/>
-        </w:rPr>
-        <w:t>View</w:t>
-      </w:r>
-      <w:proofErr w:type="spellEnd"/>
-      <w:r>
-        <w:rPr>
-          <w:i/>
-          <w:iCs/>
-        </w:rPr>
-        <w:t xml:space="preserve"> </w:t>
-      </w:r>
-      <w:proofErr w:type="spellStart"/>
-      <w:r>
-        <w:rPr>
-          <w:i/>
-          <w:iCs/>
-        </w:rPr>
-        <w:t>Control</w:t>
-      </w:r>
-      <w:proofErr w:type="spellEnd"/>
-      <w:r>
-        <w:rPr>
-          <w:i/>
-          <w:iCs/>
-        </w:rPr>
-        <w:t xml:space="preserve"> (</w:t>
-      </w:r>
-      <w:r>
-        <w:t>MVC</w:t>
-      </w:r>
-      <w:r>
-        <w:rPr>
-          <w:i/>
-          <w:iCs/>
-        </w:rPr>
-        <w:t>)</w:t>
-      </w:r>
-      <w:r>
-        <w:rPr>
-          <w:i/>
-          <w:iCs/>
-        </w:rPr>
-        <w:t xml:space="preserve">, </w:t>
-      </w:r>
-      <w:r>
-        <w:t>sob a norma de Pro</w:t>
-      </w:r>
-      <w:r>
-        <w:t>gramação Orientada a Objetos (PO</w:t>
-      </w:r>
-      <w:r>
-        <w:t>O).</w:t>
-      </w:r>
-    </w:p>
-    <w:p>
-      <w:r>
-        <w:t xml:space="preserve">Os </w:t>
-      </w:r>
-      <w:r>
-        <w:rPr>
-          <w:i/>
-          <w:iCs/>
-        </w:rPr>
-        <w:t>frameworks</w:t>
-      </w:r>
-      <w:r>
-        <w:t xml:space="preserve"> </w:t>
-      </w:r>
-      <w:r>
-        <w:t xml:space="preserve">possuem diversos propósitos, como </w:t>
-      </w:r>
-      <w:r>
-        <w:t xml:space="preserve">diminuir ou </w:t>
-      </w:r>
-      <w:r>
-        <w:t>deixar</w:t>
-      </w:r>
-      <w:r>
-        <w:t xml:space="preserve"> de</w:t>
-      </w:r>
-      <w:r>
-        <w:t xml:space="preserve"> escrever um</w:t>
-      </w:r>
-      <w:r>
-        <w:t xml:space="preserve"> código-fonte por meio da reutilização de métodos</w:t>
-      </w:r>
-      <w:r>
-        <w:t>, classes e funções</w:t>
-      </w:r>
-      <w:r>
-        <w:t>,</w:t>
-      </w:r>
-      <w:r>
-        <w:t xml:space="preserve"> forçar a </w:t>
-      </w:r>
-      <w:r>
-        <w:t xml:space="preserve">utilização de um padrão de design de projetos, como </w:t>
-      </w:r>
-      <w:r>
-        <w:t xml:space="preserve">por exemplo </w:t>
-      </w:r>
-      <w:r>
-        <w:t xml:space="preserve">o </w:t>
-      </w:r>
-      <w:r>
-        <w:t>MVC</w:t>
-      </w:r>
-      <w:r>
-        <w:t xml:space="preserve">, que oferece diversos meios </w:t>
-      </w:r>
-      <w:r>
-        <w:t xml:space="preserve">de uso comum no meio de desenvolvimento </w:t>
-      </w:r>
-      <w:r>
-        <w:rPr>
-          <w:i/>
-          <w:iCs/>
-        </w:rPr>
-        <w:t>Web</w:t>
-      </w:r>
-      <w:r>
-        <w:t xml:space="preserve"> como </w:t>
-      </w:r>
-      <w:r>
-        <w:t>roteamento</w:t>
-      </w:r>
-      <w:r>
-        <w:t>, criação de formulários</w:t>
-      </w:r>
-      <w:r>
-        <w:t xml:space="preserve">, </w:t>
-      </w:r>
-      <w:r>
-        <w:t>sessões</w:t>
-      </w:r>
-      <w:r>
-        <w:t xml:space="preserve"> e outros </w:t>
-      </w:r>
-      <w:r>
-        <w:t>arti</w:t>
-      </w:r>
-      <w:r>
-        <w:t xml:space="preserve">fícios já feitos ou semiprontos, evitando assim, a necessidade de reescrever </w:t>
-      </w:r>
-      <w:r>
-        <w:t>tais funções em cada projeto</w:t>
-      </w:r>
-      <w:r>
-        <w:t>.</w:t>
-      </w:r>
-    </w:p>
-    <w:p>
-      <w:r>
-        <w:t>Dentro desses artifícios</w:t>
-      </w:r>
-      <w:r>
-        <w:t xml:space="preserve"> disponíveis, o </w:t>
-      </w:r>
-      <w:proofErr w:type="spellStart"/>
-      <w:r>
-        <w:t>Laravel</w:t>
-      </w:r>
-      <w:proofErr w:type="spellEnd"/>
-      <w:r>
-        <w:t xml:space="preserve"> faz uso</w:t>
-      </w:r>
-      <w:r>
-        <w:t xml:space="preserve"> da </w:t>
-      </w:r>
-      <w:proofErr w:type="spellStart"/>
-      <w:r>
-        <w:rPr>
-          <w:i/>
-          <w:iCs/>
-        </w:rPr>
-        <w:t>engine</w:t>
-      </w:r>
-      <w:proofErr w:type="spellEnd"/>
-      <w:r>
-        <w:t xml:space="preserve"> do </w:t>
-      </w:r>
-      <w:proofErr w:type="spellStart"/>
-      <w:r>
-        <w:rPr>
-          <w:i/>
-          <w:iCs/>
-        </w:rPr>
-        <w:t>Blade</w:t>
-      </w:r>
-      <w:proofErr w:type="spellEnd"/>
-      <w:r>
-        <w:rPr>
-          <w:i/>
-          <w:iCs/>
-        </w:rPr>
-        <w:t xml:space="preserve"> </w:t>
-      </w:r>
-      <w:proofErr w:type="spellStart"/>
-      <w:r>
-        <w:rPr>
-          <w:i/>
-          <w:iCs/>
-        </w:rPr>
-        <w:t>Template</w:t>
-      </w:r>
-      <w:proofErr w:type="spellEnd"/>
-      <w:r>
-        <w:t xml:space="preserve">, </w:t>
-      </w:r>
-      <w:r>
-        <w:t xml:space="preserve">que traz </w:t>
-      </w:r>
-      <w:r>
-        <w:t>diversas</w:t>
-      </w:r>
-      <w:r>
-        <w:t xml:space="preserve"> ferramentas que facilitam a escrita de um código HTML</w:t>
-      </w:r>
-      <w:r>
-        <w:t>, junto com dados dinâmicos de forma limpa e sem duplicação</w:t>
-      </w:r>
-      <w:r>
-        <w:t>.</w:t>
-      </w:r>
-    </w:p>
-    <w:p>
-      <w:r>
         <w:t>Silva (</w:t>
       </w:r>
       <w:r>
@@ -11907,7 +11933,7 @@
       <w:pPr>
         <w:pStyle w:val="Legendafiguras"/>
       </w:pPr>
-      <w:bookmarkStart w:id="9" w:name="_Hlk116343141"/>
+      <w:bookmarkStart w:id="8" w:name="_Hlk116343141"/>
       <w:r>
         <w:t xml:space="preserve">Fonte: </w:t>
       </w:r>
@@ -11915,7 +11941,7 @@
         <w:t>Silva (2017).</w:t>
       </w:r>
     </w:p>
-    <w:bookmarkEnd w:id="9"/>
+    <w:bookmarkEnd w:id="8"/>
     <w:p>
       <w:pPr>
         <w:rPr>
@@ -11926,7 +11952,6 @@
         <w:rPr>
           <w:szCs w:val="24"/>
         </w:rPr>
-        <w:lastRenderedPageBreak/>
         <w:t xml:space="preserve">Para simplificar ainda mais, </w:t>
       </w:r>
       <w:r>
@@ -12169,7 +12194,14 @@
         <w:rPr>
           <w:sz w:val="24"/>
         </w:rPr>
-        <w:t xml:space="preserve"> (2012), um framework assimila um conjunto de classes ou funções implantadas em uma linguagem de programação específica, facilitando o processo de desenvolver um software. Um framework, então, é um conceito, uma estrutura que serve como início para o desenvolvimento de um projeto específico.</w:t>
+        <w:t xml:space="preserve"> (2012), um framework assimila um conjunto de classes ou funções implantadas em uma linguagem de programação específica, facilitando o processo de desenvolver um software. Um framework, </w:t>
+      </w:r>
+      <w:r>
+        <w:rPr>
+          <w:sz w:val="24"/>
+        </w:rPr>
+        <w:lastRenderedPageBreak/>
+        <w:t>então, é um conceito, uma estrutura que serve como início para o desenvolvimento de um projeto específico.</w:t>
       </w:r>
     </w:p>
     <w:p>
@@ -12215,7 +12247,6 @@
           <w:sz w:val="20"/>
           <w:szCs w:val="20"/>
         </w:rPr>
-        <w:lastRenderedPageBreak/>
         <w:t xml:space="preserve"> </w:t>
       </w:r>
       <w:r>
@@ -12433,8 +12464,6 @@
           <w:numId w:val="15"/>
         </w:numPr>
       </w:pPr>
-      <w:proofErr w:type="spellStart"/>
-      <w:proofErr w:type="gramStart"/>
       <w:r>
         <w:rPr>
           <w:i/>
@@ -12442,18 +12471,8 @@
         </w:rPr>
         <w:t>app</w:t>
       </w:r>
-      <w:proofErr w:type="spellEnd"/>
-      <w:proofErr w:type="gramEnd"/>
-      <w:r>
-        <w:t xml:space="preserve">: é justamente a pasta da aplicação. Nesta pasta se encontra os models e a subpasta </w:t>
-      </w:r>
-      <w:proofErr w:type="spellStart"/>
-      <w:r>
-        <w:t>Http</w:t>
-      </w:r>
-      <w:proofErr w:type="spellEnd"/>
-      <w:r>
-        <w:t>/</w:t>
+      <w:r>
+        <w:t>: é justamente a pasta da aplicação. Nesta pasta se encontra os models e a subpasta Http/</w:t>
       </w:r>
       <w:proofErr w:type="spellStart"/>
       <w:r>
@@ -12477,28 +12496,34 @@
         </w:numPr>
       </w:pPr>
       <w:proofErr w:type="spellStart"/>
+      <w:r>
+        <w:rPr>
+          <w:i/>
+          <w:iCs/>
+        </w:rPr>
+        <w:t>bootstrap</w:t>
+      </w:r>
+      <w:proofErr w:type="spellEnd"/>
+      <w:r>
+        <w:t xml:space="preserve">: pasta que possui </w:t>
+      </w:r>
+      <w:r>
+        <w:rPr>
+          <w:i/>
+          <w:iCs/>
+        </w:rPr>
+        <w:t>scripts</w:t>
+      </w:r>
+      <w:r>
+        <w:t xml:space="preserve"> que carregam, inicializam a aplicação e retornam </w:t>
+      </w:r>
       <w:proofErr w:type="gramStart"/>
       <w:r>
-        <w:rPr>
-          <w:i/>
-          <w:iCs/>
-        </w:rPr>
-        <w:t>bootstrap</w:t>
-      </w:r>
-      <w:proofErr w:type="spellEnd"/>
+        <w:t>a</w:t>
+      </w:r>
       <w:proofErr w:type="gramEnd"/>
       <w:r>
-        <w:t xml:space="preserve">: pasta que possui </w:t>
-      </w:r>
-      <w:r>
-        <w:rPr>
-          <w:i/>
-          <w:iCs/>
-        </w:rPr>
-        <w:t>scripts</w:t>
-      </w:r>
-      <w:r>
-        <w:t xml:space="preserve"> que carregam, inicializam a aplicação e retornam a solicitação da aplicação.</w:t>
+        <w:t xml:space="preserve"> solicitação da aplicação.</w:t>
       </w:r>
     </w:p>
     <w:p>
@@ -12510,7 +12535,6 @@
         </w:numPr>
       </w:pPr>
       <w:proofErr w:type="spellStart"/>
-      <w:proofErr w:type="gramStart"/>
       <w:r>
         <w:rPr>
           <w:i/>
@@ -12519,7 +12543,6 @@
         <w:t>config</w:t>
       </w:r>
       <w:proofErr w:type="spellEnd"/>
-      <w:proofErr w:type="gramEnd"/>
       <w:r>
         <w:t>: pasta onde estão os arquivos de configuração, como as configurações de conexão com banco de dados e outros.</w:t>
       </w:r>
@@ -12533,16 +12556,15 @@
         </w:numPr>
       </w:pPr>
       <w:proofErr w:type="spellStart"/>
-      <w:proofErr w:type="gramStart"/>
       <w:r>
         <w:rPr>
           <w:i/>
           <w:iCs/>
         </w:rPr>
+        <w:lastRenderedPageBreak/>
         <w:t>database</w:t>
       </w:r>
       <w:proofErr w:type="spellEnd"/>
-      <w:proofErr w:type="gramEnd"/>
       <w:r>
         <w:t xml:space="preserve">: esta pasta armazena classes específicas das interações com banco de dados sendo elas: </w:t>
       </w:r>
@@ -12592,7 +12614,6 @@
         </w:numPr>
       </w:pPr>
       <w:proofErr w:type="spellStart"/>
-      <w:proofErr w:type="gramStart"/>
       <w:r>
         <w:rPr>
           <w:i/>
@@ -12601,7 +12622,6 @@
         <w:t>public</w:t>
       </w:r>
       <w:proofErr w:type="spellEnd"/>
-      <w:proofErr w:type="gramEnd"/>
       <w:r>
         <w:t xml:space="preserve">: nesta pasta que a alocação de arquivos de acesso público como imagens, arquivos estáticos é realizada. Esta pasta possui o arquivo </w:t>
       </w:r>
@@ -12631,17 +12651,14 @@
         </w:numPr>
       </w:pPr>
       <w:proofErr w:type="spellStart"/>
-      <w:proofErr w:type="gramStart"/>
       <w:r>
         <w:rPr>
           <w:i/>
           <w:iCs/>
         </w:rPr>
-        <w:lastRenderedPageBreak/>
         <w:t>routes</w:t>
       </w:r>
       <w:proofErr w:type="spellEnd"/>
-      <w:proofErr w:type="gramEnd"/>
       <w:r>
         <w:t xml:space="preserve">: pasta </w:t>
       </w:r>
@@ -12661,7 +12678,6 @@
         </w:numPr>
       </w:pPr>
       <w:proofErr w:type="spellStart"/>
-      <w:proofErr w:type="gramStart"/>
       <w:r>
         <w:rPr>
           <w:i/>
@@ -12670,7 +12686,6 @@
         <w:t>storage</w:t>
       </w:r>
       <w:proofErr w:type="spellEnd"/>
-      <w:proofErr w:type="gramEnd"/>
       <w:r>
         <w:t>: pasta destinada a manter arquivos gerados pelo framework, como logs, sessões, caches etc.</w:t>
       </w:r>
@@ -12684,7 +12699,6 @@
         </w:numPr>
       </w:pPr>
       <w:proofErr w:type="spellStart"/>
-      <w:proofErr w:type="gramStart"/>
       <w:r>
         <w:rPr>
           <w:i/>
@@ -12693,7 +12707,6 @@
         <w:t>resources</w:t>
       </w:r>
       <w:proofErr w:type="spellEnd"/>
-      <w:proofErr w:type="gramEnd"/>
       <w:r>
         <w:t xml:space="preserve">: armazena as </w:t>
       </w:r>
@@ -12719,7 +12732,6 @@
         </w:numPr>
       </w:pPr>
       <w:proofErr w:type="spellStart"/>
-      <w:proofErr w:type="gramStart"/>
       <w:r>
         <w:rPr>
           <w:i/>
@@ -12728,7 +12740,6 @@
         <w:t>tests</w:t>
       </w:r>
       <w:proofErr w:type="spellEnd"/>
-      <w:proofErr w:type="gramEnd"/>
       <w:r>
         <w:t>: pasta com a finalidade de armazenar arquivos de teste unitários.</w:t>
       </w:r>
@@ -12742,7 +12753,6 @@
         </w:numPr>
       </w:pPr>
       <w:proofErr w:type="spellStart"/>
-      <w:proofErr w:type="gramStart"/>
       <w:r>
         <w:rPr>
           <w:i/>
@@ -12751,7 +12761,6 @@
         <w:t>vendor</w:t>
       </w:r>
       <w:proofErr w:type="spellEnd"/>
-      <w:proofErr w:type="gramEnd"/>
       <w:r>
         <w:t>: possui arquivos do framework propriamente dito. Não havendo necessidade de alterar a pasta.</w:t>
       </w:r>
@@ -12854,7 +12863,6 @@
         </w:numPr>
       </w:pPr>
       <w:proofErr w:type="spellStart"/>
-      <w:proofErr w:type="gramStart"/>
       <w:r>
         <w:rPr>
           <w:i/>
@@ -12863,7 +12871,6 @@
         <w:t>artisan</w:t>
       </w:r>
       <w:proofErr w:type="spellEnd"/>
-      <w:proofErr w:type="gramEnd"/>
       <w:r>
         <w:t>: arquivo encarregado de carregar recursos do framework automaticamente.</w:t>
       </w:r>
@@ -12903,7 +12910,11 @@
       <w:proofErr w:type="spellEnd"/>
       <w:proofErr w:type="gramEnd"/>
       <w:r>
-        <w:t>: arquivo criado automaticamente pelo gerenciador de dependências Composer. Após a instalação das dependências, o Composer guarda a lista de versões exatas dos pacotes instalados nesse arquivo, travando o projeto a essas versões específicas</w:t>
+        <w:t xml:space="preserve">: arquivo criado automaticamente pelo gerenciador de dependências Composer. Após a instalação das dependências, </w:t>
+      </w:r>
+      <w:r>
+        <w:lastRenderedPageBreak/>
+        <w:t>o Composer guarda a lista de versões exatas dos pacotes instalados nesse arquivo, travando o projeto a essas versões específicas</w:t>
       </w:r>
     </w:p>
     <w:p>
@@ -12958,7 +12969,6 @@
         </w:numPr>
       </w:pPr>
       <w:r>
-        <w:lastRenderedPageBreak/>
         <w:t>phpunit.xml: arquivo responsável pela configuração de testes unitários com a linguagem PHP.</w:t>
       </w:r>
     </w:p>
@@ -13433,6 +13443,7 @@
           <w:i/>
           <w:iCs/>
         </w:rPr>
+        <w:lastRenderedPageBreak/>
         <w:t>Routes</w:t>
       </w:r>
       <w:proofErr w:type="spellEnd"/>
@@ -13497,7 +13508,6 @@
           <w:i/>
           <w:iCs/>
         </w:rPr>
-        <w:lastRenderedPageBreak/>
         <w:t>Model</w:t>
       </w:r>
       <w:r>
@@ -13756,18 +13766,8 @@
           <w:iCs/>
           <w:szCs w:val="24"/>
         </w:rPr>
-        <w:t xml:space="preserve">, </w:t>
-      </w:r>
-      <w:proofErr w:type="spellStart"/>
-      <w:r>
-        <w:rPr>
-          <w:i/>
-          <w:iCs/>
-          <w:szCs w:val="24"/>
-        </w:rPr>
-        <w:t>models</w:t>
-      </w:r>
-      <w:proofErr w:type="spellEnd"/>
+        <w:t>, models</w:t>
+      </w:r>
       <w:r>
         <w:rPr>
           <w:szCs w:val="24"/>
@@ -14017,6 +14017,7 @@
         <w:rPr>
           <w:szCs w:val="24"/>
         </w:rPr>
+        <w:lastRenderedPageBreak/>
         <w:t xml:space="preserve">A </w:t>
       </w:r>
       <w:proofErr w:type="spellStart"/>
@@ -14419,21 +14420,7 @@
         <w:rPr>
           <w:szCs w:val="24"/>
         </w:rPr>
-        <w:t>A diretiva @</w:t>
-      </w:r>
-      <w:proofErr w:type="spellStart"/>
-      <w:r>
-        <w:rPr>
-          <w:szCs w:val="24"/>
-        </w:rPr>
-        <w:t>foreach</w:t>
-      </w:r>
-      <w:proofErr w:type="spellEnd"/>
-      <w:r>
-        <w:rPr>
-          <w:szCs w:val="24"/>
-        </w:rPr>
-        <w:t xml:space="preserve"> própria do </w:t>
+        <w:t xml:space="preserve">A diretiva @foreach própria do </w:t>
       </w:r>
       <w:proofErr w:type="spellStart"/>
       <w:r>
@@ -15217,7 +15204,7 @@
           <w:rFonts w:cs="Arial"/>
         </w:rPr>
       </w:pPr>
-      <w:bookmarkStart w:id="10" w:name="_Toc116528177"/>
+      <w:bookmarkStart w:id="9" w:name="_Toc116528177"/>
       <w:r>
         <w:rPr>
           <w:rFonts w:cs="Arial"/>
@@ -15254,7 +15241,7 @@
         </w:rPr>
         <w:t>BANCO DE DADOS</w:t>
       </w:r>
-      <w:bookmarkEnd w:id="10"/>
+      <w:bookmarkEnd w:id="9"/>
     </w:p>
     <w:p>
       <w:r>
@@ -15915,7 +15902,7 @@
           <w:rFonts w:cs="Arial"/>
         </w:rPr>
       </w:pPr>
-      <w:bookmarkStart w:id="11" w:name="_Toc116528178"/>
+      <w:bookmarkStart w:id="10" w:name="_Toc116528178"/>
       <w:r>
         <w:rPr>
           <w:rFonts w:cs="Arial"/>
@@ -15934,7 +15921,7 @@
         </w:rPr>
         <w:t>.1 Abordagem Relacional</w:t>
       </w:r>
-      <w:bookmarkEnd w:id="11"/>
+      <w:bookmarkEnd w:id="10"/>
     </w:p>
     <w:p>
       <w:r>
@@ -16201,7 +16188,7 @@
           <w:rFonts w:cs="Arial"/>
         </w:rPr>
       </w:pPr>
-      <w:bookmarkStart w:id="12" w:name="_Toc116528179"/>
+      <w:bookmarkStart w:id="11" w:name="_Toc116528179"/>
       <w:r>
         <w:rPr>
           <w:rFonts w:cs="Arial"/>
@@ -16220,6 +16207,35 @@
         </w:rPr>
         <w:t>.2 Normalização</w:t>
       </w:r>
+      <w:bookmarkEnd w:id="11"/>
+    </w:p>
+    <w:p/>
+    <w:p>
+      <w:pPr>
+        <w:pStyle w:val="Ttulo1"/>
+        <w:rPr>
+          <w:rFonts w:cs="Arial"/>
+        </w:rPr>
+      </w:pPr>
+      <w:bookmarkStart w:id="12" w:name="_Toc116528180"/>
+      <w:r>
+        <w:rPr>
+          <w:rFonts w:cs="Arial"/>
+        </w:rPr>
+        <w:t>2.</w:t>
+      </w:r>
+      <w:r>
+        <w:rPr>
+          <w:rFonts w:cs="Arial"/>
+        </w:rPr>
+        <w:t>7</w:t>
+      </w:r>
+      <w:r>
+        <w:rPr>
+          <w:rFonts w:cs="Arial"/>
+        </w:rPr>
+        <w:t>.3 Dicionário de Dados</w:t>
+      </w:r>
       <w:bookmarkEnd w:id="12"/>
     </w:p>
     <w:p/>
@@ -16230,7 +16246,7 @@
           <w:rFonts w:cs="Arial"/>
         </w:rPr>
       </w:pPr>
-      <w:bookmarkStart w:id="13" w:name="_Toc116528180"/>
+      <w:bookmarkStart w:id="13" w:name="_Toc116528181"/>
       <w:r>
         <w:rPr>
           <w:rFonts w:cs="Arial"/>
@@ -16241,44 +16257,15 @@
         <w:rPr>
           <w:rFonts w:cs="Arial"/>
         </w:rPr>
-        <w:t>7</w:t>
-      </w:r>
-      <w:r>
-        <w:rPr>
-          <w:rFonts w:cs="Arial"/>
-        </w:rPr>
-        <w:t>.3 Dicionário de Dados</w:t>
+        <w:t>8</w:t>
+      </w:r>
+      <w:r>
+        <w:rPr>
+          <w:rFonts w:cs="Arial"/>
+        </w:rPr>
+        <w:t xml:space="preserve"> UML</w:t>
       </w:r>
       <w:bookmarkEnd w:id="13"/>
-    </w:p>
-    <w:p/>
-    <w:p>
-      <w:pPr>
-        <w:pStyle w:val="Ttulo1"/>
-        <w:rPr>
-          <w:rFonts w:cs="Arial"/>
-        </w:rPr>
-      </w:pPr>
-      <w:bookmarkStart w:id="14" w:name="_Toc116528181"/>
-      <w:r>
-        <w:rPr>
-          <w:rFonts w:cs="Arial"/>
-        </w:rPr>
-        <w:t>2.</w:t>
-      </w:r>
-      <w:r>
-        <w:rPr>
-          <w:rFonts w:cs="Arial"/>
-        </w:rPr>
-        <w:t>8</w:t>
-      </w:r>
-      <w:r>
-        <w:rPr>
-          <w:rFonts w:cs="Arial"/>
-        </w:rPr>
-        <w:t xml:space="preserve"> UML</w:t>
-      </w:r>
-      <w:bookmarkEnd w:id="14"/>
     </w:p>
     <w:p>
       <w:r>
@@ -16388,7 +16375,7 @@
           <w:rFonts w:cs="Arial"/>
         </w:rPr>
       </w:pPr>
-      <w:bookmarkStart w:id="15" w:name="_Toc116528182"/>
+      <w:bookmarkStart w:id="14" w:name="_Toc116528182"/>
       <w:r>
         <w:rPr>
           <w:rFonts w:cs="Arial"/>
@@ -16407,7 +16394,7 @@
         </w:rPr>
         <w:t>.1 Levantamento de Requisitos</w:t>
       </w:r>
-      <w:bookmarkEnd w:id="15"/>
+      <w:bookmarkEnd w:id="14"/>
     </w:p>
     <w:p>
       <w:r>
@@ -16442,7 +16429,7 @@
           <w:rFonts w:cs="Arial"/>
         </w:rPr>
       </w:pPr>
-      <w:bookmarkStart w:id="16" w:name="_Toc116528183"/>
+      <w:bookmarkStart w:id="15" w:name="_Toc116528183"/>
       <w:r>
         <w:rPr>
           <w:rFonts w:cs="Arial"/>
@@ -16462,6 +16449,34 @@
         </w:rPr>
         <w:t>.2 Diagrama de Casos de Uso</w:t>
       </w:r>
+      <w:bookmarkEnd w:id="15"/>
+    </w:p>
+    <w:p>
+      <w:pPr>
+        <w:pStyle w:val="Ttulo1"/>
+        <w:rPr>
+          <w:rFonts w:cs="Arial"/>
+        </w:rPr>
+      </w:pPr>
+      <w:bookmarkStart w:id="16" w:name="_Toc116528184"/>
+      <w:r>
+        <w:rPr>
+          <w:rFonts w:cs="Arial"/>
+        </w:rPr>
+        <w:t>2.</w:t>
+      </w:r>
+      <w:r>
+        <w:rPr>
+          <w:rFonts w:cs="Arial"/>
+        </w:rPr>
+        <w:t>8</w:t>
+      </w:r>
+      <w:r>
+        <w:rPr>
+          <w:rFonts w:cs="Arial"/>
+        </w:rPr>
+        <w:t>.3 Diagrama de Atividades</w:t>
+      </w:r>
       <w:bookmarkEnd w:id="16"/>
     </w:p>
     <w:p>
@@ -16471,7 +16486,7 @@
           <w:rFonts w:cs="Arial"/>
         </w:rPr>
       </w:pPr>
-      <w:bookmarkStart w:id="17" w:name="_Toc116528184"/>
+      <w:bookmarkStart w:id="17" w:name="_Toc116528185"/>
       <w:r>
         <w:rPr>
           <w:rFonts w:cs="Arial"/>
@@ -16488,7 +16503,7 @@
         <w:rPr>
           <w:rFonts w:cs="Arial"/>
         </w:rPr>
-        <w:t>.3 Diagrama de Atividades</w:t>
+        <w:t>.4 Diagrama de Classes</w:t>
       </w:r>
       <w:bookmarkEnd w:id="17"/>
     </w:p>
@@ -16499,7 +16514,7 @@
           <w:rFonts w:cs="Arial"/>
         </w:rPr>
       </w:pPr>
-      <w:bookmarkStart w:id="18" w:name="_Toc116528185"/>
+      <w:bookmarkStart w:id="18" w:name="_Toc116528186"/>
       <w:r>
         <w:rPr>
           <w:rFonts w:cs="Arial"/>
@@ -16516,7 +16531,7 @@
         <w:rPr>
           <w:rFonts w:cs="Arial"/>
         </w:rPr>
-        <w:t>.4 Diagrama de Classes</w:t>
+        <w:t>.5 Diagrama de Sequência</w:t>
       </w:r>
       <w:bookmarkEnd w:id="18"/>
     </w:p>
@@ -16527,40 +16542,22 @@
           <w:rFonts w:cs="Arial"/>
         </w:rPr>
       </w:pPr>
-      <w:bookmarkStart w:id="19" w:name="_Toc116528186"/>
-      <w:r>
-        <w:rPr>
-          <w:rFonts w:cs="Arial"/>
-        </w:rPr>
-        <w:t>2.</w:t>
-      </w:r>
-      <w:r>
-        <w:rPr>
-          <w:rFonts w:cs="Arial"/>
-        </w:rPr>
-        <w:t>8</w:t>
-      </w:r>
-      <w:r>
-        <w:rPr>
-          <w:rFonts w:cs="Arial"/>
-        </w:rPr>
-        <w:t>.5 Diagrama de Sequência</w:t>
+      <w:bookmarkStart w:id="19" w:name="_Toc116528187"/>
+      <w:r>
+        <w:rPr>
+          <w:rFonts w:cs="Arial"/>
+        </w:rPr>
+        <w:t>3 DESENVOLVIMENTO</w:t>
       </w:r>
       <w:bookmarkEnd w:id="19"/>
     </w:p>
     <w:p>
       <w:pPr>
         <w:pStyle w:val="Ttulo1"/>
-        <w:rPr>
-          <w:rFonts w:cs="Arial"/>
-        </w:rPr>
-      </w:pPr>
-      <w:bookmarkStart w:id="20" w:name="_Toc116528187"/>
-      <w:r>
-        <w:rPr>
-          <w:rFonts w:cs="Arial"/>
-        </w:rPr>
-        <w:t>3 DESENVOLVIMENTO</w:t>
+      </w:pPr>
+      <w:bookmarkStart w:id="20" w:name="_Toc116528188"/>
+      <w:r>
+        <w:t>3.1 Diagrama de Casos de Uso</w:t>
       </w:r>
       <w:bookmarkEnd w:id="20"/>
     </w:p>
@@ -16568,9 +16565,9 @@
       <w:pPr>
         <w:pStyle w:val="Ttulo1"/>
       </w:pPr>
-      <w:bookmarkStart w:id="21" w:name="_Toc116528188"/>
-      <w:r>
-        <w:t>3.1 Diagrama de Casos de Uso</w:t>
+      <w:bookmarkStart w:id="21" w:name="_Toc116528189"/>
+      <w:r>
+        <w:t>3.2 Diagrama de Atividades</w:t>
       </w:r>
       <w:bookmarkEnd w:id="21"/>
     </w:p>
@@ -16578,9 +16575,9 @@
       <w:pPr>
         <w:pStyle w:val="Ttulo1"/>
       </w:pPr>
-      <w:bookmarkStart w:id="22" w:name="_Toc116528189"/>
-      <w:r>
-        <w:t>3.2 Diagrama de Atividades</w:t>
+      <w:bookmarkStart w:id="22" w:name="_Toc116528190"/>
+      <w:r>
+        <w:t>3,3 Diagramas de Classes</w:t>
       </w:r>
       <w:bookmarkEnd w:id="22"/>
     </w:p>
@@ -16588,9 +16585,9 @@
       <w:pPr>
         <w:pStyle w:val="Ttulo1"/>
       </w:pPr>
-      <w:bookmarkStart w:id="23" w:name="_Toc116528190"/>
-      <w:r>
-        <w:t>3,3 Diagramas de Classes</w:t>
+      <w:bookmarkStart w:id="23" w:name="_Toc116528191"/>
+      <w:r>
+        <w:t>3.4 Diagrama de Sequência</w:t>
       </w:r>
       <w:bookmarkEnd w:id="23"/>
     </w:p>
@@ -16598,9 +16595,9 @@
       <w:pPr>
         <w:pStyle w:val="Ttulo1"/>
       </w:pPr>
-      <w:bookmarkStart w:id="24" w:name="_Toc116528191"/>
-      <w:r>
-        <w:t>3.4 Diagrama de Sequência</w:t>
+      <w:bookmarkStart w:id="24" w:name="_Toc116528192"/>
+      <w:r>
+        <w:t>3.5 DER</w:t>
       </w:r>
       <w:bookmarkEnd w:id="24"/>
     </w:p>
@@ -16608,37 +16605,27 @@
       <w:pPr>
         <w:pStyle w:val="Ttulo1"/>
       </w:pPr>
-      <w:bookmarkStart w:id="25" w:name="_Toc116528192"/>
-      <w:r>
-        <w:t>3.5 DER</w:t>
+      <w:bookmarkStart w:id="25" w:name="_Toc116528193"/>
+      <w:r>
+        <w:t>3.6 Aplicação</w:t>
       </w:r>
       <w:bookmarkEnd w:id="25"/>
     </w:p>
     <w:p>
       <w:pPr>
         <w:pStyle w:val="Ttulo1"/>
-      </w:pPr>
-      <w:bookmarkStart w:id="26" w:name="_Toc116528193"/>
-      <w:r>
-        <w:t>3.6 Aplicação</w:t>
+        <w:rPr>
+          <w:rFonts w:cs="Arial"/>
+        </w:rPr>
+      </w:pPr>
+      <w:bookmarkStart w:id="26" w:name="_Toc116528194"/>
+      <w:r>
+        <w:rPr>
+          <w:rFonts w:cs="Arial"/>
+        </w:rPr>
+        <w:t>4 CONCLUSÃO</w:t>
       </w:r>
       <w:bookmarkEnd w:id="26"/>
-    </w:p>
-    <w:p>
-      <w:pPr>
-        <w:pStyle w:val="Ttulo1"/>
-        <w:rPr>
-          <w:rFonts w:cs="Arial"/>
-        </w:rPr>
-      </w:pPr>
-      <w:bookmarkStart w:id="27" w:name="_Toc116528194"/>
-      <w:r>
-        <w:rPr>
-          <w:rFonts w:cs="Arial"/>
-        </w:rPr>
-        <w:t>4 CONCLUSÃO</w:t>
-      </w:r>
-      <w:bookmarkEnd w:id="27"/>
     </w:p>
     <w:p>
       <w:pPr>
@@ -16913,6 +16900,7 @@
         <w:rPr>
           <w:sz w:val="20"/>
           <w:szCs w:val="20"/>
+          <w:lang w:val="en-US"/>
         </w:rPr>
         <w:t xml:space="preserve">MCCOOL, Shawn. </w:t>
       </w:r>
@@ -17679,82 +17667,17 @@
     </w:p>
     <w:p>
       <w:pPr>
-        <w:spacing w:line="240" w:lineRule="auto"/>
-        <w:rPr>
-          <w:sz w:val="20"/>
-          <w:szCs w:val="20"/>
-        </w:rPr>
-      </w:pPr>
-      <w:r>
-        <w:rPr>
-          <w:sz w:val="20"/>
-          <w:szCs w:val="20"/>
-        </w:rPr>
-        <w:t xml:space="preserve">TECHIO, Gabriel </w:t>
-      </w:r>
-      <w:proofErr w:type="spellStart"/>
-      <w:r>
-        <w:rPr>
-          <w:sz w:val="20"/>
-          <w:szCs w:val="20"/>
-        </w:rPr>
-        <w:t>Bressan</w:t>
-      </w:r>
-      <w:proofErr w:type="spellEnd"/>
-      <w:r>
-        <w:rPr>
-          <w:sz w:val="20"/>
-          <w:szCs w:val="20"/>
-        </w:rPr>
-        <w:t xml:space="preserve">; CHICON, </w:t>
-      </w:r>
-      <w:proofErr w:type="spellStart"/>
-      <w:r>
-        <w:rPr>
-          <w:sz w:val="20"/>
-          <w:szCs w:val="20"/>
-        </w:rPr>
-        <w:t>Patricia</w:t>
-      </w:r>
-      <w:proofErr w:type="spellEnd"/>
-      <w:r>
-        <w:rPr>
-          <w:sz w:val="20"/>
-          <w:szCs w:val="20"/>
-        </w:rPr>
-        <w:t xml:space="preserve"> </w:t>
-      </w:r>
-      <w:proofErr w:type="spellStart"/>
-      <w:r>
-        <w:rPr>
-          <w:sz w:val="20"/>
-          <w:szCs w:val="20"/>
-        </w:rPr>
-        <w:t>Mariotto</w:t>
-      </w:r>
-      <w:proofErr w:type="spellEnd"/>
-      <w:r>
-        <w:rPr>
-          <w:sz w:val="20"/>
-          <w:szCs w:val="20"/>
-        </w:rPr>
-        <w:t xml:space="preserve"> </w:t>
-      </w:r>
-      <w:proofErr w:type="spellStart"/>
-      <w:r>
-        <w:rPr>
-          <w:sz w:val="20"/>
-          <w:szCs w:val="20"/>
-        </w:rPr>
-        <w:t>Mozzaquatro</w:t>
-      </w:r>
-      <w:proofErr w:type="spellEnd"/>
-      <w:r>
-        <w:rPr>
-          <w:sz w:val="20"/>
-          <w:szCs w:val="20"/>
-        </w:rPr>
-        <w:t xml:space="preserve">. </w:t>
+        <w:rPr>
+          <w:sz w:val="20"/>
+          <w:szCs w:val="20"/>
+        </w:rPr>
+      </w:pPr>
+      <w:r>
+        <w:rPr>
+          <w:sz w:val="20"/>
+          <w:szCs w:val="20"/>
+        </w:rPr>
+        <w:t xml:space="preserve">MENDES, Douglas Rocha. </w:t>
       </w:r>
       <w:r>
         <w:rPr>
@@ -17763,9 +17686,62 @@
           <w:sz w:val="20"/>
           <w:szCs w:val="20"/>
         </w:rPr>
-        <w:t xml:space="preserve">Implementação dos frameworks </w:t>
-      </w:r>
-      <w:proofErr w:type="spellStart"/>
+        <w:t>Programação Java com ênfase em Orientação a Objetos.</w:t>
+      </w:r>
+      <w:r>
+        <w:rPr>
+          <w:sz w:val="20"/>
+          <w:szCs w:val="20"/>
+        </w:rPr>
+        <w:t xml:space="preserve"> </w:t>
+      </w:r>
+      <w:proofErr w:type="spellStart"/>
+      <w:r>
+        <w:rPr>
+          <w:sz w:val="20"/>
+          <w:szCs w:val="20"/>
+        </w:rPr>
+        <w:t>Novatec</w:t>
+      </w:r>
+      <w:proofErr w:type="spellEnd"/>
+      <w:r>
+        <w:rPr>
+          <w:sz w:val="20"/>
+          <w:szCs w:val="20"/>
+        </w:rPr>
+        <w:t xml:space="preserve"> Editora, 2009.</w:t>
+      </w:r>
+    </w:p>
+    <w:p>
+      <w:pPr>
+        <w:rPr>
+          <w:sz w:val="20"/>
+          <w:szCs w:val="20"/>
+        </w:rPr>
+      </w:pPr>
+      <w:r>
+        <w:rPr>
+          <w:sz w:val="20"/>
+          <w:szCs w:val="20"/>
+        </w:rPr>
+        <w:t xml:space="preserve">PEDROSO, </w:t>
+      </w:r>
+      <w:proofErr w:type="spellStart"/>
+      <w:r>
+        <w:rPr>
+          <w:sz w:val="20"/>
+          <w:szCs w:val="20"/>
+        </w:rPr>
+        <w:t>Robertha</w:t>
+      </w:r>
+      <w:proofErr w:type="spellEnd"/>
+      <w:r>
+        <w:rPr>
+          <w:sz w:val="20"/>
+          <w:szCs w:val="20"/>
+        </w:rPr>
+        <w:t xml:space="preserve"> Pereira. </w:t>
+      </w:r>
       <w:r>
         <w:rPr>
           <w:b/>
@@ -17773,9 +17749,95 @@
           <w:sz w:val="20"/>
           <w:szCs w:val="20"/>
         </w:rPr>
-        <w:t>bootstrap</w:t>
-      </w:r>
-      <w:proofErr w:type="spellEnd"/>
+        <w:t>APOSTILA DE HTML</w:t>
+      </w:r>
+      <w:r>
+        <w:rPr>
+          <w:sz w:val="20"/>
+          <w:szCs w:val="20"/>
+        </w:rPr>
+        <w:t>. Rio De Janeiro: [</w:t>
+      </w:r>
+      <w:r>
+        <w:rPr>
+          <w:i/>
+          <w:iCs/>
+          <w:sz w:val="20"/>
+          <w:szCs w:val="20"/>
+        </w:rPr>
+        <w:t>s. n.</w:t>
+      </w:r>
+      <w:r>
+        <w:rPr>
+          <w:sz w:val="20"/>
+          <w:szCs w:val="20"/>
+        </w:rPr>
+        <w:t>], 2007. 101 p.</w:t>
+      </w:r>
+    </w:p>
+    <w:p>
+      <w:pPr>
+        <w:spacing w:line="240" w:lineRule="auto"/>
+        <w:rPr>
+          <w:sz w:val="20"/>
+          <w:szCs w:val="20"/>
+        </w:rPr>
+      </w:pPr>
+      <w:r>
+        <w:rPr>
+          <w:sz w:val="20"/>
+          <w:szCs w:val="20"/>
+        </w:rPr>
+        <w:t xml:space="preserve">TECHIO, Gabriel </w:t>
+      </w:r>
+      <w:proofErr w:type="spellStart"/>
+      <w:r>
+        <w:rPr>
+          <w:sz w:val="20"/>
+          <w:szCs w:val="20"/>
+        </w:rPr>
+        <w:t>Bressan</w:t>
+      </w:r>
+      <w:proofErr w:type="spellEnd"/>
+      <w:r>
+        <w:rPr>
+          <w:sz w:val="20"/>
+          <w:szCs w:val="20"/>
+        </w:rPr>
+        <w:t xml:space="preserve">; CHICON, </w:t>
+      </w:r>
+      <w:proofErr w:type="spellStart"/>
+      <w:r>
+        <w:rPr>
+          <w:sz w:val="20"/>
+          <w:szCs w:val="20"/>
+        </w:rPr>
+        <w:t>Patricia</w:t>
+      </w:r>
+      <w:proofErr w:type="spellEnd"/>
+      <w:r>
+        <w:rPr>
+          <w:sz w:val="20"/>
+          <w:szCs w:val="20"/>
+        </w:rPr>
+        <w:t xml:space="preserve"> Mariotto </w:t>
+      </w:r>
+      <w:proofErr w:type="spellStart"/>
+      <w:r>
+        <w:rPr>
+          <w:sz w:val="20"/>
+          <w:szCs w:val="20"/>
+        </w:rPr>
+        <w:t>Mozzaquatro</w:t>
+      </w:r>
+      <w:proofErr w:type="spellEnd"/>
+      <w:r>
+        <w:rPr>
+          <w:sz w:val="20"/>
+          <w:szCs w:val="20"/>
+        </w:rPr>
+        <w:t xml:space="preserve">. </w:t>
+      </w:r>
       <w:r>
         <w:rPr>
           <w:b/>
@@ -17783,54 +17845,9 @@
           <w:sz w:val="20"/>
           <w:szCs w:val="20"/>
         </w:rPr>
-        <w:t xml:space="preserve"> e Foundation aplicados na construção de um objeto de aprendizagem para o ensino da Engenharia de Software</w:t>
-      </w:r>
-      <w:r>
-        <w:rPr>
-          <w:sz w:val="20"/>
-          <w:szCs w:val="20"/>
-        </w:rPr>
-        <w:t>. 2016. 44. Monografia (Curso Super de Tecnologia da Informação)</w:t>
-      </w:r>
-      <w:r>
-        <w:rPr>
-          <w:sz w:val="20"/>
-          <w:szCs w:val="20"/>
-        </w:rPr>
-        <w:t xml:space="preserve"> - Universidade de Cruz Alta (</w:t>
-      </w:r>
-      <w:proofErr w:type="spellStart"/>
-      <w:r>
-        <w:rPr>
-          <w:sz w:val="20"/>
-          <w:szCs w:val="20"/>
-        </w:rPr>
-        <w:t>unicruz</w:t>
-      </w:r>
-      <w:proofErr w:type="spellEnd"/>
-      <w:r>
-        <w:rPr>
-          <w:sz w:val="20"/>
-          <w:szCs w:val="20"/>
-        </w:rPr>
-        <w:t>), Rio Grande do Sul, 2016.</w:t>
-      </w:r>
-    </w:p>
-    <w:p>
-      <w:pPr>
-        <w:spacing w:line="240" w:lineRule="auto"/>
-        <w:rPr>
-          <w:sz w:val="20"/>
-          <w:szCs w:val="20"/>
-        </w:rPr>
-      </w:pPr>
-      <w:r>
-        <w:rPr>
-          <w:sz w:val="20"/>
-          <w:szCs w:val="20"/>
-        </w:rPr>
-        <w:t xml:space="preserve">MENDES, Douglas Rocha. </w:t>
-      </w:r>
+        <w:t xml:space="preserve">Implementação dos frameworks </w:t>
+      </w:r>
+      <w:proofErr w:type="spellStart"/>
       <w:r>
         <w:rPr>
           <w:b/>
@@ -17838,30 +17855,47 @@
           <w:sz w:val="20"/>
           <w:szCs w:val="20"/>
         </w:rPr>
-        <w:t>Programação Java com ênfase em Orientação a Objetos.</w:t>
-      </w:r>
-      <w:r>
-        <w:rPr>
-          <w:sz w:val="20"/>
-          <w:szCs w:val="20"/>
-        </w:rPr>
-        <w:t xml:space="preserve"> </w:t>
-      </w:r>
-      <w:proofErr w:type="spellStart"/>
-      <w:r>
-        <w:rPr>
-          <w:sz w:val="20"/>
-          <w:szCs w:val="20"/>
-        </w:rPr>
-        <w:t>Novatec</w:t>
-      </w:r>
-      <w:proofErr w:type="spellEnd"/>
-      <w:r>
-        <w:rPr>
-          <w:sz w:val="20"/>
-          <w:szCs w:val="20"/>
-        </w:rPr>
-        <w:t xml:space="preserve"> Editora, 2009.</w:t>
+        <w:t>bootstrap</w:t>
+      </w:r>
+      <w:proofErr w:type="spellEnd"/>
+      <w:r>
+        <w:rPr>
+          <w:b/>
+          <w:bCs/>
+          <w:sz w:val="20"/>
+          <w:szCs w:val="20"/>
+        </w:rPr>
+        <w:t xml:space="preserve"> e Foundation aplicados na construção de um objeto de aprendizagem para o ensino da Engenharia de Software</w:t>
+      </w:r>
+      <w:r>
+        <w:rPr>
+          <w:sz w:val="20"/>
+          <w:szCs w:val="20"/>
+        </w:rPr>
+        <w:t>. 2016. 44. Monografia (Curso Super de Tecnologia da Informação)</w:t>
+      </w:r>
+      <w:r>
+        <w:rPr>
+          <w:sz w:val="20"/>
+          <w:szCs w:val="20"/>
+        </w:rPr>
+        <w:t xml:space="preserve"> - Universidade de Cruz Alta (</w:t>
+      </w:r>
+      <w:proofErr w:type="spellStart"/>
+      <w:r>
+        <w:rPr>
+          <w:sz w:val="20"/>
+          <w:szCs w:val="20"/>
+        </w:rPr>
+        <w:t>unicruz</w:t>
+      </w:r>
+      <w:proofErr w:type="spellEnd"/>
+      <w:r>
+        <w:rPr>
+          <w:sz w:val="20"/>
+          <w:szCs w:val="20"/>
+        </w:rPr>
+        <w:t>), Rio Grande do Sul, 2016.</w:t>
       </w:r>
     </w:p>
     <w:p>
@@ -18086,6 +18120,7 @@
           <w:szCs w:val="20"/>
           <w:shd w:val="clear" w:color="auto" w:fill="FFFFFF"/>
         </w:rPr>
+        <w:lastRenderedPageBreak/>
         <w:t>NETO, Jaime.</w:t>
       </w:r>
       <w:r>
@@ -18200,23 +18235,13 @@
         </w:rPr>
         <w:t xml:space="preserve">. </w:t>
       </w:r>
-      <w:proofErr w:type="spellStart"/>
       <w:r>
         <w:rPr>
           <w:sz w:val="20"/>
           <w:szCs w:val="20"/>
           <w:lang w:val="en-US"/>
         </w:rPr>
-        <w:t>Clube</w:t>
-      </w:r>
-      <w:proofErr w:type="spellEnd"/>
-      <w:r>
-        <w:rPr>
-          <w:sz w:val="20"/>
-          <w:szCs w:val="20"/>
-          <w:lang w:val="en-US"/>
-        </w:rPr>
-        <w:t xml:space="preserve"> de </w:t>
+        <w:t xml:space="preserve">Clube de </w:t>
       </w:r>
       <w:proofErr w:type="spellStart"/>
       <w:r>
@@ -18253,7 +18278,6 @@
           <w:szCs w:val="20"/>
           <w:lang w:val="en-US"/>
         </w:rPr>
-        <w:lastRenderedPageBreak/>
         <w:t>Usage statistics of PHP for websites</w:t>
       </w:r>
       <w:r>
@@ -18381,7 +18405,7 @@
 </file>
 
 <file path=word/endnotes.xml><?xml version="1.0" encoding="utf-8"?>
-<w:endnotes xmlns:wpc="http://schemas.microsoft.com/office/word/2010/wordprocessingCanvas" xmlns:cx="http://schemas.microsoft.com/office/drawing/2014/chartex" xmlns:mc="http://schemas.openxmlformats.org/markup-compatibility/2006" xmlns:o="urn:schemas-microsoft-com:office:office" xmlns:r="http://schemas.openxmlformats.org/officeDocument/2006/relationships" xmlns:m="http://schemas.openxmlformats.org/officeDocument/2006/math" xmlns:v="urn:schemas-microsoft-com:vml" xmlns:wp14="http://schemas.microsoft.com/office/word/2010/wordprocessingDrawing" xmlns:wp="http://schemas.openxmlformats.org/drawingml/2006/wordprocessingDrawing" xmlns:w10="urn:schemas-microsoft-com:office:word" xmlns:w="http://schemas.openxmlformats.org/wordprocessingml/2006/main" xmlns:w14="http://schemas.microsoft.com/office/word/2010/wordml" xmlns:w15="http://schemas.microsoft.com/office/word/2012/wordml" xmlns:w16se="http://schemas.microsoft.com/office/word/2015/wordml/symex" xmlns:wpg="http://schemas.microsoft.com/office/word/2010/wordprocessingGroup" xmlns:wpi="http://schemas.microsoft.com/office/word/2010/wordprocessingInk" xmlns:wne="http://schemas.microsoft.com/office/word/2006/wordml" xmlns:wps="http://schemas.microsoft.com/office/word/2010/wordprocessingShape" mc:Ignorable="w14 w15 w16se wp14">
+<w:endnotes xmlns:wpc="http://schemas.microsoft.com/office/word/2010/wordprocessingCanvas" xmlns:cx="http://schemas.microsoft.com/office/drawing/2014/chartex" xmlns:cx1="http://schemas.microsoft.com/office/drawing/2015/9/8/chartex" xmlns:cx2="http://schemas.microsoft.com/office/drawing/2015/10/21/chartex" xmlns:cx3="http://schemas.microsoft.com/office/drawing/2016/5/9/chartex" xmlns:cx4="http://schemas.microsoft.com/office/drawing/2016/5/10/chartex" xmlns:cx5="http://schemas.microsoft.com/office/drawing/2016/5/11/chartex" xmlns:cx6="http://schemas.microsoft.com/office/drawing/2016/5/12/chartex" xmlns:cx7="http://schemas.microsoft.com/office/drawing/2016/5/13/chartex" xmlns:cx8="http://schemas.microsoft.com/office/drawing/2016/5/14/chartex" xmlns:mc="http://schemas.openxmlformats.org/markup-compatibility/2006" xmlns:aink="http://schemas.microsoft.com/office/drawing/2016/ink" xmlns:am3d="http://schemas.microsoft.com/office/drawing/2017/model3d" xmlns:o="urn:schemas-microsoft-com:office:office" xmlns:oel="http://schemas.microsoft.com/office/2019/extlst" xmlns:r="http://schemas.openxmlformats.org/officeDocument/2006/relationships" xmlns:m="http://schemas.openxmlformats.org/officeDocument/2006/math" xmlns:v="urn:schemas-microsoft-com:vml" xmlns:wp14="http://schemas.microsoft.com/office/word/2010/wordprocessingDrawing" xmlns:wp="http://schemas.openxmlformats.org/drawingml/2006/wordprocessingDrawing" xmlns:w10="urn:schemas-microsoft-com:office:word" xmlns:w="http://schemas.openxmlformats.org/wordprocessingml/2006/main" xmlns:w14="http://schemas.microsoft.com/office/word/2010/wordml" xmlns:w15="http://schemas.microsoft.com/office/word/2012/wordml" xmlns:w16cex="http://schemas.microsoft.com/office/word/2018/wordml/cex" xmlns:w16cid="http://schemas.microsoft.com/office/word/2016/wordml/cid" xmlns:w16="http://schemas.microsoft.com/office/word/2018/wordml" xmlns:w16sdtdh="http://schemas.microsoft.com/office/word/2020/wordml/sdtdatahash" xmlns:w16se="http://schemas.microsoft.com/office/word/2015/wordml/symex" xmlns:wpg="http://schemas.microsoft.com/office/word/2010/wordprocessingGroup" xmlns:wpi="http://schemas.microsoft.com/office/word/2010/wordprocessingInk" xmlns:wne="http://schemas.microsoft.com/office/word/2006/wordml" xmlns:wps="http://schemas.microsoft.com/office/word/2010/wordprocessingShape" mc:Ignorable="w14 w15 w16se w16cid w16 w16cex w16sdtdh wp14">
   <w:endnote w:type="separator" w:id="-1">
     <w:p>
       <w:pPr>
@@ -18406,7 +18430,7 @@
 </file>
 
 <file path=word/footnotes.xml><?xml version="1.0" encoding="utf-8"?>
-<w:footnotes xmlns:wpc="http://schemas.microsoft.com/office/word/2010/wordprocessingCanvas" xmlns:cx="http://schemas.microsoft.com/office/drawing/2014/chartex" xmlns:mc="http://schemas.openxmlformats.org/markup-compatibility/2006" xmlns:o="urn:schemas-microsoft-com:office:office" xmlns:r="http://schemas.openxmlformats.org/officeDocument/2006/relationships" xmlns:m="http://schemas.openxmlformats.org/officeDocument/2006/math" xmlns:v="urn:schemas-microsoft-com:vml" xmlns:wp14="http://schemas.microsoft.com/office/word/2010/wordprocessingDrawing" xmlns:wp="http://schemas.openxmlformats.org/drawingml/2006/wordprocessingDrawing" xmlns:w10="urn:schemas-microsoft-com:office:word" xmlns:w="http://schemas.openxmlformats.org/wordprocessingml/2006/main" xmlns:w14="http://schemas.microsoft.com/office/word/2010/wordml" xmlns:w15="http://schemas.microsoft.com/office/word/2012/wordml" xmlns:w16se="http://schemas.microsoft.com/office/word/2015/wordml/symex" xmlns:wpg="http://schemas.microsoft.com/office/word/2010/wordprocessingGroup" xmlns:wpi="http://schemas.microsoft.com/office/word/2010/wordprocessingInk" xmlns:wne="http://schemas.microsoft.com/office/word/2006/wordml" xmlns:wps="http://schemas.microsoft.com/office/word/2010/wordprocessingShape" mc:Ignorable="w14 w15 w16se wp14">
+<w:footnotes xmlns:wpc="http://schemas.microsoft.com/office/word/2010/wordprocessingCanvas" xmlns:cx="http://schemas.microsoft.com/office/drawing/2014/chartex" xmlns:cx1="http://schemas.microsoft.com/office/drawing/2015/9/8/chartex" xmlns:cx2="http://schemas.microsoft.com/office/drawing/2015/10/21/chartex" xmlns:cx3="http://schemas.microsoft.com/office/drawing/2016/5/9/chartex" xmlns:cx4="http://schemas.microsoft.com/office/drawing/2016/5/10/chartex" xmlns:cx5="http://schemas.microsoft.com/office/drawing/2016/5/11/chartex" xmlns:cx6="http://schemas.microsoft.com/office/drawing/2016/5/12/chartex" xmlns:cx7="http://schemas.microsoft.com/office/drawing/2016/5/13/chartex" xmlns:cx8="http://schemas.microsoft.com/office/drawing/2016/5/14/chartex" xmlns:mc="http://schemas.openxmlformats.org/markup-compatibility/2006" xmlns:aink="http://schemas.microsoft.com/office/drawing/2016/ink" xmlns:am3d="http://schemas.microsoft.com/office/drawing/2017/model3d" xmlns:o="urn:schemas-microsoft-com:office:office" xmlns:oel="http://schemas.microsoft.com/office/2019/extlst" xmlns:r="http://schemas.openxmlformats.org/officeDocument/2006/relationships" xmlns:m="http://schemas.openxmlformats.org/officeDocument/2006/math" xmlns:v="urn:schemas-microsoft-com:vml" xmlns:wp14="http://schemas.microsoft.com/office/word/2010/wordprocessingDrawing" xmlns:wp="http://schemas.openxmlformats.org/drawingml/2006/wordprocessingDrawing" xmlns:w10="urn:schemas-microsoft-com:office:word" xmlns:w="http://schemas.openxmlformats.org/wordprocessingml/2006/main" xmlns:w14="http://schemas.microsoft.com/office/word/2010/wordml" xmlns:w15="http://schemas.microsoft.com/office/word/2012/wordml" xmlns:w16cex="http://schemas.microsoft.com/office/word/2018/wordml/cex" xmlns:w16cid="http://schemas.microsoft.com/office/word/2016/wordml/cid" xmlns:w16="http://schemas.microsoft.com/office/word/2018/wordml" xmlns:w16sdtdh="http://schemas.microsoft.com/office/word/2020/wordml/sdtdatahash" xmlns:w16se="http://schemas.microsoft.com/office/word/2015/wordml/symex" xmlns:wpg="http://schemas.microsoft.com/office/word/2010/wordprocessingGroup" xmlns:wpi="http://schemas.microsoft.com/office/word/2010/wordprocessingInk" xmlns:wne="http://schemas.microsoft.com/office/word/2006/wordml" xmlns:wps="http://schemas.microsoft.com/office/word/2010/wordprocessingShape" mc:Ignorable="w14 w15 w16se w16cid w16 w16cex w16sdtdh wp14">
   <w:footnote w:type="separator" w:id="-1">
     <w:p>
       <w:pPr>
@@ -18431,7 +18455,7 @@
 </file>
 
 <file path=word/header1.xml><?xml version="1.0" encoding="utf-8"?>
-<w:hdr xmlns:wpc="http://schemas.microsoft.com/office/word/2010/wordprocessingCanvas" xmlns:cx="http://schemas.microsoft.com/office/drawing/2014/chartex" xmlns:mc="http://schemas.openxmlformats.org/markup-compatibility/2006" xmlns:o="urn:schemas-microsoft-com:office:office" xmlns:r="http://schemas.openxmlformats.org/officeDocument/2006/relationships" xmlns:m="http://schemas.openxmlformats.org/officeDocument/2006/math" xmlns:v="urn:schemas-microsoft-com:vml" xmlns:wp14="http://schemas.microsoft.com/office/word/2010/wordprocessingDrawing" xmlns:wp="http://schemas.openxmlformats.org/drawingml/2006/wordprocessingDrawing" xmlns:w10="urn:schemas-microsoft-com:office:word" xmlns:w="http://schemas.openxmlformats.org/wordprocessingml/2006/main" xmlns:w14="http://schemas.microsoft.com/office/word/2010/wordml" xmlns:w15="http://schemas.microsoft.com/office/word/2012/wordml" xmlns:w16se="http://schemas.microsoft.com/office/word/2015/wordml/symex" xmlns:wpg="http://schemas.microsoft.com/office/word/2010/wordprocessingGroup" xmlns:wpi="http://schemas.microsoft.com/office/word/2010/wordprocessingInk" xmlns:wne="http://schemas.microsoft.com/office/word/2006/wordml" xmlns:wps="http://schemas.microsoft.com/office/word/2010/wordprocessingShape" mc:Ignorable="w14 w15 w16se wp14">
+<w:hdr xmlns:wpc="http://schemas.microsoft.com/office/word/2010/wordprocessingCanvas" xmlns:cx="http://schemas.microsoft.com/office/drawing/2014/chartex" xmlns:cx1="http://schemas.microsoft.com/office/drawing/2015/9/8/chartex" xmlns:cx2="http://schemas.microsoft.com/office/drawing/2015/10/21/chartex" xmlns:cx3="http://schemas.microsoft.com/office/drawing/2016/5/9/chartex" xmlns:cx4="http://schemas.microsoft.com/office/drawing/2016/5/10/chartex" xmlns:cx5="http://schemas.microsoft.com/office/drawing/2016/5/11/chartex" xmlns:cx6="http://schemas.microsoft.com/office/drawing/2016/5/12/chartex" xmlns:cx7="http://schemas.microsoft.com/office/drawing/2016/5/13/chartex" xmlns:cx8="http://schemas.microsoft.com/office/drawing/2016/5/14/chartex" xmlns:mc="http://schemas.openxmlformats.org/markup-compatibility/2006" xmlns:aink="http://schemas.microsoft.com/office/drawing/2016/ink" xmlns:am3d="http://schemas.microsoft.com/office/drawing/2017/model3d" xmlns:o="urn:schemas-microsoft-com:office:office" xmlns:oel="http://schemas.microsoft.com/office/2019/extlst" xmlns:r="http://schemas.openxmlformats.org/officeDocument/2006/relationships" xmlns:m="http://schemas.openxmlformats.org/officeDocument/2006/math" xmlns:v="urn:schemas-microsoft-com:vml" xmlns:wp14="http://schemas.microsoft.com/office/word/2010/wordprocessingDrawing" xmlns:wp="http://schemas.openxmlformats.org/drawingml/2006/wordprocessingDrawing" xmlns:w10="urn:schemas-microsoft-com:office:word" xmlns:w="http://schemas.openxmlformats.org/wordprocessingml/2006/main" xmlns:w14="http://schemas.microsoft.com/office/word/2010/wordml" xmlns:w15="http://schemas.microsoft.com/office/word/2012/wordml" xmlns:w16cex="http://schemas.microsoft.com/office/word/2018/wordml/cex" xmlns:w16cid="http://schemas.microsoft.com/office/word/2016/wordml/cid" xmlns:w16="http://schemas.microsoft.com/office/word/2018/wordml" xmlns:w16sdtdh="http://schemas.microsoft.com/office/word/2020/wordml/sdtdatahash" xmlns:w16se="http://schemas.microsoft.com/office/word/2015/wordml/symex" xmlns:wpg="http://schemas.microsoft.com/office/word/2010/wordprocessingGroup" xmlns:wpi="http://schemas.microsoft.com/office/word/2010/wordprocessingInk" xmlns:wne="http://schemas.microsoft.com/office/word/2006/wordml" xmlns:wps="http://schemas.microsoft.com/office/word/2010/wordprocessingShape" mc:Ignorable="w14 w15 w16se w16cid w16 w16cex w16sdtdh wp14">
   <w:sdt>
     <w:sdtPr>
       <w:id w:val="1897241659"/>
@@ -18484,7 +18508,7 @@
 </file>
 
 <file path=word/numbering.xml><?xml version="1.0" encoding="utf-8"?>
-<w:numbering xmlns:wpc="http://schemas.microsoft.com/office/word/2010/wordprocessingCanvas" xmlns:cx="http://schemas.microsoft.com/office/drawing/2014/chartex" xmlns:mc="http://schemas.openxmlformats.org/markup-compatibility/2006" xmlns:o="urn:schemas-microsoft-com:office:office" xmlns:r="http://schemas.openxmlformats.org/officeDocument/2006/relationships" xmlns:m="http://schemas.openxmlformats.org/officeDocument/2006/math" xmlns:v="urn:schemas-microsoft-com:vml" xmlns:wp14="http://schemas.microsoft.com/office/word/2010/wordprocessingDrawing" xmlns:wp="http://schemas.openxmlformats.org/drawingml/2006/wordprocessingDrawing" xmlns:w10="urn:schemas-microsoft-com:office:word" xmlns:w="http://schemas.openxmlformats.org/wordprocessingml/2006/main" xmlns:w14="http://schemas.microsoft.com/office/word/2010/wordml" xmlns:w15="http://schemas.microsoft.com/office/word/2012/wordml" xmlns:w16se="http://schemas.microsoft.com/office/word/2015/wordml/symex" xmlns:wpg="http://schemas.microsoft.com/office/word/2010/wordprocessingGroup" xmlns:wpi="http://schemas.microsoft.com/office/word/2010/wordprocessingInk" xmlns:wne="http://schemas.microsoft.com/office/word/2006/wordml" xmlns:wps="http://schemas.microsoft.com/office/word/2010/wordprocessingShape" mc:Ignorable="w14 w15 w16se wp14">
+<w:numbering xmlns:wpc="http://schemas.microsoft.com/office/word/2010/wordprocessingCanvas" xmlns:cx="http://schemas.microsoft.com/office/drawing/2014/chartex" xmlns:cx1="http://schemas.microsoft.com/office/drawing/2015/9/8/chartex" xmlns:cx2="http://schemas.microsoft.com/office/drawing/2015/10/21/chartex" xmlns:cx3="http://schemas.microsoft.com/office/drawing/2016/5/9/chartex" xmlns:cx4="http://schemas.microsoft.com/office/drawing/2016/5/10/chartex" xmlns:cx5="http://schemas.microsoft.com/office/drawing/2016/5/11/chartex" xmlns:cx6="http://schemas.microsoft.com/office/drawing/2016/5/12/chartex" xmlns:cx7="http://schemas.microsoft.com/office/drawing/2016/5/13/chartex" xmlns:cx8="http://schemas.microsoft.com/office/drawing/2016/5/14/chartex" xmlns:mc="http://schemas.openxmlformats.org/markup-compatibility/2006" xmlns:aink="http://schemas.microsoft.com/office/drawing/2016/ink" xmlns:am3d="http://schemas.microsoft.com/office/drawing/2017/model3d" xmlns:o="urn:schemas-microsoft-com:office:office" xmlns:oel="http://schemas.microsoft.com/office/2019/extlst" xmlns:r="http://schemas.openxmlformats.org/officeDocument/2006/relationships" xmlns:m="http://schemas.openxmlformats.org/officeDocument/2006/math" xmlns:v="urn:schemas-microsoft-com:vml" xmlns:wp14="http://schemas.microsoft.com/office/word/2010/wordprocessingDrawing" xmlns:wp="http://schemas.openxmlformats.org/drawingml/2006/wordprocessingDrawing" xmlns:w10="urn:schemas-microsoft-com:office:word" xmlns:w="http://schemas.openxmlformats.org/wordprocessingml/2006/main" xmlns:w14="http://schemas.microsoft.com/office/word/2010/wordml" xmlns:w15="http://schemas.microsoft.com/office/word/2012/wordml" xmlns:w16cex="http://schemas.microsoft.com/office/word/2018/wordml/cex" xmlns:w16cid="http://schemas.microsoft.com/office/word/2016/wordml/cid" xmlns:w16="http://schemas.microsoft.com/office/word/2018/wordml" xmlns:w16sdtdh="http://schemas.microsoft.com/office/word/2020/wordml/sdtdatahash" xmlns:w16se="http://schemas.microsoft.com/office/word/2015/wordml/symex" xmlns:wpg="http://schemas.microsoft.com/office/word/2010/wordprocessingGroup" xmlns:wpi="http://schemas.microsoft.com/office/word/2010/wordprocessingInk" xmlns:wne="http://schemas.microsoft.com/office/word/2006/wordml" xmlns:wps="http://schemas.microsoft.com/office/word/2010/wordprocessingShape" mc:Ignorable="w14 w15 w16se w16cid w16 w16cex w16sdtdh wp14">
   <w:abstractNum w:abstractNumId="0" w15:restartNumberingAfterBreak="0">
     <w:nsid w:val="02496342"/>
     <w:multiLevelType w:val="hybridMultilevel"/>
@@ -20662,68 +20686,68 @@
       </w:rPr>
     </w:lvl>
   </w:abstractNum>
-  <w:num w:numId="1">
+  <w:num w:numId="1" w16cid:durableId="1172337274">
     <w:abstractNumId w:val="17"/>
   </w:num>
-  <w:num w:numId="2">
+  <w:num w:numId="2" w16cid:durableId="1110900877">
     <w:abstractNumId w:val="10"/>
   </w:num>
-  <w:num w:numId="3">
+  <w:num w:numId="3" w16cid:durableId="1474060993">
     <w:abstractNumId w:val="8"/>
   </w:num>
-  <w:num w:numId="4">
+  <w:num w:numId="4" w16cid:durableId="1126002104">
     <w:abstractNumId w:val="16"/>
   </w:num>
-  <w:num w:numId="5">
+  <w:num w:numId="5" w16cid:durableId="872230005">
     <w:abstractNumId w:val="9"/>
   </w:num>
-  <w:num w:numId="6">
+  <w:num w:numId="6" w16cid:durableId="1245141101">
     <w:abstractNumId w:val="3"/>
   </w:num>
-  <w:num w:numId="7">
+  <w:num w:numId="7" w16cid:durableId="1549684670">
     <w:abstractNumId w:val="11"/>
   </w:num>
-  <w:num w:numId="8">
+  <w:num w:numId="8" w16cid:durableId="1617254308">
     <w:abstractNumId w:val="1"/>
   </w:num>
-  <w:num w:numId="9">
+  <w:num w:numId="9" w16cid:durableId="26680656">
     <w:abstractNumId w:val="6"/>
   </w:num>
-  <w:num w:numId="10">
+  <w:num w:numId="10" w16cid:durableId="412748306">
     <w:abstractNumId w:val="4"/>
   </w:num>
-  <w:num w:numId="11">
+  <w:num w:numId="11" w16cid:durableId="518860163">
     <w:abstractNumId w:val="13"/>
   </w:num>
-  <w:num w:numId="12">
+  <w:num w:numId="12" w16cid:durableId="461853026">
     <w:abstractNumId w:val="5"/>
   </w:num>
-  <w:num w:numId="13">
+  <w:num w:numId="13" w16cid:durableId="1445808489">
     <w:abstractNumId w:val="12"/>
   </w:num>
-  <w:num w:numId="14">
+  <w:num w:numId="14" w16cid:durableId="2100370765">
     <w:abstractNumId w:val="15"/>
   </w:num>
-  <w:num w:numId="15">
+  <w:num w:numId="15" w16cid:durableId="1069301711">
     <w:abstractNumId w:val="0"/>
   </w:num>
-  <w:num w:numId="16">
+  <w:num w:numId="16" w16cid:durableId="1288009457">
     <w:abstractNumId w:val="14"/>
   </w:num>
-  <w:num w:numId="17">
+  <w:num w:numId="17" w16cid:durableId="778573672">
     <w:abstractNumId w:val="7"/>
   </w:num>
-  <w:num w:numId="18">
+  <w:num w:numId="18" w16cid:durableId="1214998405">
     <w:abstractNumId w:val="2"/>
   </w:num>
-  <w:num w:numId="19">
+  <w:num w:numId="19" w16cid:durableId="453212214">
     <w:abstractNumId w:val="18"/>
   </w:num>
 </w:numbering>
 </file>
 
 <file path=word/styles.xml><?xml version="1.0" encoding="utf-8"?>
-<w:styles xmlns:mc="http://schemas.openxmlformats.org/markup-compatibility/2006" xmlns:r="http://schemas.openxmlformats.org/officeDocument/2006/relationships" xmlns:w="http://schemas.openxmlformats.org/wordprocessingml/2006/main" xmlns:w14="http://schemas.microsoft.com/office/word/2010/wordml" xmlns:w15="http://schemas.microsoft.com/office/word/2012/wordml" xmlns:w16se="http://schemas.microsoft.com/office/word/2015/wordml/symex" mc:Ignorable="w14 w15 w16se">
+<w:styles xmlns:mc="http://schemas.openxmlformats.org/markup-compatibility/2006" xmlns:r="http://schemas.openxmlformats.org/officeDocument/2006/relationships" xmlns:w="http://schemas.openxmlformats.org/wordprocessingml/2006/main" xmlns:w14="http://schemas.microsoft.com/office/word/2010/wordml" xmlns:w15="http://schemas.microsoft.com/office/word/2012/wordml" xmlns:w16cex="http://schemas.microsoft.com/office/word/2018/wordml/cex" xmlns:w16cid="http://schemas.microsoft.com/office/word/2016/wordml/cid" xmlns:w16="http://schemas.microsoft.com/office/word/2018/wordml" xmlns:w16sdtdh="http://schemas.microsoft.com/office/word/2020/wordml/sdtdatahash" xmlns:w16se="http://schemas.microsoft.com/office/word/2015/wordml/symex" mc:Ignorable="w14 w15 w16se w16cid w16 w16cex w16sdtdh">
   <w:docDefaults>
     <w:rPrDefault>
       <w:rPr>
@@ -20739,7 +20763,7 @@
       </w:pPr>
     </w:pPrDefault>
   </w:docDefaults>
-  <w:latentStyles w:defLockedState="0" w:defUIPriority="99" w:defSemiHidden="0" w:defUnhideWhenUsed="0" w:defQFormat="0" w:count="371">
+  <w:latentStyles w:defLockedState="0" w:defUIPriority="99" w:defSemiHidden="0" w:defUnhideWhenUsed="0" w:defQFormat="0" w:count="376">
     <w:lsdException w:name="Normal" w:uiPriority="0" w:qFormat="1"/>
     <w:lsdException w:name="heading 1" w:uiPriority="9" w:qFormat="1"/>
     <w:lsdException w:name="heading 2" w:semiHidden="1" w:uiPriority="9" w:unhideWhenUsed="1" w:qFormat="1"/>
@@ -20845,7 +20869,6 @@
     <w:lsdException w:name="HTML Sample" w:semiHidden="1" w:unhideWhenUsed="1"/>
     <w:lsdException w:name="HTML Typewriter" w:semiHidden="1" w:unhideWhenUsed="1"/>
     <w:lsdException w:name="HTML Variable" w:semiHidden="1" w:unhideWhenUsed="1"/>
-    <w:lsdException w:name="Normal Table" w:semiHidden="1" w:unhideWhenUsed="1"/>
     <w:lsdException w:name="annotation subject" w:semiHidden="1" w:unhideWhenUsed="1"/>
     <w:lsdException w:name="No List" w:semiHidden="1" w:unhideWhenUsed="1"/>
     <w:lsdException w:name="Outline List 1" w:semiHidden="1" w:unhideWhenUsed="1"/>
@@ -20888,11 +20911,8 @@
     <w:lsdException w:name="Table Contemporary" w:semiHidden="1" w:unhideWhenUsed="1"/>
     <w:lsdException w:name="Table Elegant" w:semiHidden="1" w:unhideWhenUsed="1"/>
     <w:lsdException w:name="Table Professional" w:semiHidden="1" w:unhideWhenUsed="1"/>
-    <w:lsdException w:name="Table Subtle 1" w:semiHidden="1" w:unhideWhenUsed="1"/>
     <w:lsdException w:name="Table Subtle 2" w:semiHidden="1" w:unhideWhenUsed="1"/>
     <w:lsdException w:name="Table Web 1" w:semiHidden="1" w:unhideWhenUsed="1"/>
-    <w:lsdException w:name="Table Web 2" w:semiHidden="1" w:unhideWhenUsed="1"/>
-    <w:lsdException w:name="Table Web 3" w:semiHidden="1" w:unhideWhenUsed="1"/>
     <w:lsdException w:name="Balloon Text" w:semiHidden="1" w:unhideWhenUsed="1"/>
     <w:lsdException w:name="Table Grid" w:uiPriority="39"/>
     <w:lsdException w:name="Table Theme" w:semiHidden="1" w:unhideWhenUsed="1"/>
@@ -21111,6 +21131,11 @@
     <w:lsdException w:name="List Table 5 Dark Accent 6" w:uiPriority="50"/>
     <w:lsdException w:name="List Table 6 Colorful Accent 6" w:uiPriority="51"/>
     <w:lsdException w:name="List Table 7 Colorful Accent 6" w:uiPriority="52"/>
+    <w:lsdException w:name="Mention" w:semiHidden="1" w:unhideWhenUsed="1"/>
+    <w:lsdException w:name="Smart Hyperlink" w:semiHidden="1" w:unhideWhenUsed="1"/>
+    <w:lsdException w:name="Hashtag" w:semiHidden="1" w:unhideWhenUsed="1"/>
+    <w:lsdException w:name="Unresolved Mention" w:semiHidden="1" w:unhideWhenUsed="1"/>
+    <w:lsdException w:name="Smart Link" w:semiHidden="1" w:unhideWhenUsed="1"/>
   </w:latentStyles>
   <w:style w:type="paragraph" w:default="1" w:styleId="Normal">
     <w:name w:val="Normal"/>
@@ -21841,6 +21866,15 @@
 </file>
 
 <file path=customXml/item1.xml><?xml version="1.0" encoding="utf-8"?>
+<?mso-contentType ?>
+<FormTemplates xmlns="http://schemas.microsoft.com/sharepoint/v3/contenttype/forms">
+  <Display>DocumentLibraryForm</Display>
+  <Edit>DocumentLibraryForm</Edit>
+  <New>DocumentLibraryForm</New>
+</FormTemplates>
+</file>
+
+<file path=customXml/item2.xml><?xml version="1.0" encoding="utf-8"?>
 <ct:contentTypeSchema xmlns:ct="http://schemas.microsoft.com/office/2006/metadata/contentType" xmlns:ma="http://schemas.microsoft.com/office/2006/metadata/properties/metaAttributes" ct:_="" ma:_="" ma:contentTypeName="Document" ma:contentTypeID="0x010100A0BDA9925765D843955FCB1DBED643AA" ma:contentTypeVersion="13" ma:contentTypeDescription="Create a new document." ma:contentTypeScope="" ma:versionID="aad9a6230260417460e63ebd385ac575">
   <xsd:schema xmlns:xsd="http://www.w3.org/2001/XMLSchema" xmlns:xs="http://www.w3.org/2001/XMLSchema" xmlns:p="http://schemas.microsoft.com/office/2006/metadata/properties" xmlns:ns3="3402a4ad-fe19-4794-919e-f291b2dc1b5b" xmlns:ns4="8740965d-81fe-4874-aea8-e2a236e25223" targetNamespace="http://schemas.microsoft.com/office/2006/metadata/properties" ma:root="true" ma:fieldsID="8748f19febd17733061b5673b7aa73db" ns3:_="" ns4:_="">
     <xsd:import namespace="3402a4ad-fe19-4794-919e-f291b2dc1b5b"/>
@@ -22063,26 +22097,25 @@
 </ct:contentTypeSchema>
 </file>
 
-<file path=customXml/item2.xml><?xml version="1.0" encoding="utf-8"?>
-<?mso-contentType ?>
-<FormTemplates xmlns="http://schemas.microsoft.com/sharepoint/v3/contenttype/forms">
-  <Display>DocumentLibraryForm</Display>
-  <Edit>DocumentLibraryForm</Edit>
-  <New>DocumentLibraryForm</New>
-</FormTemplates>
+<file path=customXml/item3.xml><?xml version="1.0" encoding="utf-8"?>
+<b:Sources xmlns:b="http://schemas.openxmlformats.org/officeDocument/2006/bibliography" xmlns="http://schemas.openxmlformats.org/officeDocument/2006/bibliography" SelectedStyle="\APASixthEditionOfficeOnline.xsl" StyleName="APA" Version="6"/>
 </file>
 
-<file path=customXml/item3.xml><?xml version="1.0" encoding="utf-8"?>
+<file path=customXml/item4.xml><?xml version="1.0" encoding="utf-8"?>
 <p:properties xmlns:p="http://schemas.microsoft.com/office/2006/metadata/properties" xmlns:xsi="http://www.w3.org/2001/XMLSchema-instance" xmlns:pc="http://schemas.microsoft.com/office/infopath/2007/PartnerControls">
   <documentManagement/>
 </p:properties>
 </file>
 
-<file path=customXml/item4.xml><?xml version="1.0" encoding="utf-8"?>
-<b:Sources xmlns:b="http://schemas.openxmlformats.org/officeDocument/2006/bibliography" xmlns="http://schemas.openxmlformats.org/officeDocument/2006/bibliography" SelectedStyle="\APASixthEditionOfficeOnline.xsl" StyleName="APA" Version="6"/>
+<file path=customXml/itemProps1.xml><?xml version="1.0" encoding="utf-8"?>
+<ds:datastoreItem xmlns:ds="http://schemas.openxmlformats.org/officeDocument/2006/customXml" ds:itemID="{726B6CF7-7E64-472D-93D7-25032DF2EBD5}">
+  <ds:schemaRefs>
+    <ds:schemaRef ds:uri="http://schemas.microsoft.com/sharepoint/v3/contenttype/forms"/>
+  </ds:schemaRefs>
+</ds:datastoreItem>
 </file>
 
-<file path=customXml/itemProps1.xml><?xml version="1.0" encoding="utf-8"?>
+<file path=customXml/itemProps2.xml><?xml version="1.0" encoding="utf-8"?>
 <ds:datastoreItem xmlns:ds="http://schemas.openxmlformats.org/officeDocument/2006/customXml" ds:itemID="{2DA6259E-E7A7-4EE8-A303-D75FB4700E51}">
   <ds:schemaRefs>
     <ds:schemaRef ds:uri="http://schemas.microsoft.com/office/2006/metadata/contentType"/>
@@ -22101,27 +22134,19 @@
 </ds:datastoreItem>
 </file>
 
-<file path=customXml/itemProps2.xml><?xml version="1.0" encoding="utf-8"?>
-<ds:datastoreItem xmlns:ds="http://schemas.openxmlformats.org/officeDocument/2006/customXml" ds:itemID="{726B6CF7-7E64-472D-93D7-25032DF2EBD5}">
+<file path=customXml/itemProps3.xml><?xml version="1.0" encoding="utf-8"?>
+<ds:datastoreItem xmlns:ds="http://schemas.openxmlformats.org/officeDocument/2006/customXml" ds:itemID="{C42D72B9-B0FE-4CF1-AC15-9964F45B3A68}">
   <ds:schemaRefs>
-    <ds:schemaRef ds:uri="http://schemas.microsoft.com/sharepoint/v3/contenttype/forms"/>
+    <ds:schemaRef ds:uri="http://schemas.openxmlformats.org/officeDocument/2006/bibliography"/>
   </ds:schemaRefs>
 </ds:datastoreItem>
 </file>
 
-<file path=customXml/itemProps3.xml><?xml version="1.0" encoding="utf-8"?>
+<file path=customXml/itemProps4.xml><?xml version="1.0" encoding="utf-8"?>
 <ds:datastoreItem xmlns:ds="http://schemas.openxmlformats.org/officeDocument/2006/customXml" ds:itemID="{CB4A2E6C-BD44-4CF7-A70C-E3EE471D2259}">
   <ds:schemaRefs>
     <ds:schemaRef ds:uri="http://schemas.microsoft.com/office/2006/metadata/properties"/>
     <ds:schemaRef ds:uri="http://schemas.microsoft.com/office/infopath/2007/PartnerControls"/>
   </ds:schemaRefs>
 </ds:datastoreItem>
-</file>
-
-<file path=customXml/itemProps4.xml><?xml version="1.0" encoding="utf-8"?>
-<ds:datastoreItem xmlns:ds="http://schemas.openxmlformats.org/officeDocument/2006/customXml" ds:itemID="{C42D72B9-B0FE-4CF1-AC15-9964F45B3A68}">
-  <ds:schemaRefs>
-    <ds:schemaRef ds:uri="http://schemas.openxmlformats.org/officeDocument/2006/bibliography"/>
-  </ds:schemaRefs>
-</ds:datastoreItem>
 </file>
</xml_diff>

<commit_message>
alterei o exemplo do html
</commit_message>
<xml_diff>
--- a/Monografia/TCC  03.10.docx
+++ b/Monografia/TCC  03.10.docx
@@ -6233,23 +6233,38 @@
       <w:r>
         <w:t xml:space="preserve">. </w:t>
       </w:r>
-    </w:p>
-    <w:p>
+      <w:r>
+        <w:t xml:space="preserve">Pedroso (2007) aborda os formulários como um dos recursos </w:t>
+      </w:r>
       <w:r>
         <w:lastRenderedPageBreak/>
+        <w:t xml:space="preserve">mais fascinantes do HTML, pois permitem o usuário interagir com o servidor enviando-lhe dados. </w:t>
+      </w:r>
+    </w:p>
+    <w:p>
+      <w:r>
         <w:t xml:space="preserve">O trecho de código HTML </w:t>
       </w:r>
       <w:r>
         <w:t xml:space="preserve">apresentado na figura 3 </w:t>
       </w:r>
       <w:r>
-        <w:t>demonstra a criação de uma tabela básica</w:t>
-      </w:r>
-      <w:r>
-        <w:t xml:space="preserve"> com código HTML. </w:t>
-      </w:r>
-      <w:r>
-        <w:t>O resultado produzido é apresentado na figura 4.</w:t>
+        <w:t xml:space="preserve">demonstra a criação de um </w:t>
+      </w:r>
+      <w:r>
+        <w:t>formulário</w:t>
+      </w:r>
+      <w:r>
+        <w:t xml:space="preserve">. </w:t>
+      </w:r>
+      <w:r>
+        <w:t xml:space="preserve">O resultado é apresentado na </w:t>
+      </w:r>
+      <w:r>
+        <w:t>figura 4</w:t>
+      </w:r>
+      <w:r>
+        <w:t>.</w:t>
       </w:r>
     </w:p>
     <w:p>
@@ -6268,20 +6283,28 @@
         </w:r>
       </w:fldSimple>
       <w:r>
-        <w:t xml:space="preserve"> - Código Básico de uma Tabela, Código HTML</w:t>
-      </w:r>
-    </w:p>
-    <w:p>
-      <w:r>
-        <w:rPr>
-          <w:noProof/>
-          <w:lang w:eastAsia="pt-BR"/>
-        </w:rPr>
+        <w:t xml:space="preserve"> </w:t>
+      </w:r>
+      <w:r>
+        <w:t>–</w:t>
+      </w:r>
+      <w:r>
+        <w:t xml:space="preserve"> </w:t>
+      </w:r>
+      <w:r>
+        <w:t>Formulário de Cadastro de Endereço</w:t>
+      </w:r>
+      <w:r>
+        <w:t>, Código HTML</w:t>
+      </w:r>
+    </w:p>
+    <w:p>
+      <w:r>
         <w:drawing>
-          <wp:inline distT="0" distB="0" distL="0" distR="0" wp14:anchorId="3039EA8D" wp14:editId="4A79D1AB">
-            <wp:extent cx="4086795" cy="4658375"/>
-            <wp:effectExtent l="19050" t="19050" r="28575" b="27940"/>
-            <wp:docPr id="23" name="Imagem 23" descr="Texto&#10;&#10;Descrição gerada automaticamente"/>
+          <wp:inline distT="0" distB="0" distL="0" distR="0" wp14:anchorId="4182FA8A" wp14:editId="5DAFF9BB">
+            <wp:extent cx="4967620" cy="6873118"/>
+            <wp:effectExtent l="19050" t="19050" r="23495" b="23495"/>
+            <wp:docPr id="22" name="Imagem 22" descr="Uma imagem contendo Interface gráfica do usuário&#10;&#10;Descrição gerada automaticamente"/>
             <wp:cNvGraphicFramePr>
               <a:graphicFrameLocks xmlns:a="http://schemas.openxmlformats.org/drawingml/2006/main" noChangeAspect="1"/>
             </wp:cNvGraphicFramePr>
@@ -6289,7 +6312,7 @@
               <a:graphicData uri="http://schemas.openxmlformats.org/drawingml/2006/picture">
                 <pic:pic xmlns:pic="http://schemas.openxmlformats.org/drawingml/2006/picture">
                   <pic:nvPicPr>
-                    <pic:cNvPr id="23" name="Imagem 23" descr="Texto&#10;&#10;Descrição gerada automaticamente"/>
+                    <pic:cNvPr id="22" name="Imagem 22" descr="Uma imagem contendo Interface gráfica do usuário&#10;&#10;Descrição gerada automaticamente"/>
                     <pic:cNvPicPr/>
                   </pic:nvPicPr>
                   <pic:blipFill>
@@ -6301,7 +6324,7 @@
                   <pic:spPr>
                     <a:xfrm>
                       <a:off x="0" y="0"/>
-                      <a:ext cx="4086795" cy="4658375"/>
+                      <a:ext cx="4999780" cy="6917614"/>
                     </a:xfrm>
                     <a:prstGeom prst="rect">
                       <a:avLst/>
@@ -6332,6 +6355,7 @@
         <w:pStyle w:val="TituloFiguras"/>
       </w:pPr>
       <w:r>
+        <w:lastRenderedPageBreak/>
         <w:t xml:space="preserve">Figura </w:t>
       </w:r>
       <w:fldSimple w:instr=" SEQ Figura \* ARABIC ">
@@ -6343,7 +6367,19 @@
         </w:r>
       </w:fldSimple>
       <w:r>
-        <w:t xml:space="preserve"> - Tabela HTML, Página </w:t>
+        <w:t xml:space="preserve"> </w:t>
+      </w:r>
+      <w:r>
+        <w:t>–</w:t>
+      </w:r>
+      <w:r>
+        <w:t xml:space="preserve"> </w:t>
+      </w:r>
+      <w:r>
+        <w:t>Formulário de Cadastro de Endereço</w:t>
+      </w:r>
+      <w:r>
+        <w:t xml:space="preserve">, Página </w:t>
       </w:r>
       <w:r>
         <w:rPr>
@@ -6358,15 +6394,11 @@
         <w:pStyle w:val="Legendafiguras"/>
       </w:pPr>
       <w:r>
-        <w:rPr>
-          <w:noProof/>
-          <w:lang w:eastAsia="pt-BR"/>
-        </w:rPr>
         <w:drawing>
-          <wp:inline distT="0" distB="0" distL="0" distR="0" wp14:anchorId="5B01906C" wp14:editId="1C414877">
-            <wp:extent cx="3953427" cy="866896"/>
-            <wp:effectExtent l="0" t="0" r="9525" b="9525"/>
-            <wp:docPr id="26" name="Imagem 26" descr="Tabela&#10;&#10;Descrição gerada automaticamente"/>
+          <wp:inline distT="0" distB="0" distL="0" distR="0" wp14:anchorId="4F22971C" wp14:editId="0DFDE54E">
+            <wp:extent cx="3886742" cy="2924583"/>
+            <wp:effectExtent l="19050" t="19050" r="19050" b="28575"/>
+            <wp:docPr id="19" name="Imagem 19" descr="Uma imagem contendo Diagrama&#10;&#10;Descrição gerada automaticamente"/>
             <wp:cNvGraphicFramePr>
               <a:graphicFrameLocks xmlns:a="http://schemas.openxmlformats.org/drawingml/2006/main" noChangeAspect="1"/>
             </wp:cNvGraphicFramePr>
@@ -6374,7 +6406,7 @@
               <a:graphicData uri="http://schemas.openxmlformats.org/drawingml/2006/picture">
                 <pic:pic xmlns:pic="http://schemas.openxmlformats.org/drawingml/2006/picture">
                   <pic:nvPicPr>
-                    <pic:cNvPr id="26" name="Imagem 26" descr="Tabela&#10;&#10;Descrição gerada automaticamente"/>
+                    <pic:cNvPr id="19" name="Imagem 19" descr="Uma imagem contendo Diagrama&#10;&#10;Descrição gerada automaticamente"/>
                     <pic:cNvPicPr/>
                   </pic:nvPicPr>
                   <pic:blipFill>
@@ -6386,11 +6418,16 @@
                   <pic:spPr>
                     <a:xfrm>
                       <a:off x="0" y="0"/>
-                      <a:ext cx="3953427" cy="866896"/>
+                      <a:ext cx="3886742" cy="2924583"/>
                     </a:xfrm>
                     <a:prstGeom prst="rect">
                       <a:avLst/>
                     </a:prstGeom>
+                    <a:ln>
+                      <a:solidFill>
+                        <a:schemeClr val="tx1"/>
+                      </a:solidFill>
+                    </a:ln>
                   </pic:spPr>
                 </pic:pic>
               </a:graphicData>
@@ -6409,58 +6446,32 @@
     </w:p>
     <w:p>
       <w:r>
-        <w:t xml:space="preserve">Segundo Caldeiras (2015), o </w:t>
-      </w:r>
-      <w:proofErr w:type="spellStart"/>
-      <w:r>
-        <w:t>atribudo</w:t>
-      </w:r>
-      <w:proofErr w:type="spellEnd"/>
-      <w:r>
+        <w:t xml:space="preserve">Pedroso (2007) descreve as </w:t>
+      </w:r>
+      <w:proofErr w:type="spellStart"/>
+      <w:r>
+        <w:rPr>
+          <w:i/>
+          <w:iCs/>
+        </w:rPr>
+        <w:t>tags</w:t>
+      </w:r>
+      <w:proofErr w:type="spellEnd"/>
+      <w:r>
+        <w:rPr>
+          <w:i/>
+          <w:iCs/>
+        </w:rPr>
         <w:t xml:space="preserve"> </w:t>
       </w:r>
-      <w:proofErr w:type="spellStart"/>
-      <w:r>
-        <w:rPr>
-          <w:i/>
-          <w:iCs/>
-        </w:rPr>
-        <w:t>border</w:t>
-      </w:r>
-      <w:proofErr w:type="spellEnd"/>
-      <w:r>
-        <w:rPr>
-          <w:i/>
-          <w:iCs/>
-        </w:rPr>
-        <w:t>=1</w:t>
-      </w:r>
-      <w:r>
-        <w:t xml:space="preserve"> utilizado na </w:t>
-      </w:r>
-      <w:proofErr w:type="spellStart"/>
-      <w:r>
-        <w:rPr>
-          <w:i/>
-          <w:iCs/>
-        </w:rPr>
-        <w:t>tag</w:t>
-      </w:r>
-      <w:proofErr w:type="spellEnd"/>
-      <w:r>
-        <w:t xml:space="preserve"> &lt;</w:t>
-      </w:r>
-      <w:proofErr w:type="spellStart"/>
-      <w:r>
-        <w:rPr>
-          <w:i/>
-          <w:iCs/>
-        </w:rPr>
-        <w:t>table</w:t>
-      </w:r>
-      <w:proofErr w:type="spellEnd"/>
-      <w:r>
-        <w:t>&gt; é responsável pela bordadura em torno da tabela com uma espessura definida em 1 pixel. O mesmo descreve os outros elementos utilizados:</w:t>
+      <w:r>
+        <w:t>utilizadas para a criação do form</w:t>
+      </w:r>
+      <w:r>
+        <w:t>ulário</w:t>
+      </w:r>
+      <w:r>
+        <w:t>:</w:t>
       </w:r>
     </w:p>
     <w:p>
@@ -6468,7 +6479,7 @@
         <w:pStyle w:val="PargrafodaLista"/>
         <w:numPr>
           <w:ilvl w:val="0"/>
-          <w:numId w:val="15"/>
+          <w:numId w:val="20"/>
         </w:numPr>
       </w:pPr>
       <w:proofErr w:type="spellStart"/>
@@ -6477,12 +6488,42 @@
           <w:i/>
           <w:iCs/>
         </w:rPr>
-        <w:lastRenderedPageBreak/>
-        <w:t>Th</w:t>
-      </w:r>
-      <w:proofErr w:type="spellEnd"/>
-      <w:r>
-        <w:t>: define o cabeçalho de uma coluna da tabela.</w:t>
+        <w:t>F</w:t>
+      </w:r>
+      <w:r>
+        <w:rPr>
+          <w:i/>
+          <w:iCs/>
+        </w:rPr>
+        <w:t>orm</w:t>
+      </w:r>
+      <w:proofErr w:type="spellEnd"/>
+      <w:r>
+        <w:t>:</w:t>
+      </w:r>
+      <w:r>
+        <w:t xml:space="preserve"> define um formulário</w:t>
+      </w:r>
+      <w:r>
+        <w:t>,</w:t>
+      </w:r>
+      <w:r>
+        <w:t xml:space="preserve"> </w:t>
+      </w:r>
+      <w:r>
+        <w:t>e</w:t>
+      </w:r>
+      <w:r>
+        <w:t>spec</w:t>
+      </w:r>
+      <w:r>
+        <w:t>i</w:t>
+      </w:r>
+      <w:r>
+        <w:t>fica o local do programa que controlará o form</w:t>
+      </w:r>
+      <w:r>
+        <w:t>ulário e define um método de como os dados serão enviados.</w:t>
       </w:r>
     </w:p>
     <w:p>
@@ -6490,20 +6531,24 @@
         <w:pStyle w:val="PargrafodaLista"/>
         <w:numPr>
           <w:ilvl w:val="0"/>
-          <w:numId w:val="14"/>
+          <w:numId w:val="20"/>
         </w:numPr>
       </w:pPr>
-      <w:proofErr w:type="spellStart"/>
       <w:r>
         <w:rPr>
           <w:i/>
           <w:iCs/>
         </w:rPr>
-        <w:t>Tr</w:t>
-      </w:r>
-      <w:proofErr w:type="spellEnd"/>
-      <w:r>
-        <w:t>: encarregado de definir cada linha da tabela.</w:t>
+        <w:t>H1</w:t>
+      </w:r>
+      <w:r>
+        <w:t xml:space="preserve">: </w:t>
+      </w:r>
+      <w:r>
+        <w:t>u</w:t>
+      </w:r>
+      <w:r>
+        <w:t>tilizada para alterar o tamanho da letra e aplicar o estilo negrito.</w:t>
       </w:r>
     </w:p>
     <w:p>
@@ -6511,7 +6556,7 @@
         <w:pStyle w:val="PargrafodaLista"/>
         <w:numPr>
           <w:ilvl w:val="0"/>
-          <w:numId w:val="14"/>
+          <w:numId w:val="20"/>
         </w:numPr>
       </w:pPr>
       <w:proofErr w:type="spellStart"/>
@@ -6520,32 +6565,102 @@
           <w:i/>
           <w:iCs/>
         </w:rPr>
-        <w:t>Td</w:t>
-      </w:r>
-      <w:proofErr w:type="spellEnd"/>
-      <w:r>
-        <w:t xml:space="preserve">: define as células que compõem as linhas. Podem conter qualquer outra </w:t>
-      </w:r>
-      <w:proofErr w:type="spellStart"/>
+        <w:t>Label</w:t>
+      </w:r>
+      <w:proofErr w:type="spellEnd"/>
+      <w:r>
+        <w:t xml:space="preserve">: </w:t>
+      </w:r>
+      <w:r>
+        <w:t>f</w:t>
+      </w:r>
+      <w:r>
+        <w:t xml:space="preserve">acilita a navegação rápida pelos campos de um formulário através de teclas de atalho. Ao ser pressionada juntamente com a tecla ALT, move o cursor do usuário diretamente para o capo especificado. </w:t>
+      </w:r>
+    </w:p>
+    <w:p>
+      <w:pPr>
+        <w:pStyle w:val="PargrafodaLista"/>
+        <w:numPr>
+          <w:ilvl w:val="0"/>
+          <w:numId w:val="20"/>
+        </w:numPr>
+      </w:pPr>
       <w:r>
         <w:rPr>
           <w:i/>
           <w:iCs/>
         </w:rPr>
-        <w:t>tag</w:t>
-      </w:r>
-      <w:proofErr w:type="spellEnd"/>
-      <w:r>
-        <w:t xml:space="preserve"> HTML</w:t>
-      </w:r>
-      <w:r>
-        <w:t>.</w:t>
+        <w:t>Input</w:t>
+      </w:r>
+      <w:r>
+        <w:t>:</w:t>
+      </w:r>
+      <w:r>
+        <w:t xml:space="preserve"> </w:t>
+      </w:r>
+      <w:r>
+        <w:t>responsável por definir um campo de entrada de dados, onde o usuário digita as informações requeridas pelo formulário</w:t>
       </w:r>
     </w:p>
     <w:p>
       <w:pPr>
         <w:pStyle w:val="PargrafodaLista"/>
-      </w:pPr>
+        <w:numPr>
+          <w:ilvl w:val="0"/>
+          <w:numId w:val="20"/>
+        </w:numPr>
+      </w:pPr>
+      <w:proofErr w:type="spellStart"/>
+      <w:r>
+        <w:rPr>
+          <w:i/>
+          <w:iCs/>
+        </w:rPr>
+        <w:t>Small</w:t>
+      </w:r>
+      <w:proofErr w:type="spellEnd"/>
+      <w:r>
+        <w:t>: reduz a fonte do caractere.</w:t>
+      </w:r>
+    </w:p>
+    <w:p>
+      <w:pPr>
+        <w:pStyle w:val="PargrafodaLista"/>
+        <w:numPr>
+          <w:ilvl w:val="0"/>
+          <w:numId w:val="20"/>
+        </w:numPr>
+      </w:pPr>
+      <w:r>
+        <w:rPr>
+          <w:i/>
+          <w:iCs/>
+        </w:rPr>
+        <w:t>Br</w:t>
+      </w:r>
+      <w:r>
+        <w:t>: realiza uma quebra de linha sem acrescentar espaços.</w:t>
+      </w:r>
+    </w:p>
+    <w:p>
+      <w:pPr>
+        <w:pStyle w:val="PargrafodaLista"/>
+        <w:numPr>
+          <w:ilvl w:val="0"/>
+          <w:numId w:val="20"/>
+        </w:numPr>
+      </w:pPr>
+      <w:r>
+        <w:rPr>
+          <w:i/>
+          <w:iCs/>
+        </w:rPr>
+        <w:t>Button</w:t>
+      </w:r>
+      <w:r>
+        <w:t>: Envia o conteúdo do formulário para o banco de dados ao ser pressionado.</w:t>
+      </w:r>
     </w:p>
     <w:p>
       <w:pPr>
@@ -6649,7 +6764,11 @@
         <w:t>marcar e modelar</w:t>
       </w:r>
       <w:r>
-        <w:t xml:space="preserve">, toda vez que era preciso utilizar um determinado tipo de estilo era necessário utilizar </w:t>
+        <w:t xml:space="preserve">, toda vez </w:t>
+      </w:r>
+      <w:r>
+        <w:lastRenderedPageBreak/>
+        <w:t xml:space="preserve">que era preciso utilizar um determinado tipo de estilo era necessário utilizar </w:t>
       </w:r>
       <w:proofErr w:type="spellStart"/>
       <w:r>
@@ -7336,7 +7455,6 @@
         <w:pStyle w:val="TituloFiguras"/>
       </w:pPr>
       <w:r>
-        <w:lastRenderedPageBreak/>
         <w:t xml:space="preserve">Figura </w:t>
       </w:r>
       <w:fldSimple w:instr=" SEQ Figura \* ARABIC ">
@@ -7363,6 +7481,7 @@
           <w:noProof/>
           <w:lang w:eastAsia="pt-BR"/>
         </w:rPr>
+        <w:lastRenderedPageBreak/>
         <w:drawing>
           <wp:inline distT="0" distB="0" distL="0" distR="0" wp14:anchorId="073655EF" wp14:editId="0BA98185">
             <wp:extent cx="3334215" cy="2896004"/>
@@ -7572,15 +7691,15 @@
         <w:rPr>
           <w:rStyle w:val="paraphrase"/>
         </w:rPr>
+        <w:t>Fonte: Autoria própria, 2022.</w:t>
+      </w:r>
+    </w:p>
+    <w:p>
+      <w:pPr>
+        <w:pStyle w:val="TituloFiguras"/>
+      </w:pPr>
+      <w:r>
         <w:lastRenderedPageBreak/>
-        <w:t>Fonte: Autoria própria, 2022.</w:t>
-      </w:r>
-    </w:p>
-    <w:p>
-      <w:pPr>
-        <w:pStyle w:val="TituloFiguras"/>
-      </w:pPr>
-      <w:r>
         <w:t xml:space="preserve">Figura </w:t>
       </w:r>
       <w:fldSimple w:instr=" SEQ Figura \* ARABIC ">
@@ -7941,7 +8060,6 @@
           <w:i/>
           <w:iCs/>
         </w:rPr>
-        <w:lastRenderedPageBreak/>
         <w:t>Color</w:t>
       </w:r>
       <w:r>
@@ -17151,17 +17269,33 @@
           <w:sz w:val="20"/>
           <w:szCs w:val="20"/>
         </w:rPr>
-        <w:t xml:space="preserve">COSTA, Carlos J. Desenvolvimento para </w:t>
-      </w:r>
-      <w:proofErr w:type="gramStart"/>
-      <w:r>
-        <w:rPr>
-          <w:sz w:val="20"/>
-          <w:szCs w:val="20"/>
-        </w:rPr>
-        <w:t>web .</w:t>
-      </w:r>
-      <w:proofErr w:type="gramEnd"/>
+        <w:t xml:space="preserve">COSTA, Carlos J. </w:t>
+      </w:r>
+      <w:r>
+        <w:rPr>
+          <w:b/>
+          <w:bCs/>
+          <w:sz w:val="20"/>
+          <w:szCs w:val="20"/>
+        </w:rPr>
+        <w:t xml:space="preserve">Desenvolvimento para </w:t>
+      </w:r>
+      <w:r>
+        <w:rPr>
+          <w:b/>
+          <w:bCs/>
+          <w:sz w:val="20"/>
+          <w:szCs w:val="20"/>
+        </w:rPr>
+        <w:t>web</w:t>
+      </w:r>
+      <w:r>
+        <w:rPr>
+          <w:sz w:val="20"/>
+          <w:szCs w:val="20"/>
+        </w:rPr>
+        <w:t>.</w:t>
+      </w:r>
       <w:r>
         <w:rPr>
           <w:sz w:val="20"/>
@@ -20453,6 +20587,119 @@
     </w:lvl>
   </w:abstractNum>
   <w:abstractNum w:abstractNumId="17" w15:restartNumberingAfterBreak="0">
+    <w:nsid w:val="71214427"/>
+    <w:multiLevelType w:val="hybridMultilevel"/>
+    <w:tmpl w:val="9BC8B0FA"/>
+    <w:lvl w:ilvl="0" w:tplc="04160001">
+      <w:start w:val="1"/>
+      <w:numFmt w:val="bullet"/>
+      <w:lvlText w:val=""/>
+      <w:lvlJc w:val="left"/>
+      <w:pPr>
+        <w:ind w:left="720" w:hanging="360"/>
+      </w:pPr>
+      <w:rPr>
+        <w:rFonts w:ascii="Symbol" w:hAnsi="Symbol" w:hint="default"/>
+      </w:rPr>
+    </w:lvl>
+    <w:lvl w:ilvl="1" w:tplc="04160003" w:tentative="1">
+      <w:start w:val="1"/>
+      <w:numFmt w:val="bullet"/>
+      <w:lvlText w:val="o"/>
+      <w:lvlJc w:val="left"/>
+      <w:pPr>
+        <w:ind w:left="1440" w:hanging="360"/>
+      </w:pPr>
+      <w:rPr>
+        <w:rFonts w:ascii="Courier New" w:hAnsi="Courier New" w:cs="Courier New" w:hint="default"/>
+      </w:rPr>
+    </w:lvl>
+    <w:lvl w:ilvl="2" w:tplc="04160005" w:tentative="1">
+      <w:start w:val="1"/>
+      <w:numFmt w:val="bullet"/>
+      <w:lvlText w:val=""/>
+      <w:lvlJc w:val="left"/>
+      <w:pPr>
+        <w:ind w:left="2160" w:hanging="360"/>
+      </w:pPr>
+      <w:rPr>
+        <w:rFonts w:ascii="Wingdings" w:hAnsi="Wingdings" w:hint="default"/>
+      </w:rPr>
+    </w:lvl>
+    <w:lvl w:ilvl="3" w:tplc="04160001" w:tentative="1">
+      <w:start w:val="1"/>
+      <w:numFmt w:val="bullet"/>
+      <w:lvlText w:val=""/>
+      <w:lvlJc w:val="left"/>
+      <w:pPr>
+        <w:ind w:left="2880" w:hanging="360"/>
+      </w:pPr>
+      <w:rPr>
+        <w:rFonts w:ascii="Symbol" w:hAnsi="Symbol" w:hint="default"/>
+      </w:rPr>
+    </w:lvl>
+    <w:lvl w:ilvl="4" w:tplc="04160003" w:tentative="1">
+      <w:start w:val="1"/>
+      <w:numFmt w:val="bullet"/>
+      <w:lvlText w:val="o"/>
+      <w:lvlJc w:val="left"/>
+      <w:pPr>
+        <w:ind w:left="3600" w:hanging="360"/>
+      </w:pPr>
+      <w:rPr>
+        <w:rFonts w:ascii="Courier New" w:hAnsi="Courier New" w:cs="Courier New" w:hint="default"/>
+      </w:rPr>
+    </w:lvl>
+    <w:lvl w:ilvl="5" w:tplc="04160005" w:tentative="1">
+      <w:start w:val="1"/>
+      <w:numFmt w:val="bullet"/>
+      <w:lvlText w:val=""/>
+      <w:lvlJc w:val="left"/>
+      <w:pPr>
+        <w:ind w:left="4320" w:hanging="360"/>
+      </w:pPr>
+      <w:rPr>
+        <w:rFonts w:ascii="Wingdings" w:hAnsi="Wingdings" w:hint="default"/>
+      </w:rPr>
+    </w:lvl>
+    <w:lvl w:ilvl="6" w:tplc="04160001" w:tentative="1">
+      <w:start w:val="1"/>
+      <w:numFmt w:val="bullet"/>
+      <w:lvlText w:val=""/>
+      <w:lvlJc w:val="left"/>
+      <w:pPr>
+        <w:ind w:left="5040" w:hanging="360"/>
+      </w:pPr>
+      <w:rPr>
+        <w:rFonts w:ascii="Symbol" w:hAnsi="Symbol" w:hint="default"/>
+      </w:rPr>
+    </w:lvl>
+    <w:lvl w:ilvl="7" w:tplc="04160003" w:tentative="1">
+      <w:start w:val="1"/>
+      <w:numFmt w:val="bullet"/>
+      <w:lvlText w:val="o"/>
+      <w:lvlJc w:val="left"/>
+      <w:pPr>
+        <w:ind w:left="5760" w:hanging="360"/>
+      </w:pPr>
+      <w:rPr>
+        <w:rFonts w:ascii="Courier New" w:hAnsi="Courier New" w:cs="Courier New" w:hint="default"/>
+      </w:rPr>
+    </w:lvl>
+    <w:lvl w:ilvl="8" w:tplc="04160005" w:tentative="1">
+      <w:start w:val="1"/>
+      <w:numFmt w:val="bullet"/>
+      <w:lvlText w:val=""/>
+      <w:lvlJc w:val="left"/>
+      <w:pPr>
+        <w:ind w:left="6480" w:hanging="360"/>
+      </w:pPr>
+      <w:rPr>
+        <w:rFonts w:ascii="Wingdings" w:hAnsi="Wingdings" w:hint="default"/>
+      </w:rPr>
+    </w:lvl>
+  </w:abstractNum>
+  <w:abstractNum w:abstractNumId="18" w15:restartNumberingAfterBreak="0">
     <w:nsid w:val="7643317F"/>
     <w:multiLevelType w:val="multilevel"/>
     <w:tmpl w:val="AE768AC6"/>
@@ -20573,7 +20820,7 @@
       </w:rPr>
     </w:lvl>
   </w:abstractNum>
-  <w:abstractNum w:abstractNumId="18" w15:restartNumberingAfterBreak="0">
+  <w:abstractNum w:abstractNumId="19" w15:restartNumberingAfterBreak="0">
     <w:nsid w:val="78D37E67"/>
     <w:multiLevelType w:val="hybridMultilevel"/>
     <w:tmpl w:val="0AC0B462"/>
@@ -20687,7 +20934,7 @@
     </w:lvl>
   </w:abstractNum>
   <w:num w:numId="1" w16cid:durableId="1172337274">
-    <w:abstractNumId w:val="17"/>
+    <w:abstractNumId w:val="18"/>
   </w:num>
   <w:num w:numId="2" w16cid:durableId="1110900877">
     <w:abstractNumId w:val="10"/>
@@ -20741,7 +20988,10 @@
     <w:abstractNumId w:val="2"/>
   </w:num>
   <w:num w:numId="19" w16cid:durableId="453212214">
-    <w:abstractNumId w:val="18"/>
+    <w:abstractNumId w:val="19"/>
+  </w:num>
+  <w:num w:numId="20" w16cid:durableId="964583506">
+    <w:abstractNumId w:val="17"/>
   </w:num>
 </w:numbering>
 </file>

</xml_diff>

<commit_message>
adicionei os exemplos do css
</commit_message>
<xml_diff>
--- a/Monografia/TCC  03.10.docx
+++ b/Monografia/TCC  03.10.docx
@@ -6194,21 +6194,12 @@
           <w:iCs/>
         </w:rPr>
       </w:pPr>
-      <w:proofErr w:type="gramStart"/>
       <w:r>
         <w:rPr>
           <w:i/>
           <w:iCs/>
         </w:rPr>
-        <w:t>&lt;!--</w:t>
-      </w:r>
-      <w:proofErr w:type="gramEnd"/>
-      <w:r>
-        <w:rPr>
-          <w:i/>
-          <w:iCs/>
-        </w:rPr>
-        <w:t xml:space="preserve"> --!&gt;</w:t>
+        <w:t>&lt;!-- --!&gt;</w:t>
       </w:r>
       <w:r>
         <w:t>:</w:t>
@@ -7454,7 +7445,48 @@
       <w:pPr>
         <w:pStyle w:val="TituloFiguras"/>
       </w:pPr>
-      <w:r>
+    </w:p>
+    <w:p>
+      <w:pPr>
+        <w:pStyle w:val="TituloFiguras"/>
+      </w:pPr>
+    </w:p>
+    <w:p>
+      <w:pPr>
+        <w:pStyle w:val="TituloFiguras"/>
+      </w:pPr>
+    </w:p>
+    <w:p>
+      <w:pPr>
+        <w:pStyle w:val="TituloFiguras"/>
+      </w:pPr>
+    </w:p>
+    <w:p>
+      <w:pPr>
+        <w:pStyle w:val="TituloFiguras"/>
+      </w:pPr>
+    </w:p>
+    <w:p>
+      <w:pPr>
+        <w:pStyle w:val="TituloFiguras"/>
+      </w:pPr>
+    </w:p>
+    <w:p>
+      <w:pPr>
+        <w:pStyle w:val="TituloFiguras"/>
+      </w:pPr>
+    </w:p>
+    <w:p>
+      <w:pPr>
+        <w:pStyle w:val="TituloFiguras"/>
+      </w:pPr>
+    </w:p>
+    <w:p>
+      <w:pPr>
+        <w:pStyle w:val="TituloFiguras"/>
+      </w:pPr>
+      <w:r>
+        <w:lastRenderedPageBreak/>
         <w:t xml:space="preserve">Figura </w:t>
       </w:r>
       <w:fldSimple w:instr=" SEQ Figura \* ARABIC ">
@@ -7481,11 +7513,10 @@
           <w:noProof/>
           <w:lang w:eastAsia="pt-BR"/>
         </w:rPr>
-        <w:lastRenderedPageBreak/>
         <w:drawing>
-          <wp:inline distT="0" distB="0" distL="0" distR="0" wp14:anchorId="073655EF" wp14:editId="0BA98185">
-            <wp:extent cx="3334215" cy="2896004"/>
-            <wp:effectExtent l="19050" t="19050" r="19050" b="19050"/>
+          <wp:inline distT="0" distB="0" distL="0" distR="0" wp14:anchorId="073655EF" wp14:editId="510E6EF7">
+            <wp:extent cx="3160085" cy="2744760"/>
+            <wp:effectExtent l="19050" t="19050" r="21590" b="17780"/>
             <wp:docPr id="3" name="Imagem 3" descr="Texto&#10;&#10;Descrição gerada automaticamente com confiança média"/>
             <wp:cNvGraphicFramePr>
               <a:graphicFrameLocks xmlns:a="http://schemas.openxmlformats.org/drawingml/2006/main" noChangeAspect="1"/>
@@ -7506,7 +7537,7 @@
                   <pic:spPr>
                     <a:xfrm>
                       <a:off x="0" y="0"/>
-                      <a:ext cx="3334215" cy="2896004"/>
+                      <a:ext cx="3206702" cy="2785250"/>
                     </a:xfrm>
                     <a:prstGeom prst="rect">
                       <a:avLst/>
@@ -7525,6 +7556,9 @@
       </w:r>
     </w:p>
     <w:p>
+      <w:pPr>
+        <w:pStyle w:val="Legendafiguras"/>
+      </w:pPr>
       <w:r>
         <w:rPr>
           <w:rStyle w:val="paraphrase"/>
@@ -7623,7 +7657,19 @@
         </w:r>
       </w:fldSimple>
       <w:r>
-        <w:t xml:space="preserve"> - Tabela Estilizada, Código HTML</w:t>
+        <w:t xml:space="preserve"> - </w:t>
+      </w:r>
+      <w:r>
+        <w:t>Formulário</w:t>
+      </w:r>
+      <w:r>
+        <w:t xml:space="preserve"> Estilizad</w:t>
+      </w:r>
+      <w:r>
+        <w:t>o</w:t>
+      </w:r>
+      <w:r>
+        <w:t>, Código HTML</w:t>
       </w:r>
     </w:p>
     <w:p>
@@ -7635,14 +7681,13 @@
       <w:r>
         <w:rPr>
           <w:rStyle w:val="paraphrase"/>
-          <w:noProof/>
-          <w:lang w:eastAsia="pt-BR"/>
-        </w:rPr>
+        </w:rPr>
+        <w:lastRenderedPageBreak/>
         <w:drawing>
-          <wp:inline distT="0" distB="0" distL="0" distR="0" wp14:anchorId="661D8843" wp14:editId="01401F23">
-            <wp:extent cx="5400040" cy="2221865"/>
-            <wp:effectExtent l="19050" t="19050" r="10160" b="26035"/>
-            <wp:docPr id="27" name="Imagem 27" descr="Tabela&#10;&#10;Descrição gerada automaticamente"/>
+          <wp:inline distT="0" distB="0" distL="0" distR="0" wp14:anchorId="137A6F81" wp14:editId="5B1461EE">
+            <wp:extent cx="4925112" cy="4153480"/>
+            <wp:effectExtent l="0" t="0" r="0" b="0"/>
+            <wp:docPr id="25" name="Imagem 25" descr="Interface gráfica do usuário&#10;&#10;Descrição gerada automaticamente com confiança baixa"/>
             <wp:cNvGraphicFramePr>
               <a:graphicFrameLocks xmlns:a="http://schemas.openxmlformats.org/drawingml/2006/main" noChangeAspect="1"/>
             </wp:cNvGraphicFramePr>
@@ -7650,7 +7695,7 @@
               <a:graphicData uri="http://schemas.openxmlformats.org/drawingml/2006/picture">
                 <pic:pic xmlns:pic="http://schemas.openxmlformats.org/drawingml/2006/picture">
                   <pic:nvPicPr>
-                    <pic:cNvPr id="27" name="Imagem 27" descr="Tabela&#10;&#10;Descrição gerada automaticamente"/>
+                    <pic:cNvPr id="25" name="Imagem 25" descr="Interface gráfica do usuário&#10;&#10;Descrição gerada automaticamente com confiança baixa"/>
                     <pic:cNvPicPr/>
                   </pic:nvPicPr>
                   <pic:blipFill>
@@ -7662,7 +7707,88 @@
                   <pic:spPr>
                     <a:xfrm>
                       <a:off x="0" y="0"/>
-                      <a:ext cx="5400040" cy="2221865"/>
+                      <a:ext cx="4925112" cy="4153480"/>
+                    </a:xfrm>
+                    <a:prstGeom prst="rect">
+                      <a:avLst/>
+                    </a:prstGeom>
+                  </pic:spPr>
+                </pic:pic>
+              </a:graphicData>
+            </a:graphic>
+          </wp:inline>
+        </w:drawing>
+      </w:r>
+    </w:p>
+    <w:p>
+      <w:pPr>
+        <w:pStyle w:val="Legendafiguras"/>
+        <w:rPr>
+          <w:rStyle w:val="paraphrase"/>
+        </w:rPr>
+      </w:pPr>
+      <w:r>
+        <w:rPr>
+          <w:rStyle w:val="paraphrase"/>
+        </w:rPr>
+        <w:t>Fonte: Autoria própria, 2022.</w:t>
+      </w:r>
+    </w:p>
+    <w:p>
+      <w:pPr>
+        <w:pStyle w:val="TituloFiguras"/>
+      </w:pPr>
+      <w:r>
+        <w:t xml:space="preserve">Figura </w:t>
+      </w:r>
+      <w:fldSimple w:instr=" SEQ Figura \* ARABIC ">
+        <w:r>
+          <w:rPr>
+            <w:noProof/>
+          </w:rPr>
+          <w:t>7</w:t>
+        </w:r>
+      </w:fldSimple>
+      <w:r>
+        <w:t xml:space="preserve"> - Código CSS</w:t>
+      </w:r>
+    </w:p>
+    <w:p>
+      <w:pPr>
+        <w:rPr>
+          <w:rStyle w:val="paraphrase"/>
+        </w:rPr>
+      </w:pPr>
+      <w:r>
+        <w:rPr>
+          <w:rStyle w:val="paraphrase"/>
+        </w:rPr>
+        <w:lastRenderedPageBreak/>
+        <w:drawing>
+          <wp:inline distT="0" distB="0" distL="0" distR="0" wp14:anchorId="70FF060D" wp14:editId="27032109">
+            <wp:extent cx="4124901" cy="5553850"/>
+            <wp:effectExtent l="19050" t="19050" r="28575" b="8890"/>
+            <wp:docPr id="29" name="Imagem 29" descr="Texto&#10;&#10;Descrição gerada automaticamente com confiança baixa"/>
+            <wp:cNvGraphicFramePr>
+              <a:graphicFrameLocks xmlns:a="http://schemas.openxmlformats.org/drawingml/2006/main" noChangeAspect="1"/>
+            </wp:cNvGraphicFramePr>
+            <a:graphic xmlns:a="http://schemas.openxmlformats.org/drawingml/2006/main">
+              <a:graphicData uri="http://schemas.openxmlformats.org/drawingml/2006/picture">
+                <pic:pic xmlns:pic="http://schemas.openxmlformats.org/drawingml/2006/picture">
+                  <pic:nvPicPr>
+                    <pic:cNvPr id="29" name="Imagem 29" descr="Texto&#10;&#10;Descrição gerada automaticamente com confiança baixa"/>
+                    <pic:cNvPicPr/>
+                  </pic:nvPicPr>
+                  <pic:blipFill>
+                    <a:blip r:embed="rId21"/>
+                    <a:stretch>
+                      <a:fillRect/>
+                    </a:stretch>
+                  </pic:blipFill>
+                  <pic:spPr>
+                    <a:xfrm>
+                      <a:off x="0" y="0"/>
+                      <a:ext cx="4124901" cy="5553850"/>
                     </a:xfrm>
                     <a:prstGeom prst="rect">
                       <a:avLst/>
@@ -7696,111 +7822,47 @@
     </w:p>
     <w:p>
       <w:pPr>
-        <w:pStyle w:val="TituloFiguras"/>
-      </w:pPr>
-      <w:r>
-        <w:lastRenderedPageBreak/>
-        <w:t xml:space="preserve">Figura </w:t>
-      </w:r>
-      <w:fldSimple w:instr=" SEQ Figura \* ARABIC ">
-        <w:r>
-          <w:rPr>
-            <w:noProof/>
-          </w:rPr>
-          <w:t>7</w:t>
-        </w:r>
-      </w:fldSimple>
-      <w:r>
-        <w:t xml:space="preserve"> - Código CSS</w:t>
-      </w:r>
-    </w:p>
-    <w:p>
-      <w:pPr>
         <w:rPr>
           <w:rStyle w:val="paraphrase"/>
         </w:rPr>
       </w:pPr>
+      <w:proofErr w:type="spellStart"/>
       <w:r>
         <w:rPr>
           <w:rStyle w:val="paraphrase"/>
-          <w:noProof/>
-          <w:lang w:eastAsia="pt-BR"/>
-        </w:rPr>
-        <w:drawing>
-          <wp:inline distT="0" distB="0" distL="0" distR="0" wp14:anchorId="49504771" wp14:editId="6D7EA61C">
-            <wp:extent cx="3334215" cy="3867690"/>
-            <wp:effectExtent l="19050" t="19050" r="19050" b="19050"/>
-            <wp:docPr id="28" name="Imagem 28" descr="Texto&#10;&#10;Descrição gerada automaticamente"/>
-            <wp:cNvGraphicFramePr>
-              <a:graphicFrameLocks xmlns:a="http://schemas.openxmlformats.org/drawingml/2006/main" noChangeAspect="1"/>
-            </wp:cNvGraphicFramePr>
-            <a:graphic xmlns:a="http://schemas.openxmlformats.org/drawingml/2006/main">
-              <a:graphicData uri="http://schemas.openxmlformats.org/drawingml/2006/picture">
-                <pic:pic xmlns:pic="http://schemas.openxmlformats.org/drawingml/2006/picture">
-                  <pic:nvPicPr>
-                    <pic:cNvPr id="28" name="Imagem 28" descr="Texto&#10;&#10;Descrição gerada automaticamente"/>
-                    <pic:cNvPicPr/>
-                  </pic:nvPicPr>
-                  <pic:blipFill>
-                    <a:blip r:embed="rId21"/>
-                    <a:stretch>
-                      <a:fillRect/>
-                    </a:stretch>
-                  </pic:blipFill>
-                  <pic:spPr>
-                    <a:xfrm>
-                      <a:off x="0" y="0"/>
-                      <a:ext cx="3334215" cy="3867690"/>
-                    </a:xfrm>
-                    <a:prstGeom prst="rect">
-                      <a:avLst/>
-                    </a:prstGeom>
-                    <a:ln>
-                      <a:solidFill>
-                        <a:schemeClr val="tx1"/>
-                      </a:solidFill>
-                    </a:ln>
-                  </pic:spPr>
-                </pic:pic>
-              </a:graphicData>
-            </a:graphic>
-          </wp:inline>
-        </w:drawing>
-      </w:r>
-    </w:p>
-    <w:p>
-      <w:pPr>
-        <w:pStyle w:val="Legendafiguras"/>
+        </w:rPr>
+        <w:t>Jobstraibizer</w:t>
+      </w:r>
+      <w:proofErr w:type="spellEnd"/>
+      <w:r>
         <w:rPr>
           <w:rStyle w:val="paraphrase"/>
         </w:rPr>
-      </w:pPr>
+        <w:t xml:space="preserve"> (2009) </w:t>
+      </w:r>
       <w:r>
         <w:rPr>
           <w:rStyle w:val="paraphrase"/>
         </w:rPr>
-        <w:t>Fonte: Autoria própria, 2022.</w:t>
-      </w:r>
-    </w:p>
-    <w:p>
-      <w:pPr>
+        <w:t xml:space="preserve">e Pedroso (2007) </w:t>
+      </w:r>
+      <w:r>
         <w:rPr>
           <w:rStyle w:val="paraphrase"/>
         </w:rPr>
-      </w:pPr>
-      <w:proofErr w:type="spellStart"/>
+        <w:t>define</w:t>
+      </w:r>
       <w:r>
         <w:rPr>
           <w:rStyle w:val="paraphrase"/>
         </w:rPr>
-        <w:t>Jobstraibizer</w:t>
-      </w:r>
-      <w:proofErr w:type="spellEnd"/>
+        <w:t>m</w:t>
+      </w:r>
       <w:r>
         <w:rPr>
           <w:rStyle w:val="paraphrase"/>
         </w:rPr>
-        <w:t xml:space="preserve"> (2009) define as propriedades utilizadas no código:</w:t>
+        <w:t xml:space="preserve"> as propriedades utilizadas no código:</w:t>
       </w:r>
     </w:p>
     <w:p>
@@ -7826,7 +7888,19 @@
         <w:rPr>
           <w:rStyle w:val="paraphrase"/>
         </w:rPr>
-        <w:t>: inicia informações sobre o plano de fundo de determinado elemento. Neste caso, o elemento afetado foi o &lt;</w:t>
+        <w:t>: in</w:t>
+      </w:r>
+      <w:r>
+        <w:rPr>
+          <w:rStyle w:val="paraphrase"/>
+        </w:rPr>
+        <w:t>dica as</w:t>
+      </w:r>
+      <w:r>
+        <w:rPr>
+          <w:rStyle w:val="paraphrase"/>
+        </w:rPr>
+        <w:t xml:space="preserve"> informações sobre o plano de fundo de determinado elemento. Neste caso, o elemento afetado foi o &lt;</w:t>
       </w:r>
       <w:r>
         <w:rPr>
@@ -7875,14 +7949,134 @@
           <w:i/>
           <w:iCs/>
         </w:rPr>
-        <w:t>Height</w:t>
+        <w:t>Margin</w:t>
       </w:r>
       <w:proofErr w:type="spellEnd"/>
       <w:r>
         <w:rPr>
           <w:rStyle w:val="paraphrase"/>
         </w:rPr>
-        <w:t>: informa a altura de determinado elemento.</w:t>
+        <w:t xml:space="preserve">: </w:t>
+      </w:r>
+      <w:r>
+        <w:rPr>
+          <w:rStyle w:val="paraphrase"/>
+        </w:rPr>
+        <w:t>informação geral de margens de um elemento. Pode-se informar o valor da margem de uma direção específica, seja ela, inferior, esquerda, direita ou superior. Para definir um lado específico, basta especificar a direção, como o</w:t>
+      </w:r>
+      <w:r>
+        <w:rPr>
+          <w:rStyle w:val="paraphrase"/>
+        </w:rPr>
+        <w:t>s</w:t>
+      </w:r>
+      <w:r>
+        <w:rPr>
+          <w:rStyle w:val="paraphrase"/>
+        </w:rPr>
+        <w:t xml:space="preserve"> atributo</w:t>
+      </w:r>
+      <w:r>
+        <w:rPr>
+          <w:rStyle w:val="paraphrase"/>
+        </w:rPr>
+        <w:t>s</w:t>
+      </w:r>
+      <w:r>
+        <w:rPr>
+          <w:rStyle w:val="paraphrase"/>
+        </w:rPr>
+        <w:t xml:space="preserve"> </w:t>
+      </w:r>
+      <w:proofErr w:type="spellStart"/>
+      <w:r>
+        <w:rPr>
+          <w:rStyle w:val="paraphrase"/>
+          <w:i/>
+          <w:iCs/>
+        </w:rPr>
+        <w:t>margin</w:t>
+      </w:r>
+      <w:proofErr w:type="spellEnd"/>
+      <w:r>
+        <w:rPr>
+          <w:rStyle w:val="paraphrase"/>
+          <w:i/>
+          <w:iCs/>
+        </w:rPr>
+        <w:t>-top</w:t>
+      </w:r>
+      <w:r>
+        <w:rPr>
+          <w:rStyle w:val="paraphrase"/>
+        </w:rPr>
+        <w:t xml:space="preserve"> </w:t>
+      </w:r>
+      <w:r>
+        <w:rPr>
+          <w:rStyle w:val="paraphrase"/>
+        </w:rPr>
+        <w:t xml:space="preserve">e </w:t>
+      </w:r>
+      <w:proofErr w:type="spellStart"/>
+      <w:r>
+        <w:rPr>
+          <w:rStyle w:val="paraphrase"/>
+          <w:i/>
+          <w:iCs/>
+        </w:rPr>
+        <w:t>left</w:t>
+      </w:r>
+      <w:proofErr w:type="spellEnd"/>
+      <w:r>
+        <w:rPr>
+          <w:rStyle w:val="paraphrase"/>
+          <w:i/>
+          <w:iCs/>
+        </w:rPr>
+        <w:t xml:space="preserve"> </w:t>
+      </w:r>
+      <w:r>
+        <w:rPr>
+          <w:rStyle w:val="paraphrase"/>
+        </w:rPr>
+        <w:t>utilizado</w:t>
+      </w:r>
+      <w:r>
+        <w:rPr>
+          <w:rStyle w:val="paraphrase"/>
+        </w:rPr>
+        <w:t>s</w:t>
+      </w:r>
+      <w:r>
+        <w:rPr>
+          <w:rStyle w:val="paraphrase"/>
+        </w:rPr>
+        <w:t xml:space="preserve"> no código para definir </w:t>
+      </w:r>
+      <w:r>
+        <w:rPr>
+          <w:rStyle w:val="paraphrase"/>
+        </w:rPr>
+        <w:t xml:space="preserve">respectivamente </w:t>
+      </w:r>
+      <w:r>
+        <w:rPr>
+          <w:rStyle w:val="paraphrase"/>
+        </w:rPr>
+        <w:t>a margem</w:t>
+      </w:r>
+      <w:r>
+        <w:rPr>
+          <w:rStyle w:val="paraphrase"/>
+        </w:rPr>
+        <w:t xml:space="preserve"> esquerda e</w:t>
+      </w:r>
+      <w:r>
+        <w:rPr>
+          <w:rStyle w:val="paraphrase"/>
+        </w:rPr>
+        <w:t xml:space="preserve"> superior da classe.</w:t>
       </w:r>
     </w:p>
     <w:p>
@@ -7903,44 +8097,15 @@
           <w:i/>
           <w:iCs/>
         </w:rPr>
-        <w:t>Margin</w:t>
+        <w:lastRenderedPageBreak/>
+        <w:t>Width</w:t>
       </w:r>
       <w:proofErr w:type="spellEnd"/>
       <w:r>
         <w:rPr>
           <w:rStyle w:val="paraphrase"/>
         </w:rPr>
-        <w:t xml:space="preserve">: </w:t>
-      </w:r>
-      <w:r>
-        <w:rPr>
-          <w:rStyle w:val="paraphrase"/>
-        </w:rPr>
-        <w:t xml:space="preserve">informação geral de margens de um elemento. Pode-se informar o valor da margem de uma direção específica, seja ela, inferior, esquerda, direita ou superior. Para definir um lado específico, basta especificar a direção, como o atributo </w:t>
-      </w:r>
-      <w:proofErr w:type="spellStart"/>
-      <w:r>
-        <w:rPr>
-          <w:rStyle w:val="paraphrase"/>
-          <w:i/>
-          <w:iCs/>
-        </w:rPr>
-        <w:t>margin</w:t>
-      </w:r>
-      <w:proofErr w:type="spellEnd"/>
-      <w:r>
-        <w:rPr>
-          <w:rStyle w:val="paraphrase"/>
-          <w:i/>
-          <w:iCs/>
-        </w:rPr>
-        <w:t>-top</w:t>
-      </w:r>
-      <w:r>
-        <w:rPr>
-          <w:rStyle w:val="paraphrase"/>
-        </w:rPr>
-        <w:t xml:space="preserve"> utilizado no código para definir a margem superior da classe.</w:t>
+        <w:t>: informa o tamanho geral de um elemento.</w:t>
       </w:r>
     </w:p>
     <w:p>
@@ -7961,14 +8126,14 @@
           <w:i/>
           <w:iCs/>
         </w:rPr>
-        <w:t>Width</w:t>
+        <w:t>Padding</w:t>
       </w:r>
       <w:proofErr w:type="spellEnd"/>
       <w:r>
         <w:rPr>
           <w:rStyle w:val="paraphrase"/>
         </w:rPr>
-        <w:t>: informa o tamanho geral de um elemento.</w:t>
+        <w:t>: é utilizada para definir um espaçamento interno entre sua borda, e seu respectivo conteúdo.</w:t>
       </w:r>
     </w:p>
     <w:p>
@@ -7989,93 +8154,15 @@
           <w:i/>
           <w:iCs/>
         </w:rPr>
-        <w:t>Font</w:t>
+        <w:t>Border</w:t>
       </w:r>
       <w:proofErr w:type="spellEnd"/>
       <w:r>
         <w:rPr>
           <w:rStyle w:val="paraphrase"/>
         </w:rPr>
-        <w:t>:</w:t>
-      </w:r>
-      <w:r>
-        <w:rPr>
-          <w:rStyle w:val="paraphrase"/>
-        </w:rPr>
-        <w:t xml:space="preserve"> </w:t>
-      </w:r>
-      <w:proofErr w:type="spellStart"/>
-      <w:r>
-        <w:rPr>
-          <w:rStyle w:val="paraphrase"/>
-          <w:i/>
-          <w:iCs/>
-        </w:rPr>
-        <w:t>tag</w:t>
-      </w:r>
-      <w:proofErr w:type="spellEnd"/>
-      <w:r>
-        <w:rPr>
-          <w:rStyle w:val="paraphrase"/>
-        </w:rPr>
-        <w:t xml:space="preserve"> geral para informações acerca de fontes em um elemento. Possui diversos valores, como, por exemplo, </w:t>
-      </w:r>
-      <w:proofErr w:type="spellStart"/>
-      <w:r>
-        <w:rPr>
-          <w:rStyle w:val="paraphrase"/>
-          <w:i/>
-          <w:iCs/>
-        </w:rPr>
-        <w:t>font-size</w:t>
-      </w:r>
-      <w:proofErr w:type="spellEnd"/>
-      <w:r>
-        <w:rPr>
-          <w:rStyle w:val="paraphrase"/>
-        </w:rPr>
-        <w:t xml:space="preserve"> utilizado para</w:t>
-      </w:r>
-      <w:r>
-        <w:rPr>
-          <w:rStyle w:val="paraphrase"/>
-        </w:rPr>
-        <w:t xml:space="preserve"> definir o tamanho de uma fonte específica.</w:t>
-      </w:r>
-    </w:p>
-    <w:p>
-      <w:pPr>
-        <w:pStyle w:val="PargrafodaLista"/>
-        <w:numPr>
-          <w:ilvl w:val="0"/>
-          <w:numId w:val="17"/>
-        </w:numPr>
-        <w:rPr>
-          <w:rStyle w:val="paraphrase"/>
-        </w:rPr>
-      </w:pPr>
-      <w:r>
-        <w:rPr>
-          <w:rStyle w:val="paraphrase"/>
-          <w:i/>
-          <w:iCs/>
-        </w:rPr>
-        <w:t>Color</w:t>
-      </w:r>
-      <w:r>
-        <w:rPr>
-          <w:rStyle w:val="paraphrase"/>
-        </w:rPr>
-        <w:t>: responsável por definir a cor do texto de um elemento.</w:t>
-      </w:r>
-    </w:p>
-    <w:p>
-      <w:pPr>
-        <w:pStyle w:val="PargrafodaLista"/>
-        <w:rPr>
-          <w:rStyle w:val="paraphrase"/>
-        </w:rPr>
-      </w:pPr>
+        <w:t>: Define a borda de um elemento.</w:t>
+      </w:r>
     </w:p>
     <w:p>
       <w:pPr>
@@ -9080,12 +9167,12 @@
     </w:p>
     <w:p>
       <w:r>
+        <w:lastRenderedPageBreak/>
         <w:t>Para conseguir</w:t>
       </w:r>
     </w:p>
     <w:p>
       <w:r>
-        <w:lastRenderedPageBreak/>
         <w:t xml:space="preserve">Para exemplificar a funcionalidade do </w:t>
       </w:r>
       <w:proofErr w:type="spellStart"/>
@@ -10251,26 +10338,14 @@
         <w:t xml:space="preserve"> </w:t>
       </w:r>
       <w:r>
-        <w:t xml:space="preserve">no início do código </w:t>
-      </w:r>
-      <w:proofErr w:type="gramStart"/>
-      <w:r>
-        <w:t xml:space="preserve">e </w:t>
+        <w:t xml:space="preserve">no início do código e </w:t>
       </w:r>
       <w:r>
         <w:rPr>
           <w:i/>
           <w:iCs/>
         </w:rPr>
-        <w:t>?</w:t>
-      </w:r>
-      <w:proofErr w:type="gramEnd"/>
-      <w:r>
-        <w:rPr>
-          <w:i/>
-          <w:iCs/>
-        </w:rPr>
-        <w:t>&gt;</w:t>
+        <w:t>?&gt;</w:t>
       </w:r>
       <w:r>
         <w:rPr>
@@ -11859,11 +11934,7 @@
       </w:r>
       <w:proofErr w:type="spellEnd"/>
       <w:r>
-        <w:t xml:space="preserve"> é nomeado como &lt;nome</w:t>
-      </w:r>
-      <w:proofErr w:type="gramStart"/>
-      <w:r>
-        <w:t>&gt;.</w:t>
+        <w:t xml:space="preserve"> é nomeado como &lt;nome&gt;.</w:t>
       </w:r>
       <w:proofErr w:type="spellStart"/>
       <w:r>
@@ -11877,7 +11948,6 @@
         <w:t>.php</w:t>
       </w:r>
       <w:proofErr w:type="spellEnd"/>
-      <w:proofErr w:type="gramEnd"/>
       <w:r>
         <w:t xml:space="preserve">. O </w:t>
       </w:r>
@@ -12150,21 +12220,7 @@
         <w:rPr>
           <w:szCs w:val="24"/>
         </w:rPr>
-        <w:t xml:space="preserve"> </w:t>
-      </w:r>
-      <w:proofErr w:type="gramStart"/>
-      <w:r>
-        <w:rPr>
-          <w:szCs w:val="24"/>
-        </w:rPr>
-        <w:t>{{ $</w:t>
-      </w:r>
-      <w:proofErr w:type="gramEnd"/>
-      <w:r>
-        <w:rPr>
-          <w:szCs w:val="24"/>
-        </w:rPr>
-        <w:t>exemplo-&gt;titulo }}</w:t>
+        <w:t xml:space="preserve"> {{ $exemplo-&gt;titulo }}</w:t>
       </w:r>
       <w:r>
         <w:t>.</w:t>
@@ -12633,15 +12689,7 @@
         <w:t>scripts</w:t>
       </w:r>
       <w:r>
-        <w:t xml:space="preserve"> que carregam, inicializam a aplicação e retornam </w:t>
-      </w:r>
-      <w:proofErr w:type="gramStart"/>
-      <w:r>
-        <w:t>a</w:t>
-      </w:r>
-      <w:proofErr w:type="gramEnd"/>
-      <w:r>
-        <w:t xml:space="preserve"> solicitação da aplicação.</w:t>
+        <w:t xml:space="preserve"> que carregam, inicializam a aplicação e retornam a solicitação da aplicação.</w:t>
       </w:r>
     </w:p>
     <w:p>
@@ -12891,7 +12939,6 @@
           <w:numId w:val="15"/>
         </w:numPr>
       </w:pPr>
-      <w:proofErr w:type="gramStart"/>
       <w:r>
         <w:t>.</w:t>
       </w:r>
@@ -12900,7 +12947,6 @@
         <w:t>env</w:t>
       </w:r>
       <w:proofErr w:type="spellEnd"/>
-      <w:proofErr w:type="gramEnd"/>
       <w:r>
         <w:t>: arquivo responsável por possuir as variáveis da aplicação incluindo a chave criada no momento da criação do projeto.</w:t>
       </w:r>
@@ -12913,17 +12959,12 @@
           <w:numId w:val="15"/>
         </w:numPr>
       </w:pPr>
-      <w:proofErr w:type="gramStart"/>
       <w:r>
         <w:t>.</w:t>
       </w:r>
       <w:proofErr w:type="spellStart"/>
       <w:r>
-        <w:t>env</w:t>
-      </w:r>
-      <w:proofErr w:type="gramEnd"/>
-      <w:r>
-        <w:t>-example</w:t>
+        <w:t>env-example</w:t>
       </w:r>
       <w:proofErr w:type="spellEnd"/>
       <w:r>
@@ -12958,7 +12999,6 @@
           <w:numId w:val="15"/>
         </w:numPr>
       </w:pPr>
-      <w:proofErr w:type="gramStart"/>
       <w:r>
         <w:t>.</w:t>
       </w:r>
@@ -12967,7 +13007,6 @@
         <w:t>gitignore</w:t>
       </w:r>
       <w:proofErr w:type="spellEnd"/>
-      <w:proofErr w:type="gramEnd"/>
       <w:r>
         <w:t>: arquivo responsável por impedir outros arquivos de serem adicionados a repositórios GIT, como o arquivo detentor da chave da aplicação e a pasta do próprio framework.</w:t>
       </w:r>
@@ -13002,12 +13041,10 @@
         </w:numPr>
       </w:pPr>
       <w:proofErr w:type="spellStart"/>
-      <w:proofErr w:type="gramStart"/>
       <w:r>
         <w:t>composer.json</w:t>
       </w:r>
       <w:proofErr w:type="spellEnd"/>
-      <w:proofErr w:type="gramEnd"/>
       <w:r>
         <w:t xml:space="preserve">: responsável por determinar as dependências do projeto. Este arquivo possui as orientações que informam aos gerenciadores de pacotes quais são os pacotes e as bibliotecas das quais o projeto é dependente. </w:t>
       </w:r>
@@ -13021,12 +13058,10 @@
         </w:numPr>
       </w:pPr>
       <w:proofErr w:type="spellStart"/>
-      <w:proofErr w:type="gramStart"/>
       <w:r>
         <w:t>composer.lock</w:t>
       </w:r>
       <w:proofErr w:type="spellEnd"/>
-      <w:proofErr w:type="gramEnd"/>
       <w:r>
         <w:t xml:space="preserve">: arquivo criado automaticamente pelo gerenciador de dependências Composer. Após a instalação das dependências, </w:t>
       </w:r>
@@ -13044,12 +13079,10 @@
         </w:numPr>
       </w:pPr>
       <w:proofErr w:type="spellStart"/>
-      <w:proofErr w:type="gramStart"/>
       <w:r>
         <w:t>package.json</w:t>
       </w:r>
       <w:proofErr w:type="spellEnd"/>
-      <w:proofErr w:type="gramEnd"/>
       <w:r>
         <w:t xml:space="preserve">: este arquivo possui as dependências para fazer uso do </w:t>
       </w:r>
@@ -14826,12 +14859,10 @@
       <w:r>
         <w:t>, os campos do formulário da figura 19 são atribuídos à variáveis, após isso, o trecho de código “</w:t>
       </w:r>
-      <w:proofErr w:type="gramStart"/>
       <w:r>
         <w:t>endereço::</w:t>
       </w:r>
       <w:proofErr w:type="spellStart"/>
-      <w:proofErr w:type="gramEnd"/>
       <w:r>
         <w:rPr>
           <w:i/>
@@ -14986,14 +15017,9 @@
     </w:p>
     <w:p>
       <w:r>
-        <w:t>Com o uso do termo “</w:t>
-      </w:r>
-      <w:proofErr w:type="gramStart"/>
-      <w:r>
-        <w:t>endereço::</w:t>
-      </w:r>
-      <w:proofErr w:type="spellStart"/>
-      <w:proofErr w:type="gramEnd"/>
+        <w:t>Com o uso do termo “endereço::</w:t>
+      </w:r>
+      <w:proofErr w:type="spellStart"/>
       <w:r>
         <w:rPr>
           <w:i/>
@@ -16286,13 +16312,8 @@
       <w:r>
         <w:t xml:space="preserve">). Outra ferramenta muito importante é a interação de chave que define que o valor da chave primaria de ver único, algo paralelo acontece com a chave estrangeira na integridade referencial definindo a obrigatoriedade </w:t>
       </w:r>
-      <w:proofErr w:type="gramStart"/>
-      <w:r>
-        <w:t>da</w:t>
-      </w:r>
-      <w:proofErr w:type="gramEnd"/>
-      <w:r>
-        <w:t xml:space="preserve"> </w:t>
+      <w:r>
+        <w:t xml:space="preserve">da </w:t>
       </w:r>
       <w:r>
         <w:t xml:space="preserve">chave estrangeira aparecer na chave primaria da tabela referenciada. </w:t>

</xml_diff>

<commit_message>
adicionei fonte do ajax
</commit_message>
<xml_diff>
--- a/Monografia/TCC  03.10.docx
+++ b/Monografia/TCC  03.10.docx
@@ -9808,136 +9808,128 @@
       </w:r>
       <w:proofErr w:type="spellStart"/>
       <w:r>
+        <w:t>JavaScript</w:t>
+      </w:r>
+      <w:proofErr w:type="spellEnd"/>
+      <w:r>
+        <w:t xml:space="preserve"> </w:t>
+      </w:r>
+      <w:r>
+        <w:t xml:space="preserve">é uma linguagem de programação voltada para o desenvolvimento </w:t>
+      </w:r>
+      <w:r>
         <w:rPr>
           <w:i/>
           <w:iCs/>
         </w:rPr>
+        <w:t>web</w:t>
+      </w:r>
+      <w:r>
+        <w:t xml:space="preserve">, criada por Brendan Eich tendo como base a linguagem Java em 1995 para a empresa </w:t>
+      </w:r>
+      <w:r>
+        <w:t>Netscape</w:t>
+      </w:r>
+      <w:r>
+        <w:t xml:space="preserve">. O JS foi criado com o fito de fornecer interatividade as páginas </w:t>
+      </w:r>
+      <w:r>
+        <w:rPr>
+          <w:i/>
+          <w:iCs/>
+        </w:rPr>
+        <w:t>web</w:t>
+      </w:r>
+      <w:r>
+        <w:t xml:space="preserve">. Com o decorrer dos anos após sua criação, de acordo com </w:t>
+      </w:r>
+      <w:proofErr w:type="spellStart"/>
+      <w:r>
+        <w:t>Flanagan</w:t>
+      </w:r>
+      <w:proofErr w:type="spellEnd"/>
+      <w:r>
+        <w:t xml:space="preserve"> (2004), a grande maioria dos navegadores e </w:t>
+      </w:r>
+      <w:r>
+        <w:rPr>
+          <w:i/>
+          <w:iCs/>
+        </w:rPr>
+        <w:t>sites</w:t>
+      </w:r>
+      <w:r>
+        <w:t xml:space="preserve"> </w:t>
+      </w:r>
+      <w:r>
+        <w:rPr>
+          <w:i/>
+          <w:iCs/>
+        </w:rPr>
+        <w:t>web</w:t>
+      </w:r>
+      <w:r>
+        <w:t xml:space="preserve"> comportam interpretadores </w:t>
+      </w:r>
+      <w:proofErr w:type="spellStart"/>
+      <w:r>
         <w:t>JavaScript</w:t>
       </w:r>
       <w:proofErr w:type="spellEnd"/>
       <w:r>
-        <w:t xml:space="preserve"> </w:t>
-      </w:r>
-      <w:r>
-        <w:t xml:space="preserve">é uma linguagem de programação voltada para o desenvolvimento </w:t>
+        <w:t xml:space="preserve"> tornando-a a linguagem de programação mais utilizada da história. O </w:t>
+      </w:r>
+      <w:r>
+        <w:t>JS</w:t>
       </w:r>
       <w:r>
         <w:rPr>
           <w:i/>
           <w:iCs/>
         </w:rPr>
+        <w:t>,</w:t>
+      </w:r>
+      <w:r>
+        <w:t xml:space="preserve"> juntamente do HTML e CSS,</w:t>
+      </w:r>
+      <w:r>
+        <w:t xml:space="preserve"> est</w:t>
+      </w:r>
+      <w:r>
+        <w:t>ão</w:t>
+      </w:r>
+      <w:r>
+        <w:t xml:space="preserve"> presente</w:t>
+      </w:r>
+      <w:r>
+        <w:t>s</w:t>
+      </w:r>
+      <w:r>
+        <w:t xml:space="preserve"> na tríade de tecnologias </w:t>
+      </w:r>
+      <w:r>
+        <w:rPr>
+          <w:i/>
+          <w:iCs/>
+        </w:rPr>
         <w:t>web</w:t>
       </w:r>
       <w:r>
-        <w:t xml:space="preserve">, criada por Brendan Eich tendo como base a linguagem Java em 1995 para a empresa </w:t>
-      </w:r>
-      <w:r>
-        <w:t>Netscape</w:t>
-      </w:r>
-      <w:r>
-        <w:t xml:space="preserve">. O JS foi criado com o fito de fornecer interatividade as páginas </w:t>
+        <w:t xml:space="preserve"> que todo desenvolvedor </w:t>
       </w:r>
       <w:r>
         <w:rPr>
           <w:i/>
           <w:iCs/>
         </w:rPr>
-        <w:t>web</w:t>
-      </w:r>
-      <w:r>
-        <w:t xml:space="preserve">. Com o decorrer dos anos após sua criação, de acordo com </w:t>
-      </w:r>
-      <w:proofErr w:type="spellStart"/>
-      <w:r>
-        <w:t>Flanagan</w:t>
-      </w:r>
-      <w:proofErr w:type="spellEnd"/>
-      <w:r>
-        <w:t xml:space="preserve"> (2004), a grande maioria dos navegadores e </w:t>
-      </w:r>
+        <w:t>front-</w:t>
+      </w:r>
+      <w:proofErr w:type="spellStart"/>
       <w:r>
         <w:rPr>
           <w:i/>
           <w:iCs/>
         </w:rPr>
-        <w:t>sites</w:t>
-      </w:r>
-      <w:r>
-        <w:t xml:space="preserve"> </w:t>
-      </w:r>
-      <w:r>
-        <w:rPr>
-          <w:i/>
-          <w:iCs/>
-        </w:rPr>
-        <w:t>web</w:t>
-      </w:r>
-      <w:r>
-        <w:t xml:space="preserve"> comportam interpretadores </w:t>
-      </w:r>
-      <w:proofErr w:type="spellStart"/>
-      <w:r>
-        <w:rPr>
-          <w:i/>
-          <w:iCs/>
-        </w:rPr>
-        <w:t>JavaScript</w:t>
-      </w:r>
-      <w:proofErr w:type="spellEnd"/>
-      <w:r>
-        <w:t xml:space="preserve"> tornando-a a linguagem de programação mais utilizada da história. O </w:t>
-      </w:r>
-      <w:r>
-        <w:t>JS</w:t>
-      </w:r>
-      <w:r>
-        <w:rPr>
-          <w:i/>
-          <w:iCs/>
-        </w:rPr>
-        <w:t>,</w:t>
-      </w:r>
-      <w:r>
-        <w:t xml:space="preserve"> juntamente do HTML e CSS,</w:t>
-      </w:r>
-      <w:r>
-        <w:t xml:space="preserve"> est</w:t>
-      </w:r>
-      <w:r>
-        <w:t>ão</w:t>
-      </w:r>
-      <w:r>
-        <w:t xml:space="preserve"> presente</w:t>
-      </w:r>
-      <w:r>
-        <w:t>s</w:t>
-      </w:r>
-      <w:r>
-        <w:t xml:space="preserve"> na tríade de tecnologias </w:t>
-      </w:r>
-      <w:r>
-        <w:rPr>
-          <w:i/>
-          <w:iCs/>
-        </w:rPr>
-        <w:t>web</w:t>
-      </w:r>
-      <w:r>
-        <w:t xml:space="preserve"> que todo desenvolvedor </w:t>
-      </w:r>
-      <w:r>
-        <w:rPr>
-          <w:i/>
-          <w:iCs/>
-        </w:rPr>
-        <w:t>front-</w:t>
-      </w:r>
-      <w:proofErr w:type="spellStart"/>
-      <w:r>
-        <w:rPr>
-          <w:i/>
-          <w:iCs/>
-        </w:rPr>
         <w:t>end</w:t>
       </w:r>
       <w:proofErr w:type="spellEnd"/>
@@ -9955,15 +9947,7 @@
         </w:rPr>
       </w:pPr>
       <w:r>
-        <w:t xml:space="preserve">O JS é uma linguagem onipresente dentro de navegadores e é considerada uma linguagem </w:t>
-      </w:r>
-      <w:proofErr w:type="spellStart"/>
-      <w:r>
-        <w:t>multiparadigma</w:t>
-      </w:r>
-      <w:proofErr w:type="spellEnd"/>
-      <w:r>
-        <w:t xml:space="preserve">, com recursos para orientação a objetos e com </w:t>
+        <w:t xml:space="preserve">O JS é uma linguagem onipresente dentro de navegadores e é considerada uma linguagem multiparadigma, com recursos para orientação a objetos e com </w:t>
       </w:r>
       <w:r>
         <w:lastRenderedPageBreak/>
@@ -10044,10 +10028,6 @@
       </w:r>
       <w:proofErr w:type="spellStart"/>
       <w:r>
-        <w:rPr>
-          <w:i/>
-          <w:iCs/>
-        </w:rPr>
         <w:t>JavaScript</w:t>
       </w:r>
       <w:proofErr w:type="spellEnd"/>
@@ -10091,7 +10071,6 @@
         <w:spacing w:line="240" w:lineRule="auto"/>
         <w:ind w:left="2268"/>
         <w:rPr>
-          <w:b/>
           <w:sz w:val="20"/>
           <w:szCs w:val="20"/>
         </w:rPr>
@@ -10110,7 +10089,36 @@
           <w:sz w:val="20"/>
           <w:szCs w:val="20"/>
         </w:rPr>
-        <w:t xml:space="preserve"> permite criar pequenos programas embutidos no próprio código de uma página HTML e capazes de gerar números, processar alguns dados, verificar formulários, alterar valor de elementos HTML e criar elementos HTML. Tudo isso diretamente no computador). (Grillo, 2008, pg.4)</w:t>
+        <w:t xml:space="preserve"> permite criar pequenos programas embutidos no próprio código de uma página HTML e capazes de gerar números, processar alguns dados, verificar formulários, alterar valor de elementos HTML e criar elementos HTML. Tudo isso diretamente no computador. (Grillo, 2008, pg.4)</w:t>
+      </w:r>
+    </w:p>
+    <w:p>
+      <w:proofErr w:type="spellStart"/>
+      <w:r>
+        <w:t>N</w:t>
+      </w:r>
+      <w:r>
+        <w:t>iederauer</w:t>
+      </w:r>
+      <w:proofErr w:type="spellEnd"/>
+      <w:r>
+        <w:t xml:space="preserve"> (2007) diz que um dos recursos que o Javascript disponibiliza</w:t>
+      </w:r>
+      <w:r>
+        <w:t xml:space="preserve"> é o Ajax, que faz o uso sistemático da linguagem para tornar o navegador mais interativo, ou seja, fazer uma solicitação</w:t>
+      </w:r>
+      <w:r>
+        <w:t xml:space="preserve"> ao servidor </w:t>
+      </w:r>
+      <w:r>
+        <w:rPr>
+          <w:i/>
+          <w:iCs/>
+        </w:rPr>
+        <w:t>web</w:t>
+      </w:r>
+      <w:r>
+        <w:t xml:space="preserve"> sem realizar o recarregamento da página que estamos acessando.</w:t>
       </w:r>
     </w:p>
     <w:p>
@@ -10288,7 +10296,11 @@
         <w:t xml:space="preserve"> um dos mais importantes</w:t>
       </w:r>
       <w:r>
-        <w:t>. No ano de 1995,</w:t>
+        <w:t xml:space="preserve">. No ano de </w:t>
+      </w:r>
+      <w:r>
+        <w:lastRenderedPageBreak/>
+        <w:t>1995,</w:t>
       </w:r>
       <w:r>
         <w:t xml:space="preserve"> foi liberado o código-fonte do PHP, possibilitando </w:t>
@@ -10390,278 +10402,281 @@
     </w:p>
     <w:p>
       <w:r>
+        <w:t xml:space="preserve">No mesmo ano, </w:t>
+      </w:r>
+      <w:proofErr w:type="spellStart"/>
+      <w:r>
+        <w:t>Andi</w:t>
+      </w:r>
+      <w:proofErr w:type="spellEnd"/>
+      <w:r>
+        <w:t xml:space="preserve"> </w:t>
+      </w:r>
+      <w:proofErr w:type="spellStart"/>
+      <w:r>
+        <w:t>Gutmans</w:t>
+      </w:r>
+      <w:proofErr w:type="spellEnd"/>
+      <w:r>
+        <w:t xml:space="preserve"> e Zeev </w:t>
+      </w:r>
+      <w:proofErr w:type="spellStart"/>
+      <w:r>
+        <w:t>Suraski</w:t>
+      </w:r>
+      <w:proofErr w:type="spellEnd"/>
+      <w:r>
+        <w:t xml:space="preserve">, dois estudantes israelenses que faziam uso dessa linguagem em um projeto acadêmico de comércio eletrônico, cooperaram junto a </w:t>
+      </w:r>
+      <w:proofErr w:type="spellStart"/>
+      <w:r>
+        <w:t>Rasmus</w:t>
+      </w:r>
+      <w:proofErr w:type="spellEnd"/>
+      <w:r>
+        <w:t xml:space="preserve"> para aprimorar o PHP, reescrevendo todo o código-fonte com base no PHP/FI</w:t>
+      </w:r>
+      <w:r>
+        <w:t xml:space="preserve"> 2, resultando assim, na criação do PHP 3, disponibilizado oficialmente em julho de 1998 (DALL’OGLIO, 2015). O PHP 3 t</w:t>
+      </w:r>
+      <w:r>
+        <w:t>inha como novidade</w:t>
+      </w:r>
+      <w:r>
+        <w:t xml:space="preserve"> extensibilidade, a possibilidade de conexão com diversos bancos de dados, novos protocolos, uma sintaxe mais consistente, suporte à orientação a objetos e uma nova </w:t>
+      </w:r>
+      <w:proofErr w:type="spellStart"/>
+      <w:r>
+        <w:rPr>
+          <w:i/>
+          <w:iCs/>
+        </w:rPr>
+        <w:t>Application</w:t>
+      </w:r>
+      <w:proofErr w:type="spellEnd"/>
+      <w:r>
+        <w:rPr>
+          <w:i/>
+          <w:iCs/>
+        </w:rPr>
+        <w:t xml:space="preserve"> </w:t>
+      </w:r>
+      <w:proofErr w:type="spellStart"/>
+      <w:r>
+        <w:rPr>
+          <w:i/>
+          <w:iCs/>
+        </w:rPr>
+        <w:t>Programming</w:t>
+      </w:r>
+      <w:proofErr w:type="spellEnd"/>
+      <w:r>
+        <w:rPr>
+          <w:i/>
+          <w:iCs/>
+        </w:rPr>
+        <w:t xml:space="preserve"> Interface</w:t>
+      </w:r>
+      <w:r>
+        <w:t xml:space="preserve"> </w:t>
+      </w:r>
+      <w:r>
+        <w:t>(</w:t>
+      </w:r>
+      <w:r>
+        <w:t>API</w:t>
+      </w:r>
+      <w:r>
+        <w:t>),</w:t>
+      </w:r>
+      <w:r>
+        <w:t xml:space="preserve"> possibilitando </w:t>
+      </w:r>
+      <w:r>
+        <w:t>a criação de novos módulos</w:t>
+      </w:r>
+      <w:r>
+        <w:t>, o</w:t>
+      </w:r>
+      <w:r>
+        <w:t xml:space="preserve"> que </w:t>
+      </w:r>
+      <w:r>
+        <w:t>ocasionou no interesse</w:t>
+      </w:r>
+      <w:r>
+        <w:t xml:space="preserve"> de diversos</w:t>
+      </w:r>
+      <w:r>
+        <w:t xml:space="preserve"> desenvolvedores </w:t>
+      </w:r>
+      <w:r>
+        <w:t>em relação ao</w:t>
+      </w:r>
+      <w:r>
+        <w:t xml:space="preserve"> PH</w:t>
+      </w:r>
+      <w:r>
+        <w:t xml:space="preserve">P. Lançado em 2000 e desenvolvido por Zeev e </w:t>
+      </w:r>
+      <w:proofErr w:type="spellStart"/>
+      <w:r>
+        <w:t>Andi</w:t>
+      </w:r>
+      <w:proofErr w:type="spellEnd"/>
+      <w:r>
+        <w:t>,</w:t>
+      </w:r>
+      <w:r>
+        <w:t xml:space="preserve"> o PHP 4</w:t>
+      </w:r>
+      <w:r>
+        <w:t xml:space="preserve"> tinha como objetivo melhorar seu desempenho e sua modularidade em aplicações complexas.</w:t>
+      </w:r>
+      <w:r>
+        <w:t xml:space="preserve"> Conforme </w:t>
+      </w:r>
+      <w:proofErr w:type="spellStart"/>
+      <w:r>
+        <w:t>Dall’Oglio</w:t>
+      </w:r>
+      <w:proofErr w:type="spellEnd"/>
+      <w:r>
+        <w:t xml:space="preserve"> (2015), esta versão</w:t>
+      </w:r>
+      <w:r>
+        <w:t xml:space="preserve"> </w:t>
+      </w:r>
+      <w:r>
+        <w:t>f</w:t>
+      </w:r>
+      <w:r>
+        <w:t xml:space="preserve">oi responsável por trazer melhorias como seções, </w:t>
+      </w:r>
+      <w:r>
+        <w:t>suporte a</w:t>
+      </w:r>
+      <w:r>
+        <w:t xml:space="preserve"> diversos servidores web</w:t>
+      </w:r>
+      <w:r>
+        <w:t xml:space="preserve">, além da abstração de sua API, </w:t>
+      </w:r>
+      <w:r>
+        <w:t xml:space="preserve">permitindo ser utilizado como linguagem para </w:t>
+      </w:r>
+      <w:proofErr w:type="spellStart"/>
+      <w:r>
+        <w:rPr>
+          <w:i/>
+          <w:iCs/>
+        </w:rPr>
+        <w:t>shell</w:t>
+      </w:r>
+      <w:proofErr w:type="spellEnd"/>
+      <w:r>
+        <w:t xml:space="preserve"> </w:t>
+      </w:r>
+      <w:r>
+        <w:rPr>
+          <w:i/>
+          <w:iCs/>
+        </w:rPr>
+        <w:t>script</w:t>
+      </w:r>
+      <w:r>
+        <w:t>.</w:t>
+      </w:r>
+      <w:r>
+        <w:t xml:space="preserve"> Hoje</w:t>
+      </w:r>
+      <w:r>
+        <w:t xml:space="preserve"> </w:t>
+      </w:r>
+      <w:r>
+        <w:t>estando</w:t>
+      </w:r>
+      <w:r>
+        <w:t xml:space="preserve"> na versão 8,</w:t>
+      </w:r>
+      <w:r>
+        <w:t xml:space="preserve"> </w:t>
+      </w:r>
+      <w:r>
+        <w:t>o PHP se</w:t>
+      </w:r>
+      <w:r>
+        <w:t xml:space="preserve"> consolidou como uma das mais utilizadas linguagens do lado servidor</w:t>
+      </w:r>
+      <w:r>
+        <w:t>.</w:t>
+      </w:r>
+    </w:p>
+    <w:p>
+      <w:r>
+        <w:t>O PHP</w:t>
+      </w:r>
+      <w:r>
+        <w:t xml:space="preserve">, assim como o JS, é uma linguagem comumente utilizada abordando </w:t>
+      </w:r>
+      <w:r>
+        <w:t xml:space="preserve">o paradigma da </w:t>
+      </w:r>
+      <w:r>
+        <w:t xml:space="preserve">Programação Orientada a Objetos (POO), que representa uma filosofia para criação de sistemas (DALL’OGLIO, 2015). De acordo com Mendes (2009), o paradigma da orientação a objetos teve seu início em meados da década de 70, mas </w:t>
+      </w:r>
+      <w:r>
+        <w:t>somente</w:t>
+      </w:r>
+      <w:r>
+        <w:t xml:space="preserve"> após o sucesso da linguagem de programação Java é que o paradigma ganhou credibilidade</w:t>
+      </w:r>
+      <w:r>
+        <w:t xml:space="preserve">. Este paradigma traz uma diferente perspectiva da programação estruturada, na questão de adotar meios mais próximos do mecanismo humano para gerenciar a complexidade de um sistema. </w:t>
+      </w:r>
+      <w:proofErr w:type="spellStart"/>
+      <w:r>
+        <w:t>Dall’Oglio</w:t>
+      </w:r>
+      <w:proofErr w:type="spellEnd"/>
+      <w:r>
+        <w:t xml:space="preserve"> (2015) afirma que as linguagens estruturadas </w:t>
+      </w:r>
+      <w:r>
+        <w:t xml:space="preserve">como </w:t>
+      </w:r>
+      <w:proofErr w:type="spellStart"/>
+      <w:r>
+        <w:t>Cobol</w:t>
+      </w:r>
+      <w:proofErr w:type="spellEnd"/>
+      <w:r>
+        <w:t>, Clipper</w:t>
+      </w:r>
+      <w:r>
+        <w:t xml:space="preserve"> e</w:t>
+      </w:r>
+      <w:r>
+        <w:t xml:space="preserve"> Pascal </w:t>
+      </w:r>
+      <w:r>
+        <w:t>criavam</w:t>
+      </w:r>
+      <w:r>
+        <w:t xml:space="preserve"> sistemas formados por um conjunto de procedimentos e variáveis nem sempre agrupadas de acordo com o contexto, já na orientação a objetos, é utilizada uma ótica mais </w:t>
+      </w:r>
+      <w:r>
+        <w:t>semelhante ao</w:t>
+      </w:r>
+      <w:r>
+        <w:t xml:space="preserve"> mundo real</w:t>
+      </w:r>
+      <w:r>
+        <w:t xml:space="preserve">, lidando com </w:t>
+      </w:r>
+      <w:r>
         <w:lastRenderedPageBreak/>
-        <w:t xml:space="preserve">No mesmo ano, </w:t>
-      </w:r>
-      <w:proofErr w:type="spellStart"/>
-      <w:r>
-        <w:t>Andi</w:t>
-      </w:r>
-      <w:proofErr w:type="spellEnd"/>
-      <w:r>
-        <w:t xml:space="preserve"> </w:t>
-      </w:r>
-      <w:proofErr w:type="spellStart"/>
-      <w:r>
-        <w:t>Gutmans</w:t>
-      </w:r>
-      <w:proofErr w:type="spellEnd"/>
-      <w:r>
-        <w:t xml:space="preserve"> e Zeev </w:t>
-      </w:r>
-      <w:proofErr w:type="spellStart"/>
-      <w:r>
-        <w:t>Suraski</w:t>
-      </w:r>
-      <w:proofErr w:type="spellEnd"/>
-      <w:r>
-        <w:t xml:space="preserve">, dois estudantes israelenses que faziam uso dessa linguagem em um projeto acadêmico de comércio eletrônico, cooperaram junto a </w:t>
-      </w:r>
-      <w:proofErr w:type="spellStart"/>
-      <w:r>
-        <w:t>Rasmus</w:t>
-      </w:r>
-      <w:proofErr w:type="spellEnd"/>
-      <w:r>
-        <w:t xml:space="preserve"> para aprimorar o PHP, reescrevendo todo o código-fonte com base no PHP/FI</w:t>
-      </w:r>
-      <w:r>
-        <w:t xml:space="preserve"> 2, resultando assim, na criação do PHP 3, disponibilizado oficialmente em julho de 1998 (DALL’OGLIO, 2015). O PHP 3 t</w:t>
-      </w:r>
-      <w:r>
-        <w:t>inha como novidade</w:t>
-      </w:r>
-      <w:r>
-        <w:t xml:space="preserve"> extensibilidade, a possibilidade de conexão com diversos bancos de dados, novos protocolos, uma sintaxe mais consistente, suporte à orientação a objetos e uma nova </w:t>
-      </w:r>
-      <w:proofErr w:type="spellStart"/>
-      <w:r>
-        <w:rPr>
-          <w:i/>
-          <w:iCs/>
-        </w:rPr>
-        <w:t>Application</w:t>
-      </w:r>
-      <w:proofErr w:type="spellEnd"/>
-      <w:r>
-        <w:rPr>
-          <w:i/>
-          <w:iCs/>
-        </w:rPr>
-        <w:t xml:space="preserve"> </w:t>
-      </w:r>
-      <w:proofErr w:type="spellStart"/>
-      <w:r>
-        <w:rPr>
-          <w:i/>
-          <w:iCs/>
-        </w:rPr>
-        <w:t>Programming</w:t>
-      </w:r>
-      <w:proofErr w:type="spellEnd"/>
-      <w:r>
-        <w:rPr>
-          <w:i/>
-          <w:iCs/>
-        </w:rPr>
-        <w:t xml:space="preserve"> Interface</w:t>
-      </w:r>
-      <w:r>
-        <w:t xml:space="preserve"> </w:t>
-      </w:r>
-      <w:r>
-        <w:t>(</w:t>
-      </w:r>
-      <w:r>
-        <w:t>API</w:t>
-      </w:r>
-      <w:r>
-        <w:t>),</w:t>
-      </w:r>
-      <w:r>
-        <w:t xml:space="preserve"> possibilitando </w:t>
-      </w:r>
-      <w:r>
-        <w:t>a criação de novos módulos</w:t>
-      </w:r>
-      <w:r>
-        <w:t>, o</w:t>
-      </w:r>
-      <w:r>
-        <w:t xml:space="preserve"> que </w:t>
-      </w:r>
-      <w:r>
-        <w:t>ocasionou no interesse</w:t>
-      </w:r>
-      <w:r>
-        <w:t xml:space="preserve"> de diversos</w:t>
-      </w:r>
-      <w:r>
-        <w:t xml:space="preserve"> desenvolvedores </w:t>
-      </w:r>
-      <w:r>
-        <w:t>em relação ao</w:t>
-      </w:r>
-      <w:r>
-        <w:t xml:space="preserve"> PH</w:t>
-      </w:r>
-      <w:r>
-        <w:t xml:space="preserve">P. Lançado em 2000 e desenvolvido por Zeev e </w:t>
-      </w:r>
-      <w:proofErr w:type="spellStart"/>
-      <w:r>
-        <w:t>Andi</w:t>
-      </w:r>
-      <w:proofErr w:type="spellEnd"/>
-      <w:r>
-        <w:t>,</w:t>
-      </w:r>
-      <w:r>
-        <w:t xml:space="preserve"> o PHP 4</w:t>
-      </w:r>
-      <w:r>
-        <w:t xml:space="preserve"> tinha como objetivo melhorar seu desempenho e sua modularidade em aplicações complexas.</w:t>
-      </w:r>
-      <w:r>
-        <w:t xml:space="preserve"> Conforme </w:t>
-      </w:r>
-      <w:proofErr w:type="spellStart"/>
-      <w:r>
-        <w:t>Dall’Oglio</w:t>
-      </w:r>
-      <w:proofErr w:type="spellEnd"/>
-      <w:r>
-        <w:t xml:space="preserve"> (2015), esta versão</w:t>
-      </w:r>
-      <w:r>
-        <w:t xml:space="preserve"> </w:t>
-      </w:r>
-      <w:r>
-        <w:t>f</w:t>
-      </w:r>
-      <w:r>
-        <w:t xml:space="preserve">oi responsável por trazer melhorias como seções, </w:t>
-      </w:r>
-      <w:r>
-        <w:t>suporte a</w:t>
-      </w:r>
-      <w:r>
-        <w:t xml:space="preserve"> diversos servidores web</w:t>
-      </w:r>
-      <w:r>
-        <w:t xml:space="preserve">, além da abstração de sua API, </w:t>
-      </w:r>
-      <w:r>
-        <w:t xml:space="preserve">permitindo ser utilizado como linguagem para </w:t>
-      </w:r>
-      <w:proofErr w:type="spellStart"/>
-      <w:r>
-        <w:rPr>
-          <w:i/>
-          <w:iCs/>
-        </w:rPr>
-        <w:t>shell</w:t>
-      </w:r>
-      <w:proofErr w:type="spellEnd"/>
-      <w:r>
-        <w:t xml:space="preserve"> </w:t>
-      </w:r>
-      <w:r>
-        <w:rPr>
-          <w:i/>
-          <w:iCs/>
-        </w:rPr>
-        <w:t>script</w:t>
-      </w:r>
-      <w:r>
-        <w:t>.</w:t>
-      </w:r>
-      <w:r>
-        <w:t xml:space="preserve"> Hoje</w:t>
-      </w:r>
-      <w:r>
-        <w:t xml:space="preserve"> </w:t>
-      </w:r>
-      <w:r>
-        <w:t>estando</w:t>
-      </w:r>
-      <w:r>
-        <w:t xml:space="preserve"> na versão 8,</w:t>
-      </w:r>
-      <w:r>
-        <w:t xml:space="preserve"> </w:t>
-      </w:r>
-      <w:r>
-        <w:t>o PHP se</w:t>
-      </w:r>
-      <w:r>
-        <w:t xml:space="preserve"> consolidou como uma das mais utilizadas linguagens do lado servidor</w:t>
-      </w:r>
-      <w:r>
-        <w:t>.</w:t>
-      </w:r>
-    </w:p>
-    <w:p>
-      <w:r>
-        <w:t>O PHP</w:t>
-      </w:r>
-      <w:r>
-        <w:t xml:space="preserve">, assim como o JS, é uma linguagem comumente utilizada abordando </w:t>
-      </w:r>
-      <w:r>
-        <w:t xml:space="preserve">o paradigma da </w:t>
-      </w:r>
-      <w:r>
-        <w:t xml:space="preserve">Programação Orientada a Objetos (POO), que representa uma filosofia para criação de sistemas (DALL’OGLIO, 2015). De acordo com Mendes (2009), o paradigma da orientação a objetos teve seu início em meados da década de 70, mas </w:t>
-      </w:r>
-      <w:r>
-        <w:t>somente</w:t>
-      </w:r>
-      <w:r>
-        <w:t xml:space="preserve"> após o sucesso da linguagem de programação Java é que o paradigma ganhou credibilidade</w:t>
-      </w:r>
-      <w:r>
-        <w:t xml:space="preserve">. Este paradigma traz uma diferente perspectiva da programação estruturada, na questão de adotar meios mais próximos do mecanismo humano para gerenciar a complexidade de um sistema. </w:t>
-      </w:r>
-      <w:proofErr w:type="spellStart"/>
-      <w:r>
-        <w:t>Dall’Oglio</w:t>
-      </w:r>
-      <w:proofErr w:type="spellEnd"/>
-      <w:r>
-        <w:t xml:space="preserve"> (2015) afirma que as linguagens estruturadas </w:t>
-      </w:r>
-      <w:r>
-        <w:t xml:space="preserve">como </w:t>
-      </w:r>
-      <w:proofErr w:type="spellStart"/>
-      <w:r>
-        <w:t>Cobol</w:t>
-      </w:r>
-      <w:proofErr w:type="spellEnd"/>
-      <w:r>
-        <w:t>, Clipper</w:t>
-      </w:r>
-      <w:r>
-        <w:t xml:space="preserve"> e</w:t>
-      </w:r>
-      <w:r>
-        <w:t xml:space="preserve"> Pascal </w:t>
-      </w:r>
-      <w:r>
-        <w:t>criavam</w:t>
-      </w:r>
-      <w:r>
-        <w:t xml:space="preserve"> sistemas formados por um conjunto de procedimentos e variáveis nem sempre agrupadas de acordo com o contexto, já na orientação a objetos, é utilizada uma ótica mais </w:t>
-      </w:r>
-      <w:r>
-        <w:t>semelhante ao</w:t>
-      </w:r>
-      <w:r>
-        <w:t xml:space="preserve"> mundo real</w:t>
-      </w:r>
-      <w:r>
-        <w:t>, lidando com objetos que retratam estruturas que carregam dados e comportamento próprio que conversam entre si com o objetivo de formar algo maior, um sistema.</w:t>
+        <w:t>objetos que retratam estruturas que carregam dados e comportamento próprio que conversam entre si com o objetivo de formar algo maior, um sistema.</w:t>
       </w:r>
     </w:p>
     <w:p>
@@ -10754,7 +10769,6 @@
           <w:szCs w:val="20"/>
           <w:highlight w:val="red"/>
         </w:rPr>
-        <w:lastRenderedPageBreak/>
         <w:t xml:space="preserve">Figura </w:t>
       </w:r>
       <w:r>
@@ -11191,6 +11205,7 @@
     </w:p>
     <w:p>
       <w:r>
+        <w:lastRenderedPageBreak/>
         <w:t xml:space="preserve">CONVERSE e </w:t>
       </w:r>
       <w:r>
@@ -11300,7 +11315,6 @@
           <w:szCs w:val="20"/>
           <w:highlight w:val="red"/>
         </w:rPr>
-        <w:lastRenderedPageBreak/>
         <w:t xml:space="preserve">Figura </w:t>
       </w:r>
       <w:r>
@@ -11706,7 +11720,11 @@
       </w:r>
       <w:proofErr w:type="spellEnd"/>
       <w:r>
-        <w:t xml:space="preserve"> é apontado por Neto (2020) como versátil e robusto. A equipe desenvolvedora fez uso de múltiplas ferramentas e soluções já consolidadas e utilizadas na comunidade PHP, juntando-as dentro de uma estrutura que aproveita da melhor forma os artifícios fornecidos por essas ferramentas.</w:t>
+        <w:t xml:space="preserve"> é apontado por Neto (2020) como versátil e robusto. A equipe desenvolvedora fez uso de múltiplas ferramentas e soluções já consolidadas e utilizadas na comunidade PHP, juntando-as dentro </w:t>
+      </w:r>
+      <w:r>
+        <w:lastRenderedPageBreak/>
+        <w:t>de uma estrutura que aproveita da melhor forma os artifícios fornecidos por essas ferramentas.</w:t>
       </w:r>
       <w:r>
         <w:t xml:space="preserve"> </w:t>
@@ -11771,7 +11789,6 @@
     </w:p>
     <w:p>
       <w:r>
-        <w:lastRenderedPageBreak/>
         <w:tab/>
       </w:r>
       <w:r>
@@ -12443,6 +12460,7 @@
           <w:noProof/>
           <w:lang w:eastAsia="pt-BR"/>
         </w:rPr>
+        <w:lastRenderedPageBreak/>
         <w:drawing>
           <wp:inline distT="0" distB="0" distL="0" distR="0" wp14:anchorId="5E1AC99C" wp14:editId="26859384">
             <wp:extent cx="5362575" cy="1390650"/>
@@ -12508,7 +12526,6 @@
         <w:rPr>
           <w:szCs w:val="24"/>
         </w:rPr>
-        <w:lastRenderedPageBreak/>
         <w:t xml:space="preserve">Para simplificar ainda mais, </w:t>
       </w:r>
       <w:r>
@@ -18376,23 +18393,7 @@
           <w:sz w:val="20"/>
           <w:szCs w:val="20"/>
         </w:rPr>
-        <w:t xml:space="preserve">PEDROSO, </w:t>
-      </w:r>
-      <w:proofErr w:type="spellStart"/>
-      <w:r>
-        <w:rPr>
-          <w:sz w:val="20"/>
-          <w:szCs w:val="20"/>
-        </w:rPr>
-        <w:t>Robertha</w:t>
-      </w:r>
-      <w:proofErr w:type="spellEnd"/>
-      <w:r>
-        <w:rPr>
-          <w:sz w:val="20"/>
-          <w:szCs w:val="20"/>
-        </w:rPr>
-        <w:t xml:space="preserve"> Pereira. </w:t>
+        <w:t>NIEDERAUER, Juliano. </w:t>
       </w:r>
       <w:r>
         <w:rPr>
@@ -18401,94 +18402,61 @@
           <w:sz w:val="20"/>
           <w:szCs w:val="20"/>
         </w:rPr>
-        <w:t>APOSTILA DE HTML</w:t>
-      </w:r>
-      <w:r>
-        <w:rPr>
-          <w:sz w:val="20"/>
-          <w:szCs w:val="20"/>
-        </w:rPr>
-        <w:t>. Rio De Janeiro: [</w:t>
-      </w:r>
-      <w:r>
-        <w:rPr>
-          <w:i/>
-          <w:iCs/>
-          <w:sz w:val="20"/>
-          <w:szCs w:val="20"/>
-        </w:rPr>
-        <w:t>s. n.</w:t>
-      </w:r>
-      <w:r>
-        <w:rPr>
-          <w:sz w:val="20"/>
-          <w:szCs w:val="20"/>
-        </w:rPr>
-        <w:t>], 2007. 101 p.</w:t>
-      </w:r>
-    </w:p>
-    <w:p>
-      <w:pPr>
-        <w:spacing w:line="240" w:lineRule="auto"/>
-        <w:rPr>
-          <w:sz w:val="20"/>
-          <w:szCs w:val="20"/>
-        </w:rPr>
-      </w:pPr>
-      <w:r>
-        <w:rPr>
-          <w:sz w:val="20"/>
-          <w:szCs w:val="20"/>
-        </w:rPr>
-        <w:t xml:space="preserve">TECHIO, Gabriel </w:t>
-      </w:r>
-      <w:proofErr w:type="spellStart"/>
-      <w:r>
-        <w:rPr>
-          <w:sz w:val="20"/>
-          <w:szCs w:val="20"/>
-        </w:rPr>
-        <w:t>Bressan</w:t>
-      </w:r>
-      <w:proofErr w:type="spellEnd"/>
-      <w:r>
-        <w:rPr>
-          <w:sz w:val="20"/>
-          <w:szCs w:val="20"/>
-        </w:rPr>
-        <w:t xml:space="preserve">; CHICON, </w:t>
-      </w:r>
-      <w:proofErr w:type="spellStart"/>
-      <w:r>
-        <w:rPr>
-          <w:sz w:val="20"/>
-          <w:szCs w:val="20"/>
-        </w:rPr>
-        <w:t>Patricia</w:t>
-      </w:r>
-      <w:proofErr w:type="spellEnd"/>
-      <w:r>
-        <w:rPr>
-          <w:sz w:val="20"/>
-          <w:szCs w:val="20"/>
-        </w:rPr>
-        <w:t xml:space="preserve"> Mariotto </w:t>
-      </w:r>
-      <w:proofErr w:type="spellStart"/>
-      <w:r>
-        <w:rPr>
-          <w:sz w:val="20"/>
-          <w:szCs w:val="20"/>
-        </w:rPr>
-        <w:t>Mozzaquatro</w:t>
-      </w:r>
-      <w:proofErr w:type="spellEnd"/>
+        <w:t>Web Interativa com Ajax e PHP-1ª Edição</w:t>
+      </w:r>
       <w:r>
         <w:rPr>
           <w:sz w:val="20"/>
           <w:szCs w:val="20"/>
         </w:rPr>
         <w:t xml:space="preserve">. </w:t>
+      </w:r>
+      <w:proofErr w:type="spellStart"/>
+      <w:r>
+        <w:rPr>
+          <w:sz w:val="20"/>
+          <w:szCs w:val="20"/>
+        </w:rPr>
+        <w:t>Novatec</w:t>
+      </w:r>
+      <w:proofErr w:type="spellEnd"/>
+      <w:r>
+        <w:rPr>
+          <w:sz w:val="20"/>
+          <w:szCs w:val="20"/>
+        </w:rPr>
+        <w:t xml:space="preserve"> Editora, 2007.</w:t>
+      </w:r>
+    </w:p>
+    <w:p>
+      <w:pPr>
+        <w:rPr>
+          <w:sz w:val="20"/>
+          <w:szCs w:val="20"/>
+        </w:rPr>
+      </w:pPr>
+      <w:r>
+        <w:rPr>
+          <w:sz w:val="20"/>
+          <w:szCs w:val="20"/>
+        </w:rPr>
+        <w:t xml:space="preserve">PEDROSO, </w:t>
+      </w:r>
+      <w:proofErr w:type="spellStart"/>
+      <w:r>
+        <w:rPr>
+          <w:sz w:val="20"/>
+          <w:szCs w:val="20"/>
+        </w:rPr>
+        <w:t>Robertha</w:t>
+      </w:r>
+      <w:proofErr w:type="spellEnd"/>
+      <w:r>
+        <w:rPr>
+          <w:sz w:val="20"/>
+          <w:szCs w:val="20"/>
+        </w:rPr>
+        <w:t xml:space="preserve"> Pereira. </w:t>
       </w:r>
       <w:r>
         <w:rPr>
@@ -18497,9 +18465,95 @@
           <w:sz w:val="20"/>
           <w:szCs w:val="20"/>
         </w:rPr>
-        <w:t xml:space="preserve">Implementação dos frameworks </w:t>
-      </w:r>
-      <w:proofErr w:type="spellStart"/>
+        <w:t>APOSTILA DE HTML</w:t>
+      </w:r>
+      <w:r>
+        <w:rPr>
+          <w:sz w:val="20"/>
+          <w:szCs w:val="20"/>
+        </w:rPr>
+        <w:t>. Rio De Janeiro: [</w:t>
+      </w:r>
+      <w:r>
+        <w:rPr>
+          <w:i/>
+          <w:iCs/>
+          <w:sz w:val="20"/>
+          <w:szCs w:val="20"/>
+        </w:rPr>
+        <w:t>s. n.</w:t>
+      </w:r>
+      <w:r>
+        <w:rPr>
+          <w:sz w:val="20"/>
+          <w:szCs w:val="20"/>
+        </w:rPr>
+        <w:t>], 2007. 101 p.</w:t>
+      </w:r>
+    </w:p>
+    <w:p>
+      <w:pPr>
+        <w:spacing w:line="240" w:lineRule="auto"/>
+        <w:rPr>
+          <w:sz w:val="20"/>
+          <w:szCs w:val="20"/>
+        </w:rPr>
+      </w:pPr>
+      <w:r>
+        <w:rPr>
+          <w:sz w:val="20"/>
+          <w:szCs w:val="20"/>
+        </w:rPr>
+        <w:t xml:space="preserve">TECHIO, Gabriel </w:t>
+      </w:r>
+      <w:proofErr w:type="spellStart"/>
+      <w:r>
+        <w:rPr>
+          <w:sz w:val="20"/>
+          <w:szCs w:val="20"/>
+        </w:rPr>
+        <w:t>Bressan</w:t>
+      </w:r>
+      <w:proofErr w:type="spellEnd"/>
+      <w:r>
+        <w:rPr>
+          <w:sz w:val="20"/>
+          <w:szCs w:val="20"/>
+        </w:rPr>
+        <w:t xml:space="preserve">; CHICON, </w:t>
+      </w:r>
+      <w:proofErr w:type="spellStart"/>
+      <w:r>
+        <w:rPr>
+          <w:sz w:val="20"/>
+          <w:szCs w:val="20"/>
+        </w:rPr>
+        <w:t>Patricia</w:t>
+      </w:r>
+      <w:proofErr w:type="spellEnd"/>
+      <w:r>
+        <w:rPr>
+          <w:sz w:val="20"/>
+          <w:szCs w:val="20"/>
+        </w:rPr>
+        <w:t xml:space="preserve"> Mariotto </w:t>
+      </w:r>
+      <w:proofErr w:type="spellStart"/>
+      <w:r>
+        <w:rPr>
+          <w:sz w:val="20"/>
+          <w:szCs w:val="20"/>
+        </w:rPr>
+        <w:t>Mozzaquatro</w:t>
+      </w:r>
+      <w:proofErr w:type="spellEnd"/>
+      <w:r>
+        <w:rPr>
+          <w:sz w:val="20"/>
+          <w:szCs w:val="20"/>
+        </w:rPr>
+        <w:t xml:space="preserve">. </w:t>
+      </w:r>
       <w:r>
         <w:rPr>
           <w:b/>
@@ -18507,9 +18561,9 @@
           <w:sz w:val="20"/>
           <w:szCs w:val="20"/>
         </w:rPr>
-        <w:t>bootstrap</w:t>
-      </w:r>
-      <w:proofErr w:type="spellEnd"/>
+        <w:t xml:space="preserve">Implementação dos frameworks </w:t>
+      </w:r>
+      <w:proofErr w:type="spellStart"/>
       <w:r>
         <w:rPr>
           <w:b/>
@@ -18517,61 +18571,9 @@
           <w:sz w:val="20"/>
           <w:szCs w:val="20"/>
         </w:rPr>
-        <w:t xml:space="preserve"> e Foundation aplicados na construção de um objeto de aprendizagem para o ensino da Engenharia de Software</w:t>
-      </w:r>
-      <w:r>
-        <w:rPr>
-          <w:sz w:val="20"/>
-          <w:szCs w:val="20"/>
-        </w:rPr>
-        <w:t>. 2016. 44. Monografia (Curso Super de Tecnologia da Informação)</w:t>
-      </w:r>
-      <w:r>
-        <w:rPr>
-          <w:sz w:val="20"/>
-          <w:szCs w:val="20"/>
-        </w:rPr>
-        <w:t xml:space="preserve"> - Universidade de Cruz Alta (</w:t>
-      </w:r>
-      <w:proofErr w:type="spellStart"/>
-      <w:r>
-        <w:rPr>
-          <w:sz w:val="20"/>
-          <w:szCs w:val="20"/>
-        </w:rPr>
-        <w:t>unicruz</w:t>
-      </w:r>
-      <w:proofErr w:type="spellEnd"/>
-      <w:r>
-        <w:rPr>
-          <w:sz w:val="20"/>
-          <w:szCs w:val="20"/>
-        </w:rPr>
-        <w:t>), Rio Grande do Sul, 2016.</w:t>
-      </w:r>
-    </w:p>
-    <w:p>
-      <w:pPr>
-        <w:spacing w:line="240" w:lineRule="auto"/>
-        <w:rPr>
-          <w:sz w:val="20"/>
-          <w:szCs w:val="20"/>
-        </w:rPr>
-      </w:pPr>
-      <w:r>
-        <w:rPr>
-          <w:sz w:val="20"/>
-          <w:szCs w:val="20"/>
-        </w:rPr>
-        <w:t>SILVA, Arthur de Almeida Pereira da.</w:t>
-      </w:r>
-      <w:r>
-        <w:rPr>
-          <w:sz w:val="20"/>
-          <w:szCs w:val="20"/>
-        </w:rPr>
-        <w:t xml:space="preserve"> </w:t>
-      </w:r>
+        <w:t>bootstrap</w:t>
+      </w:r>
+      <w:proofErr w:type="spellEnd"/>
       <w:r>
         <w:rPr>
           <w:b/>
@@ -18579,14 +18581,53 @@
           <w:sz w:val="20"/>
           <w:szCs w:val="20"/>
         </w:rPr>
-        <w:t>DESIGN RESPONSIVO: TÉCNICAS, FRAMEWORKS E FERRAMENTAS</w:t>
-      </w:r>
-      <w:r>
-        <w:rPr>
-          <w:sz w:val="20"/>
-          <w:szCs w:val="20"/>
-        </w:rPr>
-        <w:t>.</w:t>
+        <w:t xml:space="preserve"> e Foundation aplicados na construção de um objeto de aprendizagem para o ensino da Engenharia de Software</w:t>
+      </w:r>
+      <w:r>
+        <w:rPr>
+          <w:sz w:val="20"/>
+          <w:szCs w:val="20"/>
+        </w:rPr>
+        <w:t>. 2016. 44. Monografia (Curso Super de Tecnologia da Informação)</w:t>
+      </w:r>
+      <w:r>
+        <w:rPr>
+          <w:sz w:val="20"/>
+          <w:szCs w:val="20"/>
+        </w:rPr>
+        <w:t xml:space="preserve"> - Universidade de Cruz Alta (</w:t>
+      </w:r>
+      <w:proofErr w:type="spellStart"/>
+      <w:r>
+        <w:rPr>
+          <w:sz w:val="20"/>
+          <w:szCs w:val="20"/>
+        </w:rPr>
+        <w:t>unicruz</w:t>
+      </w:r>
+      <w:proofErr w:type="spellEnd"/>
+      <w:r>
+        <w:rPr>
+          <w:sz w:val="20"/>
+          <w:szCs w:val="20"/>
+        </w:rPr>
+        <w:t>), Rio Grande do Sul, 2016.</w:t>
+      </w:r>
+    </w:p>
+    <w:p>
+      <w:pPr>
+        <w:spacing w:line="240" w:lineRule="auto"/>
+        <w:rPr>
+          <w:sz w:val="20"/>
+          <w:szCs w:val="20"/>
+        </w:rPr>
+      </w:pPr>
+      <w:r>
+        <w:rPr>
+          <w:sz w:val="20"/>
+          <w:szCs w:val="20"/>
+        </w:rPr>
+        <w:t>SILVA, Arthur de Almeida Pereira da.</w:t>
       </w:r>
       <w:r>
         <w:rPr>
@@ -18594,45 +18635,6 @@
           <w:szCs w:val="20"/>
         </w:rPr>
         <w:t xml:space="preserve"> </w:t>
-      </w:r>
-      <w:r>
-        <w:rPr>
-          <w:sz w:val="20"/>
-          <w:szCs w:val="20"/>
-        </w:rPr>
-        <w:t>2014. 86 f. TCC (Graduação) -Curso de Sistemas de Informação, Centro de Ciências Exatas e Tecnologia, Universidade Federal do Estado do Rio de Janeiro (</w:t>
-      </w:r>
-      <w:proofErr w:type="spellStart"/>
-      <w:r>
-        <w:rPr>
-          <w:sz w:val="20"/>
-          <w:szCs w:val="20"/>
-        </w:rPr>
-        <w:t>unirio</w:t>
-      </w:r>
-      <w:proofErr w:type="spellEnd"/>
-      <w:r>
-        <w:rPr>
-          <w:sz w:val="20"/>
-          <w:szCs w:val="20"/>
-        </w:rPr>
-        <w:t>), Rio de Janeiro, 2014.</w:t>
-      </w:r>
-    </w:p>
-    <w:p>
-      <w:pPr>
-        <w:spacing w:line="240" w:lineRule="auto"/>
-        <w:rPr>
-          <w:sz w:val="20"/>
-          <w:szCs w:val="20"/>
-        </w:rPr>
-      </w:pPr>
-      <w:r>
-        <w:rPr>
-          <w:sz w:val="20"/>
-          <w:szCs w:val="20"/>
-        </w:rPr>
-        <w:t xml:space="preserve">SILVA, Daniel R. da. </w:t>
       </w:r>
       <w:r>
         <w:rPr>
@@ -18641,6 +18643,69 @@
           <w:sz w:val="20"/>
           <w:szCs w:val="20"/>
         </w:rPr>
+        <w:t>DESIGN RESPONSIVO: TÉCNICAS, FRAMEWORKS E FERRAMENTAS</w:t>
+      </w:r>
+      <w:r>
+        <w:rPr>
+          <w:sz w:val="20"/>
+          <w:szCs w:val="20"/>
+        </w:rPr>
+        <w:t>.</w:t>
+      </w:r>
+      <w:r>
+        <w:rPr>
+          <w:sz w:val="20"/>
+          <w:szCs w:val="20"/>
+        </w:rPr>
+        <w:t xml:space="preserve"> </w:t>
+      </w:r>
+      <w:r>
+        <w:rPr>
+          <w:sz w:val="20"/>
+          <w:szCs w:val="20"/>
+        </w:rPr>
+        <w:t>2014. 86 f. TCC (Graduação) -Curso de Sistemas de Informação, Centro de Ciências Exatas e Tecnologia, Universidade Federal do Estado do Rio de Janeiro (</w:t>
+      </w:r>
+      <w:proofErr w:type="spellStart"/>
+      <w:r>
+        <w:rPr>
+          <w:sz w:val="20"/>
+          <w:szCs w:val="20"/>
+        </w:rPr>
+        <w:t>unirio</w:t>
+      </w:r>
+      <w:proofErr w:type="spellEnd"/>
+      <w:r>
+        <w:rPr>
+          <w:sz w:val="20"/>
+          <w:szCs w:val="20"/>
+        </w:rPr>
+        <w:t>), Rio de Janeiro, 2014.</w:t>
+      </w:r>
+    </w:p>
+    <w:p>
+      <w:pPr>
+        <w:spacing w:line="240" w:lineRule="auto"/>
+        <w:rPr>
+          <w:sz w:val="20"/>
+          <w:szCs w:val="20"/>
+        </w:rPr>
+      </w:pPr>
+      <w:r>
+        <w:rPr>
+          <w:sz w:val="20"/>
+          <w:szCs w:val="20"/>
+        </w:rPr>
+        <w:lastRenderedPageBreak/>
+        <w:t xml:space="preserve">SILVA, Daniel R. da. </w:t>
+      </w:r>
+      <w:r>
+        <w:rPr>
+          <w:b/>
+          <w:bCs/>
+          <w:sz w:val="20"/>
+          <w:szCs w:val="20"/>
+        </w:rPr>
         <w:t>Sistema para elaboração e controle da planilha de pontuação docente</w:t>
       </w:r>
       <w:r>
@@ -18686,7 +18751,6 @@
           <w:szCs w:val="20"/>
           <w:shd w:val="clear" w:color="auto" w:fill="FFFFFF"/>
         </w:rPr>
-        <w:lastRenderedPageBreak/>
         <w:t>SILVA, Maurício Samy. </w:t>
       </w:r>
       <w:proofErr w:type="spellStart"/>

</xml_diff>

<commit_message>
adicionei novas fontes e alterei alguns textos do laravel (QUASE PRONTO)
</commit_message>
<xml_diff>
--- a/Monografia/TCC  03.10.docx
+++ b/Monografia/TCC  03.10.docx
@@ -4601,13 +4601,21 @@
           </w:hyperlink>
         </w:p>
         <w:p>
+          <w:pPr>
+            <w:sectPr>
+              <w:pgSz w:w="11906" w:h="16838"/>
+              <w:pgMar w:top="1701" w:right="1134" w:bottom="1134" w:left="1701" w:header="709" w:footer="709" w:gutter="0"/>
+              <w:pgNumType w:start="3"/>
+              <w:cols w:space="708"/>
+              <w:docGrid w:linePitch="360"/>
+            </w:sectPr>
+          </w:pPr>
           <w:r>
             <w:rPr>
               <w:b/>
               <w:bCs/>
               <w:szCs w:val="24"/>
             </w:rPr>
-            <w:lastRenderedPageBreak/>
             <w:fldChar w:fldCharType="end"/>
           </w:r>
         </w:p>
@@ -4615,44 +4623,6 @@
     </w:sdt>
     <w:p>
       <w:pPr>
-        <w:rPr>
-          <w:rFonts w:cs="Arial"/>
-          <w:b/>
-          <w:bCs/>
-        </w:rPr>
-      </w:pPr>
-    </w:p>
-    <w:p>
-      <w:pPr>
-        <w:ind w:firstLine="709"/>
-        <w:rPr>
-          <w:rFonts w:cs="Arial"/>
-        </w:rPr>
-      </w:pPr>
-      <w:r>
-        <w:rPr>
-          <w:rFonts w:cs="Arial"/>
-        </w:rPr>
-        <w:br w:type="page"/>
-      </w:r>
-    </w:p>
-    <w:p>
-      <w:pPr>
-        <w:ind w:firstLine="709"/>
-        <w:rPr>
-          <w:rFonts w:cs="Arial"/>
-        </w:rPr>
-        <w:sectPr>
-          <w:pgSz w:w="11906" w:h="16838"/>
-          <w:pgMar w:top="1701" w:right="1134" w:bottom="1134" w:left="1701" w:header="709" w:footer="709" w:gutter="0"/>
-          <w:pgNumType w:start="3"/>
-          <w:cols w:space="708"/>
-          <w:docGrid w:linePitch="360"/>
-        </w:sectPr>
-      </w:pPr>
-    </w:p>
-    <w:p>
-      <w:pPr>
         <w:pStyle w:val="Ttulo1"/>
       </w:pPr>
       <w:bookmarkStart w:id="0" w:name="_Toc116528169"/>
@@ -4702,13 +4672,8 @@
         <w:t>subdesenvolvido de criação e atribuição de treinos em academias, por intermédio de uma aplicação</w:t>
       </w:r>
       <w:r>
-        <w:t xml:space="preserve"> web que tem a finalidade de facilitar a criação de treino por parte de um instrutor, e atribui-lo à um aluno, substituindo o uso do papel para </w:t>
-      </w:r>
-      <w:proofErr w:type="gramStart"/>
-      <w:r>
-        <w:t>o mesmo</w:t>
-      </w:r>
-      <w:proofErr w:type="gramEnd"/>
+        <w:t xml:space="preserve"> web que tem a finalidade de facilitar a criação de treino por parte de um instrutor, e atribui-lo à um aluno, substituindo o uso do papel para o mesmo</w:t>
+      </w:r>
       <w:r>
         <w:t>.</w:t>
       </w:r>
@@ -4776,18 +4741,16 @@
           <w:szCs w:val="24"/>
           <w:shd w:val="clear" w:color="auto" w:fill="FFFFFF"/>
         </w:rPr>
-        <w:t xml:space="preserve">não tem um “contrato” </w:t>
-      </w:r>
-      <w:proofErr w:type="gramStart"/>
+        <w:t xml:space="preserve">não tem um contrato </w:t>
+      </w:r>
       <w:r>
         <w:rPr>
           <w:rFonts w:cs="Arial"/>
           <w:szCs w:val="24"/>
           <w:shd w:val="clear" w:color="auto" w:fill="FFFFFF"/>
         </w:rPr>
-        <w:t>especifico</w:t>
-      </w:r>
-      <w:proofErr w:type="gramEnd"/>
+        <w:t>específico</w:t>
+      </w:r>
       <w:r>
         <w:rPr>
           <w:rFonts w:cs="Arial"/>
@@ -4893,7 +4856,19 @@
         <w:rPr>
           <w:rFonts w:cs="Arial"/>
         </w:rPr>
-        <w:t xml:space="preserve"> imperiosa a realização</w:t>
+        <w:t xml:space="preserve"> </w:t>
+      </w:r>
+      <w:r>
+        <w:rPr>
+          <w:rFonts w:cs="Arial"/>
+        </w:rPr>
+        <w:t>necessário</w:t>
+      </w:r>
+      <w:r>
+        <w:rPr>
+          <w:rFonts w:cs="Arial"/>
+        </w:rPr>
+        <w:t xml:space="preserve"> a realização</w:t>
       </w:r>
       <w:r>
         <w:rPr>
@@ -8378,13 +8353,7 @@
         <w:rPr>
           <w:szCs w:val="24"/>
         </w:rPr>
-        <w:t xml:space="preserve"> </w:t>
-      </w:r>
-      <w:r>
-        <w:rPr>
-          <w:szCs w:val="24"/>
-        </w:rPr>
-        <w:t>(BOOTSTRAP, [201-])</w:t>
+        <w:t xml:space="preserve"> (BOOTSTRAP, [201-])</w:t>
       </w:r>
       <w:r>
         <w:rPr>
@@ -9318,6 +9287,9 @@
     </w:p>
     <w:p>
       <w:r>
+        <w:rPr>
+          <w:noProof/>
+        </w:rPr>
         <w:drawing>
           <wp:inline distT="0" distB="0" distL="0" distR="0" wp14:anchorId="28332D74" wp14:editId="7AD27826">
             <wp:extent cx="5400040" cy="4975860"/>
@@ -9522,6 +9494,9 @@
         <w:pStyle w:val="Legendafiguras"/>
       </w:pPr>
       <w:r>
+        <w:rPr>
+          <w:noProof/>
+        </w:rPr>
         <w:drawing>
           <wp:inline distT="0" distB="0" distL="0" distR="0" wp14:anchorId="36F4DE9C" wp14:editId="05792C7B">
             <wp:extent cx="5400040" cy="2884170"/>
@@ -9708,6 +9683,9 @@
         <w:pStyle w:val="Legendafiguras"/>
       </w:pPr>
       <w:r>
+        <w:rPr>
+          <w:noProof/>
+        </w:rPr>
         <w:drawing>
           <wp:inline distT="0" distB="0" distL="0" distR="0" wp14:anchorId="30975F9B" wp14:editId="71E09EDE">
             <wp:extent cx="5669369" cy="4806030"/>
@@ -10095,17 +10073,20 @@
     <w:p>
       <w:proofErr w:type="spellStart"/>
       <w:r>
-        <w:t>N</w:t>
-      </w:r>
-      <w:r>
-        <w:t>iederauer</w:t>
+        <w:t>Niederauer</w:t>
       </w:r>
       <w:proofErr w:type="spellEnd"/>
       <w:r>
         <w:t xml:space="preserve"> (2007) diz que um dos recursos que o Javascript disponibiliza</w:t>
       </w:r>
       <w:r>
-        <w:t xml:space="preserve"> é o Ajax, que faz o uso sistemático da linguagem para tornar o navegador mais interativo, ou seja, fazer uma solicitação</w:t>
+        <w:t xml:space="preserve"> é o Ajax, que faz o uso sistemático da linguagem para tornar o navegador mais interativo</w:t>
+      </w:r>
+      <w:r>
+        <w:t xml:space="preserve"> e dinâmico</w:t>
+      </w:r>
+      <w:r>
+        <w:t>, ou seja, fazer uma solicitação</w:t>
       </w:r>
       <w:r>
         <w:t xml:space="preserve"> ao servidor </w:t>
@@ -11784,265 +11765,91 @@
         <w:t xml:space="preserve"> linhas de comando</w:t>
       </w:r>
       <w:r>
+        <w:t xml:space="preserve"> (NETO, 2020)</w:t>
+      </w:r>
+      <w:r>
         <w:t>.</w:t>
       </w:r>
     </w:p>
     <w:p>
       <w:r>
-        <w:tab/>
-      </w:r>
-      <w:r>
-        <w:t>A obra</w:t>
+        <w:t xml:space="preserve">Os </w:t>
+      </w:r>
+      <w:r>
+        <w:rPr>
+          <w:i/>
+          <w:iCs/>
+        </w:rPr>
+        <w:t>frameworks</w:t>
       </w:r>
       <w:r>
         <w:t xml:space="preserve"> </w:t>
       </w:r>
-      <w:proofErr w:type="spellStart"/>
-      <w:r>
-        <w:t>Laravel</w:t>
-      </w:r>
-      <w:proofErr w:type="spellEnd"/>
-      <w:r>
-        <w:t xml:space="preserve"> para ninjas </w:t>
-      </w:r>
-      <w:r>
-        <w:rPr>
-          <w:highlight w:val="red"/>
-        </w:rPr>
-        <w:t>(</w:t>
-      </w:r>
-      <w:r>
-        <w:rPr>
-          <w:highlight w:val="red"/>
-        </w:rPr>
-        <w:t>GABARDO</w:t>
-      </w:r>
-      <w:r>
-        <w:rPr>
-          <w:highlight w:val="red"/>
-        </w:rPr>
-        <w:t>, 201</w:t>
-      </w:r>
-      <w:r>
-        <w:rPr>
-          <w:highlight w:val="red"/>
-        </w:rPr>
-        <w:t>7</w:t>
-      </w:r>
-      <w:r>
-        <w:rPr>
-          <w:highlight w:val="red"/>
-        </w:rPr>
-        <w:t>)</w:t>
-      </w:r>
-      <w:r>
-        <w:t xml:space="preserve"> </w:t>
-      </w:r>
-      <w:r>
-        <w:t>retrata</w:t>
-      </w:r>
-      <w:r>
-        <w:t xml:space="preserve"> o </w:t>
-      </w:r>
-      <w:proofErr w:type="spellStart"/>
-      <w:r>
-        <w:t>Laravel</w:t>
-      </w:r>
-      <w:proofErr w:type="spellEnd"/>
-      <w:r>
-        <w:t xml:space="preserve"> como um </w:t>
+      <w:r>
+        <w:t xml:space="preserve">possuem diversos propósitos, como </w:t>
+      </w:r>
+      <w:r>
+        <w:t xml:space="preserve">diminuir ou </w:t>
+      </w:r>
+      <w:r>
+        <w:t>deixar</w:t>
+      </w:r>
+      <w:r>
+        <w:t xml:space="preserve"> de</w:t>
+      </w:r>
+      <w:r>
+        <w:t xml:space="preserve"> escrever um</w:t>
+      </w:r>
+      <w:r>
+        <w:t xml:space="preserve"> código-fonte por meio da reutilização de métodos</w:t>
+      </w:r>
+      <w:r>
+        <w:t>, classes e funções</w:t>
+      </w:r>
+      <w:r>
+        <w:t>,</w:t>
+      </w:r>
+      <w:r>
+        <w:t xml:space="preserve"> forçar a </w:t>
+      </w:r>
+      <w:r>
+        <w:t xml:space="preserve">utilização de um padrão de design de projetos, como </w:t>
+      </w:r>
+      <w:r>
+        <w:t xml:space="preserve">por exemplo </w:t>
+      </w:r>
+      <w:r>
+        <w:t xml:space="preserve">o </w:t>
+      </w:r>
+      <w:r>
+        <w:t>MVC</w:t>
+      </w:r>
+      <w:r>
+        <w:t xml:space="preserve">, que oferece diversos meios </w:t>
+      </w:r>
+      <w:r>
+        <w:t xml:space="preserve">de uso comum no meio de desenvolvimento </w:t>
       </w:r>
       <w:r>
         <w:rPr>
           <w:i/>
           <w:iCs/>
         </w:rPr>
-        <w:t>framework</w:t>
-      </w:r>
-      <w:r>
-        <w:rPr>
-          <w:i/>
-          <w:iCs/>
-        </w:rPr>
-        <w:t xml:space="preserve"> </w:t>
-      </w:r>
-      <w:r>
-        <w:t>intuitivo, claro</w:t>
-      </w:r>
-      <w:r>
-        <w:t xml:space="preserve"> e com diversas funcionalidades</w:t>
-      </w:r>
-      <w:r>
-        <w:t>. Sendo</w:t>
-      </w:r>
-      <w:r>
-        <w:t xml:space="preserve"> um </w:t>
-      </w:r>
-      <w:r>
-        <w:rPr>
-          <w:i/>
-          <w:iCs/>
-        </w:rPr>
-        <w:t>framework</w:t>
-      </w:r>
-      <w:r>
-        <w:rPr>
-          <w:i/>
-          <w:iCs/>
-        </w:rPr>
-        <w:t xml:space="preserve"> </w:t>
-      </w:r>
-      <w:r>
-        <w:rPr>
-          <w:iCs/>
-        </w:rPr>
-        <w:t>PHP</w:t>
-      </w:r>
-      <w:r>
-        <w:rPr>
-          <w:i/>
-          <w:iCs/>
-        </w:rPr>
-        <w:t xml:space="preserve"> Model </w:t>
-      </w:r>
-      <w:proofErr w:type="spellStart"/>
-      <w:r>
-        <w:rPr>
-          <w:i/>
-          <w:iCs/>
-        </w:rPr>
-        <w:t>View</w:t>
-      </w:r>
-      <w:proofErr w:type="spellEnd"/>
-      <w:r>
-        <w:rPr>
-          <w:i/>
-          <w:iCs/>
-        </w:rPr>
-        <w:t xml:space="preserve"> </w:t>
-      </w:r>
-      <w:proofErr w:type="spellStart"/>
-      <w:r>
-        <w:rPr>
-          <w:i/>
-          <w:iCs/>
-        </w:rPr>
-        <w:t>Control</w:t>
-      </w:r>
-      <w:proofErr w:type="spellEnd"/>
-      <w:r>
-        <w:rPr>
-          <w:i/>
-          <w:iCs/>
-        </w:rPr>
-        <w:t xml:space="preserve"> (</w:t>
-      </w:r>
-      <w:r>
-        <w:t>MVC</w:t>
-      </w:r>
-      <w:r>
-        <w:rPr>
-          <w:i/>
-          <w:iCs/>
-        </w:rPr>
-        <w:t>)</w:t>
-      </w:r>
-      <w:r>
-        <w:rPr>
-          <w:i/>
-          <w:iCs/>
-        </w:rPr>
+        <w:t>Web</w:t>
+      </w:r>
+      <w:r>
+        <w:t xml:space="preserve"> como </w:t>
+      </w:r>
+      <w:r>
+        <w:t>roteamento</w:t>
+      </w:r>
+      <w:r>
+        <w:t>, criação de formulários</w:t>
+      </w:r>
+      <w:r>
         <w:t xml:space="preserve">, </w:t>
       </w:r>
       <w:r>
-        <w:t>sob a norma de Pro</w:t>
-      </w:r>
-      <w:r>
-        <w:t>gramação Orientada a Objetos (PO</w:t>
-      </w:r>
-      <w:r>
-        <w:t>O).</w:t>
-      </w:r>
-    </w:p>
-    <w:p>
-      <w:r>
-        <w:t xml:space="preserve">Os </w:t>
-      </w:r>
-      <w:r>
-        <w:rPr>
-          <w:i/>
-          <w:iCs/>
-        </w:rPr>
-        <w:t>frameworks</w:t>
-      </w:r>
-      <w:r>
-        <w:t xml:space="preserve"> </w:t>
-      </w:r>
-      <w:r>
-        <w:t xml:space="preserve">possuem diversos propósitos, como </w:t>
-      </w:r>
-      <w:r>
-        <w:t xml:space="preserve">diminuir ou </w:t>
-      </w:r>
-      <w:r>
-        <w:t>deixar</w:t>
-      </w:r>
-      <w:r>
-        <w:t xml:space="preserve"> de</w:t>
-      </w:r>
-      <w:r>
-        <w:t xml:space="preserve"> escrever um</w:t>
-      </w:r>
-      <w:r>
-        <w:t xml:space="preserve"> código-fonte por meio da reutilização de métodos</w:t>
-      </w:r>
-      <w:r>
-        <w:t>, classes e funções</w:t>
-      </w:r>
-      <w:r>
-        <w:t>,</w:t>
-      </w:r>
-      <w:r>
-        <w:t xml:space="preserve"> forçar a </w:t>
-      </w:r>
-      <w:r>
-        <w:t xml:space="preserve">utilização de um padrão de design de projetos, como </w:t>
-      </w:r>
-      <w:r>
-        <w:t xml:space="preserve">por exemplo </w:t>
-      </w:r>
-      <w:r>
-        <w:t xml:space="preserve">o </w:t>
-      </w:r>
-      <w:r>
-        <w:t>MVC</w:t>
-      </w:r>
-      <w:r>
-        <w:t xml:space="preserve">, que oferece diversos meios </w:t>
-      </w:r>
-      <w:r>
-        <w:t xml:space="preserve">de uso comum no meio de desenvolvimento </w:t>
-      </w:r>
-      <w:r>
-        <w:rPr>
-          <w:i/>
-          <w:iCs/>
-        </w:rPr>
-        <w:t>Web</w:t>
-      </w:r>
-      <w:r>
-        <w:t xml:space="preserve"> como </w:t>
-      </w:r>
-      <w:r>
-        <w:t>roteamento</w:t>
-      </w:r>
-      <w:r>
-        <w:t>, criação de formulários</w:t>
-      </w:r>
-      <w:r>
-        <w:t xml:space="preserve">, </w:t>
-      </w:r>
-      <w:r>
         <w:t>sessões</w:t>
       </w:r>
       <w:r>
@@ -12055,7 +11862,10 @@
         <w:t xml:space="preserve">fícios já feitos ou semiprontos, evitando assim, a necessidade de reescrever </w:t>
       </w:r>
       <w:r>
-        <w:t>tais funções em cada projeto</w:t>
+        <w:t xml:space="preserve">tais funções em cada </w:t>
+      </w:r>
+      <w:r>
+        <w:t>projeto (GABARDO, 2017)</w:t>
       </w:r>
       <w:r>
         <w:t>.</w:t>
@@ -12460,7 +12270,6 @@
           <w:noProof/>
           <w:lang w:eastAsia="pt-BR"/>
         </w:rPr>
-        <w:lastRenderedPageBreak/>
         <w:drawing>
           <wp:inline distT="0" distB="0" distL="0" distR="0" wp14:anchorId="5E1AC99C" wp14:editId="26859384">
             <wp:extent cx="5362575" cy="1390650"/>
@@ -12526,6 +12335,7 @@
         <w:rPr>
           <w:szCs w:val="24"/>
         </w:rPr>
+        <w:lastRenderedPageBreak/>
         <w:t xml:space="preserve">Para simplificar ainda mais, </w:t>
       </w:r>
       <w:r>
@@ -13018,9 +12828,6 @@
         <w:t xml:space="preserve"> sua funcionalidade para promover e facilitar a criação da aplicação em questão. Esses arquivos e pastas tem os seguintes papéis e funcionalidades no projeto apontadas por </w:t>
       </w:r>
       <w:r>
-        <w:rPr>
-          <w:highlight w:val="red"/>
-        </w:rPr>
         <w:t>Gabardo (2017):</w:t>
       </w:r>
     </w:p>
@@ -13601,64 +13408,84 @@
     </w:p>
     <w:p>
       <w:r>
-        <w:t xml:space="preserve">Segundo </w:t>
-      </w:r>
-      <w:r>
-        <w:rPr>
-          <w:highlight w:val="red"/>
-        </w:rPr>
-        <w:t>G</w:t>
-      </w:r>
-      <w:r>
-        <w:rPr>
-          <w:highlight w:val="red"/>
-        </w:rPr>
-        <w:t>abardo (</w:t>
-      </w:r>
-      <w:r>
-        <w:rPr>
-          <w:highlight w:val="red"/>
-        </w:rPr>
-        <w:t>2017)</w:t>
-      </w:r>
-      <w:r>
-        <w:t xml:space="preserve">, </w:t>
-      </w:r>
-      <w:r>
-        <w:t>o MVC é um padrão de design de projetos que realiza a separação do HTML da lógica e das regras de negócio.</w:t>
-      </w:r>
-      <w:r>
-        <w:t xml:space="preserve"> Para o manuseio correto do </w:t>
-      </w:r>
-      <w:r>
-        <w:rPr>
-          <w:i/>
-        </w:rPr>
-        <w:t>framework</w:t>
-      </w:r>
-      <w:r>
-        <w:t xml:space="preserve">, </w:t>
-      </w:r>
-      <w:r>
-        <w:rPr>
-          <w:highlight w:val="red"/>
-        </w:rPr>
-        <w:t>Gabardo (2017)</w:t>
-      </w:r>
-      <w:r>
-        <w:t xml:space="preserve"> afirma que </w:t>
-      </w:r>
-      <w:r>
-        <w:t xml:space="preserve">é necessário compreender como o MVC funciona, pois é a base de um projeto </w:t>
-      </w:r>
-      <w:proofErr w:type="spellStart"/>
-      <w:r>
-        <w:t>Laravel</w:t>
-      </w:r>
-      <w:proofErr w:type="spellEnd"/>
-      <w:r>
+        <w:t>O</w:t>
+      </w:r>
+      <w:r>
+        <w:t xml:space="preserve"> MVC é um padrão de </w:t>
+      </w:r>
+      <w:r>
+        <w:t>arquitetura</w:t>
+      </w:r>
+      <w:r>
+        <w:t xml:space="preserve"> </w:t>
+      </w:r>
+      <w:r>
+        <w:t xml:space="preserve">com foco em aplicações </w:t>
+      </w:r>
+      <w:r>
+        <w:rPr>
+          <w:i/>
+          <w:iCs/>
+        </w:rPr>
+        <w:t>web</w:t>
+      </w:r>
+      <w:r>
+        <w:rPr>
+          <w:i/>
+          <w:iCs/>
+        </w:rPr>
         <w:t>.</w:t>
       </w:r>
+      <w:r>
+        <w:t xml:space="preserve"> Sua dinâmica é simples, todas as requisições da aplicação são encaminhadas para a camada </w:t>
+      </w:r>
+      <w:proofErr w:type="spellStart"/>
+      <w:r>
+        <w:rPr>
+          <w:i/>
+          <w:iCs/>
+        </w:rPr>
+        <w:t>Controller</w:t>
+      </w:r>
+      <w:proofErr w:type="spellEnd"/>
+      <w:r>
+        <w:t xml:space="preserve">, que se comunica com a camada </w:t>
+      </w:r>
+      <w:r>
+        <w:rPr>
+          <w:i/>
+          <w:iCs/>
+        </w:rPr>
+        <w:t>Model</w:t>
+      </w:r>
+      <w:r>
+        <w:t xml:space="preserve"> para processar a requisição, finalizando o processo na camada </w:t>
+      </w:r>
+      <w:proofErr w:type="spellStart"/>
+      <w:r>
+        <w:rPr>
+          <w:i/>
+          <w:iCs/>
+        </w:rPr>
+        <w:t>View</w:t>
+      </w:r>
+      <w:proofErr w:type="spellEnd"/>
+      <w:r>
+        <w:rPr>
+          <w:i/>
+          <w:iCs/>
+        </w:rPr>
+        <w:t>,</w:t>
+      </w:r>
+      <w:r>
+        <w:t xml:space="preserve"> onde o resultado é exibido </w:t>
+      </w:r>
+      <w:r>
+        <w:t>(LUCIANO; ALVES, 2011)</w:t>
+      </w:r>
+      <w:r>
+        <w:t>.</w:t>
+      </w:r>
     </w:p>
     <w:p>
       <w:r>
@@ -13671,10 +13498,19 @@
         <w:t xml:space="preserve"> figura </w:t>
       </w:r>
       <w:r>
+        <w:t>1</w:t>
+      </w:r>
+      <w:r>
         <w:t>7</w:t>
       </w:r>
       <w:r>
-        <w:t xml:space="preserve"> representa uma ilustração do modelo MVC.</w:t>
+        <w:t xml:space="preserve"> representa uma ilustração</w:t>
+      </w:r>
+      <w:r>
+        <w:t xml:space="preserve"> do funcionamento</w:t>
+      </w:r>
+      <w:r>
+        <w:t xml:space="preserve"> do modelo MVC.</w:t>
       </w:r>
     </w:p>
     <w:p>
@@ -13979,10 +13815,16 @@
         <w:t xml:space="preserve"> apenas exibir um arquivo HTML estático. </w:t>
       </w:r>
       <w:r>
-        <w:rPr>
-          <w:highlight w:val="red"/>
-        </w:rPr>
-        <w:t>(GABARDO, 2017)</w:t>
+        <w:t>G</w:t>
+      </w:r>
+      <w:r>
+        <w:t>abardo</w:t>
+      </w:r>
+      <w:r>
+        <w:t xml:space="preserve"> (</w:t>
+      </w:r>
+      <w:r>
+        <w:t>2017)</w:t>
       </w:r>
       <w:r>
         <w:t xml:space="preserve"> aponta que o modelo MVC, possui</w:t>
@@ -14041,7 +13883,15 @@
           <w:i/>
           <w:iCs/>
         </w:rPr>
-        <w:t xml:space="preserve"> frameworks</w:t>
+        <w:t xml:space="preserve"> </w:t>
+      </w:r>
+      <w:r>
+        <w:rPr>
+          <w:i/>
+          <w:iCs/>
+        </w:rPr>
+        <w:lastRenderedPageBreak/>
+        <w:t>frameworks</w:t>
       </w:r>
       <w:r>
         <w:t xml:space="preserve"> realizam a liberação de acesso direto aos métodos dos </w:t>
@@ -14072,7 +13922,6 @@
           <w:i/>
           <w:iCs/>
         </w:rPr>
-        <w:lastRenderedPageBreak/>
         <w:t>Model</w:t>
       </w:r>
       <w:r>
@@ -15229,7 +15078,10 @@
     </w:p>
     <w:p>
       <w:r>
-        <w:t xml:space="preserve">Utilizando o </w:t>
+        <w:t>Como Luciano e Alves (2011) afirmam,</w:t>
+      </w:r>
+      <w:r>
+        <w:t xml:space="preserve"> o </w:t>
       </w:r>
       <w:proofErr w:type="spellStart"/>
       <w:r>
@@ -15241,7 +15093,32 @@
       </w:r>
       <w:proofErr w:type="spellEnd"/>
       <w:r>
-        <w:t>, os campos do formulário da figura 19 são atribuídos à variáveis, após isso, o trecho de código “</w:t>
+        <w:t xml:space="preserve"> acessa a camada </w:t>
+      </w:r>
+      <w:r>
+        <w:rPr>
+          <w:i/>
+          <w:iCs/>
+        </w:rPr>
+        <w:t xml:space="preserve">Model, </w:t>
+      </w:r>
+      <w:r>
+        <w:t>após isso atribui</w:t>
+      </w:r>
+      <w:r>
+        <w:t xml:space="preserve"> os campos do formulário da figura 19 à variáveis,</w:t>
+      </w:r>
+      <w:r>
+        <w:t xml:space="preserve"> onde</w:t>
+      </w:r>
+      <w:r>
+        <w:t xml:space="preserve"> o </w:t>
+      </w:r>
+      <w:r>
+        <w:t>atributo</w:t>
+      </w:r>
+      <w:r>
+        <w:t xml:space="preserve"> “</w:t>
       </w:r>
       <w:proofErr w:type="gramStart"/>
       <w:r>
@@ -15316,7 +15193,6 @@
         <w:pStyle w:val="TituloFiguras"/>
       </w:pPr>
       <w:r>
-        <w:lastRenderedPageBreak/>
         <w:t xml:space="preserve">Figura </w:t>
       </w:r>
       <w:fldSimple w:instr=" SEQ Figura \* ARABIC ">
@@ -15429,7 +15305,14 @@
           <w:i/>
           <w:iCs/>
         </w:rPr>
-        <w:t>controller</w:t>
+        <w:t>C</w:t>
+      </w:r>
+      <w:r>
+        <w:rPr>
+          <w:i/>
+          <w:iCs/>
+        </w:rPr>
+        <w:t>ontroller</w:t>
       </w:r>
       <w:proofErr w:type="spellEnd"/>
       <w:r>
@@ -15441,7 +15324,14 @@
           <w:i/>
           <w:iCs/>
         </w:rPr>
-        <w:t>view</w:t>
+        <w:t>V</w:t>
+      </w:r>
+      <w:r>
+        <w:rPr>
+          <w:i/>
+          <w:iCs/>
+        </w:rPr>
+        <w:t>iew</w:t>
       </w:r>
       <w:proofErr w:type="spellEnd"/>
       <w:r>
@@ -15578,7 +15468,14 @@
           <w:i/>
           <w:iCs/>
         </w:rPr>
-        <w:t>migration</w:t>
+        <w:t>M</w:t>
+      </w:r>
+      <w:r>
+        <w:rPr>
+          <w:i/>
+          <w:iCs/>
+        </w:rPr>
+        <w:t>igration</w:t>
       </w:r>
       <w:proofErr w:type="spellEnd"/>
       <w:r>
@@ -15600,11 +15497,24 @@
           <w:i/>
           <w:iCs/>
         </w:rPr>
-        <w:t>migration</w:t>
-      </w:r>
-      <w:proofErr w:type="spellEnd"/>
-      <w:r>
-        <w:t xml:space="preserve">, ela já se torna capaz de realizar a interação entre o lado cliente e lado servidor. </w:t>
+        <w:t>M</w:t>
+      </w:r>
+      <w:r>
+        <w:rPr>
+          <w:i/>
+          <w:iCs/>
+        </w:rPr>
+        <w:t>igration</w:t>
+      </w:r>
+      <w:proofErr w:type="spellEnd"/>
+      <w:r>
+        <w:t>, ela</w:t>
+      </w:r>
+    </w:p>
+    <w:p>
+      <w:r>
+        <w:lastRenderedPageBreak/>
+        <w:t xml:space="preserve">se torna capaz de realizar a interação entre o lado cliente e lado servidor. </w:t>
       </w:r>
     </w:p>
     <w:p>
@@ -15612,7 +15522,6 @@
         <w:pStyle w:val="TituloFiguras"/>
       </w:pPr>
       <w:r>
-        <w:lastRenderedPageBreak/>
         <w:t xml:space="preserve">Figura </w:t>
       </w:r>
       <w:fldSimple w:instr=" SEQ Figura \* ARABIC ">
@@ -17990,7 +17899,7 @@
           <w:sz w:val="20"/>
           <w:szCs w:val="20"/>
         </w:rPr>
-        <w:t xml:space="preserve">FLATSCHART, Fábio. </w:t>
+        <w:t>FERREIRA, Brenda Sotero. </w:t>
       </w:r>
       <w:r>
         <w:rPr>
@@ -17999,30 +17908,14 @@
           <w:sz w:val="20"/>
           <w:szCs w:val="20"/>
         </w:rPr>
-        <w:t>HTML 5-Embarque Imediato</w:t>
-      </w:r>
-      <w:r>
-        <w:rPr>
-          <w:sz w:val="20"/>
-          <w:szCs w:val="20"/>
-        </w:rPr>
-        <w:t xml:space="preserve">. </w:t>
-      </w:r>
-      <w:proofErr w:type="spellStart"/>
-      <w:r>
-        <w:rPr>
-          <w:sz w:val="20"/>
-          <w:szCs w:val="20"/>
-        </w:rPr>
-        <w:t>Brasport</w:t>
-      </w:r>
-      <w:proofErr w:type="spellEnd"/>
-      <w:r>
-        <w:rPr>
-          <w:sz w:val="20"/>
-          <w:szCs w:val="20"/>
-        </w:rPr>
-        <w:t>, 2011.</w:t>
+        <w:t>FRAMEWORK LARAVEL</w:t>
+      </w:r>
+      <w:r>
+        <w:rPr>
+          <w:sz w:val="20"/>
+          <w:szCs w:val="20"/>
+        </w:rPr>
+        <w:t>: UM ESTUDO DE CASO FULL STACK DEVELOPMENT. 2021. 55 f. Trabalho de conclusão de curso (Ciência da Computação) - UNIVERSIDADE FEDERAL DE OURO PRETO, Minas Gerais, 2021.</w:t>
       </w:r>
     </w:p>
     <w:p>
@@ -18038,9 +17931,8 @@
           <w:sz w:val="20"/>
           <w:szCs w:val="20"/>
         </w:rPr>
-        <w:t xml:space="preserve">GABARDO, Ademir C. </w:t>
-      </w:r>
-      <w:proofErr w:type="spellStart"/>
+        <w:t xml:space="preserve">FLATSCHART, Fábio. </w:t>
+      </w:r>
       <w:r>
         <w:rPr>
           <w:b/>
@@ -18048,9 +17940,48 @@
           <w:sz w:val="20"/>
           <w:szCs w:val="20"/>
         </w:rPr>
-        <w:t>Laravel</w:t>
-      </w:r>
-      <w:proofErr w:type="spellEnd"/>
+        <w:t>HTML 5-Embarque Imediato</w:t>
+      </w:r>
+      <w:r>
+        <w:rPr>
+          <w:sz w:val="20"/>
+          <w:szCs w:val="20"/>
+        </w:rPr>
+        <w:t xml:space="preserve">. </w:t>
+      </w:r>
+      <w:proofErr w:type="spellStart"/>
+      <w:r>
+        <w:rPr>
+          <w:sz w:val="20"/>
+          <w:szCs w:val="20"/>
+        </w:rPr>
+        <w:t>Brasport</w:t>
+      </w:r>
+      <w:proofErr w:type="spellEnd"/>
+      <w:r>
+        <w:rPr>
+          <w:sz w:val="20"/>
+          <w:szCs w:val="20"/>
+        </w:rPr>
+        <w:t>, 2011.</w:t>
+      </w:r>
+    </w:p>
+    <w:p>
+      <w:pPr>
+        <w:spacing w:line="240" w:lineRule="auto"/>
+        <w:rPr>
+          <w:sz w:val="20"/>
+          <w:szCs w:val="20"/>
+        </w:rPr>
+      </w:pPr>
+      <w:r>
+        <w:rPr>
+          <w:sz w:val="20"/>
+          <w:szCs w:val="20"/>
+        </w:rPr>
+        <w:t xml:space="preserve">GABARDO, Ademir C. </w:t>
+      </w:r>
+      <w:proofErr w:type="spellStart"/>
       <w:r>
         <w:rPr>
           <w:b/>
@@ -18058,63 +17989,9 @@
           <w:sz w:val="20"/>
           <w:szCs w:val="20"/>
         </w:rPr>
-        <w:t xml:space="preserve"> para ninjas</w:t>
-      </w:r>
-      <w:r>
-        <w:rPr>
-          <w:sz w:val="20"/>
-          <w:szCs w:val="20"/>
-        </w:rPr>
-        <w:t xml:space="preserve">. </w:t>
-      </w:r>
-      <w:proofErr w:type="spellStart"/>
-      <w:r>
-        <w:rPr>
-          <w:sz w:val="20"/>
-          <w:szCs w:val="20"/>
-        </w:rPr>
-        <w:t>Novatec</w:t>
-      </w:r>
-      <w:proofErr w:type="spellEnd"/>
-      <w:r>
-        <w:rPr>
-          <w:sz w:val="20"/>
-          <w:szCs w:val="20"/>
-        </w:rPr>
-        <w:t xml:space="preserve"> Editora, 2017.</w:t>
-      </w:r>
-    </w:p>
-    <w:p>
-      <w:pPr>
-        <w:spacing w:line="240" w:lineRule="auto"/>
-        <w:rPr>
-          <w:sz w:val="20"/>
-          <w:szCs w:val="20"/>
-        </w:rPr>
-      </w:pPr>
-      <w:r>
-        <w:rPr>
-          <w:sz w:val="20"/>
-          <w:szCs w:val="20"/>
-        </w:rPr>
-        <w:t xml:space="preserve">GRILLO, Filipe Del Nero; FORTES, Renata </w:t>
-      </w:r>
-      <w:proofErr w:type="spellStart"/>
-      <w:r>
-        <w:rPr>
-          <w:sz w:val="20"/>
-          <w:szCs w:val="20"/>
-        </w:rPr>
-        <w:t>Pontin</w:t>
-      </w:r>
-      <w:proofErr w:type="spellEnd"/>
-      <w:r>
-        <w:rPr>
-          <w:sz w:val="20"/>
-          <w:szCs w:val="20"/>
-        </w:rPr>
-        <w:t xml:space="preserve"> de Mattos. </w:t>
-      </w:r>
+        <w:t>Laravel</w:t>
+      </w:r>
+      <w:proofErr w:type="spellEnd"/>
       <w:r>
         <w:rPr>
           <w:b/>
@@ -18122,9 +17999,63 @@
           <w:sz w:val="20"/>
           <w:szCs w:val="20"/>
         </w:rPr>
-        <w:t xml:space="preserve">Aprendendo </w:t>
-      </w:r>
-      <w:proofErr w:type="spellStart"/>
+        <w:t xml:space="preserve"> para ninjas</w:t>
+      </w:r>
+      <w:r>
+        <w:rPr>
+          <w:sz w:val="20"/>
+          <w:szCs w:val="20"/>
+        </w:rPr>
+        <w:t xml:space="preserve">. </w:t>
+      </w:r>
+      <w:proofErr w:type="spellStart"/>
+      <w:r>
+        <w:rPr>
+          <w:sz w:val="20"/>
+          <w:szCs w:val="20"/>
+        </w:rPr>
+        <w:t>Novatec</w:t>
+      </w:r>
+      <w:proofErr w:type="spellEnd"/>
+      <w:r>
+        <w:rPr>
+          <w:sz w:val="20"/>
+          <w:szCs w:val="20"/>
+        </w:rPr>
+        <w:t xml:space="preserve"> Editora, 2017.</w:t>
+      </w:r>
+    </w:p>
+    <w:p>
+      <w:pPr>
+        <w:spacing w:line="240" w:lineRule="auto"/>
+        <w:rPr>
+          <w:sz w:val="20"/>
+          <w:szCs w:val="20"/>
+        </w:rPr>
+      </w:pPr>
+      <w:r>
+        <w:rPr>
+          <w:sz w:val="20"/>
+          <w:szCs w:val="20"/>
+        </w:rPr>
+        <w:t xml:space="preserve">GRILLO, Filipe Del Nero; FORTES, Renata </w:t>
+      </w:r>
+      <w:proofErr w:type="spellStart"/>
+      <w:r>
+        <w:rPr>
+          <w:sz w:val="20"/>
+          <w:szCs w:val="20"/>
+        </w:rPr>
+        <w:t>Pontin</w:t>
+      </w:r>
+      <w:proofErr w:type="spellEnd"/>
+      <w:r>
+        <w:rPr>
+          <w:sz w:val="20"/>
+          <w:szCs w:val="20"/>
+        </w:rPr>
+        <w:t xml:space="preserve"> de Mattos. </w:t>
+      </w:r>
       <w:r>
         <w:rPr>
           <w:b/>
@@ -18132,32 +18063,9 @@
           <w:sz w:val="20"/>
           <w:szCs w:val="20"/>
         </w:rPr>
-        <w:t>JavaScript</w:t>
-      </w:r>
-      <w:proofErr w:type="spellEnd"/>
-      <w:r>
-        <w:rPr>
-          <w:sz w:val="20"/>
-          <w:szCs w:val="20"/>
-        </w:rPr>
-        <w:t>. São Carlos: USP, 2008.</w:t>
-      </w:r>
-    </w:p>
-    <w:p>
-      <w:pPr>
-        <w:spacing w:line="240" w:lineRule="auto"/>
-        <w:rPr>
-          <w:sz w:val="20"/>
-          <w:szCs w:val="20"/>
-        </w:rPr>
-      </w:pPr>
-      <w:r>
-        <w:rPr>
-          <w:sz w:val="20"/>
-          <w:szCs w:val="20"/>
-        </w:rPr>
-        <w:t>HUDDLESTON, James. </w:t>
-      </w:r>
+        <w:t xml:space="preserve">Aprendendo </w:t>
+      </w:r>
+      <w:proofErr w:type="spellStart"/>
       <w:r>
         <w:rPr>
           <w:b/>
@@ -18165,14 +18073,15 @@
           <w:sz w:val="20"/>
           <w:szCs w:val="20"/>
         </w:rPr>
-        <w:t>Iniciando em Banco de Dados com VB 2005</w:t>
-      </w:r>
-      <w:r>
-        <w:rPr>
-          <w:sz w:val="20"/>
-          <w:szCs w:val="20"/>
-        </w:rPr>
-        <w:t>: De Novatos a Profissionais. 1ª. ed. Rio De Janeiro: Ciência Moderna, 2008. 536 p.</w:t>
+        <w:t>JavaScript</w:t>
+      </w:r>
+      <w:proofErr w:type="spellEnd"/>
+      <w:r>
+        <w:rPr>
+          <w:sz w:val="20"/>
+          <w:szCs w:val="20"/>
+        </w:rPr>
+        <w:t>. São Carlos: USP, 2008.</w:t>
       </w:r>
     </w:p>
     <w:p>
@@ -18188,7 +18097,7 @@
           <w:sz w:val="20"/>
           <w:szCs w:val="20"/>
         </w:rPr>
-        <w:t>JOBSTRAIBIZER, Flávia. </w:t>
+        <w:t>HUDDLESTON, James. </w:t>
       </w:r>
       <w:r>
         <w:rPr>
@@ -18197,14 +18106,14 @@
           <w:sz w:val="20"/>
           <w:szCs w:val="20"/>
         </w:rPr>
-        <w:t>Criação de sites com o CSS</w:t>
-      </w:r>
-      <w:r>
-        <w:rPr>
-          <w:sz w:val="20"/>
-          <w:szCs w:val="20"/>
-        </w:rPr>
-        <w:t>. Universo dos Livros Editora, 2009.</w:t>
+        <w:t>Iniciando em Banco de Dados com VB 2005</w:t>
+      </w:r>
+      <w:r>
+        <w:rPr>
+          <w:sz w:val="20"/>
+          <w:szCs w:val="20"/>
+        </w:rPr>
+        <w:t>: De Novatos a Profissionais. 1ª. ed. Rio De Janeiro: Ciência Moderna, 2008. 536 p.</w:t>
       </w:r>
     </w:p>
     <w:p>
@@ -18220,25 +18129,8 @@
           <w:sz w:val="20"/>
           <w:szCs w:val="20"/>
         </w:rPr>
-        <w:t xml:space="preserve">JR LEWIS, Joseph R.; MOSCOVITZ, </w:t>
-      </w:r>
-      <w:proofErr w:type="spellStart"/>
-      <w:r>
-        <w:rPr>
-          <w:sz w:val="20"/>
-          <w:szCs w:val="20"/>
-        </w:rPr>
-        <w:t>Meitar</w:t>
-      </w:r>
-      <w:proofErr w:type="spellEnd"/>
-      <w:r>
-        <w:rPr>
-          <w:sz w:val="20"/>
-          <w:szCs w:val="20"/>
-        </w:rPr>
-        <w:t xml:space="preserve">. </w:t>
-      </w:r>
-      <w:proofErr w:type="spellStart"/>
+        <w:t>JOBSTRAIBIZER, Flávia. </w:t>
+      </w:r>
       <w:r>
         <w:rPr>
           <w:b/>
@@ -18246,9 +18138,48 @@
           <w:sz w:val="20"/>
           <w:szCs w:val="20"/>
         </w:rPr>
-        <w:t>Css</w:t>
-      </w:r>
-      <w:proofErr w:type="spellEnd"/>
+        <w:t>Criação de sites com o CSS</w:t>
+      </w:r>
+      <w:r>
+        <w:rPr>
+          <w:sz w:val="20"/>
+          <w:szCs w:val="20"/>
+        </w:rPr>
+        <w:t>. Universo dos Livros Editora, 2009.</w:t>
+      </w:r>
+    </w:p>
+    <w:p>
+      <w:pPr>
+        <w:spacing w:line="240" w:lineRule="auto"/>
+        <w:rPr>
+          <w:sz w:val="20"/>
+          <w:szCs w:val="20"/>
+        </w:rPr>
+      </w:pPr>
+      <w:r>
+        <w:rPr>
+          <w:sz w:val="20"/>
+          <w:szCs w:val="20"/>
+        </w:rPr>
+        <w:t xml:space="preserve">JR LEWIS, Joseph R.; MOSCOVITZ, </w:t>
+      </w:r>
+      <w:proofErr w:type="spellStart"/>
+      <w:r>
+        <w:rPr>
+          <w:sz w:val="20"/>
+          <w:szCs w:val="20"/>
+        </w:rPr>
+        <w:t>Meitar</w:t>
+      </w:r>
+      <w:proofErr w:type="spellEnd"/>
+      <w:r>
+        <w:rPr>
+          <w:sz w:val="20"/>
+          <w:szCs w:val="20"/>
+        </w:rPr>
+        <w:t xml:space="preserve">. </w:t>
+      </w:r>
+      <w:proofErr w:type="spellStart"/>
       <w:r>
         <w:rPr>
           <w:b/>
@@ -18256,56 +18187,40 @@
           <w:sz w:val="20"/>
           <w:szCs w:val="20"/>
         </w:rPr>
-        <w:t xml:space="preserve"> avançado</w:t>
-      </w:r>
-      <w:r>
-        <w:rPr>
-          <w:sz w:val="20"/>
-          <w:szCs w:val="20"/>
-        </w:rPr>
-        <w:t>. Tradução de Edgard B, p. 16, 2010</w:t>
-      </w:r>
-    </w:p>
-    <w:p>
-      <w:pPr>
-        <w:rPr>
-          <w:sz w:val="20"/>
-          <w:szCs w:val="20"/>
-        </w:rPr>
-      </w:pPr>
-      <w:r>
-        <w:rPr>
-          <w:sz w:val="20"/>
-          <w:szCs w:val="20"/>
-        </w:rPr>
-        <w:t>LARMAN, Craig. Utilizando UML e padrões. Bookman Editora, 2000.</w:t>
-      </w:r>
-    </w:p>
-    <w:p>
-      <w:pPr>
-        <w:rPr>
-          <w:sz w:val="20"/>
-          <w:szCs w:val="20"/>
-          <w:lang w:val="en-US"/>
-        </w:rPr>
-      </w:pPr>
-      <w:r>
-        <w:rPr>
-          <w:sz w:val="20"/>
-          <w:szCs w:val="20"/>
-          <w:lang w:val="en-US"/>
-        </w:rPr>
-        <w:t xml:space="preserve">MCCOOL, Shawn. </w:t>
-      </w:r>
+        <w:t>Css</w:t>
+      </w:r>
+      <w:proofErr w:type="spellEnd"/>
       <w:r>
         <w:rPr>
           <w:b/>
           <w:bCs/>
           <w:sz w:val="20"/>
           <w:szCs w:val="20"/>
+        </w:rPr>
+        <w:t xml:space="preserve"> avançado</w:t>
+      </w:r>
+      <w:r>
+        <w:rPr>
+          <w:sz w:val="20"/>
+          <w:szCs w:val="20"/>
+        </w:rPr>
+        <w:t>. Tradução de Edgard B, p. 16, 2010</w:t>
+      </w:r>
+    </w:p>
+    <w:p>
+      <w:pPr>
+        <w:rPr>
+          <w:sz w:val="20"/>
+          <w:szCs w:val="20"/>
           <w:lang w:val="en-US"/>
         </w:rPr>
-        <w:t>Laravel starter</w:t>
+      </w:pPr>
+      <w:r>
+        <w:rPr>
+          <w:sz w:val="20"/>
+          <w:szCs w:val="20"/>
+        </w:rPr>
+        <w:t xml:space="preserve">LARMAN, Craig. Utilizando UML e padrões. </w:t>
       </w:r>
       <w:r>
         <w:rPr>
@@ -18313,7 +18228,7 @@
           <w:szCs w:val="20"/>
           <w:lang w:val="en-US"/>
         </w:rPr>
-        <w:t xml:space="preserve">. </w:t>
+        <w:t xml:space="preserve">Bookman </w:t>
       </w:r>
       <w:proofErr w:type="spellStart"/>
       <w:r>
@@ -18322,7 +18237,7 @@
           <w:szCs w:val="20"/>
           <w:lang w:val="en-US"/>
         </w:rPr>
-        <w:t>Packt</w:t>
+        <w:t>Editora</w:t>
       </w:r>
       <w:proofErr w:type="spellEnd"/>
       <w:r>
@@ -18331,22 +18246,23 @@
           <w:szCs w:val="20"/>
           <w:lang w:val="en-US"/>
         </w:rPr>
-        <w:t xml:space="preserve"> Publishing, 2012.</w:t>
-      </w:r>
-    </w:p>
-    <w:p>
-      <w:pPr>
-        <w:rPr>
-          <w:sz w:val="20"/>
-          <w:szCs w:val="20"/>
-        </w:rPr>
-      </w:pPr>
-      <w:r>
-        <w:rPr>
-          <w:sz w:val="20"/>
-          <w:szCs w:val="20"/>
-        </w:rPr>
-        <w:t xml:space="preserve">MENDES, Douglas Rocha. </w:t>
+        <w:t>, 2000.</w:t>
+      </w:r>
+    </w:p>
+    <w:p>
+      <w:pPr>
+        <w:rPr>
+          <w:sz w:val="20"/>
+          <w:szCs w:val="20"/>
+          <w:lang w:val="en-US"/>
+        </w:rPr>
+      </w:pPr>
+      <w:r>
+        <w:rPr>
+          <w:sz w:val="20"/>
+          <w:szCs w:val="20"/>
+        </w:rPr>
+        <w:t>LUCIANO, JOSUÉ; ALVES, WALLISON JOEL BARBERÁ. </w:t>
       </w:r>
       <w:r>
         <w:rPr>
@@ -18355,45 +18271,47 @@
           <w:sz w:val="20"/>
           <w:szCs w:val="20"/>
         </w:rPr>
-        <w:t>Programação Java com ênfase em Orientação a Objetos.</w:t>
-      </w:r>
-      <w:r>
-        <w:rPr>
-          <w:sz w:val="20"/>
-          <w:szCs w:val="20"/>
-        </w:rPr>
-        <w:t xml:space="preserve"> </w:t>
-      </w:r>
-      <w:proofErr w:type="spellStart"/>
-      <w:r>
-        <w:rPr>
-          <w:sz w:val="20"/>
-          <w:szCs w:val="20"/>
-        </w:rPr>
-        <w:t>Novatec</w:t>
-      </w:r>
-      <w:proofErr w:type="spellEnd"/>
-      <w:r>
-        <w:rPr>
-          <w:sz w:val="20"/>
-          <w:szCs w:val="20"/>
-        </w:rPr>
-        <w:t xml:space="preserve"> Editora, 2009.</w:t>
-      </w:r>
-    </w:p>
-    <w:p>
-      <w:pPr>
-        <w:rPr>
-          <w:sz w:val="20"/>
-          <w:szCs w:val="20"/>
-        </w:rPr>
-      </w:pPr>
-      <w:r>
-        <w:rPr>
-          <w:sz w:val="20"/>
-          <w:szCs w:val="20"/>
-        </w:rPr>
-        <w:t>NIEDERAUER, Juliano. </w:t>
+        <w:t>PADRÃO DE ARQUITETURA MVC</w:t>
+      </w:r>
+      <w:r>
+        <w:rPr>
+          <w:sz w:val="20"/>
+          <w:szCs w:val="20"/>
+        </w:rPr>
+        <w:t>: MODEL-VIEWCONTROLLER. 3ª. ed. São Paulo: [</w:t>
+      </w:r>
+      <w:r>
+        <w:rPr>
+          <w:i/>
+          <w:iCs/>
+          <w:sz w:val="20"/>
+          <w:szCs w:val="20"/>
+        </w:rPr>
+        <w:t>s. n.</w:t>
+      </w:r>
+      <w:r>
+        <w:rPr>
+          <w:sz w:val="20"/>
+          <w:szCs w:val="20"/>
+        </w:rPr>
+        <w:t>], 2011. v. 01.</w:t>
+      </w:r>
+    </w:p>
+    <w:p>
+      <w:pPr>
+        <w:rPr>
+          <w:sz w:val="20"/>
+          <w:szCs w:val="20"/>
+          <w:lang w:val="en-US"/>
+        </w:rPr>
+      </w:pPr>
+      <w:r>
+        <w:rPr>
+          <w:sz w:val="20"/>
+          <w:szCs w:val="20"/>
+          <w:lang w:val="en-US"/>
+        </w:rPr>
+        <w:t xml:space="preserve">MCCOOL, Shawn. </w:t>
       </w:r>
       <w:r>
         <w:rPr>
@@ -18401,13 +18319,15 @@
           <w:bCs/>
           <w:sz w:val="20"/>
           <w:szCs w:val="20"/>
-        </w:rPr>
-        <w:t>Web Interativa com Ajax e PHP-1ª Edição</w:t>
-      </w:r>
-      <w:r>
-        <w:rPr>
-          <w:sz w:val="20"/>
-          <w:szCs w:val="20"/>
+          <w:lang w:val="en-US"/>
+        </w:rPr>
+        <w:t>Laravel starter</w:t>
+      </w:r>
+      <w:r>
+        <w:rPr>
+          <w:sz w:val="20"/>
+          <w:szCs w:val="20"/>
+          <w:lang w:val="en-US"/>
         </w:rPr>
         <w:t xml:space="preserve">. </w:t>
       </w:r>
@@ -18416,47 +18336,34 @@
         <w:rPr>
           <w:sz w:val="20"/>
           <w:szCs w:val="20"/>
-        </w:rPr>
-        <w:t>Novatec</w:t>
-      </w:r>
-      <w:proofErr w:type="spellEnd"/>
-      <w:r>
-        <w:rPr>
-          <w:sz w:val="20"/>
-          <w:szCs w:val="20"/>
-        </w:rPr>
-        <w:t xml:space="preserve"> Editora, 2007.</w:t>
-      </w:r>
-    </w:p>
-    <w:p>
-      <w:pPr>
-        <w:rPr>
-          <w:sz w:val="20"/>
-          <w:szCs w:val="20"/>
-        </w:rPr>
-      </w:pPr>
-      <w:r>
-        <w:rPr>
-          <w:sz w:val="20"/>
-          <w:szCs w:val="20"/>
-        </w:rPr>
-        <w:t xml:space="preserve">PEDROSO, </w:t>
-      </w:r>
-      <w:proofErr w:type="spellStart"/>
-      <w:r>
-        <w:rPr>
-          <w:sz w:val="20"/>
-          <w:szCs w:val="20"/>
-        </w:rPr>
-        <w:t>Robertha</w:t>
-      </w:r>
-      <w:proofErr w:type="spellEnd"/>
-      <w:r>
-        <w:rPr>
-          <w:sz w:val="20"/>
-          <w:szCs w:val="20"/>
-        </w:rPr>
-        <w:t xml:space="preserve"> Pereira. </w:t>
+          <w:lang w:val="en-US"/>
+        </w:rPr>
+        <w:t>Packt</w:t>
+      </w:r>
+      <w:proofErr w:type="spellEnd"/>
+      <w:r>
+        <w:rPr>
+          <w:sz w:val="20"/>
+          <w:szCs w:val="20"/>
+          <w:lang w:val="en-US"/>
+        </w:rPr>
+        <w:t xml:space="preserve"> Publishing, 2012.</w:t>
+      </w:r>
+    </w:p>
+    <w:p>
+      <w:pPr>
+        <w:rPr>
+          <w:sz w:val="20"/>
+          <w:szCs w:val="20"/>
+        </w:rPr>
+      </w:pPr>
+      <w:r>
+        <w:rPr>
+          <w:sz w:val="20"/>
+          <w:szCs w:val="20"/>
+          <w:lang w:val="en-US"/>
+        </w:rPr>
+        <w:t xml:space="preserve">MENDES, Douglas Rocha. </w:t>
       </w:r>
       <w:r>
         <w:rPr>
@@ -18465,94 +18372,45 @@
           <w:sz w:val="20"/>
           <w:szCs w:val="20"/>
         </w:rPr>
-        <w:t>APOSTILA DE HTML</w:t>
-      </w:r>
-      <w:r>
-        <w:rPr>
-          <w:sz w:val="20"/>
-          <w:szCs w:val="20"/>
-        </w:rPr>
-        <w:t>. Rio De Janeiro: [</w:t>
-      </w:r>
-      <w:r>
-        <w:rPr>
-          <w:i/>
-          <w:iCs/>
-          <w:sz w:val="20"/>
-          <w:szCs w:val="20"/>
-        </w:rPr>
-        <w:t>s. n.</w:t>
-      </w:r>
-      <w:r>
-        <w:rPr>
-          <w:sz w:val="20"/>
-          <w:szCs w:val="20"/>
-        </w:rPr>
-        <w:t>], 2007. 101 p.</w:t>
-      </w:r>
-    </w:p>
-    <w:p>
-      <w:pPr>
-        <w:spacing w:line="240" w:lineRule="auto"/>
-        <w:rPr>
-          <w:sz w:val="20"/>
-          <w:szCs w:val="20"/>
-        </w:rPr>
-      </w:pPr>
-      <w:r>
-        <w:rPr>
-          <w:sz w:val="20"/>
-          <w:szCs w:val="20"/>
-        </w:rPr>
-        <w:t xml:space="preserve">TECHIO, Gabriel </w:t>
-      </w:r>
-      <w:proofErr w:type="spellStart"/>
-      <w:r>
-        <w:rPr>
-          <w:sz w:val="20"/>
-          <w:szCs w:val="20"/>
-        </w:rPr>
-        <w:t>Bressan</w:t>
-      </w:r>
-      <w:proofErr w:type="spellEnd"/>
-      <w:r>
-        <w:rPr>
-          <w:sz w:val="20"/>
-          <w:szCs w:val="20"/>
-        </w:rPr>
-        <w:t xml:space="preserve">; CHICON, </w:t>
-      </w:r>
-      <w:proofErr w:type="spellStart"/>
-      <w:r>
-        <w:rPr>
-          <w:sz w:val="20"/>
-          <w:szCs w:val="20"/>
-        </w:rPr>
-        <w:t>Patricia</w:t>
-      </w:r>
-      <w:proofErr w:type="spellEnd"/>
-      <w:r>
-        <w:rPr>
-          <w:sz w:val="20"/>
-          <w:szCs w:val="20"/>
-        </w:rPr>
-        <w:t xml:space="preserve"> Mariotto </w:t>
-      </w:r>
-      <w:proofErr w:type="spellStart"/>
-      <w:r>
-        <w:rPr>
-          <w:sz w:val="20"/>
-          <w:szCs w:val="20"/>
-        </w:rPr>
-        <w:t>Mozzaquatro</w:t>
-      </w:r>
-      <w:proofErr w:type="spellEnd"/>
-      <w:r>
-        <w:rPr>
-          <w:sz w:val="20"/>
-          <w:szCs w:val="20"/>
-        </w:rPr>
-        <w:t xml:space="preserve">. </w:t>
+        <w:t>Programação Java com ênfase em Orientação a Objetos.</w:t>
+      </w:r>
+      <w:r>
+        <w:rPr>
+          <w:sz w:val="20"/>
+          <w:szCs w:val="20"/>
+        </w:rPr>
+        <w:t xml:space="preserve"> </w:t>
+      </w:r>
+      <w:proofErr w:type="spellStart"/>
+      <w:r>
+        <w:rPr>
+          <w:sz w:val="20"/>
+          <w:szCs w:val="20"/>
+        </w:rPr>
+        <w:t>Novatec</w:t>
+      </w:r>
+      <w:proofErr w:type="spellEnd"/>
+      <w:r>
+        <w:rPr>
+          <w:sz w:val="20"/>
+          <w:szCs w:val="20"/>
+        </w:rPr>
+        <w:t xml:space="preserve"> Editora, 2009.</w:t>
+      </w:r>
+    </w:p>
+    <w:p>
+      <w:pPr>
+        <w:rPr>
+          <w:sz w:val="20"/>
+          <w:szCs w:val="20"/>
+        </w:rPr>
+      </w:pPr>
+      <w:r>
+        <w:rPr>
+          <w:sz w:val="20"/>
+          <w:szCs w:val="20"/>
+        </w:rPr>
+        <w:t>NIEDERAUER, Juliano. </w:t>
       </w:r>
       <w:r>
         <w:rPr>
@@ -18561,9 +18419,62 @@
           <w:sz w:val="20"/>
           <w:szCs w:val="20"/>
         </w:rPr>
-        <w:t xml:space="preserve">Implementação dos frameworks </w:t>
-      </w:r>
-      <w:proofErr w:type="spellStart"/>
+        <w:t>Web Interativa com Ajax e PHP-1ª Edição</w:t>
+      </w:r>
+      <w:r>
+        <w:rPr>
+          <w:sz w:val="20"/>
+          <w:szCs w:val="20"/>
+        </w:rPr>
+        <w:t xml:space="preserve">. </w:t>
+      </w:r>
+      <w:proofErr w:type="spellStart"/>
+      <w:r>
+        <w:rPr>
+          <w:sz w:val="20"/>
+          <w:szCs w:val="20"/>
+        </w:rPr>
+        <w:t>Novatec</w:t>
+      </w:r>
+      <w:proofErr w:type="spellEnd"/>
+      <w:r>
+        <w:rPr>
+          <w:sz w:val="20"/>
+          <w:szCs w:val="20"/>
+        </w:rPr>
+        <w:t xml:space="preserve"> Editora, 2007.</w:t>
+      </w:r>
+    </w:p>
+    <w:p>
+      <w:pPr>
+        <w:rPr>
+          <w:sz w:val="20"/>
+          <w:szCs w:val="20"/>
+        </w:rPr>
+      </w:pPr>
+      <w:r>
+        <w:rPr>
+          <w:sz w:val="20"/>
+          <w:szCs w:val="20"/>
+        </w:rPr>
+        <w:t xml:space="preserve">PEDROSO, </w:t>
+      </w:r>
+      <w:proofErr w:type="spellStart"/>
+      <w:r>
+        <w:rPr>
+          <w:sz w:val="20"/>
+          <w:szCs w:val="20"/>
+        </w:rPr>
+        <w:t>Robertha</w:t>
+      </w:r>
+      <w:proofErr w:type="spellEnd"/>
+      <w:r>
+        <w:rPr>
+          <w:sz w:val="20"/>
+          <w:szCs w:val="20"/>
+        </w:rPr>
+        <w:t xml:space="preserve"> Pereira. </w:t>
+      </w:r>
       <w:r>
         <w:rPr>
           <w:b/>
@@ -18571,9 +18482,95 @@
           <w:sz w:val="20"/>
           <w:szCs w:val="20"/>
         </w:rPr>
-        <w:t>bootstrap</w:t>
-      </w:r>
-      <w:proofErr w:type="spellEnd"/>
+        <w:t>APOSTILA DE HTML</w:t>
+      </w:r>
+      <w:r>
+        <w:rPr>
+          <w:sz w:val="20"/>
+          <w:szCs w:val="20"/>
+        </w:rPr>
+        <w:t>. Rio De Janeiro: [</w:t>
+      </w:r>
+      <w:r>
+        <w:rPr>
+          <w:i/>
+          <w:iCs/>
+          <w:sz w:val="20"/>
+          <w:szCs w:val="20"/>
+        </w:rPr>
+        <w:t>s. n.</w:t>
+      </w:r>
+      <w:r>
+        <w:rPr>
+          <w:sz w:val="20"/>
+          <w:szCs w:val="20"/>
+        </w:rPr>
+        <w:t>], 2007. 101 p.</w:t>
+      </w:r>
+    </w:p>
+    <w:p>
+      <w:pPr>
+        <w:spacing w:line="240" w:lineRule="auto"/>
+        <w:rPr>
+          <w:sz w:val="20"/>
+          <w:szCs w:val="20"/>
+        </w:rPr>
+      </w:pPr>
+      <w:r>
+        <w:rPr>
+          <w:sz w:val="20"/>
+          <w:szCs w:val="20"/>
+        </w:rPr>
+        <w:t xml:space="preserve">TECHIO, Gabriel </w:t>
+      </w:r>
+      <w:proofErr w:type="spellStart"/>
+      <w:r>
+        <w:rPr>
+          <w:sz w:val="20"/>
+          <w:szCs w:val="20"/>
+        </w:rPr>
+        <w:t>Bressan</w:t>
+      </w:r>
+      <w:proofErr w:type="spellEnd"/>
+      <w:r>
+        <w:rPr>
+          <w:sz w:val="20"/>
+          <w:szCs w:val="20"/>
+        </w:rPr>
+        <w:t xml:space="preserve">; CHICON, </w:t>
+      </w:r>
+      <w:proofErr w:type="spellStart"/>
+      <w:r>
+        <w:rPr>
+          <w:sz w:val="20"/>
+          <w:szCs w:val="20"/>
+        </w:rPr>
+        <w:t>Patricia</w:t>
+      </w:r>
+      <w:proofErr w:type="spellEnd"/>
+      <w:r>
+        <w:rPr>
+          <w:sz w:val="20"/>
+          <w:szCs w:val="20"/>
+        </w:rPr>
+        <w:t xml:space="preserve"> Mariotto </w:t>
+      </w:r>
+      <w:proofErr w:type="spellStart"/>
+      <w:r>
+        <w:rPr>
+          <w:sz w:val="20"/>
+          <w:szCs w:val="20"/>
+        </w:rPr>
+        <w:t>Mozzaquatro</w:t>
+      </w:r>
+      <w:proofErr w:type="spellEnd"/>
+      <w:r>
+        <w:rPr>
+          <w:sz w:val="20"/>
+          <w:szCs w:val="20"/>
+        </w:rPr>
+        <w:t xml:space="preserve">. </w:t>
+      </w:r>
       <w:r>
         <w:rPr>
           <w:b/>
@@ -18581,61 +18578,9 @@
           <w:sz w:val="20"/>
           <w:szCs w:val="20"/>
         </w:rPr>
-        <w:t xml:space="preserve"> e Foundation aplicados na construção de um objeto de aprendizagem para o ensino da Engenharia de Software</w:t>
-      </w:r>
-      <w:r>
-        <w:rPr>
-          <w:sz w:val="20"/>
-          <w:szCs w:val="20"/>
-        </w:rPr>
-        <w:t>. 2016. 44. Monografia (Curso Super de Tecnologia da Informação)</w:t>
-      </w:r>
-      <w:r>
-        <w:rPr>
-          <w:sz w:val="20"/>
-          <w:szCs w:val="20"/>
-        </w:rPr>
-        <w:t xml:space="preserve"> - Universidade de Cruz Alta (</w:t>
-      </w:r>
-      <w:proofErr w:type="spellStart"/>
-      <w:r>
-        <w:rPr>
-          <w:sz w:val="20"/>
-          <w:szCs w:val="20"/>
-        </w:rPr>
-        <w:t>unicruz</w:t>
-      </w:r>
-      <w:proofErr w:type="spellEnd"/>
-      <w:r>
-        <w:rPr>
-          <w:sz w:val="20"/>
-          <w:szCs w:val="20"/>
-        </w:rPr>
-        <w:t>), Rio Grande do Sul, 2016.</w:t>
-      </w:r>
-    </w:p>
-    <w:p>
-      <w:pPr>
-        <w:spacing w:line="240" w:lineRule="auto"/>
-        <w:rPr>
-          <w:sz w:val="20"/>
-          <w:szCs w:val="20"/>
-        </w:rPr>
-      </w:pPr>
-      <w:r>
-        <w:rPr>
-          <w:sz w:val="20"/>
-          <w:szCs w:val="20"/>
-        </w:rPr>
-        <w:t>SILVA, Arthur de Almeida Pereira da.</w:t>
-      </w:r>
-      <w:r>
-        <w:rPr>
-          <w:sz w:val="20"/>
-          <w:szCs w:val="20"/>
-        </w:rPr>
-        <w:t xml:space="preserve"> </w:t>
-      </w:r>
+        <w:t xml:space="preserve">Implementação dos frameworks </w:t>
+      </w:r>
+      <w:proofErr w:type="spellStart"/>
       <w:r>
         <w:rPr>
           <w:b/>
@@ -18643,6 +18588,79 @@
           <w:sz w:val="20"/>
           <w:szCs w:val="20"/>
         </w:rPr>
+        <w:t>bootstrap</w:t>
+      </w:r>
+      <w:proofErr w:type="spellEnd"/>
+      <w:r>
+        <w:rPr>
+          <w:b/>
+          <w:bCs/>
+          <w:sz w:val="20"/>
+          <w:szCs w:val="20"/>
+        </w:rPr>
+        <w:t xml:space="preserve"> e Foundation aplicados na construção de um objeto de aprendizagem para o ensino da Engenharia de Software</w:t>
+      </w:r>
+      <w:r>
+        <w:rPr>
+          <w:sz w:val="20"/>
+          <w:szCs w:val="20"/>
+        </w:rPr>
+        <w:t>. 2016. 44. Monografia (Curso Super de Tecnologia da Informação)</w:t>
+      </w:r>
+      <w:r>
+        <w:rPr>
+          <w:sz w:val="20"/>
+          <w:szCs w:val="20"/>
+        </w:rPr>
+        <w:t xml:space="preserve"> - Universidade de Cruz Alta (</w:t>
+      </w:r>
+      <w:proofErr w:type="spellStart"/>
+      <w:r>
+        <w:rPr>
+          <w:sz w:val="20"/>
+          <w:szCs w:val="20"/>
+        </w:rPr>
+        <w:t>unicruz</w:t>
+      </w:r>
+      <w:proofErr w:type="spellEnd"/>
+      <w:r>
+        <w:rPr>
+          <w:sz w:val="20"/>
+          <w:szCs w:val="20"/>
+        </w:rPr>
+        <w:t>), Rio Grande do Sul, 2016.</w:t>
+      </w:r>
+    </w:p>
+    <w:p>
+      <w:pPr>
+        <w:spacing w:line="240" w:lineRule="auto"/>
+        <w:rPr>
+          <w:sz w:val="20"/>
+          <w:szCs w:val="20"/>
+        </w:rPr>
+      </w:pPr>
+      <w:r>
+        <w:rPr>
+          <w:sz w:val="20"/>
+          <w:szCs w:val="20"/>
+        </w:rPr>
+        <w:lastRenderedPageBreak/>
+        <w:t>SILVA, Arthur de Almeida Pereira da.</w:t>
+      </w:r>
+      <w:r>
+        <w:rPr>
+          <w:sz w:val="20"/>
+          <w:szCs w:val="20"/>
+        </w:rPr>
+        <w:t xml:space="preserve"> </w:t>
+      </w:r>
+      <w:r>
+        <w:rPr>
+          <w:b/>
+          <w:bCs/>
+          <w:sz w:val="20"/>
+          <w:szCs w:val="20"/>
+        </w:rPr>
         <w:t>DESIGN RESPONSIVO: TÉCNICAS, FRAMEWORKS E FERRAMENTAS</w:t>
       </w:r>
       <w:r>
@@ -18696,7 +18714,6 @@
           <w:sz w:val="20"/>
           <w:szCs w:val="20"/>
         </w:rPr>
-        <w:lastRenderedPageBreak/>
         <w:t xml:space="preserve">SILVA, Daniel R. da. </w:t>
       </w:r>
       <w:r>
@@ -22702,6 +22719,15 @@
 </file>
 
 <file path=customXml/item1.xml><?xml version="1.0" encoding="utf-8"?>
+<?mso-contentType ?>
+<FormTemplates xmlns="http://schemas.microsoft.com/sharepoint/v3/contenttype/forms">
+  <Display>DocumentLibraryForm</Display>
+  <Edit>DocumentLibraryForm</Edit>
+  <New>DocumentLibraryForm</New>
+</FormTemplates>
+</file>
+
+<file path=customXml/item2.xml><?xml version="1.0" encoding="utf-8"?>
 <ct:contentTypeSchema xmlns:ct="http://schemas.microsoft.com/office/2006/metadata/contentType" xmlns:ma="http://schemas.microsoft.com/office/2006/metadata/properties/metaAttributes" ct:_="" ma:_="" ma:contentTypeName="Document" ma:contentTypeID="0x010100A0BDA9925765D843955FCB1DBED643AA" ma:contentTypeVersion="13" ma:contentTypeDescription="Create a new document." ma:contentTypeScope="" ma:versionID="aad9a6230260417460e63ebd385ac575">
   <xsd:schema xmlns:xsd="http://www.w3.org/2001/XMLSchema" xmlns:xs="http://www.w3.org/2001/XMLSchema" xmlns:p="http://schemas.microsoft.com/office/2006/metadata/properties" xmlns:ns3="3402a4ad-fe19-4794-919e-f291b2dc1b5b" xmlns:ns4="8740965d-81fe-4874-aea8-e2a236e25223" targetNamespace="http://schemas.microsoft.com/office/2006/metadata/properties" ma:root="true" ma:fieldsID="8748f19febd17733061b5673b7aa73db" ns3:_="" ns4:_="">
     <xsd:import namespace="3402a4ad-fe19-4794-919e-f291b2dc1b5b"/>
@@ -22924,26 +22950,25 @@
 </ct:contentTypeSchema>
 </file>
 
-<file path=customXml/item2.xml><?xml version="1.0" encoding="utf-8"?>
-<?mso-contentType ?>
-<FormTemplates xmlns="http://schemas.microsoft.com/sharepoint/v3/contenttype/forms">
-  <Display>DocumentLibraryForm</Display>
-  <Edit>DocumentLibraryForm</Edit>
-  <New>DocumentLibraryForm</New>
-</FormTemplates>
+<file path=customXml/item3.xml><?xml version="1.0" encoding="utf-8"?>
+<b:Sources xmlns:b="http://schemas.openxmlformats.org/officeDocument/2006/bibliography" xmlns="http://schemas.openxmlformats.org/officeDocument/2006/bibliography" SelectedStyle="\APASixthEditionOfficeOnline.xsl" StyleName="APA" Version="6"/>
 </file>
 
-<file path=customXml/item3.xml><?xml version="1.0" encoding="utf-8"?>
+<file path=customXml/item4.xml><?xml version="1.0" encoding="utf-8"?>
 <p:properties xmlns:p="http://schemas.microsoft.com/office/2006/metadata/properties" xmlns:xsi="http://www.w3.org/2001/XMLSchema-instance" xmlns:pc="http://schemas.microsoft.com/office/infopath/2007/PartnerControls">
   <documentManagement/>
 </p:properties>
 </file>
 
-<file path=customXml/item4.xml><?xml version="1.0" encoding="utf-8"?>
-<b:Sources xmlns:b="http://schemas.openxmlformats.org/officeDocument/2006/bibliography" xmlns="http://schemas.openxmlformats.org/officeDocument/2006/bibliography" SelectedStyle="\APASixthEditionOfficeOnline.xsl" StyleName="APA" Version="6"/>
+<file path=customXml/itemProps1.xml><?xml version="1.0" encoding="utf-8"?>
+<ds:datastoreItem xmlns:ds="http://schemas.openxmlformats.org/officeDocument/2006/customXml" ds:itemID="{726B6CF7-7E64-472D-93D7-25032DF2EBD5}">
+  <ds:schemaRefs>
+    <ds:schemaRef ds:uri="http://schemas.microsoft.com/sharepoint/v3/contenttype/forms"/>
+  </ds:schemaRefs>
+</ds:datastoreItem>
 </file>
 
-<file path=customXml/itemProps1.xml><?xml version="1.0" encoding="utf-8"?>
+<file path=customXml/itemProps2.xml><?xml version="1.0" encoding="utf-8"?>
 <ds:datastoreItem xmlns:ds="http://schemas.openxmlformats.org/officeDocument/2006/customXml" ds:itemID="{2DA6259E-E7A7-4EE8-A303-D75FB4700E51}">
   <ds:schemaRefs>
     <ds:schemaRef ds:uri="http://schemas.microsoft.com/office/2006/metadata/contentType"/>
@@ -22962,27 +22987,19 @@
 </ds:datastoreItem>
 </file>
 
-<file path=customXml/itemProps2.xml><?xml version="1.0" encoding="utf-8"?>
-<ds:datastoreItem xmlns:ds="http://schemas.openxmlformats.org/officeDocument/2006/customXml" ds:itemID="{726B6CF7-7E64-472D-93D7-25032DF2EBD5}">
+<file path=customXml/itemProps3.xml><?xml version="1.0" encoding="utf-8"?>
+<ds:datastoreItem xmlns:ds="http://schemas.openxmlformats.org/officeDocument/2006/customXml" ds:itemID="{C42D72B9-B0FE-4CF1-AC15-9964F45B3A68}">
   <ds:schemaRefs>
-    <ds:schemaRef ds:uri="http://schemas.microsoft.com/sharepoint/v3/contenttype/forms"/>
+    <ds:schemaRef ds:uri="http://schemas.openxmlformats.org/officeDocument/2006/bibliography"/>
   </ds:schemaRefs>
 </ds:datastoreItem>
 </file>
 
-<file path=customXml/itemProps3.xml><?xml version="1.0" encoding="utf-8"?>
+<file path=customXml/itemProps4.xml><?xml version="1.0" encoding="utf-8"?>
 <ds:datastoreItem xmlns:ds="http://schemas.openxmlformats.org/officeDocument/2006/customXml" ds:itemID="{CB4A2E6C-BD44-4CF7-A70C-E3EE471D2259}">
   <ds:schemaRefs>
     <ds:schemaRef ds:uri="http://schemas.microsoft.com/office/2006/metadata/properties"/>
     <ds:schemaRef ds:uri="http://schemas.microsoft.com/office/infopath/2007/PartnerControls"/>
   </ds:schemaRefs>
 </ds:datastoreItem>
-</file>
-
-<file path=customXml/itemProps4.xml><?xml version="1.0" encoding="utf-8"?>
-<ds:datastoreItem xmlns:ds="http://schemas.openxmlformats.org/officeDocument/2006/customXml" ds:itemID="{C42D72B9-B0FE-4CF1-AC15-9964F45B3A68}">
-  <ds:schemaRefs>
-    <ds:schemaRef ds:uri="http://schemas.openxmlformats.org/officeDocument/2006/bibliography"/>
-  </ds:schemaRefs>
-</ds:datastoreItem>
 </file>
</xml_diff>

<commit_message>
arrumei todas as citacoes da triade js,html e css
</commit_message>
<xml_diff>
--- a/Monografia/TCC  03.10.docx
+++ b/Monografia/TCC  03.10.docx
@@ -1,6 +1,6 @@
 
 <file path=word/document.xml><?xml version="1.0" encoding="utf-8"?>
-<w:document xmlns:wpc="http://schemas.microsoft.com/office/word/2010/wordprocessingCanvas" xmlns:cx="http://schemas.microsoft.com/office/drawing/2014/chartex" xmlns:cx1="http://schemas.microsoft.com/office/drawing/2015/9/8/chartex" xmlns:cx2="http://schemas.microsoft.com/office/drawing/2015/10/21/chartex" xmlns:cx3="http://schemas.microsoft.com/office/drawing/2016/5/9/chartex" xmlns:cx4="http://schemas.microsoft.com/office/drawing/2016/5/10/chartex" xmlns:cx5="http://schemas.microsoft.com/office/drawing/2016/5/11/chartex" xmlns:cx6="http://schemas.microsoft.com/office/drawing/2016/5/12/chartex" xmlns:cx7="http://schemas.microsoft.com/office/drawing/2016/5/13/chartex" xmlns:cx8="http://schemas.microsoft.com/office/drawing/2016/5/14/chartex" xmlns:mc="http://schemas.openxmlformats.org/markup-compatibility/2006" xmlns:aink="http://schemas.microsoft.com/office/drawing/2016/ink" xmlns:am3d="http://schemas.microsoft.com/office/drawing/2017/model3d" xmlns:o="urn:schemas-microsoft-com:office:office" xmlns:oel="http://schemas.microsoft.com/office/2019/extlst" xmlns:r="http://schemas.openxmlformats.org/officeDocument/2006/relationships" xmlns:m="http://schemas.openxmlformats.org/officeDocument/2006/math" xmlns:v="urn:schemas-microsoft-com:vml" xmlns:wp14="http://schemas.microsoft.com/office/word/2010/wordprocessingDrawing" xmlns:wp="http://schemas.openxmlformats.org/drawingml/2006/wordprocessingDrawing" xmlns:w10="urn:schemas-microsoft-com:office:word" xmlns:w="http://schemas.openxmlformats.org/wordprocessingml/2006/main" xmlns:w14="http://schemas.microsoft.com/office/word/2010/wordml" xmlns:w15="http://schemas.microsoft.com/office/word/2012/wordml" xmlns:w16cex="http://schemas.microsoft.com/office/word/2018/wordml/cex" xmlns:w16cid="http://schemas.microsoft.com/office/word/2016/wordml/cid" xmlns:w16="http://schemas.microsoft.com/office/word/2018/wordml" xmlns:w16sdtdh="http://schemas.microsoft.com/office/word/2020/wordml/sdtdatahash" xmlns:w16se="http://schemas.microsoft.com/office/word/2015/wordml/symex" xmlns:wpg="http://schemas.microsoft.com/office/word/2010/wordprocessingGroup" xmlns:wpi="http://schemas.microsoft.com/office/word/2010/wordprocessingInk" xmlns:wne="http://schemas.microsoft.com/office/word/2006/wordml" xmlns:wps="http://schemas.microsoft.com/office/word/2010/wordprocessingShape" mc:Ignorable="w14 w15 w16se w16cid w16 w16cex w16sdtdh wp14">
+<w:document xmlns:wpc="http://schemas.microsoft.com/office/word/2010/wordprocessingCanvas" xmlns:cx="http://schemas.microsoft.com/office/drawing/2014/chartex" xmlns:mc="http://schemas.openxmlformats.org/markup-compatibility/2006" xmlns:o="urn:schemas-microsoft-com:office:office" xmlns:r="http://schemas.openxmlformats.org/officeDocument/2006/relationships" xmlns:m="http://schemas.openxmlformats.org/officeDocument/2006/math" xmlns:v="urn:schemas-microsoft-com:vml" xmlns:wp14="http://schemas.microsoft.com/office/word/2010/wordprocessingDrawing" xmlns:wp="http://schemas.openxmlformats.org/drawingml/2006/wordprocessingDrawing" xmlns:w10="urn:schemas-microsoft-com:office:word" xmlns:w="http://schemas.openxmlformats.org/wordprocessingml/2006/main" xmlns:w14="http://schemas.microsoft.com/office/word/2010/wordml" xmlns:w15="http://schemas.microsoft.com/office/word/2012/wordml" xmlns:w16se="http://schemas.microsoft.com/office/word/2015/wordml/symex" xmlns:wpg="http://schemas.microsoft.com/office/word/2010/wordprocessingGroup" xmlns:wpi="http://schemas.microsoft.com/office/word/2010/wordprocessingInk" xmlns:wne="http://schemas.microsoft.com/office/word/2006/wordml" xmlns:wps="http://schemas.microsoft.com/office/word/2010/wordprocessingShape" mc:Ignorable="w14 w15 w16se wp14">
   <w:body>
     <w:p>
       <w:pPr>
@@ -4526,16 +4526,13 @@
         <w:t xml:space="preserve"> </w:t>
       </w:r>
       <w:r>
-        <w:t>Ademais,</w:t>
-      </w:r>
-      <w:r>
-        <w:t xml:space="preserve"> </w:t>
-      </w:r>
-      <w:r>
         <w:t>P</w:t>
       </w:r>
       <w:r>
-        <w:t xml:space="preserve">ara JP Leitão (1993), </w:t>
+        <w:t xml:space="preserve">ara </w:t>
+      </w:r>
+      <w:r>
+        <w:t xml:space="preserve">Leitão (1993), </w:t>
       </w:r>
       <w:r>
         <w:rPr>
@@ -4543,7 +4540,15 @@
           <w:szCs w:val="24"/>
           <w:shd w:val="clear" w:color="auto" w:fill="FFFFFF"/>
         </w:rPr>
-        <w:t xml:space="preserve">não tem um contrato </w:t>
+        <w:t>não tem um</w:t>
+      </w:r>
+      <w:r>
+        <w:rPr>
+          <w:rFonts w:cs="Arial"/>
+          <w:szCs w:val="24"/>
+          <w:shd w:val="clear" w:color="auto" w:fill="FFFFFF"/>
+        </w:rPr>
+        <w:t xml:space="preserve"> padrão </w:t>
       </w:r>
       <w:r>
         <w:rPr>
@@ -4608,7 +4613,10 @@
         <w:t>r</w:t>
       </w:r>
       <w:r>
-        <w:t>, no próprio gerenciamento do perfil dos clientes e dos docentes, n</w:t>
+        <w:t xml:space="preserve">, no </w:t>
+      </w:r>
+      <w:r>
+        <w:t>gerenciamento do perfil dos clientes e dos docentes, n</w:t>
       </w:r>
       <w:r>
         <w:t xml:space="preserve">a </w:t>
@@ -4795,8 +4803,20 @@
           <w:color w:val="202124"/>
           <w:shd w:val="clear" w:color="auto" w:fill="FFFFFF"/>
         </w:rPr>
-        <w:t xml:space="preserve"> Markup</w:t>
-      </w:r>
+        <w:t xml:space="preserve"> </w:t>
+      </w:r>
+      <w:proofErr w:type="spellStart"/>
+      <w:r>
+        <w:rPr>
+          <w:rFonts w:cs="Arial"/>
+          <w:bCs/>
+          <w:i/>
+          <w:color w:val="202124"/>
+          <w:shd w:val="clear" w:color="auto" w:fill="FFFFFF"/>
+        </w:rPr>
+        <w:t>Markup</w:t>
+      </w:r>
+      <w:proofErr w:type="spellEnd"/>
       <w:r>
         <w:rPr>
           <w:rFonts w:cs="Arial"/>
@@ -5557,27 +5577,14 @@
       <w:r>
         <w:t xml:space="preserve">Figura </w:t>
       </w:r>
-      <w:r>
-        <w:fldChar w:fldCharType="begin"/>
-      </w:r>
-      <w:r>
-        <w:instrText xml:space="preserve"> SEQ Figura \* ARABIC </w:instrText>
-      </w:r>
-      <w:r>
-        <w:fldChar w:fldCharType="separate"/>
-      </w:r>
-      <w:r>
-        <w:rPr>
-          <w:noProof/>
-        </w:rPr>
-        <w:t>1</w:t>
-      </w:r>
-      <w:r>
-        <w:rPr>
-          <w:noProof/>
-        </w:rPr>
-        <w:fldChar w:fldCharType="end"/>
-      </w:r>
+      <w:fldSimple w:instr=" SEQ Figura \* ARABIC ">
+        <w:r>
+          <w:rPr>
+            <w:noProof/>
+          </w:rPr>
+          <w:t>1</w:t>
+        </w:r>
+      </w:fldSimple>
       <w:r>
         <w:t xml:space="preserve"> - </w:t>
       </w:r>
@@ -5698,27 +5705,14 @@
       <w:r>
         <w:t xml:space="preserve">Figura </w:t>
       </w:r>
-      <w:r>
-        <w:fldChar w:fldCharType="begin"/>
-      </w:r>
-      <w:r>
-        <w:instrText xml:space="preserve"> SEQ Figura \* ARABIC </w:instrText>
-      </w:r>
-      <w:r>
-        <w:fldChar w:fldCharType="separate"/>
-      </w:r>
-      <w:r>
-        <w:rPr>
-          <w:noProof/>
-        </w:rPr>
-        <w:t>2</w:t>
-      </w:r>
-      <w:r>
-        <w:rPr>
-          <w:noProof/>
-        </w:rPr>
-        <w:fldChar w:fldCharType="end"/>
-      </w:r>
+      <w:fldSimple w:instr=" SEQ Figura \* ARABIC ">
+        <w:r>
+          <w:rPr>
+            <w:noProof/>
+          </w:rPr>
+          <w:t>2</w:t>
+        </w:r>
+      </w:fldSimple>
       <w:r>
         <w:t xml:space="preserve"> -</w:t>
       </w:r>
@@ -5938,12 +5932,21 @@
           <w:iCs/>
         </w:rPr>
       </w:pPr>
-      <w:r>
-        <w:rPr>
-          <w:i/>
-          <w:iCs/>
-        </w:rPr>
-        <w:t>&lt;!-- --!&gt;</w:t>
+      <w:proofErr w:type="gramStart"/>
+      <w:r>
+        <w:rPr>
+          <w:i/>
+          <w:iCs/>
+        </w:rPr>
+        <w:t>&lt;!--</w:t>
+      </w:r>
+      <w:proofErr w:type="gramEnd"/>
+      <w:r>
+        <w:rPr>
+          <w:i/>
+          <w:iCs/>
+        </w:rPr>
+        <w:t xml:space="preserve"> --!&gt;</w:t>
       </w:r>
       <w:r>
         <w:t>:</w:t>
@@ -6009,47 +6012,35 @@
       <w:r>
         <w:t xml:space="preserve">Figura </w:t>
       </w:r>
-      <w:r>
-        <w:fldChar w:fldCharType="begin"/>
-      </w:r>
-      <w:r>
-        <w:instrText xml:space="preserve"> SEQ Figura \* ARABIC </w:instrText>
-      </w:r>
-      <w:r>
-        <w:fldChar w:fldCharType="separate"/>
-      </w:r>
+      <w:fldSimple w:instr=" SEQ Figura \* ARABIC ">
+        <w:r>
+          <w:rPr>
+            <w:noProof/>
+          </w:rPr>
+          <w:t>3</w:t>
+        </w:r>
+      </w:fldSimple>
+      <w:r>
+        <w:t xml:space="preserve"> </w:t>
+      </w:r>
+      <w:r>
+        <w:t>–</w:t>
+      </w:r>
+      <w:r>
+        <w:t xml:space="preserve"> </w:t>
+      </w:r>
+      <w:r>
+        <w:t>Formulário de Cadastro de Endereço</w:t>
+      </w:r>
+      <w:r>
+        <w:t>, Código HTML</w:t>
+      </w:r>
+    </w:p>
+    <w:p>
       <w:r>
         <w:rPr>
           <w:noProof/>
-        </w:rPr>
-        <w:t>3</w:t>
-      </w:r>
-      <w:r>
-        <w:rPr>
-          <w:noProof/>
-        </w:rPr>
-        <w:fldChar w:fldCharType="end"/>
-      </w:r>
-      <w:r>
-        <w:t xml:space="preserve"> </w:t>
-      </w:r>
-      <w:r>
-        <w:t>–</w:t>
-      </w:r>
-      <w:r>
-        <w:t xml:space="preserve"> </w:t>
-      </w:r>
-      <w:r>
-        <w:t>Formulário de Cadastro de Endereço</w:t>
-      </w:r>
-      <w:r>
-        <w:t>, Código HTML</w:t>
-      </w:r>
-    </w:p>
-    <w:p>
-      <w:r>
-        <w:rPr>
-          <w:noProof/>
+          <w:lang w:eastAsia="pt-BR"/>
         </w:rPr>
         <w:drawing>
           <wp:inline distT="0" distB="0" distL="0" distR="0" wp14:anchorId="4182FA8A" wp14:editId="5DAFF9BB">
@@ -6109,57 +6100,45 @@
         <w:lastRenderedPageBreak/>
         <w:t xml:space="preserve">Figura </w:t>
       </w:r>
-      <w:r>
-        <w:fldChar w:fldCharType="begin"/>
-      </w:r>
-      <w:r>
-        <w:instrText xml:space="preserve"> SEQ Figura \* ARABIC </w:instrText>
-      </w:r>
-      <w:r>
-        <w:fldChar w:fldCharType="separate"/>
-      </w:r>
+      <w:fldSimple w:instr=" SEQ Figura \* ARABIC ">
+        <w:r>
+          <w:rPr>
+            <w:noProof/>
+          </w:rPr>
+          <w:t>4</w:t>
+        </w:r>
+      </w:fldSimple>
+      <w:r>
+        <w:t xml:space="preserve"> </w:t>
+      </w:r>
+      <w:r>
+        <w:t>–</w:t>
+      </w:r>
+      <w:r>
+        <w:t xml:space="preserve"> </w:t>
+      </w:r>
+      <w:r>
+        <w:t>Formulário de Cadastro de Endereço</w:t>
+      </w:r>
+      <w:r>
+        <w:t xml:space="preserve">, Página </w:t>
+      </w:r>
+      <w:r>
+        <w:rPr>
+          <w:i/>
+          <w:iCs/>
+        </w:rPr>
+        <w:t>Web</w:t>
+      </w:r>
+    </w:p>
+    <w:p>
+      <w:pPr>
+        <w:pStyle w:val="Legendafiguras"/>
+      </w:pPr>
       <w:r>
         <w:rPr>
           <w:noProof/>
-        </w:rPr>
-        <w:t>4</w:t>
-      </w:r>
-      <w:r>
-        <w:rPr>
-          <w:noProof/>
-        </w:rPr>
-        <w:fldChar w:fldCharType="end"/>
-      </w:r>
-      <w:r>
-        <w:t xml:space="preserve"> </w:t>
-      </w:r>
-      <w:r>
-        <w:t>–</w:t>
-      </w:r>
-      <w:r>
-        <w:t xml:space="preserve"> </w:t>
-      </w:r>
-      <w:r>
-        <w:t>Formulário de Cadastro de Endereço</w:t>
-      </w:r>
-      <w:r>
-        <w:t xml:space="preserve">, Página </w:t>
-      </w:r>
-      <w:r>
-        <w:rPr>
-          <w:i/>
-          <w:iCs/>
-        </w:rPr>
-        <w:t>Web</w:t>
-      </w:r>
-    </w:p>
-    <w:p>
-      <w:pPr>
-        <w:pStyle w:val="Legendafiguras"/>
-      </w:pPr>
-      <w:r>
-        <w:rPr>
-          <w:noProof/>
+          <w:lang w:eastAsia="pt-BR"/>
         </w:rPr>
         <w:drawing>
           <wp:inline distT="0" distB="0" distL="0" distR="0" wp14:anchorId="4F22971C" wp14:editId="0DFDE54E">
@@ -6762,82 +6741,229 @@
     </w:p>
     <w:p>
       <w:pPr>
+        <w:rPr>
+          <w:rStyle w:val="paraphrase"/>
+        </w:rPr>
+      </w:pPr>
+      <w:r>
+        <w:rPr>
+          <w:rStyle w:val="paraphrase"/>
+          <w:szCs w:val="24"/>
+        </w:rPr>
+        <w:t>O CSS</w:t>
+      </w:r>
+      <w:r>
+        <w:rPr>
+          <w:rStyle w:val="paraphrase"/>
+          <w:szCs w:val="24"/>
+        </w:rPr>
+        <w:t xml:space="preserve"> para (</w:t>
+      </w:r>
+      <w:proofErr w:type="spellStart"/>
+      <w:r>
+        <w:rPr>
+          <w:rFonts w:cs="Arial"/>
+          <w:color w:val="222222"/>
+          <w:szCs w:val="24"/>
+          <w:shd w:val="clear" w:color="auto" w:fill="FFFFFF"/>
+        </w:rPr>
+        <w:t>Moscovitz</w:t>
+      </w:r>
+      <w:proofErr w:type="spellEnd"/>
+      <w:r>
+        <w:rPr>
+          <w:rFonts w:cs="Arial"/>
+          <w:color w:val="222222"/>
+          <w:szCs w:val="24"/>
+          <w:shd w:val="clear" w:color="auto" w:fill="FFFFFF"/>
+        </w:rPr>
+        <w:t>, 2010)</w:t>
+      </w:r>
+      <w:r>
+        <w:rPr>
+          <w:rFonts w:cs="Arial"/>
+          <w:color w:val="222222"/>
+          <w:sz w:val="20"/>
+          <w:szCs w:val="20"/>
+          <w:shd w:val="clear" w:color="auto" w:fill="FFFFFF"/>
+        </w:rPr>
+        <w:t>,</w:t>
+      </w:r>
+      <w:r>
+        <w:rPr>
+          <w:rStyle w:val="paraphrase"/>
+          <w:szCs w:val="24"/>
+        </w:rPr>
+        <w:t xml:space="preserve"> tem uma grande compatibilidade com navegadores w</w:t>
+      </w:r>
+      <w:r>
+        <w:rPr>
+          <w:rStyle w:val="paraphrase"/>
+          <w:szCs w:val="24"/>
+        </w:rPr>
+        <w:t>eb, também possuí uma facilidade para a remodelagem do projeto</w:t>
+      </w:r>
+      <w:r>
+        <w:rPr>
+          <w:rStyle w:val="paraphrase"/>
+          <w:szCs w:val="24"/>
+        </w:rPr>
+        <w:t>, apenas uma mudança no projeto pode transformar o escopo inte</w:t>
+      </w:r>
+      <w:r>
+        <w:rPr>
+          <w:rStyle w:val="paraphrase"/>
+          <w:szCs w:val="24"/>
+        </w:rPr>
+        <w:t>iro dando outra cara ao projeto e p</w:t>
+      </w:r>
+      <w:r>
+        <w:rPr>
+          <w:rStyle w:val="paraphrase"/>
+        </w:rPr>
+        <w:t>ara se ter uma modelagem faz-se mister ter todo o escopo do projeto CSS dentro do elemento &lt;</w:t>
+      </w:r>
+      <w:proofErr w:type="spellStart"/>
+      <w:r>
+        <w:rPr>
+          <w:rStyle w:val="paraphrase"/>
+          <w:i/>
+          <w:iCs/>
+        </w:rPr>
+        <w:t>style</w:t>
+      </w:r>
+      <w:proofErr w:type="spellEnd"/>
+      <w:r>
+        <w:rPr>
+          <w:rStyle w:val="paraphrase"/>
+        </w:rPr>
+        <w:t xml:space="preserve">&gt;, as funcionalidades do CSS são definidas em </w:t>
+      </w:r>
+      <w:proofErr w:type="spellStart"/>
+      <w:r>
+        <w:rPr>
+          <w:rStyle w:val="paraphrase"/>
+          <w:i/>
+          <w:iCs/>
+        </w:rPr>
+        <w:t>tags</w:t>
+      </w:r>
+      <w:proofErr w:type="spellEnd"/>
+      <w:r>
+        <w:rPr>
+          <w:rStyle w:val="paraphrase"/>
+        </w:rPr>
+        <w:t xml:space="preserve">, classes, containers, identificadores e atributos. O CSS puxa a </w:t>
+      </w:r>
+      <w:proofErr w:type="spellStart"/>
+      <w:r>
+        <w:rPr>
+          <w:rStyle w:val="paraphrase"/>
+          <w:i/>
+          <w:iCs/>
+        </w:rPr>
+        <w:t>tag</w:t>
+      </w:r>
+      <w:proofErr w:type="spellEnd"/>
+      <w:r>
+        <w:rPr>
+          <w:rStyle w:val="paraphrase"/>
+        </w:rPr>
+        <w:t xml:space="preserve"> utilizada no HTML, como a </w:t>
+      </w:r>
+      <w:proofErr w:type="spellStart"/>
+      <w:r>
+        <w:rPr>
+          <w:rStyle w:val="paraphrase"/>
+          <w:i/>
+          <w:iCs/>
+        </w:rPr>
+        <w:t>tag</w:t>
+      </w:r>
+      <w:proofErr w:type="spellEnd"/>
+      <w:r>
+        <w:rPr>
+          <w:rStyle w:val="paraphrase"/>
+        </w:rPr>
+        <w:t xml:space="preserve"> &lt;</w:t>
+      </w:r>
+      <w:proofErr w:type="spellStart"/>
+      <w:r>
+        <w:rPr>
+          <w:rStyle w:val="paraphrase"/>
+          <w:i/>
+          <w:iCs/>
+        </w:rPr>
+        <w:t>div</w:t>
+      </w:r>
+      <w:proofErr w:type="spellEnd"/>
+      <w:r>
+        <w:rPr>
+          <w:rStyle w:val="paraphrase"/>
+        </w:rPr>
+        <w:t>&gt;, e modela de acordo com as particularidades das divisões.</w:t>
+      </w:r>
+    </w:p>
+    <w:p>
+      <w:pPr>
         <w:pStyle w:val="Legendafiguras"/>
+        <w:rPr>
+          <w:rFonts w:cs="Arial"/>
+          <w:color w:val="000000"/>
+          <w:sz w:val="24"/>
+          <w:szCs w:val="24"/>
+        </w:rPr>
+      </w:pPr>
+      <w:r>
         <w:rPr>
           <w:rStyle w:val="paraphrase"/>
           <w:sz w:val="24"/>
           <w:szCs w:val="24"/>
-          <w:highlight w:val="yellow"/>
-        </w:rPr>
-      </w:pPr>
+        </w:rPr>
+        <w:t>De acordo com (Souza, 2020), o</w:t>
+      </w:r>
       <w:r>
         <w:rPr>
           <w:rStyle w:val="paraphrase"/>
           <w:sz w:val="24"/>
           <w:szCs w:val="24"/>
-          <w:highlight w:val="yellow"/>
-        </w:rPr>
-        <w:t>O CSS tem uma grande compatibilidade com navegadores web, também possuí uma manutenção de projetos rápida e fácil, apenas uma mudança no projeto pode transformar o escopo inteiro dando outra cara ao projeto.</w:t>
-      </w:r>
-    </w:p>
-    <w:p>
-      <w:pPr>
-        <w:pStyle w:val="Legendafiguras"/>
-        <w:rPr>
-          <w:rFonts w:cs="Arial"/>
-          <w:color w:val="000000"/>
+        </w:rPr>
+        <w:t xml:space="preserve"> CSS está presente em diversos </w:t>
+      </w:r>
+      <w:r>
+        <w:rPr>
+          <w:rStyle w:val="paraphrase"/>
+          <w:i/>
           <w:sz w:val="24"/>
           <w:szCs w:val="24"/>
-          <w:highlight w:val="yellow"/>
-        </w:rPr>
-      </w:pPr>
+        </w:rPr>
+        <w:t xml:space="preserve">frameworks </w:t>
+      </w:r>
       <w:r>
         <w:rPr>
           <w:rStyle w:val="paraphrase"/>
           <w:sz w:val="24"/>
           <w:szCs w:val="24"/>
-          <w:highlight w:val="yellow"/>
-        </w:rPr>
-        <w:t xml:space="preserve">O CSS está presente em diversos </w:t>
-      </w:r>
+        </w:rPr>
+        <w:t xml:space="preserve">como </w:t>
+      </w:r>
+      <w:proofErr w:type="spellStart"/>
       <w:r>
         <w:rPr>
           <w:rStyle w:val="paraphrase"/>
           <w:i/>
+          <w:iCs/>
           <w:sz w:val="24"/>
           <w:szCs w:val="24"/>
-          <w:highlight w:val="yellow"/>
-        </w:rPr>
-        <w:t xml:space="preserve">frameworks </w:t>
-      </w:r>
+        </w:rPr>
+        <w:t>bootstrap</w:t>
+      </w:r>
+      <w:proofErr w:type="spellEnd"/>
       <w:r>
         <w:rPr>
           <w:rStyle w:val="paraphrase"/>
           <w:sz w:val="24"/>
           <w:szCs w:val="24"/>
-          <w:highlight w:val="yellow"/>
-        </w:rPr>
-        <w:t xml:space="preserve">como </w:t>
-      </w:r>
-      <w:proofErr w:type="spellStart"/>
-      <w:r>
-        <w:rPr>
-          <w:rStyle w:val="paraphrase"/>
-          <w:i/>
-          <w:iCs/>
-          <w:sz w:val="24"/>
-          <w:szCs w:val="24"/>
-          <w:highlight w:val="yellow"/>
-        </w:rPr>
-        <w:t>bootstrap</w:t>
-      </w:r>
-      <w:proofErr w:type="spellEnd"/>
-      <w:r>
-        <w:rPr>
-          <w:rStyle w:val="paraphrase"/>
-          <w:sz w:val="24"/>
-          <w:szCs w:val="24"/>
-          <w:highlight w:val="yellow"/>
         </w:rPr>
         <w:t xml:space="preserve">, </w:t>
       </w:r>
@@ -6849,7 +6975,6 @@
             <w:color w:val="000000"/>
             <w:sz w:val="24"/>
             <w:szCs w:val="24"/>
-            <w:highlight w:val="yellow"/>
           </w:rPr>
           <w:t>b</w:t>
         </w:r>
@@ -6860,7 +6985,6 @@
             <w:color w:val="444444"/>
             <w:sz w:val="24"/>
             <w:szCs w:val="24"/>
-            <w:highlight w:val="yellow"/>
           </w:rPr>
           <w:t>ulma</w:t>
         </w:r>
@@ -6874,7 +6998,6 @@
             <w:color w:val="444444"/>
             <w:sz w:val="24"/>
             <w:szCs w:val="24"/>
-            <w:highlight w:val="yellow"/>
             <w:u w:val="none"/>
           </w:rPr>
           <w:t xml:space="preserve">, </w:t>
@@ -6888,7 +7011,6 @@
             <w:color w:val="444444"/>
             <w:sz w:val="24"/>
             <w:szCs w:val="24"/>
-            <w:highlight w:val="yellow"/>
             <w:u w:val="none"/>
           </w:rPr>
           <w:t>materialize</w:t>
@@ -6902,7 +7024,6 @@
             <w:color w:val="444444"/>
             <w:sz w:val="24"/>
             <w:szCs w:val="24"/>
-            <w:highlight w:val="yellow"/>
             <w:u w:val="none"/>
           </w:rPr>
           <w:t xml:space="preserve">, </w:t>
@@ -6917,7 +7038,6 @@
             <w:color w:val="444444"/>
             <w:sz w:val="24"/>
             <w:szCs w:val="24"/>
-            <w:highlight w:val="yellow"/>
             <w:u w:val="none"/>
           </w:rPr>
           <w:t>foundation</w:t>
@@ -6928,7 +7048,6 @@
         <w:rPr>
           <w:sz w:val="24"/>
           <w:szCs w:val="24"/>
-          <w:highlight w:val="yellow"/>
         </w:rPr>
         <w:t>,</w:t>
       </w:r>
@@ -6940,7 +7059,6 @@
             <w:color w:val="444444"/>
             <w:sz w:val="24"/>
             <w:szCs w:val="24"/>
-            <w:highlight w:val="yellow"/>
             <w:u w:val="none"/>
           </w:rPr>
           <w:t xml:space="preserve"> </w:t>
@@ -6955,7 +7073,6 @@
             <w:color w:val="444444"/>
             <w:sz w:val="24"/>
             <w:szCs w:val="24"/>
-            <w:highlight w:val="yellow"/>
             <w:u w:val="none"/>
           </w:rPr>
           <w:t>Semantic</w:t>
@@ -6968,7 +7085,6 @@
             <w:color w:val="444444"/>
             <w:sz w:val="24"/>
             <w:szCs w:val="24"/>
-            <w:highlight w:val="yellow"/>
             <w:u w:val="none"/>
           </w:rPr>
           <w:t xml:space="preserve"> UI</w:t>
@@ -6980,7 +7096,6 @@
           <w:color w:val="000000"/>
           <w:sz w:val="24"/>
           <w:szCs w:val="24"/>
-          <w:highlight w:val="yellow"/>
         </w:rPr>
         <w:t xml:space="preserve">, esses </w:t>
       </w:r>
@@ -6992,7 +7107,6 @@
           <w:color w:val="000000"/>
           <w:sz w:val="24"/>
           <w:szCs w:val="24"/>
-          <w:highlight w:val="yellow"/>
         </w:rPr>
         <w:t>frameworks</w:t>
       </w:r>
@@ -7002,232 +7116,8 @@
           <w:color w:val="000000"/>
           <w:sz w:val="24"/>
           <w:szCs w:val="24"/>
-          <w:highlight w:val="yellow"/>
         </w:rPr>
         <w:t xml:space="preserve"> são utilizados na criação de sites, ajudam na velocidade e leveza no desenvolvimento do projeto.</w:t>
-      </w:r>
-    </w:p>
-    <w:p>
-      <w:pPr>
-        <w:rPr>
-          <w:rStyle w:val="paraphrase"/>
-        </w:rPr>
-      </w:pPr>
-      <w:r>
-        <w:rPr>
-          <w:rStyle w:val="paraphrase"/>
-          <w:highlight w:val="yellow"/>
-        </w:rPr>
-        <w:t xml:space="preserve">Para se ter uma modelagem </w:t>
-      </w:r>
-      <w:r>
-        <w:rPr>
-          <w:rStyle w:val="paraphrase"/>
-          <w:highlight w:val="yellow"/>
-        </w:rPr>
-        <w:t>faz</w:t>
-      </w:r>
-      <w:r>
-        <w:rPr>
-          <w:rStyle w:val="paraphrase"/>
-          <w:highlight w:val="yellow"/>
-        </w:rPr>
-        <w:t>-se</w:t>
-      </w:r>
-      <w:r>
-        <w:rPr>
-          <w:rStyle w:val="paraphrase"/>
-          <w:highlight w:val="yellow"/>
-        </w:rPr>
-        <w:t xml:space="preserve"> mister</w:t>
-      </w:r>
-      <w:r>
-        <w:rPr>
-          <w:rStyle w:val="paraphrase"/>
-          <w:highlight w:val="yellow"/>
-        </w:rPr>
-        <w:t xml:space="preserve"> ter todo o</w:t>
-      </w:r>
-      <w:r>
-        <w:rPr>
-          <w:rStyle w:val="paraphrase"/>
-          <w:highlight w:val="yellow"/>
-        </w:rPr>
-        <w:t xml:space="preserve"> escopo do</w:t>
-      </w:r>
-      <w:r>
-        <w:rPr>
-          <w:rStyle w:val="paraphrase"/>
-          <w:highlight w:val="yellow"/>
-        </w:rPr>
-        <w:t xml:space="preserve"> projeto CSS dentro d</w:t>
-      </w:r>
-      <w:r>
-        <w:rPr>
-          <w:rStyle w:val="paraphrase"/>
-          <w:highlight w:val="yellow"/>
-        </w:rPr>
-        <w:t>o elemento</w:t>
-      </w:r>
-      <w:r>
-        <w:rPr>
-          <w:rStyle w:val="paraphrase"/>
-          <w:highlight w:val="yellow"/>
-        </w:rPr>
-        <w:t xml:space="preserve"> </w:t>
-      </w:r>
-      <w:r>
-        <w:rPr>
-          <w:rStyle w:val="paraphrase"/>
-          <w:highlight w:val="yellow"/>
-        </w:rPr>
-        <w:t>&lt;</w:t>
-      </w:r>
-      <w:proofErr w:type="spellStart"/>
-      <w:r>
-        <w:rPr>
-          <w:rStyle w:val="paraphrase"/>
-          <w:i/>
-          <w:iCs/>
-          <w:highlight w:val="yellow"/>
-        </w:rPr>
-        <w:t>style</w:t>
-      </w:r>
-      <w:proofErr w:type="spellEnd"/>
-      <w:r>
-        <w:rPr>
-          <w:rStyle w:val="paraphrase"/>
-          <w:highlight w:val="yellow"/>
-        </w:rPr>
-        <w:t>&gt;</w:t>
-      </w:r>
-      <w:r>
-        <w:rPr>
-          <w:rStyle w:val="paraphrase"/>
-          <w:highlight w:val="yellow"/>
-        </w:rPr>
-        <w:t>, a</w:t>
-      </w:r>
-      <w:r>
-        <w:rPr>
-          <w:rStyle w:val="paraphrase"/>
-          <w:highlight w:val="yellow"/>
-        </w:rPr>
-        <w:t xml:space="preserve">s funcionalidades do CSS são definidas </w:t>
-      </w:r>
-      <w:r>
-        <w:rPr>
-          <w:rStyle w:val="paraphrase"/>
-          <w:highlight w:val="yellow"/>
-        </w:rPr>
-        <w:t xml:space="preserve">em </w:t>
-      </w:r>
-      <w:proofErr w:type="spellStart"/>
-      <w:r>
-        <w:rPr>
-          <w:rStyle w:val="paraphrase"/>
-          <w:i/>
-          <w:iCs/>
-          <w:highlight w:val="yellow"/>
-        </w:rPr>
-        <w:t>tags</w:t>
-      </w:r>
-      <w:proofErr w:type="spellEnd"/>
-      <w:r>
-        <w:rPr>
-          <w:rStyle w:val="paraphrase"/>
-          <w:highlight w:val="yellow"/>
-        </w:rPr>
-        <w:t xml:space="preserve">, classes, </w:t>
-      </w:r>
-      <w:r>
-        <w:rPr>
-          <w:rStyle w:val="paraphrase"/>
-          <w:highlight w:val="yellow"/>
-        </w:rPr>
-        <w:t>containers</w:t>
-      </w:r>
-      <w:r>
-        <w:rPr>
-          <w:rStyle w:val="paraphrase"/>
-          <w:highlight w:val="yellow"/>
-        </w:rPr>
-        <w:t>, identificadores e atributos. O</w:t>
-      </w:r>
-      <w:r>
-        <w:rPr>
-          <w:rStyle w:val="paraphrase"/>
-          <w:highlight w:val="yellow"/>
-        </w:rPr>
-        <w:t xml:space="preserve"> CSS puxa a </w:t>
-      </w:r>
-      <w:proofErr w:type="spellStart"/>
-      <w:r>
-        <w:rPr>
-          <w:rStyle w:val="paraphrase"/>
-          <w:i/>
-          <w:iCs/>
-          <w:highlight w:val="yellow"/>
-        </w:rPr>
-        <w:t>tag</w:t>
-      </w:r>
-      <w:proofErr w:type="spellEnd"/>
-      <w:r>
-        <w:rPr>
-          <w:rStyle w:val="paraphrase"/>
-          <w:highlight w:val="yellow"/>
-        </w:rPr>
-        <w:t xml:space="preserve"> utilizada no HTML, como a </w:t>
-      </w:r>
-      <w:proofErr w:type="spellStart"/>
-      <w:r>
-        <w:rPr>
-          <w:rStyle w:val="paraphrase"/>
-          <w:i/>
-          <w:iCs/>
-          <w:highlight w:val="yellow"/>
-        </w:rPr>
-        <w:t>tag</w:t>
-      </w:r>
-      <w:proofErr w:type="spellEnd"/>
-      <w:r>
-        <w:rPr>
-          <w:rStyle w:val="paraphrase"/>
-          <w:highlight w:val="yellow"/>
-        </w:rPr>
-        <w:t xml:space="preserve"> &lt;</w:t>
-      </w:r>
-      <w:proofErr w:type="spellStart"/>
-      <w:r>
-        <w:rPr>
-          <w:rStyle w:val="paraphrase"/>
-          <w:i/>
-          <w:iCs/>
-          <w:highlight w:val="yellow"/>
-        </w:rPr>
-        <w:t>div</w:t>
-      </w:r>
-      <w:proofErr w:type="spellEnd"/>
-      <w:r>
-        <w:rPr>
-          <w:rStyle w:val="paraphrase"/>
-          <w:highlight w:val="yellow"/>
-        </w:rPr>
-        <w:t>&gt;, e m</w:t>
-      </w:r>
-      <w:r>
-        <w:rPr>
-          <w:rStyle w:val="paraphrase"/>
-          <w:highlight w:val="yellow"/>
-        </w:rPr>
-        <w:t>odela de acordo com as particularidades das divisões</w:t>
-      </w:r>
-      <w:r>
-        <w:rPr>
-          <w:rStyle w:val="paraphrase"/>
-          <w:highlight w:val="yellow"/>
-        </w:rPr>
-        <w:t>.</w:t>
       </w:r>
     </w:p>
     <w:p>
@@ -7305,27 +7195,14 @@
         <w:lastRenderedPageBreak/>
         <w:t xml:space="preserve">Figura </w:t>
       </w:r>
-      <w:r>
-        <w:fldChar w:fldCharType="begin"/>
-      </w:r>
-      <w:r>
-        <w:instrText xml:space="preserve"> SEQ Figura \* ARABIC </w:instrText>
-      </w:r>
-      <w:r>
-        <w:fldChar w:fldCharType="separate"/>
-      </w:r>
-      <w:r>
-        <w:rPr>
-          <w:noProof/>
-        </w:rPr>
-        <w:t>5</w:t>
-      </w:r>
-      <w:r>
-        <w:rPr>
-          <w:noProof/>
-        </w:rPr>
-        <w:fldChar w:fldCharType="end"/>
-      </w:r>
+      <w:fldSimple w:instr=" SEQ Figura \* ARABIC ">
+        <w:r>
+          <w:rPr>
+            <w:noProof/>
+          </w:rPr>
+          <w:t>5</w:t>
+        </w:r>
+      </w:fldSimple>
       <w:r>
         <w:t xml:space="preserve"> - Programação Básica CSS</w:t>
       </w:r>
@@ -7547,27 +7424,14 @@
         <w:lastRenderedPageBreak/>
         <w:t xml:space="preserve">Figura </w:t>
       </w:r>
-      <w:r>
-        <w:fldChar w:fldCharType="begin"/>
-      </w:r>
-      <w:r>
-        <w:instrText xml:space="preserve"> SEQ Figura \* ARABIC </w:instrText>
-      </w:r>
-      <w:r>
-        <w:fldChar w:fldCharType="separate"/>
-      </w:r>
-      <w:r>
-        <w:rPr>
-          <w:noProof/>
-        </w:rPr>
-        <w:t>6</w:t>
-      </w:r>
-      <w:r>
-        <w:rPr>
-          <w:noProof/>
-        </w:rPr>
-        <w:fldChar w:fldCharType="end"/>
-      </w:r>
+      <w:fldSimple w:instr=" SEQ Figura \* ARABIC ">
+        <w:r>
+          <w:rPr>
+            <w:noProof/>
+          </w:rPr>
+          <w:t>6</w:t>
+        </w:r>
+      </w:fldSimple>
       <w:r>
         <w:t xml:space="preserve"> - </w:t>
       </w:r>
@@ -7594,6 +7458,7 @@
         <w:rPr>
           <w:rStyle w:val="paraphrase"/>
           <w:noProof/>
+          <w:lang w:eastAsia="pt-BR"/>
         </w:rPr>
         <w:drawing>
           <wp:inline distT="0" distB="0" distL="0" distR="0" wp14:anchorId="137A6F81" wp14:editId="5981C81B">
@@ -7653,27 +7518,14 @@
       <w:r>
         <w:t xml:space="preserve">Figura </w:t>
       </w:r>
-      <w:r>
-        <w:fldChar w:fldCharType="begin"/>
-      </w:r>
-      <w:r>
-        <w:instrText xml:space="preserve"> SEQ Figura \* ARABIC </w:instrText>
-      </w:r>
-      <w:r>
-        <w:fldChar w:fldCharType="separate"/>
-      </w:r>
-      <w:r>
-        <w:rPr>
-          <w:noProof/>
-        </w:rPr>
-        <w:t>7</w:t>
-      </w:r>
-      <w:r>
-        <w:rPr>
-          <w:noProof/>
-        </w:rPr>
-        <w:fldChar w:fldCharType="end"/>
-      </w:r>
+      <w:fldSimple w:instr=" SEQ Figura \* ARABIC ">
+        <w:r>
+          <w:rPr>
+            <w:noProof/>
+          </w:rPr>
+          <w:t>7</w:t>
+        </w:r>
+      </w:fldSimple>
       <w:r>
         <w:t xml:space="preserve"> - Código CSS</w:t>
       </w:r>
@@ -7688,6 +7540,7 @@
         <w:rPr>
           <w:rStyle w:val="paraphrase"/>
           <w:noProof/>
+          <w:lang w:eastAsia="pt-BR"/>
         </w:rPr>
         <w:drawing>
           <wp:inline distT="0" distB="0" distL="0" distR="0" wp14:anchorId="70FF060D" wp14:editId="3F391012">
@@ -9181,43 +9034,31 @@
       <w:r>
         <w:t xml:space="preserve">Figura </w:t>
       </w:r>
-      <w:r>
-        <w:fldChar w:fldCharType="begin"/>
-      </w:r>
-      <w:r>
-        <w:instrText xml:space="preserve"> SEQ Figura \* ARABIC </w:instrText>
-      </w:r>
-      <w:r>
-        <w:fldChar w:fldCharType="separate"/>
-      </w:r>
+      <w:fldSimple w:instr=" SEQ Figura \* ARABIC ">
+        <w:r>
+          <w:rPr>
+            <w:noProof/>
+          </w:rPr>
+          <w:t>8</w:t>
+        </w:r>
+      </w:fldSimple>
+      <w:r>
+        <w:t xml:space="preserve"> – Código da Tabela com </w:t>
+      </w:r>
+      <w:proofErr w:type="spellStart"/>
+      <w:r>
+        <w:t>Bootstrap</w:t>
+      </w:r>
+      <w:proofErr w:type="spellEnd"/>
+      <w:r>
+        <w:t>, Código HTML</w:t>
+      </w:r>
+    </w:p>
+    <w:p>
       <w:r>
         <w:rPr>
           <w:noProof/>
-        </w:rPr>
-        <w:t>8</w:t>
-      </w:r>
-      <w:r>
-        <w:rPr>
-          <w:noProof/>
-        </w:rPr>
-        <w:fldChar w:fldCharType="end"/>
-      </w:r>
-      <w:r>
-        <w:t xml:space="preserve"> – Código da Tabela com </w:t>
-      </w:r>
-      <w:proofErr w:type="spellStart"/>
-      <w:r>
-        <w:t>Bootstrap</w:t>
-      </w:r>
-      <w:proofErr w:type="spellEnd"/>
-      <w:r>
-        <w:t>, Código HTML</w:t>
-      </w:r>
-    </w:p>
-    <w:p>
-      <w:r>
-        <w:rPr>
-          <w:noProof/>
+          <w:lang w:eastAsia="pt-BR"/>
         </w:rPr>
         <w:lastRenderedPageBreak/>
         <w:drawing>
@@ -9418,46 +9259,34 @@
         <w:lastRenderedPageBreak/>
         <w:t xml:space="preserve">Figura </w:t>
       </w:r>
-      <w:r>
-        <w:fldChar w:fldCharType="begin"/>
-      </w:r>
-      <w:r>
-        <w:instrText xml:space="preserve"> SEQ Figura \* ARABIC </w:instrText>
-      </w:r>
-      <w:r>
-        <w:fldChar w:fldCharType="separate"/>
-      </w:r>
+      <w:fldSimple w:instr=" SEQ Figura \* ARABIC ">
+        <w:r>
+          <w:rPr>
+            <w:noProof/>
+          </w:rPr>
+          <w:t>9</w:t>
+        </w:r>
+      </w:fldSimple>
+      <w:r>
+        <w:t xml:space="preserve"> - Código do Formulário com </w:t>
+      </w:r>
+      <w:proofErr w:type="spellStart"/>
+      <w:r>
+        <w:t>Bootstrap</w:t>
+      </w:r>
+      <w:proofErr w:type="spellEnd"/>
+      <w:r>
+        <w:t>, Código HTML (2)</w:t>
+      </w:r>
+    </w:p>
+    <w:p>
+      <w:pPr>
+        <w:pStyle w:val="Legendafiguras"/>
+      </w:pPr>
       <w:r>
         <w:rPr>
           <w:noProof/>
-        </w:rPr>
-        <w:t>9</w:t>
-      </w:r>
-      <w:r>
-        <w:rPr>
-          <w:noProof/>
-        </w:rPr>
-        <w:fldChar w:fldCharType="end"/>
-      </w:r>
-      <w:r>
-        <w:t xml:space="preserve"> - Código do Formulário com </w:t>
-      </w:r>
-      <w:proofErr w:type="spellStart"/>
-      <w:r>
-        <w:t>Bootstrap</w:t>
-      </w:r>
-      <w:proofErr w:type="spellEnd"/>
-      <w:r>
-        <w:t>, Código HTML (2)</w:t>
-      </w:r>
-    </w:p>
-    <w:p>
-      <w:pPr>
-        <w:pStyle w:val="Legendafiguras"/>
-      </w:pPr>
-      <w:r>
-        <w:rPr>
-          <w:noProof/>
+          <w:lang w:eastAsia="pt-BR"/>
         </w:rPr>
         <w:drawing>
           <wp:inline distT="0" distB="0" distL="0" distR="0" wp14:anchorId="36F4DE9C" wp14:editId="05792C7B">
@@ -9611,64 +9440,52 @@
       <w:r>
         <w:t xml:space="preserve">Figura </w:t>
       </w:r>
-      <w:r>
-        <w:fldChar w:fldCharType="begin"/>
-      </w:r>
-      <w:r>
-        <w:instrText xml:space="preserve"> SEQ Figura \* ARABIC </w:instrText>
-      </w:r>
-      <w:r>
-        <w:fldChar w:fldCharType="separate"/>
-      </w:r>
+      <w:fldSimple w:instr=" SEQ Figura \* ARABIC ">
+        <w:r>
+          <w:rPr>
+            <w:noProof/>
+          </w:rPr>
+          <w:t>10</w:t>
+        </w:r>
+      </w:fldSimple>
+      <w:r>
+        <w:t xml:space="preserve"> - </w:t>
+      </w:r>
+      <w:r>
+        <w:t>Formulário</w:t>
+      </w:r>
+      <w:r>
+        <w:t xml:space="preserve"> </w:t>
+      </w:r>
+      <w:r>
+        <w:t>Estilizad</w:t>
+      </w:r>
+      <w:r>
+        <w:t>o</w:t>
+      </w:r>
+      <w:r>
+        <w:t xml:space="preserve"> </w:t>
+      </w:r>
+      <w:r>
+        <w:t xml:space="preserve">com </w:t>
+      </w:r>
+      <w:proofErr w:type="spellStart"/>
+      <w:r>
+        <w:t>Bootstrap</w:t>
+      </w:r>
+      <w:proofErr w:type="spellEnd"/>
+      <w:r>
+        <w:t>, Página Web</w:t>
+      </w:r>
+    </w:p>
+    <w:p>
+      <w:pPr>
+        <w:pStyle w:val="Legendafiguras"/>
+      </w:pPr>
       <w:r>
         <w:rPr>
           <w:noProof/>
-        </w:rPr>
-        <w:t>10</w:t>
-      </w:r>
-      <w:r>
-        <w:rPr>
-          <w:noProof/>
-        </w:rPr>
-        <w:fldChar w:fldCharType="end"/>
-      </w:r>
-      <w:r>
-        <w:t xml:space="preserve"> - </w:t>
-      </w:r>
-      <w:r>
-        <w:t>Formulário</w:t>
-      </w:r>
-      <w:r>
-        <w:t xml:space="preserve"> </w:t>
-      </w:r>
-      <w:r>
-        <w:t>Estilizad</w:t>
-      </w:r>
-      <w:r>
-        <w:t>o</w:t>
-      </w:r>
-      <w:r>
-        <w:t xml:space="preserve"> </w:t>
-      </w:r>
-      <w:r>
-        <w:t xml:space="preserve">com </w:t>
-      </w:r>
-      <w:proofErr w:type="spellStart"/>
-      <w:r>
-        <w:t>Bootstrap</w:t>
-      </w:r>
-      <w:proofErr w:type="spellEnd"/>
-      <w:r>
-        <w:t>, Página Web</w:t>
-      </w:r>
-    </w:p>
-    <w:p>
-      <w:pPr>
-        <w:pStyle w:val="Legendafiguras"/>
-      </w:pPr>
-      <w:r>
-        <w:rPr>
-          <w:noProof/>
+          <w:lang w:eastAsia="pt-BR"/>
         </w:rPr>
         <w:drawing>
           <wp:inline distT="0" distB="0" distL="0" distR="0" wp14:anchorId="30975F9B" wp14:editId="71E09EDE">
@@ -9850,7 +9667,11 @@
       </w:r>
       <w:proofErr w:type="spellEnd"/>
       <w:r>
-        <w:t xml:space="preserve"> tornando-a a linguagem de programação mais utilizada da história. O </w:t>
+        <w:t xml:space="preserve"> tornando-a a linguagem de programação mais utilizada da história. </w:t>
+      </w:r>
+      <w:proofErr w:type="gramStart"/>
+      <w:r>
+        <w:t xml:space="preserve">O </w:t>
       </w:r>
       <w:r>
         <w:t>JS</w:t>
@@ -9871,6 +9692,7 @@
       <w:r>
         <w:t>ão</w:t>
       </w:r>
+      <w:proofErr w:type="gramEnd"/>
       <w:r>
         <w:t xml:space="preserve"> presente</w:t>
       </w:r>
@@ -10123,35 +9945,23 @@
       <w:r>
         <w:t xml:space="preserve">Figura </w:t>
       </w:r>
-      <w:r>
-        <w:fldChar w:fldCharType="begin"/>
-      </w:r>
-      <w:r>
-        <w:instrText xml:space="preserve"> SEQ Figura \* ARABIC </w:instrText>
-      </w:r>
-      <w:r>
-        <w:fldChar w:fldCharType="separate"/>
-      </w:r>
+      <w:fldSimple w:instr=" SEQ Figura \* ARABIC ">
+        <w:r>
+          <w:rPr>
+            <w:noProof/>
+          </w:rPr>
+          <w:t>11</w:t>
+        </w:r>
+      </w:fldSimple>
+      <w:r>
+        <w:t xml:space="preserve"> - Exemplo Ajax</w:t>
+      </w:r>
+    </w:p>
+    <w:p>
       <w:r>
         <w:rPr>
           <w:noProof/>
-        </w:rPr>
-        <w:t>11</w:t>
-      </w:r>
-      <w:r>
-        <w:rPr>
-          <w:noProof/>
-        </w:rPr>
-        <w:fldChar w:fldCharType="end"/>
-      </w:r>
-      <w:r>
-        <w:t xml:space="preserve"> - Exemplo Ajax</w:t>
-      </w:r>
-    </w:p>
-    <w:p>
-      <w:r>
-        <w:rPr>
-          <w:noProof/>
+          <w:lang w:eastAsia="pt-BR"/>
         </w:rPr>
         <w:lastRenderedPageBreak/>
         <w:drawing>
@@ -10515,7 +10325,15 @@
       </w:r>
       <w:proofErr w:type="spellEnd"/>
       <w:r>
-        <w:t xml:space="preserve"> e Zeev </w:t>
+        <w:t xml:space="preserve"> e </w:t>
+      </w:r>
+      <w:proofErr w:type="spellStart"/>
+      <w:r>
+        <w:t>Zeev</w:t>
+      </w:r>
+      <w:proofErr w:type="spellEnd"/>
+      <w:r>
+        <w:t xml:space="preserve"> </w:t>
       </w:r>
       <w:proofErr w:type="spellStart"/>
       <w:r>
@@ -10627,7 +10445,15 @@
         <w:t xml:space="preserve"> PH</w:t>
       </w:r>
       <w:r>
-        <w:t xml:space="preserve">P. Lançado em 2000 e desenvolvido por Zeev e </w:t>
+        <w:t xml:space="preserve">P. Lançado em 2000 e desenvolvido por </w:t>
+      </w:r>
+      <w:proofErr w:type="spellStart"/>
+      <w:r>
+        <w:t>Zeev</w:t>
+      </w:r>
+      <w:proofErr w:type="spellEnd"/>
+      <w:r>
+        <w:t xml:space="preserve"> e </w:t>
       </w:r>
       <w:proofErr w:type="spellStart"/>
       <w:r>
@@ -10786,6 +10612,7 @@
       <w:r>
         <w:t xml:space="preserve">Um programa PHP possui regras de escrita assim como outras linguagem, para se iniciar um código PHP, deve-se utilizar </w:t>
       </w:r>
+      <w:proofErr w:type="gramStart"/>
       <w:r>
         <w:rPr>
           <w:i/>
@@ -10802,6 +10629,7 @@
         <w:t>php</w:t>
       </w:r>
       <w:proofErr w:type="spellEnd"/>
+      <w:proofErr w:type="gramEnd"/>
       <w:r>
         <w:rPr>
           <w:i/>
@@ -11096,50 +10924,29 @@
       <w:r>
         <w:t xml:space="preserve">Figura </w:t>
       </w:r>
-      <w:r>
-        <w:rPr>
-          <w:i/>
-          <w:iCs/>
-        </w:rPr>
-        <w:fldChar w:fldCharType="begin"/>
-      </w:r>
-      <w:r>
-        <w:instrText xml:space="preserve"> SEQ Figura \* ARABIC </w:instrText>
-      </w:r>
-      <w:r>
-        <w:rPr>
-          <w:i/>
-          <w:iCs/>
-        </w:rPr>
-        <w:fldChar w:fldCharType="separate"/>
-      </w:r>
+      <w:fldSimple w:instr=" SEQ Figura \* ARABIC ">
+        <w:r>
+          <w:rPr>
+            <w:noProof/>
+          </w:rPr>
+          <w:t>13</w:t>
+        </w:r>
+      </w:fldSimple>
+      <w:r>
+        <w:t xml:space="preserve"> - Conectando ao Banco de Dados</w:t>
+      </w:r>
+    </w:p>
+    <w:p>
+      <w:pPr>
+        <w:pStyle w:val="Legendafiguras"/>
+        <w:rPr>
+          <w:highlight w:val="yellow"/>
+        </w:rPr>
+      </w:pPr>
       <w:r>
         <w:rPr>
           <w:noProof/>
-        </w:rPr>
-        <w:t>13</w:t>
-      </w:r>
-      <w:r>
-        <w:rPr>
-          <w:i/>
-          <w:iCs/>
-        </w:rPr>
-        <w:fldChar w:fldCharType="end"/>
-      </w:r>
-      <w:r>
-        <w:t xml:space="preserve"> - Conectando ao Banco de Dados</w:t>
-      </w:r>
-    </w:p>
-    <w:p>
-      <w:pPr>
-        <w:pStyle w:val="Legendafiguras"/>
-        <w:rPr>
-          <w:highlight w:val="yellow"/>
-        </w:rPr>
-      </w:pPr>
-      <w:r>
-        <w:rPr>
-          <w:noProof/>
+          <w:lang w:eastAsia="pt-BR"/>
         </w:rPr>
         <w:drawing>
           <wp:inline distT="0" distB="0" distL="0" distR="0" wp14:anchorId="0E23AA92" wp14:editId="5C46BDC5">
@@ -11243,38 +11050,26 @@
       <w:r>
         <w:t xml:space="preserve">Figura </w:t>
       </w:r>
-      <w:r>
-        <w:fldChar w:fldCharType="begin"/>
-      </w:r>
-      <w:r>
-        <w:instrText xml:space="preserve"> SEQ Figura \* ARABIC </w:instrText>
-      </w:r>
-      <w:r>
-        <w:fldChar w:fldCharType="separate"/>
-      </w:r>
+      <w:fldSimple w:instr=" SEQ Figura \* ARABIC ">
+        <w:r>
+          <w:rPr>
+            <w:noProof/>
+          </w:rPr>
+          <w:t>14</w:t>
+        </w:r>
+      </w:fldSimple>
+      <w:r>
+        <w:t xml:space="preserve"> - Exemplo Conexão Banco de Dados</w:t>
+      </w:r>
+      <w:r>
+        <w:t>, Código PHP</w:t>
+      </w:r>
+    </w:p>
+    <w:p>
       <w:r>
         <w:rPr>
           <w:noProof/>
-        </w:rPr>
-        <w:t>14</w:t>
-      </w:r>
-      <w:r>
-        <w:rPr>
-          <w:noProof/>
-        </w:rPr>
-        <w:fldChar w:fldCharType="end"/>
-      </w:r>
-      <w:r>
-        <w:t xml:space="preserve"> - Exemplo Conexão Banco de Dados</w:t>
-      </w:r>
-      <w:r>
-        <w:t>, Código PHP</w:t>
-      </w:r>
-    </w:p>
-    <w:p>
-      <w:r>
-        <w:rPr>
-          <w:noProof/>
+          <w:lang w:eastAsia="pt-BR"/>
         </w:rPr>
         <w:lastRenderedPageBreak/>
         <w:drawing>
@@ -11430,80 +11225,68 @@
       <w:r>
         <w:t xml:space="preserve">Figura </w:t>
       </w:r>
-      <w:r>
-        <w:fldChar w:fldCharType="begin"/>
-      </w:r>
-      <w:r>
-        <w:instrText xml:space="preserve"> SEQ Figura \* ARABIC </w:instrText>
-      </w:r>
-      <w:r>
-        <w:fldChar w:fldCharType="separate"/>
-      </w:r>
+      <w:fldSimple w:instr=" SEQ Figura \* ARABIC ">
+        <w:r>
+          <w:rPr>
+            <w:noProof/>
+          </w:rPr>
+          <w:t>15</w:t>
+        </w:r>
+      </w:fldSimple>
+      <w:r>
+        <w:t xml:space="preserve"> - </w:t>
+      </w:r>
+      <w:proofErr w:type="spellStart"/>
+      <w:r>
+        <w:rPr>
+          <w:i/>
+          <w:iCs/>
+        </w:rPr>
+        <w:t>Action</w:t>
+      </w:r>
+      <w:proofErr w:type="spellEnd"/>
+      <w:r>
+        <w:rPr>
+          <w:i/>
+          <w:iCs/>
+        </w:rPr>
+        <w:t xml:space="preserve"> </w:t>
+      </w:r>
+      <w:r>
+        <w:t>e</w:t>
+      </w:r>
+      <w:r>
+        <w:rPr>
+          <w:i/>
+          <w:iCs/>
+        </w:rPr>
+        <w:t xml:space="preserve"> </w:t>
+      </w:r>
+      <w:proofErr w:type="spellStart"/>
+      <w:r>
+        <w:rPr>
+          <w:i/>
+          <w:iCs/>
+        </w:rPr>
+        <w:t>Method</w:t>
+      </w:r>
+      <w:proofErr w:type="spellEnd"/>
+      <w:r>
+        <w:rPr>
+          <w:i/>
+          <w:iCs/>
+        </w:rPr>
+        <w:t xml:space="preserve"> </w:t>
+      </w:r>
+      <w:r>
+        <w:t>do Formulário</w:t>
+      </w:r>
+    </w:p>
+    <w:p>
       <w:r>
         <w:rPr>
           <w:noProof/>
-        </w:rPr>
-        <w:t>15</w:t>
-      </w:r>
-      <w:r>
-        <w:rPr>
-          <w:noProof/>
-        </w:rPr>
-        <w:fldChar w:fldCharType="end"/>
-      </w:r>
-      <w:r>
-        <w:t xml:space="preserve"> - </w:t>
-      </w:r>
-      <w:proofErr w:type="spellStart"/>
-      <w:r>
-        <w:rPr>
-          <w:i/>
-          <w:iCs/>
-        </w:rPr>
-        <w:t>Action</w:t>
-      </w:r>
-      <w:proofErr w:type="spellEnd"/>
-      <w:r>
-        <w:rPr>
-          <w:i/>
-          <w:iCs/>
-        </w:rPr>
-        <w:t xml:space="preserve"> </w:t>
-      </w:r>
-      <w:r>
-        <w:t>e</w:t>
-      </w:r>
-      <w:r>
-        <w:rPr>
-          <w:i/>
-          <w:iCs/>
-        </w:rPr>
-        <w:t xml:space="preserve"> </w:t>
-      </w:r>
-      <w:proofErr w:type="spellStart"/>
-      <w:r>
-        <w:rPr>
-          <w:i/>
-          <w:iCs/>
-        </w:rPr>
-        <w:t>Method</w:t>
-      </w:r>
-      <w:proofErr w:type="spellEnd"/>
-      <w:r>
-        <w:rPr>
-          <w:i/>
-          <w:iCs/>
-        </w:rPr>
-        <w:t xml:space="preserve"> </w:t>
-      </w:r>
-      <w:r>
-        <w:t>do Formulário</w:t>
-      </w:r>
-    </w:p>
-    <w:p>
-      <w:r>
-        <w:rPr>
-          <w:noProof/>
+          <w:lang w:eastAsia="pt-BR"/>
         </w:rPr>
         <w:drawing>
           <wp:inline distT="0" distB="0" distL="0" distR="0" wp14:anchorId="65DFB9CF" wp14:editId="7F39776D">
@@ -11567,41 +11350,29 @@
       <w:r>
         <w:t xml:space="preserve">Figura </w:t>
       </w:r>
-      <w:r>
-        <w:fldChar w:fldCharType="begin"/>
-      </w:r>
-      <w:r>
-        <w:instrText xml:space="preserve"> SEQ Figura \* ARABIC </w:instrText>
-      </w:r>
-      <w:r>
-        <w:fldChar w:fldCharType="separate"/>
-      </w:r>
+      <w:fldSimple w:instr=" SEQ Figura \* ARABIC ">
+        <w:r>
+          <w:rPr>
+            <w:noProof/>
+          </w:rPr>
+          <w:t>16</w:t>
+        </w:r>
+      </w:fldSimple>
+      <w:r>
+        <w:t xml:space="preserve"> - Salva</w:t>
+      </w:r>
+      <w:r>
+        <w:t>ndo</w:t>
+      </w:r>
+      <w:r>
+        <w:t xml:space="preserve"> Dados no Banco de Dados, Código PHP</w:t>
+      </w:r>
+    </w:p>
+    <w:p>
       <w:r>
         <w:rPr>
           <w:noProof/>
-        </w:rPr>
-        <w:t>16</w:t>
-      </w:r>
-      <w:r>
-        <w:rPr>
-          <w:noProof/>
-        </w:rPr>
-        <w:fldChar w:fldCharType="end"/>
-      </w:r>
-      <w:r>
-        <w:t xml:space="preserve"> - Salva</w:t>
-      </w:r>
-      <w:r>
-        <w:t>ndo</w:t>
-      </w:r>
-      <w:r>
-        <w:t xml:space="preserve"> Dados no Banco de Dados, Código PHP</w:t>
-      </w:r>
-    </w:p>
-    <w:p>
-      <w:r>
-        <w:rPr>
-          <w:noProof/>
+          <w:lang w:eastAsia="pt-BR"/>
         </w:rPr>
         <w:drawing>
           <wp:inline distT="0" distB="0" distL="0" distR="0" wp14:anchorId="39F1E557" wp14:editId="2B89295F">
@@ -11656,6 +11427,7 @@
         <w:t xml:space="preserve">Segundo Bento (2021), a função </w:t>
       </w:r>
       <w:proofErr w:type="spellStart"/>
+      <w:proofErr w:type="gramStart"/>
       <w:r>
         <w:rPr>
           <w:i/>
@@ -11669,7 +11441,15 @@
           <w:i/>
           <w:iCs/>
         </w:rPr>
-        <w:t>()</w:t>
+        <w:t>(</w:t>
+      </w:r>
+      <w:proofErr w:type="gramEnd"/>
+      <w:r>
+        <w:rPr>
+          <w:i/>
+          <w:iCs/>
+        </w:rPr>
+        <w:t>)</w:t>
       </w:r>
       <w:r>
         <w:t xml:space="preserve">, é responsável por verificar se um envio do formulário aconteceu, caso aconteça, a página se conectara com o banco de dados através do </w:t>
@@ -11749,7 +11529,15 @@
         <w:t>Após acessar os valores inseri</w:t>
       </w:r>
       <w:r>
-        <w:t>dos atribuí-los à variáveis</w:t>
+        <w:t xml:space="preserve">dos atribuí-los </w:t>
+      </w:r>
+      <w:proofErr w:type="gramStart"/>
+      <w:r>
+        <w:t>à</w:t>
+      </w:r>
+      <w:proofErr w:type="gramEnd"/>
+      <w:r>
+        <w:t xml:space="preserve"> variáveis</w:t>
       </w:r>
       <w:r>
         <w:t>,</w:t>
@@ -11979,35 +11767,23 @@
       <w:r>
         <w:t xml:space="preserve">Figura </w:t>
       </w:r>
-      <w:r>
-        <w:fldChar w:fldCharType="begin"/>
-      </w:r>
-      <w:r>
-        <w:instrText xml:space="preserve"> SEQ Figura \* ARABIC </w:instrText>
-      </w:r>
-      <w:r>
-        <w:fldChar w:fldCharType="separate"/>
-      </w:r>
+      <w:fldSimple w:instr=" SEQ Figura \* ARABIC ">
+        <w:r>
+          <w:rPr>
+            <w:noProof/>
+          </w:rPr>
+          <w:t>17</w:t>
+        </w:r>
+      </w:fldSimple>
+      <w:r>
+        <w:t xml:space="preserve"> - Envio de Dados, Página Web</w:t>
+      </w:r>
+    </w:p>
+    <w:p>
       <w:r>
         <w:rPr>
           <w:noProof/>
-        </w:rPr>
-        <w:t>17</w:t>
-      </w:r>
-      <w:r>
-        <w:rPr>
-          <w:noProof/>
-        </w:rPr>
-        <w:fldChar w:fldCharType="end"/>
-      </w:r>
-      <w:r>
-        <w:t xml:space="preserve"> - Envio de Dados, Página Web</w:t>
-      </w:r>
-    </w:p>
-    <w:p>
-      <w:r>
-        <w:rPr>
-          <w:noProof/>
+          <w:lang w:eastAsia="pt-BR"/>
         </w:rPr>
         <w:drawing>
           <wp:inline distT="0" distB="0" distL="0" distR="0" wp14:anchorId="469F9237" wp14:editId="159DD1EE">
@@ -12080,6 +11856,7 @@
       <w:r>
         <w:t xml:space="preserve"> </w:t>
       </w:r>
+      <w:proofErr w:type="gramStart"/>
       <w:r>
         <w:rPr>
           <w:i/>
@@ -12096,6 +11873,7 @@
         <w:t>php</w:t>
       </w:r>
       <w:proofErr w:type="spellEnd"/>
+      <w:proofErr w:type="gramEnd"/>
       <w:r>
         <w:rPr>
           <w:i/>
@@ -12192,47 +11970,35 @@
       <w:r>
         <w:t xml:space="preserve">Figura </w:t>
       </w:r>
-      <w:r>
-        <w:fldChar w:fldCharType="begin"/>
-      </w:r>
-      <w:r>
-        <w:instrText xml:space="preserve"> SEQ Figura \* ARABIC </w:instrText>
-      </w:r>
-      <w:r>
-        <w:fldChar w:fldCharType="separate"/>
-      </w:r>
+      <w:fldSimple w:instr=" SEQ Figura \* ARABIC ">
+        <w:r>
+          <w:rPr>
+            <w:noProof/>
+          </w:rPr>
+          <w:t>18</w:t>
+        </w:r>
+      </w:fldSimple>
+      <w:r>
+        <w:t xml:space="preserve"> </w:t>
+      </w:r>
+      <w:r>
+        <w:t xml:space="preserve">– </w:t>
+      </w:r>
+      <w:r>
+        <w:t>Exibir Endereços Cadastrados</w:t>
+      </w:r>
+      <w:r>
+        <w:t>, Código HTML</w:t>
+      </w:r>
+    </w:p>
+    <w:p>
+      <w:pPr>
+        <w:pStyle w:val="TituloFiguras"/>
+      </w:pPr>
       <w:r>
         <w:rPr>
           <w:noProof/>
-        </w:rPr>
-        <w:t>18</w:t>
-      </w:r>
-      <w:r>
-        <w:rPr>
-          <w:noProof/>
-        </w:rPr>
-        <w:fldChar w:fldCharType="end"/>
-      </w:r>
-      <w:r>
-        <w:t xml:space="preserve"> </w:t>
-      </w:r>
-      <w:r>
-        <w:t xml:space="preserve">– </w:t>
-      </w:r>
-      <w:r>
-        <w:t>Exibir Endereços Cadastrados</w:t>
-      </w:r>
-      <w:r>
-        <w:t>, Código HTML</w:t>
-      </w:r>
-    </w:p>
-    <w:p>
-      <w:pPr>
-        <w:pStyle w:val="TituloFiguras"/>
-      </w:pPr>
-      <w:r>
-        <w:rPr>
-          <w:noProof/>
+          <w:lang w:eastAsia="pt-BR"/>
         </w:rPr>
         <w:drawing>
           <wp:inline distT="0" distB="0" distL="0" distR="0" wp14:anchorId="20C9EA7D" wp14:editId="67CC0331">
@@ -12360,35 +12126,23 @@
       <w:r>
         <w:t xml:space="preserve">Figura </w:t>
       </w:r>
-      <w:r>
-        <w:fldChar w:fldCharType="begin"/>
-      </w:r>
-      <w:r>
-        <w:instrText xml:space="preserve"> SEQ Figura \* ARABIC </w:instrText>
-      </w:r>
-      <w:r>
-        <w:fldChar w:fldCharType="separate"/>
-      </w:r>
+      <w:fldSimple w:instr=" SEQ Figura \* ARABIC ">
+        <w:r>
+          <w:rPr>
+            <w:noProof/>
+          </w:rPr>
+          <w:t>19</w:t>
+        </w:r>
+      </w:fldSimple>
+      <w:r>
+        <w:t xml:space="preserve"> - Exibir Endereços Cadastrados, Código HTML</w:t>
+      </w:r>
+    </w:p>
+    <w:p>
       <w:r>
         <w:rPr>
           <w:noProof/>
-        </w:rPr>
-        <w:t>19</w:t>
-      </w:r>
-      <w:r>
-        <w:rPr>
-          <w:noProof/>
-        </w:rPr>
-        <w:fldChar w:fldCharType="end"/>
-      </w:r>
-      <w:r>
-        <w:t xml:space="preserve"> - Exibir Endereços Cadastrados, Código HTML</w:t>
-      </w:r>
-    </w:p>
-    <w:p>
-      <w:r>
-        <w:rPr>
-          <w:noProof/>
+          <w:lang w:eastAsia="pt-BR"/>
         </w:rPr>
         <w:lastRenderedPageBreak/>
         <w:drawing>
@@ -12448,44 +12202,32 @@
       <w:r>
         <w:t xml:space="preserve">Figura </w:t>
       </w:r>
-      <w:r>
-        <w:fldChar w:fldCharType="begin"/>
-      </w:r>
-      <w:r>
-        <w:instrText xml:space="preserve"> SEQ Figura \* ARABIC </w:instrText>
-      </w:r>
-      <w:r>
-        <w:fldChar w:fldCharType="separate"/>
-      </w:r>
+      <w:fldSimple w:instr=" SEQ Figura \* ARABIC ">
+        <w:r>
+          <w:rPr>
+            <w:noProof/>
+          </w:rPr>
+          <w:t>20</w:t>
+        </w:r>
+      </w:fldSimple>
+      <w:r>
+        <w:t xml:space="preserve"> - </w:t>
+      </w:r>
+      <w:r>
+        <w:t>Exibir Endereços Cadastrados,</w:t>
+      </w:r>
+      <w:r>
+        <w:t xml:space="preserve"> Página Web</w:t>
+      </w:r>
+    </w:p>
+    <w:p>
+      <w:pPr>
+        <w:pStyle w:val="Legendafiguras"/>
+      </w:pPr>
       <w:r>
         <w:rPr>
           <w:noProof/>
-        </w:rPr>
-        <w:t>20</w:t>
-      </w:r>
-      <w:r>
-        <w:rPr>
-          <w:noProof/>
-        </w:rPr>
-        <w:fldChar w:fldCharType="end"/>
-      </w:r>
-      <w:r>
-        <w:t xml:space="preserve"> - </w:t>
-      </w:r>
-      <w:r>
-        <w:t>Exibir Endereços Cadastrados,</w:t>
-      </w:r>
-      <w:r>
-        <w:t xml:space="preserve"> Página Web</w:t>
-      </w:r>
-    </w:p>
-    <w:p>
-      <w:pPr>
-        <w:pStyle w:val="Legendafiguras"/>
-      </w:pPr>
-      <w:r>
-        <w:rPr>
-          <w:noProof/>
+          <w:lang w:eastAsia="pt-BR"/>
         </w:rPr>
         <w:drawing>
           <wp:inline distT="0" distB="0" distL="0" distR="0" wp14:anchorId="10069876" wp14:editId="468626D5">
@@ -13018,7 +12760,11 @@
       </w:r>
       <w:proofErr w:type="spellEnd"/>
       <w:r>
-        <w:t xml:space="preserve"> é nomeado como &lt;nome&gt;.</w:t>
+        <w:t xml:space="preserve"> é nomeado como &lt;nome</w:t>
+      </w:r>
+      <w:proofErr w:type="gramStart"/>
+      <w:r>
+        <w:t>&gt;.</w:t>
       </w:r>
       <w:proofErr w:type="spellStart"/>
       <w:r>
@@ -13032,6 +12778,7 @@
         <w:t>.php</w:t>
       </w:r>
       <w:proofErr w:type="spellEnd"/>
+      <w:proofErr w:type="gramEnd"/>
       <w:r>
         <w:t xml:space="preserve">. O </w:t>
       </w:r>
@@ -13127,27 +12874,14 @@
       <w:r>
         <w:t xml:space="preserve">Figura </w:t>
       </w:r>
-      <w:r>
-        <w:fldChar w:fldCharType="begin"/>
-      </w:r>
-      <w:r>
-        <w:instrText xml:space="preserve"> SEQ Figura \* ARABIC </w:instrText>
-      </w:r>
-      <w:r>
-        <w:fldChar w:fldCharType="separate"/>
-      </w:r>
-      <w:r>
-        <w:rPr>
-          <w:noProof/>
-        </w:rPr>
-        <w:t>21</w:t>
-      </w:r>
-      <w:r>
-        <w:rPr>
-          <w:noProof/>
-        </w:rPr>
-        <w:fldChar w:fldCharType="end"/>
-      </w:r>
+      <w:fldSimple w:instr=" SEQ Figura \* ARABIC ">
+        <w:r>
+          <w:rPr>
+            <w:noProof/>
+          </w:rPr>
+          <w:t>21</w:t>
+        </w:r>
+      </w:fldSimple>
       <w:r>
         <w:t xml:space="preserve"> -</w:t>
       </w:r>
@@ -13317,7 +13051,21 @@
         <w:rPr>
           <w:szCs w:val="24"/>
         </w:rPr>
-        <w:t xml:space="preserve"> {{ $exemplo-&gt;titulo }}</w:t>
+        <w:t xml:space="preserve"> </w:t>
+      </w:r>
+      <w:proofErr w:type="gramStart"/>
+      <w:r>
+        <w:rPr>
+          <w:szCs w:val="24"/>
+        </w:rPr>
+        <w:t>{{ $</w:t>
+      </w:r>
+      <w:proofErr w:type="gramEnd"/>
+      <w:r>
+        <w:rPr>
+          <w:szCs w:val="24"/>
+        </w:rPr>
+        <w:t>exemplo-&gt;titulo }}</w:t>
       </w:r>
       <w:r>
         <w:t>.</w:t>
@@ -13330,27 +13078,14 @@
       <w:r>
         <w:t xml:space="preserve">Figura </w:t>
       </w:r>
-      <w:r>
-        <w:fldChar w:fldCharType="begin"/>
-      </w:r>
-      <w:r>
-        <w:instrText xml:space="preserve"> SEQ Figura \* ARABIC </w:instrText>
-      </w:r>
-      <w:r>
-        <w:fldChar w:fldCharType="separate"/>
-      </w:r>
-      <w:r>
-        <w:rPr>
-          <w:noProof/>
-        </w:rPr>
-        <w:t>22</w:t>
-      </w:r>
-      <w:r>
-        <w:rPr>
-          <w:noProof/>
-        </w:rPr>
-        <w:fldChar w:fldCharType="end"/>
-      </w:r>
+      <w:fldSimple w:instr=" SEQ Figura \* ARABIC ">
+        <w:r>
+          <w:rPr>
+            <w:noProof/>
+          </w:rPr>
+          <w:t>22</w:t>
+        </w:r>
+      </w:fldSimple>
       <w:r>
         <w:t xml:space="preserve"> - </w:t>
       </w:r>
@@ -13740,6 +13475,7 @@
           <w:numId w:val="15"/>
         </w:numPr>
       </w:pPr>
+      <w:proofErr w:type="gramStart"/>
       <w:r>
         <w:rPr>
           <w:i/>
@@ -13747,8 +13483,17 @@
         </w:rPr>
         <w:t>app</w:t>
       </w:r>
-      <w:r>
-        <w:t>: é justamente a pasta da aplicação. Nesta pasta se encontra os models e a subpasta Http/</w:t>
+      <w:proofErr w:type="gramEnd"/>
+      <w:r>
+        <w:t xml:space="preserve">: é justamente a pasta da aplicação. Nesta pasta se encontra os models e a subpasta </w:t>
+      </w:r>
+      <w:proofErr w:type="spellStart"/>
+      <w:r>
+        <w:t>Http</w:t>
+      </w:r>
+      <w:proofErr w:type="spellEnd"/>
+      <w:r>
+        <w:t>/</w:t>
       </w:r>
       <w:proofErr w:type="spellStart"/>
       <w:r>
@@ -13772,6 +13517,7 @@
         </w:numPr>
       </w:pPr>
       <w:proofErr w:type="spellStart"/>
+      <w:proofErr w:type="gramStart"/>
       <w:r>
         <w:rPr>
           <w:i/>
@@ -13780,6 +13526,7 @@
         <w:t>bootstrap</w:t>
       </w:r>
       <w:proofErr w:type="spellEnd"/>
+      <w:proofErr w:type="gramEnd"/>
       <w:r>
         <w:t xml:space="preserve">: pasta que possui </w:t>
       </w:r>
@@ -13803,6 +13550,7 @@
         </w:numPr>
       </w:pPr>
       <w:proofErr w:type="spellStart"/>
+      <w:proofErr w:type="gramStart"/>
       <w:r>
         <w:rPr>
           <w:i/>
@@ -13811,6 +13559,7 @@
         <w:t>config</w:t>
       </w:r>
       <w:proofErr w:type="spellEnd"/>
+      <w:proofErr w:type="gramEnd"/>
       <w:r>
         <w:t>: pasta onde estão os arquivos de configuração, como as configurações de conexão com banco de dados e outros.</w:t>
       </w:r>
@@ -13824,6 +13573,7 @@
         </w:numPr>
       </w:pPr>
       <w:proofErr w:type="spellStart"/>
+      <w:proofErr w:type="gramStart"/>
       <w:r>
         <w:rPr>
           <w:i/>
@@ -13832,6 +13582,7 @@
         <w:t>database</w:t>
       </w:r>
       <w:proofErr w:type="spellEnd"/>
+      <w:proofErr w:type="gramEnd"/>
       <w:r>
         <w:t xml:space="preserve">: esta pasta armazena classes específicas das interações com banco de dados sendo elas: </w:t>
       </w:r>
@@ -13881,6 +13632,7 @@
         </w:numPr>
       </w:pPr>
       <w:proofErr w:type="spellStart"/>
+      <w:proofErr w:type="gramStart"/>
       <w:r>
         <w:rPr>
           <w:i/>
@@ -13889,6 +13641,7 @@
         <w:t>public</w:t>
       </w:r>
       <w:proofErr w:type="spellEnd"/>
+      <w:proofErr w:type="gramEnd"/>
       <w:r>
         <w:t xml:space="preserve">: nesta pasta que a alocação de arquivos de acesso público como imagens, arquivos estáticos é realizada. Esta pasta possui o arquivo </w:t>
       </w:r>
@@ -13918,6 +13671,7 @@
         </w:numPr>
       </w:pPr>
       <w:proofErr w:type="spellStart"/>
+      <w:proofErr w:type="gramStart"/>
       <w:r>
         <w:rPr>
           <w:i/>
@@ -13926,6 +13680,7 @@
         <w:t>routes</w:t>
       </w:r>
       <w:proofErr w:type="spellEnd"/>
+      <w:proofErr w:type="gramEnd"/>
       <w:r>
         <w:t xml:space="preserve">: pasta </w:t>
       </w:r>
@@ -13945,6 +13700,7 @@
         </w:numPr>
       </w:pPr>
       <w:proofErr w:type="spellStart"/>
+      <w:proofErr w:type="gramStart"/>
       <w:r>
         <w:rPr>
           <w:i/>
@@ -13953,6 +13709,7 @@
         <w:t>storage</w:t>
       </w:r>
       <w:proofErr w:type="spellEnd"/>
+      <w:proofErr w:type="gramEnd"/>
       <w:r>
         <w:t>: pasta destinada a manter arquivos gerados pelo framework, como logs, sessões, caches etc.</w:t>
       </w:r>
@@ -13966,6 +13723,7 @@
         </w:numPr>
       </w:pPr>
       <w:proofErr w:type="spellStart"/>
+      <w:proofErr w:type="gramStart"/>
       <w:r>
         <w:rPr>
           <w:i/>
@@ -13974,6 +13732,7 @@
         <w:t>resources</w:t>
       </w:r>
       <w:proofErr w:type="spellEnd"/>
+      <w:proofErr w:type="gramEnd"/>
       <w:r>
         <w:t xml:space="preserve">: armazena as </w:t>
       </w:r>
@@ -13999,6 +13758,7 @@
         </w:numPr>
       </w:pPr>
       <w:proofErr w:type="spellStart"/>
+      <w:proofErr w:type="gramStart"/>
       <w:r>
         <w:rPr>
           <w:i/>
@@ -14007,6 +13767,7 @@
         <w:t>tests</w:t>
       </w:r>
       <w:proofErr w:type="spellEnd"/>
+      <w:proofErr w:type="gramEnd"/>
       <w:r>
         <w:t>: pasta com a finalidade de armazenar arquivos de teste unitários.</w:t>
       </w:r>
@@ -14020,6 +13781,7 @@
         </w:numPr>
       </w:pPr>
       <w:proofErr w:type="spellStart"/>
+      <w:proofErr w:type="gramStart"/>
       <w:r>
         <w:rPr>
           <w:i/>
@@ -14028,6 +13790,7 @@
         <w:t>vendor</w:t>
       </w:r>
       <w:proofErr w:type="spellEnd"/>
+      <w:proofErr w:type="gramEnd"/>
       <w:r>
         <w:t>: possui arquivos do framework propriamente dito. Não havendo necessidade de alterar a pasta.</w:t>
       </w:r>
@@ -14040,6 +13803,7 @@
           <w:numId w:val="15"/>
         </w:numPr>
       </w:pPr>
+      <w:proofErr w:type="gramStart"/>
       <w:r>
         <w:t>.</w:t>
       </w:r>
@@ -14048,6 +13812,7 @@
         <w:t>env</w:t>
       </w:r>
       <w:proofErr w:type="spellEnd"/>
+      <w:proofErr w:type="gramEnd"/>
       <w:r>
         <w:t>: arquivo responsável por possuir as variáveis da aplicação incluindo a chave criada no momento da criação do projeto.</w:t>
       </w:r>
@@ -14060,12 +13825,17 @@
           <w:numId w:val="15"/>
         </w:numPr>
       </w:pPr>
+      <w:proofErr w:type="gramStart"/>
       <w:r>
         <w:t>.</w:t>
       </w:r>
       <w:proofErr w:type="spellStart"/>
       <w:r>
-        <w:t>env-example</w:t>
+        <w:t>env</w:t>
+      </w:r>
+      <w:proofErr w:type="gramEnd"/>
+      <w:r>
+        <w:t>-example</w:t>
       </w:r>
       <w:proofErr w:type="spellEnd"/>
       <w:r>
@@ -14100,6 +13870,7 @@
           <w:numId w:val="15"/>
         </w:numPr>
       </w:pPr>
+      <w:proofErr w:type="gramStart"/>
       <w:r>
         <w:lastRenderedPageBreak/>
         <w:t>.</w:t>
@@ -14109,6 +13880,7 @@
         <w:t>gitignore</w:t>
       </w:r>
       <w:proofErr w:type="spellEnd"/>
+      <w:proofErr w:type="gramEnd"/>
       <w:r>
         <w:t>: arquivo responsável por impedir outros arquivos de serem adicionados a repositórios GIT, como o arquivo detentor da chave da aplicação e a pasta do próprio framework.</w:t>
       </w:r>
@@ -14122,6 +13894,7 @@
         </w:numPr>
       </w:pPr>
       <w:proofErr w:type="spellStart"/>
+      <w:proofErr w:type="gramStart"/>
       <w:r>
         <w:rPr>
           <w:i/>
@@ -14130,6 +13903,7 @@
         <w:t>artisan</w:t>
       </w:r>
       <w:proofErr w:type="spellEnd"/>
+      <w:proofErr w:type="gramEnd"/>
       <w:r>
         <w:t>: arquivo encarregado de carregar recursos do framework automaticamente.</w:t>
       </w:r>
@@ -14143,10 +13917,12 @@
         </w:numPr>
       </w:pPr>
       <w:proofErr w:type="spellStart"/>
+      <w:proofErr w:type="gramStart"/>
       <w:r>
         <w:t>composer.json</w:t>
       </w:r>
       <w:proofErr w:type="spellEnd"/>
+      <w:proofErr w:type="gramEnd"/>
       <w:r>
         <w:t xml:space="preserve">: responsável por determinar as dependências do projeto. Este arquivo possui as orientações que informam aos gerenciadores de pacotes quais são os pacotes e as bibliotecas das quais o projeto é dependente. </w:t>
       </w:r>
@@ -14160,10 +13936,12 @@
         </w:numPr>
       </w:pPr>
       <w:proofErr w:type="spellStart"/>
+      <w:proofErr w:type="gramStart"/>
       <w:r>
         <w:t>composer.lock</w:t>
       </w:r>
       <w:proofErr w:type="spellEnd"/>
+      <w:proofErr w:type="gramEnd"/>
       <w:r>
         <w:t>: arquivo criado automaticamente pelo gerenciador de dependências Composer. Após a instalação das dependências, o Composer guarda a lista de versões exatas dos pacotes instalados nesse arquivo, travando o projeto a essas versões específicas</w:t>
       </w:r>
@@ -14177,10 +13955,12 @@
         </w:numPr>
       </w:pPr>
       <w:proofErr w:type="spellStart"/>
+      <w:proofErr w:type="gramStart"/>
       <w:r>
         <w:t>package.json</w:t>
       </w:r>
       <w:proofErr w:type="spellEnd"/>
+      <w:proofErr w:type="gramEnd"/>
       <w:r>
         <w:t xml:space="preserve">: este arquivo possui as dependências para fazer uso do </w:t>
       </w:r>
@@ -15053,8 +14833,18 @@
           <w:iCs/>
           <w:szCs w:val="24"/>
         </w:rPr>
-        <w:t>, models</w:t>
-      </w:r>
+        <w:t xml:space="preserve">, </w:t>
+      </w:r>
+      <w:proofErr w:type="spellStart"/>
+      <w:r>
+        <w:rPr>
+          <w:i/>
+          <w:iCs/>
+          <w:szCs w:val="24"/>
+        </w:rPr>
+        <w:t>models</w:t>
+      </w:r>
+      <w:proofErr w:type="spellEnd"/>
       <w:r>
         <w:rPr>
           <w:szCs w:val="24"/>
@@ -15207,27 +14997,14 @@
       <w:r>
         <w:t xml:space="preserve">Figura </w:t>
       </w:r>
-      <w:r>
-        <w:fldChar w:fldCharType="begin"/>
-      </w:r>
-      <w:r>
-        <w:instrText xml:space="preserve"> SEQ Figura \* ARABIC </w:instrText>
-      </w:r>
-      <w:r>
-        <w:fldChar w:fldCharType="separate"/>
-      </w:r>
-      <w:r>
-        <w:rPr>
-          <w:noProof/>
-        </w:rPr>
-        <w:t>27</w:t>
-      </w:r>
-      <w:r>
-        <w:rPr>
-          <w:noProof/>
-        </w:rPr>
-        <w:fldChar w:fldCharType="end"/>
-      </w:r>
+      <w:fldSimple w:instr=" SEQ Figura \* ARABIC ">
+        <w:r>
+          <w:rPr>
+            <w:noProof/>
+          </w:rPr>
+          <w:t>27</w:t>
+        </w:r>
+      </w:fldSimple>
       <w:r>
         <w:t xml:space="preserve"> - </w:t>
       </w:r>
@@ -15308,27 +15085,14 @@
       <w:r>
         <w:t xml:space="preserve">Figura </w:t>
       </w:r>
-      <w:r>
-        <w:fldChar w:fldCharType="begin"/>
-      </w:r>
-      <w:r>
-        <w:instrText xml:space="preserve"> SEQ Figura \* ARABIC </w:instrText>
-      </w:r>
-      <w:r>
-        <w:fldChar w:fldCharType="separate"/>
-      </w:r>
-      <w:r>
-        <w:rPr>
-          <w:noProof/>
-        </w:rPr>
-        <w:t>28</w:t>
-      </w:r>
-      <w:r>
-        <w:rPr>
-          <w:noProof/>
-        </w:rPr>
-        <w:fldChar w:fldCharType="end"/>
-      </w:r>
+      <w:fldSimple w:instr=" SEQ Figura \* ARABIC ">
+        <w:r>
+          <w:rPr>
+            <w:noProof/>
+          </w:rPr>
+          <w:t>28</w:t>
+        </w:r>
+      </w:fldSimple>
       <w:r>
         <w:t xml:space="preserve"> - </w:t>
       </w:r>
@@ -15526,27 +15290,14 @@
       <w:r>
         <w:t xml:space="preserve">Figura </w:t>
       </w:r>
-      <w:r>
-        <w:fldChar w:fldCharType="begin"/>
-      </w:r>
-      <w:r>
-        <w:instrText xml:space="preserve"> SEQ Figura \* ARABIC </w:instrText>
-      </w:r>
-      <w:r>
-        <w:fldChar w:fldCharType="separate"/>
-      </w:r>
-      <w:r>
-        <w:rPr>
-          <w:noProof/>
-        </w:rPr>
-        <w:t>29</w:t>
-      </w:r>
-      <w:r>
-        <w:rPr>
-          <w:noProof/>
-        </w:rPr>
-        <w:fldChar w:fldCharType="end"/>
-      </w:r>
+      <w:fldSimple w:instr=" SEQ Figura \* ARABIC ">
+        <w:r>
+          <w:rPr>
+            <w:noProof/>
+          </w:rPr>
+          <w:t>29</w:t>
+        </w:r>
+      </w:fldSimple>
       <w:r>
         <w:t xml:space="preserve"> - </w:t>
       </w:r>
@@ -15693,27 +15444,14 @@
       <w:r>
         <w:t xml:space="preserve">Figura </w:t>
       </w:r>
-      <w:r>
-        <w:fldChar w:fldCharType="begin"/>
-      </w:r>
-      <w:r>
-        <w:instrText xml:space="preserve"> SEQ Figura \* ARABIC </w:instrText>
-      </w:r>
-      <w:r>
-        <w:fldChar w:fldCharType="separate"/>
-      </w:r>
-      <w:r>
-        <w:rPr>
-          <w:noProof/>
-        </w:rPr>
-        <w:t>30</w:t>
-      </w:r>
-      <w:r>
-        <w:rPr>
-          <w:noProof/>
-        </w:rPr>
-        <w:fldChar w:fldCharType="end"/>
-      </w:r>
+      <w:fldSimple w:instr=" SEQ Figura \* ARABIC ">
+        <w:r>
+          <w:rPr>
+            <w:noProof/>
+          </w:rPr>
+          <w:t>30</w:t>
+        </w:r>
+      </w:fldSimple>
       <w:r>
         <w:t xml:space="preserve"> - </w:t>
       </w:r>
@@ -15853,10 +15591,12 @@
       <w:r>
         <w:t xml:space="preserve"> “</w:t>
       </w:r>
+      <w:proofErr w:type="gramStart"/>
       <w:r>
         <w:t>endereço::</w:t>
       </w:r>
       <w:proofErr w:type="spellStart"/>
+      <w:proofErr w:type="gramEnd"/>
       <w:r>
         <w:rPr>
           <w:i/>
@@ -15948,27 +15688,14 @@
       <w:r>
         <w:t xml:space="preserve">Figura </w:t>
       </w:r>
-      <w:r>
-        <w:fldChar w:fldCharType="begin"/>
-      </w:r>
-      <w:r>
-        <w:instrText xml:space="preserve"> SEQ Figura \* ARABIC </w:instrText>
-      </w:r>
-      <w:r>
-        <w:fldChar w:fldCharType="separate"/>
-      </w:r>
-      <w:r>
-        <w:rPr>
-          <w:noProof/>
-        </w:rPr>
-        <w:t>31</w:t>
-      </w:r>
-      <w:r>
-        <w:rPr>
-          <w:noProof/>
-        </w:rPr>
-        <w:fldChar w:fldCharType="end"/>
-      </w:r>
+      <w:fldSimple w:instr=" SEQ Figura \* ARABIC ">
+        <w:r>
+          <w:rPr>
+            <w:noProof/>
+          </w:rPr>
+          <w:t>31</w:t>
+        </w:r>
+      </w:fldSimple>
       <w:r>
         <w:t xml:space="preserve"> - </w:t>
       </w:r>
@@ -16046,9 +15773,14 @@
     </w:p>
     <w:p>
       <w:r>
-        <w:t>Com o uso do termo endereço::</w:t>
-      </w:r>
-      <w:proofErr w:type="spellStart"/>
+        <w:t xml:space="preserve">Com o uso do termo </w:t>
+      </w:r>
+      <w:proofErr w:type="gramStart"/>
+      <w:r>
+        <w:t>endereço::</w:t>
+      </w:r>
+      <w:proofErr w:type="spellStart"/>
+      <w:proofErr w:type="gramEnd"/>
       <w:r>
         <w:rPr>
           <w:i/>
@@ -16137,27 +15869,14 @@
       <w:r>
         <w:t xml:space="preserve">Figura </w:t>
       </w:r>
-      <w:r>
-        <w:fldChar w:fldCharType="begin"/>
-      </w:r>
-      <w:r>
-        <w:instrText xml:space="preserve"> SEQ Figura \* ARABIC </w:instrText>
-      </w:r>
-      <w:r>
-        <w:fldChar w:fldCharType="separate"/>
-      </w:r>
-      <w:r>
-        <w:rPr>
-          <w:noProof/>
-        </w:rPr>
-        <w:t>32</w:t>
-      </w:r>
-      <w:r>
-        <w:rPr>
-          <w:noProof/>
-        </w:rPr>
-        <w:fldChar w:fldCharType="end"/>
-      </w:r>
+      <w:fldSimple w:instr=" SEQ Figura \* ARABIC ">
+        <w:r>
+          <w:rPr>
+            <w:noProof/>
+          </w:rPr>
+          <w:t>32</w:t>
+        </w:r>
+      </w:fldSimple>
       <w:r>
         <w:t xml:space="preserve"> - </w:t>
       </w:r>
@@ -16286,10 +16005,7 @@
         <w:t>e posteriormente adicionadas ao banco de dados</w:t>
       </w:r>
       <w:r>
-        <w:t xml:space="preserve"> (</w:t>
-      </w:r>
-      <w:r>
-        <w:t>SILVA, 2018)</w:t>
+        <w:t xml:space="preserve"> (SILVA, 2018)</w:t>
       </w:r>
       <w:r>
         <w:t xml:space="preserve">. Após a </w:t>
@@ -16343,27 +16059,14 @@
       <w:r>
         <w:t xml:space="preserve">Figura </w:t>
       </w:r>
-      <w:r>
-        <w:fldChar w:fldCharType="begin"/>
-      </w:r>
-      <w:r>
-        <w:instrText xml:space="preserve"> SEQ Figura \* ARABIC </w:instrText>
-      </w:r>
-      <w:r>
-        <w:fldChar w:fldCharType="separate"/>
-      </w:r>
-      <w:r>
-        <w:rPr>
-          <w:noProof/>
-        </w:rPr>
-        <w:t>33</w:t>
-      </w:r>
-      <w:r>
-        <w:rPr>
-          <w:noProof/>
-        </w:rPr>
-        <w:fldChar w:fldCharType="end"/>
-      </w:r>
+      <w:fldSimple w:instr=" SEQ Figura \* ARABIC ">
+        <w:r>
+          <w:rPr>
+            <w:noProof/>
+          </w:rPr>
+          <w:t>33</w:t>
+        </w:r>
+      </w:fldSimple>
       <w:r>
         <w:t xml:space="preserve"> </w:t>
       </w:r>
@@ -17278,7 +16981,12 @@
         <w:t>2017</w:t>
       </w:r>
       <w:r>
-        <w:t>). Os relacionamentos são classificados a partir do número de entidades presentes na conjuntura de relacionamentos, ou seja, também determina o tamanho da conjuntura desse grupo. As entidades podem possuir mais de um ligamento entre si, é importante ressaltar que os relacionamentos</w:t>
+        <w:t>)</w:t>
+      </w:r>
+      <w:bookmarkStart w:id="11" w:name="_GoBack"/>
+      <w:bookmarkEnd w:id="11"/>
+      <w:r>
+        <w:t>. Os relacionamentos são classificados a partir do número de entidades presentes na conjuntura de relacionamentos, ou seja, também determina o tamanho da conjuntura desse grupo. As entidades podem possuir mais de um ligamento entre si, é importante ressaltar que os relacionamentos</w:t>
       </w:r>
       <w:r>
         <w:t xml:space="preserve"> ligam as funcionalidades dos atributos as entidades e os atributos entre si.</w:t>
@@ -17473,8 +17181,13 @@
       <w:r>
         <w:t xml:space="preserve">). Outra ferramenta muito importante é a interação de chave que define que o valor da chave primaria de ver único, algo paralelo acontece com a chave estrangeira na integridade referencial definindo a obrigatoriedade </w:t>
       </w:r>
-      <w:r>
-        <w:t xml:space="preserve">da </w:t>
+      <w:proofErr w:type="gramStart"/>
+      <w:r>
+        <w:t>da</w:t>
+      </w:r>
+      <w:proofErr w:type="gramEnd"/>
+      <w:r>
+        <w:t xml:space="preserve"> </w:t>
       </w:r>
       <w:r>
         <w:t xml:space="preserve">chave estrangeira aparecer na chave primaria da tabela referenciada. </w:t>
@@ -17488,7 +17201,7 @@
           <w:rFonts w:cs="Arial"/>
         </w:rPr>
       </w:pPr>
-      <w:bookmarkStart w:id="11" w:name="_Toc117853983"/>
+      <w:bookmarkStart w:id="12" w:name="_Toc117853983"/>
       <w:r>
         <w:rPr>
           <w:rFonts w:cs="Arial"/>
@@ -17507,7 +17220,7 @@
         </w:rPr>
         <w:t>.2 Normalização</w:t>
       </w:r>
-      <w:bookmarkEnd w:id="11"/>
+      <w:bookmarkEnd w:id="12"/>
     </w:p>
     <w:p/>
     <w:p>
@@ -17517,7 +17230,7 @@
           <w:rFonts w:cs="Arial"/>
         </w:rPr>
       </w:pPr>
-      <w:bookmarkStart w:id="12" w:name="_Toc117853984"/>
+      <w:bookmarkStart w:id="13" w:name="_Toc117853984"/>
       <w:r>
         <w:rPr>
           <w:rFonts w:cs="Arial"/>
@@ -17536,7 +17249,7 @@
         </w:rPr>
         <w:t>.3 Dicionário de Dados</w:t>
       </w:r>
-      <w:bookmarkEnd w:id="12"/>
+      <w:bookmarkEnd w:id="13"/>
     </w:p>
     <w:p/>
     <w:p>
@@ -17546,7 +17259,7 @@
           <w:rFonts w:cs="Arial"/>
         </w:rPr>
       </w:pPr>
-      <w:bookmarkStart w:id="13" w:name="_Toc117853985"/>
+      <w:bookmarkStart w:id="14" w:name="_Toc117853985"/>
       <w:r>
         <w:rPr>
           <w:rFonts w:cs="Arial"/>
@@ -17565,7 +17278,7 @@
         </w:rPr>
         <w:t xml:space="preserve"> UML</w:t>
       </w:r>
-      <w:bookmarkEnd w:id="13"/>
+      <w:bookmarkEnd w:id="14"/>
     </w:p>
     <w:p>
       <w:r>
@@ -17675,7 +17388,7 @@
           <w:rFonts w:cs="Arial"/>
         </w:rPr>
       </w:pPr>
-      <w:bookmarkStart w:id="14" w:name="_Toc117853986"/>
+      <w:bookmarkStart w:id="15" w:name="_Toc117853986"/>
       <w:r>
         <w:rPr>
           <w:rFonts w:cs="Arial"/>
@@ -17694,7 +17407,7 @@
         </w:rPr>
         <w:t>.1 Levantamento de Requisitos</w:t>
       </w:r>
-      <w:bookmarkEnd w:id="14"/>
+      <w:bookmarkEnd w:id="15"/>
     </w:p>
     <w:p>
       <w:r>
@@ -17729,7 +17442,7 @@
           <w:rFonts w:cs="Arial"/>
         </w:rPr>
       </w:pPr>
-      <w:bookmarkStart w:id="15" w:name="_Toc117853987"/>
+      <w:bookmarkStart w:id="16" w:name="_Toc117853987"/>
       <w:r>
         <w:rPr>
           <w:rFonts w:cs="Arial"/>
@@ -17749,7 +17462,7 @@
         </w:rPr>
         <w:t>.2 Diagrama de Casos de Uso</w:t>
       </w:r>
-      <w:bookmarkEnd w:id="15"/>
+      <w:bookmarkEnd w:id="16"/>
     </w:p>
     <w:p>
       <w:pPr>
@@ -17758,7 +17471,7 @@
           <w:rFonts w:cs="Arial"/>
         </w:rPr>
       </w:pPr>
-      <w:bookmarkStart w:id="16" w:name="_Toc117853988"/>
+      <w:bookmarkStart w:id="17" w:name="_Toc117853988"/>
       <w:r>
         <w:rPr>
           <w:rFonts w:cs="Arial"/>
@@ -17777,7 +17490,7 @@
         </w:rPr>
         <w:t>.3 Diagrama de Atividades</w:t>
       </w:r>
-      <w:bookmarkEnd w:id="16"/>
+      <w:bookmarkEnd w:id="17"/>
     </w:p>
     <w:p>
       <w:pPr>
@@ -17786,7 +17499,7 @@
           <w:rFonts w:cs="Arial"/>
         </w:rPr>
       </w:pPr>
-      <w:bookmarkStart w:id="17" w:name="_Toc117853989"/>
+      <w:bookmarkStart w:id="18" w:name="_Toc117853989"/>
       <w:r>
         <w:rPr>
           <w:rFonts w:cs="Arial"/>
@@ -17805,7 +17518,7 @@
         </w:rPr>
         <w:t>.4 Diagrama de Classes</w:t>
       </w:r>
-      <w:bookmarkEnd w:id="17"/>
+      <w:bookmarkEnd w:id="18"/>
     </w:p>
     <w:p>
       <w:pPr>
@@ -17814,7 +17527,7 @@
           <w:rFonts w:cs="Arial"/>
         </w:rPr>
       </w:pPr>
-      <w:bookmarkStart w:id="18" w:name="_Toc117853990"/>
+      <w:bookmarkStart w:id="19" w:name="_Toc117853990"/>
       <w:r>
         <w:rPr>
           <w:rFonts w:cs="Arial"/>
@@ -17833,7 +17546,7 @@
         </w:rPr>
         <w:t>.5 Diagrama de Sequência</w:t>
       </w:r>
-      <w:bookmarkEnd w:id="18"/>
+      <w:bookmarkEnd w:id="19"/>
     </w:p>
     <w:p>
       <w:pPr>
@@ -17842,74 +17555,74 @@
           <w:rFonts w:cs="Arial"/>
         </w:rPr>
       </w:pPr>
-      <w:bookmarkStart w:id="19" w:name="_Toc117853991"/>
+      <w:bookmarkStart w:id="20" w:name="_Toc117853991"/>
       <w:r>
         <w:rPr>
           <w:rFonts w:cs="Arial"/>
         </w:rPr>
         <w:t>3 DESENVOLVIMENTO</w:t>
       </w:r>
-      <w:bookmarkEnd w:id="19"/>
+      <w:bookmarkEnd w:id="20"/>
     </w:p>
     <w:p>
       <w:pPr>
         <w:pStyle w:val="Ttulo1"/>
       </w:pPr>
-      <w:bookmarkStart w:id="20" w:name="_Toc117853992"/>
+      <w:bookmarkStart w:id="21" w:name="_Toc117853992"/>
       <w:r>
         <w:t>3.1 Diagrama de Casos de Uso</w:t>
       </w:r>
-      <w:bookmarkEnd w:id="20"/>
+      <w:bookmarkEnd w:id="21"/>
     </w:p>
     <w:p>
       <w:pPr>
         <w:pStyle w:val="Ttulo1"/>
       </w:pPr>
-      <w:bookmarkStart w:id="21" w:name="_Toc117853993"/>
+      <w:bookmarkStart w:id="22" w:name="_Toc117853993"/>
       <w:r>
         <w:t>3.2 Diagrama de Atividades</w:t>
       </w:r>
-      <w:bookmarkEnd w:id="21"/>
+      <w:bookmarkEnd w:id="22"/>
     </w:p>
     <w:p>
       <w:pPr>
         <w:pStyle w:val="Ttulo1"/>
       </w:pPr>
-      <w:bookmarkStart w:id="22" w:name="_Toc117853994"/>
+      <w:bookmarkStart w:id="23" w:name="_Toc117853994"/>
       <w:r>
         <w:t>3,3 Diagramas de Classes</w:t>
       </w:r>
-      <w:bookmarkEnd w:id="22"/>
+      <w:bookmarkEnd w:id="23"/>
     </w:p>
     <w:p>
       <w:pPr>
         <w:pStyle w:val="Ttulo1"/>
       </w:pPr>
-      <w:bookmarkStart w:id="23" w:name="_Toc117853995"/>
+      <w:bookmarkStart w:id="24" w:name="_Toc117853995"/>
       <w:r>
         <w:t>3.4 Diagrama de Sequência</w:t>
       </w:r>
-      <w:bookmarkEnd w:id="23"/>
+      <w:bookmarkEnd w:id="24"/>
     </w:p>
     <w:p>
       <w:pPr>
         <w:pStyle w:val="Ttulo1"/>
       </w:pPr>
-      <w:bookmarkStart w:id="24" w:name="_Toc117853996"/>
+      <w:bookmarkStart w:id="25" w:name="_Toc117853996"/>
       <w:r>
         <w:t>3.5 DER</w:t>
       </w:r>
-      <w:bookmarkEnd w:id="24"/>
+      <w:bookmarkEnd w:id="25"/>
     </w:p>
     <w:p>
       <w:pPr>
         <w:pStyle w:val="Ttulo1"/>
       </w:pPr>
-      <w:bookmarkStart w:id="25" w:name="_Toc117853997"/>
+      <w:bookmarkStart w:id="26" w:name="_Toc117853997"/>
       <w:r>
         <w:t>3.6 Aplicação</w:t>
       </w:r>
-      <w:bookmarkEnd w:id="25"/>
+      <w:bookmarkEnd w:id="26"/>
     </w:p>
     <w:p>
       <w:pPr>
@@ -17918,14 +17631,14 @@
           <w:rFonts w:cs="Arial"/>
         </w:rPr>
       </w:pPr>
-      <w:bookmarkStart w:id="26" w:name="_Toc117853998"/>
+      <w:bookmarkStart w:id="27" w:name="_Toc117853998"/>
       <w:r>
         <w:rPr>
           <w:rFonts w:cs="Arial"/>
         </w:rPr>
         <w:t>4 CONCLUSÃO</w:t>
       </w:r>
-      <w:bookmarkEnd w:id="26"/>
+      <w:bookmarkEnd w:id="27"/>
     </w:p>
     <w:p>
       <w:pPr>
@@ -19514,7 +19227,23 @@
           <w:sz w:val="20"/>
           <w:szCs w:val="20"/>
         </w:rPr>
-        <w:t xml:space="preserve"> Mariotto </w:t>
+        <w:t xml:space="preserve"> </w:t>
+      </w:r>
+      <w:proofErr w:type="spellStart"/>
+      <w:r>
+        <w:rPr>
+          <w:sz w:val="20"/>
+          <w:szCs w:val="20"/>
+        </w:rPr>
+        <w:t>Mariotto</w:t>
+      </w:r>
+      <w:proofErr w:type="spellEnd"/>
+      <w:r>
+        <w:rPr>
+          <w:sz w:val="20"/>
+          <w:szCs w:val="20"/>
+        </w:rPr>
+        <w:t xml:space="preserve"> </w:t>
       </w:r>
       <w:proofErr w:type="spellStart"/>
       <w:r>
@@ -19806,6 +19535,73 @@
     <w:p>
       <w:pPr>
         <w:spacing w:line="240" w:lineRule="auto"/>
+        <w:rPr>
+          <w:rFonts w:eastAsia="Calibri" w:cs="Arial"/>
+          <w:color w:val="222222"/>
+          <w:sz w:val="20"/>
+          <w:szCs w:val="20"/>
+          <w:u w:val="single"/>
+          <w:shd w:val="clear" w:color="auto" w:fill="FFFFFF"/>
+        </w:rPr>
+      </w:pPr>
+      <w:r>
+        <w:rPr>
+          <w:rFonts w:cs="Arial"/>
+          <w:color w:val="222222"/>
+          <w:sz w:val="20"/>
+          <w:szCs w:val="20"/>
+          <w:shd w:val="clear" w:color="auto" w:fill="FFFFFF"/>
+        </w:rPr>
+        <w:t xml:space="preserve">SOUZA, Leonardo </w:t>
+      </w:r>
+      <w:proofErr w:type="spellStart"/>
+      <w:r>
+        <w:rPr>
+          <w:rFonts w:cs="Arial"/>
+          <w:color w:val="222222"/>
+          <w:sz w:val="20"/>
+          <w:szCs w:val="20"/>
+          <w:shd w:val="clear" w:color="auto" w:fill="FFFFFF"/>
+        </w:rPr>
+        <w:t>Patrocinio</w:t>
+      </w:r>
+      <w:proofErr w:type="spellEnd"/>
+      <w:r>
+        <w:rPr>
+          <w:rFonts w:cs="Arial"/>
+          <w:color w:val="222222"/>
+          <w:sz w:val="20"/>
+          <w:szCs w:val="20"/>
+          <w:shd w:val="clear" w:color="auto" w:fill="FFFFFF"/>
+        </w:rPr>
+        <w:t>; DO ESPÍRITO SANTO, Felipe. COMPARATIVO ENTRE FRAMEWORKS DE CSS BOOTSTRAP E BULMA PARA DESENVOLVIMENTO DE PROJETOS WEB. </w:t>
+      </w:r>
+      <w:r>
+        <w:rPr>
+          <w:rFonts w:cs="Arial"/>
+          <w:b/>
+          <w:bCs/>
+          <w:color w:val="222222"/>
+          <w:sz w:val="20"/>
+          <w:szCs w:val="20"/>
+          <w:shd w:val="clear" w:color="auto" w:fill="FFFFFF"/>
+        </w:rPr>
+        <w:t>Revista Interface Tecnológica</w:t>
+      </w:r>
+      <w:r>
+        <w:rPr>
+          <w:rFonts w:cs="Arial"/>
+          <w:color w:val="222222"/>
+          <w:sz w:val="20"/>
+          <w:szCs w:val="20"/>
+          <w:shd w:val="clear" w:color="auto" w:fill="FFFFFF"/>
+        </w:rPr>
+        <w:t>, v. 17, n. 1, p. 140-152, 2020.</w:t>
+      </w:r>
+    </w:p>
+    <w:p>
+      <w:pPr>
+        <w:spacing w:line="240" w:lineRule="auto"/>
       </w:pPr>
       <w:r>
         <w:rPr>
@@ -19911,48 +19707,9 @@
           <w:sz w:val="20"/>
           <w:szCs w:val="20"/>
         </w:rPr>
-        <w:t xml:space="preserve"> Framework Na Manutenibilidade De Software</w:t>
-      </w:r>
-      <w:r>
-        <w:rPr>
-          <w:sz w:val="20"/>
-          <w:szCs w:val="20"/>
-        </w:rPr>
-        <w:t>. 2018. 122 f. Trabalho de conclusão de curso (Curso em Ciência da Computação), Faculdades Integradas de Caratinga – Caratinga. 2018.</w:t>
-      </w:r>
-    </w:p>
-    <w:p>
-      <w:pPr>
-        <w:spacing w:line="240" w:lineRule="auto"/>
-        <w:rPr>
-          <w:sz w:val="20"/>
-          <w:szCs w:val="20"/>
-          <w:lang w:val="en-US"/>
-        </w:rPr>
-      </w:pPr>
-      <w:r>
-        <w:rPr>
-          <w:sz w:val="20"/>
-          <w:szCs w:val="20"/>
-        </w:rPr>
-        <w:t xml:space="preserve">QUIERELLI, Davi </w:t>
-      </w:r>
-      <w:proofErr w:type="spellStart"/>
-      <w:r>
-        <w:rPr>
-          <w:sz w:val="20"/>
-          <w:szCs w:val="20"/>
-        </w:rPr>
-        <w:t>Antonio</w:t>
-      </w:r>
-      <w:proofErr w:type="spellEnd"/>
-      <w:r>
-        <w:rPr>
-          <w:sz w:val="20"/>
-          <w:szCs w:val="20"/>
-        </w:rPr>
-        <w:t>. </w:t>
-      </w:r>
+        <w:t xml:space="preserve"> Framework Na </w:t>
+      </w:r>
+      <w:proofErr w:type="spellStart"/>
       <w:r>
         <w:rPr>
           <w:b/>
@@ -19960,9 +19717,9 @@
           <w:sz w:val="20"/>
           <w:szCs w:val="20"/>
         </w:rPr>
-        <w:t xml:space="preserve">Criando Sites Com </w:t>
-      </w:r>
-      <w:proofErr w:type="spellStart"/>
+        <w:t>Manutenibilidade</w:t>
+      </w:r>
+      <w:proofErr w:type="spellEnd"/>
       <w:r>
         <w:rPr>
           <w:b/>
@@ -19970,59 +19727,128 @@
           <w:sz w:val="20"/>
           <w:szCs w:val="20"/>
         </w:rPr>
-        <w:t>Html-css-php</w:t>
-      </w:r>
-      <w:proofErr w:type="spellEnd"/>
-      <w:r>
-        <w:rPr>
-          <w:sz w:val="20"/>
-          <w:szCs w:val="20"/>
-        </w:rPr>
-        <w:t xml:space="preserve">. </w:t>
-      </w:r>
-      <w:r>
+        <w:t xml:space="preserve"> De Software</w:t>
+      </w:r>
+      <w:r>
+        <w:rPr>
+          <w:sz w:val="20"/>
+          <w:szCs w:val="20"/>
+        </w:rPr>
+        <w:t>. 2018. 122 f. Trabalho de conclusão de curso (Curso em Ciência da Computação), Faculdades Integradas de Caratinga – Caratinga. 2018.</w:t>
+      </w:r>
+    </w:p>
+    <w:p>
+      <w:pPr>
+        <w:spacing w:line="240" w:lineRule="auto"/>
         <w:rPr>
           <w:sz w:val="20"/>
           <w:szCs w:val="20"/>
           <w:lang w:val="en-US"/>
         </w:rPr>
-        <w:t xml:space="preserve">Clube de </w:t>
-      </w:r>
-      <w:proofErr w:type="spellStart"/>
-      <w:r>
-        <w:rPr>
-          <w:sz w:val="20"/>
-          <w:szCs w:val="20"/>
-          <w:lang w:val="en-US"/>
-        </w:rPr>
-        <w:t>Autores</w:t>
-      </w:r>
-      <w:proofErr w:type="spellEnd"/>
-      <w:r>
-        <w:rPr>
-          <w:sz w:val="20"/>
-          <w:szCs w:val="20"/>
-          <w:lang w:val="en-US"/>
-        </w:rPr>
-        <w:t>, 2012.</w:t>
-      </w:r>
-    </w:p>
-    <w:p>
-      <w:pPr>
-        <w:spacing w:line="240" w:lineRule="auto"/>
-        <w:rPr>
-          <w:sz w:val="20"/>
-          <w:szCs w:val="20"/>
-        </w:rPr>
-      </w:pPr>
+      </w:pPr>
+      <w:r>
+        <w:rPr>
+          <w:sz w:val="20"/>
+          <w:szCs w:val="20"/>
+        </w:rPr>
+        <w:t xml:space="preserve">QUIERELLI, Davi </w:t>
+      </w:r>
+      <w:proofErr w:type="spellStart"/>
+      <w:r>
+        <w:rPr>
+          <w:sz w:val="20"/>
+          <w:szCs w:val="20"/>
+        </w:rPr>
+        <w:t>Antonio</w:t>
+      </w:r>
+      <w:proofErr w:type="spellEnd"/>
+      <w:r>
+        <w:rPr>
+          <w:sz w:val="20"/>
+          <w:szCs w:val="20"/>
+        </w:rPr>
+        <w:t>. </w:t>
+      </w:r>
       <w:r>
         <w:rPr>
           <w:b/>
           <w:bCs/>
           <w:sz w:val="20"/>
           <w:szCs w:val="20"/>
+        </w:rPr>
+        <w:t xml:space="preserve">Criando Sites Com </w:t>
+      </w:r>
+      <w:proofErr w:type="spellStart"/>
+      <w:r>
+        <w:rPr>
+          <w:b/>
+          <w:bCs/>
+          <w:sz w:val="20"/>
+          <w:szCs w:val="20"/>
+        </w:rPr>
+        <w:t>Html-css-php</w:t>
+      </w:r>
+      <w:proofErr w:type="spellEnd"/>
+      <w:r>
+        <w:rPr>
+          <w:sz w:val="20"/>
+          <w:szCs w:val="20"/>
+        </w:rPr>
+        <w:t xml:space="preserve">. </w:t>
+      </w:r>
+      <w:proofErr w:type="spellStart"/>
+      <w:r>
+        <w:rPr>
+          <w:sz w:val="20"/>
+          <w:szCs w:val="20"/>
           <w:lang w:val="en-US"/>
         </w:rPr>
+        <w:t>Clube</w:t>
+      </w:r>
+      <w:proofErr w:type="spellEnd"/>
+      <w:r>
+        <w:rPr>
+          <w:sz w:val="20"/>
+          <w:szCs w:val="20"/>
+          <w:lang w:val="en-US"/>
+        </w:rPr>
+        <w:t xml:space="preserve"> de </w:t>
+      </w:r>
+      <w:proofErr w:type="spellStart"/>
+      <w:r>
+        <w:rPr>
+          <w:sz w:val="20"/>
+          <w:szCs w:val="20"/>
+          <w:lang w:val="en-US"/>
+        </w:rPr>
+        <w:t>Autores</w:t>
+      </w:r>
+      <w:proofErr w:type="spellEnd"/>
+      <w:r>
+        <w:rPr>
+          <w:sz w:val="20"/>
+          <w:szCs w:val="20"/>
+          <w:lang w:val="en-US"/>
+        </w:rPr>
+        <w:t>, 2012.</w:t>
+      </w:r>
+    </w:p>
+    <w:p>
+      <w:pPr>
+        <w:spacing w:line="240" w:lineRule="auto"/>
+        <w:rPr>
+          <w:sz w:val="20"/>
+          <w:szCs w:val="20"/>
+        </w:rPr>
+      </w:pPr>
+      <w:r>
+        <w:rPr>
+          <w:b/>
+          <w:bCs/>
+          <w:sz w:val="20"/>
+          <w:szCs w:val="20"/>
+          <w:lang w:val="en-US"/>
+        </w:rPr>
         <w:t>Usage statistics of PHP for websites</w:t>
       </w:r>
       <w:r>
@@ -20069,12 +19895,21 @@
         </w:rPr>
         <w:t>[</w:t>
       </w:r>
-      <w:r>
-        <w:rPr>
-          <w:sz w:val="20"/>
-          <w:szCs w:val="20"/>
-        </w:rPr>
-        <w:t xml:space="preserve">entre </w:t>
+      <w:proofErr w:type="gramStart"/>
+      <w:r>
+        <w:rPr>
+          <w:sz w:val="20"/>
+          <w:szCs w:val="20"/>
+        </w:rPr>
+        <w:t>entre</w:t>
+      </w:r>
+      <w:proofErr w:type="gramEnd"/>
+      <w:r>
+        <w:rPr>
+          <w:sz w:val="20"/>
+          <w:szCs w:val="20"/>
+        </w:rPr>
+        <w:t xml:space="preserve"> </w:t>
       </w:r>
       <w:r>
         <w:rPr>
@@ -20209,7 +20044,7 @@
 </file>
 
 <file path=word/endnotes.xml><?xml version="1.0" encoding="utf-8"?>
-<w:endnotes xmlns:wpc="http://schemas.microsoft.com/office/word/2010/wordprocessingCanvas" xmlns:cx="http://schemas.microsoft.com/office/drawing/2014/chartex" xmlns:cx1="http://schemas.microsoft.com/office/drawing/2015/9/8/chartex" xmlns:cx2="http://schemas.microsoft.com/office/drawing/2015/10/21/chartex" xmlns:cx3="http://schemas.microsoft.com/office/drawing/2016/5/9/chartex" xmlns:cx4="http://schemas.microsoft.com/office/drawing/2016/5/10/chartex" xmlns:cx5="http://schemas.microsoft.com/office/drawing/2016/5/11/chartex" xmlns:cx6="http://schemas.microsoft.com/office/drawing/2016/5/12/chartex" xmlns:cx7="http://schemas.microsoft.com/office/drawing/2016/5/13/chartex" xmlns:cx8="http://schemas.microsoft.com/office/drawing/2016/5/14/chartex" xmlns:mc="http://schemas.openxmlformats.org/markup-compatibility/2006" xmlns:aink="http://schemas.microsoft.com/office/drawing/2016/ink" xmlns:am3d="http://schemas.microsoft.com/office/drawing/2017/model3d" xmlns:o="urn:schemas-microsoft-com:office:office" xmlns:oel="http://schemas.microsoft.com/office/2019/extlst" xmlns:r="http://schemas.openxmlformats.org/officeDocument/2006/relationships" xmlns:m="http://schemas.openxmlformats.org/officeDocument/2006/math" xmlns:v="urn:schemas-microsoft-com:vml" xmlns:wp14="http://schemas.microsoft.com/office/word/2010/wordprocessingDrawing" xmlns:wp="http://schemas.openxmlformats.org/drawingml/2006/wordprocessingDrawing" xmlns:w10="urn:schemas-microsoft-com:office:word" xmlns:w="http://schemas.openxmlformats.org/wordprocessingml/2006/main" xmlns:w14="http://schemas.microsoft.com/office/word/2010/wordml" xmlns:w15="http://schemas.microsoft.com/office/word/2012/wordml" xmlns:w16cex="http://schemas.microsoft.com/office/word/2018/wordml/cex" xmlns:w16cid="http://schemas.microsoft.com/office/word/2016/wordml/cid" xmlns:w16="http://schemas.microsoft.com/office/word/2018/wordml" xmlns:w16sdtdh="http://schemas.microsoft.com/office/word/2020/wordml/sdtdatahash" xmlns:w16se="http://schemas.microsoft.com/office/word/2015/wordml/symex" xmlns:wpg="http://schemas.microsoft.com/office/word/2010/wordprocessingGroup" xmlns:wpi="http://schemas.microsoft.com/office/word/2010/wordprocessingInk" xmlns:wne="http://schemas.microsoft.com/office/word/2006/wordml" xmlns:wps="http://schemas.microsoft.com/office/word/2010/wordprocessingShape" mc:Ignorable="w14 w15 w16se w16cid w16 w16cex w16sdtdh wp14">
+<w:endnotes xmlns:wpc="http://schemas.microsoft.com/office/word/2010/wordprocessingCanvas" xmlns:cx="http://schemas.microsoft.com/office/drawing/2014/chartex" xmlns:mc="http://schemas.openxmlformats.org/markup-compatibility/2006" xmlns:o="urn:schemas-microsoft-com:office:office" xmlns:r="http://schemas.openxmlformats.org/officeDocument/2006/relationships" xmlns:m="http://schemas.openxmlformats.org/officeDocument/2006/math" xmlns:v="urn:schemas-microsoft-com:vml" xmlns:wp14="http://schemas.microsoft.com/office/word/2010/wordprocessingDrawing" xmlns:wp="http://schemas.openxmlformats.org/drawingml/2006/wordprocessingDrawing" xmlns:w10="urn:schemas-microsoft-com:office:word" xmlns:w="http://schemas.openxmlformats.org/wordprocessingml/2006/main" xmlns:w14="http://schemas.microsoft.com/office/word/2010/wordml" xmlns:w15="http://schemas.microsoft.com/office/word/2012/wordml" xmlns:w16se="http://schemas.microsoft.com/office/word/2015/wordml/symex" xmlns:wpg="http://schemas.microsoft.com/office/word/2010/wordprocessingGroup" xmlns:wpi="http://schemas.microsoft.com/office/word/2010/wordprocessingInk" xmlns:wne="http://schemas.microsoft.com/office/word/2006/wordml" xmlns:wps="http://schemas.microsoft.com/office/word/2010/wordprocessingShape" mc:Ignorable="w14 w15 w16se wp14">
   <w:endnote w:type="separator" w:id="-1">
     <w:p>
       <w:pPr>
@@ -20234,7 +20069,7 @@
 </file>
 
 <file path=word/footnotes.xml><?xml version="1.0" encoding="utf-8"?>
-<w:footnotes xmlns:wpc="http://schemas.microsoft.com/office/word/2010/wordprocessingCanvas" xmlns:cx="http://schemas.microsoft.com/office/drawing/2014/chartex" xmlns:cx1="http://schemas.microsoft.com/office/drawing/2015/9/8/chartex" xmlns:cx2="http://schemas.microsoft.com/office/drawing/2015/10/21/chartex" xmlns:cx3="http://schemas.microsoft.com/office/drawing/2016/5/9/chartex" xmlns:cx4="http://schemas.microsoft.com/office/drawing/2016/5/10/chartex" xmlns:cx5="http://schemas.microsoft.com/office/drawing/2016/5/11/chartex" xmlns:cx6="http://schemas.microsoft.com/office/drawing/2016/5/12/chartex" xmlns:cx7="http://schemas.microsoft.com/office/drawing/2016/5/13/chartex" xmlns:cx8="http://schemas.microsoft.com/office/drawing/2016/5/14/chartex" xmlns:mc="http://schemas.openxmlformats.org/markup-compatibility/2006" xmlns:aink="http://schemas.microsoft.com/office/drawing/2016/ink" xmlns:am3d="http://schemas.microsoft.com/office/drawing/2017/model3d" xmlns:o="urn:schemas-microsoft-com:office:office" xmlns:oel="http://schemas.microsoft.com/office/2019/extlst" xmlns:r="http://schemas.openxmlformats.org/officeDocument/2006/relationships" xmlns:m="http://schemas.openxmlformats.org/officeDocument/2006/math" xmlns:v="urn:schemas-microsoft-com:vml" xmlns:wp14="http://schemas.microsoft.com/office/word/2010/wordprocessingDrawing" xmlns:wp="http://schemas.openxmlformats.org/drawingml/2006/wordprocessingDrawing" xmlns:w10="urn:schemas-microsoft-com:office:word" xmlns:w="http://schemas.openxmlformats.org/wordprocessingml/2006/main" xmlns:w14="http://schemas.microsoft.com/office/word/2010/wordml" xmlns:w15="http://schemas.microsoft.com/office/word/2012/wordml" xmlns:w16cex="http://schemas.microsoft.com/office/word/2018/wordml/cex" xmlns:w16cid="http://schemas.microsoft.com/office/word/2016/wordml/cid" xmlns:w16="http://schemas.microsoft.com/office/word/2018/wordml" xmlns:w16sdtdh="http://schemas.microsoft.com/office/word/2020/wordml/sdtdatahash" xmlns:w16se="http://schemas.microsoft.com/office/word/2015/wordml/symex" xmlns:wpg="http://schemas.microsoft.com/office/word/2010/wordprocessingGroup" xmlns:wpi="http://schemas.microsoft.com/office/word/2010/wordprocessingInk" xmlns:wne="http://schemas.microsoft.com/office/word/2006/wordml" xmlns:wps="http://schemas.microsoft.com/office/word/2010/wordprocessingShape" mc:Ignorable="w14 w15 w16se w16cid w16 w16cex w16sdtdh wp14">
+<w:footnotes xmlns:wpc="http://schemas.microsoft.com/office/word/2010/wordprocessingCanvas" xmlns:cx="http://schemas.microsoft.com/office/drawing/2014/chartex" xmlns:mc="http://schemas.openxmlformats.org/markup-compatibility/2006" xmlns:o="urn:schemas-microsoft-com:office:office" xmlns:r="http://schemas.openxmlformats.org/officeDocument/2006/relationships" xmlns:m="http://schemas.openxmlformats.org/officeDocument/2006/math" xmlns:v="urn:schemas-microsoft-com:vml" xmlns:wp14="http://schemas.microsoft.com/office/word/2010/wordprocessingDrawing" xmlns:wp="http://schemas.openxmlformats.org/drawingml/2006/wordprocessingDrawing" xmlns:w10="urn:schemas-microsoft-com:office:word" xmlns:w="http://schemas.openxmlformats.org/wordprocessingml/2006/main" xmlns:w14="http://schemas.microsoft.com/office/word/2010/wordml" xmlns:w15="http://schemas.microsoft.com/office/word/2012/wordml" xmlns:w16se="http://schemas.microsoft.com/office/word/2015/wordml/symex" xmlns:wpg="http://schemas.microsoft.com/office/word/2010/wordprocessingGroup" xmlns:wpi="http://schemas.microsoft.com/office/word/2010/wordprocessingInk" xmlns:wne="http://schemas.microsoft.com/office/word/2006/wordml" xmlns:wps="http://schemas.microsoft.com/office/word/2010/wordprocessingShape" mc:Ignorable="w14 w15 w16se wp14">
   <w:footnote w:type="separator" w:id="-1">
     <w:p>
       <w:pPr>
@@ -20259,7 +20094,7 @@
 </file>
 
 <file path=word/header1.xml><?xml version="1.0" encoding="utf-8"?>
-<w:hdr xmlns:wpc="http://schemas.microsoft.com/office/word/2010/wordprocessingCanvas" xmlns:cx="http://schemas.microsoft.com/office/drawing/2014/chartex" xmlns:cx1="http://schemas.microsoft.com/office/drawing/2015/9/8/chartex" xmlns:cx2="http://schemas.microsoft.com/office/drawing/2015/10/21/chartex" xmlns:cx3="http://schemas.microsoft.com/office/drawing/2016/5/9/chartex" xmlns:cx4="http://schemas.microsoft.com/office/drawing/2016/5/10/chartex" xmlns:cx5="http://schemas.microsoft.com/office/drawing/2016/5/11/chartex" xmlns:cx6="http://schemas.microsoft.com/office/drawing/2016/5/12/chartex" xmlns:cx7="http://schemas.microsoft.com/office/drawing/2016/5/13/chartex" xmlns:cx8="http://schemas.microsoft.com/office/drawing/2016/5/14/chartex" xmlns:mc="http://schemas.openxmlformats.org/markup-compatibility/2006" xmlns:aink="http://schemas.microsoft.com/office/drawing/2016/ink" xmlns:am3d="http://schemas.microsoft.com/office/drawing/2017/model3d" xmlns:o="urn:schemas-microsoft-com:office:office" xmlns:oel="http://schemas.microsoft.com/office/2019/extlst" xmlns:r="http://schemas.openxmlformats.org/officeDocument/2006/relationships" xmlns:m="http://schemas.openxmlformats.org/officeDocument/2006/math" xmlns:v="urn:schemas-microsoft-com:vml" xmlns:wp14="http://schemas.microsoft.com/office/word/2010/wordprocessingDrawing" xmlns:wp="http://schemas.openxmlformats.org/drawingml/2006/wordprocessingDrawing" xmlns:w10="urn:schemas-microsoft-com:office:word" xmlns:w="http://schemas.openxmlformats.org/wordprocessingml/2006/main" xmlns:w14="http://schemas.microsoft.com/office/word/2010/wordml" xmlns:w15="http://schemas.microsoft.com/office/word/2012/wordml" xmlns:w16cex="http://schemas.microsoft.com/office/word/2018/wordml/cex" xmlns:w16cid="http://schemas.microsoft.com/office/word/2016/wordml/cid" xmlns:w16="http://schemas.microsoft.com/office/word/2018/wordml" xmlns:w16sdtdh="http://schemas.microsoft.com/office/word/2020/wordml/sdtdatahash" xmlns:w16se="http://schemas.microsoft.com/office/word/2015/wordml/symex" xmlns:wpg="http://schemas.microsoft.com/office/word/2010/wordprocessingGroup" xmlns:wpi="http://schemas.microsoft.com/office/word/2010/wordprocessingInk" xmlns:wne="http://schemas.microsoft.com/office/word/2006/wordml" xmlns:wps="http://schemas.microsoft.com/office/word/2010/wordprocessingShape" mc:Ignorable="w14 w15 w16se w16cid w16 w16cex w16sdtdh wp14">
+<w:hdr xmlns:wpc="http://schemas.microsoft.com/office/word/2010/wordprocessingCanvas" xmlns:cx="http://schemas.microsoft.com/office/drawing/2014/chartex" xmlns:mc="http://schemas.openxmlformats.org/markup-compatibility/2006" xmlns:o="urn:schemas-microsoft-com:office:office" xmlns:r="http://schemas.openxmlformats.org/officeDocument/2006/relationships" xmlns:m="http://schemas.openxmlformats.org/officeDocument/2006/math" xmlns:v="urn:schemas-microsoft-com:vml" xmlns:wp14="http://schemas.microsoft.com/office/word/2010/wordprocessingDrawing" xmlns:wp="http://schemas.openxmlformats.org/drawingml/2006/wordprocessingDrawing" xmlns:w10="urn:schemas-microsoft-com:office:word" xmlns:w="http://schemas.openxmlformats.org/wordprocessingml/2006/main" xmlns:w14="http://schemas.microsoft.com/office/word/2010/wordml" xmlns:w15="http://schemas.microsoft.com/office/word/2012/wordml" xmlns:w16se="http://schemas.microsoft.com/office/word/2015/wordml/symex" xmlns:wpg="http://schemas.microsoft.com/office/word/2010/wordprocessingGroup" xmlns:wpi="http://schemas.microsoft.com/office/word/2010/wordprocessingInk" xmlns:wne="http://schemas.microsoft.com/office/word/2006/wordml" xmlns:wps="http://schemas.microsoft.com/office/word/2010/wordprocessingShape" mc:Ignorable="w14 w15 w16se wp14">
   <w:sdt>
     <w:sdtPr>
       <w:id w:val="1897241659"/>
@@ -20287,7 +20122,7 @@
           <w:rPr>
             <w:noProof/>
           </w:rPr>
-          <w:t>11</w:t>
+          <w:t>44</w:t>
         </w:r>
         <w:r>
           <w:fldChar w:fldCharType="end"/>
@@ -20312,7 +20147,7 @@
 </file>
 
 <file path=word/numbering.xml><?xml version="1.0" encoding="utf-8"?>
-<w:numbering xmlns:wpc="http://schemas.microsoft.com/office/word/2010/wordprocessingCanvas" xmlns:cx="http://schemas.microsoft.com/office/drawing/2014/chartex" xmlns:cx1="http://schemas.microsoft.com/office/drawing/2015/9/8/chartex" xmlns:cx2="http://schemas.microsoft.com/office/drawing/2015/10/21/chartex" xmlns:cx3="http://schemas.microsoft.com/office/drawing/2016/5/9/chartex" xmlns:cx4="http://schemas.microsoft.com/office/drawing/2016/5/10/chartex" xmlns:cx5="http://schemas.microsoft.com/office/drawing/2016/5/11/chartex" xmlns:cx6="http://schemas.microsoft.com/office/drawing/2016/5/12/chartex" xmlns:cx7="http://schemas.microsoft.com/office/drawing/2016/5/13/chartex" xmlns:cx8="http://schemas.microsoft.com/office/drawing/2016/5/14/chartex" xmlns:mc="http://schemas.openxmlformats.org/markup-compatibility/2006" xmlns:aink="http://schemas.microsoft.com/office/drawing/2016/ink" xmlns:am3d="http://schemas.microsoft.com/office/drawing/2017/model3d" xmlns:o="urn:schemas-microsoft-com:office:office" xmlns:oel="http://schemas.microsoft.com/office/2019/extlst" xmlns:r="http://schemas.openxmlformats.org/officeDocument/2006/relationships" xmlns:m="http://schemas.openxmlformats.org/officeDocument/2006/math" xmlns:v="urn:schemas-microsoft-com:vml" xmlns:wp14="http://schemas.microsoft.com/office/word/2010/wordprocessingDrawing" xmlns:wp="http://schemas.openxmlformats.org/drawingml/2006/wordprocessingDrawing" xmlns:w10="urn:schemas-microsoft-com:office:word" xmlns:w="http://schemas.openxmlformats.org/wordprocessingml/2006/main" xmlns:w14="http://schemas.microsoft.com/office/word/2010/wordml" xmlns:w15="http://schemas.microsoft.com/office/word/2012/wordml" xmlns:w16cex="http://schemas.microsoft.com/office/word/2018/wordml/cex" xmlns:w16cid="http://schemas.microsoft.com/office/word/2016/wordml/cid" xmlns:w16="http://schemas.microsoft.com/office/word/2018/wordml" xmlns:w16sdtdh="http://schemas.microsoft.com/office/word/2020/wordml/sdtdatahash" xmlns:w16se="http://schemas.microsoft.com/office/word/2015/wordml/symex" xmlns:wpg="http://schemas.microsoft.com/office/word/2010/wordprocessingGroup" xmlns:wpi="http://schemas.microsoft.com/office/word/2010/wordprocessingInk" xmlns:wne="http://schemas.microsoft.com/office/word/2006/wordml" xmlns:wps="http://schemas.microsoft.com/office/word/2010/wordprocessingShape" mc:Ignorable="w14 w15 w16se w16cid w16 w16cex w16sdtdh wp14">
+<w:numbering xmlns:wpc="http://schemas.microsoft.com/office/word/2010/wordprocessingCanvas" xmlns:cx="http://schemas.microsoft.com/office/drawing/2014/chartex" xmlns:mc="http://schemas.openxmlformats.org/markup-compatibility/2006" xmlns:o="urn:schemas-microsoft-com:office:office" xmlns:r="http://schemas.openxmlformats.org/officeDocument/2006/relationships" xmlns:m="http://schemas.openxmlformats.org/officeDocument/2006/math" xmlns:v="urn:schemas-microsoft-com:vml" xmlns:wp14="http://schemas.microsoft.com/office/word/2010/wordprocessingDrawing" xmlns:wp="http://schemas.openxmlformats.org/drawingml/2006/wordprocessingDrawing" xmlns:w10="urn:schemas-microsoft-com:office:word" xmlns:w="http://schemas.openxmlformats.org/wordprocessingml/2006/main" xmlns:w14="http://schemas.microsoft.com/office/word/2010/wordml" xmlns:w15="http://schemas.microsoft.com/office/word/2012/wordml" xmlns:w16se="http://schemas.microsoft.com/office/word/2015/wordml/symex" xmlns:wpg="http://schemas.microsoft.com/office/word/2010/wordprocessingGroup" xmlns:wpi="http://schemas.microsoft.com/office/word/2010/wordprocessingInk" xmlns:wne="http://schemas.microsoft.com/office/word/2006/wordml" xmlns:wps="http://schemas.microsoft.com/office/word/2010/wordprocessingShape" mc:Ignorable="w14 w15 w16se wp14">
   <w:abstractNum w:abstractNumId="0" w15:restartNumberingAfterBreak="0">
     <w:nsid w:val="02496342"/>
     <w:multiLevelType w:val="hybridMultilevel"/>
@@ -22603,71 +22438,71 @@
       </w:rPr>
     </w:lvl>
   </w:abstractNum>
-  <w:num w:numId="1" w16cid:durableId="1172337274">
+  <w:num w:numId="1">
     <w:abstractNumId w:val="18"/>
   </w:num>
-  <w:num w:numId="2" w16cid:durableId="1110900877">
+  <w:num w:numId="2">
     <w:abstractNumId w:val="10"/>
   </w:num>
-  <w:num w:numId="3" w16cid:durableId="1474060993">
+  <w:num w:numId="3">
     <w:abstractNumId w:val="8"/>
   </w:num>
-  <w:num w:numId="4" w16cid:durableId="1126002104">
+  <w:num w:numId="4">
     <w:abstractNumId w:val="16"/>
   </w:num>
-  <w:num w:numId="5" w16cid:durableId="872230005">
+  <w:num w:numId="5">
     <w:abstractNumId w:val="9"/>
   </w:num>
-  <w:num w:numId="6" w16cid:durableId="1245141101">
+  <w:num w:numId="6">
     <w:abstractNumId w:val="3"/>
   </w:num>
-  <w:num w:numId="7" w16cid:durableId="1549684670">
+  <w:num w:numId="7">
     <w:abstractNumId w:val="11"/>
   </w:num>
-  <w:num w:numId="8" w16cid:durableId="1617254308">
+  <w:num w:numId="8">
     <w:abstractNumId w:val="1"/>
   </w:num>
-  <w:num w:numId="9" w16cid:durableId="26680656">
+  <w:num w:numId="9">
     <w:abstractNumId w:val="6"/>
   </w:num>
-  <w:num w:numId="10" w16cid:durableId="412748306">
+  <w:num w:numId="10">
     <w:abstractNumId w:val="4"/>
   </w:num>
-  <w:num w:numId="11" w16cid:durableId="518860163">
+  <w:num w:numId="11">
     <w:abstractNumId w:val="13"/>
   </w:num>
-  <w:num w:numId="12" w16cid:durableId="461853026">
+  <w:num w:numId="12">
     <w:abstractNumId w:val="5"/>
   </w:num>
-  <w:num w:numId="13" w16cid:durableId="1445808489">
+  <w:num w:numId="13">
     <w:abstractNumId w:val="12"/>
   </w:num>
-  <w:num w:numId="14" w16cid:durableId="2100370765">
+  <w:num w:numId="14">
     <w:abstractNumId w:val="15"/>
   </w:num>
-  <w:num w:numId="15" w16cid:durableId="1069301711">
+  <w:num w:numId="15">
     <w:abstractNumId w:val="0"/>
   </w:num>
-  <w:num w:numId="16" w16cid:durableId="1288009457">
+  <w:num w:numId="16">
     <w:abstractNumId w:val="14"/>
   </w:num>
-  <w:num w:numId="17" w16cid:durableId="778573672">
+  <w:num w:numId="17">
     <w:abstractNumId w:val="7"/>
   </w:num>
-  <w:num w:numId="18" w16cid:durableId="1214998405">
+  <w:num w:numId="18">
     <w:abstractNumId w:val="2"/>
   </w:num>
-  <w:num w:numId="19" w16cid:durableId="453212214">
+  <w:num w:numId="19">
     <w:abstractNumId w:val="19"/>
   </w:num>
-  <w:num w:numId="20" w16cid:durableId="964583506">
+  <w:num w:numId="20">
     <w:abstractNumId w:val="17"/>
   </w:num>
 </w:numbering>
 </file>
 
 <file path=word/styles.xml><?xml version="1.0" encoding="utf-8"?>
-<w:styles xmlns:mc="http://schemas.openxmlformats.org/markup-compatibility/2006" xmlns:r="http://schemas.openxmlformats.org/officeDocument/2006/relationships" xmlns:w="http://schemas.openxmlformats.org/wordprocessingml/2006/main" xmlns:w14="http://schemas.microsoft.com/office/word/2010/wordml" xmlns:w15="http://schemas.microsoft.com/office/word/2012/wordml" xmlns:w16cex="http://schemas.microsoft.com/office/word/2018/wordml/cex" xmlns:w16cid="http://schemas.microsoft.com/office/word/2016/wordml/cid" xmlns:w16="http://schemas.microsoft.com/office/word/2018/wordml" xmlns:w16sdtdh="http://schemas.microsoft.com/office/word/2020/wordml/sdtdatahash" xmlns:w16se="http://schemas.microsoft.com/office/word/2015/wordml/symex" mc:Ignorable="w14 w15 w16se w16cid w16 w16cex w16sdtdh">
+<w:styles xmlns:mc="http://schemas.openxmlformats.org/markup-compatibility/2006" xmlns:r="http://schemas.openxmlformats.org/officeDocument/2006/relationships" xmlns:w="http://schemas.openxmlformats.org/wordprocessingml/2006/main" xmlns:w14="http://schemas.microsoft.com/office/word/2010/wordml" xmlns:w15="http://schemas.microsoft.com/office/word/2012/wordml" xmlns:w16se="http://schemas.microsoft.com/office/word/2015/wordml/symex" mc:Ignorable="w14 w15 w16se">
   <w:docDefaults>
     <w:rPrDefault>
       <w:rPr>
@@ -22683,7 +22518,7 @@
       </w:pPr>
     </w:pPrDefault>
   </w:docDefaults>
-  <w:latentStyles w:defLockedState="0" w:defUIPriority="99" w:defSemiHidden="0" w:defUnhideWhenUsed="0" w:defQFormat="0" w:count="376">
+  <w:latentStyles w:defLockedState="0" w:defUIPriority="99" w:defSemiHidden="0" w:defUnhideWhenUsed="0" w:defQFormat="0" w:count="371">
     <w:lsdException w:name="Normal" w:uiPriority="0" w:qFormat="1"/>
     <w:lsdException w:name="heading 1" w:uiPriority="9" w:qFormat="1"/>
     <w:lsdException w:name="heading 2" w:semiHidden="1" w:uiPriority="9" w:unhideWhenUsed="1" w:qFormat="1"/>
@@ -23055,11 +22890,6 @@
     <w:lsdException w:name="List Table 5 Dark Accent 6" w:uiPriority="50"/>
     <w:lsdException w:name="List Table 6 Colorful Accent 6" w:uiPriority="51"/>
     <w:lsdException w:name="List Table 7 Colorful Accent 6" w:uiPriority="52"/>
-    <w:lsdException w:name="Mention" w:semiHidden="1" w:unhideWhenUsed="1"/>
-    <w:lsdException w:name="Smart Hyperlink" w:semiHidden="1" w:unhideWhenUsed="1"/>
-    <w:lsdException w:name="Hashtag" w:semiHidden="1" w:unhideWhenUsed="1"/>
-    <w:lsdException w:name="Unresolved Mention" w:semiHidden="1" w:unhideWhenUsed="1"/>
-    <w:lsdException w:name="Smart Link" w:semiHidden="1" w:unhideWhenUsed="1"/>
   </w:latentStyles>
   <w:style w:type="paragraph" w:default="1" w:styleId="Normal">
     <w:name w:val="Normal"/>
@@ -23119,6 +22949,7 @@
   <w:style w:type="character" w:default="1" w:styleId="Fontepargpadro">
     <w:name w:val="Default Paragraph Font"/>
     <w:uiPriority w:val="1"/>
+    <w:semiHidden/>
     <w:unhideWhenUsed/>
   </w:style>
   <w:style w:type="table" w:default="1" w:styleId="Tabelanormal">
@@ -23799,16 +23630,6 @@
 </file>
 
 <file path=customXml/item2.xml><?xml version="1.0" encoding="utf-8"?>
-<b:Sources xmlns:b="http://schemas.openxmlformats.org/officeDocument/2006/bibliography" xmlns="http://schemas.openxmlformats.org/officeDocument/2006/bibliography" SelectedStyle="\APASixthEditionOfficeOnline.xsl" StyleName="APA" Version="6"/>
-</file>
-
-<file path=customXml/item3.xml><?xml version="1.0" encoding="utf-8"?>
-<p:properties xmlns:p="http://schemas.microsoft.com/office/2006/metadata/properties" xmlns:xsi="http://www.w3.org/2001/XMLSchema-instance" xmlns:pc="http://schemas.microsoft.com/office/infopath/2007/PartnerControls">
-  <documentManagement/>
-</p:properties>
-</file>
-
-<file path=customXml/item4.xml><?xml version="1.0" encoding="utf-8"?>
 <ct:contentTypeSchema xmlns:ct="http://schemas.microsoft.com/office/2006/metadata/contentType" xmlns:ma="http://schemas.microsoft.com/office/2006/metadata/properties/metaAttributes" ct:_="" ma:_="" ma:contentTypeName="Document" ma:contentTypeID="0x010100A0BDA9925765D843955FCB1DBED643AA" ma:contentTypeVersion="13" ma:contentTypeDescription="Create a new document." ma:contentTypeScope="" ma:versionID="aad9a6230260417460e63ebd385ac575">
   <xsd:schema xmlns:xsd="http://www.w3.org/2001/XMLSchema" xmlns:xs="http://www.w3.org/2001/XMLSchema" xmlns:p="http://schemas.microsoft.com/office/2006/metadata/properties" xmlns:ns3="3402a4ad-fe19-4794-919e-f291b2dc1b5b" xmlns:ns4="8740965d-81fe-4874-aea8-e2a236e25223" targetNamespace="http://schemas.microsoft.com/office/2006/metadata/properties" ma:root="true" ma:fieldsID="8748f19febd17733061b5673b7aa73db" ns3:_="" ns4:_="">
     <xsd:import namespace="3402a4ad-fe19-4794-919e-f291b2dc1b5b"/>
@@ -24031,6 +23852,16 @@
 </ct:contentTypeSchema>
 </file>
 
+<file path=customXml/item3.xml><?xml version="1.0" encoding="utf-8"?>
+<p:properties xmlns:p="http://schemas.microsoft.com/office/2006/metadata/properties" xmlns:xsi="http://www.w3.org/2001/XMLSchema-instance" xmlns:pc="http://schemas.microsoft.com/office/infopath/2007/PartnerControls">
+  <documentManagement/>
+</p:properties>
+</file>
+
+<file path=customXml/item4.xml><?xml version="1.0" encoding="utf-8"?>
+<b:Sources xmlns:b="http://schemas.openxmlformats.org/officeDocument/2006/bibliography" xmlns="http://schemas.openxmlformats.org/officeDocument/2006/bibliography" SelectedStyle="\APASixthEditionOfficeOnline.xsl" StyleName="APA" Version="6"/>
+</file>
+
 <file path=customXml/itemProps1.xml><?xml version="1.0" encoding="utf-8"?>
 <ds:datastoreItem xmlns:ds="http://schemas.openxmlformats.org/officeDocument/2006/customXml" ds:itemID="{726B6CF7-7E64-472D-93D7-25032DF2EBD5}">
   <ds:schemaRefs>
@@ -24040,23 +23871,6 @@
 </file>
 
 <file path=customXml/itemProps2.xml><?xml version="1.0" encoding="utf-8"?>
-<ds:datastoreItem xmlns:ds="http://schemas.openxmlformats.org/officeDocument/2006/customXml" ds:itemID="{C42D72B9-B0FE-4CF1-AC15-9964F45B3A68}">
-  <ds:schemaRefs>
-    <ds:schemaRef ds:uri="http://schemas.openxmlformats.org/officeDocument/2006/bibliography"/>
-  </ds:schemaRefs>
-</ds:datastoreItem>
-</file>
-
-<file path=customXml/itemProps3.xml><?xml version="1.0" encoding="utf-8"?>
-<ds:datastoreItem xmlns:ds="http://schemas.openxmlformats.org/officeDocument/2006/customXml" ds:itemID="{CB4A2E6C-BD44-4CF7-A70C-E3EE471D2259}">
-  <ds:schemaRefs>
-    <ds:schemaRef ds:uri="http://schemas.microsoft.com/office/2006/metadata/properties"/>
-    <ds:schemaRef ds:uri="http://schemas.microsoft.com/office/infopath/2007/PartnerControls"/>
-  </ds:schemaRefs>
-</ds:datastoreItem>
-</file>
-
-<file path=customXml/itemProps4.xml><?xml version="1.0" encoding="utf-8"?>
 <ds:datastoreItem xmlns:ds="http://schemas.openxmlformats.org/officeDocument/2006/customXml" ds:itemID="{2DA6259E-E7A7-4EE8-A303-D75FB4700E51}">
   <ds:schemaRefs>
     <ds:schemaRef ds:uri="http://schemas.microsoft.com/office/2006/metadata/contentType"/>
@@ -24073,4 +23887,21 @@
     <ds:schemaRef ds:uri="http://schemas.microsoft.com/internal/obd"/>
   </ds:schemaRefs>
 </ds:datastoreItem>
+</file>
+
+<file path=customXml/itemProps3.xml><?xml version="1.0" encoding="utf-8"?>
+<ds:datastoreItem xmlns:ds="http://schemas.openxmlformats.org/officeDocument/2006/customXml" ds:itemID="{CB4A2E6C-BD44-4CF7-A70C-E3EE471D2259}">
+  <ds:schemaRefs>
+    <ds:schemaRef ds:uri="http://schemas.microsoft.com/office/2006/metadata/properties"/>
+    <ds:schemaRef ds:uri="http://schemas.microsoft.com/office/infopath/2007/PartnerControls"/>
+  </ds:schemaRefs>
+</ds:datastoreItem>
+</file>
+
+<file path=customXml/itemProps4.xml><?xml version="1.0" encoding="utf-8"?>
+<ds:datastoreItem xmlns:ds="http://schemas.openxmlformats.org/officeDocument/2006/customXml" ds:itemID="{6662718A-C531-430B-BF96-D201FE4EC088}">
+  <ds:schemaRefs>
+    <ds:schemaRef ds:uri="http://schemas.openxmlformats.org/officeDocument/2006/bibliography"/>
+  </ds:schemaRefs>
+</ds:datastoreItem>
 </file>
</xml_diff>

<commit_message>
alteraçoes n sei quais
</commit_message>
<xml_diff>
--- a/Monografia/TCC  03.10.docx
+++ b/Monografia/TCC  03.10.docx
@@ -4474,8 +4474,13 @@
         <w:t>subdesenvolvido de criação e atribuição de treinos em academias, por intermédio de uma aplicação</w:t>
       </w:r>
       <w:r>
-        <w:t xml:space="preserve"> web que tem a finalidade de facilitar a criação de treino por parte de um instrutor, e atribui-lo à um aluno, substituindo o uso do papel para o mesmo</w:t>
-      </w:r>
+        <w:t xml:space="preserve"> web que tem a finalidade de facilitar a criação de treino por parte de um instrutor, e atribui-lo à um aluno, substituindo o uso do papel para </w:t>
+      </w:r>
+      <w:proofErr w:type="gramStart"/>
+      <w:r>
+        <w:t>o mesmo</w:t>
+      </w:r>
+      <w:proofErr w:type="gramEnd"/>
       <w:r>
         <w:t>.</w:t>
       </w:r>
@@ -5557,27 +5562,14 @@
       <w:r>
         <w:t xml:space="preserve">Figura </w:t>
       </w:r>
-      <w:r>
-        <w:fldChar w:fldCharType="begin"/>
-      </w:r>
-      <w:r>
-        <w:instrText xml:space="preserve"> SEQ Figura \* ARABIC </w:instrText>
-      </w:r>
-      <w:r>
-        <w:fldChar w:fldCharType="separate"/>
-      </w:r>
-      <w:r>
-        <w:rPr>
-          <w:noProof/>
-        </w:rPr>
-        <w:t>1</w:t>
-      </w:r>
-      <w:r>
-        <w:rPr>
-          <w:noProof/>
-        </w:rPr>
-        <w:fldChar w:fldCharType="end"/>
-      </w:r>
+      <w:fldSimple w:instr=" SEQ Figura \* ARABIC ">
+        <w:r>
+          <w:rPr>
+            <w:noProof/>
+          </w:rPr>
+          <w:t>1</w:t>
+        </w:r>
+      </w:fldSimple>
       <w:r>
         <w:t xml:space="preserve"> - </w:t>
       </w:r>
@@ -5698,27 +5690,14 @@
       <w:r>
         <w:t xml:space="preserve">Figura </w:t>
       </w:r>
-      <w:r>
-        <w:fldChar w:fldCharType="begin"/>
-      </w:r>
-      <w:r>
-        <w:instrText xml:space="preserve"> SEQ Figura \* ARABIC </w:instrText>
-      </w:r>
-      <w:r>
-        <w:fldChar w:fldCharType="separate"/>
-      </w:r>
-      <w:r>
-        <w:rPr>
-          <w:noProof/>
-        </w:rPr>
-        <w:t>2</w:t>
-      </w:r>
-      <w:r>
-        <w:rPr>
-          <w:noProof/>
-        </w:rPr>
-        <w:fldChar w:fldCharType="end"/>
-      </w:r>
+      <w:fldSimple w:instr=" SEQ Figura \* ARABIC ">
+        <w:r>
+          <w:rPr>
+            <w:noProof/>
+          </w:rPr>
+          <w:t>2</w:t>
+        </w:r>
+      </w:fldSimple>
       <w:r>
         <w:t xml:space="preserve"> -</w:t>
       </w:r>
@@ -5938,12 +5917,21 @@
           <w:iCs/>
         </w:rPr>
       </w:pPr>
-      <w:r>
-        <w:rPr>
-          <w:i/>
-          <w:iCs/>
-        </w:rPr>
-        <w:t>&lt;!-- --!&gt;</w:t>
+      <w:proofErr w:type="gramStart"/>
+      <w:r>
+        <w:rPr>
+          <w:i/>
+          <w:iCs/>
+        </w:rPr>
+        <w:t>&lt;!--</w:t>
+      </w:r>
+      <w:proofErr w:type="gramEnd"/>
+      <w:r>
+        <w:rPr>
+          <w:i/>
+          <w:iCs/>
+        </w:rPr>
+        <w:t xml:space="preserve"> --!&gt;</w:t>
       </w:r>
       <w:r>
         <w:t>:</w:t>
@@ -6009,27 +5997,14 @@
       <w:r>
         <w:t xml:space="preserve">Figura </w:t>
       </w:r>
-      <w:r>
-        <w:fldChar w:fldCharType="begin"/>
-      </w:r>
-      <w:r>
-        <w:instrText xml:space="preserve"> SEQ Figura \* ARABIC </w:instrText>
-      </w:r>
-      <w:r>
-        <w:fldChar w:fldCharType="separate"/>
-      </w:r>
-      <w:r>
-        <w:rPr>
-          <w:noProof/>
-        </w:rPr>
-        <w:t>3</w:t>
-      </w:r>
-      <w:r>
-        <w:rPr>
-          <w:noProof/>
-        </w:rPr>
-        <w:fldChar w:fldCharType="end"/>
-      </w:r>
+      <w:fldSimple w:instr=" SEQ Figura \* ARABIC ">
+        <w:r>
+          <w:rPr>
+            <w:noProof/>
+          </w:rPr>
+          <w:t>3</w:t>
+        </w:r>
+      </w:fldSimple>
       <w:r>
         <w:t xml:space="preserve"> </w:t>
       </w:r>
@@ -6109,27 +6084,14 @@
         <w:lastRenderedPageBreak/>
         <w:t xml:space="preserve">Figura </w:t>
       </w:r>
-      <w:r>
-        <w:fldChar w:fldCharType="begin"/>
-      </w:r>
-      <w:r>
-        <w:instrText xml:space="preserve"> SEQ Figura \* ARABIC </w:instrText>
-      </w:r>
-      <w:r>
-        <w:fldChar w:fldCharType="separate"/>
-      </w:r>
-      <w:r>
-        <w:rPr>
-          <w:noProof/>
-        </w:rPr>
-        <w:t>4</w:t>
-      </w:r>
-      <w:r>
-        <w:rPr>
-          <w:noProof/>
-        </w:rPr>
-        <w:fldChar w:fldCharType="end"/>
-      </w:r>
+      <w:fldSimple w:instr=" SEQ Figura \* ARABIC ">
+        <w:r>
+          <w:rPr>
+            <w:noProof/>
+          </w:rPr>
+          <w:t>4</w:t>
+        </w:r>
+      </w:fldSimple>
       <w:r>
         <w:t xml:space="preserve"> </w:t>
       </w:r>
@@ -7305,27 +7267,14 @@
         <w:lastRenderedPageBreak/>
         <w:t xml:space="preserve">Figura </w:t>
       </w:r>
-      <w:r>
-        <w:fldChar w:fldCharType="begin"/>
-      </w:r>
-      <w:r>
-        <w:instrText xml:space="preserve"> SEQ Figura \* ARABIC </w:instrText>
-      </w:r>
-      <w:r>
-        <w:fldChar w:fldCharType="separate"/>
-      </w:r>
-      <w:r>
-        <w:rPr>
-          <w:noProof/>
-        </w:rPr>
-        <w:t>5</w:t>
-      </w:r>
-      <w:r>
-        <w:rPr>
-          <w:noProof/>
-        </w:rPr>
-        <w:fldChar w:fldCharType="end"/>
-      </w:r>
+      <w:fldSimple w:instr=" SEQ Figura \* ARABIC ">
+        <w:r>
+          <w:rPr>
+            <w:noProof/>
+          </w:rPr>
+          <w:t>5</w:t>
+        </w:r>
+      </w:fldSimple>
       <w:r>
         <w:t xml:space="preserve"> - Programação Básica CSS</w:t>
       </w:r>
@@ -7547,27 +7496,14 @@
         <w:lastRenderedPageBreak/>
         <w:t xml:space="preserve">Figura </w:t>
       </w:r>
-      <w:r>
-        <w:fldChar w:fldCharType="begin"/>
-      </w:r>
-      <w:r>
-        <w:instrText xml:space="preserve"> SEQ Figura \* ARABIC </w:instrText>
-      </w:r>
-      <w:r>
-        <w:fldChar w:fldCharType="separate"/>
-      </w:r>
-      <w:r>
-        <w:rPr>
-          <w:noProof/>
-        </w:rPr>
-        <w:t>6</w:t>
-      </w:r>
-      <w:r>
-        <w:rPr>
-          <w:noProof/>
-        </w:rPr>
-        <w:fldChar w:fldCharType="end"/>
-      </w:r>
+      <w:fldSimple w:instr=" SEQ Figura \* ARABIC ">
+        <w:r>
+          <w:rPr>
+            <w:noProof/>
+          </w:rPr>
+          <w:t>6</w:t>
+        </w:r>
+      </w:fldSimple>
       <w:r>
         <w:t xml:space="preserve"> - </w:t>
       </w:r>
@@ -7653,27 +7589,14 @@
       <w:r>
         <w:t xml:space="preserve">Figura </w:t>
       </w:r>
-      <w:r>
-        <w:fldChar w:fldCharType="begin"/>
-      </w:r>
-      <w:r>
-        <w:instrText xml:space="preserve"> SEQ Figura \* ARABIC </w:instrText>
-      </w:r>
-      <w:r>
-        <w:fldChar w:fldCharType="separate"/>
-      </w:r>
-      <w:r>
-        <w:rPr>
-          <w:noProof/>
-        </w:rPr>
-        <w:t>7</w:t>
-      </w:r>
-      <w:r>
-        <w:rPr>
-          <w:noProof/>
-        </w:rPr>
-        <w:fldChar w:fldCharType="end"/>
-      </w:r>
+      <w:fldSimple w:instr=" SEQ Figura \* ARABIC ">
+        <w:r>
+          <w:rPr>
+            <w:noProof/>
+          </w:rPr>
+          <w:t>7</w:t>
+        </w:r>
+      </w:fldSimple>
       <w:r>
         <w:t xml:space="preserve"> - Código CSS</w:t>
       </w:r>
@@ -8305,6 +8228,7 @@
         </w:rPr>
         <w:t xml:space="preserve">, nomenclatura de </w:t>
       </w:r>
+      <w:proofErr w:type="gramStart"/>
       <w:r>
         <w:rPr>
           <w:szCs w:val="24"/>
@@ -8319,6 +8243,7 @@
         <w:t>etc</w:t>
       </w:r>
       <w:proofErr w:type="spellEnd"/>
+      <w:proofErr w:type="gramEnd"/>
       <w:r>
         <w:rPr>
           <w:szCs w:val="24"/>
@@ -9181,27 +9106,14 @@
       <w:r>
         <w:t xml:space="preserve">Figura </w:t>
       </w:r>
-      <w:r>
-        <w:fldChar w:fldCharType="begin"/>
-      </w:r>
-      <w:r>
-        <w:instrText xml:space="preserve"> SEQ Figura \* ARABIC </w:instrText>
-      </w:r>
-      <w:r>
-        <w:fldChar w:fldCharType="separate"/>
-      </w:r>
-      <w:r>
-        <w:rPr>
-          <w:noProof/>
-        </w:rPr>
-        <w:t>8</w:t>
-      </w:r>
-      <w:r>
-        <w:rPr>
-          <w:noProof/>
-        </w:rPr>
-        <w:fldChar w:fldCharType="end"/>
-      </w:r>
+      <w:fldSimple w:instr=" SEQ Figura \* ARABIC ">
+        <w:r>
+          <w:rPr>
+            <w:noProof/>
+          </w:rPr>
+          <w:t>8</w:t>
+        </w:r>
+      </w:fldSimple>
       <w:r>
         <w:t xml:space="preserve"> – Código da Tabela com </w:t>
       </w:r>
@@ -9418,27 +9330,14 @@
         <w:lastRenderedPageBreak/>
         <w:t xml:space="preserve">Figura </w:t>
       </w:r>
-      <w:r>
-        <w:fldChar w:fldCharType="begin"/>
-      </w:r>
-      <w:r>
-        <w:instrText xml:space="preserve"> SEQ Figura \* ARABIC </w:instrText>
-      </w:r>
-      <w:r>
-        <w:fldChar w:fldCharType="separate"/>
-      </w:r>
-      <w:r>
-        <w:rPr>
-          <w:noProof/>
-        </w:rPr>
-        <w:t>9</w:t>
-      </w:r>
-      <w:r>
-        <w:rPr>
-          <w:noProof/>
-        </w:rPr>
-        <w:fldChar w:fldCharType="end"/>
-      </w:r>
+      <w:fldSimple w:instr=" SEQ Figura \* ARABIC ">
+        <w:r>
+          <w:rPr>
+            <w:noProof/>
+          </w:rPr>
+          <w:t>9</w:t>
+        </w:r>
+      </w:fldSimple>
       <w:r>
         <w:t xml:space="preserve"> - Código do Formulário com </w:t>
       </w:r>
@@ -9611,27 +9510,14 @@
       <w:r>
         <w:t xml:space="preserve">Figura </w:t>
       </w:r>
-      <w:r>
-        <w:fldChar w:fldCharType="begin"/>
-      </w:r>
-      <w:r>
-        <w:instrText xml:space="preserve"> SEQ Figura \* ARABIC </w:instrText>
-      </w:r>
-      <w:r>
-        <w:fldChar w:fldCharType="separate"/>
-      </w:r>
-      <w:r>
-        <w:rPr>
-          <w:noProof/>
-        </w:rPr>
-        <w:t>10</w:t>
-      </w:r>
-      <w:r>
-        <w:rPr>
-          <w:noProof/>
-        </w:rPr>
-        <w:fldChar w:fldCharType="end"/>
-      </w:r>
+      <w:fldSimple w:instr=" SEQ Figura \* ARABIC ">
+        <w:r>
+          <w:rPr>
+            <w:noProof/>
+          </w:rPr>
+          <w:t>10</w:t>
+        </w:r>
+      </w:fldSimple>
       <w:r>
         <w:t xml:space="preserve"> - </w:t>
       </w:r>
@@ -10123,27 +10009,14 @@
       <w:r>
         <w:t xml:space="preserve">Figura </w:t>
       </w:r>
-      <w:r>
-        <w:fldChar w:fldCharType="begin"/>
-      </w:r>
-      <w:r>
-        <w:instrText xml:space="preserve"> SEQ Figura \* ARABIC </w:instrText>
-      </w:r>
-      <w:r>
-        <w:fldChar w:fldCharType="separate"/>
-      </w:r>
-      <w:r>
-        <w:rPr>
-          <w:noProof/>
-        </w:rPr>
-        <w:t>11</w:t>
-      </w:r>
-      <w:r>
-        <w:rPr>
-          <w:noProof/>
-        </w:rPr>
-        <w:fldChar w:fldCharType="end"/>
-      </w:r>
+      <w:fldSimple w:instr=" SEQ Figura \* ARABIC ">
+        <w:r>
+          <w:rPr>
+            <w:noProof/>
+          </w:rPr>
+          <w:t>11</w:t>
+        </w:r>
+      </w:fldSimple>
       <w:r>
         <w:t xml:space="preserve"> - Exemplo Ajax</w:t>
       </w:r>
@@ -10810,14 +10683,26 @@
         <w:t xml:space="preserve"> </w:t>
       </w:r>
       <w:r>
-        <w:t xml:space="preserve">no início do código e </w:t>
-      </w:r>
-      <w:r>
-        <w:rPr>
-          <w:i/>
-          <w:iCs/>
-        </w:rPr>
-        <w:t>?&gt;</w:t>
+        <w:t xml:space="preserve">no início do código </w:t>
+      </w:r>
+      <w:proofErr w:type="gramStart"/>
+      <w:r>
+        <w:t xml:space="preserve">e </w:t>
+      </w:r>
+      <w:r>
+        <w:rPr>
+          <w:i/>
+          <w:iCs/>
+        </w:rPr>
+        <w:t>?</w:t>
+      </w:r>
+      <w:proofErr w:type="gramEnd"/>
+      <w:r>
+        <w:rPr>
+          <w:i/>
+          <w:iCs/>
+        </w:rPr>
+        <w:t>&gt;</w:t>
       </w:r>
       <w:r>
         <w:rPr>
@@ -11096,36 +10981,14 @@
       <w:r>
         <w:t xml:space="preserve">Figura </w:t>
       </w:r>
-      <w:r>
-        <w:rPr>
-          <w:i/>
-          <w:iCs/>
-        </w:rPr>
-        <w:fldChar w:fldCharType="begin"/>
-      </w:r>
-      <w:r>
-        <w:instrText xml:space="preserve"> SEQ Figura \* ARABIC </w:instrText>
-      </w:r>
-      <w:r>
-        <w:rPr>
-          <w:i/>
-          <w:iCs/>
-        </w:rPr>
-        <w:fldChar w:fldCharType="separate"/>
-      </w:r>
-      <w:r>
-        <w:rPr>
-          <w:noProof/>
-        </w:rPr>
-        <w:t>13</w:t>
-      </w:r>
-      <w:r>
-        <w:rPr>
-          <w:i/>
-          <w:iCs/>
-        </w:rPr>
-        <w:fldChar w:fldCharType="end"/>
-      </w:r>
+      <w:fldSimple w:instr=" SEQ Figura \* ARABIC ">
+        <w:r>
+          <w:rPr>
+            <w:noProof/>
+          </w:rPr>
+          <w:t>13</w:t>
+        </w:r>
+      </w:fldSimple>
       <w:r>
         <w:t xml:space="preserve"> - Conectando ao Banco de Dados</w:t>
       </w:r>
@@ -11243,27 +11106,14 @@
       <w:r>
         <w:t xml:space="preserve">Figura </w:t>
       </w:r>
-      <w:r>
-        <w:fldChar w:fldCharType="begin"/>
-      </w:r>
-      <w:r>
-        <w:instrText xml:space="preserve"> SEQ Figura \* ARABIC </w:instrText>
-      </w:r>
-      <w:r>
-        <w:fldChar w:fldCharType="separate"/>
-      </w:r>
-      <w:r>
-        <w:rPr>
-          <w:noProof/>
-        </w:rPr>
-        <w:t>14</w:t>
-      </w:r>
-      <w:r>
-        <w:rPr>
-          <w:noProof/>
-        </w:rPr>
-        <w:fldChar w:fldCharType="end"/>
-      </w:r>
+      <w:fldSimple w:instr=" SEQ Figura \* ARABIC ">
+        <w:r>
+          <w:rPr>
+            <w:noProof/>
+          </w:rPr>
+          <w:t>14</w:t>
+        </w:r>
+      </w:fldSimple>
       <w:r>
         <w:t xml:space="preserve"> - Exemplo Conexão Banco de Dados</w:t>
       </w:r>
@@ -11430,27 +11280,14 @@
       <w:r>
         <w:t xml:space="preserve">Figura </w:t>
       </w:r>
-      <w:r>
-        <w:fldChar w:fldCharType="begin"/>
-      </w:r>
-      <w:r>
-        <w:instrText xml:space="preserve"> SEQ Figura \* ARABIC </w:instrText>
-      </w:r>
-      <w:r>
-        <w:fldChar w:fldCharType="separate"/>
-      </w:r>
-      <w:r>
-        <w:rPr>
-          <w:noProof/>
-        </w:rPr>
-        <w:t>15</w:t>
-      </w:r>
-      <w:r>
-        <w:rPr>
-          <w:noProof/>
-        </w:rPr>
-        <w:fldChar w:fldCharType="end"/>
-      </w:r>
+      <w:fldSimple w:instr=" SEQ Figura \* ARABIC ">
+        <w:r>
+          <w:rPr>
+            <w:noProof/>
+          </w:rPr>
+          <w:t>15</w:t>
+        </w:r>
+      </w:fldSimple>
       <w:r>
         <w:t xml:space="preserve"> - </w:t>
       </w:r>
@@ -11567,27 +11404,14 @@
       <w:r>
         <w:t xml:space="preserve">Figura </w:t>
       </w:r>
-      <w:r>
-        <w:fldChar w:fldCharType="begin"/>
-      </w:r>
-      <w:r>
-        <w:instrText xml:space="preserve"> SEQ Figura \* ARABIC </w:instrText>
-      </w:r>
-      <w:r>
-        <w:fldChar w:fldCharType="separate"/>
-      </w:r>
-      <w:r>
-        <w:rPr>
-          <w:noProof/>
-        </w:rPr>
-        <w:t>16</w:t>
-      </w:r>
-      <w:r>
-        <w:rPr>
-          <w:noProof/>
-        </w:rPr>
-        <w:fldChar w:fldCharType="end"/>
-      </w:r>
+      <w:fldSimple w:instr=" SEQ Figura \* ARABIC ">
+        <w:r>
+          <w:rPr>
+            <w:noProof/>
+          </w:rPr>
+          <w:t>16</w:t>
+        </w:r>
+      </w:fldSimple>
       <w:r>
         <w:t xml:space="preserve"> - Salva</w:t>
       </w:r>
@@ -11656,6 +11480,7 @@
         <w:t xml:space="preserve">Segundo Bento (2021), a função </w:t>
       </w:r>
       <w:proofErr w:type="spellStart"/>
+      <w:proofErr w:type="gramStart"/>
       <w:r>
         <w:rPr>
           <w:i/>
@@ -11669,7 +11494,15 @@
           <w:i/>
           <w:iCs/>
         </w:rPr>
-        <w:t>()</w:t>
+        <w:t>(</w:t>
+      </w:r>
+      <w:proofErr w:type="gramEnd"/>
+      <w:r>
+        <w:rPr>
+          <w:i/>
+          <w:iCs/>
+        </w:rPr>
+        <w:t>)</w:t>
       </w:r>
       <w:r>
         <w:t xml:space="preserve">, é responsável por verificar se um envio do formulário aconteceu, caso aconteça, a página se conectara com o banco de dados através do </w:t>
@@ -11749,7 +11582,15 @@
         <w:t>Após acessar os valores inseri</w:t>
       </w:r>
       <w:r>
-        <w:t>dos atribuí-los à variáveis</w:t>
+        <w:t xml:space="preserve">dos atribuí-los </w:t>
+      </w:r>
+      <w:proofErr w:type="gramStart"/>
+      <w:r>
+        <w:t>à</w:t>
+      </w:r>
+      <w:proofErr w:type="gramEnd"/>
+      <w:r>
+        <w:t xml:space="preserve"> variáveis</w:t>
       </w:r>
       <w:r>
         <w:t>,</w:t>
@@ -11979,27 +11820,14 @@
       <w:r>
         <w:t xml:space="preserve">Figura </w:t>
       </w:r>
-      <w:r>
-        <w:fldChar w:fldCharType="begin"/>
-      </w:r>
-      <w:r>
-        <w:instrText xml:space="preserve"> SEQ Figura \* ARABIC </w:instrText>
-      </w:r>
-      <w:r>
-        <w:fldChar w:fldCharType="separate"/>
-      </w:r>
-      <w:r>
-        <w:rPr>
-          <w:noProof/>
-        </w:rPr>
-        <w:t>17</w:t>
-      </w:r>
-      <w:r>
-        <w:rPr>
-          <w:noProof/>
-        </w:rPr>
-        <w:fldChar w:fldCharType="end"/>
-      </w:r>
+      <w:fldSimple w:instr=" SEQ Figura \* ARABIC ">
+        <w:r>
+          <w:rPr>
+            <w:noProof/>
+          </w:rPr>
+          <w:t>17</w:t>
+        </w:r>
+      </w:fldSimple>
       <w:r>
         <w:t xml:space="preserve"> - Envio de Dados, Página Web</w:t>
       </w:r>
@@ -12104,14 +11932,26 @@
         <w:t xml:space="preserve"> </w:t>
       </w:r>
       <w:r>
-        <w:t xml:space="preserve">e terminar com </w:t>
-      </w:r>
-      <w:r>
-        <w:rPr>
-          <w:i/>
-          <w:iCs/>
-        </w:rPr>
-        <w:t xml:space="preserve">?&gt;. </w:t>
+        <w:t xml:space="preserve">e terminar </w:t>
+      </w:r>
+      <w:proofErr w:type="gramStart"/>
+      <w:r>
+        <w:t xml:space="preserve">com </w:t>
+      </w:r>
+      <w:r>
+        <w:rPr>
+          <w:i/>
+          <w:iCs/>
+        </w:rPr>
+        <w:t>?</w:t>
+      </w:r>
+      <w:proofErr w:type="gramEnd"/>
+      <w:r>
+        <w:rPr>
+          <w:i/>
+          <w:iCs/>
+        </w:rPr>
+        <w:t xml:space="preserve">&gt;. </w:t>
       </w:r>
       <w:r>
         <w:t>Essa combinação se torna muito útil, pois o PHP é utilizado para gerar os dados de forma dinâmica, enquanto o HTML é usado para formatar e exibir esses dados nas páginas</w:t>
@@ -12192,27 +12032,14 @@
       <w:r>
         <w:t xml:space="preserve">Figura </w:t>
       </w:r>
-      <w:r>
-        <w:fldChar w:fldCharType="begin"/>
-      </w:r>
-      <w:r>
-        <w:instrText xml:space="preserve"> SEQ Figura \* ARABIC </w:instrText>
-      </w:r>
-      <w:r>
-        <w:fldChar w:fldCharType="separate"/>
-      </w:r>
-      <w:r>
-        <w:rPr>
-          <w:noProof/>
-        </w:rPr>
-        <w:t>18</w:t>
-      </w:r>
-      <w:r>
-        <w:rPr>
-          <w:noProof/>
-        </w:rPr>
-        <w:fldChar w:fldCharType="end"/>
-      </w:r>
+      <w:fldSimple w:instr=" SEQ Figura \* ARABIC ">
+        <w:r>
+          <w:rPr>
+            <w:noProof/>
+          </w:rPr>
+          <w:t>18</w:t>
+        </w:r>
+      </w:fldSimple>
       <w:r>
         <w:t xml:space="preserve"> </w:t>
       </w:r>
@@ -12360,27 +12187,14 @@
       <w:r>
         <w:t xml:space="preserve">Figura </w:t>
       </w:r>
-      <w:r>
-        <w:fldChar w:fldCharType="begin"/>
-      </w:r>
-      <w:r>
-        <w:instrText xml:space="preserve"> SEQ Figura \* ARABIC </w:instrText>
-      </w:r>
-      <w:r>
-        <w:fldChar w:fldCharType="separate"/>
-      </w:r>
-      <w:r>
-        <w:rPr>
-          <w:noProof/>
-        </w:rPr>
-        <w:t>19</w:t>
-      </w:r>
-      <w:r>
-        <w:rPr>
-          <w:noProof/>
-        </w:rPr>
-        <w:fldChar w:fldCharType="end"/>
-      </w:r>
+      <w:fldSimple w:instr=" SEQ Figura \* ARABIC ">
+        <w:r>
+          <w:rPr>
+            <w:noProof/>
+          </w:rPr>
+          <w:t>19</w:t>
+        </w:r>
+      </w:fldSimple>
       <w:r>
         <w:t xml:space="preserve"> - Exibir Endereços Cadastrados, Código HTML</w:t>
       </w:r>
@@ -12448,27 +12262,14 @@
       <w:r>
         <w:t xml:space="preserve">Figura </w:t>
       </w:r>
-      <w:r>
-        <w:fldChar w:fldCharType="begin"/>
-      </w:r>
-      <w:r>
-        <w:instrText xml:space="preserve"> SEQ Figura \* ARABIC </w:instrText>
-      </w:r>
-      <w:r>
-        <w:fldChar w:fldCharType="separate"/>
-      </w:r>
-      <w:r>
-        <w:rPr>
-          <w:noProof/>
-        </w:rPr>
-        <w:t>20</w:t>
-      </w:r>
-      <w:r>
-        <w:rPr>
-          <w:noProof/>
-        </w:rPr>
-        <w:fldChar w:fldCharType="end"/>
-      </w:r>
+      <w:fldSimple w:instr=" SEQ Figura \* ARABIC ">
+        <w:r>
+          <w:rPr>
+            <w:noProof/>
+          </w:rPr>
+          <w:t>20</w:t>
+        </w:r>
+      </w:fldSimple>
       <w:r>
         <w:t xml:space="preserve"> - </w:t>
       </w:r>
@@ -13018,7 +12819,11 @@
       </w:r>
       <w:proofErr w:type="spellEnd"/>
       <w:r>
-        <w:t xml:space="preserve"> é nomeado como &lt;nome&gt;.</w:t>
+        <w:t xml:space="preserve"> é nomeado como &lt;nome</w:t>
+      </w:r>
+      <w:proofErr w:type="gramStart"/>
+      <w:r>
+        <w:t>&gt;.</w:t>
       </w:r>
       <w:proofErr w:type="spellStart"/>
       <w:r>
@@ -13032,6 +12837,7 @@
         <w:t>.php</w:t>
       </w:r>
       <w:proofErr w:type="spellEnd"/>
+      <w:proofErr w:type="gramEnd"/>
       <w:r>
         <w:t xml:space="preserve">. O </w:t>
       </w:r>
@@ -13127,27 +12933,14 @@
       <w:r>
         <w:t xml:space="preserve">Figura </w:t>
       </w:r>
-      <w:r>
-        <w:fldChar w:fldCharType="begin"/>
-      </w:r>
-      <w:r>
-        <w:instrText xml:space="preserve"> SEQ Figura \* ARABIC </w:instrText>
-      </w:r>
-      <w:r>
-        <w:fldChar w:fldCharType="separate"/>
-      </w:r>
-      <w:r>
-        <w:rPr>
-          <w:noProof/>
-        </w:rPr>
-        <w:t>21</w:t>
-      </w:r>
-      <w:r>
-        <w:rPr>
-          <w:noProof/>
-        </w:rPr>
-        <w:fldChar w:fldCharType="end"/>
-      </w:r>
+      <w:fldSimple w:instr=" SEQ Figura \* ARABIC ">
+        <w:r>
+          <w:rPr>
+            <w:noProof/>
+          </w:rPr>
+          <w:t>21</w:t>
+        </w:r>
+      </w:fldSimple>
       <w:r>
         <w:t xml:space="preserve"> -</w:t>
       </w:r>
@@ -13317,7 +13110,21 @@
         <w:rPr>
           <w:szCs w:val="24"/>
         </w:rPr>
-        <w:t xml:space="preserve"> {{ $exemplo-&gt;titulo }}</w:t>
+        <w:t xml:space="preserve"> </w:t>
+      </w:r>
+      <w:proofErr w:type="gramStart"/>
+      <w:r>
+        <w:rPr>
+          <w:szCs w:val="24"/>
+        </w:rPr>
+        <w:t>{{ $</w:t>
+      </w:r>
+      <w:proofErr w:type="gramEnd"/>
+      <w:r>
+        <w:rPr>
+          <w:szCs w:val="24"/>
+        </w:rPr>
+        <w:t>exemplo-&gt;titulo }}</w:t>
       </w:r>
       <w:r>
         <w:t>.</w:t>
@@ -13330,27 +13137,14 @@
       <w:r>
         <w:t xml:space="preserve">Figura </w:t>
       </w:r>
-      <w:r>
-        <w:fldChar w:fldCharType="begin"/>
-      </w:r>
-      <w:r>
-        <w:instrText xml:space="preserve"> SEQ Figura \* ARABIC </w:instrText>
-      </w:r>
-      <w:r>
-        <w:fldChar w:fldCharType="separate"/>
-      </w:r>
-      <w:r>
-        <w:rPr>
-          <w:noProof/>
-        </w:rPr>
-        <w:t>22</w:t>
-      </w:r>
-      <w:r>
-        <w:rPr>
-          <w:noProof/>
-        </w:rPr>
-        <w:fldChar w:fldCharType="end"/>
-      </w:r>
+      <w:fldSimple w:instr=" SEQ Figura \* ARABIC ">
+        <w:r>
+          <w:rPr>
+            <w:noProof/>
+          </w:rPr>
+          <w:t>22</w:t>
+        </w:r>
+      </w:fldSimple>
       <w:r>
         <w:t xml:space="preserve"> - </w:t>
       </w:r>
@@ -13736,8 +13530,8 @@
       <w:pPr>
         <w:pStyle w:val="PargrafodaLista"/>
         <w:numPr>
-          <w:ilvl w:val="1"/>
-          <w:numId w:val="15"/>
+          <w:ilvl w:val="0"/>
+          <w:numId w:val="21"/>
         </w:numPr>
       </w:pPr>
       <w:r>
@@ -13767,8 +13561,8 @@
       <w:pPr>
         <w:pStyle w:val="PargrafodaLista"/>
         <w:numPr>
-          <w:ilvl w:val="1"/>
-          <w:numId w:val="15"/>
+          <w:ilvl w:val="0"/>
+          <w:numId w:val="21"/>
         </w:numPr>
       </w:pPr>
       <w:proofErr w:type="spellStart"/>
@@ -13791,15 +13585,23 @@
         <w:t>scripts</w:t>
       </w:r>
       <w:r>
-        <w:t xml:space="preserve"> que carregam, inicializam a aplicação e retornam a solicitação da aplicação.</w:t>
+        <w:t xml:space="preserve"> que carregam, inicializam a aplicação e retornam </w:t>
+      </w:r>
+      <w:proofErr w:type="gramStart"/>
+      <w:r>
+        <w:t>a</w:t>
+      </w:r>
+      <w:proofErr w:type="gramEnd"/>
+      <w:r>
+        <w:t xml:space="preserve"> solicitação da aplicação.</w:t>
       </w:r>
     </w:p>
     <w:p>
       <w:pPr>
         <w:pStyle w:val="PargrafodaLista"/>
         <w:numPr>
-          <w:ilvl w:val="1"/>
-          <w:numId w:val="15"/>
+          <w:ilvl w:val="0"/>
+          <w:numId w:val="21"/>
         </w:numPr>
       </w:pPr>
       <w:proofErr w:type="spellStart"/>
@@ -13819,8 +13621,8 @@
       <w:pPr>
         <w:pStyle w:val="PargrafodaLista"/>
         <w:numPr>
-          <w:ilvl w:val="1"/>
-          <w:numId w:val="15"/>
+          <w:ilvl w:val="0"/>
+          <w:numId w:val="21"/>
         </w:numPr>
       </w:pPr>
       <w:proofErr w:type="spellStart"/>
@@ -13876,8 +13678,8 @@
       <w:pPr>
         <w:pStyle w:val="PargrafodaLista"/>
         <w:numPr>
-          <w:ilvl w:val="1"/>
-          <w:numId w:val="15"/>
+          <w:ilvl w:val="0"/>
+          <w:numId w:val="21"/>
         </w:numPr>
       </w:pPr>
       <w:proofErr w:type="spellStart"/>
@@ -13913,8 +13715,8 @@
       <w:pPr>
         <w:pStyle w:val="PargrafodaLista"/>
         <w:numPr>
-          <w:ilvl w:val="1"/>
-          <w:numId w:val="15"/>
+          <w:ilvl w:val="0"/>
+          <w:numId w:val="21"/>
         </w:numPr>
       </w:pPr>
       <w:proofErr w:type="spellStart"/>
@@ -13940,8 +13742,8 @@
       <w:pPr>
         <w:pStyle w:val="PargrafodaLista"/>
         <w:numPr>
-          <w:ilvl w:val="1"/>
-          <w:numId w:val="15"/>
+          <w:ilvl w:val="0"/>
+          <w:numId w:val="21"/>
         </w:numPr>
       </w:pPr>
       <w:proofErr w:type="spellStart"/>
@@ -13961,8 +13763,8 @@
       <w:pPr>
         <w:pStyle w:val="PargrafodaLista"/>
         <w:numPr>
-          <w:ilvl w:val="1"/>
-          <w:numId w:val="15"/>
+          <w:ilvl w:val="0"/>
+          <w:numId w:val="21"/>
         </w:numPr>
       </w:pPr>
       <w:proofErr w:type="spellStart"/>
@@ -13994,8 +13796,8 @@
       <w:pPr>
         <w:pStyle w:val="PargrafodaLista"/>
         <w:numPr>
-          <w:ilvl w:val="1"/>
-          <w:numId w:val="15"/>
+          <w:ilvl w:val="0"/>
+          <w:numId w:val="21"/>
         </w:numPr>
       </w:pPr>
       <w:proofErr w:type="spellStart"/>
@@ -14015,8 +13817,8 @@
       <w:pPr>
         <w:pStyle w:val="PargrafodaLista"/>
         <w:numPr>
-          <w:ilvl w:val="1"/>
-          <w:numId w:val="15"/>
+          <w:ilvl w:val="0"/>
+          <w:numId w:val="21"/>
         </w:numPr>
       </w:pPr>
       <w:proofErr w:type="spellStart"/>
@@ -14036,10 +13838,11 @@
       <w:pPr>
         <w:pStyle w:val="PargrafodaLista"/>
         <w:numPr>
-          <w:ilvl w:val="1"/>
-          <w:numId w:val="15"/>
+          <w:ilvl w:val="0"/>
+          <w:numId w:val="21"/>
         </w:numPr>
       </w:pPr>
+      <w:proofErr w:type="gramStart"/>
       <w:r>
         <w:t>.</w:t>
       </w:r>
@@ -14048,6 +13851,7 @@
         <w:t>env</w:t>
       </w:r>
       <w:proofErr w:type="spellEnd"/>
+      <w:proofErr w:type="gramEnd"/>
       <w:r>
         <w:t>: arquivo responsável por possuir as variáveis da aplicação incluindo a chave criada no momento da criação do projeto.</w:t>
       </w:r>
@@ -14056,16 +13860,21 @@
       <w:pPr>
         <w:pStyle w:val="PargrafodaLista"/>
         <w:numPr>
-          <w:ilvl w:val="1"/>
-          <w:numId w:val="15"/>
+          <w:ilvl w:val="0"/>
+          <w:numId w:val="21"/>
         </w:numPr>
       </w:pPr>
+      <w:proofErr w:type="gramStart"/>
       <w:r>
         <w:t>.</w:t>
       </w:r>
       <w:proofErr w:type="spellStart"/>
       <w:r>
-        <w:t>env-example</w:t>
+        <w:t>env</w:t>
+      </w:r>
+      <w:proofErr w:type="gramEnd"/>
+      <w:r>
+        <w:t>-example</w:t>
       </w:r>
       <w:proofErr w:type="spellEnd"/>
       <w:r>
@@ -14076,8 +13885,8 @@
       <w:pPr>
         <w:pStyle w:val="PargrafodaLista"/>
         <w:numPr>
-          <w:ilvl w:val="1"/>
-          <w:numId w:val="15"/>
+          <w:ilvl w:val="0"/>
+          <w:numId w:val="21"/>
         </w:numPr>
       </w:pPr>
       <w:r>
@@ -14096,10 +13905,11 @@
       <w:pPr>
         <w:pStyle w:val="PargrafodaLista"/>
         <w:numPr>
-          <w:ilvl w:val="1"/>
-          <w:numId w:val="15"/>
+          <w:ilvl w:val="0"/>
+          <w:numId w:val="21"/>
         </w:numPr>
       </w:pPr>
+      <w:proofErr w:type="gramStart"/>
       <w:r>
         <w:lastRenderedPageBreak/>
         <w:t>.</w:t>
@@ -14109,6 +13919,7 @@
         <w:t>gitignore</w:t>
       </w:r>
       <w:proofErr w:type="spellEnd"/>
+      <w:proofErr w:type="gramEnd"/>
       <w:r>
         <w:t>: arquivo responsável por impedir outros arquivos de serem adicionados a repositórios GIT, como o arquivo detentor da chave da aplicação e a pasta do próprio framework.</w:t>
       </w:r>
@@ -14117,8 +13928,8 @@
       <w:pPr>
         <w:pStyle w:val="PargrafodaLista"/>
         <w:numPr>
-          <w:ilvl w:val="1"/>
-          <w:numId w:val="15"/>
+          <w:ilvl w:val="0"/>
+          <w:numId w:val="21"/>
         </w:numPr>
       </w:pPr>
       <w:proofErr w:type="spellStart"/>
@@ -14138,15 +13949,17 @@
       <w:pPr>
         <w:pStyle w:val="PargrafodaLista"/>
         <w:numPr>
-          <w:ilvl w:val="1"/>
-          <w:numId w:val="15"/>
+          <w:ilvl w:val="0"/>
+          <w:numId w:val="21"/>
         </w:numPr>
       </w:pPr>
       <w:proofErr w:type="spellStart"/>
+      <w:proofErr w:type="gramStart"/>
       <w:r>
         <w:t>composer.json</w:t>
       </w:r>
       <w:proofErr w:type="spellEnd"/>
+      <w:proofErr w:type="gramEnd"/>
       <w:r>
         <w:t xml:space="preserve">: responsável por determinar as dependências do projeto. Este arquivo possui as orientações que informam aos gerenciadores de pacotes quais são os pacotes e as bibliotecas das quais o projeto é dependente. </w:t>
       </w:r>
@@ -14155,15 +13968,17 @@
       <w:pPr>
         <w:pStyle w:val="PargrafodaLista"/>
         <w:numPr>
-          <w:ilvl w:val="1"/>
-          <w:numId w:val="15"/>
+          <w:ilvl w:val="0"/>
+          <w:numId w:val="21"/>
         </w:numPr>
       </w:pPr>
       <w:proofErr w:type="spellStart"/>
+      <w:proofErr w:type="gramStart"/>
       <w:r>
         <w:t>composer.lock</w:t>
       </w:r>
       <w:proofErr w:type="spellEnd"/>
+      <w:proofErr w:type="gramEnd"/>
       <w:r>
         <w:t>: arquivo criado automaticamente pelo gerenciador de dependências Composer. Após a instalação das dependências, o Composer guarda a lista de versões exatas dos pacotes instalados nesse arquivo, travando o projeto a essas versões específicas</w:t>
       </w:r>
@@ -14172,15 +13987,17 @@
       <w:pPr>
         <w:pStyle w:val="PargrafodaLista"/>
         <w:numPr>
-          <w:ilvl w:val="1"/>
-          <w:numId w:val="15"/>
+          <w:ilvl w:val="0"/>
+          <w:numId w:val="21"/>
         </w:numPr>
       </w:pPr>
       <w:proofErr w:type="spellStart"/>
+      <w:proofErr w:type="gramStart"/>
       <w:r>
         <w:t>package.json</w:t>
       </w:r>
       <w:proofErr w:type="spellEnd"/>
+      <w:proofErr w:type="gramEnd"/>
       <w:r>
         <w:t xml:space="preserve">: este arquivo possui as dependências para fazer uso do </w:t>
       </w:r>
@@ -14213,8 +14030,8 @@
       <w:pPr>
         <w:pStyle w:val="PargrafodaLista"/>
         <w:numPr>
-          <w:ilvl w:val="1"/>
-          <w:numId w:val="15"/>
+          <w:ilvl w:val="0"/>
+          <w:numId w:val="21"/>
         </w:numPr>
       </w:pPr>
       <w:r>
@@ -14225,8 +14042,8 @@
       <w:pPr>
         <w:pStyle w:val="PargrafodaLista"/>
         <w:numPr>
-          <w:ilvl w:val="1"/>
-          <w:numId w:val="15"/>
+          <w:ilvl w:val="0"/>
+          <w:numId w:val="21"/>
         </w:numPr>
       </w:pPr>
       <w:r>
@@ -15207,27 +15024,14 @@
       <w:r>
         <w:t xml:space="preserve">Figura </w:t>
       </w:r>
-      <w:r>
-        <w:fldChar w:fldCharType="begin"/>
-      </w:r>
-      <w:r>
-        <w:instrText xml:space="preserve"> SEQ Figura \* ARABIC </w:instrText>
-      </w:r>
-      <w:r>
-        <w:fldChar w:fldCharType="separate"/>
-      </w:r>
-      <w:r>
-        <w:rPr>
-          <w:noProof/>
-        </w:rPr>
-        <w:t>27</w:t>
-      </w:r>
-      <w:r>
-        <w:rPr>
-          <w:noProof/>
-        </w:rPr>
-        <w:fldChar w:fldCharType="end"/>
-      </w:r>
+      <w:fldSimple w:instr=" SEQ Figura \* ARABIC ">
+        <w:r>
+          <w:rPr>
+            <w:noProof/>
+          </w:rPr>
+          <w:t>27</w:t>
+        </w:r>
+      </w:fldSimple>
       <w:r>
         <w:t xml:space="preserve"> - </w:t>
       </w:r>
@@ -15308,27 +15112,14 @@
       <w:r>
         <w:t xml:space="preserve">Figura </w:t>
       </w:r>
-      <w:r>
-        <w:fldChar w:fldCharType="begin"/>
-      </w:r>
-      <w:r>
-        <w:instrText xml:space="preserve"> SEQ Figura \* ARABIC </w:instrText>
-      </w:r>
-      <w:r>
-        <w:fldChar w:fldCharType="separate"/>
-      </w:r>
-      <w:r>
-        <w:rPr>
-          <w:noProof/>
-        </w:rPr>
-        <w:t>28</w:t>
-      </w:r>
-      <w:r>
-        <w:rPr>
-          <w:noProof/>
-        </w:rPr>
-        <w:fldChar w:fldCharType="end"/>
-      </w:r>
+      <w:fldSimple w:instr=" SEQ Figura \* ARABIC ">
+        <w:r>
+          <w:rPr>
+            <w:noProof/>
+          </w:rPr>
+          <w:t>28</w:t>
+        </w:r>
+      </w:fldSimple>
       <w:r>
         <w:t xml:space="preserve"> - </w:t>
       </w:r>
@@ -15526,27 +15317,14 @@
       <w:r>
         <w:t xml:space="preserve">Figura </w:t>
       </w:r>
-      <w:r>
-        <w:fldChar w:fldCharType="begin"/>
-      </w:r>
-      <w:r>
-        <w:instrText xml:space="preserve"> SEQ Figura \* ARABIC </w:instrText>
-      </w:r>
-      <w:r>
-        <w:fldChar w:fldCharType="separate"/>
-      </w:r>
-      <w:r>
-        <w:rPr>
-          <w:noProof/>
-        </w:rPr>
-        <w:t>29</w:t>
-      </w:r>
-      <w:r>
-        <w:rPr>
-          <w:noProof/>
-        </w:rPr>
-        <w:fldChar w:fldCharType="end"/>
-      </w:r>
+      <w:fldSimple w:instr=" SEQ Figura \* ARABIC ">
+        <w:r>
+          <w:rPr>
+            <w:noProof/>
+          </w:rPr>
+          <w:t>29</w:t>
+        </w:r>
+      </w:fldSimple>
       <w:r>
         <w:t xml:space="preserve"> - </w:t>
       </w:r>
@@ -15693,27 +15471,14 @@
       <w:r>
         <w:t xml:space="preserve">Figura </w:t>
       </w:r>
-      <w:r>
-        <w:fldChar w:fldCharType="begin"/>
-      </w:r>
-      <w:r>
-        <w:instrText xml:space="preserve"> SEQ Figura \* ARABIC </w:instrText>
-      </w:r>
-      <w:r>
-        <w:fldChar w:fldCharType="separate"/>
-      </w:r>
-      <w:r>
-        <w:rPr>
-          <w:noProof/>
-        </w:rPr>
-        <w:t>30</w:t>
-      </w:r>
-      <w:r>
-        <w:rPr>
-          <w:noProof/>
-        </w:rPr>
-        <w:fldChar w:fldCharType="end"/>
-      </w:r>
+      <w:fldSimple w:instr=" SEQ Figura \* ARABIC ">
+        <w:r>
+          <w:rPr>
+            <w:noProof/>
+          </w:rPr>
+          <w:t>30</w:t>
+        </w:r>
+      </w:fldSimple>
       <w:r>
         <w:t xml:space="preserve"> - </w:t>
       </w:r>
@@ -15853,10 +15618,12 @@
       <w:r>
         <w:t xml:space="preserve"> “</w:t>
       </w:r>
+      <w:proofErr w:type="gramStart"/>
       <w:r>
         <w:t>endereço::</w:t>
       </w:r>
       <w:proofErr w:type="spellStart"/>
+      <w:proofErr w:type="gramEnd"/>
       <w:r>
         <w:rPr>
           <w:i/>
@@ -15948,27 +15715,14 @@
       <w:r>
         <w:t xml:space="preserve">Figura </w:t>
       </w:r>
-      <w:r>
-        <w:fldChar w:fldCharType="begin"/>
-      </w:r>
-      <w:r>
-        <w:instrText xml:space="preserve"> SEQ Figura \* ARABIC </w:instrText>
-      </w:r>
-      <w:r>
-        <w:fldChar w:fldCharType="separate"/>
-      </w:r>
-      <w:r>
-        <w:rPr>
-          <w:noProof/>
-        </w:rPr>
-        <w:t>31</w:t>
-      </w:r>
-      <w:r>
-        <w:rPr>
-          <w:noProof/>
-        </w:rPr>
-        <w:fldChar w:fldCharType="end"/>
-      </w:r>
+      <w:fldSimple w:instr=" SEQ Figura \* ARABIC ">
+        <w:r>
+          <w:rPr>
+            <w:noProof/>
+          </w:rPr>
+          <w:t>31</w:t>
+        </w:r>
+      </w:fldSimple>
       <w:r>
         <w:t xml:space="preserve"> - </w:t>
       </w:r>
@@ -16046,9 +15800,14 @@
     </w:p>
     <w:p>
       <w:r>
-        <w:t>Com o uso do termo endereço::</w:t>
-      </w:r>
-      <w:proofErr w:type="spellStart"/>
+        <w:t xml:space="preserve">Com o uso do termo </w:t>
+      </w:r>
+      <w:proofErr w:type="gramStart"/>
+      <w:r>
+        <w:t>endereço::</w:t>
+      </w:r>
+      <w:proofErr w:type="spellStart"/>
+      <w:proofErr w:type="gramEnd"/>
       <w:r>
         <w:rPr>
           <w:i/>
@@ -16137,27 +15896,14 @@
       <w:r>
         <w:t xml:space="preserve">Figura </w:t>
       </w:r>
-      <w:r>
-        <w:fldChar w:fldCharType="begin"/>
-      </w:r>
-      <w:r>
-        <w:instrText xml:space="preserve"> SEQ Figura \* ARABIC </w:instrText>
-      </w:r>
-      <w:r>
-        <w:fldChar w:fldCharType="separate"/>
-      </w:r>
-      <w:r>
-        <w:rPr>
-          <w:noProof/>
-        </w:rPr>
-        <w:t>32</w:t>
-      </w:r>
-      <w:r>
-        <w:rPr>
-          <w:noProof/>
-        </w:rPr>
-        <w:fldChar w:fldCharType="end"/>
-      </w:r>
+      <w:fldSimple w:instr=" SEQ Figura \* ARABIC ">
+        <w:r>
+          <w:rPr>
+            <w:noProof/>
+          </w:rPr>
+          <w:t>32</w:t>
+        </w:r>
+      </w:fldSimple>
       <w:r>
         <w:t xml:space="preserve"> - </w:t>
       </w:r>
@@ -16286,10 +16032,7 @@
         <w:t>e posteriormente adicionadas ao banco de dados</w:t>
       </w:r>
       <w:r>
-        <w:t xml:space="preserve"> (</w:t>
-      </w:r>
-      <w:r>
-        <w:t>SILVA, 2018)</w:t>
+        <w:t xml:space="preserve"> (SILVA, 2018)</w:t>
       </w:r>
       <w:r>
         <w:t xml:space="preserve">. Após a </w:t>
@@ -16343,27 +16086,14 @@
       <w:r>
         <w:t xml:space="preserve">Figura </w:t>
       </w:r>
-      <w:r>
-        <w:fldChar w:fldCharType="begin"/>
-      </w:r>
-      <w:r>
-        <w:instrText xml:space="preserve"> SEQ Figura \* ARABIC </w:instrText>
-      </w:r>
-      <w:r>
-        <w:fldChar w:fldCharType="separate"/>
-      </w:r>
-      <w:r>
-        <w:rPr>
-          <w:noProof/>
-        </w:rPr>
-        <w:t>33</w:t>
-      </w:r>
-      <w:r>
-        <w:rPr>
-          <w:noProof/>
-        </w:rPr>
-        <w:fldChar w:fldCharType="end"/>
-      </w:r>
+      <w:fldSimple w:instr=" SEQ Figura \* ARABIC ">
+        <w:r>
+          <w:rPr>
+            <w:noProof/>
+          </w:rPr>
+          <w:t>33</w:t>
+        </w:r>
+      </w:fldSimple>
       <w:r>
         <w:t xml:space="preserve"> </w:t>
       </w:r>
@@ -17049,8 +16779,13 @@
       <w:r>
         <w:t xml:space="preserve"> entidades </w:t>
       </w:r>
-      <w:r>
-        <w:t>tem atributos. Com o</w:t>
+      <w:proofErr w:type="gramStart"/>
+      <w:r>
+        <w:t>tem</w:t>
+      </w:r>
+      <w:proofErr w:type="gramEnd"/>
+      <w:r>
+        <w:t xml:space="preserve"> atributos. Com o</w:t>
       </w:r>
       <w:r>
         <w:t xml:space="preserve"> MER é possível idealizar de maneira abstrata a estrutura do banco de dados que vai ser criado. O modelo entidade-relacionamento </w:t>
@@ -17170,7 +16905,13 @@
         </w:numPr>
       </w:pPr>
       <w:r>
-        <w:t>Elipses -  representam atributos</w:t>
+        <w:t xml:space="preserve">Elipses </w:t>
+      </w:r>
+      <w:r>
+        <w:t>- representam</w:t>
+      </w:r>
+      <w:r>
+        <w:t xml:space="preserve"> atributos</w:t>
       </w:r>
       <w:r>
         <w:t>.</w:t>
@@ -17407,7 +17148,15 @@
         <w:t xml:space="preserve">Alves (2014) </w:t>
       </w:r>
       <w:r>
-        <w:t xml:space="preserve">as chaves estrangeiras caracterizam um relacionamento dentro do banco de dados relacional. Ao criar as chaves estrangeiras devem ter alguns cuidados principalmente quando incluir uma linha na tabela que contem chave estrangeira, </w:t>
+        <w:t xml:space="preserve">as chaves estrangeiras caracterizam um relacionamento dentro do banco de dados relacional. Ao criar as chaves estrangeiras devem ter alguns cuidados principalmente quando incluir uma linha na tabela que </w:t>
+      </w:r>
+      <w:proofErr w:type="gramStart"/>
+      <w:r>
+        <w:t>contem</w:t>
+      </w:r>
+      <w:proofErr w:type="gramEnd"/>
+      <w:r>
+        <w:t xml:space="preserve"> chave estrangeira, </w:t>
       </w:r>
       <w:r>
         <w:lastRenderedPageBreak/>
@@ -17473,8 +17222,13 @@
       <w:r>
         <w:t xml:space="preserve">). Outra ferramenta muito importante é a interação de chave que define que o valor da chave primaria de ver único, algo paralelo acontece com a chave estrangeira na integridade referencial definindo a obrigatoriedade </w:t>
       </w:r>
-      <w:r>
-        <w:t xml:space="preserve">da </w:t>
+      <w:proofErr w:type="gramStart"/>
+      <w:r>
+        <w:t>da</w:t>
+      </w:r>
+      <w:proofErr w:type="gramEnd"/>
+      <w:r>
+        <w:t xml:space="preserve"> </w:t>
       </w:r>
       <w:r>
         <w:t xml:space="preserve">chave estrangeira aparecer na chave primaria da tabela referenciada. </w:t>
@@ -19927,7 +19681,6 @@
         <w:rPr>
           <w:sz w:val="20"/>
           <w:szCs w:val="20"/>
-          <w:lang w:val="en-US"/>
         </w:rPr>
       </w:pPr>
       <w:r>
@@ -19984,27 +19737,8 @@
         <w:rPr>
           <w:sz w:val="20"/>
           <w:szCs w:val="20"/>
-          <w:lang w:val="en-US"/>
-        </w:rPr>
-        <w:t xml:space="preserve">Clube de </w:t>
-      </w:r>
-      <w:proofErr w:type="spellStart"/>
-      <w:r>
-        <w:rPr>
-          <w:sz w:val="20"/>
-          <w:szCs w:val="20"/>
-          <w:lang w:val="en-US"/>
-        </w:rPr>
-        <w:t>Autores</w:t>
-      </w:r>
-      <w:proofErr w:type="spellEnd"/>
-      <w:r>
-        <w:rPr>
-          <w:sz w:val="20"/>
-          <w:szCs w:val="20"/>
-          <w:lang w:val="en-US"/>
-        </w:rPr>
-        <w:t>, 2012.</w:t>
+        </w:rPr>
+        <w:t>Clube de Autores, 2012.</w:t>
       </w:r>
     </w:p>
     <w:p>
@@ -21568,9 +21302,9 @@
     </w:lvl>
   </w:abstractNum>
   <w:abstractNum w:abstractNumId="11" w15:restartNumberingAfterBreak="0">
-    <w:nsid w:val="21EF0C5C"/>
+    <w:nsid w:val="20A46DC9"/>
     <w:multiLevelType w:val="hybridMultilevel"/>
-    <w:tmpl w:val="9110A3BA"/>
+    <w:tmpl w:val="0876E8C4"/>
     <w:lvl w:ilvl="0" w:tplc="04160001">
       <w:start w:val="1"/>
       <w:numFmt w:val="bullet"/>
@@ -21681,9 +21415,9 @@
     </w:lvl>
   </w:abstractNum>
   <w:abstractNum w:abstractNumId="12" w15:restartNumberingAfterBreak="0">
-    <w:nsid w:val="2A832539"/>
+    <w:nsid w:val="21EF0C5C"/>
     <w:multiLevelType w:val="hybridMultilevel"/>
-    <w:tmpl w:val="653AD50E"/>
+    <w:tmpl w:val="9110A3BA"/>
     <w:lvl w:ilvl="0" w:tplc="04160001">
       <w:start w:val="1"/>
       <w:numFmt w:val="bullet"/>
@@ -21794,6 +21528,119 @@
     </w:lvl>
   </w:abstractNum>
   <w:abstractNum w:abstractNumId="13" w15:restartNumberingAfterBreak="0">
+    <w:nsid w:val="2A832539"/>
+    <w:multiLevelType w:val="hybridMultilevel"/>
+    <w:tmpl w:val="653AD50E"/>
+    <w:lvl w:ilvl="0" w:tplc="04160001">
+      <w:start w:val="1"/>
+      <w:numFmt w:val="bullet"/>
+      <w:lvlText w:val=""/>
+      <w:lvlJc w:val="left"/>
+      <w:pPr>
+        <w:ind w:left="720" w:hanging="360"/>
+      </w:pPr>
+      <w:rPr>
+        <w:rFonts w:ascii="Symbol" w:hAnsi="Symbol" w:hint="default"/>
+      </w:rPr>
+    </w:lvl>
+    <w:lvl w:ilvl="1" w:tplc="04160003" w:tentative="1">
+      <w:start w:val="1"/>
+      <w:numFmt w:val="bullet"/>
+      <w:lvlText w:val="o"/>
+      <w:lvlJc w:val="left"/>
+      <w:pPr>
+        <w:ind w:left="1440" w:hanging="360"/>
+      </w:pPr>
+      <w:rPr>
+        <w:rFonts w:ascii="Courier New" w:hAnsi="Courier New" w:cs="Courier New" w:hint="default"/>
+      </w:rPr>
+    </w:lvl>
+    <w:lvl w:ilvl="2" w:tplc="04160005" w:tentative="1">
+      <w:start w:val="1"/>
+      <w:numFmt w:val="bullet"/>
+      <w:lvlText w:val=""/>
+      <w:lvlJc w:val="left"/>
+      <w:pPr>
+        <w:ind w:left="2160" w:hanging="360"/>
+      </w:pPr>
+      <w:rPr>
+        <w:rFonts w:ascii="Wingdings" w:hAnsi="Wingdings" w:hint="default"/>
+      </w:rPr>
+    </w:lvl>
+    <w:lvl w:ilvl="3" w:tplc="04160001" w:tentative="1">
+      <w:start w:val="1"/>
+      <w:numFmt w:val="bullet"/>
+      <w:lvlText w:val=""/>
+      <w:lvlJc w:val="left"/>
+      <w:pPr>
+        <w:ind w:left="2880" w:hanging="360"/>
+      </w:pPr>
+      <w:rPr>
+        <w:rFonts w:ascii="Symbol" w:hAnsi="Symbol" w:hint="default"/>
+      </w:rPr>
+    </w:lvl>
+    <w:lvl w:ilvl="4" w:tplc="04160003" w:tentative="1">
+      <w:start w:val="1"/>
+      <w:numFmt w:val="bullet"/>
+      <w:lvlText w:val="o"/>
+      <w:lvlJc w:val="left"/>
+      <w:pPr>
+        <w:ind w:left="3600" w:hanging="360"/>
+      </w:pPr>
+      <w:rPr>
+        <w:rFonts w:ascii="Courier New" w:hAnsi="Courier New" w:cs="Courier New" w:hint="default"/>
+      </w:rPr>
+    </w:lvl>
+    <w:lvl w:ilvl="5" w:tplc="04160005" w:tentative="1">
+      <w:start w:val="1"/>
+      <w:numFmt w:val="bullet"/>
+      <w:lvlText w:val=""/>
+      <w:lvlJc w:val="left"/>
+      <w:pPr>
+        <w:ind w:left="4320" w:hanging="360"/>
+      </w:pPr>
+      <w:rPr>
+        <w:rFonts w:ascii="Wingdings" w:hAnsi="Wingdings" w:hint="default"/>
+      </w:rPr>
+    </w:lvl>
+    <w:lvl w:ilvl="6" w:tplc="04160001" w:tentative="1">
+      <w:start w:val="1"/>
+      <w:numFmt w:val="bullet"/>
+      <w:lvlText w:val=""/>
+      <w:lvlJc w:val="left"/>
+      <w:pPr>
+        <w:ind w:left="5040" w:hanging="360"/>
+      </w:pPr>
+      <w:rPr>
+        <w:rFonts w:ascii="Symbol" w:hAnsi="Symbol" w:hint="default"/>
+      </w:rPr>
+    </w:lvl>
+    <w:lvl w:ilvl="7" w:tplc="04160003" w:tentative="1">
+      <w:start w:val="1"/>
+      <w:numFmt w:val="bullet"/>
+      <w:lvlText w:val="o"/>
+      <w:lvlJc w:val="left"/>
+      <w:pPr>
+        <w:ind w:left="5760" w:hanging="360"/>
+      </w:pPr>
+      <w:rPr>
+        <w:rFonts w:ascii="Courier New" w:hAnsi="Courier New" w:cs="Courier New" w:hint="default"/>
+      </w:rPr>
+    </w:lvl>
+    <w:lvl w:ilvl="8" w:tplc="04160005" w:tentative="1">
+      <w:start w:val="1"/>
+      <w:numFmt w:val="bullet"/>
+      <w:lvlText w:val=""/>
+      <w:lvlJc w:val="left"/>
+      <w:pPr>
+        <w:ind w:left="6480" w:hanging="360"/>
+      </w:pPr>
+      <w:rPr>
+        <w:rFonts w:ascii="Wingdings" w:hAnsi="Wingdings" w:hint="default"/>
+      </w:rPr>
+    </w:lvl>
+  </w:abstractNum>
+  <w:abstractNum w:abstractNumId="14" w15:restartNumberingAfterBreak="0">
     <w:nsid w:val="383059B1"/>
     <w:multiLevelType w:val="hybridMultilevel"/>
     <w:tmpl w:val="551A3E48"/>
@@ -21905,7 +21752,7 @@
       </w:rPr>
     </w:lvl>
   </w:abstractNum>
-  <w:abstractNum w:abstractNumId="14" w15:restartNumberingAfterBreak="0">
+  <w:abstractNum w:abstractNumId="15" w15:restartNumberingAfterBreak="0">
     <w:nsid w:val="3A3E1E95"/>
     <w:multiLevelType w:val="multilevel"/>
     <w:tmpl w:val="DFD0B114"/>
@@ -22054,7 +21901,7 @@
       </w:rPr>
     </w:lvl>
   </w:abstractNum>
-  <w:abstractNum w:abstractNumId="15" w15:restartNumberingAfterBreak="0">
+  <w:abstractNum w:abstractNumId="16" w15:restartNumberingAfterBreak="0">
     <w:nsid w:val="6A4473FB"/>
     <w:multiLevelType w:val="hybridMultilevel"/>
     <w:tmpl w:val="55A29C3C"/>
@@ -22167,7 +22014,7 @@
       </w:rPr>
     </w:lvl>
   </w:abstractNum>
-  <w:abstractNum w:abstractNumId="16" w15:restartNumberingAfterBreak="0">
+  <w:abstractNum w:abstractNumId="17" w15:restartNumberingAfterBreak="0">
     <w:nsid w:val="6D6455E1"/>
     <w:multiLevelType w:val="hybridMultilevel"/>
     <w:tmpl w:val="35FC8096"/>
@@ -22256,7 +22103,7 @@
       </w:pPr>
     </w:lvl>
   </w:abstractNum>
-  <w:abstractNum w:abstractNumId="17" w15:restartNumberingAfterBreak="0">
+  <w:abstractNum w:abstractNumId="18" w15:restartNumberingAfterBreak="0">
     <w:nsid w:val="71214427"/>
     <w:multiLevelType w:val="hybridMultilevel"/>
     <w:tmpl w:val="9BC8B0FA"/>
@@ -22369,7 +22216,7 @@
       </w:rPr>
     </w:lvl>
   </w:abstractNum>
-  <w:abstractNum w:abstractNumId="18" w15:restartNumberingAfterBreak="0">
+  <w:abstractNum w:abstractNumId="19" w15:restartNumberingAfterBreak="0">
     <w:nsid w:val="7643317F"/>
     <w:multiLevelType w:val="multilevel"/>
     <w:tmpl w:val="AE768AC6"/>
@@ -22490,7 +22337,7 @@
       </w:rPr>
     </w:lvl>
   </w:abstractNum>
-  <w:abstractNum w:abstractNumId="19" w15:restartNumberingAfterBreak="0">
+  <w:abstractNum w:abstractNumId="20" w15:restartNumberingAfterBreak="0">
     <w:nsid w:val="78D37E67"/>
     <w:multiLevelType w:val="hybridMultilevel"/>
     <w:tmpl w:val="0AC0B462"/>
@@ -22604,7 +22451,7 @@
     </w:lvl>
   </w:abstractNum>
   <w:num w:numId="1" w16cid:durableId="1172337274">
-    <w:abstractNumId w:val="18"/>
+    <w:abstractNumId w:val="19"/>
   </w:num>
   <w:num w:numId="2" w16cid:durableId="1110900877">
     <w:abstractNumId w:val="10"/>
@@ -22613,7 +22460,7 @@
     <w:abstractNumId w:val="8"/>
   </w:num>
   <w:num w:numId="4" w16cid:durableId="1126002104">
-    <w:abstractNumId w:val="16"/>
+    <w:abstractNumId w:val="17"/>
   </w:num>
   <w:num w:numId="5" w16cid:durableId="872230005">
     <w:abstractNumId w:val="9"/>
@@ -22622,7 +22469,7 @@
     <w:abstractNumId w:val="3"/>
   </w:num>
   <w:num w:numId="7" w16cid:durableId="1549684670">
-    <w:abstractNumId w:val="11"/>
+    <w:abstractNumId w:val="12"/>
   </w:num>
   <w:num w:numId="8" w16cid:durableId="1617254308">
     <w:abstractNumId w:val="1"/>
@@ -22634,22 +22481,22 @@
     <w:abstractNumId w:val="4"/>
   </w:num>
   <w:num w:numId="11" w16cid:durableId="518860163">
-    <w:abstractNumId w:val="13"/>
+    <w:abstractNumId w:val="14"/>
   </w:num>
   <w:num w:numId="12" w16cid:durableId="461853026">
     <w:abstractNumId w:val="5"/>
   </w:num>
   <w:num w:numId="13" w16cid:durableId="1445808489">
-    <w:abstractNumId w:val="12"/>
+    <w:abstractNumId w:val="13"/>
   </w:num>
   <w:num w:numId="14" w16cid:durableId="2100370765">
-    <w:abstractNumId w:val="15"/>
+    <w:abstractNumId w:val="16"/>
   </w:num>
   <w:num w:numId="15" w16cid:durableId="1069301711">
     <w:abstractNumId w:val="0"/>
   </w:num>
   <w:num w:numId="16" w16cid:durableId="1288009457">
-    <w:abstractNumId w:val="14"/>
+    <w:abstractNumId w:val="15"/>
   </w:num>
   <w:num w:numId="17" w16cid:durableId="778573672">
     <w:abstractNumId w:val="7"/>
@@ -22658,10 +22505,13 @@
     <w:abstractNumId w:val="2"/>
   </w:num>
   <w:num w:numId="19" w16cid:durableId="453212214">
-    <w:abstractNumId w:val="19"/>
+    <w:abstractNumId w:val="20"/>
   </w:num>
   <w:num w:numId="20" w16cid:durableId="964583506">
-    <w:abstractNumId w:val="17"/>
+    <w:abstractNumId w:val="18"/>
+  </w:num>
+  <w:num w:numId="21" w16cid:durableId="1598169720">
+    <w:abstractNumId w:val="11"/>
   </w:num>
 </w:numbering>
 </file>
@@ -23119,6 +22969,7 @@
   <w:style w:type="character" w:default="1" w:styleId="Fontepargpadro">
     <w:name w:val="Default Paragraph Font"/>
     <w:uiPriority w:val="1"/>
+    <w:semiHidden/>
     <w:unhideWhenUsed/>
   </w:style>
   <w:style w:type="table" w:default="1" w:styleId="Tabelanormal">
@@ -23790,6 +23641,10 @@
 </file>
 
 <file path=customXml/item1.xml><?xml version="1.0" encoding="utf-8"?>
+<b:Sources xmlns:b="http://schemas.openxmlformats.org/officeDocument/2006/bibliography" xmlns="http://schemas.openxmlformats.org/officeDocument/2006/bibliography" SelectedStyle="\APASixthEditionOfficeOnline.xsl" StyleName="APA" Version="6"/>
+</file>
+
+<file path=customXml/item2.xml><?xml version="1.0" encoding="utf-8"?>
 <?mso-contentType ?>
 <FormTemplates xmlns="http://schemas.microsoft.com/sharepoint/v3/contenttype/forms">
   <Display>DocumentLibraryForm</Display>
@@ -23798,17 +23653,7 @@
 </FormTemplates>
 </file>
 
-<file path=customXml/item2.xml><?xml version="1.0" encoding="utf-8"?>
-<b:Sources xmlns:b="http://schemas.openxmlformats.org/officeDocument/2006/bibliography" xmlns="http://schemas.openxmlformats.org/officeDocument/2006/bibliography" SelectedStyle="\APASixthEditionOfficeOnline.xsl" StyleName="APA" Version="6"/>
-</file>
-
 <file path=customXml/item3.xml><?xml version="1.0" encoding="utf-8"?>
-<p:properties xmlns:p="http://schemas.microsoft.com/office/2006/metadata/properties" xmlns:xsi="http://www.w3.org/2001/XMLSchema-instance" xmlns:pc="http://schemas.microsoft.com/office/infopath/2007/PartnerControls">
-  <documentManagement/>
-</p:properties>
-</file>
-
-<file path=customXml/item4.xml><?xml version="1.0" encoding="utf-8"?>
 <ct:contentTypeSchema xmlns:ct="http://schemas.microsoft.com/office/2006/metadata/contentType" xmlns:ma="http://schemas.microsoft.com/office/2006/metadata/properties/metaAttributes" ct:_="" ma:_="" ma:contentTypeName="Document" ma:contentTypeID="0x010100A0BDA9925765D843955FCB1DBED643AA" ma:contentTypeVersion="13" ma:contentTypeDescription="Create a new document." ma:contentTypeScope="" ma:versionID="aad9a6230260417460e63ebd385ac575">
   <xsd:schema xmlns:xsd="http://www.w3.org/2001/XMLSchema" xmlns:xs="http://www.w3.org/2001/XMLSchema" xmlns:p="http://schemas.microsoft.com/office/2006/metadata/properties" xmlns:ns3="3402a4ad-fe19-4794-919e-f291b2dc1b5b" xmlns:ns4="8740965d-81fe-4874-aea8-e2a236e25223" targetNamespace="http://schemas.microsoft.com/office/2006/metadata/properties" ma:root="true" ma:fieldsID="8748f19febd17733061b5673b7aa73db" ns3:_="" ns4:_="">
     <xsd:import namespace="3402a4ad-fe19-4794-919e-f291b2dc1b5b"/>
@@ -24031,7 +23876,21 @@
 </ct:contentTypeSchema>
 </file>
 
+<file path=customXml/item4.xml><?xml version="1.0" encoding="utf-8"?>
+<p:properties xmlns:p="http://schemas.microsoft.com/office/2006/metadata/properties" xmlns:xsi="http://www.w3.org/2001/XMLSchema-instance" xmlns:pc="http://schemas.microsoft.com/office/infopath/2007/PartnerControls">
+  <documentManagement/>
+</p:properties>
+</file>
+
 <file path=customXml/itemProps1.xml><?xml version="1.0" encoding="utf-8"?>
+<ds:datastoreItem xmlns:ds="http://schemas.openxmlformats.org/officeDocument/2006/customXml" ds:itemID="{C42D72B9-B0FE-4CF1-AC15-9964F45B3A68}">
+  <ds:schemaRefs>
+    <ds:schemaRef ds:uri="http://schemas.openxmlformats.org/officeDocument/2006/bibliography"/>
+  </ds:schemaRefs>
+</ds:datastoreItem>
+</file>
+
+<file path=customXml/itemProps2.xml><?xml version="1.0" encoding="utf-8"?>
 <ds:datastoreItem xmlns:ds="http://schemas.openxmlformats.org/officeDocument/2006/customXml" ds:itemID="{726B6CF7-7E64-472D-93D7-25032DF2EBD5}">
   <ds:schemaRefs>
     <ds:schemaRef ds:uri="http://schemas.microsoft.com/sharepoint/v3/contenttype/forms"/>
@@ -24039,24 +23898,7 @@
 </ds:datastoreItem>
 </file>
 
-<file path=customXml/itemProps2.xml><?xml version="1.0" encoding="utf-8"?>
-<ds:datastoreItem xmlns:ds="http://schemas.openxmlformats.org/officeDocument/2006/customXml" ds:itemID="{C42D72B9-B0FE-4CF1-AC15-9964F45B3A68}">
-  <ds:schemaRefs>
-    <ds:schemaRef ds:uri="http://schemas.openxmlformats.org/officeDocument/2006/bibliography"/>
-  </ds:schemaRefs>
-</ds:datastoreItem>
-</file>
-
 <file path=customXml/itemProps3.xml><?xml version="1.0" encoding="utf-8"?>
-<ds:datastoreItem xmlns:ds="http://schemas.openxmlformats.org/officeDocument/2006/customXml" ds:itemID="{CB4A2E6C-BD44-4CF7-A70C-E3EE471D2259}">
-  <ds:schemaRefs>
-    <ds:schemaRef ds:uri="http://schemas.microsoft.com/office/2006/metadata/properties"/>
-    <ds:schemaRef ds:uri="http://schemas.microsoft.com/office/infopath/2007/PartnerControls"/>
-  </ds:schemaRefs>
-</ds:datastoreItem>
-</file>
-
-<file path=customXml/itemProps4.xml><?xml version="1.0" encoding="utf-8"?>
 <ds:datastoreItem xmlns:ds="http://schemas.openxmlformats.org/officeDocument/2006/customXml" ds:itemID="{2DA6259E-E7A7-4EE8-A303-D75FB4700E51}">
   <ds:schemaRefs>
     <ds:schemaRef ds:uri="http://schemas.microsoft.com/office/2006/metadata/contentType"/>
@@ -24073,4 +23915,13 @@
     <ds:schemaRef ds:uri="http://schemas.microsoft.com/internal/obd"/>
   </ds:schemaRefs>
 </ds:datastoreItem>
+</file>
+
+<file path=customXml/itemProps4.xml><?xml version="1.0" encoding="utf-8"?>
+<ds:datastoreItem xmlns:ds="http://schemas.openxmlformats.org/officeDocument/2006/customXml" ds:itemID="{CB4A2E6C-BD44-4CF7-A70C-E3EE471D2259}">
+  <ds:schemaRefs>
+    <ds:schemaRef ds:uri="http://schemas.microsoft.com/office/2006/metadata/properties"/>
+    <ds:schemaRef ds:uri="http://schemas.microsoft.com/office/infopath/2007/PartnerControls"/>
+  </ds:schemaRefs>
+</ds:datastoreItem>
 </file>
</xml_diff>

<commit_message>
espaços em branco retirados
</commit_message>
<xml_diff>
--- a/Monografia/TCC  03.10.docx
+++ b/Monografia/TCC  03.10.docx
@@ -1,6 +1,6 @@
 
 <file path=word/document.xml><?xml version="1.0" encoding="utf-8"?>
-<w:document xmlns:wpc="http://schemas.microsoft.com/office/word/2010/wordprocessingCanvas" xmlns:cx="http://schemas.microsoft.com/office/drawing/2014/chartex" xmlns:mc="http://schemas.openxmlformats.org/markup-compatibility/2006" xmlns:o="urn:schemas-microsoft-com:office:office" xmlns:r="http://schemas.openxmlformats.org/officeDocument/2006/relationships" xmlns:m="http://schemas.openxmlformats.org/officeDocument/2006/math" xmlns:v="urn:schemas-microsoft-com:vml" xmlns:wp14="http://schemas.microsoft.com/office/word/2010/wordprocessingDrawing" xmlns:wp="http://schemas.openxmlformats.org/drawingml/2006/wordprocessingDrawing" xmlns:w10="urn:schemas-microsoft-com:office:word" xmlns:w="http://schemas.openxmlformats.org/wordprocessingml/2006/main" xmlns:w14="http://schemas.microsoft.com/office/word/2010/wordml" xmlns:w15="http://schemas.microsoft.com/office/word/2012/wordml" xmlns:w16se="http://schemas.microsoft.com/office/word/2015/wordml/symex" xmlns:wpg="http://schemas.microsoft.com/office/word/2010/wordprocessingGroup" xmlns:wpi="http://schemas.microsoft.com/office/word/2010/wordprocessingInk" xmlns:wne="http://schemas.microsoft.com/office/word/2006/wordml" xmlns:wps="http://schemas.microsoft.com/office/word/2010/wordprocessingShape" mc:Ignorable="w14 w15 w16se wp14">
+<w:document xmlns:wpc="http://schemas.microsoft.com/office/word/2010/wordprocessingCanvas" xmlns:cx="http://schemas.microsoft.com/office/drawing/2014/chartex" xmlns:cx1="http://schemas.microsoft.com/office/drawing/2015/9/8/chartex" xmlns:mc="http://schemas.openxmlformats.org/markup-compatibility/2006" xmlns:o="urn:schemas-microsoft-com:office:office" xmlns:r="http://schemas.openxmlformats.org/officeDocument/2006/relationships" xmlns:m="http://schemas.openxmlformats.org/officeDocument/2006/math" xmlns:v="urn:schemas-microsoft-com:vml" xmlns:wp14="http://schemas.microsoft.com/office/word/2010/wordprocessingDrawing" xmlns:wp="http://schemas.openxmlformats.org/drawingml/2006/wordprocessingDrawing" xmlns:w10="urn:schemas-microsoft-com:office:word" xmlns:w="http://schemas.openxmlformats.org/wordprocessingml/2006/main" xmlns:w14="http://schemas.microsoft.com/office/word/2010/wordml" xmlns:w15="http://schemas.microsoft.com/office/word/2012/wordml" xmlns:w16se="http://schemas.microsoft.com/office/word/2015/wordml/symex" xmlns:wpg="http://schemas.microsoft.com/office/word/2010/wordprocessingGroup" xmlns:wpi="http://schemas.microsoft.com/office/word/2010/wordprocessingInk" xmlns:wne="http://schemas.microsoft.com/office/word/2006/wordml" xmlns:wps="http://schemas.microsoft.com/office/word/2010/wordprocessingShape" mc:Ignorable="w14 w15 w16se wp14">
   <w:body>
     <w:p>
       <w:pPr>
@@ -1339,6 +1339,216 @@
           <w:szCs w:val="20"/>
         </w:rPr>
       </w:pPr>
+    </w:p>
+    <w:p>
+      <w:pPr>
+        <w:ind w:left="4536"/>
+        <w:rPr>
+          <w:rFonts w:cs="Arial"/>
+          <w:sz w:val="20"/>
+          <w:szCs w:val="20"/>
+        </w:rPr>
+      </w:pPr>
+    </w:p>
+    <w:p>
+      <w:pPr>
+        <w:ind w:left="4536"/>
+        <w:rPr>
+          <w:rFonts w:cs="Arial"/>
+          <w:sz w:val="20"/>
+          <w:szCs w:val="20"/>
+        </w:rPr>
+      </w:pPr>
+    </w:p>
+    <w:p>
+      <w:pPr>
+        <w:ind w:left="4536"/>
+        <w:rPr>
+          <w:rFonts w:cs="Arial"/>
+          <w:sz w:val="20"/>
+          <w:szCs w:val="20"/>
+        </w:rPr>
+      </w:pPr>
+    </w:p>
+    <w:p>
+      <w:pPr>
+        <w:ind w:left="4536"/>
+        <w:rPr>
+          <w:rFonts w:cs="Arial"/>
+          <w:sz w:val="20"/>
+          <w:szCs w:val="20"/>
+        </w:rPr>
+      </w:pPr>
+    </w:p>
+    <w:p>
+      <w:pPr>
+        <w:ind w:left="4536"/>
+        <w:rPr>
+          <w:rFonts w:cs="Arial"/>
+          <w:sz w:val="20"/>
+          <w:szCs w:val="20"/>
+        </w:rPr>
+      </w:pPr>
+    </w:p>
+    <w:p>
+      <w:pPr>
+        <w:ind w:left="4536"/>
+        <w:rPr>
+          <w:rFonts w:cs="Arial"/>
+          <w:sz w:val="20"/>
+          <w:szCs w:val="20"/>
+        </w:rPr>
+      </w:pPr>
+    </w:p>
+    <w:p>
+      <w:pPr>
+        <w:ind w:left="4536"/>
+        <w:rPr>
+          <w:rFonts w:cs="Arial"/>
+          <w:sz w:val="20"/>
+          <w:szCs w:val="20"/>
+        </w:rPr>
+      </w:pPr>
+    </w:p>
+    <w:p>
+      <w:pPr>
+        <w:ind w:left="4536"/>
+        <w:rPr>
+          <w:rFonts w:cs="Arial"/>
+          <w:sz w:val="20"/>
+          <w:szCs w:val="20"/>
+        </w:rPr>
+      </w:pPr>
+    </w:p>
+    <w:p>
+      <w:pPr>
+        <w:ind w:left="4536"/>
+        <w:rPr>
+          <w:rFonts w:cs="Arial"/>
+          <w:sz w:val="20"/>
+          <w:szCs w:val="20"/>
+        </w:rPr>
+      </w:pPr>
+    </w:p>
+    <w:p>
+      <w:pPr>
+        <w:ind w:left="4536"/>
+        <w:rPr>
+          <w:rFonts w:cs="Arial"/>
+          <w:sz w:val="20"/>
+          <w:szCs w:val="20"/>
+        </w:rPr>
+      </w:pPr>
+    </w:p>
+    <w:p>
+      <w:pPr>
+        <w:ind w:left="4536"/>
+        <w:rPr>
+          <w:rFonts w:cs="Arial"/>
+          <w:sz w:val="20"/>
+          <w:szCs w:val="20"/>
+        </w:rPr>
+      </w:pPr>
+    </w:p>
+    <w:p>
+      <w:pPr>
+        <w:ind w:left="4536"/>
+        <w:rPr>
+          <w:rFonts w:cs="Arial"/>
+          <w:sz w:val="20"/>
+          <w:szCs w:val="20"/>
+        </w:rPr>
+      </w:pPr>
+    </w:p>
+    <w:p>
+      <w:pPr>
+        <w:ind w:left="4536"/>
+        <w:rPr>
+          <w:rFonts w:cs="Arial"/>
+          <w:sz w:val="20"/>
+          <w:szCs w:val="20"/>
+        </w:rPr>
+      </w:pPr>
+    </w:p>
+    <w:p>
+      <w:pPr>
+        <w:ind w:left="4536"/>
+        <w:rPr>
+          <w:rFonts w:cs="Arial"/>
+          <w:sz w:val="20"/>
+          <w:szCs w:val="20"/>
+        </w:rPr>
+      </w:pPr>
+    </w:p>
+    <w:p>
+      <w:pPr>
+        <w:ind w:left="4536"/>
+        <w:rPr>
+          <w:rFonts w:cs="Arial"/>
+          <w:sz w:val="20"/>
+          <w:szCs w:val="20"/>
+        </w:rPr>
+      </w:pPr>
+    </w:p>
+    <w:p>
+      <w:pPr>
+        <w:ind w:left="4536"/>
+        <w:rPr>
+          <w:rFonts w:cs="Arial"/>
+          <w:sz w:val="20"/>
+          <w:szCs w:val="20"/>
+        </w:rPr>
+      </w:pPr>
+    </w:p>
+    <w:p>
+      <w:pPr>
+        <w:ind w:left="4536"/>
+        <w:rPr>
+          <w:rFonts w:cs="Arial"/>
+          <w:sz w:val="20"/>
+          <w:szCs w:val="20"/>
+        </w:rPr>
+      </w:pPr>
+    </w:p>
+    <w:p>
+      <w:pPr>
+        <w:ind w:left="4536"/>
+        <w:rPr>
+          <w:rFonts w:cs="Arial"/>
+          <w:sz w:val="20"/>
+          <w:szCs w:val="20"/>
+        </w:rPr>
+      </w:pPr>
+    </w:p>
+    <w:p>
+      <w:pPr>
+        <w:ind w:left="4536"/>
+        <w:rPr>
+          <w:rFonts w:cs="Arial"/>
+          <w:sz w:val="20"/>
+          <w:szCs w:val="20"/>
+        </w:rPr>
+      </w:pPr>
+    </w:p>
+    <w:p>
+      <w:pPr>
+        <w:ind w:left="4536"/>
+        <w:rPr>
+          <w:rFonts w:cs="Arial"/>
+          <w:sz w:val="20"/>
+          <w:szCs w:val="20"/>
+        </w:rPr>
+      </w:pPr>
+    </w:p>
+    <w:p>
+      <w:pPr>
+        <w:ind w:left="4536"/>
+        <w:rPr>
+          <w:rFonts w:cs="Arial"/>
+          <w:sz w:val="20"/>
+          <w:szCs w:val="20"/>
+        </w:rPr>
+      </w:pPr>
       <w:r>
         <w:rPr>
           <w:rFonts w:cs="Arial"/>
@@ -1375,26 +1585,6 @@
         </w:rPr>
         <w:t>SÓCRATES</w:t>
       </w:r>
-    </w:p>
-    <w:p>
-      <w:pPr>
-        <w:ind w:firstLine="709"/>
-        <w:rPr>
-          <w:rFonts w:eastAsia="Times New Roman" w:cs="Arial"/>
-          <w:color w:val="403E3B"/>
-          <w:szCs w:val="24"/>
-          <w:lang w:eastAsia="pt-BR"/>
-        </w:rPr>
-      </w:pPr>
-    </w:p>
-    <w:p>
-      <w:pPr>
-        <w:ind w:firstLine="709"/>
-        <w:jc w:val="center"/>
-        <w:rPr>
-          <w:rFonts w:cs="Arial"/>
-        </w:rPr>
-      </w:pPr>
     </w:p>
     <w:p>
       <w:pPr>
@@ -1408,11 +1598,7 @@
           <w:szCs w:val="28"/>
         </w:rPr>
       </w:pPr>
-    </w:p>
-    <w:p>
-      <w:pPr>
-        <w:ind w:firstLine="709"/>
-        <w:jc w:val="center"/>
+      <w:r>
         <w:rPr>
           <w:rFonts w:cs="Arial"/>
           <w:b/>
@@ -1420,7 +1606,141 @@
           <w:sz w:val="28"/>
           <w:szCs w:val="28"/>
         </w:rPr>
-      </w:pPr>
+        <w:lastRenderedPageBreak/>
+        <w:t>RESUMO</w:t>
+      </w:r>
+    </w:p>
+    <w:p>
+      <w:r>
+        <w:t>Em primeira análise, n</w:t>
+      </w:r>
+      <w:r>
+        <w:t xml:space="preserve">este trabalho buscamos </w:t>
+      </w:r>
+      <w:r>
+        <w:t xml:space="preserve">criar uma aplicação </w:t>
+      </w:r>
+      <w:r>
+        <w:rPr>
+          <w:i/>
+        </w:rPr>
+        <w:t xml:space="preserve">web </w:t>
+      </w:r>
+      <w:r>
+        <w:t>para substituir o sistema de criação e atribuição de treinos em uma academia da Zona Leste de São Paulo</w:t>
+      </w:r>
+      <w:r>
+        <w:t>,</w:t>
+      </w:r>
+      <w:r>
+        <w:t xml:space="preserve"> a fim de</w:t>
+      </w:r>
+      <w:r>
+        <w:t xml:space="preserve"> facilitar o cont</w:t>
+      </w:r>
+      <w:r>
+        <w:t>ato entre professores e alunos,</w:t>
+      </w:r>
+      <w:r>
+        <w:t xml:space="preserve"> amenizar as dúvidas recorrentes aos exercícios com vídeos de explicativos</w:t>
+      </w:r>
+      <w:r>
+        <w:t xml:space="preserve"> </w:t>
+      </w:r>
+      <w:r>
+        <w:t xml:space="preserve">e </w:t>
+      </w:r>
+      <w:r>
+        <w:t xml:space="preserve">de demonstração de maneira intuitiva e dinâmica. O instrutor poderá criar treinos e atribui-los aos alunos, que poderão visualizá-los e verificar com detalhes os exercícios </w:t>
+      </w:r>
+      <w:r>
+        <w:t>atribuídos.</w:t>
+      </w:r>
+    </w:p>
+    <w:p>
+      <w:pPr>
+        <w:ind w:firstLine="709"/>
+        <w:rPr>
+          <w:rFonts w:cs="Arial"/>
+        </w:rPr>
+      </w:pPr>
+    </w:p>
+    <w:p>
+      <w:pPr>
+        <w:rPr>
+          <w:rFonts w:cs="Arial"/>
+          <w:bCs/>
+        </w:rPr>
+      </w:pPr>
+      <w:r>
+        <w:rPr>
+          <w:rFonts w:cs="Arial"/>
+          <w:b/>
+          <w:bCs/>
+        </w:rPr>
+        <w:t>PALAVRAS-CHAVE:</w:t>
+      </w:r>
+      <w:r>
+        <w:rPr>
+          <w:rFonts w:cs="Arial"/>
+          <w:b/>
+          <w:bCs/>
+        </w:rPr>
+        <w:t xml:space="preserve"> </w:t>
+      </w:r>
+      <w:r>
+        <w:rPr>
+          <w:rFonts w:cs="Arial"/>
+          <w:bCs/>
+          <w:i/>
+        </w:rPr>
+        <w:t>Web</w:t>
+      </w:r>
+      <w:r>
+        <w:rPr>
+          <w:rFonts w:cs="Arial"/>
+          <w:bCs/>
+        </w:rPr>
+        <w:t>.</w:t>
+      </w:r>
+      <w:r>
+        <w:rPr>
+          <w:rFonts w:cs="Arial"/>
+          <w:bCs/>
+        </w:rPr>
+        <w:t xml:space="preserve"> Treino</w:t>
+      </w:r>
+      <w:r>
+        <w:rPr>
+          <w:rFonts w:cs="Arial"/>
+          <w:bCs/>
+        </w:rPr>
+        <w:t>. Comunicação.</w:t>
+      </w:r>
+      <w:r>
+        <w:rPr>
+          <w:rFonts w:cs="Arial"/>
+          <w:bCs/>
+        </w:rPr>
+        <w:t xml:space="preserve"> Exercício.</w:t>
+      </w:r>
+    </w:p>
+    <w:p>
+      <w:pPr>
+        <w:spacing w:after="160" w:line="259" w:lineRule="auto"/>
+        <w:jc w:val="center"/>
+        <w:rPr>
+          <w:rFonts w:cs="Arial"/>
+          <w:bCs/>
+        </w:rPr>
+      </w:pPr>
+      <w:r>
+        <w:rPr>
+          <w:rFonts w:cs="Arial"/>
+          <w:bCs/>
+        </w:rPr>
+        <w:br w:type="page"/>
+      </w:r>
       <w:r>
         <w:rPr>
           <w:rFonts w:cs="Arial"/>
@@ -1429,290 +1749,7 @@
           <w:sz w:val="28"/>
           <w:szCs w:val="28"/>
         </w:rPr>
-        <w:t>RESUMO</w:t>
-      </w:r>
-    </w:p>
-    <w:p>
-      <w:r>
-        <w:t>Em primeira análise, n</w:t>
-      </w:r>
-      <w:r>
-        <w:t xml:space="preserve">este trabalho buscamos </w:t>
-      </w:r>
-      <w:r>
-        <w:t xml:space="preserve">criar uma aplicação </w:t>
-      </w:r>
-      <w:r>
-        <w:rPr>
-          <w:i/>
-        </w:rPr>
-        <w:t xml:space="preserve">web </w:t>
-      </w:r>
-      <w:r>
-        <w:t>para substituir o sistema de criação e atribuição de treinos em uma academia da Zona Leste de São Paulo</w:t>
-      </w:r>
-      <w:r>
-        <w:t>,</w:t>
-      </w:r>
-      <w:r>
-        <w:t xml:space="preserve"> a fim de</w:t>
-      </w:r>
-      <w:r>
-        <w:t xml:space="preserve"> facilitar o cont</w:t>
-      </w:r>
-      <w:r>
-        <w:t>ato entre professores e alunos,</w:t>
-      </w:r>
-      <w:r>
-        <w:t xml:space="preserve"> amenizar as dúvidas recorrentes aos exercícios com vídeos de explicativos</w:t>
-      </w:r>
-      <w:r>
-        <w:t xml:space="preserve"> </w:t>
-      </w:r>
-      <w:r>
-        <w:t xml:space="preserve">e </w:t>
-      </w:r>
-      <w:r>
-        <w:t xml:space="preserve">de demonstração de maneira intuitiva e dinâmica. O instrutor poderá criar treinos e atribui-los aos alunos, que poderão visualizá-los e verificar com detalhes os exercícios </w:t>
-      </w:r>
-      <w:r>
-        <w:t>atribuídos.</w:t>
-      </w:r>
-    </w:p>
-    <w:p>
-      <w:pPr>
-        <w:ind w:firstLine="709"/>
-        <w:rPr>
-          <w:rFonts w:cs="Arial"/>
-        </w:rPr>
-      </w:pPr>
-    </w:p>
-    <w:p>
-      <w:pPr>
-        <w:rPr>
-          <w:rFonts w:cs="Arial"/>
-          <w:b/>
-          <w:bCs/>
-        </w:rPr>
-      </w:pPr>
-      <w:r>
-        <w:rPr>
-          <w:rFonts w:cs="Arial"/>
-          <w:b/>
-          <w:bCs/>
-        </w:rPr>
-        <w:t>PALAVRAS-CHAVE:</w:t>
-      </w:r>
-      <w:r>
-        <w:rPr>
-          <w:rFonts w:cs="Arial"/>
-          <w:b/>
-          <w:bCs/>
-        </w:rPr>
-        <w:t xml:space="preserve"> </w:t>
-      </w:r>
-      <w:r>
-        <w:rPr>
-          <w:rFonts w:cs="Arial"/>
-          <w:bCs/>
-          <w:i/>
-        </w:rPr>
-        <w:t>Web</w:t>
-      </w:r>
-      <w:r>
-        <w:rPr>
-          <w:rFonts w:cs="Arial"/>
-          <w:bCs/>
-        </w:rPr>
-        <w:t>.</w:t>
-      </w:r>
-      <w:r>
-        <w:rPr>
-          <w:rFonts w:cs="Arial"/>
-          <w:bCs/>
-        </w:rPr>
-        <w:t xml:space="preserve"> Treino</w:t>
-      </w:r>
-      <w:r>
-        <w:rPr>
-          <w:rFonts w:cs="Arial"/>
-          <w:bCs/>
-        </w:rPr>
-        <w:t>. Comunicação.</w:t>
-      </w:r>
-      <w:r>
-        <w:rPr>
-          <w:rFonts w:cs="Arial"/>
-          <w:bCs/>
-        </w:rPr>
-        <w:t xml:space="preserve"> Exercício.</w:t>
-      </w:r>
-    </w:p>
-    <w:p>
-      <w:pPr>
-        <w:ind w:firstLine="709"/>
-        <w:jc w:val="center"/>
-        <w:rPr>
-          <w:rFonts w:cs="Arial"/>
-        </w:rPr>
-      </w:pPr>
-    </w:p>
-    <w:p>
-      <w:pPr>
-        <w:ind w:firstLine="709"/>
-        <w:rPr>
-          <w:rFonts w:cs="Arial"/>
-        </w:rPr>
-      </w:pPr>
-    </w:p>
-    <w:p>
-      <w:pPr>
-        <w:ind w:firstLine="709"/>
-        <w:rPr>
-          <w:rFonts w:cs="Arial"/>
-        </w:rPr>
-      </w:pPr>
-    </w:p>
-    <w:p>
-      <w:pPr>
-        <w:ind w:firstLine="709"/>
-        <w:rPr>
-          <w:rFonts w:cs="Arial"/>
-        </w:rPr>
-      </w:pPr>
-    </w:p>
-    <w:p>
-      <w:pPr>
-        <w:ind w:firstLine="709"/>
-        <w:rPr>
-          <w:rFonts w:cs="Arial"/>
-        </w:rPr>
-      </w:pPr>
-    </w:p>
-    <w:p>
-      <w:pPr>
-        <w:ind w:firstLine="709"/>
-        <w:rPr>
-          <w:rFonts w:cs="Arial"/>
-        </w:rPr>
-      </w:pPr>
-    </w:p>
-    <w:p>
-      <w:pPr>
-        <w:ind w:firstLine="709"/>
-        <w:rPr>
-          <w:rFonts w:cs="Arial"/>
-        </w:rPr>
-      </w:pPr>
-    </w:p>
-    <w:p>
-      <w:pPr>
-        <w:ind w:firstLine="709"/>
-        <w:rPr>
-          <w:rFonts w:cs="Arial"/>
-        </w:rPr>
-      </w:pPr>
-    </w:p>
-    <w:p>
-      <w:pPr>
-        <w:ind w:firstLine="709"/>
-        <w:rPr>
-          <w:rFonts w:cs="Arial"/>
-        </w:rPr>
-      </w:pPr>
-    </w:p>
-    <w:p>
-      <w:pPr>
-        <w:ind w:firstLine="709"/>
-        <w:rPr>
-          <w:rFonts w:cs="Arial"/>
-        </w:rPr>
-      </w:pPr>
-    </w:p>
-    <w:p>
-      <w:pPr>
-        <w:ind w:firstLine="709"/>
-        <w:rPr>
-          <w:rFonts w:cs="Arial"/>
-        </w:rPr>
-      </w:pPr>
-    </w:p>
-    <w:p>
-      <w:pPr>
-        <w:ind w:firstLine="709"/>
-        <w:rPr>
-          <w:rFonts w:cs="Arial"/>
-        </w:rPr>
-      </w:pPr>
-    </w:p>
-    <w:p>
-      <w:pPr>
-        <w:ind w:firstLine="709"/>
-        <w:rPr>
-          <w:rFonts w:cs="Arial"/>
-        </w:rPr>
-      </w:pPr>
-    </w:p>
-    <w:p>
-      <w:pPr>
-        <w:ind w:firstLine="709"/>
-        <w:rPr>
-          <w:rFonts w:cs="Arial"/>
-        </w:rPr>
-      </w:pPr>
-    </w:p>
-    <w:p>
-      <w:pPr>
-        <w:ind w:firstLine="709"/>
-        <w:rPr>
-          <w:rFonts w:cs="Arial"/>
-        </w:rPr>
-      </w:pPr>
-    </w:p>
-    <w:p>
-      <w:pPr>
-        <w:ind w:firstLine="709"/>
-        <w:rPr>
-          <w:rFonts w:cs="Arial"/>
-        </w:rPr>
-      </w:pPr>
-    </w:p>
-    <w:p>
-      <w:pPr>
-        <w:ind w:firstLine="709"/>
-        <w:rPr>
-          <w:rFonts w:cs="Arial"/>
-        </w:rPr>
-      </w:pPr>
-    </w:p>
-    <w:p>
-      <w:pPr>
-        <w:ind w:firstLine="709"/>
-        <w:rPr>
-          <w:rFonts w:cs="Arial"/>
-        </w:rPr>
-      </w:pPr>
-    </w:p>
-    <w:p>
-      <w:pPr>
-        <w:ind w:firstLine="709"/>
-        <w:jc w:val="center"/>
-        <w:rPr>
-          <w:rFonts w:cs="Arial"/>
-          <w:b/>
-          <w:bCs/>
-          <w:sz w:val="28"/>
-          <w:szCs w:val="28"/>
-        </w:rPr>
-      </w:pPr>
-      <w:r>
-        <w:rPr>
-          <w:rFonts w:cs="Arial"/>
-          <w:b/>
-          <w:bCs/>
-          <w:sz w:val="28"/>
-          <w:szCs w:val="28"/>
-        </w:rPr>
+        <w:lastRenderedPageBreak/>
         <w:t>ABSTRACT</w:t>
       </w:r>
     </w:p>
@@ -1898,24 +1935,18 @@
     </w:p>
     <w:p>
       <w:pPr>
-        <w:tabs>
-          <w:tab w:val="left" w:pos="4020"/>
-        </w:tabs>
-        <w:rPr>
-          <w:rFonts w:cs="Arial"/>
-        </w:rPr>
-      </w:pPr>
-    </w:p>
-    <w:p>
-      <w:pPr>
-        <w:tabs>
-          <w:tab w:val="left" w:pos="4020"/>
-        </w:tabs>
-        <w:rPr>
-          <w:rFonts w:cs="Arial"/>
-        </w:rPr>
-      </w:pPr>
-    </w:p>
+        <w:pStyle w:val="CabealhodoSumrio"/>
+        <w:rPr>
+          <w:rFonts w:ascii="Arial" w:eastAsiaTheme="minorHAnsi" w:hAnsi="Arial" w:cs="Arial"/>
+          <w:color w:val="auto"/>
+          <w:sz w:val="24"/>
+          <w:szCs w:val="22"/>
+          <w:lang w:eastAsia="en-US"/>
+        </w:rPr>
+      </w:pPr>
+    </w:p>
+    <w:p/>
+    <w:p/>
     <w:p>
       <w:pPr>
         <w:pStyle w:val="CabealhodoSumrio"/>
@@ -1938,6 +1969,7 @@
           <w:sz w:val="28"/>
           <w:szCs w:val="28"/>
         </w:rPr>
+        <w:lastRenderedPageBreak/>
         <w:t>SUMÁRIO</w:t>
       </w:r>
     </w:p>
@@ -5097,6 +5129,16 @@
     </w:p>
     <w:p>
       <w:pPr>
+        <w:spacing w:after="160" w:line="259" w:lineRule="auto"/>
+        <w:jc w:val="left"/>
+      </w:pPr>
+      <w:r>
+        <w:br w:type="page"/>
+      </w:r>
+    </w:p>
+    <w:p/>
+    <w:p>
+      <w:pPr>
         <w:pStyle w:val="TituloFiguras"/>
       </w:pPr>
       <w:r>
@@ -5132,11 +5174,10 @@
           <w:noProof/>
           <w:lang w:eastAsia="pt-BR"/>
         </w:rPr>
-        <w:lastRenderedPageBreak/>
         <w:drawing>
-          <wp:inline distT="0" distB="0" distL="0" distR="0" wp14:anchorId="7324B334" wp14:editId="33184E01">
-            <wp:extent cx="4591050" cy="542925"/>
-            <wp:effectExtent l="19050" t="19050" r="19050" b="28575"/>
+          <wp:inline distT="0" distB="0" distL="0" distR="0" wp14:anchorId="7324B334" wp14:editId="65D8F4C2">
+            <wp:extent cx="3371850" cy="398746"/>
+            <wp:effectExtent l="19050" t="19050" r="19050" b="20955"/>
             <wp:docPr id="42" name="Imagem 42"/>
             <wp:cNvGraphicFramePr>
               <a:graphicFrameLocks xmlns:a="http://schemas.openxmlformats.org/drawingml/2006/main" noChangeAspect="1"/>
@@ -5166,7 +5207,7 @@
                   <pic:spPr bwMode="auto">
                     <a:xfrm>
                       <a:off x="0" y="0"/>
-                      <a:ext cx="4591050" cy="542925"/>
+                      <a:ext cx="3448798" cy="407846"/>
                     </a:xfrm>
                     <a:prstGeom prst="rect">
                       <a:avLst/>
@@ -5497,11 +5538,8 @@
     </w:p>
     <w:p>
       <w:r>
-        <w:t xml:space="preserve">Com o HTML 5 é possível realizar diversas atividades, dentre elas está a criação de formulários. Pedroso (2007) aborda os formulários como um dos recursos </w:t>
-      </w:r>
-      <w:r>
         <w:lastRenderedPageBreak/>
-        <w:t xml:space="preserve">mais fascinantes do HTML, pois permitem o usuário interagir com o servidor enviando-lhe dados. </w:t>
+        <w:t xml:space="preserve">Com o HTML 5 é possível realizar diversas atividades, dentre elas está a criação de formulários. Pedroso (2007) aborda os formulários como um dos recursos mais fascinantes do HTML, pois permitem o usuário interagir com o servidor enviando-lhe dados. </w:t>
       </w:r>
     </w:p>
     <w:p>
@@ -5535,9 +5573,9 @@
           <w:lang w:eastAsia="pt-BR"/>
         </w:rPr>
         <w:drawing>
-          <wp:inline distT="0" distB="0" distL="0" distR="0" wp14:anchorId="14CEB36F" wp14:editId="2F40F7B5">
-            <wp:extent cx="4972050" cy="6867525"/>
-            <wp:effectExtent l="19050" t="19050" r="19050" b="28575"/>
+          <wp:inline distT="0" distB="0" distL="0" distR="0" wp14:anchorId="14CEB36F" wp14:editId="4B68C314">
+            <wp:extent cx="4654832" cy="6429375"/>
+            <wp:effectExtent l="19050" t="19050" r="12700" b="9525"/>
             <wp:docPr id="38" name="Imagem 38" descr="Uma imagem contendo Interface gráfica do usuário&#10;&#10;Descrição gerada automaticamente"/>
             <wp:cNvGraphicFramePr>
               <a:graphicFrameLocks xmlns:a="http://schemas.openxmlformats.org/drawingml/2006/main" noChangeAspect="1"/>
@@ -5567,7 +5605,7 @@
                   <pic:spPr bwMode="auto">
                     <a:xfrm>
                       <a:off x="0" y="0"/>
-                      <a:ext cx="4972050" cy="6867525"/>
+                      <a:ext cx="4658833" cy="6434902"/>
                     </a:xfrm>
                     <a:prstGeom prst="rect">
                       <a:avLst/>
@@ -5635,9 +5673,9 @@
           <w:lang w:eastAsia="pt-BR"/>
         </w:rPr>
         <w:drawing>
-          <wp:inline distT="0" distB="0" distL="0" distR="0" wp14:anchorId="58C668B6" wp14:editId="413BF046">
-            <wp:extent cx="3886200" cy="2924175"/>
-            <wp:effectExtent l="19050" t="19050" r="19050" b="28575"/>
+          <wp:inline distT="0" distB="0" distL="0" distR="0" wp14:anchorId="58C668B6" wp14:editId="2E30690F">
+            <wp:extent cx="2867025" cy="2157296"/>
+            <wp:effectExtent l="19050" t="19050" r="9525" b="14605"/>
             <wp:docPr id="37" name="Imagem 37" descr="Uma imagem contendo Diagrama&#10;&#10;Descrição gerada automaticamente"/>
             <wp:cNvGraphicFramePr>
               <a:graphicFrameLocks xmlns:a="http://schemas.openxmlformats.org/drawingml/2006/main" noChangeAspect="1"/>
@@ -5667,7 +5705,7 @@
                   <pic:spPr bwMode="auto">
                     <a:xfrm>
                       <a:off x="0" y="0"/>
-                      <a:ext cx="3886200" cy="2924175"/>
+                      <a:ext cx="2899700" cy="2181882"/>
                     </a:xfrm>
                     <a:prstGeom prst="rect">
                       <a:avLst/>
@@ -5917,11 +5955,7 @@
       </w:r>
       <w:proofErr w:type="spellEnd"/>
       <w:r>
-        <w:t xml:space="preserve"> (CSS) em português, folha de estilo em cascata. Surgiu no final de 1996 para revolucionar a web com seu o designer, formatação e leveza, visto que esse era o trabalho do HTML de marcar e modelar, toda vez </w:t>
-      </w:r>
-      <w:r>
-        <w:lastRenderedPageBreak/>
-        <w:t xml:space="preserve">que era preciso utilizar um determinado tipo de estilo era necessário utilizar </w:t>
+        <w:t xml:space="preserve"> (CSS) em português, folha de estilo em cascata. Surgiu no final de 1996 para revolucionar a web com seu o designer, formatação e leveza, visto que esse era o trabalho do HTML de marcar e modelar, toda vez que era preciso utilizar um determinado tipo de estilo era necessário utilizar </w:t>
       </w:r>
       <w:proofErr w:type="spellStart"/>
       <w:r>
@@ -5976,7 +6010,15 @@
           <w:sz w:val="20"/>
           <w:szCs w:val="20"/>
         </w:rPr>
-        <w:t>Não demorou muito para as pessoas perceberem que essa abordagem não funcionaria no futuro porque ela era fundamentalmente limitante. Em vez de tentar disponibilizar um documento monolítico aos navegadores web, fazia muito mais sentido dar aos navegadores os blocos de construção do conteúdo em si e, então, deixar que o navegador cuidasse de juntar tudo. Esse princípio é conhecido como separação de interesses (</w:t>
+        <w:t xml:space="preserve">Não demorou muito para as pessoas perceberem que essa abordagem não funcionaria no futuro porque ela era fundamentalmente limitante. Em vez de tentar disponibilizar um documento monolítico aos </w:t>
+      </w:r>
+      <w:r>
+        <w:rPr>
+          <w:sz w:val="20"/>
+          <w:szCs w:val="20"/>
+        </w:rPr>
+        <w:lastRenderedPageBreak/>
+        <w:t>navegadores web, fazia muito mais sentido dar aos navegadores os blocos de construção do conteúdo em si e, então, deixar que o navegador cuidasse de juntar tudo. Esse princípio é conhecido como separação de interesses (</w:t>
       </w:r>
       <w:proofErr w:type="spellStart"/>
       <w:r>
@@ -6391,29 +6433,24 @@
       </w:r>
     </w:p>
     <w:p>
-      <w:pPr>
+      <w:r>
         <w:rPr>
           <w:rStyle w:val="paraphrase"/>
         </w:rPr>
-      </w:pPr>
+        <w:t xml:space="preserve">Segundo </w:t>
+      </w:r>
+      <w:proofErr w:type="spellStart"/>
       <w:r>
         <w:rPr>
           <w:rStyle w:val="paraphrase"/>
         </w:rPr>
-        <w:t xml:space="preserve">Segundo </w:t>
-      </w:r>
-      <w:proofErr w:type="spellStart"/>
+        <w:t>Jobstraibizer</w:t>
+      </w:r>
+      <w:proofErr w:type="spellEnd"/>
       <w:r>
         <w:rPr>
           <w:rStyle w:val="paraphrase"/>
         </w:rPr>
-        <w:t>Jobstraibizer</w:t>
-      </w:r>
-      <w:proofErr w:type="spellEnd"/>
-      <w:r>
-        <w:rPr>
-          <w:rStyle w:val="paraphrase"/>
-        </w:rPr>
         <w:t xml:space="preserve"> (2009), os documentos CSS são compostos por uma programação básica:</w:t>
       </w:r>
     </w:p>
@@ -6421,48 +6458,7 @@
       <w:pPr>
         <w:pStyle w:val="TituloFiguras"/>
       </w:pPr>
-    </w:p>
-    <w:p>
-      <w:pPr>
-        <w:pStyle w:val="TituloFiguras"/>
-      </w:pPr>
-    </w:p>
-    <w:p>
-      <w:pPr>
-        <w:pStyle w:val="TituloFiguras"/>
-      </w:pPr>
-    </w:p>
-    <w:p>
-      <w:pPr>
-        <w:pStyle w:val="TituloFiguras"/>
-      </w:pPr>
-    </w:p>
-    <w:p>
-      <w:pPr>
-        <w:pStyle w:val="TituloFiguras"/>
-      </w:pPr>
-    </w:p>
-    <w:p>
-      <w:pPr>
-        <w:pStyle w:val="TituloFiguras"/>
-      </w:pPr>
-    </w:p>
-    <w:p>
-      <w:pPr>
-        <w:pStyle w:val="TituloFiguras"/>
-      </w:pPr>
-    </w:p>
-    <w:p>
-      <w:pPr>
-        <w:pStyle w:val="TituloFiguras"/>
-      </w:pPr>
-    </w:p>
-    <w:p>
-      <w:pPr>
-        <w:pStyle w:val="TituloFiguras"/>
-      </w:pPr>
-      <w:r>
-        <w:lastRenderedPageBreak/>
+      <w:r>
         <w:t xml:space="preserve">Figura </w:t>
       </w:r>
       <w:fldSimple w:instr=" SEQ Figura \* ARABIC ">
@@ -6489,9 +6485,9 @@
           <w:lang w:eastAsia="pt-BR"/>
         </w:rPr>
         <w:drawing>
-          <wp:inline distT="0" distB="0" distL="0" distR="0" wp14:anchorId="4EAC0195" wp14:editId="45246BC3">
-            <wp:extent cx="3162300" cy="2743200"/>
-            <wp:effectExtent l="19050" t="19050" r="19050" b="19050"/>
+          <wp:inline distT="0" distB="0" distL="0" distR="0" wp14:anchorId="4EAC0195" wp14:editId="64FC9765">
+            <wp:extent cx="2505075" cy="2173078"/>
+            <wp:effectExtent l="19050" t="19050" r="9525" b="17780"/>
             <wp:docPr id="36" name="Imagem 36" descr="Texto&#10;&#10;Descrição gerada automaticamente com confiança média"/>
             <wp:cNvGraphicFramePr>
               <a:graphicFrameLocks xmlns:a="http://schemas.openxmlformats.org/drawingml/2006/main" noChangeAspect="1"/>
@@ -6521,7 +6517,7 @@
                   <pic:spPr bwMode="auto">
                     <a:xfrm>
                       <a:off x="0" y="0"/>
-                      <a:ext cx="3162300" cy="2743200"/>
+                      <a:ext cx="2510110" cy="2177446"/>
                     </a:xfrm>
                     <a:prstGeom prst="rect">
                       <a:avLst/>
@@ -6573,6 +6569,7 @@
         <w:rPr>
           <w:rStyle w:val="paraphrase"/>
         </w:rPr>
+        <w:lastRenderedPageBreak/>
         <w:t xml:space="preserve">Os blocos identificados pelo ponto são atributos de classes. Podendo ser manipulados quantas vezes forem necessárias dentro de uma página, sendo utilizados com frequência. Já os blocos identificados pela </w:t>
       </w:r>
       <w:proofErr w:type="spellStart"/>
@@ -6643,11 +6640,10 @@
           <w:noProof/>
           <w:lang w:eastAsia="pt-BR"/>
         </w:rPr>
-        <w:lastRenderedPageBreak/>
         <w:drawing>
-          <wp:inline distT="0" distB="0" distL="0" distR="0" wp14:anchorId="37C58772" wp14:editId="1AEAEA8B">
-            <wp:extent cx="4124325" cy="3476625"/>
-            <wp:effectExtent l="0" t="0" r="9525" b="9525"/>
+          <wp:inline distT="0" distB="0" distL="0" distR="0" wp14:anchorId="37C58772" wp14:editId="3971000E">
+            <wp:extent cx="2576292" cy="2171700"/>
+            <wp:effectExtent l="0" t="0" r="0" b="0"/>
             <wp:docPr id="34" name="Imagem 34" descr="Interface gráfica do usuário&#10;&#10;Descrição gerada automaticamente com confiança baixa"/>
             <wp:cNvGraphicFramePr>
               <a:graphicFrameLocks xmlns:a="http://schemas.openxmlformats.org/drawingml/2006/main" noChangeAspect="1"/>
@@ -6677,7 +6673,7 @@
                   <pic:spPr bwMode="auto">
                     <a:xfrm>
                       <a:off x="0" y="0"/>
-                      <a:ext cx="4124325" cy="3476625"/>
+                      <a:ext cx="2674047" cy="2254103"/>
                     </a:xfrm>
                     <a:prstGeom prst="rect">
                       <a:avLst/>
@@ -6739,9 +6735,9 @@
           <w:lang w:eastAsia="pt-BR"/>
         </w:rPr>
         <w:drawing>
-          <wp:inline distT="0" distB="0" distL="0" distR="0" wp14:anchorId="2FEA03D8" wp14:editId="215CB1DD">
-            <wp:extent cx="2905125" cy="3905250"/>
-            <wp:effectExtent l="19050" t="19050" r="28575" b="19050"/>
+          <wp:inline distT="0" distB="0" distL="0" distR="0" wp14:anchorId="2FEA03D8" wp14:editId="4C59B342">
+            <wp:extent cx="2061928" cy="2771775"/>
+            <wp:effectExtent l="19050" t="19050" r="14605" b="9525"/>
             <wp:docPr id="32" name="Imagem 32" descr="Texto&#10;&#10;Descrição gerada automaticamente com confiança baixa"/>
             <wp:cNvGraphicFramePr>
               <a:graphicFrameLocks xmlns:a="http://schemas.openxmlformats.org/drawingml/2006/main" noChangeAspect="1"/>
@@ -6771,7 +6767,7 @@
                   <pic:spPr bwMode="auto">
                     <a:xfrm>
                       <a:off x="0" y="0"/>
-                      <a:ext cx="2905125" cy="3905250"/>
+                      <a:ext cx="2066560" cy="2778002"/>
                     </a:xfrm>
                     <a:prstGeom prst="rect">
                       <a:avLst/>
@@ -7925,26 +7921,60 @@
         <w:jc w:val="left"/>
       </w:pPr>
       <w:r>
-        <w:lastRenderedPageBreak/>
+        <w:rPr>
+          <w:rStyle w:val="TituloFigurasChar"/>
+        </w:rPr>
         <w:t xml:space="preserve">Figura </w:t>
       </w:r>
-      <w:fldSimple w:instr=" SEQ Figura \* ARABIC ">
-        <w:r>
-          <w:rPr>
-            <w:noProof/>
-          </w:rPr>
-          <w:t>8</w:t>
-        </w:r>
-      </w:fldSimple>
-      <w:r>
+      <w:r>
+        <w:rPr>
+          <w:rStyle w:val="TituloFigurasChar"/>
+        </w:rPr>
+        <w:fldChar w:fldCharType="begin"/>
+      </w:r>
+      <w:r>
+        <w:rPr>
+          <w:rStyle w:val="TituloFigurasChar"/>
+        </w:rPr>
+        <w:instrText xml:space="preserve"> SEQ Figura \* ARABIC </w:instrText>
+      </w:r>
+      <w:r>
+        <w:rPr>
+          <w:rStyle w:val="TituloFigurasChar"/>
+        </w:rPr>
+        <w:fldChar w:fldCharType="separate"/>
+      </w:r>
+      <w:r>
+        <w:rPr>
+          <w:rStyle w:val="TituloFigurasChar"/>
+          <w:noProof/>
+        </w:rPr>
+        <w:t>8</w:t>
+      </w:r>
+      <w:r>
+        <w:rPr>
+          <w:rStyle w:val="TituloFigurasChar"/>
+        </w:rPr>
+        <w:fldChar w:fldCharType="end"/>
+      </w:r>
+      <w:r>
+        <w:rPr>
+          <w:rStyle w:val="TituloFigurasChar"/>
+        </w:rPr>
         <w:t xml:space="preserve"> – Código da Tabela com </w:t>
       </w:r>
       <w:proofErr w:type="spellStart"/>
       <w:r>
+        <w:rPr>
+          <w:rStyle w:val="TituloFigurasChar"/>
+        </w:rPr>
         <w:t>Bootstrap</w:t>
       </w:r>
       <w:proofErr w:type="spellEnd"/>
       <w:r>
+        <w:rPr>
+          <w:rStyle w:val="TituloFigurasChar"/>
+        </w:rPr>
         <w:t>, Código HTML</w:t>
       </w:r>
       <w:r>
@@ -7953,9 +7983,9 @@
           <w:lang w:eastAsia="pt-BR"/>
         </w:rPr>
         <w:drawing>
-          <wp:inline distT="0" distB="0" distL="0" distR="0" wp14:anchorId="3FA250BB" wp14:editId="3D503908">
-            <wp:extent cx="5400675" cy="4981575"/>
-            <wp:effectExtent l="19050" t="19050" r="28575" b="28575"/>
+          <wp:inline distT="0" distB="0" distL="0" distR="0" wp14:anchorId="3FA250BB" wp14:editId="754C5A23">
+            <wp:extent cx="4514850" cy="4164490"/>
+            <wp:effectExtent l="19050" t="19050" r="19050" b="26670"/>
             <wp:docPr id="31" name="Imagem 31" descr="Linha do tempo&#10;&#10;Descrição gerada automaticamente"/>
             <wp:cNvGraphicFramePr>
               <a:graphicFrameLocks xmlns:a="http://schemas.openxmlformats.org/drawingml/2006/main" noChangeAspect="1"/>
@@ -7985,7 +8015,7 @@
                   <pic:spPr bwMode="auto">
                     <a:xfrm>
                       <a:off x="0" y="0"/>
-                      <a:ext cx="5400675" cy="4981575"/>
+                      <a:ext cx="4526785" cy="4175498"/>
                     </a:xfrm>
                     <a:prstGeom prst="rect">
                       <a:avLst/>
@@ -8018,6 +8048,7 @@
     </w:p>
     <w:p>
       <w:r>
+        <w:lastRenderedPageBreak/>
         <w:t xml:space="preserve">Segundo Silva (2014), O </w:t>
       </w:r>
       <w:proofErr w:type="spellStart"/>
@@ -8117,48 +8148,6 @@
       <w:r>
         <w:t xml:space="preserve"> disponibiliza, assim, tornando as classes disponíveis para uso.</w:t>
       </w:r>
-    </w:p>
-    <w:p>
-      <w:pPr>
-        <w:pStyle w:val="TituloFiguras"/>
-        <w:ind w:left="3" w:firstLine="1"/>
-      </w:pPr>
-    </w:p>
-    <w:p>
-      <w:pPr>
-        <w:pStyle w:val="TituloFiguras"/>
-        <w:ind w:left="3" w:firstLine="1"/>
-      </w:pPr>
-    </w:p>
-    <w:p>
-      <w:pPr>
-        <w:pStyle w:val="TituloFiguras"/>
-        <w:ind w:left="3" w:firstLine="1"/>
-      </w:pPr>
-    </w:p>
-    <w:p>
-      <w:pPr>
-        <w:pStyle w:val="TituloFiguras"/>
-        <w:ind w:left="3" w:firstLine="1"/>
-      </w:pPr>
-    </w:p>
-    <w:p>
-      <w:pPr>
-        <w:pStyle w:val="TituloFiguras"/>
-        <w:ind w:left="3" w:firstLine="1"/>
-      </w:pPr>
-    </w:p>
-    <w:p>
-      <w:pPr>
-        <w:pStyle w:val="TituloFiguras"/>
-        <w:ind w:left="3" w:firstLine="1"/>
-      </w:pPr>
-    </w:p>
-    <w:p>
-      <w:pPr>
-        <w:pStyle w:val="TituloFiguras"/>
-        <w:ind w:left="3" w:firstLine="1"/>
-      </w:pPr>
     </w:p>
     <w:p>
       <w:pPr>
@@ -8198,9 +8187,9 @@
           <w:lang w:eastAsia="pt-BR"/>
         </w:rPr>
         <w:drawing>
-          <wp:inline distT="0" distB="0" distL="0" distR="0" wp14:anchorId="50FFF8EA" wp14:editId="1C795893">
-            <wp:extent cx="5400675" cy="2886075"/>
-            <wp:effectExtent l="19050" t="19050" r="28575" b="28575"/>
+          <wp:inline distT="0" distB="0" distL="0" distR="0" wp14:anchorId="50FFF8EA" wp14:editId="2BB93FEC">
+            <wp:extent cx="4495800" cy="2402517"/>
+            <wp:effectExtent l="19050" t="19050" r="19050" b="17145"/>
             <wp:docPr id="26" name="Imagem 26" descr="Interface gráfica do usuário, Texto, Aplicativo&#10;&#10;Descrição gerada automaticamente"/>
             <wp:cNvGraphicFramePr>
               <a:graphicFrameLocks xmlns:a="http://schemas.openxmlformats.org/drawingml/2006/main" noChangeAspect="1"/>
@@ -8230,7 +8219,7 @@
                   <pic:spPr bwMode="auto">
                     <a:xfrm>
                       <a:off x="0" y="0"/>
-                      <a:ext cx="5400675" cy="2886075"/>
+                      <a:ext cx="4534808" cy="2423363"/>
                     </a:xfrm>
                     <a:prstGeom prst="rect">
                       <a:avLst/>
@@ -8265,101 +8254,6 @@
       <w:pPr>
         <w:pStyle w:val="TituloFiguras"/>
       </w:pPr>
-    </w:p>
-    <w:p>
-      <w:pPr>
-        <w:pStyle w:val="TituloFiguras"/>
-      </w:pPr>
-    </w:p>
-    <w:p>
-      <w:pPr>
-        <w:pStyle w:val="TituloFiguras"/>
-      </w:pPr>
-    </w:p>
-    <w:p>
-      <w:pPr>
-        <w:pStyle w:val="TituloFiguras"/>
-      </w:pPr>
-    </w:p>
-    <w:p>
-      <w:pPr>
-        <w:pStyle w:val="TituloFiguras"/>
-      </w:pPr>
-    </w:p>
-    <w:p>
-      <w:pPr>
-        <w:pStyle w:val="TituloFiguras"/>
-      </w:pPr>
-    </w:p>
-    <w:p>
-      <w:pPr>
-        <w:pStyle w:val="TituloFiguras"/>
-      </w:pPr>
-    </w:p>
-    <w:p>
-      <w:pPr>
-        <w:pStyle w:val="TituloFiguras"/>
-      </w:pPr>
-    </w:p>
-    <w:p>
-      <w:pPr>
-        <w:pStyle w:val="TituloFiguras"/>
-      </w:pPr>
-    </w:p>
-    <w:p>
-      <w:pPr>
-        <w:pStyle w:val="TituloFiguras"/>
-      </w:pPr>
-    </w:p>
-    <w:p>
-      <w:pPr>
-        <w:pStyle w:val="TituloFiguras"/>
-      </w:pPr>
-    </w:p>
-    <w:p>
-      <w:pPr>
-        <w:pStyle w:val="TituloFiguras"/>
-      </w:pPr>
-    </w:p>
-    <w:p>
-      <w:pPr>
-        <w:pStyle w:val="TituloFiguras"/>
-      </w:pPr>
-    </w:p>
-    <w:p>
-      <w:pPr>
-        <w:pStyle w:val="TituloFiguras"/>
-      </w:pPr>
-    </w:p>
-    <w:p>
-      <w:pPr>
-        <w:pStyle w:val="TituloFiguras"/>
-      </w:pPr>
-    </w:p>
-    <w:p>
-      <w:pPr>
-        <w:pStyle w:val="TituloFiguras"/>
-      </w:pPr>
-    </w:p>
-    <w:p>
-      <w:pPr>
-        <w:pStyle w:val="TituloFiguras"/>
-      </w:pPr>
-    </w:p>
-    <w:p>
-      <w:pPr>
-        <w:pStyle w:val="TituloFiguras"/>
-      </w:pPr>
-    </w:p>
-    <w:p>
-      <w:pPr>
-        <w:pStyle w:val="TituloFiguras"/>
-      </w:pPr>
-    </w:p>
-    <w:p>
-      <w:pPr>
-        <w:pStyle w:val="TituloFiguras"/>
-      </w:pPr>
       <w:r>
         <w:t xml:space="preserve">Figura </w:t>
       </w:r>
@@ -8393,9 +8287,9 @@
           <w:lang w:eastAsia="pt-BR"/>
         </w:rPr>
         <w:drawing>
-          <wp:inline distT="0" distB="0" distL="0" distR="0" wp14:anchorId="06FD00D4" wp14:editId="643D2A6F">
-            <wp:extent cx="5676900" cy="4810125"/>
-            <wp:effectExtent l="19050" t="19050" r="19050" b="28575"/>
+          <wp:inline distT="0" distB="0" distL="0" distR="0" wp14:anchorId="06FD00D4" wp14:editId="6BCFE7C6">
+            <wp:extent cx="4295775" cy="3639875"/>
+            <wp:effectExtent l="19050" t="19050" r="9525" b="17780"/>
             <wp:docPr id="15" name="Imagem 15" descr="Interface gráfica do usuário, Texto, Aplicativo, Email&#10;&#10;Descrição gerada automaticamente"/>
             <wp:cNvGraphicFramePr>
               <a:graphicFrameLocks xmlns:a="http://schemas.openxmlformats.org/drawingml/2006/main" noChangeAspect="1"/>
@@ -8425,7 +8319,7 @@
                   <pic:spPr bwMode="auto">
                     <a:xfrm>
                       <a:off x="0" y="0"/>
-                      <a:ext cx="5676900" cy="4810125"/>
+                      <a:ext cx="4327125" cy="3666438"/>
                     </a:xfrm>
                     <a:prstGeom prst="rect">
                       <a:avLst/>
@@ -8471,6 +8365,7 @@
         <w:rPr>
           <w:rFonts w:cs="Arial"/>
         </w:rPr>
+        <w:lastRenderedPageBreak/>
         <w:t xml:space="preserve">2.4 </w:t>
       </w:r>
       <w:proofErr w:type="spellStart"/>
@@ -8590,11 +8485,7 @@
       </w:r>
       <w:proofErr w:type="spellEnd"/>
       <w:r>
-        <w:t xml:space="preserve"> tornando-a a linguagem de programação mais utilizada da história. O JS juntamente do HTML e CSS, estão </w:t>
-      </w:r>
-      <w:r>
-        <w:lastRenderedPageBreak/>
-        <w:t xml:space="preserve">presentes na tríade de tecnologias </w:t>
+        <w:t xml:space="preserve"> tornando-a a linguagem de programação mais utilizada da história. O JS juntamente do HTML e CSS, estão presentes na tríade de tecnologias </w:t>
       </w:r>
       <w:r>
         <w:rPr>
@@ -8823,7 +8714,11 @@
       </w:r>
       <w:proofErr w:type="spellEnd"/>
       <w:r>
-        <w:t xml:space="preserve"> da página que estamos acessando. Um dos artifícios que o Ajax dispõe, é </w:t>
+        <w:t xml:space="preserve"> da página que estamos acessando. Um dos artifícios que o </w:t>
+      </w:r>
+      <w:r>
+        <w:lastRenderedPageBreak/>
+        <w:t xml:space="preserve">Ajax dispõe, é </w:t>
       </w:r>
       <w:proofErr w:type="spellStart"/>
       <w:r>
@@ -8835,13 +8730,13 @@
       </w:r>
     </w:p>
     <w:p>
-      <w:proofErr w:type="spellStart"/>
-      <w:r>
-        <w:t>Atráves</w:t>
-      </w:r>
-      <w:proofErr w:type="spellEnd"/>
-    </w:p>
-    <w:p/>
+      <w:r>
+        <w:t>Atr</w:t>
+      </w:r>
+      <w:r>
+        <w:t>avés</w:t>
+      </w:r>
+    </w:p>
     <w:p>
       <w:pPr>
         <w:pStyle w:val="TituloFiguras"/>
@@ -8867,7 +8762,6 @@
           <w:noProof/>
           <w:lang w:eastAsia="pt-BR"/>
         </w:rPr>
-        <w:lastRenderedPageBreak/>
         <w:drawing>
           <wp:inline distT="0" distB="0" distL="0" distR="0" wp14:anchorId="331573FF" wp14:editId="260659BF">
             <wp:extent cx="5400675" cy="4019550"/>
@@ -9225,7 +9119,11 @@
         <w:t>,</w:t>
       </w:r>
       <w:r>
-        <w:t xml:space="preserve"> sendo considerada a segunda versão do PHP, onde possibilitava analisar sintaticamente consultas de SQL (CONVERSE; PARK, 2003).</w:t>
+        <w:t xml:space="preserve"> sendo </w:t>
+      </w:r>
+      <w:r>
+        <w:lastRenderedPageBreak/>
+        <w:t>considerada a segunda versão do PHP, onde possibilitava analisar sintaticamente consultas de SQL (CONVERSE; PARK, 2003).</w:t>
       </w:r>
     </w:p>
     <w:p>
@@ -9270,267 +9168,264 @@
       </w:r>
       <w:proofErr w:type="spellEnd"/>
       <w:r>
-        <w:t xml:space="preserve"> para aprimorar o PHP, reescrevendo todo o código-</w:t>
-      </w:r>
+        <w:t xml:space="preserve"> para aprimorar o PHP, reescrevendo todo o código-fonte com base no PHP/FI</w:t>
+      </w:r>
+      <w:r>
+        <w:t xml:space="preserve"> 2, resultando assim, na criação do PHP 3, disponibilizado oficialmente em julho de 1998 (</w:t>
+      </w:r>
+      <w:r>
+        <w:rPr>
+          <w:highlight w:val="red"/>
+        </w:rPr>
+        <w:t>DALL’OGLIO, 2015)</w:t>
+      </w:r>
+      <w:r>
+        <w:t>. O PHP 3 t</w:t>
+      </w:r>
+      <w:r>
+        <w:t>inha como novidade</w:t>
+      </w:r>
+      <w:r>
+        <w:t xml:space="preserve"> extensibilidade, a possibilidade de conexão com diversos bancos de dados, novos protocolos, uma sintaxe mais consistente, suporte à orientação a objetos e uma nova </w:t>
+      </w:r>
+      <w:proofErr w:type="spellStart"/>
+      <w:r>
+        <w:rPr>
+          <w:i/>
+          <w:iCs/>
+        </w:rPr>
+        <w:t>Application</w:t>
+      </w:r>
+      <w:proofErr w:type="spellEnd"/>
+      <w:r>
+        <w:rPr>
+          <w:i/>
+          <w:iCs/>
+        </w:rPr>
+        <w:t xml:space="preserve"> </w:t>
+      </w:r>
+      <w:proofErr w:type="spellStart"/>
+      <w:r>
+        <w:rPr>
+          <w:i/>
+          <w:iCs/>
+        </w:rPr>
+        <w:t>Programming</w:t>
+      </w:r>
+      <w:proofErr w:type="spellEnd"/>
+      <w:r>
+        <w:rPr>
+          <w:i/>
+          <w:iCs/>
+        </w:rPr>
+        <w:t xml:space="preserve"> Interface</w:t>
+      </w:r>
+      <w:r>
+        <w:t xml:space="preserve"> </w:t>
+      </w:r>
+      <w:r>
+        <w:t>(</w:t>
+      </w:r>
+      <w:r>
+        <w:t>API</w:t>
+      </w:r>
+      <w:r>
+        <w:t>),</w:t>
+      </w:r>
+      <w:r>
+        <w:t xml:space="preserve"> possibilitando </w:t>
+      </w:r>
+      <w:r>
+        <w:t>a criação de novos módulos</w:t>
+      </w:r>
+      <w:r>
+        <w:t>, o</w:t>
+      </w:r>
+      <w:r>
+        <w:t xml:space="preserve"> que </w:t>
+      </w:r>
+      <w:r>
+        <w:t>ocasionou no interesse</w:t>
+      </w:r>
+      <w:r>
+        <w:t xml:space="preserve"> de diversos</w:t>
+      </w:r>
+      <w:r>
+        <w:t xml:space="preserve"> desenvolvedores </w:t>
+      </w:r>
+      <w:r>
+        <w:t>em relação ao</w:t>
+      </w:r>
+      <w:r>
+        <w:t xml:space="preserve"> PH</w:t>
+      </w:r>
+      <w:r>
+        <w:t xml:space="preserve">P. Lançado em 2000 e desenvolvido por </w:t>
+      </w:r>
+      <w:proofErr w:type="spellStart"/>
+      <w:r>
+        <w:t>Zeev</w:t>
+      </w:r>
+      <w:proofErr w:type="spellEnd"/>
+      <w:r>
+        <w:t xml:space="preserve"> e </w:t>
+      </w:r>
+      <w:proofErr w:type="spellStart"/>
+      <w:r>
+        <w:t>Andi</w:t>
+      </w:r>
+      <w:proofErr w:type="spellEnd"/>
+      <w:r>
+        <w:t>,</w:t>
+      </w:r>
+      <w:r>
+        <w:t xml:space="preserve"> o PHP 4</w:t>
+      </w:r>
+      <w:r>
+        <w:t xml:space="preserve"> tinha como objetivo melhorar seu desempenho e sua modularidade em aplicações complexas.</w:t>
+      </w:r>
+      <w:r>
+        <w:t xml:space="preserve"> Conforme </w:t>
+      </w:r>
+      <w:proofErr w:type="spellStart"/>
+      <w:r>
+        <w:rPr>
+          <w:highlight w:val="red"/>
+        </w:rPr>
+        <w:t>Dall’Oglio</w:t>
+      </w:r>
+      <w:proofErr w:type="spellEnd"/>
+      <w:r>
+        <w:t xml:space="preserve"> (2015), esta versão</w:t>
+      </w:r>
+      <w:r>
+        <w:t xml:space="preserve"> </w:t>
+      </w:r>
+      <w:r>
+        <w:t>f</w:t>
+      </w:r>
+      <w:r>
+        <w:t xml:space="preserve">oi responsável por trazer melhorias como seções, </w:t>
+      </w:r>
+      <w:r>
+        <w:t>suporte a</w:t>
+      </w:r>
+      <w:r>
+        <w:t xml:space="preserve"> diversos servidores web</w:t>
+      </w:r>
+      <w:r>
+        <w:t xml:space="preserve">, além da abstração de sua API, </w:t>
+      </w:r>
+      <w:r>
+        <w:t xml:space="preserve">permitindo ser utilizado como linguagem para </w:t>
+      </w:r>
+      <w:proofErr w:type="spellStart"/>
+      <w:r>
+        <w:rPr>
+          <w:i/>
+          <w:iCs/>
+        </w:rPr>
+        <w:t>shell</w:t>
+      </w:r>
+      <w:proofErr w:type="spellEnd"/>
+      <w:r>
+        <w:t xml:space="preserve"> </w:t>
+      </w:r>
+      <w:r>
+        <w:rPr>
+          <w:i/>
+          <w:iCs/>
+        </w:rPr>
+        <w:t>script</w:t>
+      </w:r>
+      <w:r>
+        <w:t>.</w:t>
+      </w:r>
+      <w:r>
+        <w:t xml:space="preserve"> Hoje</w:t>
+      </w:r>
+      <w:r>
+        <w:t xml:space="preserve"> </w:t>
+      </w:r>
+      <w:r>
+        <w:t>estando</w:t>
+      </w:r>
+      <w:r>
+        <w:t xml:space="preserve"> na versão 8,</w:t>
+      </w:r>
+      <w:r>
+        <w:t xml:space="preserve"> </w:t>
+      </w:r>
+      <w:r>
+        <w:t>o PHP se</w:t>
+      </w:r>
+      <w:r>
+        <w:t xml:space="preserve"> consolidou como uma das mais utilizadas linguagens do lado servidor</w:t>
+      </w:r>
+      <w:r>
+        <w:t>.</w:t>
+      </w:r>
+    </w:p>
+    <w:p>
+      <w:r>
+        <w:t>O PHP</w:t>
+      </w:r>
+      <w:r>
+        <w:t xml:space="preserve">, assim como o JS, é uma linguagem comumente utilizada abordando </w:t>
+      </w:r>
+      <w:r>
+        <w:t xml:space="preserve">o paradigma da </w:t>
+      </w:r>
+      <w:r>
+        <w:t xml:space="preserve">Programação Orientada a Objetos (POO), que representa uma filosofia para criação de sistemas </w:t>
+      </w:r>
+      <w:r>
+        <w:rPr>
+          <w:highlight w:val="red"/>
+        </w:rPr>
+        <w:t>(DALL’OGLIO, 2015).</w:t>
+      </w:r>
+      <w:r>
+        <w:t xml:space="preserve"> De acordo com Mendes (2009), o paradigma da orientação a objetos teve seu início em meados da década de 70, mas </w:t>
+      </w:r>
+      <w:r>
+        <w:t>somente</w:t>
+      </w:r>
+      <w:r>
+        <w:t xml:space="preserve"> após o sucesso da linguagem de programação Java é que o paradigma ganhou credibilidade</w:t>
+      </w:r>
+      <w:r>
+        <w:t>. Este paradigma traz uma diferente perspectiva da programação estruturada, na questão de adotar meios mais próximos do mecanismo humano para gerenciar a complexidade de um sistema.</w:t>
+      </w:r>
+    </w:p>
+    <w:p>
+      <w:r>
+        <w:t xml:space="preserve">De acordo com Converse e Park (2003), PHP se tornou uma linguagem para a criação de scripts para a </w:t>
+      </w:r>
+      <w:r>
+        <w:rPr>
+          <w:i/>
+          <w:iCs/>
+        </w:rPr>
+        <w:t xml:space="preserve">Web </w:t>
+      </w:r>
+      <w:r>
+        <w:t xml:space="preserve">sendo utilizada juntamente ao HTML, possuindo compatibilidade com diversos servidores </w:t>
+      </w:r>
+      <w:r>
+        <w:rPr>
+          <w:i/>
+          <w:iCs/>
+        </w:rPr>
+        <w:t>Web</w:t>
+      </w:r>
+      <w:r>
+        <w:t xml:space="preserve"> importantes, principalmente o Apache.</w:t>
+      </w:r>
+    </w:p>
+    <w:p>
       <w:r>
         <w:lastRenderedPageBreak/>
-        <w:t>fonte com base no PHP/FI</w:t>
-      </w:r>
-      <w:r>
-        <w:t xml:space="preserve"> 2, resultando assim, na criação do PHP 3, disponibilizado oficialmente em julho de 1998 (</w:t>
-      </w:r>
-      <w:r>
-        <w:rPr>
-          <w:highlight w:val="red"/>
-        </w:rPr>
-        <w:t>DALL’OGLIO, 2015)</w:t>
-      </w:r>
-      <w:r>
-        <w:t>. O PHP 3 t</w:t>
-      </w:r>
-      <w:r>
-        <w:t>inha como novidade</w:t>
-      </w:r>
-      <w:r>
-        <w:t xml:space="preserve"> extensibilidade, a possibilidade de conexão com diversos bancos de dados, novos protocolos, uma sintaxe mais consistente, suporte à orientação a objetos e uma nova </w:t>
-      </w:r>
-      <w:proofErr w:type="spellStart"/>
-      <w:r>
-        <w:rPr>
-          <w:i/>
-          <w:iCs/>
-        </w:rPr>
-        <w:t>Application</w:t>
-      </w:r>
-      <w:proofErr w:type="spellEnd"/>
-      <w:r>
-        <w:rPr>
-          <w:i/>
-          <w:iCs/>
-        </w:rPr>
-        <w:t xml:space="preserve"> </w:t>
-      </w:r>
-      <w:proofErr w:type="spellStart"/>
-      <w:r>
-        <w:rPr>
-          <w:i/>
-          <w:iCs/>
-        </w:rPr>
-        <w:t>Programming</w:t>
-      </w:r>
-      <w:proofErr w:type="spellEnd"/>
-      <w:r>
-        <w:rPr>
-          <w:i/>
-          <w:iCs/>
-        </w:rPr>
-        <w:t xml:space="preserve"> Interface</w:t>
-      </w:r>
-      <w:r>
-        <w:t xml:space="preserve"> </w:t>
-      </w:r>
-      <w:r>
-        <w:t>(</w:t>
-      </w:r>
-      <w:r>
-        <w:t>API</w:t>
-      </w:r>
-      <w:r>
-        <w:t>),</w:t>
-      </w:r>
-      <w:r>
-        <w:t xml:space="preserve"> possibilitando </w:t>
-      </w:r>
-      <w:r>
-        <w:t>a criação de novos módulos</w:t>
-      </w:r>
-      <w:r>
-        <w:t>, o</w:t>
-      </w:r>
-      <w:r>
-        <w:t xml:space="preserve"> que </w:t>
-      </w:r>
-      <w:r>
-        <w:t>ocasionou no interesse</w:t>
-      </w:r>
-      <w:r>
-        <w:t xml:space="preserve"> de diversos</w:t>
-      </w:r>
-      <w:r>
-        <w:t xml:space="preserve"> desenvolvedores </w:t>
-      </w:r>
-      <w:r>
-        <w:t>em relação ao</w:t>
-      </w:r>
-      <w:r>
-        <w:t xml:space="preserve"> PH</w:t>
-      </w:r>
-      <w:r>
-        <w:t xml:space="preserve">P. Lançado em 2000 e desenvolvido por </w:t>
-      </w:r>
-      <w:proofErr w:type="spellStart"/>
-      <w:r>
-        <w:t>Zeev</w:t>
-      </w:r>
-      <w:proofErr w:type="spellEnd"/>
-      <w:r>
-        <w:t xml:space="preserve"> e </w:t>
-      </w:r>
-      <w:proofErr w:type="spellStart"/>
-      <w:r>
-        <w:t>Andi</w:t>
-      </w:r>
-      <w:proofErr w:type="spellEnd"/>
-      <w:r>
-        <w:t>,</w:t>
-      </w:r>
-      <w:r>
-        <w:t xml:space="preserve"> o PHP 4</w:t>
-      </w:r>
-      <w:r>
-        <w:t xml:space="preserve"> tinha como objetivo melhorar seu desempenho e sua modularidade em aplicações complexas.</w:t>
-      </w:r>
-      <w:r>
-        <w:t xml:space="preserve"> Conforme </w:t>
-      </w:r>
-      <w:proofErr w:type="spellStart"/>
-      <w:r>
-        <w:rPr>
-          <w:highlight w:val="red"/>
-        </w:rPr>
-        <w:t>Dall’Oglio</w:t>
-      </w:r>
-      <w:proofErr w:type="spellEnd"/>
-      <w:r>
-        <w:t xml:space="preserve"> (2015), esta versão</w:t>
-      </w:r>
-      <w:r>
-        <w:t xml:space="preserve"> </w:t>
-      </w:r>
-      <w:r>
-        <w:t>f</w:t>
-      </w:r>
-      <w:r>
-        <w:t xml:space="preserve">oi responsável por trazer melhorias como seções, </w:t>
-      </w:r>
-      <w:r>
-        <w:t>suporte a</w:t>
-      </w:r>
-      <w:r>
-        <w:t xml:space="preserve"> diversos servidores web</w:t>
-      </w:r>
-      <w:r>
-        <w:t xml:space="preserve">, além da abstração de sua API, </w:t>
-      </w:r>
-      <w:r>
-        <w:t xml:space="preserve">permitindo ser utilizado como linguagem para </w:t>
-      </w:r>
-      <w:proofErr w:type="spellStart"/>
-      <w:r>
-        <w:rPr>
-          <w:i/>
-          <w:iCs/>
-        </w:rPr>
-        <w:t>shell</w:t>
-      </w:r>
-      <w:proofErr w:type="spellEnd"/>
-      <w:r>
-        <w:t xml:space="preserve"> </w:t>
-      </w:r>
-      <w:r>
-        <w:rPr>
-          <w:i/>
-          <w:iCs/>
-        </w:rPr>
-        <w:t>script</w:t>
-      </w:r>
-      <w:r>
-        <w:t>.</w:t>
-      </w:r>
-      <w:r>
-        <w:t xml:space="preserve"> Hoje</w:t>
-      </w:r>
-      <w:r>
-        <w:t xml:space="preserve"> </w:t>
-      </w:r>
-      <w:r>
-        <w:t>estando</w:t>
-      </w:r>
-      <w:r>
-        <w:t xml:space="preserve"> na versão 8,</w:t>
-      </w:r>
-      <w:r>
-        <w:t xml:space="preserve"> </w:t>
-      </w:r>
-      <w:r>
-        <w:t>o PHP se</w:t>
-      </w:r>
-      <w:r>
-        <w:t xml:space="preserve"> consolidou como uma das mais utilizadas linguagens do lado servidor</w:t>
-      </w:r>
-      <w:r>
-        <w:t>.</w:t>
-      </w:r>
-    </w:p>
-    <w:p>
-      <w:r>
-        <w:t>O PHP</w:t>
-      </w:r>
-      <w:r>
-        <w:t xml:space="preserve">, assim como o JS, é uma linguagem comumente utilizada abordando </w:t>
-      </w:r>
-      <w:r>
-        <w:t xml:space="preserve">o paradigma da </w:t>
-      </w:r>
-      <w:r>
-        <w:t xml:space="preserve">Programação Orientada a Objetos (POO), que representa uma filosofia para criação de sistemas </w:t>
-      </w:r>
-      <w:r>
-        <w:rPr>
-          <w:highlight w:val="red"/>
-        </w:rPr>
-        <w:t>(DALL’OGLIO, 2015).</w:t>
-      </w:r>
-      <w:r>
-        <w:t xml:space="preserve"> De acordo com Mendes (2009), o paradigma da orientação a objetos teve seu início em meados da década de 70, mas </w:t>
-      </w:r>
-      <w:r>
-        <w:t>somente</w:t>
-      </w:r>
-      <w:r>
-        <w:t xml:space="preserve"> após o sucesso da linguagem de programação Java é que o paradigma ganhou credibilidade</w:t>
-      </w:r>
-      <w:r>
-        <w:t>. Este paradigma traz uma diferente perspectiva da programação estruturada, na questão de adotar meios mais próximos do mecanismo humano para gerenciar a complexidade de um sistema.</w:t>
-      </w:r>
-    </w:p>
-    <w:p>
-      <w:r>
-        <w:t xml:space="preserve">De acordo com Converse e Park (2003), PHP se tornou uma linguagem para a criação de scripts para a </w:t>
-      </w:r>
-      <w:r>
-        <w:rPr>
-          <w:i/>
-          <w:iCs/>
-        </w:rPr>
-        <w:t xml:space="preserve">Web </w:t>
-      </w:r>
-      <w:r>
-        <w:t xml:space="preserve">sendo utilizada juntamente ao HTML, possuindo compatibilidade com diversos servidores </w:t>
-      </w:r>
-      <w:r>
-        <w:rPr>
-          <w:i/>
-          <w:iCs/>
-        </w:rPr>
-        <w:t>Web</w:t>
-      </w:r>
-      <w:r>
-        <w:t xml:space="preserve"> importantes, principalmente o Apache.</w:t>
-      </w:r>
-    </w:p>
-    <w:p>
-      <w:r>
         <w:t xml:space="preserve">Um programa PHP possui regras de escrita assim como outras linguagem, para se iniciar um código PHP, deve-se utilizar </w:t>
       </w:r>
       <w:proofErr w:type="gramStart"/>
@@ -9609,7 +9504,6 @@
           <w:szCs w:val="20"/>
           <w:highlight w:val="red"/>
         </w:rPr>
-        <w:lastRenderedPageBreak/>
         <w:t xml:space="preserve">Figura </w:t>
       </w:r>
       <w:r>
@@ -9758,11 +9652,6 @@
     </w:p>
     <w:p>
       <w:r>
-        <w:tab/>
-      </w:r>
-    </w:p>
-    <w:p>
-      <w:r>
         <w:t xml:space="preserve">CONVERSE e </w:t>
       </w:r>
       <w:r>
@@ -9968,7 +9857,18 @@
       <w:pPr>
         <w:pStyle w:val="TituloFiguras"/>
       </w:pPr>
-      <w:r>
+    </w:p>
+    <w:p>
+      <w:pPr>
+        <w:pStyle w:val="TituloFiguras"/>
+      </w:pPr>
+    </w:p>
+    <w:p>
+      <w:pPr>
+        <w:pStyle w:val="TituloFiguras"/>
+      </w:pPr>
+      <w:r>
+        <w:lastRenderedPageBreak/>
         <w:t xml:space="preserve">Figura </w:t>
       </w:r>
       <w:fldSimple w:instr=" SEQ Figura \* ARABIC ">
@@ -9992,11 +9892,10 @@
           <w:noProof/>
           <w:lang w:eastAsia="pt-BR"/>
         </w:rPr>
-        <w:lastRenderedPageBreak/>
         <w:drawing>
-          <wp:inline distT="0" distB="0" distL="0" distR="0" wp14:anchorId="2834E292" wp14:editId="181579BE">
-            <wp:extent cx="5400040" cy="1842770"/>
-            <wp:effectExtent l="19050" t="19050" r="10160" b="24130"/>
+          <wp:inline distT="0" distB="0" distL="0" distR="0" wp14:anchorId="2834E292" wp14:editId="42C46F87">
+            <wp:extent cx="4912511" cy="1676400"/>
+            <wp:effectExtent l="19050" t="19050" r="21590" b="19050"/>
             <wp:docPr id="30" name="Imagem 30" descr="Interface gráfica do usuário, Texto, Aplicativo, Email&#10;&#10;Descrição gerada automaticamente"/>
             <wp:cNvGraphicFramePr>
               <a:graphicFrameLocks xmlns:a="http://schemas.openxmlformats.org/drawingml/2006/main" noChangeAspect="1"/>
@@ -10017,7 +9916,7 @@
                   <pic:spPr>
                     <a:xfrm>
                       <a:off x="0" y="0"/>
-                      <a:ext cx="5400040" cy="1842770"/>
+                      <a:ext cx="4922219" cy="1679713"/>
                     </a:xfrm>
                     <a:prstGeom prst="rect">
                       <a:avLst/>
@@ -10210,9 +10109,9 @@
           <w:lang w:eastAsia="pt-BR"/>
         </w:rPr>
         <w:drawing>
-          <wp:inline distT="0" distB="0" distL="0" distR="0" wp14:anchorId="65DFB9CF" wp14:editId="7F39776D">
-            <wp:extent cx="4572638" cy="228632"/>
-            <wp:effectExtent l="19050" t="19050" r="18415" b="19050"/>
+          <wp:inline distT="0" distB="0" distL="0" distR="0" wp14:anchorId="65DFB9CF" wp14:editId="4D52EAE7">
+            <wp:extent cx="4000500" cy="200025"/>
+            <wp:effectExtent l="19050" t="19050" r="19050" b="28575"/>
             <wp:docPr id="33" name="Imagem 33"/>
             <wp:cNvGraphicFramePr>
               <a:graphicFrameLocks xmlns:a="http://schemas.openxmlformats.org/drawingml/2006/main" noChangeAspect="1"/>
@@ -10233,7 +10132,7 @@
                   <pic:spPr>
                     <a:xfrm>
                       <a:off x="0" y="0"/>
-                      <a:ext cx="4572638" cy="228632"/>
+                      <a:ext cx="4234720" cy="211736"/>
                     </a:xfrm>
                     <a:prstGeom prst="rect">
                       <a:avLst/>
@@ -10821,74 +10720,19 @@
     </w:p>
     <w:p>
       <w:pPr>
+        <w:spacing w:after="160" w:line="259" w:lineRule="auto"/>
+        <w:jc w:val="left"/>
+      </w:pPr>
+      <w:r>
+        <w:br w:type="page"/>
+      </w:r>
+    </w:p>
+    <w:p>
+      <w:pPr>
         <w:pStyle w:val="TituloFiguras"/>
       </w:pPr>
-    </w:p>
-    <w:p>
-      <w:pPr>
-        <w:pStyle w:val="TituloFiguras"/>
-      </w:pPr>
-    </w:p>
-    <w:p>
-      <w:pPr>
-        <w:pStyle w:val="TituloFiguras"/>
-      </w:pPr>
-    </w:p>
-    <w:p>
-      <w:pPr>
-        <w:pStyle w:val="TituloFiguras"/>
-      </w:pPr>
-    </w:p>
-    <w:p>
-      <w:pPr>
-        <w:pStyle w:val="TituloFiguras"/>
-      </w:pPr>
-    </w:p>
-    <w:p>
-      <w:pPr>
-        <w:pStyle w:val="TituloFiguras"/>
-      </w:pPr>
-    </w:p>
-    <w:p>
-      <w:pPr>
-        <w:pStyle w:val="TituloFiguras"/>
-      </w:pPr>
-    </w:p>
-    <w:p>
-      <w:pPr>
-        <w:pStyle w:val="TituloFiguras"/>
-      </w:pPr>
-    </w:p>
-    <w:p>
-      <w:pPr>
-        <w:pStyle w:val="TituloFiguras"/>
-      </w:pPr>
-    </w:p>
-    <w:p>
-      <w:pPr>
-        <w:pStyle w:val="TituloFiguras"/>
-      </w:pPr>
-    </w:p>
-    <w:p>
-      <w:pPr>
-        <w:pStyle w:val="TituloFiguras"/>
-      </w:pPr>
-    </w:p>
-    <w:p>
-      <w:pPr>
-        <w:pStyle w:val="TituloFiguras"/>
-      </w:pPr>
-    </w:p>
-    <w:p>
-      <w:pPr>
-        <w:pStyle w:val="TituloFiguras"/>
-      </w:pPr>
-    </w:p>
-    <w:p>
-      <w:pPr>
-        <w:pStyle w:val="TituloFiguras"/>
-      </w:pPr>
-      <w:r>
+      <w:r>
+        <w:lastRenderedPageBreak/>
         <w:t xml:space="preserve">Figura </w:t>
       </w:r>
       <w:fldSimple w:instr=" SEQ Figura \* ARABIC ">
@@ -10922,9 +10766,9 @@
           <w:lang w:eastAsia="pt-BR"/>
         </w:rPr>
         <w:drawing>
-          <wp:inline distT="0" distB="0" distL="0" distR="0" wp14:anchorId="20C9EA7D" wp14:editId="67CC0331">
-            <wp:extent cx="5182678" cy="4410518"/>
-            <wp:effectExtent l="19050" t="19050" r="18415" b="28575"/>
+          <wp:inline distT="0" distB="0" distL="0" distR="0" wp14:anchorId="20C9EA7D" wp14:editId="423D976B">
+            <wp:extent cx="4510602" cy="3838575"/>
+            <wp:effectExtent l="19050" t="19050" r="23495" b="9525"/>
             <wp:docPr id="39" name="Imagem 39" descr="Linha do tempo&#10;&#10;Descrição gerada automaticamente"/>
             <wp:cNvGraphicFramePr>
               <a:graphicFrameLocks xmlns:a="http://schemas.openxmlformats.org/drawingml/2006/main" noChangeAspect="1"/>
@@ -10945,7 +10789,7 @@
                   <pic:spPr>
                     <a:xfrm>
                       <a:off x="0" y="0"/>
-                      <a:ext cx="5202123" cy="4427066"/>
+                      <a:ext cx="4574043" cy="3892564"/>
                     </a:xfrm>
                     <a:prstGeom prst="rect">
                       <a:avLst/>
@@ -11065,11 +10909,10 @@
           <w:noProof/>
           <w:lang w:eastAsia="pt-BR"/>
         </w:rPr>
-        <w:lastRenderedPageBreak/>
         <w:drawing>
-          <wp:inline distT="0" distB="0" distL="0" distR="0" wp14:anchorId="01DA96F0" wp14:editId="19361FCE">
-            <wp:extent cx="5355206" cy="2989948"/>
-            <wp:effectExtent l="19050" t="19050" r="17145" b="20320"/>
+          <wp:inline distT="0" distB="0" distL="0" distR="0" wp14:anchorId="01DA96F0" wp14:editId="5FA5575A">
+            <wp:extent cx="4867275" cy="2717523"/>
+            <wp:effectExtent l="19050" t="19050" r="9525" b="26035"/>
             <wp:docPr id="40" name="Imagem 40" descr="Interface gráfica do usuário, Texto, Aplicativo&#10;&#10;Descrição gerada automaticamente"/>
             <wp:cNvGraphicFramePr>
               <a:graphicFrameLocks xmlns:a="http://schemas.openxmlformats.org/drawingml/2006/main" noChangeAspect="1"/>
@@ -11090,7 +10933,7 @@
                   <pic:spPr>
                     <a:xfrm>
                       <a:off x="0" y="0"/>
-                      <a:ext cx="5357999" cy="2991507"/>
+                      <a:ext cx="4907402" cy="2739927"/>
                     </a:xfrm>
                     <a:prstGeom prst="rect">
                       <a:avLst/>
@@ -11121,6 +10964,7 @@
         <w:pStyle w:val="TituloFiguras"/>
       </w:pPr>
       <w:r>
+        <w:lastRenderedPageBreak/>
         <w:t xml:space="preserve">Figura </w:t>
       </w:r>
       <w:fldSimple w:instr=" SEQ Figura \* ARABIC ">
@@ -11200,7 +11044,6 @@
         <w:t>Fonte: Autoria própria, 2022.</w:t>
       </w:r>
     </w:p>
-    <w:p/>
     <w:p>
       <w:pPr>
         <w:pStyle w:val="Ttulo1"/>
@@ -11298,339 +11141,339 @@
         <w:t>Um</w:t>
       </w:r>
       <w:r>
-        <w:t xml:space="preserve"> de seus atributos mais característicos é a praticidade que ele oferece para o desenvolvimento de </w:t>
+        <w:t xml:space="preserve"> de seus atributos mais característicos é a praticidade que ele oferece para o desenvolvimento de funcionalidades comuns, através da ferramenta </w:t>
+      </w:r>
+      <w:proofErr w:type="spellStart"/>
+      <w:r>
+        <w:rPr>
+          <w:i/>
+        </w:rPr>
+        <w:t>artisan</w:t>
+      </w:r>
+      <w:proofErr w:type="spellEnd"/>
+      <w:r>
+        <w:t xml:space="preserve">, executada </w:t>
+      </w:r>
+      <w:r>
+        <w:t>por meio de</w:t>
+      </w:r>
+      <w:r>
+        <w:t xml:space="preserve"> linhas de comando</w:t>
+      </w:r>
+      <w:r>
+        <w:t xml:space="preserve"> (NETO, 2020)</w:t>
+      </w:r>
+      <w:r>
+        <w:t>.</w:t>
+      </w:r>
+    </w:p>
+    <w:p>
+      <w:r>
+        <w:t xml:space="preserve">Os </w:t>
+      </w:r>
+      <w:r>
+        <w:rPr>
+          <w:i/>
+          <w:iCs/>
+        </w:rPr>
+        <w:t>frameworks</w:t>
+      </w:r>
+      <w:r>
+        <w:t xml:space="preserve"> </w:t>
+      </w:r>
+      <w:r>
+        <w:t xml:space="preserve">possuem diversos propósitos, como </w:t>
+      </w:r>
+      <w:r>
+        <w:t xml:space="preserve">diminuir ou </w:t>
+      </w:r>
+      <w:r>
+        <w:t>deixar</w:t>
+      </w:r>
+      <w:r>
+        <w:t xml:space="preserve"> de</w:t>
+      </w:r>
+      <w:r>
+        <w:t xml:space="preserve"> escrever um</w:t>
+      </w:r>
+      <w:r>
+        <w:t xml:space="preserve"> código-fonte por meio da reutilização de métodos</w:t>
+      </w:r>
+      <w:r>
+        <w:t>, classes e funções</w:t>
+      </w:r>
+      <w:r>
+        <w:t>,</w:t>
+      </w:r>
+      <w:r>
+        <w:t xml:space="preserve"> forçar a </w:t>
+      </w:r>
+      <w:r>
+        <w:t xml:space="preserve">utilização de um padrão de design de projetos, como </w:t>
+      </w:r>
+      <w:r>
+        <w:t xml:space="preserve">por exemplo </w:t>
+      </w:r>
+      <w:r>
+        <w:t xml:space="preserve">o </w:t>
+      </w:r>
+      <w:r>
+        <w:t>MVC</w:t>
+      </w:r>
+      <w:r>
+        <w:t xml:space="preserve">, que oferece diversos meios </w:t>
+      </w:r>
+      <w:r>
+        <w:t xml:space="preserve">de uso comum no meio de desenvolvimento </w:t>
+      </w:r>
+      <w:r>
+        <w:rPr>
+          <w:i/>
+          <w:iCs/>
+        </w:rPr>
+        <w:t>Web</w:t>
+      </w:r>
+      <w:r>
+        <w:t xml:space="preserve"> como </w:t>
+      </w:r>
+      <w:r>
+        <w:t>roteamento</w:t>
+      </w:r>
+      <w:r>
+        <w:t>, criação de formulários</w:t>
+      </w:r>
+      <w:r>
+        <w:t xml:space="preserve">, </w:t>
+      </w:r>
+      <w:r>
+        <w:t>sessões</w:t>
+      </w:r>
+      <w:r>
+        <w:t xml:space="preserve"> e outros </w:t>
+      </w:r>
+      <w:r>
+        <w:t>arti</w:t>
+      </w:r>
+      <w:r>
+        <w:t xml:space="preserve">fícios já feitos ou </w:t>
+      </w:r>
+      <w:proofErr w:type="spellStart"/>
+      <w:r>
+        <w:t>semiprontos</w:t>
+      </w:r>
+      <w:proofErr w:type="spellEnd"/>
+      <w:r>
+        <w:t xml:space="preserve">, evitando assim, a necessidade de reescrever </w:t>
+      </w:r>
+      <w:r>
+        <w:t xml:space="preserve">tais funções em cada </w:t>
+      </w:r>
+      <w:r>
+        <w:t>projeto (GABARDO, 2017)</w:t>
+      </w:r>
+      <w:r>
+        <w:t>.</w:t>
+      </w:r>
+    </w:p>
+    <w:p>
+      <w:r>
+        <w:t>Dentro desses artifícios</w:t>
+      </w:r>
+      <w:r>
+        <w:t xml:space="preserve"> disponíveis, o </w:t>
+      </w:r>
+      <w:proofErr w:type="spellStart"/>
+      <w:r>
+        <w:t>Laravel</w:t>
+      </w:r>
+      <w:proofErr w:type="spellEnd"/>
+      <w:r>
+        <w:t xml:space="preserve"> faz uso</w:t>
+      </w:r>
+      <w:r>
+        <w:t xml:space="preserve"> da </w:t>
+      </w:r>
+      <w:proofErr w:type="spellStart"/>
+      <w:r>
+        <w:rPr>
+          <w:i/>
+          <w:iCs/>
+        </w:rPr>
+        <w:t>engine</w:t>
+      </w:r>
+      <w:proofErr w:type="spellEnd"/>
+      <w:r>
+        <w:t xml:space="preserve"> do </w:t>
+      </w:r>
+      <w:proofErr w:type="spellStart"/>
+      <w:r>
+        <w:rPr>
+          <w:i/>
+          <w:iCs/>
+        </w:rPr>
+        <w:t>Blade</w:t>
+      </w:r>
+      <w:proofErr w:type="spellEnd"/>
+      <w:r>
+        <w:rPr>
+          <w:i/>
+          <w:iCs/>
+        </w:rPr>
+        <w:t xml:space="preserve"> </w:t>
+      </w:r>
+      <w:proofErr w:type="spellStart"/>
+      <w:r>
+        <w:rPr>
+          <w:i/>
+          <w:iCs/>
+        </w:rPr>
+        <w:t>Template</w:t>
+      </w:r>
+      <w:proofErr w:type="spellEnd"/>
+      <w:r>
+        <w:t xml:space="preserve">, </w:t>
+      </w:r>
+      <w:r>
+        <w:t xml:space="preserve">que traz </w:t>
+      </w:r>
+      <w:r>
+        <w:t>diversas</w:t>
+      </w:r>
+      <w:r>
+        <w:t xml:space="preserve"> ferramentas que facilitam a escrita de um código HTML</w:t>
+      </w:r>
+      <w:r>
+        <w:t>, junto com dados dinâmicos de forma limpa e sem duplicação</w:t>
+      </w:r>
+      <w:r>
+        <w:t>.</w:t>
+      </w:r>
+    </w:p>
+    <w:p>
+      <w:r>
+        <w:t>Silva (</w:t>
+      </w:r>
+      <w:r>
+        <w:t>2017</w:t>
+      </w:r>
+      <w:r>
+        <w:t>)</w:t>
+      </w:r>
+      <w:r>
+        <w:t xml:space="preserve"> afirma que o </w:t>
+      </w:r>
+      <w:proofErr w:type="spellStart"/>
+      <w:r>
+        <w:rPr>
+          <w:i/>
+          <w:iCs/>
+        </w:rPr>
+        <w:t>Blade</w:t>
+      </w:r>
+      <w:proofErr w:type="spellEnd"/>
+      <w:r>
+        <w:rPr>
+          <w:i/>
+          <w:iCs/>
+        </w:rPr>
+        <w:t xml:space="preserve"> </w:t>
+      </w:r>
+      <w:proofErr w:type="spellStart"/>
+      <w:r>
+        <w:rPr>
+          <w:i/>
+          <w:iCs/>
+        </w:rPr>
+        <w:t>Template</w:t>
+      </w:r>
+      <w:proofErr w:type="spellEnd"/>
+      <w:r>
+        <w:t xml:space="preserve"> pode ser descrito como uma </w:t>
+      </w:r>
+      <w:r>
+        <w:t xml:space="preserve">maneira diferente de escrever as </w:t>
+      </w:r>
+      <w:proofErr w:type="spellStart"/>
+      <w:r>
+        <w:rPr>
+          <w:i/>
+          <w:iCs/>
+        </w:rPr>
+        <w:t>views</w:t>
+      </w:r>
+      <w:proofErr w:type="spellEnd"/>
+      <w:r>
+        <w:t>.</w:t>
+      </w:r>
+      <w:r>
+        <w:t xml:space="preserve"> O que normalmente </w:t>
+      </w:r>
+      <w:r>
+        <w:t xml:space="preserve">era feito através de </w:t>
+      </w:r>
+      <w:proofErr w:type="spellStart"/>
+      <w:r>
+        <w:rPr>
+          <w:i/>
+          <w:iCs/>
+        </w:rPr>
+        <w:t>tags</w:t>
+      </w:r>
+      <w:proofErr w:type="spellEnd"/>
+      <w:r>
+        <w:rPr>
+          <w:i/>
+          <w:iCs/>
+        </w:rPr>
+        <w:t xml:space="preserve"> </w:t>
+      </w:r>
+      <w:r>
+        <w:t xml:space="preserve">PHP diretamente no HTML, o </w:t>
+      </w:r>
+      <w:proofErr w:type="spellStart"/>
+      <w:r>
+        <w:rPr>
+          <w:i/>
+          <w:iCs/>
+        </w:rPr>
+        <w:t>b</w:t>
+      </w:r>
+      <w:r>
+        <w:rPr>
+          <w:i/>
+          <w:iCs/>
+        </w:rPr>
+        <w:t>lade</w:t>
+      </w:r>
+      <w:proofErr w:type="spellEnd"/>
+      <w:r>
+        <w:rPr>
+          <w:i/>
+          <w:iCs/>
+        </w:rPr>
+        <w:t xml:space="preserve"> </w:t>
+      </w:r>
+      <w:r>
+        <w:t xml:space="preserve">faz uso de </w:t>
+      </w:r>
+      <w:r>
+        <w:t>uma</w:t>
+      </w:r>
+      <w:r>
+        <w:t xml:space="preserve"> sintaxe</w:t>
+      </w:r>
+      <w:r>
+        <w:t xml:space="preserve"> </w:t>
+      </w:r>
+      <w:r>
+        <w:t>com chaves e arrobas</w:t>
+      </w:r>
+      <w:r>
+        <w:t xml:space="preserve">, </w:t>
       </w:r>
       <w:r>
         <w:lastRenderedPageBreak/>
-        <w:t xml:space="preserve">funcionalidades comuns, através da ferramenta </w:t>
-      </w:r>
-      <w:proofErr w:type="spellStart"/>
-      <w:r>
-        <w:rPr>
-          <w:i/>
-        </w:rPr>
-        <w:t>artisan</w:t>
-      </w:r>
-      <w:proofErr w:type="spellEnd"/>
-      <w:r>
-        <w:t xml:space="preserve">, executada </w:t>
-      </w:r>
-      <w:r>
-        <w:t>por meio de</w:t>
-      </w:r>
-      <w:r>
-        <w:t xml:space="preserve"> linhas de comando</w:t>
-      </w:r>
-      <w:r>
-        <w:t xml:space="preserve"> (NETO, 2020)</w:t>
-      </w:r>
-      <w:r>
-        <w:t>.</w:t>
-      </w:r>
-    </w:p>
-    <w:p>
-      <w:r>
-        <w:t xml:space="preserve">Os </w:t>
-      </w:r>
-      <w:r>
-        <w:rPr>
-          <w:i/>
-          <w:iCs/>
-        </w:rPr>
-        <w:t>frameworks</w:t>
-      </w:r>
-      <w:r>
-        <w:t xml:space="preserve"> </w:t>
-      </w:r>
-      <w:r>
-        <w:t xml:space="preserve">possuem diversos propósitos, como </w:t>
-      </w:r>
-      <w:r>
-        <w:t xml:space="preserve">diminuir ou </w:t>
-      </w:r>
-      <w:r>
-        <w:t>deixar</w:t>
-      </w:r>
-      <w:r>
-        <w:t xml:space="preserve"> de</w:t>
-      </w:r>
-      <w:r>
-        <w:t xml:space="preserve"> escrever um</w:t>
-      </w:r>
-      <w:r>
-        <w:t xml:space="preserve"> código-fonte por meio da reutilização de métodos</w:t>
-      </w:r>
-      <w:r>
-        <w:t>, classes e funções</w:t>
-      </w:r>
-      <w:r>
-        <w:t>,</w:t>
-      </w:r>
-      <w:r>
-        <w:t xml:space="preserve"> forçar a </w:t>
-      </w:r>
-      <w:r>
-        <w:t xml:space="preserve">utilização de um padrão de design de projetos, como </w:t>
-      </w:r>
-      <w:r>
-        <w:t xml:space="preserve">por exemplo </w:t>
-      </w:r>
-      <w:r>
-        <w:t xml:space="preserve">o </w:t>
-      </w:r>
-      <w:r>
-        <w:t>MVC</w:t>
-      </w:r>
-      <w:r>
-        <w:t xml:space="preserve">, que oferece diversos meios </w:t>
-      </w:r>
-      <w:r>
-        <w:t xml:space="preserve">de uso comum no meio de desenvolvimento </w:t>
-      </w:r>
-      <w:r>
-        <w:rPr>
-          <w:i/>
-          <w:iCs/>
-        </w:rPr>
-        <w:t>Web</w:t>
-      </w:r>
-      <w:r>
-        <w:t xml:space="preserve"> como </w:t>
-      </w:r>
-      <w:r>
-        <w:t>roteamento</w:t>
-      </w:r>
-      <w:r>
-        <w:t>, criação de formulários</w:t>
-      </w:r>
-      <w:r>
-        <w:t xml:space="preserve">, </w:t>
-      </w:r>
-      <w:r>
-        <w:t>sessões</w:t>
-      </w:r>
-      <w:r>
-        <w:t xml:space="preserve"> e outros </w:t>
-      </w:r>
-      <w:r>
-        <w:t>arti</w:t>
-      </w:r>
-      <w:r>
-        <w:t xml:space="preserve">fícios já feitos ou </w:t>
-      </w:r>
-      <w:proofErr w:type="spellStart"/>
-      <w:r>
-        <w:t>semiprontos</w:t>
-      </w:r>
-      <w:proofErr w:type="spellEnd"/>
-      <w:r>
-        <w:t xml:space="preserve">, evitando assim, a necessidade de reescrever </w:t>
-      </w:r>
-      <w:r>
-        <w:t xml:space="preserve">tais funções em cada </w:t>
-      </w:r>
-      <w:r>
-        <w:t>projeto (GABARDO, 2017)</w:t>
-      </w:r>
-      <w:r>
-        <w:t>.</w:t>
-      </w:r>
-    </w:p>
-    <w:p>
-      <w:r>
-        <w:t>Dentro desses artifícios</w:t>
-      </w:r>
-      <w:r>
-        <w:t xml:space="preserve"> disponíveis, o </w:t>
-      </w:r>
-      <w:proofErr w:type="spellStart"/>
-      <w:r>
-        <w:t>Laravel</w:t>
-      </w:r>
-      <w:proofErr w:type="spellEnd"/>
-      <w:r>
-        <w:t xml:space="preserve"> faz uso</w:t>
-      </w:r>
-      <w:r>
-        <w:t xml:space="preserve"> da </w:t>
-      </w:r>
-      <w:proofErr w:type="spellStart"/>
-      <w:r>
-        <w:rPr>
-          <w:i/>
-          <w:iCs/>
-        </w:rPr>
-        <w:t>engine</w:t>
-      </w:r>
-      <w:proofErr w:type="spellEnd"/>
-      <w:r>
-        <w:t xml:space="preserve"> do </w:t>
-      </w:r>
-      <w:proofErr w:type="spellStart"/>
-      <w:r>
-        <w:rPr>
-          <w:i/>
-          <w:iCs/>
-        </w:rPr>
-        <w:t>Blade</w:t>
-      </w:r>
-      <w:proofErr w:type="spellEnd"/>
-      <w:r>
-        <w:rPr>
-          <w:i/>
-          <w:iCs/>
-        </w:rPr>
-        <w:t xml:space="preserve"> </w:t>
-      </w:r>
-      <w:proofErr w:type="spellStart"/>
-      <w:r>
-        <w:rPr>
-          <w:i/>
-          <w:iCs/>
-        </w:rPr>
-        <w:t>Template</w:t>
-      </w:r>
-      <w:proofErr w:type="spellEnd"/>
-      <w:r>
-        <w:t xml:space="preserve">, </w:t>
-      </w:r>
-      <w:r>
-        <w:t xml:space="preserve">que traz </w:t>
-      </w:r>
-      <w:r>
-        <w:t>diversas</w:t>
-      </w:r>
-      <w:r>
-        <w:t xml:space="preserve"> ferramentas que facilitam a escrita de um código HTML</w:t>
-      </w:r>
-      <w:r>
-        <w:t>, junto com dados dinâmicos de forma limpa e sem duplicação</w:t>
-      </w:r>
-      <w:r>
-        <w:t>.</w:t>
-      </w:r>
-    </w:p>
-    <w:p>
-      <w:r>
-        <w:t>Silva (</w:t>
-      </w:r>
-      <w:r>
-        <w:t>2017</w:t>
-      </w:r>
-      <w:r>
-        <w:t>)</w:t>
-      </w:r>
-      <w:r>
-        <w:t xml:space="preserve"> afirma que o </w:t>
-      </w:r>
-      <w:proofErr w:type="spellStart"/>
-      <w:r>
-        <w:rPr>
-          <w:i/>
-          <w:iCs/>
-        </w:rPr>
-        <w:t>Blade</w:t>
-      </w:r>
-      <w:proofErr w:type="spellEnd"/>
-      <w:r>
-        <w:rPr>
-          <w:i/>
-          <w:iCs/>
-        </w:rPr>
-        <w:t xml:space="preserve"> </w:t>
-      </w:r>
-      <w:proofErr w:type="spellStart"/>
-      <w:r>
-        <w:rPr>
-          <w:i/>
-          <w:iCs/>
-        </w:rPr>
-        <w:t>Template</w:t>
-      </w:r>
-      <w:proofErr w:type="spellEnd"/>
-      <w:r>
-        <w:t xml:space="preserve"> pode ser descrito como uma </w:t>
-      </w:r>
-      <w:r>
-        <w:t xml:space="preserve">maneira diferente de escrever as </w:t>
-      </w:r>
-      <w:proofErr w:type="spellStart"/>
-      <w:r>
-        <w:rPr>
-          <w:i/>
-          <w:iCs/>
-        </w:rPr>
-        <w:t>views</w:t>
-      </w:r>
-      <w:proofErr w:type="spellEnd"/>
-      <w:r>
-        <w:t>.</w:t>
-      </w:r>
-      <w:r>
-        <w:t xml:space="preserve"> O que normalmente </w:t>
-      </w:r>
-      <w:r>
-        <w:t xml:space="preserve">era feito através de </w:t>
-      </w:r>
-      <w:proofErr w:type="spellStart"/>
-      <w:r>
-        <w:rPr>
-          <w:i/>
-          <w:iCs/>
-        </w:rPr>
-        <w:t>tags</w:t>
-      </w:r>
-      <w:proofErr w:type="spellEnd"/>
-      <w:r>
-        <w:rPr>
-          <w:i/>
-          <w:iCs/>
-        </w:rPr>
-        <w:t xml:space="preserve"> </w:t>
-      </w:r>
-      <w:r>
-        <w:t xml:space="preserve">PHP diretamente no HTML, o </w:t>
-      </w:r>
-      <w:proofErr w:type="spellStart"/>
-      <w:r>
-        <w:rPr>
-          <w:i/>
-          <w:iCs/>
-        </w:rPr>
-        <w:t>b</w:t>
-      </w:r>
-      <w:r>
-        <w:rPr>
-          <w:i/>
-          <w:iCs/>
-        </w:rPr>
-        <w:t>lade</w:t>
-      </w:r>
-      <w:proofErr w:type="spellEnd"/>
-      <w:r>
-        <w:rPr>
-          <w:i/>
-          <w:iCs/>
-        </w:rPr>
-        <w:t xml:space="preserve"> </w:t>
-      </w:r>
-      <w:r>
-        <w:t xml:space="preserve">faz uso de </w:t>
-      </w:r>
-      <w:r>
-        <w:t>uma</w:t>
-      </w:r>
-      <w:r>
-        <w:t xml:space="preserve"> sintaxe</w:t>
-      </w:r>
-      <w:r>
-        <w:t xml:space="preserve"> </w:t>
-      </w:r>
-      <w:r>
-        <w:t>com chaves e arrobas</w:t>
-      </w:r>
-      <w:r>
-        <w:t>, que por sua vez, traz</w:t>
+        <w:t>que por sua vez, traz</w:t>
       </w:r>
       <w:r>
         <w:t xml:space="preserve"> uma clareza para os códigos, deixando os arquivos das </w:t>
@@ -11891,11 +11734,6 @@
     </w:p>
     <w:bookmarkEnd w:id="8"/>
     <w:p>
-      <w:pPr>
-        <w:rPr>
-          <w:szCs w:val="24"/>
-        </w:rPr>
-      </w:pPr>
       <w:r>
         <w:rPr>
           <w:szCs w:val="24"/>
@@ -12067,7 +11905,6 @@
           <w:szCs w:val="24"/>
           <w:lang w:eastAsia="pt-BR"/>
         </w:rPr>
-        <w:lastRenderedPageBreak/>
         <w:drawing>
           <wp:inline distT="0" distB="0" distL="0" distR="0" wp14:anchorId="0F768523" wp14:editId="771ED1DB">
             <wp:extent cx="5400040" cy="1183005"/>
@@ -12148,6 +11985,7 @@
     </w:p>
     <w:p>
       <w:r>
+        <w:lastRenderedPageBreak/>
         <w:t xml:space="preserve">Ao criar um projeto com o </w:t>
       </w:r>
       <w:proofErr w:type="spellStart"/>
@@ -12310,9 +12148,9 @@
           <w:lang w:eastAsia="pt-BR"/>
         </w:rPr>
         <w:drawing>
-          <wp:inline distT="0" distB="0" distL="0" distR="0" wp14:anchorId="13EBAE33" wp14:editId="0DE1EF15">
-            <wp:extent cx="2231836" cy="3824578"/>
-            <wp:effectExtent l="0" t="0" r="0" b="5080"/>
+          <wp:inline distT="0" distB="0" distL="0" distR="0" wp14:anchorId="13EBAE33" wp14:editId="36F1A7A7">
+            <wp:extent cx="1950969" cy="3343275"/>
+            <wp:effectExtent l="0" t="0" r="0" b="0"/>
             <wp:docPr id="13" name="Imagem 13" descr="Interface gráfica do usuário, Aplicativo&#10;&#10;Descrição gerada automaticamente"/>
             <wp:cNvGraphicFramePr>
               <a:graphicFrameLocks xmlns:a="http://schemas.openxmlformats.org/drawingml/2006/main" noChangeAspect="1"/>
@@ -12342,7 +12180,7 @@
                   <pic:spPr bwMode="auto">
                     <a:xfrm>
                       <a:off x="0" y="0"/>
-                      <a:ext cx="2241108" cy="3840467"/>
+                      <a:ext cx="1976891" cy="3387697"/>
                     </a:xfrm>
                     <a:prstGeom prst="rect">
                       <a:avLst/>
@@ -12380,7 +12218,6 @@
     </w:p>
     <w:p>
       <w:r>
-        <w:lastRenderedPageBreak/>
         <w:t>C</w:t>
       </w:r>
       <w:r>
@@ -12586,6 +12423,7 @@
       </w:r>
       <w:proofErr w:type="spellStart"/>
       <w:r>
+        <w:lastRenderedPageBreak/>
         <w:t>index.php</w:t>
       </w:r>
       <w:proofErr w:type="spellEnd"/>
@@ -12811,7 +12649,6 @@
       </w:pPr>
       <w:proofErr w:type="gramStart"/>
       <w:r>
-        <w:lastRenderedPageBreak/>
         <w:t>.</w:t>
       </w:r>
       <w:proofErr w:type="spellStart"/>
@@ -12945,6 +12782,7 @@
         </w:numPr>
       </w:pPr>
       <w:r>
+        <w:lastRenderedPageBreak/>
         <w:t>phpunit.xml: arquivo responsável pela configuração de testes unitários com a linguagem PHP.</w:t>
       </w:r>
     </w:p>
@@ -13092,8 +12930,6 @@
       <w:r>
         <w:t>.</w:t>
       </w:r>
-    </w:p>
-    <w:p>
       <w:r>
         <w:t xml:space="preserve"> </w:t>
       </w:r>
@@ -13107,10 +12943,13 @@
         <w:t>23</w:t>
       </w:r>
       <w:r>
-        <w:t xml:space="preserve"> representa uma ilustração</w:t>
-      </w:r>
-      <w:r>
-        <w:t xml:space="preserve"> do funcionamento</w:t>
+        <w:t xml:space="preserve"> </w:t>
+      </w:r>
+      <w:r>
+        <w:t xml:space="preserve">ilustra </w:t>
+      </w:r>
+      <w:r>
+        <w:t>o funcionamento</w:t>
       </w:r>
       <w:r>
         <w:t xml:space="preserve"> do modelo MVC.</w:t>
@@ -13118,151 +12957,32 @@
     </w:p>
     <w:p>
       <w:pPr>
-        <w:pStyle w:val="Legenda"/>
-        <w:keepNext/>
-        <w:spacing w:after="120" w:line="360" w:lineRule="auto"/>
-        <w:rPr>
-          <w:b/>
-          <w:bCs/>
-          <w:i w:val="0"/>
-          <w:iCs w:val="0"/>
-          <w:color w:val="000000" w:themeColor="text1"/>
-          <w:sz w:val="24"/>
-          <w:szCs w:val="24"/>
-        </w:rPr>
-      </w:pPr>
-      <w:r>
-        <w:rPr>
-          <w:b/>
-          <w:bCs/>
-          <w:i w:val="0"/>
-          <w:iCs w:val="0"/>
-          <w:color w:val="000000" w:themeColor="text1"/>
-          <w:sz w:val="24"/>
-          <w:szCs w:val="24"/>
-        </w:rPr>
-        <w:lastRenderedPageBreak/>
+        <w:pStyle w:val="TituloFiguras"/>
+      </w:pPr>
+      <w:r>
         <w:t xml:space="preserve">Figura </w:t>
       </w:r>
-      <w:r>
-        <w:rPr>
-          <w:b/>
-          <w:bCs/>
-          <w:i w:val="0"/>
-          <w:iCs w:val="0"/>
-          <w:color w:val="000000" w:themeColor="text1"/>
-          <w:sz w:val="24"/>
-          <w:szCs w:val="24"/>
-        </w:rPr>
-        <w:fldChar w:fldCharType="begin"/>
-      </w:r>
-      <w:r>
-        <w:rPr>
-          <w:b/>
-          <w:bCs/>
-          <w:i w:val="0"/>
-          <w:iCs w:val="0"/>
-          <w:color w:val="000000" w:themeColor="text1"/>
-          <w:sz w:val="24"/>
-          <w:szCs w:val="24"/>
-        </w:rPr>
-        <w:instrText xml:space="preserve"> SEQ Figura \* ARABIC </w:instrText>
-      </w:r>
-      <w:r>
-        <w:rPr>
-          <w:b/>
-          <w:bCs/>
-          <w:i w:val="0"/>
-          <w:iCs w:val="0"/>
-          <w:color w:val="000000" w:themeColor="text1"/>
-          <w:sz w:val="24"/>
-          <w:szCs w:val="24"/>
-        </w:rPr>
-        <w:fldChar w:fldCharType="separate"/>
-      </w:r>
-      <w:r>
-        <w:rPr>
-          <w:b/>
-          <w:bCs/>
-          <w:i w:val="0"/>
-          <w:iCs w:val="0"/>
-          <w:noProof/>
-          <w:color w:val="000000" w:themeColor="text1"/>
-          <w:sz w:val="24"/>
-          <w:szCs w:val="24"/>
-        </w:rPr>
-        <w:t>24</w:t>
-      </w:r>
-      <w:r>
-        <w:rPr>
-          <w:b/>
-          <w:bCs/>
-          <w:i w:val="0"/>
-          <w:iCs w:val="0"/>
-          <w:color w:val="000000" w:themeColor="text1"/>
-          <w:sz w:val="24"/>
-          <w:szCs w:val="24"/>
-        </w:rPr>
-        <w:fldChar w:fldCharType="end"/>
-      </w:r>
-      <w:r>
-        <w:rPr>
-          <w:b/>
-          <w:bCs/>
-          <w:i w:val="0"/>
-          <w:iCs w:val="0"/>
-          <w:color w:val="000000" w:themeColor="text1"/>
-          <w:sz w:val="24"/>
-          <w:szCs w:val="24"/>
-        </w:rPr>
+      <w:fldSimple w:instr=" SEQ Figura \* ARABIC ">
+        <w:r>
+          <w:rPr>
+            <w:noProof/>
+          </w:rPr>
+          <w:t>24</w:t>
+        </w:r>
+      </w:fldSimple>
+      <w:r>
         <w:t xml:space="preserve"> </w:t>
       </w:r>
       <w:r>
-        <w:rPr>
-          <w:b/>
-          <w:bCs/>
-          <w:i w:val="0"/>
-          <w:iCs w:val="0"/>
-          <w:color w:val="000000" w:themeColor="text1"/>
-          <w:sz w:val="24"/>
-          <w:szCs w:val="24"/>
-        </w:rPr>
         <w:t>–</w:t>
       </w:r>
       <w:r>
-        <w:rPr>
-          <w:b/>
-          <w:bCs/>
-          <w:i w:val="0"/>
-          <w:iCs w:val="0"/>
-          <w:color w:val="000000" w:themeColor="text1"/>
-          <w:sz w:val="24"/>
-          <w:szCs w:val="24"/>
-        </w:rPr>
         <w:t xml:space="preserve"> </w:t>
       </w:r>
       <w:r>
-        <w:rPr>
-          <w:b/>
-          <w:bCs/>
-          <w:i w:val="0"/>
-          <w:iCs w:val="0"/>
-          <w:color w:val="000000" w:themeColor="text1"/>
-          <w:sz w:val="24"/>
-          <w:szCs w:val="24"/>
-        </w:rPr>
         <w:t xml:space="preserve">Fluxo de dados padrão do </w:t>
       </w:r>
       <w:r>
-        <w:rPr>
-          <w:b/>
-          <w:bCs/>
-          <w:i w:val="0"/>
-          <w:iCs w:val="0"/>
-          <w:color w:val="000000" w:themeColor="text1"/>
-          <w:sz w:val="24"/>
-          <w:szCs w:val="24"/>
-        </w:rPr>
         <w:t>Modelo MVC</w:t>
       </w:r>
     </w:p>
@@ -13273,9 +12993,9 @@
           <w:lang w:eastAsia="pt-BR"/>
         </w:rPr>
         <w:drawing>
-          <wp:inline distT="0" distB="0" distL="0" distR="0" wp14:anchorId="1730DE21" wp14:editId="22145FDC">
-            <wp:extent cx="4625041" cy="1226185"/>
-            <wp:effectExtent l="19050" t="19050" r="23495" b="12065"/>
+          <wp:inline distT="0" distB="0" distL="0" distR="0" wp14:anchorId="1730DE21" wp14:editId="4508A3E1">
+            <wp:extent cx="4095750" cy="1085860"/>
+            <wp:effectExtent l="19050" t="19050" r="19050" b="19050"/>
             <wp:docPr id="2" name="Imagem 2" descr="Diagrama&#10;&#10;Descrição gerada automaticamente"/>
             <wp:cNvGraphicFramePr>
               <a:graphicFrameLocks xmlns:a="http://schemas.openxmlformats.org/drawingml/2006/main" noChangeAspect="1"/>
@@ -13295,7 +13015,7 @@
                   <pic:spPr bwMode="auto">
                     <a:xfrm>
                       <a:off x="0" y="0"/>
-                      <a:ext cx="4625041" cy="1226185"/>
+                      <a:ext cx="4257924" cy="1128855"/>
                     </a:xfrm>
                     <a:prstGeom prst="rect">
                       <a:avLst/>
@@ -13521,6 +13241,7 @@
           <w:i/>
           <w:iCs/>
         </w:rPr>
+        <w:lastRenderedPageBreak/>
         <w:t>Model</w:t>
       </w:r>
       <w:proofErr w:type="spellEnd"/>
@@ -13813,7 +13534,6 @@
           <w:iCs/>
           <w:szCs w:val="24"/>
         </w:rPr>
-        <w:lastRenderedPageBreak/>
         <w:t>views</w:t>
       </w:r>
       <w:proofErr w:type="spellEnd"/>
@@ -13939,11 +13659,6 @@
         </w:rPr>
         <w:t>página que o usuário visualiza</w:t>
       </w:r>
-    </w:p>
-    <w:p>
-      <w:pPr>
-        <w:pStyle w:val="Legendafiguras"/>
-      </w:pPr>
     </w:p>
     <w:p>
       <w:pPr>
@@ -13957,7 +13672,7 @@
           <w:rPr>
             <w:noProof/>
           </w:rPr>
-          <w:t>27</w:t>
+          <w:t>25</w:t>
         </w:r>
       </w:fldSimple>
       <w:r>
@@ -13979,15 +13694,13 @@
         <w:rPr>
           <w:b/>
           <w:bCs/>
-          <w:noProof/>
-          <w:szCs w:val="24"/>
-          <w:lang w:eastAsia="pt-BR"/>
+          <w:szCs w:val="24"/>
         </w:rPr>
         <w:drawing>
-          <wp:inline distT="0" distB="0" distL="0" distR="0" wp14:anchorId="177FB973" wp14:editId="19FA399C">
-            <wp:extent cx="5400040" cy="3740150"/>
-            <wp:effectExtent l="19050" t="19050" r="10160" b="12700"/>
-            <wp:docPr id="16" name="Imagem 16" descr="Interface gráfica do usuário, Aplicativo, Word&#10;&#10;Descrição gerada automaticamente"/>
+          <wp:inline distT="0" distB="0" distL="0" distR="0" wp14:anchorId="1B651274" wp14:editId="04851500">
+            <wp:extent cx="4476750" cy="1706682"/>
+            <wp:effectExtent l="19050" t="19050" r="19050" b="27305"/>
+            <wp:docPr id="3" name="Imagem 3"/>
             <wp:cNvGraphicFramePr>
               <a:graphicFrameLocks xmlns:a="http://schemas.openxmlformats.org/drawingml/2006/main" noChangeAspect="1"/>
             </wp:cNvGraphicFramePr>
@@ -13995,7 +13708,7 @@
               <a:graphicData uri="http://schemas.openxmlformats.org/drawingml/2006/picture">
                 <pic:pic xmlns:pic="http://schemas.openxmlformats.org/drawingml/2006/picture">
                   <pic:nvPicPr>
-                    <pic:cNvPr id="16" name="Imagem 16" descr="Interface gráfica do usuário, Aplicativo, Word&#10;&#10;Descrição gerada automaticamente"/>
+                    <pic:cNvPr id="1" name=""/>
                     <pic:cNvPicPr/>
                   </pic:nvPicPr>
                   <pic:blipFill>
@@ -14007,7 +13720,7 @@
                   <pic:spPr>
                     <a:xfrm>
                       <a:off x="0" y="0"/>
-                      <a:ext cx="5400040" cy="3740150"/>
+                      <a:ext cx="4580314" cy="1746164"/>
                     </a:xfrm>
                     <a:prstGeom prst="rect">
                       <a:avLst/>
@@ -14035,6 +13748,23 @@
     </w:p>
     <w:p>
       <w:pPr>
+        <w:spacing w:after="160" w:line="259" w:lineRule="auto"/>
+        <w:jc w:val="left"/>
+        <w:rPr>
+          <w:sz w:val="20"/>
+        </w:rPr>
+      </w:pPr>
+      <w:r>
+        <w:br w:type="page"/>
+      </w:r>
+    </w:p>
+    <w:p>
+      <w:pPr>
+        <w:pStyle w:val="Legendafiguras"/>
+      </w:pPr>
+    </w:p>
+    <w:p>
+      <w:pPr>
         <w:pStyle w:val="TituloFiguras"/>
       </w:pPr>
       <w:r>
@@ -14045,7 +13775,7 @@
           <w:rPr>
             <w:noProof/>
           </w:rPr>
-          <w:t>28</w:t>
+          <w:t>26</w:t>
         </w:r>
       </w:fldSimple>
       <w:r>
@@ -14117,14 +13847,9 @@
     </w:p>
     <w:p>
       <w:pPr>
-        <w:rPr>
-          <w:szCs w:val="24"/>
-        </w:rPr>
-      </w:pPr>
-      <w:r>
-        <w:rPr>
-          <w:szCs w:val="24"/>
-        </w:rPr>
+        <w:pStyle w:val="Legendafiguras"/>
+      </w:pPr>
+      <w:r>
         <w:t>Fonte: Autoria própria, 2022.</w:t>
       </w:r>
     </w:p>
@@ -14138,7 +13863,6 @@
         <w:rPr>
           <w:szCs w:val="24"/>
         </w:rPr>
-        <w:lastRenderedPageBreak/>
         <w:t xml:space="preserve">A diretiva </w:t>
       </w:r>
       <w:proofErr w:type="spellStart"/>
@@ -14241,6 +13965,9 @@
     <w:p>
       <w:pPr>
         <w:pStyle w:val="TituloFiguras"/>
+        <w:rPr>
+          <w:szCs w:val="24"/>
+        </w:rPr>
       </w:pPr>
       <w:r>
         <w:t xml:space="preserve">Figura </w:t>
@@ -14250,7 +13977,7 @@
           <w:rPr>
             <w:noProof/>
           </w:rPr>
-          <w:t>29</w:t>
+          <w:t>27</w:t>
         </w:r>
       </w:fldSimple>
       <w:r>
@@ -14273,9 +14000,9 @@
           <w:lang w:eastAsia="pt-BR"/>
         </w:rPr>
         <w:drawing>
-          <wp:inline distT="0" distB="0" distL="0" distR="0" wp14:anchorId="557B572A" wp14:editId="27353EE6">
-            <wp:extent cx="5526923" cy="3319145"/>
-            <wp:effectExtent l="19050" t="19050" r="17145" b="14605"/>
+          <wp:inline distT="0" distB="0" distL="0" distR="0" wp14:anchorId="557B572A" wp14:editId="5A849FB2">
+            <wp:extent cx="4991100" cy="2997361"/>
+            <wp:effectExtent l="19050" t="19050" r="19050" b="12700"/>
             <wp:docPr id="18" name="Imagem 18" descr="Texto&#10;&#10;Descrição gerada automaticamente"/>
             <wp:cNvGraphicFramePr>
               <a:graphicFrameLocks xmlns:a="http://schemas.openxmlformats.org/drawingml/2006/main" noChangeAspect="1"/>
@@ -14296,7 +14023,7 @@
                   <pic:spPr>
                     <a:xfrm>
                       <a:off x="0" y="0"/>
-                      <a:ext cx="5580766" cy="3351480"/>
+                      <a:ext cx="5066021" cy="3042354"/>
                     </a:xfrm>
                     <a:prstGeom prst="rect">
                       <a:avLst/>
@@ -14324,79 +14051,10 @@
     </w:p>
     <w:p>
       <w:pPr>
-        <w:pStyle w:val="Legendafiguras"/>
-      </w:pPr>
-    </w:p>
-    <w:p>
-      <w:pPr>
-        <w:pStyle w:val="Legendafiguras"/>
-      </w:pPr>
-    </w:p>
-    <w:p>
-      <w:pPr>
-        <w:pStyle w:val="Legendafiguras"/>
-      </w:pPr>
-    </w:p>
-    <w:p>
-      <w:pPr>
-        <w:pStyle w:val="Legendafiguras"/>
-      </w:pPr>
-    </w:p>
-    <w:p>
-      <w:pPr>
-        <w:pStyle w:val="Legendafiguras"/>
-      </w:pPr>
-    </w:p>
-    <w:p>
-      <w:pPr>
-        <w:pStyle w:val="Legendafiguras"/>
-      </w:pPr>
-    </w:p>
-    <w:p>
-      <w:pPr>
-        <w:pStyle w:val="Legendafiguras"/>
-      </w:pPr>
-    </w:p>
-    <w:p>
-      <w:pPr>
-        <w:pStyle w:val="Legendafiguras"/>
-      </w:pPr>
-    </w:p>
-    <w:p>
-      <w:pPr>
-        <w:pStyle w:val="Legendafiguras"/>
-      </w:pPr>
-    </w:p>
-    <w:p>
-      <w:pPr>
-        <w:pStyle w:val="Legendafiguras"/>
-      </w:pPr>
-    </w:p>
-    <w:p>
-      <w:pPr>
-        <w:pStyle w:val="Legendafiguras"/>
-      </w:pPr>
-    </w:p>
-    <w:p>
-      <w:pPr>
-        <w:pStyle w:val="Legendafiguras"/>
-      </w:pPr>
-    </w:p>
-    <w:p>
-      <w:pPr>
-        <w:pStyle w:val="Legendafiguras"/>
-      </w:pPr>
-    </w:p>
-    <w:p>
-      <w:pPr>
-        <w:pStyle w:val="Legendafiguras"/>
-      </w:pPr>
-    </w:p>
-    <w:p>
-      <w:pPr>
         <w:pStyle w:val="TituloFiguras"/>
       </w:pPr>
       <w:r>
+        <w:lastRenderedPageBreak/>
         <w:t xml:space="preserve">Figura </w:t>
       </w:r>
       <w:fldSimple w:instr=" SEQ Figura \* ARABIC ">
@@ -14404,7 +14062,7 @@
           <w:rPr>
             <w:noProof/>
           </w:rPr>
-          <w:t>30</w:t>
+          <w:t>28</w:t>
         </w:r>
       </w:fldSimple>
       <w:r>
@@ -14436,9 +14094,9 @@
           <w:lang w:eastAsia="pt-BR"/>
         </w:rPr>
         <w:drawing>
-          <wp:inline distT="0" distB="0" distL="0" distR="0" wp14:anchorId="4E0F6926" wp14:editId="4041C71F">
-            <wp:extent cx="4436359" cy="4276725"/>
-            <wp:effectExtent l="19050" t="19050" r="21590" b="9525"/>
+          <wp:inline distT="0" distB="0" distL="0" distR="0" wp14:anchorId="4E0F6926" wp14:editId="165F0C63">
+            <wp:extent cx="3863289" cy="3724275"/>
+            <wp:effectExtent l="19050" t="19050" r="23495" b="9525"/>
             <wp:docPr id="7" name="Imagem 7" descr="Texto&#10;&#10;Descrição gerada automaticamente"/>
             <wp:cNvGraphicFramePr>
               <a:graphicFrameLocks xmlns:a="http://schemas.openxmlformats.org/drawingml/2006/main" noChangeAspect="1"/>
@@ -14459,7 +14117,7 @@
                   <pic:spPr>
                     <a:xfrm>
                       <a:off x="0" y="0"/>
-                      <a:ext cx="4451493" cy="4291314"/>
+                      <a:ext cx="3891414" cy="3751388"/>
                     </a:xfrm>
                     <a:prstGeom prst="rect">
                       <a:avLst/>
@@ -14548,9 +14206,17 @@
       <w:r>
         <w:t xml:space="preserve"> “</w:t>
       </w:r>
+      <w:proofErr w:type="spellStart"/>
       <w:proofErr w:type="gramStart"/>
       <w:r>
-        <w:t>endereço::</w:t>
+        <w:t>enderec</w:t>
+      </w:r>
+      <w:r>
+        <w:t>o</w:t>
+      </w:r>
+      <w:proofErr w:type="spellEnd"/>
+      <w:r>
+        <w:t>::</w:t>
       </w:r>
       <w:proofErr w:type="spellStart"/>
       <w:proofErr w:type="gramEnd"/>
@@ -14605,44 +14271,19 @@
     </w:p>
     <w:p>
       <w:pPr>
+        <w:spacing w:after="160" w:line="259" w:lineRule="auto"/>
+        <w:jc w:val="left"/>
+      </w:pPr>
+      <w:r>
+        <w:br w:type="page"/>
+      </w:r>
+    </w:p>
+    <w:p>
+      <w:pPr>
         <w:pStyle w:val="TituloFiguras"/>
       </w:pPr>
-    </w:p>
-    <w:p>
-      <w:pPr>
-        <w:pStyle w:val="TituloFiguras"/>
-      </w:pPr>
-    </w:p>
-    <w:p>
-      <w:pPr>
-        <w:pStyle w:val="TituloFiguras"/>
-      </w:pPr>
-    </w:p>
-    <w:p>
-      <w:pPr>
-        <w:pStyle w:val="TituloFiguras"/>
-      </w:pPr>
-    </w:p>
-    <w:p>
-      <w:pPr>
-        <w:pStyle w:val="TituloFiguras"/>
-      </w:pPr>
-    </w:p>
-    <w:p>
-      <w:pPr>
-        <w:pStyle w:val="TituloFiguras"/>
-      </w:pPr>
-    </w:p>
-    <w:p>
-      <w:pPr>
-        <w:pStyle w:val="TituloFiguras"/>
-      </w:pPr>
-    </w:p>
-    <w:p>
-      <w:pPr>
-        <w:pStyle w:val="TituloFiguras"/>
-      </w:pPr>
-      <w:r>
+      <w:r>
+        <w:lastRenderedPageBreak/>
         <w:t xml:space="preserve">Figura </w:t>
       </w:r>
       <w:fldSimple w:instr=" SEQ Figura \* ARABIC ">
@@ -14650,7 +14291,7 @@
           <w:rPr>
             <w:noProof/>
           </w:rPr>
-          <w:t>31</w:t>
+          <w:t>29</w:t>
         </w:r>
       </w:fldSimple>
       <w:r>
@@ -14831,7 +14472,7 @@
           <w:rPr>
             <w:noProof/>
           </w:rPr>
-          <w:t>32</w:t>
+          <w:t>30</w:t>
         </w:r>
       </w:fldSimple>
       <w:r>
@@ -14860,11 +14501,10 @@
           <w:noProof/>
           <w:lang w:eastAsia="pt-BR"/>
         </w:rPr>
-        <w:lastRenderedPageBreak/>
         <w:drawing>
-          <wp:inline distT="0" distB="0" distL="0" distR="0" wp14:anchorId="697177F9" wp14:editId="411479C0">
-            <wp:extent cx="5359477" cy="3019425"/>
-            <wp:effectExtent l="19050" t="19050" r="12700" b="9525"/>
+          <wp:inline distT="0" distB="0" distL="0" distR="0" wp14:anchorId="697177F9" wp14:editId="5AB11894">
+            <wp:extent cx="3409950" cy="1921099"/>
+            <wp:effectExtent l="19050" t="19050" r="19050" b="22225"/>
             <wp:docPr id="11" name="Imagem 11" descr="Interface gráfica do usuário, Texto, Aplicativo&#10;&#10;Descrição gerada automaticamente"/>
             <wp:cNvGraphicFramePr>
               <a:graphicFrameLocks xmlns:a="http://schemas.openxmlformats.org/drawingml/2006/main" noChangeAspect="1"/>
@@ -14885,7 +14525,7 @@
                   <pic:spPr>
                     <a:xfrm>
                       <a:off x="0" y="0"/>
-                      <a:ext cx="5435411" cy="3062205"/>
+                      <a:ext cx="3487690" cy="1964896"/>
                     </a:xfrm>
                     <a:prstGeom prst="rect">
                       <a:avLst/>
@@ -15027,9 +14667,19 @@
     </w:p>
     <w:p>
       <w:pPr>
+        <w:spacing w:after="160" w:line="259" w:lineRule="auto"/>
+        <w:jc w:val="left"/>
+      </w:pPr>
+      <w:r>
+        <w:br w:type="page"/>
+      </w:r>
+    </w:p>
+    <w:p>
+      <w:pPr>
         <w:pStyle w:val="TituloFiguras"/>
       </w:pPr>
       <w:r>
+        <w:lastRenderedPageBreak/>
         <w:t xml:space="preserve">Figura </w:t>
       </w:r>
       <w:fldSimple w:instr=" SEQ Figura \* ARABIC ">
@@ -15037,7 +14687,7 @@
           <w:rPr>
             <w:noProof/>
           </w:rPr>
-          <w:t>33</w:t>
+          <w:t>31</w:t>
         </w:r>
       </w:fldSimple>
       <w:r>
@@ -15069,7 +14719,6 @@
           <w:szCs w:val="20"/>
           <w:lang w:eastAsia="pt-BR"/>
         </w:rPr>
-        <w:lastRenderedPageBreak/>
         <w:drawing>
           <wp:inline distT="0" distB="0" distL="0" distR="0" wp14:anchorId="5F7CD55A" wp14:editId="743D4A15">
             <wp:extent cx="4250912" cy="4791075"/>
@@ -15274,7 +14923,11 @@
         <w:t>) o</w:t>
       </w:r>
       <w:r>
-        <w:t xml:space="preserve"> banco de dados pode ser considerado um armário eletrônico de arquivamento, ou seja, é um sistema para armazenar informações também pode ser definido como</w:t>
+        <w:t xml:space="preserve"> banco de </w:t>
+      </w:r>
+      <w:r>
+        <w:lastRenderedPageBreak/>
+        <w:t>dados pode ser considerado um armário eletrônico de arquivamento, ou seja, é um sistema para armazenar informações também pode ser definido como</w:t>
       </w:r>
     </w:p>
     <w:p>
@@ -15295,467 +14948,467 @@
           <w:szCs w:val="20"/>
           <w:shd w:val="clear" w:color="auto" w:fill="FFFFFF"/>
         </w:rPr>
+        <w:t>Uma coleção estruturada de dados. Os dados armazenados em um banco de dados são organizados de forma a permitir agilidade na busca e na recuperação por um computador, ou seja, não há nada além de uma simples coleção de itens.</w:t>
+      </w:r>
+      <w:r>
+        <w:rPr>
+          <w:rFonts w:cs="Arial"/>
+          <w:color w:val="222222"/>
+          <w:sz w:val="20"/>
+          <w:szCs w:val="20"/>
+          <w:shd w:val="clear" w:color="auto" w:fill="FFFFFF"/>
+        </w:rPr>
+        <w:t xml:space="preserve"> MANOVICH (2015, P</w:t>
+      </w:r>
+      <w:r>
+        <w:rPr>
+          <w:rFonts w:cs="Arial"/>
+          <w:sz w:val="20"/>
+          <w:szCs w:val="20"/>
+          <w:shd w:val="clear" w:color="auto" w:fill="FFFFFF"/>
+        </w:rPr>
+        <w:t>.</w:t>
+      </w:r>
+      <w:r>
+        <w:rPr>
+          <w:rFonts w:cs="Arial"/>
+          <w:sz w:val="20"/>
+          <w:szCs w:val="20"/>
+          <w:shd w:val="clear" w:color="auto" w:fill="FFFFFF"/>
+        </w:rPr>
+        <w:t xml:space="preserve"> </w:t>
+      </w:r>
+      <w:r>
+        <w:rPr>
+          <w:rFonts w:cs="Arial"/>
+          <w:sz w:val="20"/>
+          <w:szCs w:val="20"/>
+          <w:shd w:val="clear" w:color="auto" w:fill="FFFFFF"/>
+        </w:rPr>
+        <w:t>8</w:t>
+      </w:r>
+      <w:r>
+        <w:rPr>
+          <w:rFonts w:cs="Arial"/>
+          <w:sz w:val="20"/>
+          <w:szCs w:val="20"/>
+          <w:shd w:val="clear" w:color="auto" w:fill="FFFFFF"/>
+        </w:rPr>
+        <w:t>)</w:t>
+      </w:r>
+      <w:r>
+        <w:rPr>
+          <w:rFonts w:cs="Arial"/>
+          <w:sz w:val="20"/>
+          <w:szCs w:val="20"/>
+          <w:shd w:val="clear" w:color="auto" w:fill="FFFFFF"/>
+        </w:rPr>
+        <w:t>.</w:t>
+      </w:r>
+    </w:p>
+    <w:p>
+      <w:r>
+        <w:t xml:space="preserve"> O banco de dados consegue fazer ligação com diversas linguagens de programação tornando-o mais prático.</w:t>
+      </w:r>
+      <w:r>
+        <w:t xml:space="preserve"> </w:t>
+      </w:r>
+      <w:r>
+        <w:t xml:space="preserve">A estrutura do banco de dados consiste em tabelas relacionadas entre si, através de chaves primarias ou estrangeiras. </w:t>
+      </w:r>
+    </w:p>
+    <w:p>
+      <w:r>
+        <w:t xml:space="preserve">Existem dois tipos de bancos de dados, os relacionais e não relacionais. O relacional consiste em </w:t>
+      </w:r>
+      <w:r>
+        <w:rPr>
+          <w:rStyle w:val="synonyms"/>
+        </w:rPr>
+        <w:t>armazenar</w:t>
+      </w:r>
+      <w:r>
+        <w:rPr>
+          <w:rStyle w:val="paraphrase"/>
+        </w:rPr>
+        <w:t xml:space="preserve"> dados em tabelas.</w:t>
+      </w:r>
+      <w:r>
+        <w:t xml:space="preserve"> </w:t>
+      </w:r>
+      <w:r>
+        <w:rPr>
+          <w:rStyle w:val="added"/>
+        </w:rPr>
+        <w:t>As</w:t>
+      </w:r>
+      <w:r>
+        <w:rPr>
+          <w:rStyle w:val="paraphrase"/>
+        </w:rPr>
+        <w:t xml:space="preserve"> </w:t>
+      </w:r>
+      <w:r>
+        <w:rPr>
+          <w:rStyle w:val="added"/>
+        </w:rPr>
+        <w:t>tabelas </w:t>
+      </w:r>
+      <w:r>
+        <w:rPr>
+          <w:rStyle w:val="paraphrase"/>
+        </w:rPr>
+        <w:t xml:space="preserve">são organizadas em </w:t>
+      </w:r>
+      <w:r>
+        <w:rPr>
+          <w:rStyle w:val="synonyms"/>
+        </w:rPr>
+        <w:t>colunas</w:t>
+      </w:r>
+      <w:r>
+        <w:rPr>
+          <w:rStyle w:val="added"/>
+        </w:rPr>
+        <w:t>.</w:t>
+      </w:r>
+      <w:r>
+        <w:rPr>
+          <w:rStyle w:val="paraphrase"/>
+        </w:rPr>
+        <w:t xml:space="preserve"> </w:t>
+      </w:r>
+      <w:r>
+        <w:rPr>
+          <w:rStyle w:val="added"/>
+        </w:rPr>
+        <w:t>E</w:t>
+      </w:r>
+      <w:r>
+        <w:rPr>
+          <w:rStyle w:val="paraphrase"/>
+        </w:rPr>
+        <w:t xml:space="preserve"> cada </w:t>
+      </w:r>
+      <w:r>
+        <w:rPr>
+          <w:rStyle w:val="synonyms"/>
+        </w:rPr>
+        <w:t>coluna</w:t>
+      </w:r>
+      <w:r>
+        <w:rPr>
+          <w:rStyle w:val="paraphrase"/>
+        </w:rPr>
+        <w:t xml:space="preserve"> </w:t>
+      </w:r>
+      <w:r>
+        <w:rPr>
+          <w:rStyle w:val="synonyms"/>
+        </w:rPr>
+        <w:t>armazena</w:t>
+      </w:r>
+      <w:r>
+        <w:rPr>
+          <w:rStyle w:val="paraphrase"/>
+        </w:rPr>
+        <w:t xml:space="preserve"> </w:t>
+      </w:r>
+      <w:r>
+        <w:rPr>
+          <w:rStyle w:val="added"/>
+        </w:rPr>
+        <w:t>o</w:t>
+      </w:r>
+      <w:r>
+        <w:rPr>
+          <w:rStyle w:val="paraphrase"/>
+        </w:rPr>
+        <w:t xml:space="preserve"> tipo de </w:t>
+      </w:r>
+      <w:r>
+        <w:rPr>
+          <w:rStyle w:val="synonyms"/>
+        </w:rPr>
+        <w:t>dados</w:t>
+      </w:r>
+      <w:r>
+        <w:rPr>
+          <w:rStyle w:val="paraphrase"/>
+        </w:rPr>
+        <w:t xml:space="preserve"> </w:t>
+      </w:r>
+      <w:r>
+        <w:rPr>
+          <w:rStyle w:val="added"/>
+        </w:rPr>
+        <w:t>inteiros</w:t>
+      </w:r>
+      <w:r>
+        <w:rPr>
+          <w:rStyle w:val="paraphrase"/>
+        </w:rPr>
+        <w:t xml:space="preserve">, reais, </w:t>
+      </w:r>
+      <w:proofErr w:type="spellStart"/>
+      <w:r>
+        <w:rPr>
+          <w:rStyle w:val="added"/>
+        </w:rPr>
+        <w:t>varchar</w:t>
+      </w:r>
+      <w:proofErr w:type="spellEnd"/>
+      <w:r>
+        <w:rPr>
+          <w:rStyle w:val="added"/>
+        </w:rPr>
+        <w:t>, palavras, </w:t>
+      </w:r>
+      <w:r>
+        <w:rPr>
+          <w:rStyle w:val="paraphrase"/>
+        </w:rPr>
+        <w:t xml:space="preserve">caracteres, </w:t>
+      </w:r>
+      <w:r>
+        <w:rPr>
+          <w:rStyle w:val="added"/>
+        </w:rPr>
+        <w:t>datas</w:t>
+      </w:r>
+      <w:r>
+        <w:rPr>
+          <w:rStyle w:val="paraphrase"/>
+        </w:rPr>
+        <w:t xml:space="preserve"> </w:t>
+      </w:r>
+      <w:r>
+        <w:rPr>
+          <w:rStyle w:val="added"/>
+        </w:rPr>
+        <w:t>e assim por diante</w:t>
+      </w:r>
+      <w:r>
+        <w:rPr>
+          <w:rStyle w:val="paraphrase"/>
+        </w:rPr>
+        <w:t xml:space="preserve">. </w:t>
+      </w:r>
+      <w:r>
+        <w:rPr>
+          <w:rStyle w:val="synonyms"/>
+        </w:rPr>
+        <w:t>Os dados</w:t>
+      </w:r>
+      <w:r>
+        <w:rPr>
+          <w:rStyle w:val="paraphrase"/>
+        </w:rPr>
+        <w:t xml:space="preserve"> de uma </w:t>
+      </w:r>
+      <w:r>
+        <w:rPr>
+          <w:rStyle w:val="added"/>
+        </w:rPr>
+        <w:t>"</w:t>
+      </w:r>
+      <w:r>
+        <w:rPr>
+          <w:rStyle w:val="synonyms"/>
+        </w:rPr>
+        <w:t>instância</w:t>
+      </w:r>
+      <w:r>
+        <w:rPr>
+          <w:rStyle w:val="added"/>
+        </w:rPr>
+        <w:t xml:space="preserve">" </w:t>
+      </w:r>
+      <w:r>
+        <w:rPr>
+          <w:rStyle w:val="paraphrase"/>
+        </w:rPr>
+        <w:t xml:space="preserve">de uma tabela são </w:t>
+      </w:r>
+      <w:r>
+        <w:rPr>
+          <w:rStyle w:val="synonyms"/>
+        </w:rPr>
+        <w:t>armazenados</w:t>
+      </w:r>
+      <w:r>
+        <w:rPr>
+          <w:rStyle w:val="paraphrase"/>
+        </w:rPr>
+        <w:t xml:space="preserve"> </w:t>
+      </w:r>
+      <w:r>
+        <w:rPr>
+          <w:rStyle w:val="added"/>
+        </w:rPr>
+        <w:t>em</w:t>
+      </w:r>
+      <w:r>
+        <w:rPr>
+          <w:rStyle w:val="paraphrase"/>
+        </w:rPr>
+        <w:t xml:space="preserve"> </w:t>
+      </w:r>
+      <w:r>
+        <w:rPr>
+          <w:rStyle w:val="added"/>
+        </w:rPr>
+        <w:t xml:space="preserve">linhas, </w:t>
+      </w:r>
+      <w:r>
+        <w:t>ao contrário do não relacional que não possui tabelas, linhas e colunas, ou seja, não possui artigos relacionáveis.</w:t>
+      </w:r>
+    </w:p>
+    <w:p>
+      <w:r>
+        <w:t>O banco de dados está presente em todas as aplicações e sistemas, pois é mais que necessário o armazenamento de dados, sejam eles pessoas ou dados do próprio sistema. O banco de dados necessita de uma boa criptografia para não ter vazamento de dados e estar dentro dos conformes da lei LGPD (lei geral de proteção de dados), que visa proteger a integridade do usuário ou cliente de uma empresa, assim não apresentando riscos a ambas as partes.</w:t>
+      </w:r>
+    </w:p>
+    <w:p>
+      <w:r>
+        <w:t>Para</w:t>
+      </w:r>
+      <w:r>
+        <w:t xml:space="preserve"> </w:t>
+      </w:r>
+      <w:r>
+        <w:t xml:space="preserve">simplificar e facilitar </w:t>
+      </w:r>
+      <w:r>
+        <w:t>na construção do banco de dados</w:t>
+      </w:r>
+      <w:r>
+        <w:t xml:space="preserve"> </w:t>
+      </w:r>
+      <w:r>
+        <w:t>são utilizados como parâmetros e métodos o MER (modelo entidade-relacionamento) e o DER (</w:t>
+      </w:r>
+      <w:r>
+        <w:t>diagrama entidade-relacionamento</w:t>
+      </w:r>
+      <w:r>
+        <w:t>)</w:t>
+      </w:r>
+      <w:r>
+        <w:t xml:space="preserve"> criados pelo doutor Peter </w:t>
+      </w:r>
+      <w:proofErr w:type="spellStart"/>
+      <w:r>
+        <w:t>Shen</w:t>
+      </w:r>
+      <w:proofErr w:type="spellEnd"/>
+      <w:r>
+        <w:t xml:space="preserve"> em 1976</w:t>
+      </w:r>
+      <w:r>
+        <w:t xml:space="preserve">. Para </w:t>
+      </w:r>
+      <w:r>
+        <w:rPr>
+          <w:rFonts w:cs="Arial"/>
+          <w:color w:val="222222"/>
+          <w:szCs w:val="24"/>
+          <w:shd w:val="clear" w:color="auto" w:fill="FFFFFF"/>
+        </w:rPr>
+        <w:t>CINTRA</w:t>
+      </w:r>
+      <w:r>
+        <w:rPr>
+          <w:szCs w:val="24"/>
+        </w:rPr>
+        <w:t xml:space="preserve"> </w:t>
+      </w:r>
+      <w:r>
+        <w:rPr>
+          <w:szCs w:val="24"/>
+        </w:rPr>
+        <w:t>(</w:t>
+      </w:r>
+      <w:r>
+        <w:rPr>
+          <w:rFonts w:cs="Arial"/>
+          <w:color w:val="222222"/>
+          <w:szCs w:val="24"/>
+          <w:shd w:val="clear" w:color="auto" w:fill="FFFFFF"/>
+        </w:rPr>
+        <w:t>2012</w:t>
+      </w:r>
+      <w:r>
+        <w:t xml:space="preserve">) o MER tem como base </w:t>
+      </w:r>
+      <w:r>
+        <w:t>o</w:t>
+      </w:r>
+      <w:r>
+        <w:t xml:space="preserve"> conce</w:t>
+      </w:r>
+      <w:r>
+        <w:t>it</w:t>
+      </w:r>
+      <w:r>
+        <w:t xml:space="preserve">o de que o </w:t>
+      </w:r>
+      <w:r>
+        <w:t xml:space="preserve">tudo </w:t>
+      </w:r>
+      <w:r>
+        <w:t xml:space="preserve">é </w:t>
+      </w:r>
+      <w:r>
+        <w:t xml:space="preserve">criado </w:t>
+      </w:r>
+      <w:r>
+        <w:t xml:space="preserve">por entidades </w:t>
+      </w:r>
+      <w:r>
+        <w:t xml:space="preserve">e essas entidades se </w:t>
+      </w:r>
+      <w:r>
+        <w:t>relacionam</w:t>
+      </w:r>
+      <w:r>
+        <w:t xml:space="preserve"> e essas</w:t>
+      </w:r>
+      <w:r>
+        <w:t xml:space="preserve"> entidades </w:t>
+      </w:r>
+      <w:r>
+        <w:t>têm</w:t>
+      </w:r>
+      <w:r>
+        <w:t xml:space="preserve"> atributos. Com o</w:t>
+      </w:r>
+      <w:r>
+        <w:t xml:space="preserve"> MER é possível idealizar de maneira abstrata a estrutura do banco de dados que vai ser criado. O modelo entidade-relacionamento </w:t>
+      </w:r>
+      <w:r>
+        <w:t xml:space="preserve">é </w:t>
+      </w:r>
+      <w:r>
+        <w:t>composto por três tipos de objetos básicos sendo eles entidade, atributo e relacionamentos, ou seja, as entidades possuem atributos e se relacionam entre si por meio de relacionamentos.</w:t>
+      </w:r>
+    </w:p>
+    <w:p>
+      <w:r>
+        <w:t xml:space="preserve">(Exemplo </w:t>
+      </w:r>
+      <w:proofErr w:type="spellStart"/>
+      <w:r>
+        <w:t>mer</w:t>
+      </w:r>
+      <w:proofErr w:type="spellEnd"/>
+      <w:r>
+        <w:t>)</w:t>
+      </w:r>
+    </w:p>
+    <w:p>
+      <w:r>
         <w:lastRenderedPageBreak/>
-        <w:t>Uma coleção estruturada de dados. Os dados armazenados em um banco de dados são organizados de forma a permitir agilidade na busca e na recuperação por um computador, ou seja, não há nada além de uma simples coleção de itens.</w:t>
-      </w:r>
-      <w:r>
-        <w:rPr>
-          <w:rFonts w:cs="Arial"/>
-          <w:color w:val="222222"/>
-          <w:sz w:val="20"/>
-          <w:szCs w:val="20"/>
-          <w:shd w:val="clear" w:color="auto" w:fill="FFFFFF"/>
-        </w:rPr>
-        <w:t xml:space="preserve"> MANOVICH (2015, P</w:t>
-      </w:r>
-      <w:r>
-        <w:rPr>
-          <w:rFonts w:cs="Arial"/>
-          <w:sz w:val="20"/>
-          <w:szCs w:val="20"/>
-          <w:shd w:val="clear" w:color="auto" w:fill="FFFFFF"/>
-        </w:rPr>
-        <w:t>.</w:t>
-      </w:r>
-      <w:r>
-        <w:rPr>
-          <w:rFonts w:cs="Arial"/>
-          <w:sz w:val="20"/>
-          <w:szCs w:val="20"/>
-          <w:shd w:val="clear" w:color="auto" w:fill="FFFFFF"/>
-        </w:rPr>
-        <w:t xml:space="preserve"> </w:t>
-      </w:r>
-      <w:r>
-        <w:rPr>
-          <w:rFonts w:cs="Arial"/>
-          <w:sz w:val="20"/>
-          <w:szCs w:val="20"/>
-          <w:shd w:val="clear" w:color="auto" w:fill="FFFFFF"/>
-        </w:rPr>
-        <w:t>8</w:t>
-      </w:r>
-      <w:r>
-        <w:rPr>
-          <w:rFonts w:cs="Arial"/>
-          <w:sz w:val="20"/>
-          <w:szCs w:val="20"/>
-          <w:shd w:val="clear" w:color="auto" w:fill="FFFFFF"/>
-        </w:rPr>
-        <w:t>)</w:t>
-      </w:r>
-      <w:r>
-        <w:rPr>
-          <w:rFonts w:cs="Arial"/>
-          <w:sz w:val="20"/>
-          <w:szCs w:val="20"/>
-          <w:shd w:val="clear" w:color="auto" w:fill="FFFFFF"/>
-        </w:rPr>
-        <w:t>.</w:t>
-      </w:r>
-    </w:p>
-    <w:p>
-      <w:r>
-        <w:t xml:space="preserve"> O banco de dados consegue fazer ligação com diversas linguagens de programação tornando-o mais prático.</w:t>
-      </w:r>
-      <w:r>
-        <w:t xml:space="preserve"> </w:t>
-      </w:r>
-      <w:r>
-        <w:t xml:space="preserve">A estrutura do banco de dados consiste em tabelas relacionadas entre si, através de chaves primarias ou estrangeiras. </w:t>
-      </w:r>
-    </w:p>
-    <w:p>
-      <w:r>
-        <w:t xml:space="preserve">Existem dois tipos de bancos de dados, os relacionais e não relacionais. O relacional consiste em </w:t>
-      </w:r>
-      <w:r>
-        <w:rPr>
-          <w:rStyle w:val="synonyms"/>
-        </w:rPr>
-        <w:t>armazenar</w:t>
-      </w:r>
-      <w:r>
-        <w:rPr>
-          <w:rStyle w:val="paraphrase"/>
-        </w:rPr>
-        <w:t xml:space="preserve"> dados em tabelas.</w:t>
-      </w:r>
-      <w:r>
-        <w:t xml:space="preserve"> </w:t>
-      </w:r>
-      <w:r>
-        <w:rPr>
-          <w:rStyle w:val="added"/>
-        </w:rPr>
-        <w:t>As</w:t>
-      </w:r>
-      <w:r>
-        <w:rPr>
-          <w:rStyle w:val="paraphrase"/>
-        </w:rPr>
-        <w:t xml:space="preserve"> </w:t>
-      </w:r>
-      <w:r>
-        <w:rPr>
-          <w:rStyle w:val="added"/>
-        </w:rPr>
-        <w:t>tabelas </w:t>
-      </w:r>
-      <w:r>
-        <w:rPr>
-          <w:rStyle w:val="paraphrase"/>
-        </w:rPr>
-        <w:t xml:space="preserve">são organizadas em </w:t>
-      </w:r>
-      <w:r>
-        <w:rPr>
-          <w:rStyle w:val="synonyms"/>
-        </w:rPr>
-        <w:t>colunas</w:t>
-      </w:r>
-      <w:r>
-        <w:rPr>
-          <w:rStyle w:val="added"/>
-        </w:rPr>
-        <w:t>.</w:t>
-      </w:r>
-      <w:r>
-        <w:rPr>
-          <w:rStyle w:val="paraphrase"/>
-        </w:rPr>
-        <w:t xml:space="preserve"> </w:t>
-      </w:r>
-      <w:r>
-        <w:rPr>
-          <w:rStyle w:val="added"/>
-        </w:rPr>
-        <w:t>E</w:t>
-      </w:r>
-      <w:r>
-        <w:rPr>
-          <w:rStyle w:val="paraphrase"/>
-        </w:rPr>
-        <w:t xml:space="preserve"> cada </w:t>
-      </w:r>
-      <w:r>
-        <w:rPr>
-          <w:rStyle w:val="synonyms"/>
-        </w:rPr>
-        <w:t>coluna</w:t>
-      </w:r>
-      <w:r>
-        <w:rPr>
-          <w:rStyle w:val="paraphrase"/>
-        </w:rPr>
-        <w:t xml:space="preserve"> </w:t>
-      </w:r>
-      <w:r>
-        <w:rPr>
-          <w:rStyle w:val="synonyms"/>
-        </w:rPr>
-        <w:t>armazena</w:t>
-      </w:r>
-      <w:r>
-        <w:rPr>
-          <w:rStyle w:val="paraphrase"/>
-        </w:rPr>
-        <w:t xml:space="preserve"> </w:t>
-      </w:r>
-      <w:r>
-        <w:rPr>
-          <w:rStyle w:val="added"/>
-        </w:rPr>
-        <w:t>o</w:t>
-      </w:r>
-      <w:r>
-        <w:rPr>
-          <w:rStyle w:val="paraphrase"/>
-        </w:rPr>
-        <w:t xml:space="preserve"> tipo de </w:t>
-      </w:r>
-      <w:r>
-        <w:rPr>
-          <w:rStyle w:val="synonyms"/>
-        </w:rPr>
-        <w:t>dados</w:t>
-      </w:r>
-      <w:r>
-        <w:rPr>
-          <w:rStyle w:val="paraphrase"/>
-        </w:rPr>
-        <w:t xml:space="preserve"> </w:t>
-      </w:r>
-      <w:r>
-        <w:rPr>
-          <w:rStyle w:val="added"/>
-        </w:rPr>
-        <w:t>inteiros</w:t>
-      </w:r>
-      <w:r>
-        <w:rPr>
-          <w:rStyle w:val="paraphrase"/>
-        </w:rPr>
-        <w:t xml:space="preserve">, reais, </w:t>
-      </w:r>
-      <w:proofErr w:type="spellStart"/>
-      <w:r>
-        <w:rPr>
-          <w:rStyle w:val="added"/>
-        </w:rPr>
-        <w:t>varchar</w:t>
-      </w:r>
-      <w:proofErr w:type="spellEnd"/>
-      <w:r>
-        <w:rPr>
-          <w:rStyle w:val="added"/>
-        </w:rPr>
-        <w:t>, palavras, </w:t>
-      </w:r>
-      <w:r>
-        <w:rPr>
-          <w:rStyle w:val="paraphrase"/>
-        </w:rPr>
-        <w:t xml:space="preserve">caracteres, </w:t>
-      </w:r>
-      <w:r>
-        <w:rPr>
-          <w:rStyle w:val="added"/>
-        </w:rPr>
-        <w:t>datas</w:t>
-      </w:r>
-      <w:r>
-        <w:rPr>
-          <w:rStyle w:val="paraphrase"/>
-        </w:rPr>
-        <w:t xml:space="preserve"> </w:t>
-      </w:r>
-      <w:r>
-        <w:rPr>
-          <w:rStyle w:val="added"/>
-        </w:rPr>
-        <w:t>e assim por diante</w:t>
-      </w:r>
-      <w:r>
-        <w:rPr>
-          <w:rStyle w:val="paraphrase"/>
-        </w:rPr>
-        <w:t xml:space="preserve">. </w:t>
-      </w:r>
-      <w:r>
-        <w:rPr>
-          <w:rStyle w:val="synonyms"/>
-        </w:rPr>
-        <w:t>Os dados</w:t>
-      </w:r>
-      <w:r>
-        <w:rPr>
-          <w:rStyle w:val="paraphrase"/>
-        </w:rPr>
-        <w:t xml:space="preserve"> de uma </w:t>
-      </w:r>
-      <w:r>
-        <w:rPr>
-          <w:rStyle w:val="added"/>
-        </w:rPr>
-        <w:t>"</w:t>
-      </w:r>
-      <w:r>
-        <w:rPr>
-          <w:rStyle w:val="synonyms"/>
-        </w:rPr>
-        <w:t>instância</w:t>
-      </w:r>
-      <w:r>
-        <w:rPr>
-          <w:rStyle w:val="added"/>
-        </w:rPr>
-        <w:t xml:space="preserve">" </w:t>
-      </w:r>
-      <w:r>
-        <w:rPr>
-          <w:rStyle w:val="paraphrase"/>
-        </w:rPr>
-        <w:t xml:space="preserve">de uma tabela são </w:t>
-      </w:r>
-      <w:r>
-        <w:rPr>
-          <w:rStyle w:val="synonyms"/>
-        </w:rPr>
-        <w:t>armazenados</w:t>
-      </w:r>
-      <w:r>
-        <w:rPr>
-          <w:rStyle w:val="paraphrase"/>
-        </w:rPr>
-        <w:t xml:space="preserve"> </w:t>
-      </w:r>
-      <w:r>
-        <w:rPr>
-          <w:rStyle w:val="added"/>
-        </w:rPr>
-        <w:t>em</w:t>
-      </w:r>
-      <w:r>
-        <w:rPr>
-          <w:rStyle w:val="paraphrase"/>
-        </w:rPr>
-        <w:t xml:space="preserve"> </w:t>
-      </w:r>
-      <w:r>
-        <w:rPr>
-          <w:rStyle w:val="added"/>
-        </w:rPr>
-        <w:t xml:space="preserve">linhas, </w:t>
-      </w:r>
-      <w:r>
-        <w:t>ao contrário do não relacional que não possui tabelas, linhas e colunas, ou seja, não possui artigos relacionáveis.</w:t>
-      </w:r>
-    </w:p>
-    <w:p>
-      <w:r>
-        <w:t>O banco de dados está presente em todas as aplicações e sistemas, pois é mais que necessário o armazenamento de dados, sejam eles pessoas ou dados do próprio sistema. O banco de dados necessita de uma boa criptografia para não ter vazamento de dados e estar dentro dos conformes da lei LGPD (lei geral de proteção de dados), que visa proteger a integridade do usuário ou cliente de uma empresa, assim não apresentando riscos a ambas as partes.</w:t>
-      </w:r>
-    </w:p>
-    <w:p>
-      <w:r>
-        <w:t>Para</w:t>
-      </w:r>
-      <w:r>
-        <w:t xml:space="preserve"> </w:t>
-      </w:r>
-      <w:r>
-        <w:t xml:space="preserve">simplificar e facilitar </w:t>
-      </w:r>
-      <w:r>
-        <w:t>na construção do banco de dados</w:t>
-      </w:r>
-      <w:r>
-        <w:t xml:space="preserve"> </w:t>
-      </w:r>
-      <w:r>
-        <w:t>são utilizados como parâmetros e métodos o MER (modelo entidade-relacionamento) e o DER (</w:t>
-      </w:r>
-      <w:r>
-        <w:t>diagrama entidade-relacionamento</w:t>
-      </w:r>
-      <w:r>
-        <w:t>)</w:t>
-      </w:r>
-      <w:r>
-        <w:t xml:space="preserve"> criados pelo doutor Peter </w:t>
-      </w:r>
-      <w:proofErr w:type="spellStart"/>
-      <w:r>
-        <w:t>Shen</w:t>
-      </w:r>
-      <w:proofErr w:type="spellEnd"/>
-      <w:r>
-        <w:t xml:space="preserve"> em 1976</w:t>
-      </w:r>
-      <w:r>
-        <w:t xml:space="preserve">. Para </w:t>
-      </w:r>
-      <w:r>
-        <w:rPr>
-          <w:rFonts w:cs="Arial"/>
-          <w:color w:val="222222"/>
-          <w:szCs w:val="24"/>
-          <w:shd w:val="clear" w:color="auto" w:fill="FFFFFF"/>
-        </w:rPr>
-        <w:t>CINTRA</w:t>
-      </w:r>
-      <w:r>
-        <w:rPr>
-          <w:szCs w:val="24"/>
-        </w:rPr>
-        <w:t xml:space="preserve"> </w:t>
-      </w:r>
-      <w:r>
-        <w:rPr>
-          <w:szCs w:val="24"/>
-        </w:rPr>
-        <w:t>(</w:t>
-      </w:r>
-      <w:r>
-        <w:rPr>
-          <w:rFonts w:cs="Arial"/>
-          <w:color w:val="222222"/>
-          <w:szCs w:val="24"/>
-          <w:shd w:val="clear" w:color="auto" w:fill="FFFFFF"/>
-        </w:rPr>
-        <w:t>2012</w:t>
-      </w:r>
-      <w:r>
-        <w:t xml:space="preserve">) o MER tem como base </w:t>
-      </w:r>
-      <w:r>
-        <w:t>o</w:t>
-      </w:r>
-      <w:r>
-        <w:t xml:space="preserve"> conce</w:t>
-      </w:r>
-      <w:r>
-        <w:t>it</w:t>
-      </w:r>
-      <w:r>
-        <w:t xml:space="preserve">o de que o </w:t>
-      </w:r>
-      <w:r>
-        <w:t xml:space="preserve">tudo </w:t>
-      </w:r>
-      <w:r>
-        <w:t xml:space="preserve">é </w:t>
-      </w:r>
-      <w:r>
-        <w:t xml:space="preserve">criado </w:t>
-      </w:r>
-      <w:r>
-        <w:t xml:space="preserve">por entidades </w:t>
-      </w:r>
-      <w:r>
-        <w:t xml:space="preserve">e essas entidades se </w:t>
-      </w:r>
-      <w:r>
-        <w:t>relacionam</w:t>
-      </w:r>
-      <w:r>
-        <w:t xml:space="preserve"> e essas</w:t>
-      </w:r>
-      <w:r>
-        <w:t xml:space="preserve"> entidades </w:t>
-      </w:r>
-      <w:r>
-        <w:t>têm</w:t>
-      </w:r>
-      <w:r>
-        <w:t xml:space="preserve"> atributos. Com o</w:t>
-      </w:r>
-      <w:r>
-        <w:t xml:space="preserve"> MER é possível idealizar de maneira abstrata a estrutura do banco de dados que vai ser criado. O modelo entidade-relacionamento </w:t>
-      </w:r>
-      <w:r>
-        <w:t xml:space="preserve">é </w:t>
-      </w:r>
-      <w:r>
-        <w:t>composto por três tipos de objetos básicos sendo eles entidade, atributo e relacionamentos, ou seja, as entidades possuem atributos e se relacionam entre si por meio de relacionamentos.</w:t>
-      </w:r>
-    </w:p>
-    <w:p>
-      <w:r>
-        <w:t xml:space="preserve">(Exemplo </w:t>
-      </w:r>
-      <w:proofErr w:type="spellStart"/>
-      <w:r>
-        <w:t>mer</w:t>
-      </w:r>
-      <w:proofErr w:type="spellEnd"/>
-      <w:r>
-        <w:t>)</w:t>
-      </w:r>
-    </w:p>
-    <w:p>
-      <w:r>
         <w:t xml:space="preserve">Em </w:t>
       </w:r>
       <w:r>
@@ -15773,7 +15426,10 @@
       </w:r>
       <w:proofErr w:type="spellEnd"/>
       <w:r>
-        <w:t xml:space="preserve"> (2018) – O DER que é um esboço menos trabalhado concernente ao banco de dados final</w:t>
+        <w:t xml:space="preserve"> (2018) o</w:t>
+      </w:r>
+      <w:r>
+        <w:t xml:space="preserve"> DER que é um esboço menos trabalhado concernente ao banco de dados final</w:t>
       </w:r>
       <w:r>
         <w:t xml:space="preserve">, o DER </w:t>
@@ -15785,11 +15441,7 @@
         <w:t xml:space="preserve">é a representação gráfica do modelo MER </w:t>
       </w:r>
       <w:r>
-        <w:t xml:space="preserve">sendo representado por um diagrama, </w:t>
-      </w:r>
-      <w:r>
-        <w:lastRenderedPageBreak/>
-        <w:t xml:space="preserve">com o intuito de organizar as informações de </w:t>
+        <w:t xml:space="preserve">sendo representado por um diagrama, com o intuito de organizar as informações de </w:t>
       </w:r>
       <w:r>
         <w:t xml:space="preserve">relacionamento entre entidade, atributo e relacionamento de </w:t>
@@ -16104,17 +15756,17 @@
         <w:t xml:space="preserve">Alves (2014) </w:t>
       </w:r>
       <w:r>
-        <w:t xml:space="preserve">as chaves estrangeiras caracterizam um relacionamento dentro do banco de dados relacional. Ao criar as chaves estrangeiras devem ter alguns cuidados principalmente quando incluir uma linha na tabela que </w:t>
+        <w:t xml:space="preserve">as chaves estrangeiras caracterizam um relacionamento dentro do banco de </w:t>
+      </w:r>
+      <w:r>
+        <w:lastRenderedPageBreak/>
+        <w:t xml:space="preserve">dados relacional. Ao criar as chaves estrangeiras devem ter alguns cuidados principalmente quando incluir uma linha na tabela que </w:t>
       </w:r>
       <w:r>
         <w:t>contêm</w:t>
       </w:r>
       <w:r>
-        <w:t xml:space="preserve"> chave estrangeira, </w:t>
-      </w:r>
-      <w:r>
-        <w:lastRenderedPageBreak/>
-        <w:t>ao alterar o valor da chave estrangeira e qu</w:t>
+        <w:t xml:space="preserve"> chave estrangeira, ao alterar o valor da chave estrangeira e qu</w:t>
       </w:r>
       <w:r>
         <w:t>ando excluir uma linha que conté</w:t>
@@ -16183,8 +15835,39 @@
         <w:t xml:space="preserve"> </w:t>
       </w:r>
       <w:r>
-        <w:t xml:space="preserve">chave estrangeira aparecer na chave primaria da tabela referenciada. </w:t>
-      </w:r>
+        <w:t>chave estrangeira aparecer na chave primaria</w:t>
+      </w:r>
+      <w:r>
+        <w:t xml:space="preserve"> da tabela referenciada. </w:t>
+      </w:r>
+    </w:p>
+    <w:p>
+      <w:pPr>
+        <w:pStyle w:val="Ttulo1"/>
+        <w:rPr>
+          <w:rFonts w:cs="Arial"/>
+        </w:rPr>
+      </w:pPr>
+      <w:bookmarkStart w:id="11" w:name="_Toc117853983"/>
+      <w:r>
+        <w:rPr>
+          <w:rFonts w:cs="Arial"/>
+        </w:rPr>
+        <w:t>2.</w:t>
+      </w:r>
+      <w:r>
+        <w:rPr>
+          <w:rFonts w:cs="Arial"/>
+        </w:rPr>
+        <w:t>7</w:t>
+      </w:r>
+      <w:r>
+        <w:rPr>
+          <w:rFonts w:cs="Arial"/>
+        </w:rPr>
+        <w:t>.2 Normalização</w:t>
+      </w:r>
+      <w:bookmarkEnd w:id="11"/>
     </w:p>
     <w:p/>
     <w:p>
@@ -16194,7 +15877,7 @@
           <w:rFonts w:cs="Arial"/>
         </w:rPr>
       </w:pPr>
-      <w:bookmarkStart w:id="11" w:name="_Toc117853983"/>
+      <w:bookmarkStart w:id="12" w:name="_Toc117853984"/>
       <w:r>
         <w:rPr>
           <w:rFonts w:cs="Arial"/>
@@ -16211,9 +15894,9 @@
         <w:rPr>
           <w:rFonts w:cs="Arial"/>
         </w:rPr>
-        <w:t>.2 Normalização</w:t>
-      </w:r>
-      <w:bookmarkEnd w:id="11"/>
+        <w:t>.3 Dicionário de Dados</w:t>
+      </w:r>
+      <w:bookmarkEnd w:id="12"/>
     </w:p>
     <w:p/>
     <w:p>
@@ -16223,7 +15906,7 @@
           <w:rFonts w:cs="Arial"/>
         </w:rPr>
       </w:pPr>
-      <w:bookmarkStart w:id="12" w:name="_Toc117853984"/>
+      <w:bookmarkStart w:id="13" w:name="_Toc117853985"/>
       <w:r>
         <w:rPr>
           <w:rFonts w:cs="Arial"/>
@@ -16234,35 +15917,6 @@
         <w:rPr>
           <w:rFonts w:cs="Arial"/>
         </w:rPr>
-        <w:t>7</w:t>
-      </w:r>
-      <w:r>
-        <w:rPr>
-          <w:rFonts w:cs="Arial"/>
-        </w:rPr>
-        <w:t>.3 Dicionário de Dados</w:t>
-      </w:r>
-      <w:bookmarkEnd w:id="12"/>
-    </w:p>
-    <w:p/>
-    <w:p>
-      <w:pPr>
-        <w:pStyle w:val="Ttulo1"/>
-        <w:rPr>
-          <w:rFonts w:cs="Arial"/>
-        </w:rPr>
-      </w:pPr>
-      <w:bookmarkStart w:id="13" w:name="_Toc117853985"/>
-      <w:r>
-        <w:rPr>
-          <w:rFonts w:cs="Arial"/>
-        </w:rPr>
-        <w:t>2.</w:t>
-      </w:r>
-      <w:r>
-        <w:rPr>
-          <w:rFonts w:cs="Arial"/>
-        </w:rPr>
         <w:t>8</w:t>
       </w:r>
       <w:r>
@@ -16323,7 +15977,15 @@
         <w:t>software</w:t>
       </w:r>
       <w:r>
-        <w:t>. Uma UML mostra diversos tipos de pré-modelos ou esboços de diagramas, dentre todos os diagramas, os mais utilizados para este serviço são os diagramas de classe e de sequência (</w:t>
+        <w:t xml:space="preserve">. Uma UML mostra diversos tipos de </w:t>
+      </w:r>
+      <w:proofErr w:type="spellStart"/>
+      <w:r>
+        <w:t>pré</w:t>
+      </w:r>
+      <w:proofErr w:type="spellEnd"/>
+      <w:r>
+        <w:t>-modelos ou esboços de diagramas, dentre todos os diagramas, os mais utilizados para este serviço são os diagramas de classe e de sequência (</w:t>
       </w:r>
       <w:proofErr w:type="spellStart"/>
       <w:r>
@@ -16343,7 +16005,12 @@
         <w:t xml:space="preserve">ão dos objetos no sistema, segundo (Booch,1998) </w:t>
       </w:r>
       <w:r>
-        <w:t xml:space="preserve">a UML é também constituída por quatorze diagramas sendo eles os mais utilizados os diagramas de classe, diagrama de caso de uso, diagrama de sequência e diagrama de atividade. Tais diagramas facilitam a comunicação dentro do ambiente de trabalho, comunicação entre cliente e funcionário, pois dissipa as dúvidas dos clientes através da idealização dos projetos visuais, auxilia a manutenção </w:t>
+        <w:t>a UML é também constituída por quatorze diagramas sendo eles os mais utilizados os diagramas de classe, diagrama de caso de uso, diagrama de sequência e diagrama de atividade. Tais diagramas facilitam a comunicação dentro do ambiente de trabalho, comunicação entre cliente e funcionário, pois dissipa as dúvidas dos clientes através da idealização dos projetos visuais, a</w:t>
+      </w:r>
+      <w:bookmarkStart w:id="14" w:name="_GoBack"/>
+      <w:bookmarkEnd w:id="14"/>
+      <w:r>
+        <w:t xml:space="preserve">uxilia a manutenção </w:t>
       </w:r>
       <w:r>
         <w:t xml:space="preserve">do projeto </w:t>
@@ -16413,7 +16080,7 @@
           <w:rFonts w:cs="Arial"/>
         </w:rPr>
       </w:pPr>
-      <w:bookmarkStart w:id="14" w:name="_Toc117853986"/>
+      <w:bookmarkStart w:id="15" w:name="_Toc117853986"/>
       <w:r>
         <w:rPr>
           <w:rFonts w:cs="Arial"/>
@@ -16432,7 +16099,7 @@
         </w:rPr>
         <w:t>.1 Levantamento de Requisitos</w:t>
       </w:r>
-      <w:bookmarkEnd w:id="14"/>
+      <w:bookmarkEnd w:id="15"/>
     </w:p>
     <w:p>
       <w:pPr>
@@ -16469,7 +16136,7 @@
           <w:rFonts w:cs="Arial"/>
         </w:rPr>
       </w:pPr>
-      <w:bookmarkStart w:id="15" w:name="_Toc117853987"/>
+      <w:bookmarkStart w:id="16" w:name="_Toc117853987"/>
       <w:r>
         <w:rPr>
           <w:rFonts w:cs="Arial"/>
@@ -16488,7 +16155,7 @@
         </w:rPr>
         <w:t>.2 Diagrama de Casos de Uso</w:t>
       </w:r>
-      <w:bookmarkEnd w:id="15"/>
+      <w:bookmarkEnd w:id="16"/>
     </w:p>
     <w:p>
       <w:r>
@@ -16541,7 +16208,7 @@
           <w:rFonts w:cs="Arial"/>
         </w:rPr>
       </w:pPr>
-      <w:bookmarkStart w:id="16" w:name="_Toc117853988"/>
+      <w:bookmarkStart w:id="17" w:name="_Toc117853988"/>
       <w:r>
         <w:rPr>
           <w:rFonts w:cs="Arial"/>
@@ -16560,7 +16227,7 @@
         </w:rPr>
         <w:t>.3 Diagrama de Atividades</w:t>
       </w:r>
-      <w:bookmarkEnd w:id="16"/>
+      <w:bookmarkEnd w:id="17"/>
     </w:p>
     <w:p>
       <w:pPr>
@@ -16569,7 +16236,7 @@
           <w:rFonts w:cs="Arial"/>
         </w:rPr>
       </w:pPr>
-      <w:bookmarkStart w:id="17" w:name="_Toc117853989"/>
+      <w:bookmarkStart w:id="18" w:name="_Toc117853989"/>
       <w:r>
         <w:rPr>
           <w:rFonts w:cs="Arial"/>
@@ -16588,7 +16255,7 @@
         </w:rPr>
         <w:t>.4 Diagrama de Classes</w:t>
       </w:r>
-      <w:bookmarkEnd w:id="17"/>
+      <w:bookmarkEnd w:id="18"/>
     </w:p>
     <w:p>
       <w:pPr>
@@ -17103,7 +16770,7 @@
           <w:rFonts w:cs="Arial"/>
         </w:rPr>
       </w:pPr>
-      <w:bookmarkStart w:id="18" w:name="_Toc117853990"/>
+      <w:bookmarkStart w:id="19" w:name="_Toc117853990"/>
       <w:r>
         <w:rPr>
           <w:rFonts w:cs="Arial"/>
@@ -17122,7 +16789,7 @@
         </w:rPr>
         <w:t>.5 Diagrama de Sequência</w:t>
       </w:r>
-      <w:bookmarkEnd w:id="18"/>
+      <w:bookmarkEnd w:id="19"/>
     </w:p>
     <w:p>
       <w:r>
@@ -17135,10 +16802,7 @@
         <w:t xml:space="preserve"> </w:t>
       </w:r>
       <w:r>
-        <w:t xml:space="preserve">O diagrama de sequência depende inteiramente do </w:t>
-      </w:r>
-      <w:r>
-        <w:t>diagrama de classe</w:t>
+        <w:t>O diagrama de sequência depende inteiramente do diagrama de classe</w:t>
       </w:r>
       <w:r>
         <w:t>, haja vista que os objetos possuem classes declaradas, contudo, o diagrama de sequência não é a melhor ferramenta para validar um diagrama de classe, porque, percebe-se muitos erros, lacunas e ausências em alguns pontos tendo a necessidade de declarar novos métodos</w:t>
@@ -17155,15 +16819,13 @@
           <w:rFonts w:cs="Arial"/>
         </w:rPr>
       </w:pPr>
-      <w:bookmarkStart w:id="19" w:name="_Toc117853991"/>
+      <w:bookmarkStart w:id="20" w:name="_Toc117853991"/>
       <w:r>
         <w:rPr>
           <w:rFonts w:cs="Arial"/>
         </w:rPr>
         <w:t>3 DESENVOLVIMENTO</w:t>
       </w:r>
-      <w:bookmarkStart w:id="20" w:name="_GoBack"/>
-      <w:bookmarkEnd w:id="19"/>
       <w:bookmarkEnd w:id="20"/>
     </w:p>
     <w:p>
@@ -18714,7 +18376,25 @@
           <w:szCs w:val="20"/>
           <w:lang w:val="en-US"/>
         </w:rPr>
-        <w:t>3ª. ed. São Paulo: [</w:t>
+        <w:t xml:space="preserve">3ª. </w:t>
+      </w:r>
+      <w:proofErr w:type="gramStart"/>
+      <w:r>
+        <w:rPr>
+          <w:sz w:val="20"/>
+          <w:szCs w:val="20"/>
+          <w:lang w:val="en-US"/>
+        </w:rPr>
+        <w:t>ed</w:t>
+      </w:r>
+      <w:proofErr w:type="gramEnd"/>
+      <w:r>
+        <w:rPr>
+          <w:sz w:val="20"/>
+          <w:szCs w:val="20"/>
+          <w:lang w:val="en-US"/>
+        </w:rPr>
+        <w:t>. São Paulo: [</w:t>
       </w:r>
       <w:r>
         <w:rPr>
@@ -19176,7 +18856,23 @@
           <w:sz w:val="20"/>
           <w:szCs w:val="20"/>
         </w:rPr>
-        <w:t>. 2016. 44. Monografia (Curso Super de Tecnologia da Informação)</w:t>
+        <w:t xml:space="preserve">. 2016. 44. Monografia (Curso </w:t>
+      </w:r>
+      <w:proofErr w:type="spellStart"/>
+      <w:r>
+        <w:rPr>
+          <w:sz w:val="20"/>
+          <w:szCs w:val="20"/>
+        </w:rPr>
+        <w:t>Super</w:t>
+      </w:r>
+      <w:proofErr w:type="spellEnd"/>
+      <w:r>
+        <w:rPr>
+          <w:sz w:val="20"/>
+          <w:szCs w:val="20"/>
+        </w:rPr>
+        <w:t xml:space="preserve"> de Tecnologia da Informação)</w:t>
       </w:r>
       <w:r>
         <w:rPr>
@@ -19937,7 +19633,7 @@
 </file>
 
 <file path=word/endnotes.xml><?xml version="1.0" encoding="utf-8"?>
-<w:endnotes xmlns:wpc="http://schemas.microsoft.com/office/word/2010/wordprocessingCanvas" xmlns:cx="http://schemas.microsoft.com/office/drawing/2014/chartex" xmlns:mc="http://schemas.openxmlformats.org/markup-compatibility/2006" xmlns:o="urn:schemas-microsoft-com:office:office" xmlns:r="http://schemas.openxmlformats.org/officeDocument/2006/relationships" xmlns:m="http://schemas.openxmlformats.org/officeDocument/2006/math" xmlns:v="urn:schemas-microsoft-com:vml" xmlns:wp14="http://schemas.microsoft.com/office/word/2010/wordprocessingDrawing" xmlns:wp="http://schemas.openxmlformats.org/drawingml/2006/wordprocessingDrawing" xmlns:w10="urn:schemas-microsoft-com:office:word" xmlns:w="http://schemas.openxmlformats.org/wordprocessingml/2006/main" xmlns:w14="http://schemas.microsoft.com/office/word/2010/wordml" xmlns:w15="http://schemas.microsoft.com/office/word/2012/wordml" xmlns:w16se="http://schemas.microsoft.com/office/word/2015/wordml/symex" xmlns:wpg="http://schemas.microsoft.com/office/word/2010/wordprocessingGroup" xmlns:wpi="http://schemas.microsoft.com/office/word/2010/wordprocessingInk" xmlns:wne="http://schemas.microsoft.com/office/word/2006/wordml" xmlns:wps="http://schemas.microsoft.com/office/word/2010/wordprocessingShape" mc:Ignorable="w14 w15 w16se wp14">
+<w:endnotes xmlns:wpc="http://schemas.microsoft.com/office/word/2010/wordprocessingCanvas" xmlns:cx="http://schemas.microsoft.com/office/drawing/2014/chartex" xmlns:cx1="http://schemas.microsoft.com/office/drawing/2015/9/8/chartex" xmlns:mc="http://schemas.openxmlformats.org/markup-compatibility/2006" xmlns:o="urn:schemas-microsoft-com:office:office" xmlns:r="http://schemas.openxmlformats.org/officeDocument/2006/relationships" xmlns:m="http://schemas.openxmlformats.org/officeDocument/2006/math" xmlns:v="urn:schemas-microsoft-com:vml" xmlns:wp14="http://schemas.microsoft.com/office/word/2010/wordprocessingDrawing" xmlns:wp="http://schemas.openxmlformats.org/drawingml/2006/wordprocessingDrawing" xmlns:w10="urn:schemas-microsoft-com:office:word" xmlns:w="http://schemas.openxmlformats.org/wordprocessingml/2006/main" xmlns:w14="http://schemas.microsoft.com/office/word/2010/wordml" xmlns:w15="http://schemas.microsoft.com/office/word/2012/wordml" xmlns:w16se="http://schemas.microsoft.com/office/word/2015/wordml/symex" xmlns:wpg="http://schemas.microsoft.com/office/word/2010/wordprocessingGroup" xmlns:wpi="http://schemas.microsoft.com/office/word/2010/wordprocessingInk" xmlns:wne="http://schemas.microsoft.com/office/word/2006/wordml" xmlns:wps="http://schemas.microsoft.com/office/word/2010/wordprocessingShape" mc:Ignorable="w14 w15 w16se wp14">
   <w:endnote w:type="separator" w:id="-1">
     <w:p>
       <w:pPr>
@@ -19962,7 +19658,7 @@
 </file>
 
 <file path=word/footnotes.xml><?xml version="1.0" encoding="utf-8"?>
-<w:footnotes xmlns:wpc="http://schemas.microsoft.com/office/word/2010/wordprocessingCanvas" xmlns:cx="http://schemas.microsoft.com/office/drawing/2014/chartex" xmlns:mc="http://schemas.openxmlformats.org/markup-compatibility/2006" xmlns:o="urn:schemas-microsoft-com:office:office" xmlns:r="http://schemas.openxmlformats.org/officeDocument/2006/relationships" xmlns:m="http://schemas.openxmlformats.org/officeDocument/2006/math" xmlns:v="urn:schemas-microsoft-com:vml" xmlns:wp14="http://schemas.microsoft.com/office/word/2010/wordprocessingDrawing" xmlns:wp="http://schemas.openxmlformats.org/drawingml/2006/wordprocessingDrawing" xmlns:w10="urn:schemas-microsoft-com:office:word" xmlns:w="http://schemas.openxmlformats.org/wordprocessingml/2006/main" xmlns:w14="http://schemas.microsoft.com/office/word/2010/wordml" xmlns:w15="http://schemas.microsoft.com/office/word/2012/wordml" xmlns:w16se="http://schemas.microsoft.com/office/word/2015/wordml/symex" xmlns:wpg="http://schemas.microsoft.com/office/word/2010/wordprocessingGroup" xmlns:wpi="http://schemas.microsoft.com/office/word/2010/wordprocessingInk" xmlns:wne="http://schemas.microsoft.com/office/word/2006/wordml" xmlns:wps="http://schemas.microsoft.com/office/word/2010/wordprocessingShape" mc:Ignorable="w14 w15 w16se wp14">
+<w:footnotes xmlns:wpc="http://schemas.microsoft.com/office/word/2010/wordprocessingCanvas" xmlns:cx="http://schemas.microsoft.com/office/drawing/2014/chartex" xmlns:cx1="http://schemas.microsoft.com/office/drawing/2015/9/8/chartex" xmlns:mc="http://schemas.openxmlformats.org/markup-compatibility/2006" xmlns:o="urn:schemas-microsoft-com:office:office" xmlns:r="http://schemas.openxmlformats.org/officeDocument/2006/relationships" xmlns:m="http://schemas.openxmlformats.org/officeDocument/2006/math" xmlns:v="urn:schemas-microsoft-com:vml" xmlns:wp14="http://schemas.microsoft.com/office/word/2010/wordprocessingDrawing" xmlns:wp="http://schemas.openxmlformats.org/drawingml/2006/wordprocessingDrawing" xmlns:w10="urn:schemas-microsoft-com:office:word" xmlns:w="http://schemas.openxmlformats.org/wordprocessingml/2006/main" xmlns:w14="http://schemas.microsoft.com/office/word/2010/wordml" xmlns:w15="http://schemas.microsoft.com/office/word/2012/wordml" xmlns:w16se="http://schemas.microsoft.com/office/word/2015/wordml/symex" xmlns:wpg="http://schemas.microsoft.com/office/word/2010/wordprocessingGroup" xmlns:wpi="http://schemas.microsoft.com/office/word/2010/wordprocessingInk" xmlns:wne="http://schemas.microsoft.com/office/word/2006/wordml" xmlns:wps="http://schemas.microsoft.com/office/word/2010/wordprocessingShape" mc:Ignorable="w14 w15 w16se wp14">
   <w:footnote w:type="separator" w:id="-1">
     <w:p>
       <w:pPr>
@@ -19987,7 +19683,7 @@
 </file>
 
 <file path=word/header1.xml><?xml version="1.0" encoding="utf-8"?>
-<w:hdr xmlns:wpc="http://schemas.microsoft.com/office/word/2010/wordprocessingCanvas" xmlns:cx="http://schemas.microsoft.com/office/drawing/2014/chartex" xmlns:mc="http://schemas.openxmlformats.org/markup-compatibility/2006" xmlns:o="urn:schemas-microsoft-com:office:office" xmlns:r="http://schemas.openxmlformats.org/officeDocument/2006/relationships" xmlns:m="http://schemas.openxmlformats.org/officeDocument/2006/math" xmlns:v="urn:schemas-microsoft-com:vml" xmlns:wp14="http://schemas.microsoft.com/office/word/2010/wordprocessingDrawing" xmlns:wp="http://schemas.openxmlformats.org/drawingml/2006/wordprocessingDrawing" xmlns:w10="urn:schemas-microsoft-com:office:word" xmlns:w="http://schemas.openxmlformats.org/wordprocessingml/2006/main" xmlns:w14="http://schemas.microsoft.com/office/word/2010/wordml" xmlns:w15="http://schemas.microsoft.com/office/word/2012/wordml" xmlns:w16se="http://schemas.microsoft.com/office/word/2015/wordml/symex" xmlns:wpg="http://schemas.microsoft.com/office/word/2010/wordprocessingGroup" xmlns:wpi="http://schemas.microsoft.com/office/word/2010/wordprocessingInk" xmlns:wne="http://schemas.microsoft.com/office/word/2006/wordml" xmlns:wps="http://schemas.microsoft.com/office/word/2010/wordprocessingShape" mc:Ignorable="w14 w15 w16se wp14">
+<w:hdr xmlns:wpc="http://schemas.microsoft.com/office/word/2010/wordprocessingCanvas" xmlns:cx="http://schemas.microsoft.com/office/drawing/2014/chartex" xmlns:cx1="http://schemas.microsoft.com/office/drawing/2015/9/8/chartex" xmlns:mc="http://schemas.openxmlformats.org/markup-compatibility/2006" xmlns:o="urn:schemas-microsoft-com:office:office" xmlns:r="http://schemas.openxmlformats.org/officeDocument/2006/relationships" xmlns:m="http://schemas.openxmlformats.org/officeDocument/2006/math" xmlns:v="urn:schemas-microsoft-com:vml" xmlns:wp14="http://schemas.microsoft.com/office/word/2010/wordprocessingDrawing" xmlns:wp="http://schemas.openxmlformats.org/drawingml/2006/wordprocessingDrawing" xmlns:w10="urn:schemas-microsoft-com:office:word" xmlns:w="http://schemas.openxmlformats.org/wordprocessingml/2006/main" xmlns:w14="http://schemas.microsoft.com/office/word/2010/wordml" xmlns:w15="http://schemas.microsoft.com/office/word/2012/wordml" xmlns:w16se="http://schemas.microsoft.com/office/word/2015/wordml/symex" xmlns:wpg="http://schemas.microsoft.com/office/word/2010/wordprocessingGroup" xmlns:wpi="http://schemas.microsoft.com/office/word/2010/wordprocessingInk" xmlns:wne="http://schemas.microsoft.com/office/word/2006/wordml" xmlns:wps="http://schemas.microsoft.com/office/word/2010/wordprocessingShape" mc:Ignorable="w14 w15 w16se wp14">
   <w:sdt>
     <w:sdtPr>
       <w:id w:val="1897241659"/>
@@ -20015,7 +19711,7 @@
           <w:rPr>
             <w:noProof/>
           </w:rPr>
-          <w:t>46</w:t>
+          <w:t>40</w:t>
         </w:r>
         <w:r>
           <w:fldChar w:fldCharType="end"/>
@@ -20040,7 +19736,7 @@
 </file>
 
 <file path=word/numbering.xml><?xml version="1.0" encoding="utf-8"?>
-<w:numbering xmlns:wpc="http://schemas.microsoft.com/office/word/2010/wordprocessingCanvas" xmlns:cx="http://schemas.microsoft.com/office/drawing/2014/chartex" xmlns:mc="http://schemas.openxmlformats.org/markup-compatibility/2006" xmlns:o="urn:schemas-microsoft-com:office:office" xmlns:r="http://schemas.openxmlformats.org/officeDocument/2006/relationships" xmlns:m="http://schemas.openxmlformats.org/officeDocument/2006/math" xmlns:v="urn:schemas-microsoft-com:vml" xmlns:wp14="http://schemas.microsoft.com/office/word/2010/wordprocessingDrawing" xmlns:wp="http://schemas.openxmlformats.org/drawingml/2006/wordprocessingDrawing" xmlns:w10="urn:schemas-microsoft-com:office:word" xmlns:w="http://schemas.openxmlformats.org/wordprocessingml/2006/main" xmlns:w14="http://schemas.microsoft.com/office/word/2010/wordml" xmlns:w15="http://schemas.microsoft.com/office/word/2012/wordml" xmlns:w16se="http://schemas.microsoft.com/office/word/2015/wordml/symex" xmlns:wpg="http://schemas.microsoft.com/office/word/2010/wordprocessingGroup" xmlns:wpi="http://schemas.microsoft.com/office/word/2010/wordprocessingInk" xmlns:wne="http://schemas.microsoft.com/office/word/2006/wordml" xmlns:wps="http://schemas.microsoft.com/office/word/2010/wordprocessingShape" mc:Ignorable="w14 w15 w16se wp14">
+<w:numbering xmlns:wpc="http://schemas.microsoft.com/office/word/2010/wordprocessingCanvas" xmlns:cx="http://schemas.microsoft.com/office/drawing/2014/chartex" xmlns:cx1="http://schemas.microsoft.com/office/drawing/2015/9/8/chartex" xmlns:mc="http://schemas.openxmlformats.org/markup-compatibility/2006" xmlns:o="urn:schemas-microsoft-com:office:office" xmlns:r="http://schemas.openxmlformats.org/officeDocument/2006/relationships" xmlns:m="http://schemas.openxmlformats.org/officeDocument/2006/math" xmlns:v="urn:schemas-microsoft-com:vml" xmlns:wp14="http://schemas.microsoft.com/office/word/2010/wordprocessingDrawing" xmlns:wp="http://schemas.openxmlformats.org/drawingml/2006/wordprocessingDrawing" xmlns:w10="urn:schemas-microsoft-com:office:word" xmlns:w="http://schemas.openxmlformats.org/wordprocessingml/2006/main" xmlns:w14="http://schemas.microsoft.com/office/word/2010/wordml" xmlns:w15="http://schemas.microsoft.com/office/word/2012/wordml" xmlns:w16se="http://schemas.microsoft.com/office/word/2015/wordml/symex" xmlns:wpg="http://schemas.microsoft.com/office/word/2010/wordprocessingGroup" xmlns:wpi="http://schemas.microsoft.com/office/word/2010/wordprocessingInk" xmlns:wne="http://schemas.microsoft.com/office/word/2006/wordml" xmlns:wps="http://schemas.microsoft.com/office/word/2010/wordprocessingShape" mc:Ignorable="w14 w15 w16se wp14">
   <w:abstractNum w:abstractNumId="0" w15:restartNumberingAfterBreak="0">
     <w:nsid w:val="02496342"/>
     <w:multiLevelType w:val="hybridMultilevel"/>
@@ -23639,18 +23335,18 @@
 </file>
 
 <file path=customXml/item1.xml><?xml version="1.0" encoding="utf-8"?>
-<p:properties xmlns:p="http://schemas.microsoft.com/office/2006/metadata/properties" xmlns:xsi="http://www.w3.org/2001/XMLSchema-instance" xmlns:pc="http://schemas.microsoft.com/office/infopath/2007/PartnerControls">
-  <documentManagement/>
-</p:properties>
-</file>
-
-<file path=customXml/item2.xml><?xml version="1.0" encoding="utf-8"?>
 <?mso-contentType ?>
 <FormTemplates xmlns="http://schemas.microsoft.com/sharepoint/v3/contenttype/forms">
   <Display>DocumentLibraryForm</Display>
   <Edit>DocumentLibraryForm</Edit>
   <New>DocumentLibraryForm</New>
 </FormTemplates>
+</file>
+
+<file path=customXml/item2.xml><?xml version="1.0" encoding="utf-8"?>
+<p:properties xmlns:p="http://schemas.microsoft.com/office/2006/metadata/properties" xmlns:xsi="http://www.w3.org/2001/XMLSchema-instance" xmlns:pc="http://schemas.microsoft.com/office/infopath/2007/PartnerControls">
+  <documentManagement/>
+</p:properties>
 </file>
 
 <file path=customXml/item3.xml><?xml version="1.0" encoding="utf-8"?>
@@ -23881,18 +23577,18 @@
 </file>
 
 <file path=customXml/itemProps1.xml><?xml version="1.0" encoding="utf-8"?>
-<ds:datastoreItem xmlns:ds="http://schemas.openxmlformats.org/officeDocument/2006/customXml" ds:itemID="{CB4A2E6C-BD44-4CF7-A70C-E3EE471D2259}">
+<ds:datastoreItem xmlns:ds="http://schemas.openxmlformats.org/officeDocument/2006/customXml" ds:itemID="{726B6CF7-7E64-472D-93D7-25032DF2EBD5}">
   <ds:schemaRefs>
-    <ds:schemaRef ds:uri="http://schemas.microsoft.com/office/2006/metadata/properties"/>
-    <ds:schemaRef ds:uri="http://schemas.microsoft.com/office/infopath/2007/PartnerControls"/>
+    <ds:schemaRef ds:uri="http://schemas.microsoft.com/sharepoint/v3/contenttype/forms"/>
   </ds:schemaRefs>
 </ds:datastoreItem>
 </file>
 
 <file path=customXml/itemProps2.xml><?xml version="1.0" encoding="utf-8"?>
-<ds:datastoreItem xmlns:ds="http://schemas.openxmlformats.org/officeDocument/2006/customXml" ds:itemID="{726B6CF7-7E64-472D-93D7-25032DF2EBD5}">
+<ds:datastoreItem xmlns:ds="http://schemas.openxmlformats.org/officeDocument/2006/customXml" ds:itemID="{CB4A2E6C-BD44-4CF7-A70C-E3EE471D2259}">
   <ds:schemaRefs>
-    <ds:schemaRef ds:uri="http://schemas.microsoft.com/sharepoint/v3/contenttype/forms"/>
+    <ds:schemaRef ds:uri="http://schemas.microsoft.com/office/2006/metadata/properties"/>
+    <ds:schemaRef ds:uri="http://schemas.microsoft.com/office/infopath/2007/PartnerControls"/>
   </ds:schemaRefs>
 </ds:datastoreItem>
 </file>
@@ -23917,7 +23613,7 @@
 </file>
 
 <file path=customXml/itemProps4.xml><?xml version="1.0" encoding="utf-8"?>
-<ds:datastoreItem xmlns:ds="http://schemas.openxmlformats.org/officeDocument/2006/customXml" ds:itemID="{A0DF5C37-B321-4946-A98A-56DBB5D083D5}">
+<ds:datastoreItem xmlns:ds="http://schemas.openxmlformats.org/officeDocument/2006/customXml" ds:itemID="{BDCEADFD-6459-4E25-9C7F-4424018BFDBF}">
   <ds:schemaRefs>
     <ds:schemaRef ds:uri="http://schemas.openxmlformats.org/officeDocument/2006/bibliography"/>
   </ds:schemaRefs>

</xml_diff>